<commit_message>
Fixed some small issues with ex2-1, worked on and completed ex2-2. Got diagrams added, fixed some minor formatting on lab book.
</commit_message>
<xml_diff>
--- a/LabBook.docx
+++ b/LabBook.docx
@@ -1,13 +1,90 @@
 
 <file path=word/document.xml><?xml version="1.0" encoding="utf-8"?>
-<w:document xmlns:wpc="http://schemas.microsoft.com/office/word/2010/wordprocessingCanvas" xmlns:cx="http://schemas.microsoft.com/office/drawing/2014/chartex" xmlns:mc="http://schemas.openxmlformats.org/markup-compatibility/2006" xmlns:o="urn:schemas-microsoft-com:office:office" xmlns:r="http://schemas.openxmlformats.org/officeDocument/2006/relationships" xmlns:m="http://schemas.openxmlformats.org/officeDocument/2006/math" xmlns:v="urn:schemas-microsoft-com:vml" xmlns:wp14="http://schemas.microsoft.com/office/word/2010/wordprocessingDrawing" xmlns:wp="http://schemas.openxmlformats.org/drawingml/2006/wordprocessingDrawing" xmlns:w10="urn:schemas-microsoft-com:office:word" xmlns:w="http://schemas.openxmlformats.org/wordprocessingml/2006/main" xmlns:w14="http://schemas.microsoft.com/office/word/2010/wordml" xmlns:w15="http://schemas.microsoft.com/office/word/2012/wordml" xmlns:w16se="http://schemas.microsoft.com/office/word/2015/wordml/symex" xmlns:wpg="http://schemas.microsoft.com/office/word/2010/wordprocessingGroup" xmlns:wpi="http://schemas.microsoft.com/office/word/2010/wordprocessingInk" xmlns:wne="http://schemas.microsoft.com/office/word/2006/wordml" xmlns:wps="http://schemas.microsoft.com/office/word/2010/wordprocessingShape" mc:Ignorable="w14 w15 w16se wp14">
+<w:document xmlns:wpc="http://schemas.microsoft.com/office/word/2010/wordprocessingCanvas" xmlns:cx="http://schemas.microsoft.com/office/drawing/2014/chartex" xmlns:cx1="http://schemas.microsoft.com/office/drawing/2015/9/8/chartex" xmlns:cx2="http://schemas.microsoft.com/office/drawing/2015/10/21/chartex" xmlns:cx3="http://schemas.microsoft.com/office/drawing/2016/5/9/chartex" xmlns:cx4="http://schemas.microsoft.com/office/drawing/2016/5/10/chartex" xmlns:cx5="http://schemas.microsoft.com/office/drawing/2016/5/11/chartex" xmlns:mc="http://schemas.openxmlformats.org/markup-compatibility/2006" xmlns:o="urn:schemas-microsoft-com:office:office" xmlns:r="http://schemas.openxmlformats.org/officeDocument/2006/relationships" xmlns:m="http://schemas.openxmlformats.org/officeDocument/2006/math" xmlns:v="urn:schemas-microsoft-com:vml" xmlns:wp14="http://schemas.microsoft.com/office/word/2010/wordprocessingDrawing" xmlns:wp="http://schemas.openxmlformats.org/drawingml/2006/wordprocessingDrawing" xmlns:w10="urn:schemas-microsoft-com:office:word" xmlns:w="http://schemas.openxmlformats.org/wordprocessingml/2006/main" xmlns:w14="http://schemas.microsoft.com/office/word/2010/wordml" xmlns:w15="http://schemas.microsoft.com/office/word/2012/wordml" xmlns:w16se="http://schemas.microsoft.com/office/word/2015/wordml/symex" xmlns:wpg="http://schemas.microsoft.com/office/word/2010/wordprocessingGroup" xmlns:wpi="http://schemas.microsoft.com/office/word/2010/wordprocessingInk" xmlns:wne="http://schemas.microsoft.com/office/word/2006/wordml" xmlns:wps="http://schemas.microsoft.com/office/word/2010/wordprocessingShape" mc:Ignorable="w14 w15 w16se wp14">
   <w:body>
     <w:p>
-      <w:r>
+      <w:pPr>
+        <w:rPr>
+          <w:b/>
+          <w:u w:val="single"/>
+        </w:rPr>
+      </w:pPr>
+      <w:r>
+        <w:rPr>
+          <w:b/>
+          <w:u w:val="single"/>
+        </w:rPr>
         <w:t>Lab Book</w:t>
       </w:r>
     </w:p>
     <w:p>
+      <w:pPr>
+        <w:rPr>
+          <w:b/>
+        </w:rPr>
+      </w:pPr>
+    </w:p>
+    <w:p>
+      <w:pPr>
+        <w:tabs>
+          <w:tab w:val="center" w:pos="4513"/>
+        </w:tabs>
+        <w:rPr>
+          <w:b/>
+        </w:rPr>
+      </w:pPr>
+      <w:r>
+        <w:rPr>
+          <w:b/>
+        </w:rPr>
+        <w:t>Ex 2-1</w:t>
+      </w:r>
+      <w:r>
+        <w:rPr>
+          <w:b/>
+        </w:rPr>
+        <w:tab/>
+      </w:r>
+    </w:p>
+    <w:p>
+      <w:pPr>
+        <w:ind w:firstLine="720"/>
+        <w:rPr>
+          <w:b/>
+        </w:rPr>
+      </w:pPr>
+      <w:r>
+        <w:rPr>
+          <w:noProof/>
+        </w:rPr>
+        <w:pict>
+          <v:shapetype id="_x0000_t75" coordsize="21600,21600" o:spt="75" o:preferrelative="t" path="m@4@5l@4@11@9@11@9@5xe" filled="f" stroked="f">
+            <v:stroke joinstyle="miter"/>
+            <v:formulas>
+              <v:f eqn="if lineDrawn pixelLineWidth 0"/>
+              <v:f eqn="sum @0 1 0"/>
+              <v:f eqn="sum 0 0 @1"/>
+              <v:f eqn="prod @2 1 2"/>
+              <v:f eqn="prod @3 21600 pixelWidth"/>
+              <v:f eqn="prod @3 21600 pixelHeight"/>
+              <v:f eqn="sum @0 0 1"/>
+              <v:f eqn="prod @6 1 2"/>
+              <v:f eqn="prod @7 21600 pixelWidth"/>
+              <v:f eqn="sum @8 21600 0"/>
+              <v:f eqn="prod @7 21600 pixelHeight"/>
+              <v:f eqn="sum @10 21600 0"/>
+            </v:formulas>
+            <v:path o:extrusionok="f" gradientshapeok="t" o:connecttype="rect"/>
+            <o:lock v:ext="edit" aspectratio="t"/>
+          </v:shapetype>
+          <v:shape id="_x0000_s1026" type="#_x0000_t75" style="position:absolute;left:0;text-align:left;margin-left:0;margin-top:.3pt;width:450.6pt;height:32.4pt;z-index:251659264;mso-position-horizontal:center;mso-position-horizontal-relative:text;mso-position-vertical:absolute;mso-position-vertical-relative:text">
+            <v:imagedata r:id="rId4" o:title="ex2"/>
+            <w10:wrap type="square"/>
+          </v:shape>
+        </w:pict>
+      </w:r>
+    </w:p>
+    <w:p>
       <w:proofErr w:type="spellStart"/>
       <w:r>
         <w:rPr>
@@ -23,6 +100,7 @@
         <w:autoSpaceDN w:val="0"/>
         <w:adjustRightInd w:val="0"/>
         <w:spacing w:after="0" w:line="240" w:lineRule="auto"/>
+        <w:ind w:firstLine="720"/>
         <w:rPr>
           <w:rFonts w:ascii="Consolas" w:hAnsi="Consolas" w:cs="Consolas"/>
           <w:sz w:val="20"/>
@@ -62,6 +140,7 @@
     </w:p>
     <w:p>
       <w:pPr>
+        <w:ind w:firstLine="720"/>
         <w:rPr>
           <w:rFonts w:ascii="Consolas" w:hAnsi="Consolas" w:cs="Consolas"/>
           <w:color w:val="FF00CC"/>
@@ -98,9 +177,8 @@
           <w:sz w:val="20"/>
           <w:szCs w:val="20"/>
         </w:rPr>
-        <w:t xml:space="preserve">"the result </w:t>
-      </w:r>
-      <w:proofErr w:type="gramStart"/>
+        <w:t>"the result was</w:t>
+      </w:r>
       <w:r>
         <w:rPr>
           <w:rFonts w:ascii="Consolas" w:hAnsi="Consolas" w:cs="Consolas"/>
@@ -108,9 +186,9 @@
           <w:sz w:val="20"/>
           <w:szCs w:val="20"/>
         </w:rPr>
-        <w:t>was :</w:t>
-      </w:r>
-      <w:proofErr w:type="gramEnd"/>
+        <w:t>: ${</w:t>
+      </w:r>
+      <w:proofErr w:type="spellStart"/>
       <w:r>
         <w:rPr>
           <w:rFonts w:ascii="Consolas" w:hAnsi="Consolas" w:cs="Consolas"/>
@@ -118,9 +196,9 @@
           <w:sz w:val="20"/>
           <w:szCs w:val="20"/>
         </w:rPr>
-        <w:t xml:space="preserve"> ${</w:t>
-      </w:r>
-      <w:proofErr w:type="spellStart"/>
+        <w:t>i</w:t>
+      </w:r>
+      <w:proofErr w:type="spellEnd"/>
       <w:r>
         <w:rPr>
           <w:rFonts w:ascii="Consolas" w:hAnsi="Consolas" w:cs="Consolas"/>
@@ -128,17 +206,251 @@
           <w:sz w:val="20"/>
           <w:szCs w:val="20"/>
         </w:rPr>
+        <w:t>}"</w:t>
+      </w:r>
+    </w:p>
+    <w:p>
+      <w:pPr>
+        <w:rPr>
+          <w:b/>
+        </w:rPr>
+      </w:pPr>
+      <w:proofErr w:type="spellStart"/>
+      <w:r>
+        <w:rPr>
+          <w:b/>
+        </w:rPr>
+        <w:t>Multiplier.groovy</w:t>
+      </w:r>
+      <w:proofErr w:type="spellEnd"/>
+    </w:p>
+    <w:p>
+      <w:pPr>
+        <w:autoSpaceDE w:val="0"/>
+        <w:autoSpaceDN w:val="0"/>
+        <w:adjustRightInd w:val="0"/>
+        <w:spacing w:after="0" w:line="240" w:lineRule="auto"/>
+        <w:ind w:firstLine="720"/>
+        <w:rPr>
+          <w:rFonts w:ascii="Consolas" w:hAnsi="Consolas" w:cs="Consolas"/>
+          <w:sz w:val="20"/>
+          <w:szCs w:val="20"/>
+        </w:rPr>
+      </w:pPr>
+      <w:r>
+        <w:rPr>
+          <w:rFonts w:ascii="Consolas" w:hAnsi="Consolas" w:cs="Consolas"/>
+          <w:color w:val="3F7F5F"/>
+          <w:sz w:val="20"/>
+          <w:szCs w:val="20"/>
+        </w:rPr>
+        <w:t xml:space="preserve">// write </w:t>
+      </w:r>
+      <w:proofErr w:type="spellStart"/>
+      <w:r>
+        <w:rPr>
+          <w:rFonts w:ascii="Consolas" w:hAnsi="Consolas" w:cs="Consolas"/>
+          <w:color w:val="3F7F5F"/>
+          <w:sz w:val="20"/>
+          <w:szCs w:val="20"/>
+        </w:rPr>
         <w:t>i</w:t>
       </w:r>
       <w:proofErr w:type="spellEnd"/>
       <w:r>
         <w:rPr>
           <w:rFonts w:ascii="Consolas" w:hAnsi="Consolas" w:cs="Consolas"/>
-          <w:color w:val="FF00CC"/>
-          <w:sz w:val="20"/>
-          <w:szCs w:val="20"/>
-        </w:rPr>
-        <w:t>}"</w:t>
+          <w:color w:val="3F7F5F"/>
+          <w:sz w:val="20"/>
+          <w:szCs w:val="20"/>
+        </w:rPr>
+        <w:t xml:space="preserve"> * factor to </w:t>
+      </w:r>
+      <w:proofErr w:type="spellStart"/>
+      <w:r>
+        <w:rPr>
+          <w:rFonts w:ascii="Consolas" w:hAnsi="Consolas" w:cs="Consolas"/>
+          <w:color w:val="3F7F5F"/>
+          <w:sz w:val="20"/>
+          <w:szCs w:val="20"/>
+        </w:rPr>
+        <w:t>outChannel</w:t>
+      </w:r>
+      <w:proofErr w:type="spellEnd"/>
+    </w:p>
+    <w:p>
+      <w:pPr>
+        <w:autoSpaceDE w:val="0"/>
+        <w:autoSpaceDN w:val="0"/>
+        <w:adjustRightInd w:val="0"/>
+        <w:spacing w:after="0" w:line="240" w:lineRule="auto"/>
+        <w:ind w:firstLine="720"/>
+        <w:rPr>
+          <w:rFonts w:ascii="Consolas" w:hAnsi="Consolas" w:cs="Consolas"/>
+          <w:sz w:val="20"/>
+          <w:szCs w:val="20"/>
+        </w:rPr>
+      </w:pPr>
+      <w:proofErr w:type="spellStart"/>
+      <w:r>
+        <w:rPr>
+          <w:rFonts w:ascii="Consolas" w:hAnsi="Consolas" w:cs="Consolas"/>
+          <w:color w:val="0000C0"/>
+          <w:sz w:val="20"/>
+          <w:szCs w:val="20"/>
+        </w:rPr>
+        <w:t>outChannel</w:t>
+      </w:r>
+      <w:r>
+        <w:rPr>
+          <w:rFonts w:ascii="Consolas" w:hAnsi="Consolas" w:cs="Consolas"/>
+          <w:color w:val="000000"/>
+          <w:sz w:val="20"/>
+          <w:szCs w:val="20"/>
+        </w:rPr>
+        <w:t>.write</w:t>
+      </w:r>
+      <w:proofErr w:type="spellEnd"/>
+      <w:r>
+        <w:rPr>
+          <w:rFonts w:ascii="Consolas" w:hAnsi="Consolas" w:cs="Consolas"/>
+          <w:color w:val="000000"/>
+          <w:sz w:val="20"/>
+          <w:szCs w:val="20"/>
+        </w:rPr>
+        <w:t>(</w:t>
+      </w:r>
+      <w:proofErr w:type="spellStart"/>
+      <w:r>
+        <w:rPr>
+          <w:rFonts w:ascii="Consolas" w:hAnsi="Consolas" w:cs="Consolas"/>
+          <w:color w:val="000000"/>
+          <w:sz w:val="20"/>
+          <w:szCs w:val="20"/>
+        </w:rPr>
+        <w:t>i</w:t>
+      </w:r>
+      <w:proofErr w:type="spellEnd"/>
+      <w:r>
+        <w:rPr>
+          <w:rFonts w:ascii="Consolas" w:hAnsi="Consolas" w:cs="Consolas"/>
+          <w:color w:val="000000"/>
+          <w:sz w:val="20"/>
+          <w:szCs w:val="20"/>
+        </w:rPr>
+        <w:t xml:space="preserve"> * </w:t>
+      </w:r>
+      <w:r>
+        <w:rPr>
+          <w:rFonts w:ascii="Consolas" w:hAnsi="Consolas" w:cs="Consolas"/>
+          <w:color w:val="0000C0"/>
+          <w:sz w:val="20"/>
+          <w:szCs w:val="20"/>
+        </w:rPr>
+        <w:t>factor</w:t>
+      </w:r>
+      <w:r>
+        <w:rPr>
+          <w:rFonts w:ascii="Consolas" w:hAnsi="Consolas" w:cs="Consolas"/>
+          <w:color w:val="000000"/>
+          <w:sz w:val="20"/>
+          <w:szCs w:val="20"/>
+        </w:rPr>
+        <w:t>)</w:t>
+      </w:r>
+    </w:p>
+    <w:p>
+      <w:pPr>
+        <w:autoSpaceDE w:val="0"/>
+        <w:autoSpaceDN w:val="0"/>
+        <w:adjustRightInd w:val="0"/>
+        <w:spacing w:after="0" w:line="240" w:lineRule="auto"/>
+        <w:ind w:left="720"/>
+        <w:rPr>
+          <w:rFonts w:ascii="Consolas" w:hAnsi="Consolas" w:cs="Consolas"/>
+          <w:sz w:val="20"/>
+          <w:szCs w:val="20"/>
+        </w:rPr>
+      </w:pPr>
+      <w:r>
+        <w:rPr>
+          <w:rFonts w:ascii="Consolas" w:hAnsi="Consolas" w:cs="Consolas"/>
+          <w:color w:val="3F7F5F"/>
+          <w:sz w:val="20"/>
+          <w:szCs w:val="20"/>
+        </w:rPr>
+        <w:t xml:space="preserve">// read in the next value of </w:t>
+      </w:r>
+      <w:proofErr w:type="spellStart"/>
+      <w:r>
+        <w:rPr>
+          <w:rFonts w:ascii="Consolas" w:hAnsi="Consolas" w:cs="Consolas"/>
+          <w:color w:val="3F7F5F"/>
+          <w:sz w:val="20"/>
+          <w:szCs w:val="20"/>
+        </w:rPr>
+        <w:t>i</w:t>
+      </w:r>
+      <w:proofErr w:type="spellEnd"/>
+    </w:p>
+    <w:p>
+      <w:pPr>
+        <w:ind w:firstLine="720"/>
+        <w:rPr>
+          <w:rFonts w:ascii="Consolas" w:hAnsi="Consolas" w:cs="Consolas"/>
+          <w:color w:val="000000"/>
+          <w:sz w:val="20"/>
+          <w:szCs w:val="20"/>
+        </w:rPr>
+      </w:pPr>
+      <w:proofErr w:type="spellStart"/>
+      <w:r>
+        <w:rPr>
+          <w:rFonts w:ascii="Consolas" w:hAnsi="Consolas" w:cs="Consolas"/>
+          <w:color w:val="000000"/>
+          <w:sz w:val="20"/>
+          <w:szCs w:val="20"/>
+        </w:rPr>
+        <w:t>i</w:t>
+      </w:r>
+      <w:proofErr w:type="spellEnd"/>
+      <w:r>
+        <w:rPr>
+          <w:rFonts w:ascii="Consolas" w:hAnsi="Consolas" w:cs="Consolas"/>
+          <w:color w:val="000000"/>
+          <w:sz w:val="20"/>
+          <w:szCs w:val="20"/>
+        </w:rPr>
+        <w:t xml:space="preserve"> = </w:t>
+      </w:r>
+      <w:proofErr w:type="spellStart"/>
+      <w:r>
+        <w:rPr>
+          <w:rFonts w:ascii="Consolas" w:hAnsi="Consolas" w:cs="Consolas"/>
+          <w:color w:val="0000C0"/>
+          <w:sz w:val="20"/>
+          <w:szCs w:val="20"/>
+        </w:rPr>
+        <w:t>inChannel</w:t>
+      </w:r>
+      <w:r>
+        <w:rPr>
+          <w:rFonts w:ascii="Consolas" w:hAnsi="Consolas" w:cs="Consolas"/>
+          <w:color w:val="000000"/>
+          <w:sz w:val="20"/>
+          <w:szCs w:val="20"/>
+        </w:rPr>
+        <w:t>.read</w:t>
+      </w:r>
+      <w:proofErr w:type="spellEnd"/>
+      <w:r>
+        <w:rPr>
+          <w:rFonts w:ascii="Consolas" w:hAnsi="Consolas" w:cs="Consolas"/>
+          <w:color w:val="000000"/>
+          <w:sz w:val="20"/>
+          <w:szCs w:val="20"/>
+        </w:rPr>
+        <w:t>()</w:t>
       </w:r>
     </w:p>
     <w:p>
@@ -162,6 +474,7 @@
         <w:autoSpaceDN w:val="0"/>
         <w:adjustRightInd w:val="0"/>
         <w:spacing w:after="0" w:line="240" w:lineRule="auto"/>
+        <w:ind w:firstLine="720"/>
         <w:rPr>
           <w:rFonts w:ascii="Consolas" w:hAnsi="Consolas" w:cs="Consolas"/>
           <w:sz w:val="20"/>
@@ -180,6 +493,7 @@
     </w:p>
     <w:p>
       <w:pPr>
+        <w:ind w:left="720"/>
         <w:rPr>
           <w:rFonts w:ascii="Consolas" w:hAnsi="Consolas" w:cs="Consolas"/>
           <w:color w:val="000000"/>
@@ -205,17 +519,7 @@
           <w:sz w:val="20"/>
           <w:szCs w:val="20"/>
         </w:rPr>
-        <w:t xml:space="preserve"> Multiplier </w:t>
-      </w:r>
-      <w:proofErr w:type="gramStart"/>
-      <w:r>
-        <w:rPr>
-          <w:rFonts w:ascii="Consolas" w:hAnsi="Consolas" w:cs="Consolas"/>
-          <w:color w:val="000000"/>
-          <w:sz w:val="20"/>
-          <w:szCs w:val="20"/>
-        </w:rPr>
-        <w:t xml:space="preserve">( </w:t>
+        <w:t xml:space="preserve"> Multiplier (</w:t>
       </w:r>
       <w:proofErr w:type="spellStart"/>
       <w:r>
@@ -228,35 +532,32 @@
         <w:t>inChannel</w:t>
       </w:r>
       <w:proofErr w:type="spellEnd"/>
-      <w:proofErr w:type="gramEnd"/>
-      <w:r>
-        <w:rPr>
-          <w:rFonts w:ascii="Consolas" w:hAnsi="Consolas" w:cs="Consolas"/>
-          <w:color w:val="000000"/>
-          <w:sz w:val="20"/>
-          <w:szCs w:val="20"/>
-        </w:rPr>
-        <w:t>: connect1.</w:t>
-      </w:r>
-      <w:r>
-        <w:rPr>
-          <w:rFonts w:ascii="Consolas" w:hAnsi="Consolas" w:cs="Consolas"/>
-          <w:b/>
-          <w:bCs/>
-          <w:color w:val="000000"/>
-          <w:sz w:val="20"/>
-          <w:szCs w:val="20"/>
-        </w:rPr>
-        <w:t>in</w:t>
-      </w:r>
-      <w:r>
-        <w:rPr>
-          <w:rFonts w:ascii="Consolas" w:hAnsi="Consolas" w:cs="Consolas"/>
-          <w:color w:val="000000"/>
-          <w:sz w:val="20"/>
-          <w:szCs w:val="20"/>
-        </w:rPr>
-        <w:t xml:space="preserve">(), </w:t>
+      <w:r>
+        <w:rPr>
+          <w:rFonts w:ascii="Consolas" w:hAnsi="Consolas" w:cs="Consolas"/>
+          <w:color w:val="000000"/>
+          <w:sz w:val="20"/>
+          <w:szCs w:val="20"/>
+        </w:rPr>
+        <w:t xml:space="preserve">: </w:t>
+      </w:r>
+      <w:r>
+        <w:rPr>
+          <w:rFonts w:ascii="Consolas" w:hAnsi="Consolas" w:cs="Consolas"/>
+          <w:color w:val="6A3E3E"/>
+          <w:sz w:val="20"/>
+          <w:szCs w:val="20"/>
+        </w:rPr>
+        <w:t>connect1</w:t>
+      </w:r>
+      <w:r>
+        <w:rPr>
+          <w:rFonts w:ascii="Consolas" w:hAnsi="Consolas" w:cs="Consolas"/>
+          <w:color w:val="000000"/>
+          <w:sz w:val="20"/>
+          <w:szCs w:val="20"/>
+        </w:rPr>
+        <w:t xml:space="preserve">.in(), </w:t>
       </w:r>
       <w:proofErr w:type="spellStart"/>
       <w:r>
@@ -276,90 +577,26 @@
           <w:sz w:val="20"/>
           <w:szCs w:val="20"/>
         </w:rPr>
-        <w:t>: connect2.out()),</w:t>
-      </w:r>
-    </w:p>
-    <w:p>
-      <w:pPr>
-        <w:rPr>
-          <w:b/>
-        </w:rPr>
-      </w:pPr>
-      <w:proofErr w:type="spellStart"/>
-      <w:r>
-        <w:rPr>
-          <w:b/>
-        </w:rPr>
-        <w:t>Multiplier.groovy</w:t>
-      </w:r>
-      <w:proofErr w:type="spellEnd"/>
-    </w:p>
-    <w:p>
-      <w:pPr>
-        <w:autoSpaceDE w:val="0"/>
-        <w:autoSpaceDN w:val="0"/>
-        <w:adjustRightInd w:val="0"/>
-        <w:spacing w:after="0" w:line="240" w:lineRule="auto"/>
-        <w:rPr>
-          <w:rFonts w:ascii="Consolas" w:hAnsi="Consolas" w:cs="Consolas"/>
-          <w:sz w:val="20"/>
-          <w:szCs w:val="20"/>
-        </w:rPr>
-      </w:pPr>
-      <w:r>
-        <w:rPr>
-          <w:rFonts w:ascii="Consolas" w:hAnsi="Consolas" w:cs="Consolas"/>
-          <w:color w:val="3F7F5F"/>
-          <w:sz w:val="20"/>
-          <w:szCs w:val="20"/>
-        </w:rPr>
-        <w:t xml:space="preserve">// write </w:t>
-      </w:r>
-      <w:proofErr w:type="spellStart"/>
-      <w:r>
-        <w:rPr>
-          <w:rFonts w:ascii="Consolas" w:hAnsi="Consolas" w:cs="Consolas"/>
-          <w:color w:val="3F7F5F"/>
-          <w:sz w:val="20"/>
-          <w:szCs w:val="20"/>
-        </w:rPr>
-        <w:t>i</w:t>
-      </w:r>
-      <w:proofErr w:type="spellEnd"/>
-      <w:r>
-        <w:rPr>
-          <w:rFonts w:ascii="Consolas" w:hAnsi="Consolas" w:cs="Consolas"/>
-          <w:color w:val="3F7F5F"/>
-          <w:sz w:val="20"/>
-          <w:szCs w:val="20"/>
-        </w:rPr>
-        <w:t xml:space="preserve"> * factor to </w:t>
-      </w:r>
-      <w:proofErr w:type="spellStart"/>
-      <w:r>
-        <w:rPr>
-          <w:rFonts w:ascii="Consolas" w:hAnsi="Consolas" w:cs="Consolas"/>
-          <w:color w:val="3F7F5F"/>
-          <w:sz w:val="20"/>
-          <w:szCs w:val="20"/>
-        </w:rPr>
-        <w:t>outChannel</w:t>
-      </w:r>
-      <w:proofErr w:type="spellEnd"/>
-    </w:p>
-    <w:p>
-      <w:pPr>
-        <w:autoSpaceDE w:val="0"/>
-        <w:autoSpaceDN w:val="0"/>
-        <w:adjustRightInd w:val="0"/>
-        <w:spacing w:after="0" w:line="240" w:lineRule="auto"/>
-        <w:rPr>
-          <w:rFonts w:ascii="Consolas" w:hAnsi="Consolas" w:cs="Consolas"/>
-          <w:sz w:val="20"/>
-          <w:szCs w:val="20"/>
-        </w:rPr>
-      </w:pPr>
-      <w:proofErr w:type="spellStart"/>
+        <w:t xml:space="preserve">: </w:t>
+      </w:r>
+      <w:r>
+        <w:rPr>
+          <w:rFonts w:ascii="Consolas" w:hAnsi="Consolas" w:cs="Consolas"/>
+          <w:color w:val="6A3E3E"/>
+          <w:sz w:val="20"/>
+          <w:szCs w:val="20"/>
+        </w:rPr>
+        <w:t>connect2</w:t>
+      </w:r>
+      <w:r>
+        <w:rPr>
+          <w:rFonts w:ascii="Consolas" w:hAnsi="Consolas" w:cs="Consolas"/>
+          <w:color w:val="000000"/>
+          <w:sz w:val="20"/>
+          <w:szCs w:val="20"/>
+        </w:rPr>
+        <w:t xml:space="preserve">.out(), </w:t>
+      </w:r>
       <w:r>
         <w:rPr>
           <w:rFonts w:ascii="Consolas" w:hAnsi="Consolas" w:cs="Consolas"/>
@@ -367,54 +604,6 @@
           <w:sz w:val="20"/>
           <w:szCs w:val="20"/>
         </w:rPr>
-        <w:t>outChannel</w:t>
-      </w:r>
-      <w:r>
-        <w:rPr>
-          <w:rFonts w:ascii="Consolas" w:hAnsi="Consolas" w:cs="Consolas"/>
-          <w:color w:val="000000"/>
-          <w:sz w:val="20"/>
-          <w:szCs w:val="20"/>
-        </w:rPr>
-        <w:t>.write</w:t>
-      </w:r>
-      <w:proofErr w:type="spellEnd"/>
-      <w:r>
-        <w:rPr>
-          <w:rFonts w:ascii="Consolas" w:hAnsi="Consolas" w:cs="Consolas"/>
-          <w:color w:val="000000"/>
-          <w:sz w:val="20"/>
-          <w:szCs w:val="20"/>
-        </w:rPr>
-        <w:t>(</w:t>
-      </w:r>
-      <w:proofErr w:type="spellStart"/>
-      <w:r>
-        <w:rPr>
-          <w:rFonts w:ascii="Consolas" w:hAnsi="Consolas" w:cs="Consolas"/>
-          <w:color w:val="000000"/>
-          <w:sz w:val="20"/>
-          <w:szCs w:val="20"/>
-        </w:rPr>
-        <w:t>i</w:t>
-      </w:r>
-      <w:proofErr w:type="spellEnd"/>
-      <w:r>
-        <w:rPr>
-          <w:rFonts w:ascii="Consolas" w:hAnsi="Consolas" w:cs="Consolas"/>
-          <w:color w:val="000000"/>
-          <w:sz w:val="20"/>
-          <w:szCs w:val="20"/>
-        </w:rPr>
-        <w:t xml:space="preserve"> * </w:t>
-      </w:r>
-      <w:r>
-        <w:rPr>
-          <w:rFonts w:ascii="Consolas" w:hAnsi="Consolas" w:cs="Consolas"/>
-          <w:color w:val="0000C0"/>
-          <w:sz w:val="20"/>
-          <w:szCs w:val="20"/>
-        </w:rPr>
         <w:t>factor</w:t>
       </w:r>
       <w:r>
@@ -424,116 +613,1120 @@
           <w:sz w:val="20"/>
           <w:szCs w:val="20"/>
         </w:rPr>
-        <w:t>)</w:t>
-      </w:r>
-    </w:p>
-    <w:p>
-      <w:pPr>
-        <w:autoSpaceDE w:val="0"/>
-        <w:autoSpaceDN w:val="0"/>
-        <w:adjustRightInd w:val="0"/>
-        <w:spacing w:after="0" w:line="240" w:lineRule="auto"/>
-        <w:rPr>
-          <w:rFonts w:ascii="Consolas" w:hAnsi="Consolas" w:cs="Consolas"/>
-          <w:sz w:val="20"/>
-          <w:szCs w:val="20"/>
-        </w:rPr>
-      </w:pPr>
-      <w:r>
-        <w:rPr>
-          <w:rFonts w:ascii="Consolas" w:hAnsi="Consolas" w:cs="Consolas"/>
-          <w:color w:val="3F7F5F"/>
-          <w:sz w:val="20"/>
-          <w:szCs w:val="20"/>
-        </w:rPr>
-        <w:t xml:space="preserve">// read in the next value of </w:t>
-      </w:r>
-      <w:proofErr w:type="spellStart"/>
-      <w:r>
-        <w:rPr>
-          <w:rFonts w:ascii="Consolas" w:hAnsi="Consolas" w:cs="Consolas"/>
-          <w:color w:val="3F7F5F"/>
-          <w:sz w:val="20"/>
-          <w:szCs w:val="20"/>
-        </w:rPr>
-        <w:t>i</w:t>
-      </w:r>
-      <w:proofErr w:type="spellEnd"/>
-    </w:p>
-    <w:p>
-      <w:pPr>
-        <w:rPr>
-          <w:rFonts w:ascii="Consolas" w:hAnsi="Consolas" w:cs="Consolas"/>
-          <w:color w:val="000000"/>
-          <w:sz w:val="20"/>
-          <w:szCs w:val="20"/>
-        </w:rPr>
-      </w:pPr>
-      <w:proofErr w:type="spellStart"/>
-      <w:r>
-        <w:rPr>
-          <w:rFonts w:ascii="Consolas" w:hAnsi="Consolas" w:cs="Consolas"/>
-          <w:color w:val="000000"/>
-          <w:sz w:val="20"/>
-          <w:szCs w:val="20"/>
-        </w:rPr>
-        <w:t>i</w:t>
-      </w:r>
-      <w:proofErr w:type="spellEnd"/>
-      <w:r>
-        <w:rPr>
-          <w:rFonts w:ascii="Consolas" w:hAnsi="Consolas" w:cs="Consolas"/>
-          <w:color w:val="000000"/>
-          <w:sz w:val="20"/>
-          <w:szCs w:val="20"/>
-        </w:rPr>
-        <w:t xml:space="preserve"> = </w:t>
-      </w:r>
-      <w:proofErr w:type="spellStart"/>
-      <w:r>
-        <w:rPr>
-          <w:rFonts w:ascii="Consolas" w:hAnsi="Consolas" w:cs="Consolas"/>
-          <w:color w:val="0000C0"/>
-          <w:sz w:val="20"/>
-          <w:szCs w:val="20"/>
-        </w:rPr>
-        <w:t>inChannel</w:t>
-      </w:r>
-      <w:r>
-        <w:rPr>
-          <w:rFonts w:ascii="Consolas" w:hAnsi="Consolas" w:cs="Consolas"/>
-          <w:color w:val="000000"/>
-          <w:sz w:val="20"/>
-          <w:szCs w:val="20"/>
-        </w:rPr>
-        <w:t>.read</w:t>
-      </w:r>
-      <w:proofErr w:type="spellEnd"/>
-      <w:r>
-        <w:rPr>
-          <w:rFonts w:ascii="Consolas" w:hAnsi="Consolas" w:cs="Consolas"/>
-          <w:color w:val="000000"/>
-          <w:sz w:val="20"/>
-          <w:szCs w:val="20"/>
-        </w:rPr>
-        <w:t>()</w:t>
-      </w:r>
-    </w:p>
-    <w:p>
-      <w:pPr>
-        <w:rPr>
-          <w:b/>
-        </w:rPr>
-      </w:pPr>
+        <w:t>: 4),</w:t>
+      </w:r>
+    </w:p>
+    <w:p>
+      <w:pPr>
+        <w:rPr>
+          <w:rFonts w:ascii="Consolas" w:hAnsi="Consolas" w:cs="Consolas"/>
+          <w:b/>
+          <w:color w:val="000000"/>
+          <w:sz w:val="20"/>
+          <w:szCs w:val="20"/>
+        </w:rPr>
+      </w:pPr>
+      <w:r>
+        <w:rPr>
+          <w:rFonts w:ascii="Consolas" w:hAnsi="Consolas" w:cs="Consolas"/>
+          <w:b/>
+          <w:color w:val="000000"/>
+          <w:sz w:val="20"/>
+          <w:szCs w:val="20"/>
+        </w:rPr>
+        <w:t>Output</w:t>
+      </w:r>
+    </w:p>
+    <w:p>
+      <w:pPr>
+        <w:autoSpaceDE w:val="0"/>
+        <w:autoSpaceDN w:val="0"/>
+        <w:adjustRightInd w:val="0"/>
+        <w:spacing w:after="0" w:line="240" w:lineRule="auto"/>
+        <w:ind w:firstLine="720"/>
+        <w:rPr>
+          <w:rFonts w:ascii="Consolas" w:hAnsi="Consolas" w:cs="Consolas"/>
+          <w:sz w:val="20"/>
+          <w:szCs w:val="20"/>
+        </w:rPr>
+      </w:pPr>
+      <w:r>
+        <w:rPr>
+          <w:rFonts w:ascii="Consolas" w:hAnsi="Consolas" w:cs="Consolas"/>
+          <w:color w:val="000000"/>
+          <w:sz w:val="20"/>
+          <w:szCs w:val="20"/>
+        </w:rPr>
+        <w:t xml:space="preserve">next: </w:t>
+      </w:r>
+      <w:r>
+        <w:rPr>
+          <w:rFonts w:ascii="Consolas" w:hAnsi="Consolas" w:cs="Consolas"/>
+          <w:color w:val="00C87D"/>
+          <w:sz w:val="20"/>
+          <w:szCs w:val="20"/>
+        </w:rPr>
+        <w:t>1</w:t>
+      </w:r>
+    </w:p>
+    <w:p>
+      <w:pPr>
+        <w:autoSpaceDE w:val="0"/>
+        <w:autoSpaceDN w:val="0"/>
+        <w:adjustRightInd w:val="0"/>
+        <w:spacing w:after="0" w:line="240" w:lineRule="auto"/>
+        <w:ind w:firstLine="720"/>
+        <w:rPr>
+          <w:rFonts w:ascii="Consolas" w:hAnsi="Consolas" w:cs="Consolas"/>
+          <w:sz w:val="20"/>
+          <w:szCs w:val="20"/>
+        </w:rPr>
+      </w:pPr>
+      <w:r>
+        <w:rPr>
+          <w:rFonts w:ascii="Consolas" w:hAnsi="Consolas" w:cs="Consolas"/>
+          <w:color w:val="000000"/>
+          <w:sz w:val="20"/>
+          <w:szCs w:val="20"/>
+        </w:rPr>
+        <w:t>next: the result was: 4</w:t>
+      </w:r>
+    </w:p>
+    <w:p>
+      <w:pPr>
+        <w:autoSpaceDE w:val="0"/>
+        <w:autoSpaceDN w:val="0"/>
+        <w:adjustRightInd w:val="0"/>
+        <w:spacing w:after="0" w:line="240" w:lineRule="auto"/>
+        <w:ind w:firstLine="720"/>
+        <w:rPr>
+          <w:rFonts w:ascii="Consolas" w:hAnsi="Consolas" w:cs="Consolas"/>
+          <w:sz w:val="20"/>
+          <w:szCs w:val="20"/>
+        </w:rPr>
+      </w:pPr>
+      <w:r>
+        <w:rPr>
+          <w:rFonts w:ascii="Consolas" w:hAnsi="Consolas" w:cs="Consolas"/>
+          <w:color w:val="00C87D"/>
+          <w:sz w:val="20"/>
+          <w:szCs w:val="20"/>
+        </w:rPr>
+        <w:t>2</w:t>
+      </w:r>
+    </w:p>
+    <w:p>
+      <w:pPr>
+        <w:autoSpaceDE w:val="0"/>
+        <w:autoSpaceDN w:val="0"/>
+        <w:adjustRightInd w:val="0"/>
+        <w:spacing w:after="0" w:line="240" w:lineRule="auto"/>
+        <w:ind w:firstLine="720"/>
+        <w:rPr>
+          <w:rFonts w:ascii="Consolas" w:hAnsi="Consolas" w:cs="Consolas"/>
+          <w:sz w:val="20"/>
+          <w:szCs w:val="20"/>
+        </w:rPr>
+      </w:pPr>
+      <w:r>
+        <w:rPr>
+          <w:rFonts w:ascii="Consolas" w:hAnsi="Consolas" w:cs="Consolas"/>
+          <w:color w:val="000000"/>
+          <w:sz w:val="20"/>
+          <w:szCs w:val="20"/>
+        </w:rPr>
+        <w:t>next: the result was: 8</w:t>
+      </w:r>
+    </w:p>
+    <w:p>
+      <w:pPr>
+        <w:autoSpaceDE w:val="0"/>
+        <w:autoSpaceDN w:val="0"/>
+        <w:adjustRightInd w:val="0"/>
+        <w:spacing w:after="0" w:line="240" w:lineRule="auto"/>
+        <w:ind w:firstLine="720"/>
+        <w:rPr>
+          <w:rFonts w:ascii="Consolas" w:hAnsi="Consolas" w:cs="Consolas"/>
+          <w:sz w:val="20"/>
+          <w:szCs w:val="20"/>
+        </w:rPr>
+      </w:pPr>
+      <w:r>
+        <w:rPr>
+          <w:rFonts w:ascii="Consolas" w:hAnsi="Consolas" w:cs="Consolas"/>
+          <w:color w:val="00C87D"/>
+          <w:sz w:val="20"/>
+          <w:szCs w:val="20"/>
+        </w:rPr>
+        <w:t>4</w:t>
+      </w:r>
+    </w:p>
+    <w:p>
+      <w:pPr>
+        <w:autoSpaceDE w:val="0"/>
+        <w:autoSpaceDN w:val="0"/>
+        <w:adjustRightInd w:val="0"/>
+        <w:spacing w:after="0" w:line="240" w:lineRule="auto"/>
+        <w:ind w:firstLine="720"/>
+        <w:rPr>
+          <w:rFonts w:ascii="Consolas" w:hAnsi="Consolas" w:cs="Consolas"/>
+          <w:sz w:val="20"/>
+          <w:szCs w:val="20"/>
+        </w:rPr>
+      </w:pPr>
+      <w:r>
+        <w:rPr>
+          <w:rFonts w:ascii="Consolas" w:hAnsi="Consolas" w:cs="Consolas"/>
+          <w:color w:val="000000"/>
+          <w:sz w:val="20"/>
+          <w:szCs w:val="20"/>
+        </w:rPr>
+        <w:t>next: the result was: 16</w:t>
+      </w:r>
       <w:bookmarkStart w:id="0" w:name="_GoBack"/>
       <w:bookmarkEnd w:id="0"/>
     </w:p>
     <w:p>
       <w:pPr>
-        <w:rPr>
-          <w:b/>
-        </w:rPr>
-      </w:pPr>
+        <w:autoSpaceDE w:val="0"/>
+        <w:autoSpaceDN w:val="0"/>
+        <w:adjustRightInd w:val="0"/>
+        <w:spacing w:after="0" w:line="240" w:lineRule="auto"/>
+        <w:ind w:firstLine="720"/>
+        <w:rPr>
+          <w:rFonts w:ascii="Consolas" w:hAnsi="Consolas" w:cs="Consolas"/>
+          <w:sz w:val="20"/>
+          <w:szCs w:val="20"/>
+        </w:rPr>
+      </w:pPr>
+      <w:r>
+        <w:rPr>
+          <w:rFonts w:ascii="Consolas" w:hAnsi="Consolas" w:cs="Consolas"/>
+          <w:color w:val="00C87D"/>
+          <w:sz w:val="20"/>
+          <w:szCs w:val="20"/>
+        </w:rPr>
+        <w:t>3</w:t>
+      </w:r>
+    </w:p>
+    <w:p>
+      <w:pPr>
+        <w:autoSpaceDE w:val="0"/>
+        <w:autoSpaceDN w:val="0"/>
+        <w:adjustRightInd w:val="0"/>
+        <w:spacing w:after="0" w:line="240" w:lineRule="auto"/>
+        <w:ind w:firstLine="720"/>
+        <w:rPr>
+          <w:rFonts w:ascii="Consolas" w:hAnsi="Consolas" w:cs="Consolas"/>
+          <w:sz w:val="20"/>
+          <w:szCs w:val="20"/>
+        </w:rPr>
+      </w:pPr>
+      <w:r>
+        <w:rPr>
+          <w:rFonts w:ascii="Consolas" w:hAnsi="Consolas" w:cs="Consolas"/>
+          <w:color w:val="000000"/>
+          <w:sz w:val="20"/>
+          <w:szCs w:val="20"/>
+        </w:rPr>
+        <w:t>next: the result was: 12</w:t>
+      </w:r>
+    </w:p>
+    <w:p>
+      <w:pPr>
+        <w:autoSpaceDE w:val="0"/>
+        <w:autoSpaceDN w:val="0"/>
+        <w:adjustRightInd w:val="0"/>
+        <w:spacing w:after="0" w:line="240" w:lineRule="auto"/>
+        <w:ind w:firstLine="720"/>
+        <w:rPr>
+          <w:rFonts w:ascii="Consolas" w:hAnsi="Consolas" w:cs="Consolas"/>
+          <w:sz w:val="20"/>
+          <w:szCs w:val="20"/>
+        </w:rPr>
+      </w:pPr>
+      <w:r>
+        <w:rPr>
+          <w:rFonts w:ascii="Consolas" w:hAnsi="Consolas" w:cs="Consolas"/>
+          <w:color w:val="00C87D"/>
+          <w:sz w:val="20"/>
+          <w:szCs w:val="20"/>
+        </w:rPr>
+        <w:t>0</w:t>
+      </w:r>
+    </w:p>
+    <w:p>
+      <w:pPr>
+        <w:ind w:firstLine="720"/>
+        <w:rPr>
+          <w:rFonts w:ascii="Consolas" w:hAnsi="Consolas" w:cs="Consolas"/>
+          <w:color w:val="000000"/>
+          <w:sz w:val="20"/>
+          <w:szCs w:val="20"/>
+        </w:rPr>
+      </w:pPr>
+      <w:r>
+        <w:rPr>
+          <w:rFonts w:ascii="Consolas" w:hAnsi="Consolas" w:cs="Consolas"/>
+          <w:color w:val="000000"/>
+          <w:sz w:val="20"/>
+          <w:szCs w:val="20"/>
+        </w:rPr>
+        <w:t>Finished</w:t>
+      </w:r>
+    </w:p>
+    <w:p>
+      <w:pPr>
+        <w:rPr>
+          <w:rFonts w:ascii="Consolas" w:hAnsi="Consolas" w:cs="Consolas"/>
+          <w:color w:val="000000"/>
+          <w:sz w:val="20"/>
+          <w:szCs w:val="20"/>
+        </w:rPr>
+      </w:pPr>
+    </w:p>
+    <w:p>
+      <w:pPr>
+        <w:rPr>
+          <w:rFonts w:ascii="Consolas" w:hAnsi="Consolas" w:cs="Consolas"/>
+          <w:b/>
+          <w:color w:val="000000"/>
+          <w:sz w:val="20"/>
+          <w:szCs w:val="20"/>
+        </w:rPr>
+      </w:pPr>
+      <w:r>
+        <w:rPr>
+          <w:rFonts w:ascii="Consolas" w:hAnsi="Consolas" w:cs="Consolas"/>
+          <w:b/>
+          <w:color w:val="000000"/>
+          <w:sz w:val="20"/>
+          <w:szCs w:val="20"/>
+        </w:rPr>
+        <w:t>Ex 2-</w:t>
+      </w:r>
+      <w:r>
+        <w:rPr>
+          <w:rFonts w:ascii="Consolas" w:hAnsi="Consolas" w:cs="Consolas"/>
+          <w:b/>
+          <w:color w:val="000000"/>
+          <w:sz w:val="20"/>
+          <w:szCs w:val="20"/>
+        </w:rPr>
+        <w:t>2</w:t>
+      </w:r>
+      <w:r>
+        <w:rPr>
+          <w:rFonts w:ascii="Consolas" w:hAnsi="Consolas" w:cs="Consolas"/>
+          <w:b/>
+          <w:noProof/>
+          <w:color w:val="000000"/>
+          <w:sz w:val="20"/>
+          <w:szCs w:val="20"/>
+          <w:lang w:eastAsia="en-GB"/>
+        </w:rPr>
+        <w:drawing>
+          <wp:anchor distT="0" distB="0" distL="114300" distR="114300" simplePos="0" relativeHeight="251661312" behindDoc="0" locked="0" layoutInCell="1" allowOverlap="1" wp14:anchorId="65B1153A" wp14:editId="558849CE">
+            <wp:simplePos x="0" y="0"/>
+            <wp:positionH relativeFrom="column">
+              <wp:posOffset>0</wp:posOffset>
+            </wp:positionH>
+            <wp:positionV relativeFrom="paragraph">
+              <wp:posOffset>266065</wp:posOffset>
+            </wp:positionV>
+            <wp:extent cx="5722620" cy="411480"/>
+            <wp:effectExtent l="0" t="0" r="0" b="7620"/>
+            <wp:wrapSquare wrapText="bothSides"/>
+            <wp:docPr id="1" name="Picture 1" descr="C:\Users\Beej\AppData\Local\Microsoft\Windows\INetCacheContent.Word\ex2.2_diagram.png"/>
+            <wp:cNvGraphicFramePr>
+              <a:graphicFrameLocks xmlns:a="http://schemas.openxmlformats.org/drawingml/2006/main" noChangeAspect="1"/>
+            </wp:cNvGraphicFramePr>
+            <a:graphic xmlns:a="http://schemas.openxmlformats.org/drawingml/2006/main">
+              <a:graphicData uri="http://schemas.openxmlformats.org/drawingml/2006/picture">
+                <pic:pic xmlns:pic="http://schemas.openxmlformats.org/drawingml/2006/picture">
+                  <pic:nvPicPr>
+                    <pic:cNvPr id="0" name="Picture 4" descr="C:\Users\Beej\AppData\Local\Microsoft\Windows\INetCacheContent.Word\ex2.2_diagram.png"/>
+                    <pic:cNvPicPr>
+                      <a:picLocks noChangeAspect="1" noChangeArrowheads="1"/>
+                    </pic:cNvPicPr>
+                  </pic:nvPicPr>
+                  <pic:blipFill>
+                    <a:blip r:embed="rId5">
+                      <a:extLst>
+                        <a:ext uri="{28A0092B-C50C-407E-A947-70E740481C1C}">
+                          <a14:useLocalDpi xmlns:a14="http://schemas.microsoft.com/office/drawing/2010/main" val="0"/>
+                        </a:ext>
+                      </a:extLst>
+                    </a:blip>
+                    <a:srcRect/>
+                    <a:stretch>
+                      <a:fillRect/>
+                    </a:stretch>
+                  </pic:blipFill>
+                  <pic:spPr bwMode="auto">
+                    <a:xfrm>
+                      <a:off x="0" y="0"/>
+                      <a:ext cx="5722620" cy="411480"/>
+                    </a:xfrm>
+                    <a:prstGeom prst="rect">
+                      <a:avLst/>
+                    </a:prstGeom>
+                    <a:noFill/>
+                    <a:ln>
+                      <a:noFill/>
+                    </a:ln>
+                  </pic:spPr>
+                </pic:pic>
+              </a:graphicData>
+            </a:graphic>
+            <wp14:sizeRelH relativeFrom="page">
+              <wp14:pctWidth>0</wp14:pctWidth>
+            </wp14:sizeRelH>
+            <wp14:sizeRelV relativeFrom="page">
+              <wp14:pctHeight>0</wp14:pctHeight>
+            </wp14:sizeRelV>
+          </wp:anchor>
+        </w:drawing>
+      </w:r>
+    </w:p>
+    <w:p>
+      <w:pPr>
+        <w:rPr>
+          <w:b/>
+        </w:rPr>
+      </w:pPr>
+    </w:p>
+    <w:p>
+      <w:proofErr w:type="spellStart"/>
+      <w:r>
+        <w:rPr>
+          <w:b/>
+        </w:rPr>
+        <w:t>GenerateSetsOfThree</w:t>
+      </w:r>
+      <w:r>
+        <w:rPr>
+          <w:b/>
+        </w:rPr>
+        <w:t>.groovy</w:t>
+      </w:r>
+      <w:proofErr w:type="spellEnd"/>
+    </w:p>
+    <w:p>
+      <w:pPr>
+        <w:autoSpaceDE w:val="0"/>
+        <w:autoSpaceDN w:val="0"/>
+        <w:adjustRightInd w:val="0"/>
+        <w:spacing w:after="0" w:line="240" w:lineRule="auto"/>
+        <w:ind w:firstLine="720"/>
+        <w:rPr>
+          <w:rFonts w:ascii="Consolas" w:hAnsi="Consolas" w:cs="Consolas"/>
+          <w:sz w:val="20"/>
+          <w:szCs w:val="20"/>
+        </w:rPr>
+      </w:pPr>
+      <w:r>
+        <w:rPr>
+          <w:rFonts w:ascii="Consolas" w:hAnsi="Consolas" w:cs="Consolas"/>
+          <w:color w:val="3F7F5F"/>
+          <w:sz w:val="20"/>
+          <w:szCs w:val="20"/>
+        </w:rPr>
+        <w:t>//write the terminating List as per exercise definition</w:t>
+      </w:r>
+    </w:p>
+    <w:p>
+      <w:pPr>
+        <w:rPr>
+          <w:rFonts w:ascii="Consolas" w:hAnsi="Consolas" w:cs="Consolas"/>
+          <w:color w:val="000000"/>
+          <w:sz w:val="20"/>
+          <w:szCs w:val="20"/>
+        </w:rPr>
+      </w:pPr>
+      <w:r>
+        <w:rPr>
+          <w:rFonts w:ascii="Consolas" w:hAnsi="Consolas" w:cs="Consolas"/>
+          <w:color w:val="000000"/>
+          <w:sz w:val="20"/>
+          <w:szCs w:val="20"/>
+        </w:rPr>
+        <w:tab/>
+      </w:r>
+      <w:proofErr w:type="spellStart"/>
+      <w:r>
+        <w:rPr>
+          <w:rFonts w:ascii="Consolas" w:hAnsi="Consolas" w:cs="Consolas"/>
+          <w:color w:val="0000C0"/>
+          <w:sz w:val="20"/>
+          <w:szCs w:val="20"/>
+        </w:rPr>
+        <w:t>outChannel</w:t>
+      </w:r>
+      <w:r>
+        <w:rPr>
+          <w:rFonts w:ascii="Consolas" w:hAnsi="Consolas" w:cs="Consolas"/>
+          <w:color w:val="000000"/>
+          <w:sz w:val="20"/>
+          <w:szCs w:val="20"/>
+        </w:rPr>
+        <w:t>.write</w:t>
+      </w:r>
+      <w:proofErr w:type="spellEnd"/>
+      <w:r>
+        <w:rPr>
+          <w:rFonts w:ascii="Consolas" w:hAnsi="Consolas" w:cs="Consolas"/>
+          <w:color w:val="000000"/>
+          <w:sz w:val="20"/>
+          <w:szCs w:val="20"/>
+        </w:rPr>
+        <w:t>([-1,-1,-1])</w:t>
+      </w:r>
+    </w:p>
+    <w:p>
+      <w:pPr>
+        <w:rPr>
+          <w:b/>
+        </w:rPr>
+      </w:pPr>
+      <w:proofErr w:type="spellStart"/>
+      <w:r>
+        <w:rPr>
+          <w:b/>
+        </w:rPr>
+        <w:t>ListToStream</w:t>
+      </w:r>
+      <w:r>
+        <w:rPr>
+          <w:b/>
+        </w:rPr>
+        <w:t>.groovy</w:t>
+      </w:r>
+      <w:proofErr w:type="spellEnd"/>
+    </w:p>
+    <w:p>
+      <w:pPr>
+        <w:autoSpaceDE w:val="0"/>
+        <w:autoSpaceDN w:val="0"/>
+        <w:adjustRightInd w:val="0"/>
+        <w:spacing w:after="0" w:line="240" w:lineRule="auto"/>
+        <w:ind w:firstLine="720"/>
+        <w:rPr>
+          <w:rFonts w:ascii="Consolas" w:hAnsi="Consolas" w:cs="Consolas"/>
+          <w:sz w:val="20"/>
+          <w:szCs w:val="20"/>
+        </w:rPr>
+      </w:pPr>
+      <w:r>
+        <w:rPr>
+          <w:rFonts w:ascii="Consolas" w:hAnsi="Consolas" w:cs="Consolas"/>
+          <w:color w:val="3F7F5F"/>
+          <w:sz w:val="20"/>
+          <w:szCs w:val="20"/>
+        </w:rPr>
+        <w:t xml:space="preserve">// hint: output </w:t>
+      </w:r>
+      <w:r>
+        <w:rPr>
+          <w:rFonts w:ascii="Consolas" w:hAnsi="Consolas" w:cs="Consolas"/>
+          <w:color w:val="3F7F5F"/>
+          <w:sz w:val="20"/>
+          <w:szCs w:val="20"/>
+        </w:rPr>
+        <w:t>list elements as single integers</w:t>
+      </w:r>
+    </w:p>
+    <w:p>
+      <w:pPr>
+        <w:autoSpaceDE w:val="0"/>
+        <w:autoSpaceDN w:val="0"/>
+        <w:adjustRightInd w:val="0"/>
+        <w:spacing w:after="0" w:line="240" w:lineRule="auto"/>
+        <w:rPr>
+          <w:rFonts w:ascii="Consolas" w:hAnsi="Consolas" w:cs="Consolas"/>
+          <w:sz w:val="20"/>
+          <w:szCs w:val="20"/>
+        </w:rPr>
+      </w:pPr>
+      <w:r>
+        <w:rPr>
+          <w:rFonts w:ascii="Consolas" w:hAnsi="Consolas" w:cs="Consolas"/>
+          <w:color w:val="000000"/>
+          <w:sz w:val="20"/>
+          <w:szCs w:val="20"/>
+        </w:rPr>
+        <w:tab/>
+      </w:r>
+      <w:r>
+        <w:rPr>
+          <w:rFonts w:ascii="Consolas" w:hAnsi="Consolas" w:cs="Consolas"/>
+          <w:b/>
+          <w:bCs/>
+          <w:color w:val="972C78"/>
+          <w:sz w:val="20"/>
+          <w:szCs w:val="20"/>
+        </w:rPr>
+        <w:t>for</w:t>
+      </w:r>
+      <w:r>
+        <w:rPr>
+          <w:rFonts w:ascii="Consolas" w:hAnsi="Consolas" w:cs="Consolas"/>
+          <w:color w:val="000000"/>
+          <w:sz w:val="20"/>
+          <w:szCs w:val="20"/>
+        </w:rPr>
+        <w:t xml:space="preserve"> ( </w:t>
+      </w:r>
+      <w:proofErr w:type="spellStart"/>
+      <w:r>
+        <w:rPr>
+          <w:rFonts w:ascii="Consolas" w:hAnsi="Consolas" w:cs="Consolas"/>
+          <w:color w:val="6A3E3E"/>
+          <w:sz w:val="20"/>
+          <w:szCs w:val="20"/>
+        </w:rPr>
+        <w:t>i</w:t>
+      </w:r>
+      <w:proofErr w:type="spellEnd"/>
+      <w:r>
+        <w:rPr>
+          <w:rFonts w:ascii="Consolas" w:hAnsi="Consolas" w:cs="Consolas"/>
+          <w:color w:val="000000"/>
+          <w:sz w:val="20"/>
+          <w:szCs w:val="20"/>
+        </w:rPr>
+        <w:t xml:space="preserve"> </w:t>
+      </w:r>
+      <w:r>
+        <w:rPr>
+          <w:rFonts w:ascii="Consolas" w:hAnsi="Consolas" w:cs="Consolas"/>
+          <w:b/>
+          <w:bCs/>
+          <w:color w:val="972C78"/>
+          <w:sz w:val="20"/>
+          <w:szCs w:val="20"/>
+        </w:rPr>
+        <w:t>in</w:t>
+      </w:r>
+      <w:r>
+        <w:rPr>
+          <w:rFonts w:ascii="Consolas" w:hAnsi="Consolas" w:cs="Consolas"/>
+          <w:color w:val="000000"/>
+          <w:sz w:val="20"/>
+          <w:szCs w:val="20"/>
+        </w:rPr>
+        <w:t xml:space="preserve"> 0 ..&lt; </w:t>
+      </w:r>
+      <w:proofErr w:type="spellStart"/>
+      <w:r>
+        <w:rPr>
+          <w:rFonts w:ascii="Consolas" w:hAnsi="Consolas" w:cs="Consolas"/>
+          <w:color w:val="6A3E3E"/>
+          <w:sz w:val="20"/>
+          <w:szCs w:val="20"/>
+        </w:rPr>
+        <w:t>inList</w:t>
+      </w:r>
+      <w:r>
+        <w:rPr>
+          <w:rFonts w:ascii="Consolas" w:hAnsi="Consolas" w:cs="Consolas"/>
+          <w:color w:val="000000"/>
+          <w:sz w:val="20"/>
+          <w:szCs w:val="20"/>
+        </w:rPr>
+        <w:t>.</w:t>
+      </w:r>
+      <w:r>
+        <w:rPr>
+          <w:rFonts w:ascii="Consolas" w:hAnsi="Consolas" w:cs="Consolas"/>
+          <w:color w:val="000000"/>
+          <w:sz w:val="20"/>
+          <w:szCs w:val="20"/>
+          <w:u w:val="single"/>
+        </w:rPr>
+        <w:t>size</w:t>
+      </w:r>
+      <w:proofErr w:type="spellEnd"/>
+      <w:r>
+        <w:rPr>
+          <w:rFonts w:ascii="Consolas" w:hAnsi="Consolas" w:cs="Consolas"/>
+          <w:color w:val="000000"/>
+          <w:sz w:val="20"/>
+          <w:szCs w:val="20"/>
+        </w:rPr>
+        <w:t>)</w:t>
+      </w:r>
+      <w:proofErr w:type="spellStart"/>
+      <w:r>
+        <w:rPr>
+          <w:rFonts w:ascii="Consolas" w:hAnsi="Consolas" w:cs="Consolas"/>
+          <w:color w:val="0000C0"/>
+          <w:sz w:val="20"/>
+          <w:szCs w:val="20"/>
+        </w:rPr>
+        <w:t>outChannel</w:t>
+      </w:r>
+      <w:r>
+        <w:rPr>
+          <w:rFonts w:ascii="Consolas" w:hAnsi="Consolas" w:cs="Consolas"/>
+          <w:color w:val="000000"/>
+          <w:sz w:val="20"/>
+          <w:szCs w:val="20"/>
+        </w:rPr>
+        <w:t>.write</w:t>
+      </w:r>
+      <w:proofErr w:type="spellEnd"/>
+      <w:r>
+        <w:rPr>
+          <w:rFonts w:ascii="Consolas" w:hAnsi="Consolas" w:cs="Consolas"/>
+          <w:color w:val="000000"/>
+          <w:sz w:val="20"/>
+          <w:szCs w:val="20"/>
+        </w:rPr>
+        <w:t>(</w:t>
+      </w:r>
+      <w:proofErr w:type="spellStart"/>
+      <w:r>
+        <w:rPr>
+          <w:rFonts w:ascii="Consolas" w:hAnsi="Consolas" w:cs="Consolas"/>
+          <w:color w:val="6A3E3E"/>
+          <w:sz w:val="20"/>
+          <w:szCs w:val="20"/>
+        </w:rPr>
+        <w:t>inList</w:t>
+      </w:r>
+      <w:proofErr w:type="spellEnd"/>
+      <w:r>
+        <w:rPr>
+          <w:rFonts w:ascii="Consolas" w:hAnsi="Consolas" w:cs="Consolas"/>
+          <w:color w:val="000000"/>
+          <w:sz w:val="20"/>
+          <w:szCs w:val="20"/>
+        </w:rPr>
+        <w:t>[</w:t>
+      </w:r>
+      <w:proofErr w:type="spellStart"/>
+      <w:r>
+        <w:rPr>
+          <w:rFonts w:ascii="Consolas" w:hAnsi="Consolas" w:cs="Consolas"/>
+          <w:color w:val="6A3E3E"/>
+          <w:sz w:val="20"/>
+          <w:szCs w:val="20"/>
+        </w:rPr>
+        <w:t>i</w:t>
+      </w:r>
+      <w:proofErr w:type="spellEnd"/>
+      <w:r>
+        <w:rPr>
+          <w:rFonts w:ascii="Consolas" w:hAnsi="Consolas" w:cs="Consolas"/>
+          <w:color w:val="000000"/>
+          <w:sz w:val="20"/>
+          <w:szCs w:val="20"/>
+        </w:rPr>
+        <w:t>])</w:t>
+      </w:r>
+    </w:p>
+    <w:p>
+      <w:pPr>
+        <w:autoSpaceDE w:val="0"/>
+        <w:autoSpaceDN w:val="0"/>
+        <w:adjustRightInd w:val="0"/>
+        <w:spacing w:after="0" w:line="240" w:lineRule="auto"/>
+        <w:rPr>
+          <w:rFonts w:ascii="Consolas" w:hAnsi="Consolas" w:cs="Consolas"/>
+          <w:color w:val="000000"/>
+          <w:sz w:val="20"/>
+          <w:szCs w:val="20"/>
+        </w:rPr>
+      </w:pPr>
+      <w:r>
+        <w:rPr>
+          <w:rFonts w:ascii="Consolas" w:hAnsi="Consolas" w:cs="Consolas"/>
+          <w:color w:val="000000"/>
+          <w:sz w:val="20"/>
+          <w:szCs w:val="20"/>
+        </w:rPr>
+        <w:tab/>
+      </w:r>
+      <w:proofErr w:type="spellStart"/>
+      <w:r>
+        <w:rPr>
+          <w:rFonts w:ascii="Consolas" w:hAnsi="Consolas" w:cs="Consolas"/>
+          <w:color w:val="6A3E3E"/>
+          <w:sz w:val="20"/>
+          <w:szCs w:val="20"/>
+        </w:rPr>
+        <w:t>inList</w:t>
+      </w:r>
+      <w:proofErr w:type="spellEnd"/>
+      <w:r>
+        <w:rPr>
+          <w:rFonts w:ascii="Consolas" w:hAnsi="Consolas" w:cs="Consolas"/>
+          <w:color w:val="000000"/>
+          <w:sz w:val="20"/>
+          <w:szCs w:val="20"/>
+        </w:rPr>
+        <w:t xml:space="preserve"> = </w:t>
+      </w:r>
+      <w:proofErr w:type="spellStart"/>
+      <w:r>
+        <w:rPr>
+          <w:rFonts w:ascii="Consolas" w:hAnsi="Consolas" w:cs="Consolas"/>
+          <w:color w:val="0000C0"/>
+          <w:sz w:val="20"/>
+          <w:szCs w:val="20"/>
+        </w:rPr>
+        <w:t>inChannel</w:t>
+      </w:r>
+      <w:r>
+        <w:rPr>
+          <w:rFonts w:ascii="Consolas" w:hAnsi="Consolas" w:cs="Consolas"/>
+          <w:color w:val="000000"/>
+          <w:sz w:val="20"/>
+          <w:szCs w:val="20"/>
+        </w:rPr>
+        <w:t>.read</w:t>
+      </w:r>
+      <w:proofErr w:type="spellEnd"/>
+      <w:r>
+        <w:rPr>
+          <w:rFonts w:ascii="Consolas" w:hAnsi="Consolas" w:cs="Consolas"/>
+          <w:color w:val="000000"/>
+          <w:sz w:val="20"/>
+          <w:szCs w:val="20"/>
+        </w:rPr>
+        <w:t>()</w:t>
+      </w:r>
+    </w:p>
+    <w:p>
+      <w:pPr>
+        <w:autoSpaceDE w:val="0"/>
+        <w:autoSpaceDN w:val="0"/>
+        <w:adjustRightInd w:val="0"/>
+        <w:spacing w:after="0" w:line="240" w:lineRule="auto"/>
+        <w:rPr>
+          <w:b/>
+        </w:rPr>
+      </w:pPr>
+      <w:proofErr w:type="spellStart"/>
+      <w:r>
+        <w:rPr>
+          <w:b/>
+        </w:rPr>
+        <w:t>CreateSetsOfEight</w:t>
+      </w:r>
+      <w:r>
+        <w:rPr>
+          <w:b/>
+        </w:rPr>
+        <w:t>.groovy</w:t>
+      </w:r>
+      <w:proofErr w:type="spellEnd"/>
+    </w:p>
+    <w:p>
+      <w:pPr>
+        <w:autoSpaceDE w:val="0"/>
+        <w:autoSpaceDN w:val="0"/>
+        <w:adjustRightInd w:val="0"/>
+        <w:spacing w:after="0" w:line="240" w:lineRule="auto"/>
+        <w:rPr>
+          <w:b/>
+        </w:rPr>
+      </w:pPr>
+    </w:p>
+    <w:p>
+      <w:pPr>
+        <w:autoSpaceDE w:val="0"/>
+        <w:autoSpaceDN w:val="0"/>
+        <w:adjustRightInd w:val="0"/>
+        <w:spacing w:after="0" w:line="240" w:lineRule="auto"/>
+        <w:ind w:firstLine="720"/>
+        <w:rPr>
+          <w:rFonts w:ascii="Consolas" w:hAnsi="Consolas" w:cs="Consolas"/>
+          <w:sz w:val="20"/>
+          <w:szCs w:val="20"/>
+        </w:rPr>
+      </w:pPr>
+      <w:r>
+        <w:rPr>
+          <w:rFonts w:ascii="Consolas" w:hAnsi="Consolas" w:cs="Consolas"/>
+          <w:color w:val="3F7F5F"/>
+          <w:sz w:val="20"/>
+          <w:szCs w:val="20"/>
+        </w:rPr>
+        <w:t xml:space="preserve">// put v into </w:t>
+      </w:r>
+      <w:proofErr w:type="spellStart"/>
+      <w:r>
+        <w:rPr>
+          <w:rFonts w:ascii="Consolas" w:hAnsi="Consolas" w:cs="Consolas"/>
+          <w:color w:val="3F7F5F"/>
+          <w:sz w:val="20"/>
+          <w:szCs w:val="20"/>
+        </w:rPr>
+        <w:t>outList</w:t>
+      </w:r>
+      <w:proofErr w:type="spellEnd"/>
+      <w:r>
+        <w:rPr>
+          <w:rFonts w:ascii="Consolas" w:hAnsi="Consolas" w:cs="Consolas"/>
+          <w:color w:val="3F7F5F"/>
+          <w:sz w:val="20"/>
+          <w:szCs w:val="20"/>
+        </w:rPr>
+        <w:t xml:space="preserve"> and read next input</w:t>
+      </w:r>
+    </w:p>
+    <w:p>
+      <w:pPr>
+        <w:autoSpaceDE w:val="0"/>
+        <w:autoSpaceDN w:val="0"/>
+        <w:adjustRightInd w:val="0"/>
+        <w:spacing w:after="0" w:line="240" w:lineRule="auto"/>
+        <w:rPr>
+          <w:rFonts w:ascii="Consolas" w:hAnsi="Consolas" w:cs="Consolas"/>
+          <w:sz w:val="20"/>
+          <w:szCs w:val="20"/>
+        </w:rPr>
+      </w:pPr>
+      <w:r>
+        <w:rPr>
+          <w:rFonts w:ascii="Consolas" w:hAnsi="Consolas" w:cs="Consolas"/>
+          <w:color w:val="000000"/>
+          <w:sz w:val="20"/>
+          <w:szCs w:val="20"/>
+        </w:rPr>
+        <w:tab/>
+      </w:r>
+      <w:proofErr w:type="spellStart"/>
+      <w:r>
+        <w:rPr>
+          <w:rFonts w:ascii="Consolas" w:hAnsi="Consolas" w:cs="Consolas"/>
+          <w:color w:val="6A3E3E"/>
+          <w:sz w:val="20"/>
+          <w:szCs w:val="20"/>
+        </w:rPr>
+        <w:t>outList</w:t>
+      </w:r>
+      <w:proofErr w:type="spellEnd"/>
+      <w:r>
+        <w:rPr>
+          <w:rFonts w:ascii="Consolas" w:hAnsi="Consolas" w:cs="Consolas"/>
+          <w:color w:val="000000"/>
+          <w:sz w:val="20"/>
+          <w:szCs w:val="20"/>
+        </w:rPr>
+        <w:t>[</w:t>
+      </w:r>
+      <w:proofErr w:type="spellStart"/>
+      <w:r>
+        <w:rPr>
+          <w:rFonts w:ascii="Consolas" w:hAnsi="Consolas" w:cs="Consolas"/>
+          <w:color w:val="6A3E3E"/>
+          <w:sz w:val="20"/>
+          <w:szCs w:val="20"/>
+        </w:rPr>
+        <w:t>i</w:t>
+      </w:r>
+      <w:proofErr w:type="spellEnd"/>
+      <w:r>
+        <w:rPr>
+          <w:rFonts w:ascii="Consolas" w:hAnsi="Consolas" w:cs="Consolas"/>
+          <w:color w:val="000000"/>
+          <w:sz w:val="20"/>
+          <w:szCs w:val="20"/>
+        </w:rPr>
+        <w:t xml:space="preserve">] = </w:t>
+      </w:r>
+      <w:r>
+        <w:rPr>
+          <w:rFonts w:ascii="Consolas" w:hAnsi="Consolas" w:cs="Consolas"/>
+          <w:color w:val="6A3E3E"/>
+          <w:sz w:val="20"/>
+          <w:szCs w:val="20"/>
+        </w:rPr>
+        <w:t>v</w:t>
+      </w:r>
+    </w:p>
+    <w:p>
+      <w:pPr>
+        <w:rPr>
+          <w:rFonts w:ascii="Consolas" w:hAnsi="Consolas" w:cs="Consolas"/>
+          <w:color w:val="000000"/>
+          <w:sz w:val="20"/>
+          <w:szCs w:val="20"/>
+        </w:rPr>
+      </w:pPr>
+      <w:r>
+        <w:rPr>
+          <w:rFonts w:ascii="Consolas" w:hAnsi="Consolas" w:cs="Consolas"/>
+          <w:color w:val="000000"/>
+          <w:sz w:val="20"/>
+          <w:szCs w:val="20"/>
+        </w:rPr>
+        <w:tab/>
+      </w:r>
+      <w:r>
+        <w:rPr>
+          <w:rFonts w:ascii="Consolas" w:hAnsi="Consolas" w:cs="Consolas"/>
+          <w:color w:val="6A3E3E"/>
+          <w:sz w:val="20"/>
+          <w:szCs w:val="20"/>
+        </w:rPr>
+        <w:t>v</w:t>
+      </w:r>
+      <w:r>
+        <w:rPr>
+          <w:rFonts w:ascii="Consolas" w:hAnsi="Consolas" w:cs="Consolas"/>
+          <w:color w:val="000000"/>
+          <w:sz w:val="20"/>
+          <w:szCs w:val="20"/>
+        </w:rPr>
+        <w:t xml:space="preserve"> = </w:t>
+      </w:r>
+      <w:proofErr w:type="spellStart"/>
+      <w:r>
+        <w:rPr>
+          <w:rFonts w:ascii="Consolas" w:hAnsi="Consolas" w:cs="Consolas"/>
+          <w:color w:val="0000C0"/>
+          <w:sz w:val="20"/>
+          <w:szCs w:val="20"/>
+        </w:rPr>
+        <w:t>inChannel</w:t>
+      </w:r>
+      <w:r>
+        <w:rPr>
+          <w:rFonts w:ascii="Consolas" w:hAnsi="Consolas" w:cs="Consolas"/>
+          <w:color w:val="000000"/>
+          <w:sz w:val="20"/>
+          <w:szCs w:val="20"/>
+        </w:rPr>
+        <w:t>.read</w:t>
+      </w:r>
+      <w:proofErr w:type="spellEnd"/>
+      <w:r>
+        <w:rPr>
+          <w:rFonts w:ascii="Consolas" w:hAnsi="Consolas" w:cs="Consolas"/>
+          <w:color w:val="000000"/>
+          <w:sz w:val="20"/>
+          <w:szCs w:val="20"/>
+        </w:rPr>
+        <w:t>()</w:t>
+      </w:r>
+    </w:p>
+    <w:p>
+      <w:pPr>
+        <w:rPr>
+          <w:rFonts w:ascii="Consolas" w:hAnsi="Consolas" w:cs="Consolas"/>
+          <w:b/>
+          <w:color w:val="000000"/>
+          <w:sz w:val="20"/>
+          <w:szCs w:val="20"/>
+        </w:rPr>
+      </w:pPr>
+      <w:r>
+        <w:rPr>
+          <w:rFonts w:ascii="Consolas" w:hAnsi="Consolas" w:cs="Consolas"/>
+          <w:b/>
+          <w:color w:val="000000"/>
+          <w:sz w:val="20"/>
+          <w:szCs w:val="20"/>
+        </w:rPr>
+        <w:t>Output</w:t>
+      </w:r>
+    </w:p>
+    <w:p>
+      <w:pPr>
+        <w:autoSpaceDE w:val="0"/>
+        <w:autoSpaceDN w:val="0"/>
+        <w:adjustRightInd w:val="0"/>
+        <w:spacing w:after="0" w:line="240" w:lineRule="auto"/>
+        <w:ind w:left="720"/>
+        <w:rPr>
+          <w:rFonts w:ascii="Consolas" w:hAnsi="Consolas" w:cs="Consolas"/>
+          <w:sz w:val="20"/>
+          <w:szCs w:val="20"/>
+        </w:rPr>
+      </w:pPr>
+      <w:r>
+        <w:rPr>
+          <w:rFonts w:ascii="Consolas" w:hAnsi="Consolas" w:cs="Consolas"/>
+          <w:color w:val="000000"/>
+          <w:sz w:val="20"/>
+          <w:szCs w:val="20"/>
+        </w:rPr>
+        <w:t>Eight Object is [1, 2, 3, 4, 5, 6, 7, 8]</w:t>
+      </w:r>
+    </w:p>
+    <w:p>
+      <w:pPr>
+        <w:autoSpaceDE w:val="0"/>
+        <w:autoSpaceDN w:val="0"/>
+        <w:adjustRightInd w:val="0"/>
+        <w:spacing w:after="0" w:line="240" w:lineRule="auto"/>
+        <w:ind w:left="720"/>
+        <w:rPr>
+          <w:rFonts w:ascii="Consolas" w:hAnsi="Consolas" w:cs="Consolas"/>
+          <w:sz w:val="20"/>
+          <w:szCs w:val="20"/>
+        </w:rPr>
+      </w:pPr>
+      <w:r>
+        <w:rPr>
+          <w:rFonts w:ascii="Consolas" w:hAnsi="Consolas" w:cs="Consolas"/>
+          <w:color w:val="000000"/>
+          <w:sz w:val="20"/>
+          <w:szCs w:val="20"/>
+        </w:rPr>
+        <w:t>Eight Object is [9, 10, 11, 12, 13, 14, 15, 16]</w:t>
+      </w:r>
+    </w:p>
+    <w:p>
+      <w:pPr>
+        <w:autoSpaceDE w:val="0"/>
+        <w:autoSpaceDN w:val="0"/>
+        <w:adjustRightInd w:val="0"/>
+        <w:spacing w:after="0" w:line="240" w:lineRule="auto"/>
+        <w:ind w:firstLine="720"/>
+        <w:rPr>
+          <w:rFonts w:ascii="Consolas" w:hAnsi="Consolas" w:cs="Consolas"/>
+          <w:sz w:val="20"/>
+          <w:szCs w:val="20"/>
+        </w:rPr>
+      </w:pPr>
+      <w:r>
+        <w:rPr>
+          <w:rFonts w:ascii="Consolas" w:hAnsi="Consolas" w:cs="Consolas"/>
+          <w:color w:val="000000"/>
+          <w:sz w:val="20"/>
+          <w:szCs w:val="20"/>
+        </w:rPr>
+        <w:t>Eight Object is [17, 18, 19, 20, 21, 22, 23, 24]</w:t>
+      </w:r>
+    </w:p>
+    <w:p>
+      <w:pPr>
+        <w:autoSpaceDE w:val="0"/>
+        <w:autoSpaceDN w:val="0"/>
+        <w:adjustRightInd w:val="0"/>
+        <w:spacing w:after="0" w:line="240" w:lineRule="auto"/>
+        <w:ind w:firstLine="720"/>
+        <w:rPr>
+          <w:rFonts w:ascii="Consolas" w:hAnsi="Consolas" w:cs="Consolas"/>
+          <w:color w:val="000000"/>
+          <w:sz w:val="20"/>
+          <w:szCs w:val="20"/>
+        </w:rPr>
+      </w:pPr>
+      <w:r>
+        <w:rPr>
+          <w:rFonts w:ascii="Consolas" w:hAnsi="Consolas" w:cs="Consolas"/>
+          <w:color w:val="000000"/>
+          <w:sz w:val="20"/>
+          <w:szCs w:val="20"/>
+        </w:rPr>
+        <w:t>Finished</w:t>
+      </w:r>
     </w:p>
     <w:sectPr>
       <w:pgSz w:w="11906" w:h="16838"/>
@@ -562,7 +1755,7 @@
       </w:pPr>
     </w:pPrDefault>
   </w:docDefaults>
-  <w:latentStyles w:defLockedState="0" w:defUIPriority="99" w:defSemiHidden="0" w:defUnhideWhenUsed="0" w:defQFormat="0" w:count="371">
+  <w:latentStyles w:defLockedState="0" w:defUIPriority="99" w:defSemiHidden="0" w:defUnhideWhenUsed="0" w:defQFormat="0" w:count="374">
     <w:lsdException w:name="Normal" w:uiPriority="0" w:qFormat="1"/>
     <w:lsdException w:name="heading 1" w:uiPriority="9" w:qFormat="1"/>
     <w:lsdException w:name="heading 2" w:semiHidden="1" w:uiPriority="9" w:unhideWhenUsed="1" w:qFormat="1"/>
@@ -934,6 +2127,9 @@
     <w:lsdException w:name="List Table 5 Dark Accent 6" w:uiPriority="50"/>
     <w:lsdException w:name="List Table 6 Colorful Accent 6" w:uiPriority="51"/>
     <w:lsdException w:name="List Table 7 Colorful Accent 6" w:uiPriority="52"/>
+    <w:lsdException w:name="Mention" w:semiHidden="1" w:unhideWhenUsed="1"/>
+    <w:lsdException w:name="Smart Hyperlink" w:semiHidden="1" w:unhideWhenUsed="1"/>
+    <w:lsdException w:name="Hashtag" w:semiHidden="1" w:unhideWhenUsed="1"/>
   </w:latentStyles>
   <w:style w:type="paragraph" w:default="1" w:styleId="Normal">
     <w:name w:val="Normal"/>

</xml_diff>

<commit_message>
Working through ex 3.1
</commit_message>
<xml_diff>
--- a/LabBook.docx
+++ b/LabBook.docx
@@ -4,6 +4,7 @@
   <w:body>
     <w:p>
       <w:pPr>
+        <w:spacing w:after="0" w:line="240" w:lineRule="auto"/>
         <w:rPr>
           <w:b/>
           <w:u w:val="single"/>
@@ -19,6 +20,7 @@
     </w:p>
     <w:p>
       <w:pPr>
+        <w:spacing w:after="0" w:line="240" w:lineRule="auto"/>
         <w:rPr>
           <w:b/>
         </w:rPr>
@@ -29,25 +31,33 @@
         <w:tabs>
           <w:tab w:val="center" w:pos="4513"/>
         </w:tabs>
-        <w:rPr>
-          <w:b/>
-        </w:rPr>
-      </w:pPr>
-      <w:r>
-        <w:rPr>
-          <w:b/>
+        <w:spacing w:after="0" w:line="240" w:lineRule="auto"/>
+        <w:rPr>
+          <w:b/>
+          <w:sz w:val="24"/>
+          <w:szCs w:val="24"/>
+        </w:rPr>
+      </w:pPr>
+      <w:r>
+        <w:rPr>
+          <w:b/>
+          <w:sz w:val="24"/>
+          <w:szCs w:val="24"/>
         </w:rPr>
         <w:t>Ex 2-1</w:t>
       </w:r>
       <w:r>
         <w:rPr>
           <w:b/>
+          <w:sz w:val="24"/>
+          <w:szCs w:val="24"/>
         </w:rPr>
         <w:tab/>
       </w:r>
     </w:p>
     <w:p>
       <w:pPr>
+        <w:spacing w:after="0" w:line="240" w:lineRule="auto"/>
         <w:ind w:firstLine="720"/>
         <w:rPr>
           <w:b/>
@@ -85,14 +95,15 @@
       </w:r>
     </w:p>
     <w:p>
-      <w:proofErr w:type="spellStart"/>
+      <w:pPr>
+        <w:spacing w:after="0" w:line="240" w:lineRule="auto"/>
+      </w:pPr>
       <w:r>
         <w:rPr>
           <w:b/>
         </w:rPr>
         <w:t>Consumer.groovy</w:t>
       </w:r>
-      <w:proofErr w:type="spellEnd"/>
     </w:p>
     <w:p>
       <w:pPr>
@@ -116,7 +127,6 @@
         </w:rPr>
         <w:t xml:space="preserve">// insert a modified </w:t>
       </w:r>
-      <w:proofErr w:type="spellStart"/>
       <w:r>
         <w:rPr>
           <w:rFonts w:ascii="Consolas" w:hAnsi="Consolas" w:cs="Consolas"/>
@@ -127,7 +137,6 @@
         </w:rPr>
         <w:t>println</w:t>
       </w:r>
-      <w:proofErr w:type="spellEnd"/>
       <w:r>
         <w:rPr>
           <w:rFonts w:ascii="Consolas" w:hAnsi="Consolas" w:cs="Consolas"/>
@@ -140,6 +149,7 @@
     </w:p>
     <w:p>
       <w:pPr>
+        <w:spacing w:after="0" w:line="240" w:lineRule="auto"/>
         <w:ind w:firstLine="720"/>
         <w:rPr>
           <w:rFonts w:ascii="Consolas" w:hAnsi="Consolas" w:cs="Consolas"/>
@@ -148,7 +158,6 @@
           <w:szCs w:val="20"/>
         </w:rPr>
       </w:pPr>
-      <w:proofErr w:type="spellStart"/>
       <w:r>
         <w:rPr>
           <w:rFonts w:ascii="Consolas" w:hAnsi="Consolas" w:cs="Consolas"/>
@@ -160,7 +169,6 @@
         </w:rPr>
         <w:t>println</w:t>
       </w:r>
-      <w:proofErr w:type="spellEnd"/>
       <w:r>
         <w:rPr>
           <w:rFonts w:ascii="Consolas" w:hAnsi="Consolas" w:cs="Consolas"/>
@@ -186,43 +194,34 @@
           <w:sz w:val="20"/>
           <w:szCs w:val="20"/>
         </w:rPr>
-        <w:t>: ${</w:t>
-      </w:r>
-      <w:proofErr w:type="spellStart"/>
-      <w:r>
+        <w:t>: ${i}"</w:t>
+      </w:r>
+    </w:p>
+    <w:p>
+      <w:pPr>
+        <w:spacing w:after="0" w:line="240" w:lineRule="auto"/>
+        <w:ind w:firstLine="720"/>
         <w:rPr>
           <w:rFonts w:ascii="Consolas" w:hAnsi="Consolas" w:cs="Consolas"/>
           <w:color w:val="FF00CC"/>
           <w:sz w:val="20"/>
           <w:szCs w:val="20"/>
         </w:rPr>
-        <w:t>i</w:t>
-      </w:r>
-      <w:proofErr w:type="spellEnd"/>
-      <w:r>
-        <w:rPr>
-          <w:rFonts w:ascii="Consolas" w:hAnsi="Consolas" w:cs="Consolas"/>
-          <w:color w:val="FF00CC"/>
-          <w:sz w:val="20"/>
-          <w:szCs w:val="20"/>
-        </w:rPr>
-        <w:t>}"</w:t>
-      </w:r>
-    </w:p>
-    <w:p>
-      <w:pPr>
-        <w:rPr>
-          <w:b/>
-        </w:rPr>
-      </w:pPr>
-      <w:proofErr w:type="spellStart"/>
+      </w:pPr>
+    </w:p>
+    <w:p>
+      <w:pPr>
+        <w:spacing w:after="0" w:line="240" w:lineRule="auto"/>
+        <w:rPr>
+          <w:b/>
+        </w:rPr>
+      </w:pPr>
       <w:r>
         <w:rPr>
           <w:b/>
         </w:rPr>
         <w:t>Multiplier.groovy</w:t>
       </w:r>
-      <w:proofErr w:type="spellEnd"/>
     </w:p>
     <w:p>
       <w:pPr>
@@ -244,9 +243,72 @@
           <w:sz w:val="20"/>
           <w:szCs w:val="20"/>
         </w:rPr>
-        <w:t xml:space="preserve">// write </w:t>
-      </w:r>
-      <w:proofErr w:type="spellStart"/>
+        <w:t>// write i * factor to outChannel</w:t>
+      </w:r>
+    </w:p>
+    <w:p>
+      <w:pPr>
+        <w:autoSpaceDE w:val="0"/>
+        <w:autoSpaceDN w:val="0"/>
+        <w:adjustRightInd w:val="0"/>
+        <w:spacing w:after="0" w:line="240" w:lineRule="auto"/>
+        <w:ind w:firstLine="720"/>
+        <w:rPr>
+          <w:rFonts w:ascii="Consolas" w:hAnsi="Consolas" w:cs="Consolas"/>
+          <w:sz w:val="20"/>
+          <w:szCs w:val="20"/>
+        </w:rPr>
+      </w:pPr>
+      <w:r>
+        <w:rPr>
+          <w:rFonts w:ascii="Consolas" w:hAnsi="Consolas" w:cs="Consolas"/>
+          <w:color w:val="0000C0"/>
+          <w:sz w:val="20"/>
+          <w:szCs w:val="20"/>
+        </w:rPr>
+        <w:t>outChannel</w:t>
+      </w:r>
+      <w:r>
+        <w:rPr>
+          <w:rFonts w:ascii="Consolas" w:hAnsi="Consolas" w:cs="Consolas"/>
+          <w:color w:val="000000"/>
+          <w:sz w:val="20"/>
+          <w:szCs w:val="20"/>
+        </w:rPr>
+        <w:t xml:space="preserve">.write(i * </w:t>
+      </w:r>
+      <w:r>
+        <w:rPr>
+          <w:rFonts w:ascii="Consolas" w:hAnsi="Consolas" w:cs="Consolas"/>
+          <w:color w:val="0000C0"/>
+          <w:sz w:val="20"/>
+          <w:szCs w:val="20"/>
+        </w:rPr>
+        <w:t>factor</w:t>
+      </w:r>
+      <w:r>
+        <w:rPr>
+          <w:rFonts w:ascii="Consolas" w:hAnsi="Consolas" w:cs="Consolas"/>
+          <w:color w:val="000000"/>
+          <w:sz w:val="20"/>
+          <w:szCs w:val="20"/>
+        </w:rPr>
+        <w:t>)</w:t>
+      </w:r>
+    </w:p>
+    <w:p>
+      <w:pPr>
+        <w:autoSpaceDE w:val="0"/>
+        <w:autoSpaceDN w:val="0"/>
+        <w:adjustRightInd w:val="0"/>
+        <w:spacing w:after="0" w:line="240" w:lineRule="auto"/>
+        <w:ind w:left="720"/>
+        <w:rPr>
+          <w:rFonts w:ascii="Consolas" w:hAnsi="Consolas" w:cs="Consolas"/>
+          <w:sz w:val="20"/>
+          <w:szCs w:val="20"/>
+        </w:rPr>
+      </w:pPr>
       <w:r>
         <w:rPr>
           <w:rFonts w:ascii="Consolas" w:hAnsi="Consolas" w:cs="Consolas"/>
@@ -254,9 +316,87 @@
           <w:sz w:val="20"/>
           <w:szCs w:val="20"/>
         </w:rPr>
-        <w:t>i</w:t>
-      </w:r>
-      <w:proofErr w:type="spellEnd"/>
+        <w:t>// read in the next value of i</w:t>
+      </w:r>
+    </w:p>
+    <w:p>
+      <w:pPr>
+        <w:spacing w:after="0" w:line="240" w:lineRule="auto"/>
+        <w:ind w:firstLine="720"/>
+        <w:rPr>
+          <w:rFonts w:ascii="Consolas" w:hAnsi="Consolas" w:cs="Consolas"/>
+          <w:color w:val="000000"/>
+          <w:sz w:val="20"/>
+          <w:szCs w:val="20"/>
+        </w:rPr>
+      </w:pPr>
+      <w:r>
+        <w:rPr>
+          <w:rFonts w:ascii="Consolas" w:hAnsi="Consolas" w:cs="Consolas"/>
+          <w:color w:val="000000"/>
+          <w:sz w:val="20"/>
+          <w:szCs w:val="20"/>
+        </w:rPr>
+        <w:t xml:space="preserve">i = </w:t>
+      </w:r>
+      <w:r>
+        <w:rPr>
+          <w:rFonts w:ascii="Consolas" w:hAnsi="Consolas" w:cs="Consolas"/>
+          <w:color w:val="0000C0"/>
+          <w:sz w:val="20"/>
+          <w:szCs w:val="20"/>
+        </w:rPr>
+        <w:t>inChannel</w:t>
+      </w:r>
+      <w:r>
+        <w:rPr>
+          <w:rFonts w:ascii="Consolas" w:hAnsi="Consolas" w:cs="Consolas"/>
+          <w:color w:val="000000"/>
+          <w:sz w:val="20"/>
+          <w:szCs w:val="20"/>
+        </w:rPr>
+        <w:t>.read()</w:t>
+      </w:r>
+    </w:p>
+    <w:p>
+      <w:pPr>
+        <w:spacing w:after="0" w:line="240" w:lineRule="auto"/>
+        <w:ind w:firstLine="720"/>
+        <w:rPr>
+          <w:rFonts w:ascii="Consolas" w:hAnsi="Consolas" w:cs="Consolas"/>
+          <w:color w:val="000000"/>
+          <w:sz w:val="20"/>
+          <w:szCs w:val="20"/>
+        </w:rPr>
+      </w:pPr>
+    </w:p>
+    <w:p>
+      <w:pPr>
+        <w:spacing w:after="0" w:line="240" w:lineRule="auto"/>
+        <w:rPr>
+          <w:b/>
+        </w:rPr>
+      </w:pPr>
+      <w:r>
+        <w:rPr>
+          <w:b/>
+        </w:rPr>
+        <w:t>RunMultiplier.groovy</w:t>
+      </w:r>
+    </w:p>
+    <w:p>
+      <w:pPr>
+        <w:autoSpaceDE w:val="0"/>
+        <w:autoSpaceDN w:val="0"/>
+        <w:adjustRightInd w:val="0"/>
+        <w:spacing w:after="0" w:line="240" w:lineRule="auto"/>
+        <w:ind w:firstLine="720"/>
+        <w:rPr>
+          <w:rFonts w:ascii="Consolas" w:hAnsi="Consolas" w:cs="Consolas"/>
+          <w:sz w:val="20"/>
+          <w:szCs w:val="20"/>
+        </w:rPr>
+      </w:pPr>
       <w:r>
         <w:rPr>
           <w:rFonts w:ascii="Consolas" w:hAnsi="Consolas" w:cs="Consolas"/>
@@ -264,235 +404,12 @@
           <w:sz w:val="20"/>
           <w:szCs w:val="20"/>
         </w:rPr>
-        <w:t xml:space="preserve"> * factor to </w:t>
-      </w:r>
-      <w:proofErr w:type="spellStart"/>
-      <w:r>
-        <w:rPr>
-          <w:rFonts w:ascii="Consolas" w:hAnsi="Consolas" w:cs="Consolas"/>
-          <w:color w:val="3F7F5F"/>
-          <w:sz w:val="20"/>
-          <w:szCs w:val="20"/>
-        </w:rPr>
-        <w:t>outChannel</w:t>
-      </w:r>
-      <w:proofErr w:type="spellEnd"/>
-    </w:p>
-    <w:p>
-      <w:pPr>
-        <w:autoSpaceDE w:val="0"/>
-        <w:autoSpaceDN w:val="0"/>
-        <w:adjustRightInd w:val="0"/>
-        <w:spacing w:after="0" w:line="240" w:lineRule="auto"/>
-        <w:ind w:firstLine="720"/>
-        <w:rPr>
-          <w:rFonts w:ascii="Consolas" w:hAnsi="Consolas" w:cs="Consolas"/>
-          <w:sz w:val="20"/>
-          <w:szCs w:val="20"/>
-        </w:rPr>
-      </w:pPr>
-      <w:proofErr w:type="spellStart"/>
-      <w:r>
-        <w:rPr>
-          <w:rFonts w:ascii="Consolas" w:hAnsi="Consolas" w:cs="Consolas"/>
-          <w:color w:val="0000C0"/>
-          <w:sz w:val="20"/>
-          <w:szCs w:val="20"/>
-        </w:rPr>
-        <w:t>outChannel</w:t>
-      </w:r>
-      <w:r>
-        <w:rPr>
-          <w:rFonts w:ascii="Consolas" w:hAnsi="Consolas" w:cs="Consolas"/>
-          <w:color w:val="000000"/>
-          <w:sz w:val="20"/>
-          <w:szCs w:val="20"/>
-        </w:rPr>
-        <w:t>.write</w:t>
-      </w:r>
-      <w:proofErr w:type="spellEnd"/>
-      <w:r>
-        <w:rPr>
-          <w:rFonts w:ascii="Consolas" w:hAnsi="Consolas" w:cs="Consolas"/>
-          <w:color w:val="000000"/>
-          <w:sz w:val="20"/>
-          <w:szCs w:val="20"/>
-        </w:rPr>
-        <w:t>(</w:t>
-      </w:r>
-      <w:proofErr w:type="spellStart"/>
-      <w:r>
-        <w:rPr>
-          <w:rFonts w:ascii="Consolas" w:hAnsi="Consolas" w:cs="Consolas"/>
-          <w:color w:val="000000"/>
-          <w:sz w:val="20"/>
-          <w:szCs w:val="20"/>
-        </w:rPr>
-        <w:t>i</w:t>
-      </w:r>
-      <w:proofErr w:type="spellEnd"/>
-      <w:r>
-        <w:rPr>
-          <w:rFonts w:ascii="Consolas" w:hAnsi="Consolas" w:cs="Consolas"/>
-          <w:color w:val="000000"/>
-          <w:sz w:val="20"/>
-          <w:szCs w:val="20"/>
-        </w:rPr>
-        <w:t xml:space="preserve"> * </w:t>
-      </w:r>
-      <w:r>
-        <w:rPr>
-          <w:rFonts w:ascii="Consolas" w:hAnsi="Consolas" w:cs="Consolas"/>
-          <w:color w:val="0000C0"/>
-          <w:sz w:val="20"/>
-          <w:szCs w:val="20"/>
-        </w:rPr>
-        <w:t>factor</w:t>
-      </w:r>
-      <w:r>
-        <w:rPr>
-          <w:rFonts w:ascii="Consolas" w:hAnsi="Consolas" w:cs="Consolas"/>
-          <w:color w:val="000000"/>
-          <w:sz w:val="20"/>
-          <w:szCs w:val="20"/>
-        </w:rPr>
-        <w:t>)</w:t>
-      </w:r>
-    </w:p>
-    <w:p>
-      <w:pPr>
-        <w:autoSpaceDE w:val="0"/>
-        <w:autoSpaceDN w:val="0"/>
-        <w:adjustRightInd w:val="0"/>
-        <w:spacing w:after="0" w:line="240" w:lineRule="auto"/>
-        <w:ind w:left="720"/>
-        <w:rPr>
-          <w:rFonts w:ascii="Consolas" w:hAnsi="Consolas" w:cs="Consolas"/>
-          <w:sz w:val="20"/>
-          <w:szCs w:val="20"/>
-        </w:rPr>
-      </w:pPr>
-      <w:r>
-        <w:rPr>
-          <w:rFonts w:ascii="Consolas" w:hAnsi="Consolas" w:cs="Consolas"/>
-          <w:color w:val="3F7F5F"/>
-          <w:sz w:val="20"/>
-          <w:szCs w:val="20"/>
-        </w:rPr>
-        <w:t xml:space="preserve">// read in the next value of </w:t>
-      </w:r>
-      <w:proofErr w:type="spellStart"/>
-      <w:r>
-        <w:rPr>
-          <w:rFonts w:ascii="Consolas" w:hAnsi="Consolas" w:cs="Consolas"/>
-          <w:color w:val="3F7F5F"/>
-          <w:sz w:val="20"/>
-          <w:szCs w:val="20"/>
-        </w:rPr>
-        <w:t>i</w:t>
-      </w:r>
-      <w:proofErr w:type="spellEnd"/>
-    </w:p>
-    <w:p>
-      <w:pPr>
-        <w:ind w:firstLine="720"/>
-        <w:rPr>
-          <w:rFonts w:ascii="Consolas" w:hAnsi="Consolas" w:cs="Consolas"/>
-          <w:color w:val="000000"/>
-          <w:sz w:val="20"/>
-          <w:szCs w:val="20"/>
-        </w:rPr>
-      </w:pPr>
-      <w:proofErr w:type="spellStart"/>
-      <w:r>
-        <w:rPr>
-          <w:rFonts w:ascii="Consolas" w:hAnsi="Consolas" w:cs="Consolas"/>
-          <w:color w:val="000000"/>
-          <w:sz w:val="20"/>
-          <w:szCs w:val="20"/>
-        </w:rPr>
-        <w:t>i</w:t>
-      </w:r>
-      <w:proofErr w:type="spellEnd"/>
-      <w:r>
-        <w:rPr>
-          <w:rFonts w:ascii="Consolas" w:hAnsi="Consolas" w:cs="Consolas"/>
-          <w:color w:val="000000"/>
-          <w:sz w:val="20"/>
-          <w:szCs w:val="20"/>
-        </w:rPr>
-        <w:t xml:space="preserve"> = </w:t>
-      </w:r>
-      <w:proofErr w:type="spellStart"/>
-      <w:r>
-        <w:rPr>
-          <w:rFonts w:ascii="Consolas" w:hAnsi="Consolas" w:cs="Consolas"/>
-          <w:color w:val="0000C0"/>
-          <w:sz w:val="20"/>
-          <w:szCs w:val="20"/>
-        </w:rPr>
-        <w:t>inChannel</w:t>
-      </w:r>
-      <w:r>
-        <w:rPr>
-          <w:rFonts w:ascii="Consolas" w:hAnsi="Consolas" w:cs="Consolas"/>
-          <w:color w:val="000000"/>
-          <w:sz w:val="20"/>
-          <w:szCs w:val="20"/>
-        </w:rPr>
-        <w:t>.read</w:t>
-      </w:r>
-      <w:proofErr w:type="spellEnd"/>
-      <w:r>
-        <w:rPr>
-          <w:rFonts w:ascii="Consolas" w:hAnsi="Consolas" w:cs="Consolas"/>
-          <w:color w:val="000000"/>
-          <w:sz w:val="20"/>
-          <w:szCs w:val="20"/>
-        </w:rPr>
-        <w:t>()</w:t>
-      </w:r>
-    </w:p>
-    <w:p>
-      <w:pPr>
-        <w:rPr>
-          <w:b/>
-        </w:rPr>
-      </w:pPr>
-      <w:proofErr w:type="spellStart"/>
-      <w:r>
-        <w:rPr>
-          <w:b/>
-        </w:rPr>
-        <w:t>RunMultiplier.groovy</w:t>
-      </w:r>
-      <w:proofErr w:type="spellEnd"/>
-    </w:p>
-    <w:p>
-      <w:pPr>
-        <w:autoSpaceDE w:val="0"/>
-        <w:autoSpaceDN w:val="0"/>
-        <w:adjustRightInd w:val="0"/>
-        <w:spacing w:after="0" w:line="240" w:lineRule="auto"/>
-        <w:ind w:firstLine="720"/>
-        <w:rPr>
-          <w:rFonts w:ascii="Consolas" w:hAnsi="Consolas" w:cs="Consolas"/>
-          <w:sz w:val="20"/>
-          <w:szCs w:val="20"/>
-        </w:rPr>
-      </w:pPr>
-      <w:r>
-        <w:rPr>
-          <w:rFonts w:ascii="Consolas" w:hAnsi="Consolas" w:cs="Consolas"/>
-          <w:color w:val="3F7F5F"/>
-          <w:sz w:val="20"/>
-          <w:szCs w:val="20"/>
-        </w:rPr>
         <w:t>//insert here an instance of multiplier with a multiplication factor of 4</w:t>
       </w:r>
     </w:p>
     <w:p>
       <w:pPr>
+        <w:spacing w:after="0" w:line="240" w:lineRule="auto"/>
         <w:ind w:left="720"/>
         <w:rPr>
           <w:rFonts w:ascii="Consolas" w:hAnsi="Consolas" w:cs="Consolas"/>
@@ -521,7 +438,6 @@
         </w:rPr>
         <w:t xml:space="preserve"> Multiplier (</w:t>
       </w:r>
-      <w:proofErr w:type="spellStart"/>
       <w:r>
         <w:rPr>
           <w:rFonts w:ascii="Consolas" w:hAnsi="Consolas" w:cs="Consolas"/>
@@ -531,7 +447,6 @@
         </w:rPr>
         <w:t>inChannel</w:t>
       </w:r>
-      <w:proofErr w:type="spellEnd"/>
       <w:r>
         <w:rPr>
           <w:rFonts w:ascii="Consolas" w:hAnsi="Consolas" w:cs="Consolas"/>
@@ -559,7 +474,6 @@
         </w:rPr>
         <w:t xml:space="preserve">.in(), </w:t>
       </w:r>
-      <w:proofErr w:type="spellStart"/>
       <w:r>
         <w:rPr>
           <w:rFonts w:ascii="Consolas" w:hAnsi="Consolas" w:cs="Consolas"/>
@@ -569,7 +483,6 @@
         </w:rPr>
         <w:t>outChannel</w:t>
       </w:r>
-      <w:proofErr w:type="spellEnd"/>
       <w:r>
         <w:rPr>
           <w:rFonts w:ascii="Consolas" w:hAnsi="Consolas" w:cs="Consolas"/>
@@ -613,26 +526,31 @@
           <w:sz w:val="20"/>
           <w:szCs w:val="20"/>
         </w:rPr>
-        <w:t>: 4),</w:t>
-      </w:r>
-    </w:p>
-    <w:p>
-      <w:pPr>
-        <w:rPr>
-          <w:rFonts w:ascii="Consolas" w:hAnsi="Consolas" w:cs="Consolas"/>
-          <w:b/>
-          <w:color w:val="000000"/>
-          <w:sz w:val="20"/>
-          <w:szCs w:val="20"/>
-        </w:rPr>
-      </w:pPr>
-      <w:r>
-        <w:rPr>
-          <w:rFonts w:ascii="Consolas" w:hAnsi="Consolas" w:cs="Consolas"/>
-          <w:b/>
-          <w:color w:val="000000"/>
-          <w:sz w:val="20"/>
-          <w:szCs w:val="20"/>
+        <w:t>: 4)</w:t>
+      </w:r>
+    </w:p>
+    <w:p>
+      <w:pPr>
+        <w:spacing w:after="0" w:line="240" w:lineRule="auto"/>
+        <w:ind w:left="720"/>
+        <w:rPr>
+          <w:rFonts w:ascii="Consolas" w:hAnsi="Consolas" w:cs="Consolas"/>
+          <w:color w:val="000000"/>
+          <w:sz w:val="20"/>
+          <w:szCs w:val="20"/>
+        </w:rPr>
+      </w:pPr>
+    </w:p>
+    <w:p>
+      <w:pPr>
+        <w:spacing w:after="0" w:line="240" w:lineRule="auto"/>
+        <w:rPr>
+          <w:b/>
+        </w:rPr>
+      </w:pPr>
+      <w:r>
+        <w:rPr>
+          <w:b/>
         </w:rPr>
         <w:t>Output</w:t>
       </w:r>
@@ -783,8 +701,6 @@
         </w:rPr>
         <w:t>next: the result was: 16</w:t>
       </w:r>
-      <w:bookmarkStart w:id="0" w:name="_GoBack"/>
-      <w:bookmarkEnd w:id="0"/>
     </w:p>
     <w:p>
       <w:pPr>
@@ -857,6 +773,7 @@
     </w:p>
     <w:p>
       <w:pPr>
+        <w:spacing w:after="0" w:line="240" w:lineRule="auto"/>
         <w:ind w:firstLine="720"/>
         <w:rPr>
           <w:rFonts w:ascii="Consolas" w:hAnsi="Consolas" w:cs="Consolas"/>
@@ -877,53 +794,40 @@
     </w:p>
     <w:p>
       <w:pPr>
-        <w:rPr>
-          <w:rFonts w:ascii="Consolas" w:hAnsi="Consolas" w:cs="Consolas"/>
-          <w:color w:val="000000"/>
-          <w:sz w:val="20"/>
-          <w:szCs w:val="20"/>
-        </w:rPr>
-      </w:pPr>
-    </w:p>
-    <w:p>
-      <w:pPr>
-        <w:rPr>
-          <w:rFonts w:ascii="Consolas" w:hAnsi="Consolas" w:cs="Consolas"/>
-          <w:b/>
-          <w:color w:val="000000"/>
-          <w:sz w:val="20"/>
-          <w:szCs w:val="20"/>
-        </w:rPr>
-      </w:pPr>
-      <w:r>
-        <w:rPr>
-          <w:rFonts w:ascii="Consolas" w:hAnsi="Consolas" w:cs="Consolas"/>
-          <w:b/>
-          <w:color w:val="000000"/>
-          <w:sz w:val="20"/>
-          <w:szCs w:val="20"/>
-        </w:rPr>
-        <w:t>Ex 2-</w:t>
-      </w:r>
-      <w:r>
-        <w:rPr>
-          <w:rFonts w:ascii="Consolas" w:hAnsi="Consolas" w:cs="Consolas"/>
-          <w:b/>
-          <w:color w:val="000000"/>
-          <w:sz w:val="20"/>
-          <w:szCs w:val="20"/>
-        </w:rPr>
-        <w:t>2</w:t>
-      </w:r>
-      <w:r>
-        <w:rPr>
-          <w:rFonts w:ascii="Consolas" w:hAnsi="Consolas" w:cs="Consolas"/>
-          <w:b/>
-          <w:noProof/>
-          <w:color w:val="000000"/>
-          <w:sz w:val="20"/>
-          <w:szCs w:val="20"/>
-          <w:lang w:eastAsia="en-GB"/>
+        <w:spacing w:after="0" w:line="240" w:lineRule="auto"/>
+        <w:rPr>
+          <w:rFonts w:ascii="Consolas" w:hAnsi="Consolas" w:cs="Consolas"/>
+          <w:color w:val="000000"/>
+          <w:sz w:val="20"/>
+          <w:szCs w:val="20"/>
+        </w:rPr>
+      </w:pPr>
+    </w:p>
+    <w:p>
+      <w:pPr>
+        <w:tabs>
+          <w:tab w:val="center" w:pos="4513"/>
+        </w:tabs>
+        <w:spacing w:after="0" w:line="240" w:lineRule="auto"/>
+        <w:rPr>
+          <w:b/>
+          <w:sz w:val="24"/>
+          <w:szCs w:val="24"/>
+        </w:rPr>
+      </w:pPr>
+      <w:r>
+        <w:rPr>
+          <w:b/>
+          <w:sz w:val="24"/>
+          <w:szCs w:val="24"/>
+        </w:rPr>
+        <w:t>Ex 2-2</w:t>
+      </w:r>
+      <w:r>
+        <w:rPr>
+          <w:b/>
+          <w:sz w:val="24"/>
+          <w:szCs w:val="24"/>
         </w:rPr>
         <w:drawing>
           <wp:anchor distT="0" distB="0" distL="114300" distR="114300" simplePos="0" relativeHeight="251661312" behindDoc="0" locked="0" layoutInCell="1" allowOverlap="1" wp14:anchorId="65B1153A" wp14:editId="558849CE">
@@ -991,18 +895,107 @@
     </w:p>
     <w:p>
       <w:pPr>
-        <w:rPr>
-          <w:b/>
-        </w:rPr>
-      </w:pPr>
-    </w:p>
-    <w:p>
-      <w:proofErr w:type="spellStart"/>
-      <w:r>
-        <w:rPr>
-          <w:b/>
-        </w:rPr>
-        <w:t>GenerateSetsOfThree</w:t>
+        <w:spacing w:after="0" w:line="240" w:lineRule="auto"/>
+        <w:rPr>
+          <w:b/>
+        </w:rPr>
+      </w:pPr>
+    </w:p>
+    <w:p>
+      <w:pPr>
+        <w:spacing w:after="0" w:line="240" w:lineRule="auto"/>
+      </w:pPr>
+      <w:r>
+        <w:rPr>
+          <w:b/>
+        </w:rPr>
+        <w:t>GenerateSetsOfThree.groovy</w:t>
+      </w:r>
+    </w:p>
+    <w:p>
+      <w:pPr>
+        <w:autoSpaceDE w:val="0"/>
+        <w:autoSpaceDN w:val="0"/>
+        <w:adjustRightInd w:val="0"/>
+        <w:spacing w:after="0" w:line="240" w:lineRule="auto"/>
+        <w:ind w:firstLine="720"/>
+        <w:rPr>
+          <w:rFonts w:ascii="Consolas" w:hAnsi="Consolas" w:cs="Consolas"/>
+          <w:sz w:val="20"/>
+          <w:szCs w:val="20"/>
+        </w:rPr>
+      </w:pPr>
+      <w:r>
+        <w:rPr>
+          <w:rFonts w:ascii="Consolas" w:hAnsi="Consolas" w:cs="Consolas"/>
+          <w:color w:val="3F7F5F"/>
+          <w:sz w:val="20"/>
+          <w:szCs w:val="20"/>
+        </w:rPr>
+        <w:t>//write the terminating List as per exercise definition</w:t>
+      </w:r>
+    </w:p>
+    <w:p>
+      <w:pPr>
+        <w:spacing w:after="0" w:line="240" w:lineRule="auto"/>
+        <w:rPr>
+          <w:rFonts w:ascii="Consolas" w:hAnsi="Consolas" w:cs="Consolas"/>
+          <w:color w:val="000000"/>
+          <w:sz w:val="20"/>
+          <w:szCs w:val="20"/>
+        </w:rPr>
+      </w:pPr>
+      <w:r>
+        <w:rPr>
+          <w:rFonts w:ascii="Consolas" w:hAnsi="Consolas" w:cs="Consolas"/>
+          <w:color w:val="000000"/>
+          <w:sz w:val="20"/>
+          <w:szCs w:val="20"/>
+        </w:rPr>
+        <w:tab/>
+      </w:r>
+      <w:r>
+        <w:rPr>
+          <w:rFonts w:ascii="Consolas" w:hAnsi="Consolas" w:cs="Consolas"/>
+          <w:color w:val="0000C0"/>
+          <w:sz w:val="20"/>
+          <w:szCs w:val="20"/>
+        </w:rPr>
+        <w:t>outChannel</w:t>
+      </w:r>
+      <w:r>
+        <w:rPr>
+          <w:rFonts w:ascii="Consolas" w:hAnsi="Consolas" w:cs="Consolas"/>
+          <w:color w:val="000000"/>
+          <w:sz w:val="20"/>
+          <w:szCs w:val="20"/>
+        </w:rPr>
+        <w:t>.write([-1,-1,-1])</w:t>
+      </w:r>
+    </w:p>
+    <w:p>
+      <w:pPr>
+        <w:spacing w:after="0" w:line="240" w:lineRule="auto"/>
+        <w:rPr>
+          <w:rFonts w:ascii="Consolas" w:hAnsi="Consolas" w:cs="Consolas"/>
+          <w:color w:val="000000"/>
+          <w:sz w:val="20"/>
+          <w:szCs w:val="20"/>
+        </w:rPr>
+      </w:pPr>
+    </w:p>
+    <w:p>
+      <w:pPr>
+        <w:spacing w:after="0" w:line="240" w:lineRule="auto"/>
+        <w:rPr>
+          <w:b/>
+        </w:rPr>
+      </w:pPr>
+      <w:r>
+        <w:rPr>
+          <w:b/>
+        </w:rPr>
+        <w:t>ListToStream</w:t>
       </w:r>
       <w:r>
         <w:rPr>
@@ -1010,112 +1003,20 @@
         </w:rPr>
         <w:t>.groovy</w:t>
       </w:r>
-      <w:proofErr w:type="spellEnd"/>
-    </w:p>
-    <w:p>
-      <w:pPr>
-        <w:autoSpaceDE w:val="0"/>
-        <w:autoSpaceDN w:val="0"/>
-        <w:adjustRightInd w:val="0"/>
-        <w:spacing w:after="0" w:line="240" w:lineRule="auto"/>
-        <w:ind w:firstLine="720"/>
-        <w:rPr>
-          <w:rFonts w:ascii="Consolas" w:hAnsi="Consolas" w:cs="Consolas"/>
-          <w:sz w:val="20"/>
-          <w:szCs w:val="20"/>
-        </w:rPr>
-      </w:pPr>
-      <w:r>
+    </w:p>
+    <w:p>
+      <w:pPr>
+        <w:autoSpaceDE w:val="0"/>
+        <w:autoSpaceDN w:val="0"/>
+        <w:adjustRightInd w:val="0"/>
+        <w:spacing w:after="0" w:line="240" w:lineRule="auto"/>
+        <w:ind w:firstLine="720"/>
         <w:rPr>
           <w:rFonts w:ascii="Consolas" w:hAnsi="Consolas" w:cs="Consolas"/>
           <w:color w:val="3F7F5F"/>
           <w:sz w:val="20"/>
           <w:szCs w:val="20"/>
         </w:rPr>
-        <w:t>//write the terminating List as per exercise definition</w:t>
-      </w:r>
-    </w:p>
-    <w:p>
-      <w:pPr>
-        <w:rPr>
-          <w:rFonts w:ascii="Consolas" w:hAnsi="Consolas" w:cs="Consolas"/>
-          <w:color w:val="000000"/>
-          <w:sz w:val="20"/>
-          <w:szCs w:val="20"/>
-        </w:rPr>
-      </w:pPr>
-      <w:r>
-        <w:rPr>
-          <w:rFonts w:ascii="Consolas" w:hAnsi="Consolas" w:cs="Consolas"/>
-          <w:color w:val="000000"/>
-          <w:sz w:val="20"/>
-          <w:szCs w:val="20"/>
-        </w:rPr>
-        <w:tab/>
-      </w:r>
-      <w:proofErr w:type="spellStart"/>
-      <w:r>
-        <w:rPr>
-          <w:rFonts w:ascii="Consolas" w:hAnsi="Consolas" w:cs="Consolas"/>
-          <w:color w:val="0000C0"/>
-          <w:sz w:val="20"/>
-          <w:szCs w:val="20"/>
-        </w:rPr>
-        <w:t>outChannel</w:t>
-      </w:r>
-      <w:r>
-        <w:rPr>
-          <w:rFonts w:ascii="Consolas" w:hAnsi="Consolas" w:cs="Consolas"/>
-          <w:color w:val="000000"/>
-          <w:sz w:val="20"/>
-          <w:szCs w:val="20"/>
-        </w:rPr>
-        <w:t>.write</w:t>
-      </w:r>
-      <w:proofErr w:type="spellEnd"/>
-      <w:r>
-        <w:rPr>
-          <w:rFonts w:ascii="Consolas" w:hAnsi="Consolas" w:cs="Consolas"/>
-          <w:color w:val="000000"/>
-          <w:sz w:val="20"/>
-          <w:szCs w:val="20"/>
-        </w:rPr>
-        <w:t>([-1,-1,-1])</w:t>
-      </w:r>
-    </w:p>
-    <w:p>
-      <w:pPr>
-        <w:rPr>
-          <w:b/>
-        </w:rPr>
-      </w:pPr>
-      <w:proofErr w:type="spellStart"/>
-      <w:r>
-        <w:rPr>
-          <w:b/>
-        </w:rPr>
-        <w:t>ListToStream</w:t>
-      </w:r>
-      <w:r>
-        <w:rPr>
-          <w:b/>
-        </w:rPr>
-        <w:t>.groovy</w:t>
-      </w:r>
-      <w:proofErr w:type="spellEnd"/>
-    </w:p>
-    <w:p>
-      <w:pPr>
-        <w:autoSpaceDE w:val="0"/>
-        <w:autoSpaceDN w:val="0"/>
-        <w:adjustRightInd w:val="0"/>
-        <w:spacing w:after="0" w:line="240" w:lineRule="auto"/>
-        <w:ind w:firstLine="720"/>
-        <w:rPr>
-          <w:rFonts w:ascii="Consolas" w:hAnsi="Consolas" w:cs="Consolas"/>
-          <w:sz w:val="20"/>
-          <w:szCs w:val="20"/>
-        </w:rPr>
       </w:pPr>
       <w:r>
         <w:rPr>
@@ -1124,39 +1025,22 @@
           <w:sz w:val="20"/>
           <w:szCs w:val="20"/>
         </w:rPr>
-        <w:t xml:space="preserve">// hint: output </w:t>
-      </w:r>
-      <w:r>
-        <w:rPr>
-          <w:rFonts w:ascii="Consolas" w:hAnsi="Consolas" w:cs="Consolas"/>
-          <w:color w:val="3F7F5F"/>
-          <w:sz w:val="20"/>
-          <w:szCs w:val="20"/>
-        </w:rPr>
-        <w:t>list elements as single integers</w:t>
-      </w:r>
-    </w:p>
-    <w:p>
-      <w:pPr>
-        <w:autoSpaceDE w:val="0"/>
-        <w:autoSpaceDN w:val="0"/>
-        <w:adjustRightInd w:val="0"/>
-        <w:spacing w:after="0" w:line="240" w:lineRule="auto"/>
-        <w:rPr>
-          <w:rFonts w:ascii="Consolas" w:hAnsi="Consolas" w:cs="Consolas"/>
-          <w:sz w:val="20"/>
-          <w:szCs w:val="20"/>
-        </w:rPr>
-      </w:pPr>
-      <w:r>
-        <w:rPr>
-          <w:rFonts w:ascii="Consolas" w:hAnsi="Consolas" w:cs="Consolas"/>
-          <w:color w:val="000000"/>
-          <w:sz w:val="20"/>
-          <w:szCs w:val="20"/>
-        </w:rPr>
-        <w:tab/>
-      </w:r>
+        <w:t>// hint: output list elements as single integers</w:t>
+      </w:r>
+    </w:p>
+    <w:p>
+      <w:pPr>
+        <w:autoSpaceDE w:val="0"/>
+        <w:autoSpaceDN w:val="0"/>
+        <w:adjustRightInd w:val="0"/>
+        <w:spacing w:after="0" w:line="240" w:lineRule="auto"/>
+        <w:ind w:firstLine="720"/>
+        <w:rPr>
+          <w:rFonts w:ascii="Consolas" w:hAnsi="Consolas" w:cs="Consolas"/>
+          <w:sz w:val="20"/>
+          <w:szCs w:val="20"/>
+        </w:rPr>
+      </w:pPr>
       <w:r>
         <w:rPr>
           <w:rFonts w:ascii="Consolas" w:hAnsi="Consolas" w:cs="Consolas"/>
@@ -1177,7 +1061,6 @@
         </w:rPr>
         <w:t xml:space="preserve"> ( </w:t>
       </w:r>
-      <w:proofErr w:type="spellStart"/>
       <w:r>
         <w:rPr>
           <w:rFonts w:ascii="Consolas" w:hAnsi="Consolas" w:cs="Consolas"/>
@@ -1187,7 +1070,6 @@
         </w:rPr>
         <w:t>i</w:t>
       </w:r>
-      <w:proofErr w:type="spellEnd"/>
       <w:r>
         <w:rPr>
           <w:rFonts w:ascii="Consolas" w:hAnsi="Consolas" w:cs="Consolas"/>
@@ -1217,7 +1099,6 @@
         </w:rPr>
         <w:t xml:space="preserve"> 0 ..&lt; </w:t>
       </w:r>
-      <w:proofErr w:type="spellStart"/>
       <w:r>
         <w:rPr>
           <w:rFonts w:ascii="Consolas" w:hAnsi="Consolas" w:cs="Consolas"/>
@@ -1246,7 +1127,6 @@
         </w:rPr>
         <w:t>size</w:t>
       </w:r>
-      <w:proofErr w:type="spellEnd"/>
       <w:r>
         <w:rPr>
           <w:rFonts w:ascii="Consolas" w:hAnsi="Consolas" w:cs="Consolas"/>
@@ -1256,7 +1136,6 @@
         </w:rPr>
         <w:t>)</w:t>
       </w:r>
-      <w:proofErr w:type="spellStart"/>
       <w:r>
         <w:rPr>
           <w:rFonts w:ascii="Consolas" w:hAnsi="Consolas" w:cs="Consolas"/>
@@ -1273,19 +1152,8 @@
           <w:sz w:val="20"/>
           <w:szCs w:val="20"/>
         </w:rPr>
-        <w:t>.write</w:t>
-      </w:r>
-      <w:proofErr w:type="spellEnd"/>
-      <w:r>
-        <w:rPr>
-          <w:rFonts w:ascii="Consolas" w:hAnsi="Consolas" w:cs="Consolas"/>
-          <w:color w:val="000000"/>
-          <w:sz w:val="20"/>
-          <w:szCs w:val="20"/>
-        </w:rPr>
-        <w:t>(</w:t>
-      </w:r>
-      <w:proofErr w:type="spellStart"/>
+        <w:t>.write(</w:t>
+      </w:r>
       <w:r>
         <w:rPr>
           <w:rFonts w:ascii="Consolas" w:hAnsi="Consolas" w:cs="Consolas"/>
@@ -1295,7 +1163,6 @@
         </w:rPr>
         <w:t>inList</w:t>
       </w:r>
-      <w:proofErr w:type="spellEnd"/>
       <w:r>
         <w:rPr>
           <w:rFonts w:ascii="Consolas" w:hAnsi="Consolas" w:cs="Consolas"/>
@@ -1305,7 +1172,6 @@
         </w:rPr>
         <w:t>[</w:t>
       </w:r>
-      <w:proofErr w:type="spellStart"/>
       <w:r>
         <w:rPr>
           <w:rFonts w:ascii="Consolas" w:hAnsi="Consolas" w:cs="Consolas"/>
@@ -1315,7 +1181,6 @@
         </w:rPr>
         <w:t>i</w:t>
       </w:r>
-      <w:proofErr w:type="spellEnd"/>
       <w:r>
         <w:rPr>
           <w:rFonts w:ascii="Consolas" w:hAnsi="Consolas" w:cs="Consolas"/>
@@ -1328,9 +1193,6 @@
     </w:p>
     <w:p>
       <w:pPr>
-        <w:autoSpaceDE w:val="0"/>
-        <w:autoSpaceDN w:val="0"/>
-        <w:adjustRightInd w:val="0"/>
         <w:spacing w:after="0" w:line="240" w:lineRule="auto"/>
         <w:rPr>
           <w:rFonts w:ascii="Consolas" w:hAnsi="Consolas" w:cs="Consolas"/>
@@ -1348,7 +1210,6 @@
         </w:rPr>
         <w:tab/>
       </w:r>
-      <w:proofErr w:type="spellStart"/>
       <w:r>
         <w:rPr>
           <w:rFonts w:ascii="Consolas" w:hAnsi="Consolas" w:cs="Consolas"/>
@@ -1358,7 +1219,192 @@
         </w:rPr>
         <w:t>inList</w:t>
       </w:r>
-      <w:proofErr w:type="spellEnd"/>
+      <w:r>
+        <w:rPr>
+          <w:rFonts w:ascii="Consolas" w:hAnsi="Consolas" w:cs="Consolas"/>
+          <w:color w:val="0000C0"/>
+          <w:sz w:val="20"/>
+          <w:szCs w:val="20"/>
+        </w:rPr>
+        <w:t xml:space="preserve"> </w:t>
+      </w:r>
+      <w:r>
+        <w:rPr>
+          <w:rFonts w:ascii="Consolas" w:hAnsi="Consolas" w:cs="Consolas"/>
+          <w:color w:val="000000"/>
+          <w:sz w:val="20"/>
+          <w:szCs w:val="20"/>
+        </w:rPr>
+        <w:t>=</w:t>
+      </w:r>
+      <w:r>
+        <w:rPr>
+          <w:rFonts w:ascii="Consolas" w:hAnsi="Consolas" w:cs="Consolas"/>
+          <w:color w:val="0000C0"/>
+          <w:sz w:val="20"/>
+          <w:szCs w:val="20"/>
+        </w:rPr>
+        <w:t xml:space="preserve"> inChannel</w:t>
+      </w:r>
+      <w:r>
+        <w:rPr>
+          <w:rFonts w:ascii="Consolas" w:hAnsi="Consolas" w:cs="Consolas"/>
+          <w:color w:val="000000"/>
+          <w:sz w:val="20"/>
+          <w:szCs w:val="20"/>
+        </w:rPr>
+        <w:t>.read()</w:t>
+      </w:r>
+    </w:p>
+    <w:p>
+      <w:pPr>
+        <w:spacing w:after="0" w:line="240" w:lineRule="auto"/>
+        <w:rPr>
+          <w:rFonts w:ascii="Consolas" w:hAnsi="Consolas" w:cs="Consolas"/>
+          <w:color w:val="000000"/>
+          <w:sz w:val="20"/>
+          <w:szCs w:val="20"/>
+        </w:rPr>
+      </w:pPr>
+    </w:p>
+    <w:p>
+      <w:pPr>
+        <w:spacing w:after="0" w:line="240" w:lineRule="auto"/>
+        <w:rPr>
+          <w:b/>
+        </w:rPr>
+      </w:pPr>
+      <w:r>
+        <w:rPr>
+          <w:b/>
+        </w:rPr>
+        <w:t>CreateSetsOfEight</w:t>
+      </w:r>
+      <w:r>
+        <w:rPr>
+          <w:b/>
+        </w:rPr>
+        <w:t>.groovy</w:t>
+      </w:r>
+    </w:p>
+    <w:p>
+      <w:pPr>
+        <w:autoSpaceDE w:val="0"/>
+        <w:autoSpaceDN w:val="0"/>
+        <w:adjustRightInd w:val="0"/>
+        <w:spacing w:after="0" w:line="240" w:lineRule="auto"/>
+        <w:ind w:firstLine="720"/>
+        <w:rPr>
+          <w:rFonts w:ascii="Consolas" w:hAnsi="Consolas" w:cs="Consolas"/>
+          <w:sz w:val="20"/>
+          <w:szCs w:val="20"/>
+        </w:rPr>
+      </w:pPr>
+      <w:r>
+        <w:rPr>
+          <w:rFonts w:ascii="Consolas" w:hAnsi="Consolas" w:cs="Consolas"/>
+          <w:color w:val="3F7F5F"/>
+          <w:sz w:val="20"/>
+          <w:szCs w:val="20"/>
+        </w:rPr>
+        <w:t>// put v into outList and read next input</w:t>
+      </w:r>
+    </w:p>
+    <w:p>
+      <w:pPr>
+        <w:autoSpaceDE w:val="0"/>
+        <w:autoSpaceDN w:val="0"/>
+        <w:adjustRightInd w:val="0"/>
+        <w:spacing w:after="0" w:line="240" w:lineRule="auto"/>
+        <w:rPr>
+          <w:rFonts w:ascii="Consolas" w:hAnsi="Consolas" w:cs="Consolas"/>
+          <w:sz w:val="20"/>
+          <w:szCs w:val="20"/>
+        </w:rPr>
+      </w:pPr>
+      <w:r>
+        <w:rPr>
+          <w:rFonts w:ascii="Consolas" w:hAnsi="Consolas" w:cs="Consolas"/>
+          <w:color w:val="000000"/>
+          <w:sz w:val="20"/>
+          <w:szCs w:val="20"/>
+        </w:rPr>
+        <w:tab/>
+      </w:r>
+      <w:r>
+        <w:rPr>
+          <w:rFonts w:ascii="Consolas" w:hAnsi="Consolas" w:cs="Consolas"/>
+          <w:color w:val="6A3E3E"/>
+          <w:sz w:val="20"/>
+          <w:szCs w:val="20"/>
+        </w:rPr>
+        <w:t>outList</w:t>
+      </w:r>
+      <w:r>
+        <w:rPr>
+          <w:rFonts w:ascii="Consolas" w:hAnsi="Consolas" w:cs="Consolas"/>
+          <w:color w:val="000000"/>
+          <w:sz w:val="20"/>
+          <w:szCs w:val="20"/>
+        </w:rPr>
+        <w:t>[</w:t>
+      </w:r>
+      <w:r>
+        <w:rPr>
+          <w:rFonts w:ascii="Consolas" w:hAnsi="Consolas" w:cs="Consolas"/>
+          <w:color w:val="6A3E3E"/>
+          <w:sz w:val="20"/>
+          <w:szCs w:val="20"/>
+        </w:rPr>
+        <w:t>i</w:t>
+      </w:r>
+      <w:r>
+        <w:rPr>
+          <w:rFonts w:ascii="Consolas" w:hAnsi="Consolas" w:cs="Consolas"/>
+          <w:color w:val="000000"/>
+          <w:sz w:val="20"/>
+          <w:szCs w:val="20"/>
+        </w:rPr>
+        <w:t xml:space="preserve">] = </w:t>
+      </w:r>
+      <w:r>
+        <w:rPr>
+          <w:rFonts w:ascii="Consolas" w:hAnsi="Consolas" w:cs="Consolas"/>
+          <w:color w:val="6A3E3E"/>
+          <w:sz w:val="20"/>
+          <w:szCs w:val="20"/>
+        </w:rPr>
+        <w:t>v</w:t>
+      </w:r>
+    </w:p>
+    <w:p>
+      <w:pPr>
+        <w:spacing w:after="0" w:line="240" w:lineRule="auto"/>
+        <w:rPr>
+          <w:rFonts w:ascii="Consolas" w:hAnsi="Consolas" w:cs="Consolas"/>
+          <w:color w:val="000000"/>
+          <w:sz w:val="20"/>
+          <w:szCs w:val="20"/>
+        </w:rPr>
+      </w:pPr>
+      <w:r>
+        <w:rPr>
+          <w:rFonts w:ascii="Consolas" w:hAnsi="Consolas" w:cs="Consolas"/>
+          <w:color w:val="000000"/>
+          <w:sz w:val="20"/>
+          <w:szCs w:val="20"/>
+        </w:rPr>
+        <w:tab/>
+      </w:r>
+      <w:r>
+        <w:rPr>
+          <w:rFonts w:ascii="Consolas" w:hAnsi="Consolas" w:cs="Consolas"/>
+          <w:color w:val="6A3E3E"/>
+          <w:sz w:val="20"/>
+          <w:szCs w:val="20"/>
+        </w:rPr>
+        <w:t>v</w:t>
+      </w:r>
       <w:r>
         <w:rPr>
           <w:rFonts w:ascii="Consolas" w:hAnsi="Consolas" w:cs="Consolas"/>
@@ -1368,7 +1414,6 @@
         </w:rPr>
         <w:t xml:space="preserve"> = </w:t>
       </w:r>
-      <w:proofErr w:type="spellStart"/>
       <w:r>
         <w:rPr>
           <w:rFonts w:ascii="Consolas" w:hAnsi="Consolas" w:cs="Consolas"/>
@@ -1385,120 +1430,196 @@
           <w:sz w:val="20"/>
           <w:szCs w:val="20"/>
         </w:rPr>
-        <w:t>.read</w:t>
-      </w:r>
-      <w:proofErr w:type="spellEnd"/>
-      <w:r>
-        <w:rPr>
-          <w:rFonts w:ascii="Consolas" w:hAnsi="Consolas" w:cs="Consolas"/>
-          <w:color w:val="000000"/>
-          <w:sz w:val="20"/>
-          <w:szCs w:val="20"/>
-        </w:rPr>
-        <w:t>()</w:t>
-      </w:r>
-    </w:p>
-    <w:p>
-      <w:pPr>
-        <w:autoSpaceDE w:val="0"/>
-        <w:autoSpaceDN w:val="0"/>
-        <w:adjustRightInd w:val="0"/>
-        <w:spacing w:after="0" w:line="240" w:lineRule="auto"/>
-        <w:rPr>
-          <w:b/>
-        </w:rPr>
-      </w:pPr>
-      <w:proofErr w:type="spellStart"/>
-      <w:r>
-        <w:rPr>
-          <w:b/>
-        </w:rPr>
-        <w:t>CreateSetsOfEight</w:t>
-      </w:r>
-      <w:r>
-        <w:rPr>
-          <w:b/>
-        </w:rPr>
-        <w:t>.groovy</w:t>
-      </w:r>
-      <w:proofErr w:type="spellEnd"/>
-    </w:p>
-    <w:p>
-      <w:pPr>
-        <w:autoSpaceDE w:val="0"/>
-        <w:autoSpaceDN w:val="0"/>
-        <w:adjustRightInd w:val="0"/>
-        <w:spacing w:after="0" w:line="240" w:lineRule="auto"/>
-        <w:rPr>
-          <w:b/>
-        </w:rPr>
-      </w:pPr>
-    </w:p>
-    <w:p>
-      <w:pPr>
-        <w:autoSpaceDE w:val="0"/>
-        <w:autoSpaceDN w:val="0"/>
-        <w:adjustRightInd w:val="0"/>
-        <w:spacing w:after="0" w:line="240" w:lineRule="auto"/>
-        <w:ind w:firstLine="720"/>
-        <w:rPr>
-          <w:rFonts w:ascii="Consolas" w:hAnsi="Consolas" w:cs="Consolas"/>
-          <w:sz w:val="20"/>
-          <w:szCs w:val="20"/>
-        </w:rPr>
-      </w:pPr>
-      <w:r>
-        <w:rPr>
-          <w:rFonts w:ascii="Consolas" w:hAnsi="Consolas" w:cs="Consolas"/>
-          <w:color w:val="3F7F5F"/>
-          <w:sz w:val="20"/>
-          <w:szCs w:val="20"/>
-        </w:rPr>
-        <w:t xml:space="preserve">// put v into </w:t>
-      </w:r>
-      <w:proofErr w:type="spellStart"/>
-      <w:r>
-        <w:rPr>
-          <w:rFonts w:ascii="Consolas" w:hAnsi="Consolas" w:cs="Consolas"/>
-          <w:color w:val="3F7F5F"/>
-          <w:sz w:val="20"/>
-          <w:szCs w:val="20"/>
-        </w:rPr>
-        <w:t>outList</w:t>
-      </w:r>
-      <w:proofErr w:type="spellEnd"/>
-      <w:r>
-        <w:rPr>
-          <w:rFonts w:ascii="Consolas" w:hAnsi="Consolas" w:cs="Consolas"/>
-          <w:color w:val="3F7F5F"/>
-          <w:sz w:val="20"/>
-          <w:szCs w:val="20"/>
-        </w:rPr>
-        <w:t xml:space="preserve"> and read next input</w:t>
-      </w:r>
-    </w:p>
-    <w:p>
-      <w:pPr>
-        <w:autoSpaceDE w:val="0"/>
-        <w:autoSpaceDN w:val="0"/>
-        <w:adjustRightInd w:val="0"/>
-        <w:spacing w:after="0" w:line="240" w:lineRule="auto"/>
-        <w:rPr>
-          <w:rFonts w:ascii="Consolas" w:hAnsi="Consolas" w:cs="Consolas"/>
-          <w:sz w:val="20"/>
-          <w:szCs w:val="20"/>
-        </w:rPr>
-      </w:pPr>
-      <w:r>
-        <w:rPr>
-          <w:rFonts w:ascii="Consolas" w:hAnsi="Consolas" w:cs="Consolas"/>
-          <w:color w:val="000000"/>
-          <w:sz w:val="20"/>
-          <w:szCs w:val="20"/>
-        </w:rPr>
-        <w:tab/>
-      </w:r>
-      <w:proofErr w:type="spellStart"/>
+        <w:t>.read()</w:t>
+      </w:r>
+    </w:p>
+    <w:p>
+      <w:pPr>
+        <w:spacing w:after="0" w:line="240" w:lineRule="auto"/>
+        <w:rPr>
+          <w:rFonts w:ascii="Consolas" w:hAnsi="Consolas" w:cs="Consolas"/>
+          <w:color w:val="000000"/>
+          <w:sz w:val="20"/>
+          <w:szCs w:val="20"/>
+        </w:rPr>
+      </w:pPr>
+    </w:p>
+    <w:p>
+      <w:pPr>
+        <w:spacing w:after="0" w:line="240" w:lineRule="auto"/>
+        <w:rPr>
+          <w:b/>
+        </w:rPr>
+      </w:pPr>
+      <w:r>
+        <w:rPr>
+          <w:b/>
+        </w:rPr>
+        <w:t>Output</w:t>
+      </w:r>
+    </w:p>
+    <w:p>
+      <w:pPr>
+        <w:autoSpaceDE w:val="0"/>
+        <w:autoSpaceDN w:val="0"/>
+        <w:adjustRightInd w:val="0"/>
+        <w:spacing w:after="0" w:line="240" w:lineRule="auto"/>
+        <w:ind w:left="720"/>
+        <w:rPr>
+          <w:rFonts w:ascii="Consolas" w:hAnsi="Consolas" w:cs="Consolas"/>
+          <w:sz w:val="20"/>
+          <w:szCs w:val="20"/>
+        </w:rPr>
+      </w:pPr>
+      <w:r>
+        <w:rPr>
+          <w:rFonts w:ascii="Consolas" w:hAnsi="Consolas" w:cs="Consolas"/>
+          <w:color w:val="000000"/>
+          <w:sz w:val="20"/>
+          <w:szCs w:val="20"/>
+        </w:rPr>
+        <w:t>Eight Object is [1, 2, 3, 4, 5, 6, 7, 8]</w:t>
+      </w:r>
+    </w:p>
+    <w:p>
+      <w:pPr>
+        <w:autoSpaceDE w:val="0"/>
+        <w:autoSpaceDN w:val="0"/>
+        <w:adjustRightInd w:val="0"/>
+        <w:spacing w:after="0" w:line="240" w:lineRule="auto"/>
+        <w:ind w:left="720"/>
+        <w:rPr>
+          <w:rFonts w:ascii="Consolas" w:hAnsi="Consolas" w:cs="Consolas"/>
+          <w:sz w:val="20"/>
+          <w:szCs w:val="20"/>
+        </w:rPr>
+      </w:pPr>
+      <w:r>
+        <w:rPr>
+          <w:rFonts w:ascii="Consolas" w:hAnsi="Consolas" w:cs="Consolas"/>
+          <w:color w:val="000000"/>
+          <w:sz w:val="20"/>
+          <w:szCs w:val="20"/>
+        </w:rPr>
+        <w:t>Eight Object is [9, 10, 11, 12, 13, 14, 15, 16]</w:t>
+      </w:r>
+    </w:p>
+    <w:p>
+      <w:pPr>
+        <w:autoSpaceDE w:val="0"/>
+        <w:autoSpaceDN w:val="0"/>
+        <w:adjustRightInd w:val="0"/>
+        <w:spacing w:after="0" w:line="240" w:lineRule="auto"/>
+        <w:ind w:firstLine="720"/>
+        <w:rPr>
+          <w:rFonts w:ascii="Consolas" w:hAnsi="Consolas" w:cs="Consolas"/>
+          <w:sz w:val="20"/>
+          <w:szCs w:val="20"/>
+        </w:rPr>
+      </w:pPr>
+      <w:r>
+        <w:rPr>
+          <w:rFonts w:ascii="Consolas" w:hAnsi="Consolas" w:cs="Consolas"/>
+          <w:color w:val="000000"/>
+          <w:sz w:val="20"/>
+          <w:szCs w:val="20"/>
+        </w:rPr>
+        <w:t>Eight Object is [17, 18, 19, 20, 21, 22, 23, 24]</w:t>
+      </w:r>
+    </w:p>
+    <w:p>
+      <w:pPr>
+        <w:spacing w:after="0" w:line="240" w:lineRule="auto"/>
+        <w:ind w:firstLine="720"/>
+        <w:rPr>
+          <w:rFonts w:ascii="Consolas" w:hAnsi="Consolas" w:cs="Consolas"/>
+          <w:color w:val="000000"/>
+          <w:sz w:val="20"/>
+          <w:szCs w:val="20"/>
+        </w:rPr>
+      </w:pPr>
+      <w:r>
+        <w:rPr>
+          <w:rFonts w:ascii="Consolas" w:hAnsi="Consolas" w:cs="Consolas"/>
+          <w:color w:val="000000"/>
+          <w:sz w:val="20"/>
+          <w:szCs w:val="20"/>
+        </w:rPr>
+        <w:lastRenderedPageBreak/>
+        <w:t>Finished</w:t>
+      </w:r>
+    </w:p>
+    <w:p>
+      <w:pPr>
+        <w:spacing w:after="0" w:line="240" w:lineRule="auto"/>
+        <w:ind w:firstLine="720"/>
+        <w:rPr>
+          <w:rFonts w:ascii="Consolas" w:hAnsi="Consolas" w:cs="Consolas"/>
+          <w:color w:val="000000"/>
+          <w:sz w:val="20"/>
+          <w:szCs w:val="20"/>
+        </w:rPr>
+      </w:pPr>
+    </w:p>
+    <w:p>
+      <w:pPr>
+        <w:spacing w:after="0" w:line="240" w:lineRule="auto"/>
+        <w:rPr>
+          <w:b/>
+        </w:rPr>
+      </w:pPr>
+      <w:r>
+        <w:rPr>
+          <w:b/>
+        </w:rPr>
+        <w:t>Questions</w:t>
+      </w:r>
+    </w:p>
+    <w:p>
+      <w:pPr>
+        <w:autoSpaceDE w:val="0"/>
+        <w:autoSpaceDN w:val="0"/>
+        <w:adjustRightInd w:val="0"/>
+        <w:spacing w:after="0" w:line="240" w:lineRule="auto"/>
+      </w:pPr>
+      <w:r>
+        <w:t xml:space="preserve">What change is required to output objects containing six integers?  </w:t>
+      </w:r>
+    </w:p>
+    <w:p>
+      <w:pPr>
+        <w:autoSpaceDE w:val="0"/>
+        <w:autoSpaceDN w:val="0"/>
+        <w:adjustRightInd w:val="0"/>
+        <w:spacing w:after="0" w:line="240" w:lineRule="auto"/>
+        <w:ind w:firstLine="720"/>
+        <w:rPr>
+          <w:rFonts w:ascii="Consolas" w:hAnsi="Consolas" w:cs="Consolas"/>
+          <w:color w:val="000000"/>
+          <w:sz w:val="20"/>
+          <w:szCs w:val="20"/>
+        </w:rPr>
+      </w:pPr>
+      <w:r>
+        <w:rPr>
+          <w:rFonts w:ascii="Consolas" w:hAnsi="Consolas" w:cs="Consolas"/>
+          <w:b/>
+          <w:bCs/>
+          <w:color w:val="972C78"/>
+          <w:sz w:val="20"/>
+          <w:szCs w:val="20"/>
+        </w:rPr>
+        <w:t>for</w:t>
+      </w:r>
+      <w:r>
+        <w:rPr>
+          <w:rFonts w:ascii="Consolas" w:hAnsi="Consolas" w:cs="Consolas"/>
+          <w:color w:val="000000"/>
+          <w:sz w:val="20"/>
+          <w:szCs w:val="20"/>
+        </w:rPr>
+        <w:t xml:space="preserve"> ( </w:t>
+      </w:r>
       <w:r>
         <w:rPr>
           <w:rFonts w:ascii="Consolas" w:hAnsi="Consolas" w:cs="Consolas"/>
@@ -1506,19 +1627,57 @@
           <w:sz w:val="20"/>
           <w:szCs w:val="20"/>
         </w:rPr>
-        <w:t>outList</w:t>
-      </w:r>
-      <w:proofErr w:type="spellEnd"/>
-      <w:r>
-        <w:rPr>
-          <w:rFonts w:ascii="Consolas" w:hAnsi="Consolas" w:cs="Consolas"/>
-          <w:color w:val="000000"/>
-          <w:sz w:val="20"/>
-          <w:szCs w:val="20"/>
-        </w:rPr>
-        <w:t>[</w:t>
-      </w:r>
-      <w:proofErr w:type="spellStart"/>
+        <w:t>i</w:t>
+      </w:r>
+      <w:r>
+        <w:rPr>
+          <w:rFonts w:ascii="Consolas" w:hAnsi="Consolas" w:cs="Consolas"/>
+          <w:color w:val="000000"/>
+          <w:sz w:val="20"/>
+          <w:szCs w:val="20"/>
+        </w:rPr>
+        <w:t xml:space="preserve"> </w:t>
+      </w:r>
+      <w:r>
+        <w:rPr>
+          <w:rFonts w:ascii="Consolas" w:hAnsi="Consolas" w:cs="Consolas"/>
+          <w:b/>
+          <w:bCs/>
+          <w:color w:val="972C78"/>
+          <w:sz w:val="20"/>
+          <w:szCs w:val="20"/>
+        </w:rPr>
+        <w:t>in</w:t>
+      </w:r>
+      <w:r>
+        <w:rPr>
+          <w:rFonts w:ascii="Consolas" w:hAnsi="Consolas" w:cs="Consolas"/>
+          <w:color w:val="000000"/>
+          <w:sz w:val="20"/>
+          <w:szCs w:val="20"/>
+        </w:rPr>
+        <w:t xml:space="preserve"> 0 .. 7 ) becomes </w:t>
+      </w:r>
+      <w:r>
+        <w:rPr>
+          <w:rFonts w:ascii="Consolas" w:hAnsi="Consolas" w:cs="Consolas"/>
+          <w:b/>
+          <w:bCs/>
+          <w:color w:val="972C78"/>
+          <w:sz w:val="20"/>
+          <w:szCs w:val="20"/>
+        </w:rPr>
+        <w:t>for</w:t>
+      </w:r>
+      <w:r>
+        <w:rPr>
+          <w:rFonts w:ascii="Consolas" w:hAnsi="Consolas" w:cs="Consolas"/>
+          <w:color w:val="000000"/>
+          <w:sz w:val="20"/>
+          <w:szCs w:val="20"/>
+        </w:rPr>
+        <w:t xml:space="preserve"> ( </w:t>
+      </w:r>
       <w:r>
         <w:rPr>
           <w:rFonts w:ascii="Consolas" w:hAnsi="Consolas" w:cs="Consolas"/>
@@ -1528,111 +1687,65 @@
         </w:rPr>
         <w:t>i</w:t>
       </w:r>
-      <w:proofErr w:type="spellEnd"/>
-      <w:r>
-        <w:rPr>
-          <w:rFonts w:ascii="Consolas" w:hAnsi="Consolas" w:cs="Consolas"/>
-          <w:color w:val="000000"/>
-          <w:sz w:val="20"/>
-          <w:szCs w:val="20"/>
-        </w:rPr>
-        <w:t xml:space="preserve">] = </w:t>
-      </w:r>
-      <w:r>
-        <w:rPr>
-          <w:rFonts w:ascii="Consolas" w:hAnsi="Consolas" w:cs="Consolas"/>
-          <w:color w:val="6A3E3E"/>
-          <w:sz w:val="20"/>
-          <w:szCs w:val="20"/>
-        </w:rPr>
-        <w:t>v</w:t>
-      </w:r>
-    </w:p>
-    <w:p>
-      <w:pPr>
-        <w:rPr>
-          <w:rFonts w:ascii="Consolas" w:hAnsi="Consolas" w:cs="Consolas"/>
-          <w:color w:val="000000"/>
-          <w:sz w:val="20"/>
-          <w:szCs w:val="20"/>
-        </w:rPr>
-      </w:pPr>
-      <w:r>
-        <w:rPr>
-          <w:rFonts w:ascii="Consolas" w:hAnsi="Consolas" w:cs="Consolas"/>
-          <w:color w:val="000000"/>
-          <w:sz w:val="20"/>
-          <w:szCs w:val="20"/>
-        </w:rPr>
-        <w:tab/>
-      </w:r>
-      <w:r>
-        <w:rPr>
-          <w:rFonts w:ascii="Consolas" w:hAnsi="Consolas" w:cs="Consolas"/>
-          <w:color w:val="6A3E3E"/>
-          <w:sz w:val="20"/>
-          <w:szCs w:val="20"/>
-        </w:rPr>
-        <w:t>v</w:t>
-      </w:r>
-      <w:r>
-        <w:rPr>
-          <w:rFonts w:ascii="Consolas" w:hAnsi="Consolas" w:cs="Consolas"/>
-          <w:color w:val="000000"/>
-          <w:sz w:val="20"/>
-          <w:szCs w:val="20"/>
-        </w:rPr>
-        <w:t xml:space="preserve"> = </w:t>
-      </w:r>
-      <w:proofErr w:type="spellStart"/>
-      <w:r>
-        <w:rPr>
-          <w:rFonts w:ascii="Consolas" w:hAnsi="Consolas" w:cs="Consolas"/>
-          <w:color w:val="0000C0"/>
-          <w:sz w:val="20"/>
-          <w:szCs w:val="20"/>
-        </w:rPr>
-        <w:t>inChannel</w:t>
-      </w:r>
-      <w:r>
-        <w:rPr>
-          <w:rFonts w:ascii="Consolas" w:hAnsi="Consolas" w:cs="Consolas"/>
-          <w:color w:val="000000"/>
-          <w:sz w:val="20"/>
-          <w:szCs w:val="20"/>
-        </w:rPr>
-        <w:t>.read</w:t>
-      </w:r>
-      <w:proofErr w:type="spellEnd"/>
-      <w:r>
-        <w:rPr>
-          <w:rFonts w:ascii="Consolas" w:hAnsi="Consolas" w:cs="Consolas"/>
-          <w:color w:val="000000"/>
-          <w:sz w:val="20"/>
-          <w:szCs w:val="20"/>
-        </w:rPr>
-        <w:t>()</w:t>
-      </w:r>
-    </w:p>
-    <w:p>
-      <w:pPr>
-        <w:rPr>
-          <w:rFonts w:ascii="Consolas" w:hAnsi="Consolas" w:cs="Consolas"/>
-          <w:b/>
-          <w:color w:val="000000"/>
-          <w:sz w:val="20"/>
-          <w:szCs w:val="20"/>
-        </w:rPr>
-      </w:pPr>
-      <w:r>
-        <w:rPr>
-          <w:rFonts w:ascii="Consolas" w:hAnsi="Consolas" w:cs="Consolas"/>
-          <w:b/>
-          <w:color w:val="000000"/>
-          <w:sz w:val="20"/>
-          <w:szCs w:val="20"/>
-        </w:rPr>
-        <w:t>Output</w:t>
+      <w:r>
+        <w:rPr>
+          <w:rFonts w:ascii="Consolas" w:hAnsi="Consolas" w:cs="Consolas"/>
+          <w:color w:val="000000"/>
+          <w:sz w:val="20"/>
+          <w:szCs w:val="20"/>
+        </w:rPr>
+        <w:t xml:space="preserve"> </w:t>
+      </w:r>
+      <w:r>
+        <w:rPr>
+          <w:rFonts w:ascii="Consolas" w:hAnsi="Consolas" w:cs="Consolas"/>
+          <w:b/>
+          <w:bCs/>
+          <w:color w:val="972C78"/>
+          <w:sz w:val="20"/>
+          <w:szCs w:val="20"/>
+        </w:rPr>
+        <w:t>in</w:t>
+      </w:r>
+      <w:r>
+        <w:rPr>
+          <w:rFonts w:ascii="Consolas" w:hAnsi="Consolas" w:cs="Consolas"/>
+          <w:color w:val="000000"/>
+          <w:sz w:val="20"/>
+          <w:szCs w:val="20"/>
+        </w:rPr>
+        <w:t xml:space="preserve"> 0 .. 5 )</w:t>
+      </w:r>
+      <w:r>
+        <w:rPr>
+          <w:rFonts w:ascii="Consolas" w:hAnsi="Consolas" w:cs="Consolas"/>
+          <w:color w:val="000000"/>
+          <w:sz w:val="20"/>
+          <w:szCs w:val="20"/>
+        </w:rPr>
+        <w:t xml:space="preserve"> in CreateSets</w:t>
+      </w:r>
+      <w:r>
+        <w:rPr>
+          <w:rFonts w:ascii="Consolas" w:hAnsi="Consolas" w:cs="Consolas"/>
+          <w:color w:val="000000"/>
+          <w:sz w:val="20"/>
+          <w:szCs w:val="20"/>
+        </w:rPr>
+        <w:t>OfEight.groovy</w:t>
+      </w:r>
+    </w:p>
+    <w:p>
+      <w:pPr>
+        <w:autoSpaceDE w:val="0"/>
+        <w:autoSpaceDN w:val="0"/>
+        <w:adjustRightInd w:val="0"/>
+        <w:spacing w:after="0" w:line="240" w:lineRule="auto"/>
+        <w:ind w:firstLine="720"/>
+      </w:pPr>
+      <w:r>
+        <w:br/>
+        <w:t>How could you parameterise this in the system to output objects that contain any number of integers (e.g. 2, 4, 8, 12) ?</w:t>
       </w:r>
     </w:p>
     <w:p>
@@ -1642,20 +1755,18 @@
         <w:adjustRightInd w:val="0"/>
         <w:spacing w:after="0" w:line="240" w:lineRule="auto"/>
         <w:ind w:left="720"/>
-        <w:rPr>
-          <w:rFonts w:ascii="Consolas" w:hAnsi="Consolas" w:cs="Consolas"/>
-          <w:sz w:val="20"/>
-          <w:szCs w:val="20"/>
-        </w:rPr>
-      </w:pPr>
-      <w:r>
-        <w:rPr>
-          <w:rFonts w:ascii="Consolas" w:hAnsi="Consolas" w:cs="Consolas"/>
-          <w:color w:val="000000"/>
-          <w:sz w:val="20"/>
-          <w:szCs w:val="20"/>
-        </w:rPr>
-        <w:t>Eight Object is [1, 2, 3, 4, 5, 6, 7, 8]</w:t>
+      </w:pPr>
+      <w:r>
+        <w:t xml:space="preserve">Have the number the for loop be a variable that is </w:t>
+      </w:r>
+      <w:r>
+        <w:t>read in from the console</w:t>
+      </w:r>
+      <w:r>
+        <w:t xml:space="preserve"> and can be decided by the user by writing it in the console</w:t>
+      </w:r>
+      <w:r>
+        <w:t>.</w:t>
       </w:r>
     </w:p>
     <w:p>
@@ -1665,68 +1776,54 @@
         <w:adjustRightInd w:val="0"/>
         <w:spacing w:after="0" w:line="240" w:lineRule="auto"/>
         <w:ind w:left="720"/>
-        <w:rPr>
-          <w:rFonts w:ascii="Consolas" w:hAnsi="Consolas" w:cs="Consolas"/>
-          <w:sz w:val="20"/>
-          <w:szCs w:val="20"/>
-        </w:rPr>
-      </w:pPr>
-      <w:r>
-        <w:rPr>
-          <w:rFonts w:ascii="Consolas" w:hAnsi="Consolas" w:cs="Consolas"/>
-          <w:color w:val="000000"/>
-          <w:sz w:val="20"/>
-          <w:szCs w:val="20"/>
-        </w:rPr>
-        <w:t>Eight Object is [9, 10, 11, 12, 13, 14, 15, 16]</w:t>
-      </w:r>
-    </w:p>
-    <w:p>
-      <w:pPr>
-        <w:autoSpaceDE w:val="0"/>
-        <w:autoSpaceDN w:val="0"/>
-        <w:adjustRightInd w:val="0"/>
-        <w:spacing w:after="0" w:line="240" w:lineRule="auto"/>
-        <w:ind w:firstLine="720"/>
-        <w:rPr>
-          <w:rFonts w:ascii="Consolas" w:hAnsi="Consolas" w:cs="Consolas"/>
-          <w:sz w:val="20"/>
-          <w:szCs w:val="20"/>
-        </w:rPr>
-      </w:pPr>
-      <w:r>
-        <w:rPr>
-          <w:rFonts w:ascii="Consolas" w:hAnsi="Consolas" w:cs="Consolas"/>
-          <w:color w:val="000000"/>
-          <w:sz w:val="20"/>
-          <w:szCs w:val="20"/>
-        </w:rPr>
-        <w:t>Eight Object is [17, 18, 19, 20, 21, 22, 23, 24]</w:t>
-      </w:r>
-    </w:p>
-    <w:p>
-      <w:pPr>
-        <w:autoSpaceDE w:val="0"/>
-        <w:autoSpaceDN w:val="0"/>
-        <w:adjustRightInd w:val="0"/>
-        <w:spacing w:after="0" w:line="240" w:lineRule="auto"/>
-        <w:ind w:firstLine="720"/>
-        <w:rPr>
-          <w:rFonts w:ascii="Consolas" w:hAnsi="Consolas" w:cs="Consolas"/>
-          <w:color w:val="000000"/>
-          <w:sz w:val="20"/>
-          <w:szCs w:val="20"/>
-        </w:rPr>
-      </w:pPr>
-      <w:r>
-        <w:rPr>
-          <w:rFonts w:ascii="Consolas" w:hAnsi="Consolas" w:cs="Consolas"/>
-          <w:color w:val="000000"/>
-          <w:sz w:val="20"/>
-          <w:szCs w:val="20"/>
-        </w:rPr>
-        <w:t>Finished</w:t>
-      </w:r>
+      </w:pPr>
+    </w:p>
+    <w:p>
+      <w:pPr>
+        <w:autoSpaceDE w:val="0"/>
+        <w:autoSpaceDN w:val="0"/>
+        <w:adjustRightInd w:val="0"/>
+        <w:spacing w:after="0" w:line="240" w:lineRule="auto"/>
+      </w:pPr>
+      <w:r>
+        <w:t>What happens if the number of integers required in the output stream is not a factor of the total number of integers in the input stream (e.g. 5 or 7)</w:t>
+      </w:r>
+    </w:p>
+    <w:p>
+      <w:pPr>
+        <w:autoSpaceDE w:val="0"/>
+        <w:autoSpaceDN w:val="0"/>
+        <w:adjustRightInd w:val="0"/>
+        <w:spacing w:after="0" w:line="240" w:lineRule="auto"/>
+        <w:ind w:left="720"/>
+        <w:rPr>
+          <w:rFonts w:ascii="Consolas" w:hAnsi="Consolas" w:cs="Consolas"/>
+          <w:sz w:val="20"/>
+          <w:szCs w:val="20"/>
+        </w:rPr>
+      </w:pPr>
+      <w:r>
+        <w:t>Numbers are left out and the process does not terminate</w:t>
+      </w:r>
+      <w:r>
+        <w:t xml:space="preserve"> because ListToStream.groovy can’t finish its for loop, and doesn’t send ‘-1’ to CreateSetsofEight.groovy</w:t>
+      </w:r>
+      <w:bookmarkStart w:id="0" w:name="_GoBack"/>
+      <w:bookmarkEnd w:id="0"/>
+    </w:p>
+    <w:p>
+      <w:pPr>
+        <w:autoSpaceDE w:val="0"/>
+        <w:autoSpaceDN w:val="0"/>
+        <w:adjustRightInd w:val="0"/>
+        <w:spacing w:after="0" w:line="240" w:lineRule="auto"/>
+        <w:rPr>
+          <w:rFonts w:ascii="Consolas" w:hAnsi="Consolas" w:cs="Consolas"/>
+          <w:color w:val="000000"/>
+          <w:sz w:val="20"/>
+          <w:szCs w:val="20"/>
+        </w:rPr>
+      </w:pPr>
     </w:p>
     <w:sectPr>
       <w:pgSz w:w="11906" w:h="16838"/>

</xml_diff>

<commit_message>
finished first part of ex3.1
</commit_message>
<xml_diff>
--- a/LabBook.docx
+++ b/LabBook.docx
@@ -826,8 +826,10 @@
       <w:r>
         <w:rPr>
           <w:b/>
+          <w:noProof/>
           <w:sz w:val="24"/>
           <w:szCs w:val="24"/>
+          <w:lang w:eastAsia="en-GB"/>
         </w:rPr>
         <w:drawing>
           <wp:anchor distT="0" distB="0" distL="114300" distR="114300" simplePos="0" relativeHeight="251661312" behindDoc="0" locked="0" layoutInCell="1" allowOverlap="1" wp14:anchorId="65B1153A" wp14:editId="558849CE">
@@ -1757,13 +1759,7 @@
         <w:ind w:left="720"/>
       </w:pPr>
       <w:r>
-        <w:t xml:space="preserve">Have the number the for loop be a variable that is </w:t>
-      </w:r>
-      <w:r>
-        <w:t>read in from the console</w:t>
-      </w:r>
-      <w:r>
-        <w:t xml:space="preserve"> and can be decided by the user by writing it in the console</w:t>
+        <w:t>Have the number the for loop be a variable that is read in from the console and can be decided by the user by writing it in the console</w:t>
       </w:r>
       <w:r>
         <w:t>.</w:t>
@@ -1796,34 +1792,928 @@
         <w:adjustRightInd w:val="0"/>
         <w:spacing w:after="0" w:line="240" w:lineRule="auto"/>
         <w:ind w:left="720"/>
-        <w:rPr>
-          <w:rFonts w:ascii="Consolas" w:hAnsi="Consolas" w:cs="Consolas"/>
-          <w:sz w:val="20"/>
-          <w:szCs w:val="20"/>
-        </w:rPr>
       </w:pPr>
       <w:r>
         <w:t>Numbers are left out and the process does not terminate</w:t>
       </w:r>
       <w:r>
         <w:t xml:space="preserve"> because ListToStream.groovy can’t finish its for loop, and doesn’t send ‘-1’ to CreateSetsofEight.groovy</w:t>
+      </w:r>
+    </w:p>
+    <w:p>
+      <w:pPr>
+        <w:spacing w:after="0" w:line="240" w:lineRule="auto"/>
+        <w:rPr>
+          <w:rFonts w:ascii="Consolas" w:hAnsi="Consolas" w:cs="Consolas"/>
+          <w:color w:val="000000"/>
+          <w:sz w:val="20"/>
+          <w:szCs w:val="20"/>
+        </w:rPr>
+      </w:pPr>
+    </w:p>
+    <w:p>
+      <w:pPr>
+        <w:tabs>
+          <w:tab w:val="center" w:pos="4513"/>
+        </w:tabs>
+        <w:spacing w:after="0" w:line="240" w:lineRule="auto"/>
+        <w:rPr>
+          <w:b/>
+          <w:sz w:val="24"/>
+          <w:szCs w:val="24"/>
+        </w:rPr>
+      </w:pPr>
+      <w:r>
+        <w:rPr>
+          <w:b/>
+          <w:sz w:val="24"/>
+          <w:szCs w:val="24"/>
+        </w:rPr>
+        <w:t>Ex 3-1</w:t>
+      </w:r>
+    </w:p>
+    <w:p>
+      <w:pPr>
+        <w:tabs>
+          <w:tab w:val="center" w:pos="4513"/>
+        </w:tabs>
+        <w:spacing w:after="0" w:line="240" w:lineRule="auto"/>
+        <w:rPr>
+          <w:b/>
+          <w:sz w:val="24"/>
+          <w:szCs w:val="24"/>
+        </w:rPr>
+      </w:pPr>
+    </w:p>
+    <w:p>
+      <w:pPr>
+        <w:tabs>
+          <w:tab w:val="center" w:pos="4513"/>
+        </w:tabs>
+        <w:spacing w:after="0" w:line="240" w:lineRule="auto"/>
+        <w:rPr>
+          <w:b/>
+          <w:sz w:val="24"/>
+          <w:szCs w:val="24"/>
+        </w:rPr>
+      </w:pPr>
+      <w:r>
+        <w:rPr>
+          <w:b/>
+        </w:rPr>
+        <w:t>Process Network Diagram for Differentiate</w:t>
+      </w:r>
+      <w:r>
+        <w:rPr>
+          <w:b/>
+        </w:rPr>
+        <w:t xml:space="preserve"> using Minus</w:t>
       </w:r>
       <w:bookmarkStart w:id="0" w:name="_GoBack"/>
       <w:bookmarkEnd w:id="0"/>
     </w:p>
     <w:p>
       <w:pPr>
-        <w:autoSpaceDE w:val="0"/>
-        <w:autoSpaceDN w:val="0"/>
-        <w:adjustRightInd w:val="0"/>
-        <w:spacing w:after="0" w:line="240" w:lineRule="auto"/>
-        <w:rPr>
-          <w:rFonts w:ascii="Consolas" w:hAnsi="Consolas" w:cs="Consolas"/>
-          <w:color w:val="000000"/>
-          <w:sz w:val="20"/>
-          <w:szCs w:val="20"/>
-        </w:rPr>
-      </w:pPr>
+        <w:spacing w:after="0" w:line="240" w:lineRule="auto"/>
+        <w:rPr>
+          <w:b/>
+        </w:rPr>
+      </w:pPr>
+      <w:r>
+        <w:rPr>
+          <w:noProof/>
+        </w:rPr>
+        <w:pict>
+          <v:shape id="_x0000_s1027" type="#_x0000_t75" style="position:absolute;margin-left:-.1pt;margin-top:8.5pt;width:451.2pt;height:76.2pt;z-index:251663360;mso-position-horizontal-relative:text;mso-position-vertical-relative:text">
+            <v:imagedata r:id="rId6" o:title="ex3.1_diagram_differentiate"/>
+            <w10:wrap type="square"/>
+          </v:shape>
+        </w:pict>
+      </w:r>
+    </w:p>
+    <w:p>
+      <w:pPr>
+        <w:spacing w:after="0" w:line="240" w:lineRule="auto"/>
+      </w:pPr>
+      <w:r>
+        <w:rPr>
+          <w:b/>
+        </w:rPr>
+        <w:t>Minus</w:t>
+      </w:r>
+      <w:r>
+        <w:rPr>
+          <w:b/>
+        </w:rPr>
+        <w:t>.groovy</w:t>
+      </w:r>
+    </w:p>
+    <w:p>
+      <w:pPr>
+        <w:autoSpaceDE w:val="0"/>
+        <w:autoSpaceDN w:val="0"/>
+        <w:adjustRightInd w:val="0"/>
+        <w:spacing w:after="0" w:line="240" w:lineRule="auto"/>
+        <w:ind w:firstLine="720"/>
+        <w:rPr>
+          <w:rFonts w:ascii="Consolas" w:hAnsi="Consolas" w:cs="Consolas"/>
+          <w:sz w:val="20"/>
+          <w:szCs w:val="20"/>
+        </w:rPr>
+      </w:pPr>
+      <w:r>
+        <w:rPr>
+          <w:rFonts w:ascii="Consolas" w:hAnsi="Consolas" w:cs="Consolas"/>
+          <w:color w:val="3F7F5F"/>
+          <w:sz w:val="20"/>
+          <w:szCs w:val="20"/>
+        </w:rPr>
+        <w:t>// output one value subtracted from the other</w:t>
+      </w:r>
+    </w:p>
+    <w:p>
+      <w:pPr>
+        <w:autoSpaceDE w:val="0"/>
+        <w:autoSpaceDN w:val="0"/>
+        <w:adjustRightInd w:val="0"/>
+        <w:spacing w:after="0" w:line="240" w:lineRule="auto"/>
+        <w:ind w:firstLine="720"/>
+        <w:rPr>
+          <w:rFonts w:ascii="Consolas" w:hAnsi="Consolas" w:cs="Consolas"/>
+          <w:sz w:val="20"/>
+          <w:szCs w:val="20"/>
+        </w:rPr>
+      </w:pPr>
+      <w:r>
+        <w:rPr>
+          <w:rFonts w:ascii="Consolas" w:hAnsi="Consolas" w:cs="Consolas"/>
+          <w:color w:val="3F7F5F"/>
+          <w:sz w:val="20"/>
+          <w:szCs w:val="20"/>
+        </w:rPr>
+        <w:t>// be certain you know which way round you are doing the subtraction!!</w:t>
+      </w:r>
+    </w:p>
+    <w:p>
+      <w:pPr>
+        <w:spacing w:after="0" w:line="240" w:lineRule="auto"/>
+        <w:ind w:firstLine="720"/>
+        <w:rPr>
+          <w:rFonts w:ascii="Consolas" w:hAnsi="Consolas" w:cs="Consolas"/>
+          <w:color w:val="000000"/>
+          <w:sz w:val="20"/>
+          <w:szCs w:val="20"/>
+        </w:rPr>
+      </w:pPr>
+      <w:r>
+        <w:rPr>
+          <w:rFonts w:ascii="Consolas" w:hAnsi="Consolas" w:cs="Consolas"/>
+          <w:color w:val="0000C0"/>
+          <w:sz w:val="20"/>
+          <w:szCs w:val="20"/>
+        </w:rPr>
+        <w:t>outChannel</w:t>
+      </w:r>
+      <w:r>
+        <w:rPr>
+          <w:rFonts w:ascii="Consolas" w:hAnsi="Consolas" w:cs="Consolas"/>
+          <w:color w:val="000000"/>
+          <w:sz w:val="20"/>
+          <w:szCs w:val="20"/>
+        </w:rPr>
+        <w:t>.write(</w:t>
+      </w:r>
+      <w:r>
+        <w:rPr>
+          <w:rFonts w:ascii="Consolas" w:hAnsi="Consolas" w:cs="Consolas"/>
+          <w:color w:val="6A3E3E"/>
+          <w:sz w:val="20"/>
+          <w:szCs w:val="20"/>
+        </w:rPr>
+        <w:t>read0</w:t>
+      </w:r>
+      <w:r>
+        <w:rPr>
+          <w:rFonts w:ascii="Consolas" w:hAnsi="Consolas" w:cs="Consolas"/>
+          <w:color w:val="000000"/>
+          <w:sz w:val="20"/>
+          <w:szCs w:val="20"/>
+        </w:rPr>
+        <w:t>.</w:t>
+      </w:r>
+      <w:r>
+        <w:rPr>
+          <w:rFonts w:ascii="Consolas" w:hAnsi="Consolas" w:cs="Consolas"/>
+          <w:color w:val="0000C0"/>
+          <w:sz w:val="20"/>
+          <w:szCs w:val="20"/>
+        </w:rPr>
+        <w:t>value</w:t>
+      </w:r>
+      <w:r>
+        <w:rPr>
+          <w:rFonts w:ascii="Consolas" w:hAnsi="Consolas" w:cs="Consolas"/>
+          <w:color w:val="000000"/>
+          <w:sz w:val="20"/>
+          <w:szCs w:val="20"/>
+        </w:rPr>
+        <w:t xml:space="preserve"> - </w:t>
+      </w:r>
+      <w:r>
+        <w:rPr>
+          <w:rFonts w:ascii="Consolas" w:hAnsi="Consolas" w:cs="Consolas"/>
+          <w:color w:val="6A3E3E"/>
+          <w:sz w:val="20"/>
+          <w:szCs w:val="20"/>
+        </w:rPr>
+        <w:t>read1</w:t>
+      </w:r>
+      <w:r>
+        <w:rPr>
+          <w:rFonts w:ascii="Consolas" w:hAnsi="Consolas" w:cs="Consolas"/>
+          <w:color w:val="000000"/>
+          <w:sz w:val="20"/>
+          <w:szCs w:val="20"/>
+        </w:rPr>
+        <w:t>.</w:t>
+      </w:r>
+      <w:r>
+        <w:rPr>
+          <w:rFonts w:ascii="Consolas" w:hAnsi="Consolas" w:cs="Consolas"/>
+          <w:color w:val="0000C0"/>
+          <w:sz w:val="20"/>
+          <w:szCs w:val="20"/>
+        </w:rPr>
+        <w:t>value</w:t>
+      </w:r>
+      <w:r>
+        <w:rPr>
+          <w:rFonts w:ascii="Consolas" w:hAnsi="Consolas" w:cs="Consolas"/>
+          <w:color w:val="000000"/>
+          <w:sz w:val="20"/>
+          <w:szCs w:val="20"/>
+        </w:rPr>
+        <w:t>)</w:t>
+      </w:r>
+    </w:p>
+    <w:p>
+      <w:pPr>
+        <w:spacing w:after="0" w:line="240" w:lineRule="auto"/>
+        <w:ind w:firstLine="720"/>
+        <w:rPr>
+          <w:rFonts w:ascii="Consolas" w:hAnsi="Consolas" w:cs="Consolas"/>
+          <w:color w:val="000000"/>
+          <w:sz w:val="20"/>
+          <w:szCs w:val="20"/>
+        </w:rPr>
+      </w:pPr>
+    </w:p>
+    <w:p>
+      <w:pPr>
+        <w:spacing w:after="0" w:line="240" w:lineRule="auto"/>
+        <w:rPr>
+          <w:rFonts w:ascii="Consolas" w:hAnsi="Consolas" w:cs="Consolas"/>
+          <w:color w:val="000000"/>
+          <w:sz w:val="20"/>
+          <w:szCs w:val="20"/>
+        </w:rPr>
+      </w:pPr>
+      <w:r>
+        <w:rPr>
+          <w:b/>
+        </w:rPr>
+        <w:t>Differentiate.groovy</w:t>
+      </w:r>
+    </w:p>
+    <w:p>
+      <w:pPr>
+        <w:autoSpaceDE w:val="0"/>
+        <w:autoSpaceDN w:val="0"/>
+        <w:adjustRightInd w:val="0"/>
+        <w:spacing w:after="0" w:line="240" w:lineRule="auto"/>
+        <w:ind w:firstLine="720"/>
+        <w:rPr>
+          <w:rFonts w:ascii="Consolas" w:hAnsi="Consolas" w:cs="Consolas"/>
+          <w:sz w:val="20"/>
+          <w:szCs w:val="20"/>
+        </w:rPr>
+      </w:pPr>
+      <w:r>
+        <w:rPr>
+          <w:rFonts w:ascii="Consolas" w:hAnsi="Consolas" w:cs="Consolas"/>
+          <w:color w:val="3F7F5F"/>
+          <w:sz w:val="20"/>
+          <w:szCs w:val="20"/>
+        </w:rPr>
+        <w:t>// insert a constructor for Minus</w:t>
+      </w:r>
+    </w:p>
+    <w:p>
+      <w:pPr>
+        <w:autoSpaceDE w:val="0"/>
+        <w:autoSpaceDN w:val="0"/>
+        <w:adjustRightInd w:val="0"/>
+        <w:spacing w:after="0" w:line="240" w:lineRule="auto"/>
+        <w:rPr>
+          <w:rFonts w:ascii="Consolas" w:hAnsi="Consolas" w:cs="Consolas"/>
+          <w:sz w:val="20"/>
+          <w:szCs w:val="20"/>
+        </w:rPr>
+      </w:pPr>
+      <w:r>
+        <w:rPr>
+          <w:rFonts w:ascii="Consolas" w:hAnsi="Consolas" w:cs="Consolas"/>
+          <w:color w:val="000000"/>
+          <w:sz w:val="20"/>
+          <w:szCs w:val="20"/>
+        </w:rPr>
+        <w:tab/>
+      </w:r>
+      <w:r>
+        <w:rPr>
+          <w:rFonts w:ascii="Consolas" w:hAnsi="Consolas" w:cs="Consolas"/>
+          <w:b/>
+          <w:bCs/>
+          <w:color w:val="972C78"/>
+          <w:sz w:val="20"/>
+          <w:szCs w:val="20"/>
+        </w:rPr>
+        <w:t>new</w:t>
+      </w:r>
+      <w:r>
+        <w:rPr>
+          <w:rFonts w:ascii="Consolas" w:hAnsi="Consolas" w:cs="Consolas"/>
+          <w:color w:val="000000"/>
+          <w:sz w:val="20"/>
+          <w:szCs w:val="20"/>
+        </w:rPr>
+        <w:t xml:space="preserve"> Minus (</w:t>
+      </w:r>
+      <w:r>
+        <w:rPr>
+          <w:rFonts w:ascii="Consolas" w:hAnsi="Consolas" w:cs="Consolas"/>
+          <w:color w:val="000000"/>
+          <w:sz w:val="20"/>
+          <w:szCs w:val="20"/>
+        </w:rPr>
+        <w:tab/>
+      </w:r>
+      <w:r>
+        <w:rPr>
+          <w:rFonts w:ascii="Consolas" w:hAnsi="Consolas" w:cs="Consolas"/>
+          <w:color w:val="0000C0"/>
+          <w:sz w:val="20"/>
+          <w:szCs w:val="20"/>
+        </w:rPr>
+        <w:t>inChannel0</w:t>
+      </w:r>
+      <w:r>
+        <w:rPr>
+          <w:rFonts w:ascii="Consolas" w:hAnsi="Consolas" w:cs="Consolas"/>
+          <w:color w:val="000000"/>
+          <w:sz w:val="20"/>
+          <w:szCs w:val="20"/>
+        </w:rPr>
+        <w:t xml:space="preserve">: </w:t>
+      </w:r>
+      <w:r>
+        <w:rPr>
+          <w:rFonts w:ascii="Consolas" w:hAnsi="Consolas" w:cs="Consolas"/>
+          <w:color w:val="6A3E3E"/>
+          <w:sz w:val="20"/>
+          <w:szCs w:val="20"/>
+          <w:highlight w:val="lightGray"/>
+        </w:rPr>
+        <w:t>a</w:t>
+      </w:r>
+      <w:r>
+        <w:rPr>
+          <w:rFonts w:ascii="Consolas" w:hAnsi="Consolas" w:cs="Consolas"/>
+          <w:color w:val="000000"/>
+          <w:sz w:val="20"/>
+          <w:szCs w:val="20"/>
+        </w:rPr>
+        <w:t>.in(),</w:t>
+      </w:r>
+    </w:p>
+    <w:p>
+      <w:pPr>
+        <w:autoSpaceDE w:val="0"/>
+        <w:autoSpaceDN w:val="0"/>
+        <w:adjustRightInd w:val="0"/>
+        <w:spacing w:after="0" w:line="240" w:lineRule="auto"/>
+        <w:rPr>
+          <w:rFonts w:ascii="Consolas" w:hAnsi="Consolas" w:cs="Consolas"/>
+          <w:sz w:val="20"/>
+          <w:szCs w:val="20"/>
+        </w:rPr>
+      </w:pPr>
+      <w:r>
+        <w:rPr>
+          <w:rFonts w:ascii="Consolas" w:hAnsi="Consolas" w:cs="Consolas"/>
+          <w:color w:val="000000"/>
+          <w:sz w:val="20"/>
+          <w:szCs w:val="20"/>
+        </w:rPr>
+        <w:tab/>
+      </w:r>
+      <w:r>
+        <w:rPr>
+          <w:rFonts w:ascii="Consolas" w:hAnsi="Consolas" w:cs="Consolas"/>
+          <w:color w:val="000000"/>
+          <w:sz w:val="20"/>
+          <w:szCs w:val="20"/>
+        </w:rPr>
+        <w:tab/>
+      </w:r>
+      <w:r>
+        <w:rPr>
+          <w:rFonts w:ascii="Consolas" w:hAnsi="Consolas" w:cs="Consolas"/>
+          <w:color w:val="000000"/>
+          <w:sz w:val="20"/>
+          <w:szCs w:val="20"/>
+        </w:rPr>
+        <w:tab/>
+      </w:r>
+      <w:r>
+        <w:rPr>
+          <w:rFonts w:ascii="Consolas" w:hAnsi="Consolas" w:cs="Consolas"/>
+          <w:color w:val="0000C0"/>
+          <w:sz w:val="20"/>
+          <w:szCs w:val="20"/>
+        </w:rPr>
+        <w:t>inChannel1</w:t>
+      </w:r>
+      <w:r>
+        <w:rPr>
+          <w:rFonts w:ascii="Consolas" w:hAnsi="Consolas" w:cs="Consolas"/>
+          <w:color w:val="000000"/>
+          <w:sz w:val="20"/>
+          <w:szCs w:val="20"/>
+        </w:rPr>
+        <w:t xml:space="preserve">: </w:t>
+      </w:r>
+      <w:r>
+        <w:rPr>
+          <w:rFonts w:ascii="Consolas" w:hAnsi="Consolas" w:cs="Consolas"/>
+          <w:color w:val="6A3E3E"/>
+          <w:sz w:val="20"/>
+          <w:szCs w:val="20"/>
+        </w:rPr>
+        <w:t>c</w:t>
+      </w:r>
+      <w:r>
+        <w:rPr>
+          <w:rFonts w:ascii="Consolas" w:hAnsi="Consolas" w:cs="Consolas"/>
+          <w:color w:val="000000"/>
+          <w:sz w:val="20"/>
+          <w:szCs w:val="20"/>
+        </w:rPr>
+        <w:t>.in(),</w:t>
+      </w:r>
+    </w:p>
+    <w:p>
+      <w:pPr>
+        <w:spacing w:after="0" w:line="240" w:lineRule="auto"/>
+        <w:rPr>
+          <w:rFonts w:ascii="Consolas" w:hAnsi="Consolas" w:cs="Consolas"/>
+          <w:color w:val="000000"/>
+          <w:sz w:val="20"/>
+          <w:szCs w:val="20"/>
+        </w:rPr>
+      </w:pPr>
+      <w:r>
+        <w:rPr>
+          <w:rFonts w:ascii="Consolas" w:hAnsi="Consolas" w:cs="Consolas"/>
+          <w:color w:val="000000"/>
+          <w:sz w:val="20"/>
+          <w:szCs w:val="20"/>
+        </w:rPr>
+        <w:tab/>
+      </w:r>
+      <w:r>
+        <w:rPr>
+          <w:rFonts w:ascii="Consolas" w:hAnsi="Consolas" w:cs="Consolas"/>
+          <w:color w:val="000000"/>
+          <w:sz w:val="20"/>
+          <w:szCs w:val="20"/>
+        </w:rPr>
+        <w:tab/>
+      </w:r>
+      <w:r>
+        <w:rPr>
+          <w:rFonts w:ascii="Consolas" w:hAnsi="Consolas" w:cs="Consolas"/>
+          <w:color w:val="000000"/>
+          <w:sz w:val="20"/>
+          <w:szCs w:val="20"/>
+        </w:rPr>
+        <w:tab/>
+      </w:r>
+      <w:r>
+        <w:rPr>
+          <w:rFonts w:ascii="Consolas" w:hAnsi="Consolas" w:cs="Consolas"/>
+          <w:color w:val="0000C0"/>
+          <w:sz w:val="20"/>
+          <w:szCs w:val="20"/>
+        </w:rPr>
+        <w:t>outChannel</w:t>
+      </w:r>
+      <w:r>
+        <w:rPr>
+          <w:rFonts w:ascii="Consolas" w:hAnsi="Consolas" w:cs="Consolas"/>
+          <w:color w:val="000000"/>
+          <w:sz w:val="20"/>
+          <w:szCs w:val="20"/>
+        </w:rPr>
+        <w:t xml:space="preserve">: </w:t>
+      </w:r>
+      <w:r>
+        <w:rPr>
+          <w:rFonts w:ascii="Consolas" w:hAnsi="Consolas" w:cs="Consolas"/>
+          <w:color w:val="0000C0"/>
+          <w:sz w:val="20"/>
+          <w:szCs w:val="20"/>
+        </w:rPr>
+        <w:t>outChannel</w:t>
+      </w:r>
+      <w:r>
+        <w:rPr>
+          <w:rFonts w:ascii="Consolas" w:hAnsi="Consolas" w:cs="Consolas"/>
+          <w:color w:val="000000"/>
+          <w:sz w:val="20"/>
+          <w:szCs w:val="20"/>
+        </w:rPr>
+        <w:t>)</w:t>
+      </w:r>
+    </w:p>
+    <w:p>
+      <w:pPr>
+        <w:spacing w:after="0" w:line="240" w:lineRule="auto"/>
+        <w:rPr>
+          <w:rFonts w:ascii="Consolas" w:hAnsi="Consolas" w:cs="Consolas"/>
+          <w:color w:val="000000"/>
+          <w:sz w:val="20"/>
+          <w:szCs w:val="20"/>
+        </w:rPr>
+      </w:pPr>
+    </w:p>
+    <w:p>
+      <w:pPr>
+        <w:spacing w:after="0" w:line="240" w:lineRule="auto"/>
+        <w:rPr>
+          <w:rFonts w:ascii="Consolas" w:hAnsi="Consolas" w:cs="Consolas"/>
+          <w:color w:val="000000"/>
+          <w:sz w:val="20"/>
+          <w:szCs w:val="20"/>
+        </w:rPr>
+      </w:pPr>
+      <w:r>
+        <w:rPr>
+          <w:b/>
+        </w:rPr>
+        <w:t>Output</w:t>
+      </w:r>
+    </w:p>
+    <w:p>
+      <w:pPr>
+        <w:autoSpaceDE w:val="0"/>
+        <w:autoSpaceDN w:val="0"/>
+        <w:adjustRightInd w:val="0"/>
+        <w:spacing w:after="0" w:line="240" w:lineRule="auto"/>
+        <w:ind w:left="720"/>
+        <w:rPr>
+          <w:rFonts w:ascii="Consolas" w:hAnsi="Consolas" w:cs="Consolas"/>
+          <w:sz w:val="20"/>
+          <w:szCs w:val="20"/>
+        </w:rPr>
+      </w:pPr>
+      <w:r>
+        <w:rPr>
+          <w:rFonts w:ascii="Consolas" w:hAnsi="Consolas" w:cs="Consolas"/>
+          <w:color w:val="000000"/>
+          <w:sz w:val="20"/>
+          <w:szCs w:val="20"/>
+        </w:rPr>
+        <w:t>Differentiated Numbers</w:t>
+      </w:r>
+    </w:p>
+    <w:p>
+      <w:pPr>
+        <w:autoSpaceDE w:val="0"/>
+        <w:autoSpaceDN w:val="0"/>
+        <w:adjustRightInd w:val="0"/>
+        <w:spacing w:after="0" w:line="240" w:lineRule="auto"/>
+        <w:ind w:left="720"/>
+        <w:rPr>
+          <w:rFonts w:ascii="Consolas" w:hAnsi="Consolas" w:cs="Consolas"/>
+          <w:sz w:val="20"/>
+          <w:szCs w:val="20"/>
+        </w:rPr>
+      </w:pPr>
+      <w:r>
+        <w:rPr>
+          <w:rFonts w:ascii="Consolas" w:hAnsi="Consolas" w:cs="Consolas"/>
+          <w:color w:val="000000"/>
+          <w:sz w:val="20"/>
+          <w:szCs w:val="20"/>
+        </w:rPr>
+        <w:t>0</w:t>
+      </w:r>
+    </w:p>
+    <w:p>
+      <w:pPr>
+        <w:autoSpaceDE w:val="0"/>
+        <w:autoSpaceDN w:val="0"/>
+        <w:adjustRightInd w:val="0"/>
+        <w:spacing w:after="0" w:line="240" w:lineRule="auto"/>
+        <w:ind w:left="720"/>
+        <w:rPr>
+          <w:rFonts w:ascii="Consolas" w:hAnsi="Consolas" w:cs="Consolas"/>
+          <w:sz w:val="20"/>
+          <w:szCs w:val="20"/>
+        </w:rPr>
+      </w:pPr>
+      <w:r>
+        <w:rPr>
+          <w:rFonts w:ascii="Consolas" w:hAnsi="Consolas" w:cs="Consolas"/>
+          <w:color w:val="000000"/>
+          <w:sz w:val="20"/>
+          <w:szCs w:val="20"/>
+        </w:rPr>
+        <w:t>1</w:t>
+      </w:r>
+    </w:p>
+    <w:p>
+      <w:pPr>
+        <w:autoSpaceDE w:val="0"/>
+        <w:autoSpaceDN w:val="0"/>
+        <w:adjustRightInd w:val="0"/>
+        <w:spacing w:after="0" w:line="240" w:lineRule="auto"/>
+        <w:ind w:left="720"/>
+        <w:rPr>
+          <w:rFonts w:ascii="Consolas" w:hAnsi="Consolas" w:cs="Consolas"/>
+          <w:sz w:val="20"/>
+          <w:szCs w:val="20"/>
+        </w:rPr>
+      </w:pPr>
+      <w:r>
+        <w:rPr>
+          <w:rFonts w:ascii="Consolas" w:hAnsi="Consolas" w:cs="Consolas"/>
+          <w:color w:val="000000"/>
+          <w:sz w:val="20"/>
+          <w:szCs w:val="20"/>
+        </w:rPr>
+        <w:t>2</w:t>
+      </w:r>
+    </w:p>
+    <w:p>
+      <w:pPr>
+        <w:autoSpaceDE w:val="0"/>
+        <w:autoSpaceDN w:val="0"/>
+        <w:adjustRightInd w:val="0"/>
+        <w:spacing w:after="0" w:line="240" w:lineRule="auto"/>
+        <w:ind w:left="720"/>
+        <w:rPr>
+          <w:rFonts w:ascii="Consolas" w:hAnsi="Consolas" w:cs="Consolas"/>
+          <w:sz w:val="20"/>
+          <w:szCs w:val="20"/>
+        </w:rPr>
+      </w:pPr>
+      <w:r>
+        <w:rPr>
+          <w:rFonts w:ascii="Consolas" w:hAnsi="Consolas" w:cs="Consolas"/>
+          <w:color w:val="000000"/>
+          <w:sz w:val="20"/>
+          <w:szCs w:val="20"/>
+        </w:rPr>
+        <w:t>3</w:t>
+      </w:r>
+    </w:p>
+    <w:p>
+      <w:pPr>
+        <w:autoSpaceDE w:val="0"/>
+        <w:autoSpaceDN w:val="0"/>
+        <w:adjustRightInd w:val="0"/>
+        <w:spacing w:after="0" w:line="240" w:lineRule="auto"/>
+        <w:ind w:left="720"/>
+        <w:rPr>
+          <w:rFonts w:ascii="Consolas" w:hAnsi="Consolas" w:cs="Consolas"/>
+          <w:sz w:val="20"/>
+          <w:szCs w:val="20"/>
+        </w:rPr>
+      </w:pPr>
+      <w:r>
+        <w:rPr>
+          <w:rFonts w:ascii="Consolas" w:hAnsi="Consolas" w:cs="Consolas"/>
+          <w:color w:val="000000"/>
+          <w:sz w:val="20"/>
+          <w:szCs w:val="20"/>
+        </w:rPr>
+        <w:t>4</w:t>
+      </w:r>
+    </w:p>
+    <w:p>
+      <w:pPr>
+        <w:autoSpaceDE w:val="0"/>
+        <w:autoSpaceDN w:val="0"/>
+        <w:adjustRightInd w:val="0"/>
+        <w:spacing w:after="0" w:line="240" w:lineRule="auto"/>
+        <w:ind w:left="720"/>
+        <w:rPr>
+          <w:rFonts w:ascii="Consolas" w:hAnsi="Consolas" w:cs="Consolas"/>
+          <w:sz w:val="20"/>
+          <w:szCs w:val="20"/>
+        </w:rPr>
+      </w:pPr>
+      <w:r>
+        <w:rPr>
+          <w:rFonts w:ascii="Consolas" w:hAnsi="Consolas" w:cs="Consolas"/>
+          <w:color w:val="000000"/>
+          <w:sz w:val="20"/>
+          <w:szCs w:val="20"/>
+        </w:rPr>
+        <w:t>5</w:t>
+      </w:r>
+    </w:p>
+    <w:p>
+      <w:pPr>
+        <w:autoSpaceDE w:val="0"/>
+        <w:autoSpaceDN w:val="0"/>
+        <w:adjustRightInd w:val="0"/>
+        <w:spacing w:after="0" w:line="240" w:lineRule="auto"/>
+        <w:ind w:left="720"/>
+        <w:rPr>
+          <w:rFonts w:ascii="Consolas" w:hAnsi="Consolas" w:cs="Consolas"/>
+          <w:sz w:val="20"/>
+          <w:szCs w:val="20"/>
+        </w:rPr>
+      </w:pPr>
+      <w:r>
+        <w:rPr>
+          <w:rFonts w:ascii="Consolas" w:hAnsi="Consolas" w:cs="Consolas"/>
+          <w:color w:val="000000"/>
+          <w:sz w:val="20"/>
+          <w:szCs w:val="20"/>
+        </w:rPr>
+        <w:t>6</w:t>
+      </w:r>
+    </w:p>
+    <w:p>
+      <w:pPr>
+        <w:autoSpaceDE w:val="0"/>
+        <w:autoSpaceDN w:val="0"/>
+        <w:adjustRightInd w:val="0"/>
+        <w:spacing w:after="0" w:line="240" w:lineRule="auto"/>
+        <w:ind w:left="720"/>
+        <w:rPr>
+          <w:rFonts w:ascii="Consolas" w:hAnsi="Consolas" w:cs="Consolas"/>
+          <w:sz w:val="20"/>
+          <w:szCs w:val="20"/>
+        </w:rPr>
+      </w:pPr>
+      <w:r>
+        <w:rPr>
+          <w:rFonts w:ascii="Consolas" w:hAnsi="Consolas" w:cs="Consolas"/>
+          <w:color w:val="000000"/>
+          <w:sz w:val="20"/>
+          <w:szCs w:val="20"/>
+        </w:rPr>
+        <w:t>7</w:t>
+      </w:r>
+    </w:p>
+    <w:p>
+      <w:pPr>
+        <w:autoSpaceDE w:val="0"/>
+        <w:autoSpaceDN w:val="0"/>
+        <w:adjustRightInd w:val="0"/>
+        <w:spacing w:after="0" w:line="240" w:lineRule="auto"/>
+        <w:ind w:left="720"/>
+        <w:rPr>
+          <w:rFonts w:ascii="Consolas" w:hAnsi="Consolas" w:cs="Consolas"/>
+          <w:sz w:val="20"/>
+          <w:szCs w:val="20"/>
+        </w:rPr>
+      </w:pPr>
+      <w:r>
+        <w:rPr>
+          <w:rFonts w:ascii="Consolas" w:hAnsi="Consolas" w:cs="Consolas"/>
+          <w:color w:val="000000"/>
+          <w:sz w:val="20"/>
+          <w:szCs w:val="20"/>
+        </w:rPr>
+        <w:t>8</w:t>
+      </w:r>
+    </w:p>
+    <w:p>
+      <w:pPr>
+        <w:autoSpaceDE w:val="0"/>
+        <w:autoSpaceDN w:val="0"/>
+        <w:adjustRightInd w:val="0"/>
+        <w:spacing w:after="0" w:line="240" w:lineRule="auto"/>
+        <w:ind w:left="720"/>
+        <w:rPr>
+          <w:rFonts w:ascii="Consolas" w:hAnsi="Consolas" w:cs="Consolas"/>
+          <w:sz w:val="20"/>
+          <w:szCs w:val="20"/>
+        </w:rPr>
+      </w:pPr>
+      <w:r>
+        <w:rPr>
+          <w:rFonts w:ascii="Consolas" w:hAnsi="Consolas" w:cs="Consolas"/>
+          <w:color w:val="000000"/>
+          <w:sz w:val="20"/>
+          <w:szCs w:val="20"/>
+        </w:rPr>
+        <w:t>9</w:t>
+      </w:r>
+    </w:p>
+    <w:p>
+      <w:pPr>
+        <w:autoSpaceDE w:val="0"/>
+        <w:autoSpaceDN w:val="0"/>
+        <w:adjustRightInd w:val="0"/>
+        <w:spacing w:after="0" w:line="240" w:lineRule="auto"/>
+        <w:ind w:left="720"/>
+        <w:rPr>
+          <w:rFonts w:ascii="Consolas" w:hAnsi="Consolas" w:cs="Consolas"/>
+          <w:sz w:val="20"/>
+          <w:szCs w:val="20"/>
+        </w:rPr>
+      </w:pPr>
+      <w:r>
+        <w:rPr>
+          <w:rFonts w:ascii="Consolas" w:hAnsi="Consolas" w:cs="Consolas"/>
+          <w:color w:val="000000"/>
+          <w:sz w:val="20"/>
+          <w:szCs w:val="20"/>
+        </w:rPr>
+        <w:t>10</w:t>
+      </w:r>
+    </w:p>
+    <w:p>
+      <w:pPr>
+        <w:autoSpaceDE w:val="0"/>
+        <w:autoSpaceDN w:val="0"/>
+        <w:adjustRightInd w:val="0"/>
+        <w:spacing w:after="0" w:line="240" w:lineRule="auto"/>
+        <w:ind w:left="720"/>
+        <w:rPr>
+          <w:rFonts w:ascii="Consolas" w:hAnsi="Consolas" w:cs="Consolas"/>
+          <w:sz w:val="20"/>
+          <w:szCs w:val="20"/>
+        </w:rPr>
+      </w:pPr>
+      <w:r>
+        <w:rPr>
+          <w:rFonts w:ascii="Consolas" w:hAnsi="Consolas" w:cs="Consolas"/>
+          <w:color w:val="000000"/>
+          <w:sz w:val="20"/>
+          <w:szCs w:val="20"/>
+        </w:rPr>
+        <w:t>11</w:t>
+      </w:r>
+    </w:p>
+    <w:p>
+      <w:pPr>
+        <w:autoSpaceDE w:val="0"/>
+        <w:autoSpaceDN w:val="0"/>
+        <w:adjustRightInd w:val="0"/>
+        <w:spacing w:after="0" w:line="240" w:lineRule="auto"/>
+        <w:ind w:left="720"/>
+        <w:rPr>
+          <w:rFonts w:ascii="Consolas" w:hAnsi="Consolas" w:cs="Consolas"/>
+          <w:sz w:val="20"/>
+          <w:szCs w:val="20"/>
+        </w:rPr>
+      </w:pPr>
+      <w:r>
+        <w:rPr>
+          <w:rFonts w:ascii="Consolas" w:hAnsi="Consolas" w:cs="Consolas"/>
+          <w:color w:val="000000"/>
+          <w:sz w:val="20"/>
+          <w:szCs w:val="20"/>
+        </w:rPr>
+        <w:t>12</w:t>
+      </w:r>
+    </w:p>
+    <w:p>
+      <w:pPr>
+        <w:ind w:firstLine="720"/>
+        <w:rPr>
+          <w:rFonts w:ascii="Consolas" w:hAnsi="Consolas" w:cs="Consolas"/>
+          <w:sz w:val="20"/>
+          <w:szCs w:val="20"/>
+        </w:rPr>
+      </w:pPr>
+      <w:r>
+        <w:rPr>
+          <w:rFonts w:ascii="Consolas" w:hAnsi="Consolas" w:cs="Consolas"/>
+          <w:color w:val="000000"/>
+          <w:sz w:val="20"/>
+          <w:szCs w:val="20"/>
+        </w:rPr>
+        <w:t>13</w:t>
+      </w:r>
     </w:p>
     <w:sectPr>
       <w:pgSz w:w="11906" w:h="16838"/>

</xml_diff>

<commit_message>
Finished question 3-1. Completed the Negator section of the question. Updated lab book, answered question on preference of method.
</commit_message>
<xml_diff>
--- a/LabBook.docx
+++ b/LabBook.docx
@@ -472,7 +472,30 @@
           <w:sz w:val="20"/>
           <w:szCs w:val="20"/>
         </w:rPr>
-        <w:t xml:space="preserve">.in(), </w:t>
+        <w:t>.in(),</w:t>
+      </w:r>
+    </w:p>
+    <w:p>
+      <w:pPr>
+        <w:spacing w:after="0" w:line="240" w:lineRule="auto"/>
+        <w:ind w:left="2160"/>
+        <w:rPr>
+          <w:rFonts w:ascii="Consolas" w:hAnsi="Consolas" w:cs="Consolas"/>
+          <w:color w:val="000000"/>
+          <w:sz w:val="20"/>
+          <w:szCs w:val="20"/>
+        </w:rPr>
+      </w:pPr>
+      <w:r>
+        <w:rPr>
+          <w:rFonts w:ascii="Consolas" w:hAnsi="Consolas" w:cs="Consolas"/>
+          <w:b/>
+          <w:bCs/>
+          <w:color w:val="972C78"/>
+          <w:sz w:val="20"/>
+          <w:szCs w:val="20"/>
+        </w:rPr>
+        <w:t xml:space="preserve">   </w:t>
       </w:r>
       <w:r>
         <w:rPr>
@@ -508,7 +531,28 @@
           <w:sz w:val="20"/>
           <w:szCs w:val="20"/>
         </w:rPr>
-        <w:t xml:space="preserve">.out(), </w:t>
+        <w:t>.out(),</w:t>
+      </w:r>
+    </w:p>
+    <w:p>
+      <w:pPr>
+        <w:spacing w:after="0" w:line="240" w:lineRule="auto"/>
+        <w:ind w:left="2160"/>
+        <w:rPr>
+          <w:rFonts w:ascii="Consolas" w:hAnsi="Consolas" w:cs="Consolas"/>
+          <w:color w:val="000000"/>
+          <w:sz w:val="20"/>
+          <w:szCs w:val="20"/>
+        </w:rPr>
+      </w:pPr>
+      <w:r>
+        <w:rPr>
+          <w:rFonts w:ascii="Consolas" w:hAnsi="Consolas" w:cs="Consolas"/>
+          <w:color w:val="0000C0"/>
+          <w:sz w:val="20"/>
+          <w:szCs w:val="20"/>
+        </w:rPr>
+        <w:t xml:space="preserve">   </w:t>
       </w:r>
       <w:r>
         <w:rPr>
@@ -877,10 +921,6 @@
                     <a:prstGeom prst="rect">
                       <a:avLst/>
                     </a:prstGeom>
-                    <a:noFill/>
-                    <a:ln>
-                      <a:noFill/>
-                    </a:ln>
                   </pic:spPr>
                 </pic:pic>
               </a:graphicData>
@@ -1125,7 +1165,6 @@
           <w:color w:val="000000"/>
           <w:sz w:val="20"/>
           <w:szCs w:val="20"/>
-          <w:u w:val="single"/>
         </w:rPr>
         <w:t>size</w:t>
       </w:r>
@@ -1526,6 +1565,7 @@
           <w:sz w:val="20"/>
           <w:szCs w:val="20"/>
         </w:rPr>
+        <w:lastRenderedPageBreak/>
         <w:t>Eight Object is [17, 18, 19, 20, 21, 22, 23, 24]</w:t>
       </w:r>
     </w:p>
@@ -1547,7 +1587,6 @@
           <w:sz w:val="20"/>
           <w:szCs w:val="20"/>
         </w:rPr>
-        <w:lastRenderedPageBreak/>
         <w:t>Finished</w:t>
       </w:r>
     </w:p>
@@ -1869,8 +1908,6 @@
         </w:rPr>
         <w:t xml:space="preserve"> using Minus</w:t>
       </w:r>
-      <w:bookmarkStart w:id="0" w:name="_GoBack"/>
-      <w:bookmarkEnd w:id="0"/>
     </w:p>
     <w:p>
       <w:pPr>
@@ -2087,6 +2124,9 @@
     </w:p>
     <w:p>
       <w:pPr>
+        <w:tabs>
+          <w:tab w:val="left" w:pos="5316"/>
+        </w:tabs>
         <w:autoSpaceDE w:val="0"/>
         <w:autoSpaceDN w:val="0"/>
         <w:adjustRightInd w:val="0"/>
@@ -2106,6 +2146,15 @@
           <w:szCs w:val="20"/>
         </w:rPr>
         <w:t>// insert a constructor for Minus</w:t>
+      </w:r>
+      <w:r>
+        <w:rPr>
+          <w:rFonts w:ascii="Consolas" w:hAnsi="Consolas" w:cs="Consolas"/>
+          <w:color w:val="3F7F5F"/>
+          <w:sz w:val="20"/>
+          <w:szCs w:val="20"/>
+        </w:rPr>
+        <w:tab/>
       </w:r>
     </w:p>
     <w:p>
@@ -2182,7 +2231,6 @@
           <w:color w:val="6A3E3E"/>
           <w:sz w:val="20"/>
           <w:szCs w:val="20"/>
-          <w:highlight w:val="lightGray"/>
         </w:rPr>
         <w:t>a</w:t>
       </w:r>
@@ -2701,6 +2749,7 @@
         <w:ind w:firstLine="720"/>
         <w:rPr>
           <w:rFonts w:ascii="Consolas" w:hAnsi="Consolas" w:cs="Consolas"/>
+          <w:color w:val="000000"/>
           <w:sz w:val="20"/>
           <w:szCs w:val="20"/>
         </w:rPr>
@@ -2714,6 +2763,769 @@
         </w:rPr>
         <w:t>13</w:t>
       </w:r>
+    </w:p>
+    <w:p>
+      <w:pPr>
+        <w:ind w:firstLine="720"/>
+        <w:rPr>
+          <w:rFonts w:ascii="Consolas" w:hAnsi="Consolas" w:cs="Consolas"/>
+          <w:color w:val="000000"/>
+          <w:sz w:val="20"/>
+          <w:szCs w:val="20"/>
+        </w:rPr>
+      </w:pPr>
+    </w:p>
+    <w:p>
+      <w:pPr>
+        <w:tabs>
+          <w:tab w:val="center" w:pos="4513"/>
+        </w:tabs>
+        <w:spacing w:after="0" w:line="240" w:lineRule="auto"/>
+        <w:rPr>
+          <w:b/>
+        </w:rPr>
+      </w:pPr>
+      <w:r>
+        <w:rPr>
+          <w:noProof/>
+        </w:rPr>
+        <w:pict>
+          <v:shape id="_x0000_s1031" type="#_x0000_t75" style="position:absolute;margin-left:-.1pt;margin-top:20.7pt;width:451.2pt;height:111pt;z-index:251665408;mso-position-horizontal-relative:text;mso-position-vertical-relative:text">
+            <v:imagedata r:id="rId7" o:title="ex3.1_diagram_differentiate"/>
+            <w10:wrap type="square"/>
+          </v:shape>
+        </w:pict>
+      </w:r>
+      <w:r>
+        <w:rPr>
+          <w:b/>
+        </w:rPr>
+        <w:t>Process Network Diagram for Differentiate using Negator</w:t>
+      </w:r>
+    </w:p>
+    <w:p>
+      <w:pPr>
+        <w:tabs>
+          <w:tab w:val="center" w:pos="4513"/>
+        </w:tabs>
+        <w:spacing w:after="0" w:line="240" w:lineRule="auto"/>
+        <w:rPr>
+          <w:b/>
+        </w:rPr>
+      </w:pPr>
+    </w:p>
+    <w:p>
+      <w:pPr>
+        <w:tabs>
+          <w:tab w:val="center" w:pos="4513"/>
+        </w:tabs>
+        <w:spacing w:after="0" w:line="240" w:lineRule="auto"/>
+        <w:rPr>
+          <w:b/>
+        </w:rPr>
+      </w:pPr>
+      <w:r>
+        <w:rPr>
+          <w:b/>
+        </w:rPr>
+        <w:t>Negator</w:t>
+      </w:r>
+      <w:r>
+        <w:rPr>
+          <w:b/>
+        </w:rPr>
+        <w:t>.groovy</w:t>
+      </w:r>
+    </w:p>
+    <w:p>
+      <w:pPr>
+        <w:autoSpaceDE w:val="0"/>
+        <w:autoSpaceDN w:val="0"/>
+        <w:adjustRightInd w:val="0"/>
+        <w:spacing w:after="0" w:line="240" w:lineRule="auto"/>
+        <w:ind w:firstLine="720"/>
+        <w:rPr>
+          <w:rFonts w:ascii="Consolas" w:hAnsi="Consolas" w:cs="Consolas"/>
+          <w:sz w:val="20"/>
+          <w:szCs w:val="20"/>
+        </w:rPr>
+      </w:pPr>
+      <w:r>
+        <w:rPr>
+          <w:rFonts w:ascii="Consolas" w:hAnsi="Consolas" w:cs="Consolas"/>
+          <w:color w:val="3F7F5F"/>
+          <w:sz w:val="20"/>
+          <w:szCs w:val="20"/>
+        </w:rPr>
+        <w:t>//output the negative of the input value</w:t>
+      </w:r>
+    </w:p>
+    <w:p>
+      <w:pPr>
+        <w:spacing w:after="0" w:line="240" w:lineRule="auto"/>
+        <w:ind w:firstLine="720"/>
+        <w:rPr>
+          <w:rFonts w:ascii="Consolas" w:hAnsi="Consolas" w:cs="Consolas"/>
+          <w:color w:val="000000"/>
+          <w:sz w:val="20"/>
+          <w:szCs w:val="20"/>
+        </w:rPr>
+      </w:pPr>
+      <w:r>
+        <w:rPr>
+          <w:rFonts w:ascii="Consolas" w:hAnsi="Consolas" w:cs="Consolas"/>
+          <w:color w:val="0000C0"/>
+          <w:sz w:val="20"/>
+          <w:szCs w:val="20"/>
+        </w:rPr>
+        <w:t>outChannel</w:t>
+      </w:r>
+      <w:r>
+        <w:rPr>
+          <w:rFonts w:ascii="Consolas" w:hAnsi="Consolas" w:cs="Consolas"/>
+          <w:color w:val="000000"/>
+          <w:sz w:val="20"/>
+          <w:szCs w:val="20"/>
+        </w:rPr>
+        <w:t>.write(-(</w:t>
+      </w:r>
+      <w:r>
+        <w:rPr>
+          <w:rFonts w:ascii="Consolas" w:hAnsi="Consolas" w:cs="Consolas"/>
+          <w:color w:val="0000C0"/>
+          <w:sz w:val="20"/>
+          <w:szCs w:val="20"/>
+        </w:rPr>
+        <w:t>inChannel</w:t>
+      </w:r>
+      <w:r>
+        <w:rPr>
+          <w:rFonts w:ascii="Consolas" w:hAnsi="Consolas" w:cs="Consolas"/>
+          <w:color w:val="000000"/>
+          <w:sz w:val="20"/>
+          <w:szCs w:val="20"/>
+        </w:rPr>
+        <w:t>.read()))</w:t>
+      </w:r>
+    </w:p>
+    <w:p>
+      <w:pPr>
+        <w:spacing w:after="0" w:line="240" w:lineRule="auto"/>
+        <w:ind w:firstLine="720"/>
+        <w:rPr>
+          <w:rFonts w:ascii="Consolas" w:hAnsi="Consolas" w:cs="Consolas"/>
+          <w:color w:val="000000"/>
+          <w:sz w:val="20"/>
+          <w:szCs w:val="20"/>
+        </w:rPr>
+      </w:pPr>
+    </w:p>
+    <w:p>
+      <w:pPr>
+        <w:spacing w:after="0" w:line="240" w:lineRule="auto"/>
+        <w:rPr>
+          <w:rFonts w:ascii="Consolas" w:hAnsi="Consolas" w:cs="Consolas"/>
+          <w:color w:val="000000"/>
+          <w:sz w:val="20"/>
+          <w:szCs w:val="20"/>
+        </w:rPr>
+      </w:pPr>
+      <w:r>
+        <w:rPr>
+          <w:b/>
+        </w:rPr>
+        <w:t>Differentiate.groovy</w:t>
+      </w:r>
+    </w:p>
+    <w:p>
+      <w:pPr>
+        <w:autoSpaceDE w:val="0"/>
+        <w:autoSpaceDN w:val="0"/>
+        <w:adjustRightInd w:val="0"/>
+        <w:spacing w:after="0" w:line="240" w:lineRule="auto"/>
+        <w:ind w:firstLine="720"/>
+        <w:rPr>
+          <w:rFonts w:ascii="Consolas" w:hAnsi="Consolas" w:cs="Consolas"/>
+          <w:sz w:val="20"/>
+          <w:szCs w:val="20"/>
+        </w:rPr>
+      </w:pPr>
+      <w:r>
+        <w:rPr>
+          <w:rFonts w:ascii="Consolas" w:hAnsi="Consolas" w:cs="Consolas"/>
+          <w:color w:val="3F7F5F"/>
+          <w:sz w:val="20"/>
+          <w:szCs w:val="20"/>
+        </w:rPr>
+        <w:t>//insert a constructor for Negator</w:t>
+      </w:r>
+    </w:p>
+    <w:p>
+      <w:pPr>
+        <w:autoSpaceDE w:val="0"/>
+        <w:autoSpaceDN w:val="0"/>
+        <w:adjustRightInd w:val="0"/>
+        <w:spacing w:after="0" w:line="240" w:lineRule="auto"/>
+        <w:rPr>
+          <w:rFonts w:ascii="Consolas" w:hAnsi="Consolas" w:cs="Consolas"/>
+          <w:sz w:val="20"/>
+          <w:szCs w:val="20"/>
+        </w:rPr>
+      </w:pPr>
+      <w:r>
+        <w:rPr>
+          <w:rFonts w:ascii="Consolas" w:hAnsi="Consolas" w:cs="Consolas"/>
+          <w:color w:val="000000"/>
+          <w:sz w:val="20"/>
+          <w:szCs w:val="20"/>
+        </w:rPr>
+        <w:tab/>
+      </w:r>
+      <w:r>
+        <w:rPr>
+          <w:rFonts w:ascii="Consolas" w:hAnsi="Consolas" w:cs="Consolas"/>
+          <w:b/>
+          <w:bCs/>
+          <w:color w:val="972C78"/>
+          <w:sz w:val="20"/>
+          <w:szCs w:val="20"/>
+        </w:rPr>
+        <w:t>new</w:t>
+      </w:r>
+      <w:r>
+        <w:rPr>
+          <w:rFonts w:ascii="Consolas" w:hAnsi="Consolas" w:cs="Consolas"/>
+          <w:color w:val="000000"/>
+          <w:sz w:val="20"/>
+          <w:szCs w:val="20"/>
+        </w:rPr>
+        <w:t xml:space="preserve"> Negator ( </w:t>
+      </w:r>
+      <w:r>
+        <w:rPr>
+          <w:rFonts w:ascii="Consolas" w:hAnsi="Consolas" w:cs="Consolas"/>
+          <w:color w:val="0000C0"/>
+          <w:sz w:val="20"/>
+          <w:szCs w:val="20"/>
+        </w:rPr>
+        <w:t>inChannel</w:t>
+      </w:r>
+      <w:r>
+        <w:rPr>
+          <w:rFonts w:ascii="Consolas" w:hAnsi="Consolas" w:cs="Consolas"/>
+          <w:color w:val="000000"/>
+          <w:sz w:val="20"/>
+          <w:szCs w:val="20"/>
+        </w:rPr>
+        <w:t xml:space="preserve">: </w:t>
+      </w:r>
+      <w:r>
+        <w:rPr>
+          <w:rFonts w:ascii="Consolas" w:hAnsi="Consolas" w:cs="Consolas"/>
+          <w:color w:val="6A3E3E"/>
+          <w:sz w:val="20"/>
+          <w:szCs w:val="20"/>
+        </w:rPr>
+        <w:t>c</w:t>
+      </w:r>
+      <w:r>
+        <w:rPr>
+          <w:rFonts w:ascii="Consolas" w:hAnsi="Consolas" w:cs="Consolas"/>
+          <w:color w:val="000000"/>
+          <w:sz w:val="20"/>
+          <w:szCs w:val="20"/>
+        </w:rPr>
+        <w:t>.in(),</w:t>
+      </w:r>
+    </w:p>
+    <w:p>
+      <w:pPr>
+        <w:spacing w:after="0" w:line="240" w:lineRule="auto"/>
+        <w:rPr>
+          <w:rFonts w:ascii="Consolas" w:hAnsi="Consolas" w:cs="Consolas"/>
+          <w:color w:val="000000"/>
+          <w:sz w:val="20"/>
+          <w:szCs w:val="20"/>
+        </w:rPr>
+      </w:pPr>
+      <w:r>
+        <w:rPr>
+          <w:rFonts w:ascii="Consolas" w:hAnsi="Consolas" w:cs="Consolas"/>
+          <w:color w:val="000000"/>
+          <w:sz w:val="20"/>
+          <w:szCs w:val="20"/>
+        </w:rPr>
+        <w:tab/>
+      </w:r>
+      <w:r>
+        <w:rPr>
+          <w:rFonts w:ascii="Consolas" w:hAnsi="Consolas" w:cs="Consolas"/>
+          <w:color w:val="000000"/>
+          <w:sz w:val="20"/>
+          <w:szCs w:val="20"/>
+        </w:rPr>
+        <w:tab/>
+      </w:r>
+      <w:r>
+        <w:rPr>
+          <w:rFonts w:ascii="Consolas" w:hAnsi="Consolas" w:cs="Consolas"/>
+          <w:color w:val="000000"/>
+          <w:sz w:val="20"/>
+          <w:szCs w:val="20"/>
+        </w:rPr>
+        <w:tab/>
+        <w:t xml:space="preserve"> </w:t>
+      </w:r>
+      <w:r>
+        <w:rPr>
+          <w:rFonts w:ascii="Consolas" w:hAnsi="Consolas" w:cs="Consolas"/>
+          <w:color w:val="0000C0"/>
+          <w:sz w:val="20"/>
+          <w:szCs w:val="20"/>
+        </w:rPr>
+        <w:t>outChannel</w:t>
+      </w:r>
+      <w:r>
+        <w:rPr>
+          <w:rFonts w:ascii="Consolas" w:hAnsi="Consolas" w:cs="Consolas"/>
+          <w:color w:val="000000"/>
+          <w:sz w:val="20"/>
+          <w:szCs w:val="20"/>
+        </w:rPr>
+        <w:t xml:space="preserve">: </w:t>
+      </w:r>
+      <w:r>
+        <w:rPr>
+          <w:rFonts w:ascii="Consolas" w:hAnsi="Consolas" w:cs="Consolas"/>
+          <w:color w:val="6A3E3E"/>
+          <w:sz w:val="20"/>
+          <w:szCs w:val="20"/>
+        </w:rPr>
+        <w:t>d</w:t>
+      </w:r>
+      <w:r>
+        <w:rPr>
+          <w:rFonts w:ascii="Consolas" w:hAnsi="Consolas" w:cs="Consolas"/>
+          <w:color w:val="000000"/>
+          <w:sz w:val="20"/>
+          <w:szCs w:val="20"/>
+        </w:rPr>
+        <w:t>.out()</w:t>
+      </w:r>
+      <w:r>
+        <w:rPr>
+          <w:rFonts w:ascii="Consolas" w:hAnsi="Consolas" w:cs="Consolas"/>
+          <w:color w:val="000000"/>
+          <w:sz w:val="20"/>
+          <w:szCs w:val="20"/>
+        </w:rPr>
+        <w:t xml:space="preserve"> </w:t>
+      </w:r>
+      <w:r>
+        <w:rPr>
+          <w:rFonts w:ascii="Consolas" w:hAnsi="Consolas" w:cs="Consolas"/>
+          <w:color w:val="000000"/>
+          <w:sz w:val="20"/>
+          <w:szCs w:val="20"/>
+        </w:rPr>
+        <w:t>)</w:t>
+      </w:r>
+    </w:p>
+    <w:p>
+      <w:pPr>
+        <w:spacing w:after="0" w:line="240" w:lineRule="auto"/>
+        <w:rPr>
+          <w:rFonts w:ascii="Consolas" w:hAnsi="Consolas" w:cs="Consolas"/>
+          <w:color w:val="000000"/>
+          <w:sz w:val="20"/>
+          <w:szCs w:val="20"/>
+        </w:rPr>
+      </w:pPr>
+    </w:p>
+    <w:p>
+      <w:pPr>
+        <w:spacing w:after="0" w:line="240" w:lineRule="auto"/>
+        <w:rPr>
+          <w:rFonts w:ascii="Consolas" w:hAnsi="Consolas" w:cs="Consolas"/>
+          <w:color w:val="000000"/>
+          <w:sz w:val="20"/>
+          <w:szCs w:val="20"/>
+        </w:rPr>
+      </w:pPr>
+      <w:r>
+        <w:rPr>
+          <w:b/>
+        </w:rPr>
+        <w:t>Output</w:t>
+      </w:r>
+    </w:p>
+    <w:p>
+      <w:pPr>
+        <w:autoSpaceDE w:val="0"/>
+        <w:autoSpaceDN w:val="0"/>
+        <w:adjustRightInd w:val="0"/>
+        <w:spacing w:after="0" w:line="240" w:lineRule="auto"/>
+        <w:ind w:left="720"/>
+        <w:rPr>
+          <w:rFonts w:ascii="Consolas" w:hAnsi="Consolas" w:cs="Consolas"/>
+          <w:sz w:val="20"/>
+          <w:szCs w:val="20"/>
+        </w:rPr>
+      </w:pPr>
+      <w:r>
+        <w:rPr>
+          <w:rFonts w:ascii="Consolas" w:hAnsi="Consolas" w:cs="Consolas"/>
+          <w:color w:val="000000"/>
+          <w:sz w:val="20"/>
+          <w:szCs w:val="20"/>
+        </w:rPr>
+        <w:t>Differentiated Numbers</w:t>
+      </w:r>
+    </w:p>
+    <w:p>
+      <w:pPr>
+        <w:autoSpaceDE w:val="0"/>
+        <w:autoSpaceDN w:val="0"/>
+        <w:adjustRightInd w:val="0"/>
+        <w:spacing w:after="0" w:line="240" w:lineRule="auto"/>
+        <w:ind w:left="720"/>
+        <w:rPr>
+          <w:rFonts w:ascii="Consolas" w:hAnsi="Consolas" w:cs="Consolas"/>
+          <w:sz w:val="20"/>
+          <w:szCs w:val="20"/>
+        </w:rPr>
+      </w:pPr>
+      <w:r>
+        <w:rPr>
+          <w:rFonts w:ascii="Consolas" w:hAnsi="Consolas" w:cs="Consolas"/>
+          <w:color w:val="000000"/>
+          <w:sz w:val="20"/>
+          <w:szCs w:val="20"/>
+        </w:rPr>
+        <w:t>0</w:t>
+      </w:r>
+    </w:p>
+    <w:p>
+      <w:pPr>
+        <w:autoSpaceDE w:val="0"/>
+        <w:autoSpaceDN w:val="0"/>
+        <w:adjustRightInd w:val="0"/>
+        <w:spacing w:after="0" w:line="240" w:lineRule="auto"/>
+        <w:ind w:left="720"/>
+        <w:rPr>
+          <w:rFonts w:ascii="Consolas" w:hAnsi="Consolas" w:cs="Consolas"/>
+          <w:sz w:val="20"/>
+          <w:szCs w:val="20"/>
+        </w:rPr>
+      </w:pPr>
+      <w:r>
+        <w:rPr>
+          <w:rFonts w:ascii="Consolas" w:hAnsi="Consolas" w:cs="Consolas"/>
+          <w:color w:val="000000"/>
+          <w:sz w:val="20"/>
+          <w:szCs w:val="20"/>
+        </w:rPr>
+        <w:t>1</w:t>
+      </w:r>
+    </w:p>
+    <w:p>
+      <w:pPr>
+        <w:autoSpaceDE w:val="0"/>
+        <w:autoSpaceDN w:val="0"/>
+        <w:adjustRightInd w:val="0"/>
+        <w:spacing w:after="0" w:line="240" w:lineRule="auto"/>
+        <w:ind w:left="720"/>
+        <w:rPr>
+          <w:rFonts w:ascii="Consolas" w:hAnsi="Consolas" w:cs="Consolas"/>
+          <w:sz w:val="20"/>
+          <w:szCs w:val="20"/>
+        </w:rPr>
+      </w:pPr>
+      <w:r>
+        <w:rPr>
+          <w:rFonts w:ascii="Consolas" w:hAnsi="Consolas" w:cs="Consolas"/>
+          <w:color w:val="000000"/>
+          <w:sz w:val="20"/>
+          <w:szCs w:val="20"/>
+        </w:rPr>
+        <w:t>2</w:t>
+      </w:r>
+    </w:p>
+    <w:p>
+      <w:pPr>
+        <w:autoSpaceDE w:val="0"/>
+        <w:autoSpaceDN w:val="0"/>
+        <w:adjustRightInd w:val="0"/>
+        <w:spacing w:after="0" w:line="240" w:lineRule="auto"/>
+        <w:ind w:left="720"/>
+        <w:rPr>
+          <w:rFonts w:ascii="Consolas" w:hAnsi="Consolas" w:cs="Consolas"/>
+          <w:sz w:val="20"/>
+          <w:szCs w:val="20"/>
+        </w:rPr>
+      </w:pPr>
+      <w:r>
+        <w:rPr>
+          <w:rFonts w:ascii="Consolas" w:hAnsi="Consolas" w:cs="Consolas"/>
+          <w:color w:val="000000"/>
+          <w:sz w:val="20"/>
+          <w:szCs w:val="20"/>
+        </w:rPr>
+        <w:t>3</w:t>
+      </w:r>
+    </w:p>
+    <w:p>
+      <w:pPr>
+        <w:autoSpaceDE w:val="0"/>
+        <w:autoSpaceDN w:val="0"/>
+        <w:adjustRightInd w:val="0"/>
+        <w:spacing w:after="0" w:line="240" w:lineRule="auto"/>
+        <w:ind w:left="720"/>
+        <w:rPr>
+          <w:rFonts w:ascii="Consolas" w:hAnsi="Consolas" w:cs="Consolas"/>
+          <w:sz w:val="20"/>
+          <w:szCs w:val="20"/>
+        </w:rPr>
+      </w:pPr>
+      <w:r>
+        <w:rPr>
+          <w:rFonts w:ascii="Consolas" w:hAnsi="Consolas" w:cs="Consolas"/>
+          <w:color w:val="000000"/>
+          <w:sz w:val="20"/>
+          <w:szCs w:val="20"/>
+        </w:rPr>
+        <w:t>4</w:t>
+      </w:r>
+    </w:p>
+    <w:p>
+      <w:pPr>
+        <w:autoSpaceDE w:val="0"/>
+        <w:autoSpaceDN w:val="0"/>
+        <w:adjustRightInd w:val="0"/>
+        <w:spacing w:after="0" w:line="240" w:lineRule="auto"/>
+        <w:ind w:left="720"/>
+        <w:rPr>
+          <w:rFonts w:ascii="Consolas" w:hAnsi="Consolas" w:cs="Consolas"/>
+          <w:sz w:val="20"/>
+          <w:szCs w:val="20"/>
+        </w:rPr>
+      </w:pPr>
+      <w:r>
+        <w:rPr>
+          <w:rFonts w:ascii="Consolas" w:hAnsi="Consolas" w:cs="Consolas"/>
+          <w:color w:val="000000"/>
+          <w:sz w:val="20"/>
+          <w:szCs w:val="20"/>
+        </w:rPr>
+        <w:t>5</w:t>
+      </w:r>
+    </w:p>
+    <w:p>
+      <w:pPr>
+        <w:autoSpaceDE w:val="0"/>
+        <w:autoSpaceDN w:val="0"/>
+        <w:adjustRightInd w:val="0"/>
+        <w:spacing w:after="0" w:line="240" w:lineRule="auto"/>
+        <w:ind w:left="720"/>
+        <w:rPr>
+          <w:rFonts w:ascii="Consolas" w:hAnsi="Consolas" w:cs="Consolas"/>
+          <w:sz w:val="20"/>
+          <w:szCs w:val="20"/>
+        </w:rPr>
+      </w:pPr>
+      <w:r>
+        <w:rPr>
+          <w:rFonts w:ascii="Consolas" w:hAnsi="Consolas" w:cs="Consolas"/>
+          <w:color w:val="000000"/>
+          <w:sz w:val="20"/>
+          <w:szCs w:val="20"/>
+        </w:rPr>
+        <w:t>6</w:t>
+      </w:r>
+    </w:p>
+    <w:p>
+      <w:pPr>
+        <w:autoSpaceDE w:val="0"/>
+        <w:autoSpaceDN w:val="0"/>
+        <w:adjustRightInd w:val="0"/>
+        <w:spacing w:after="0" w:line="240" w:lineRule="auto"/>
+        <w:ind w:left="720"/>
+        <w:rPr>
+          <w:rFonts w:ascii="Consolas" w:hAnsi="Consolas" w:cs="Consolas"/>
+          <w:sz w:val="20"/>
+          <w:szCs w:val="20"/>
+        </w:rPr>
+      </w:pPr>
+      <w:r>
+        <w:rPr>
+          <w:rFonts w:ascii="Consolas" w:hAnsi="Consolas" w:cs="Consolas"/>
+          <w:color w:val="000000"/>
+          <w:sz w:val="20"/>
+          <w:szCs w:val="20"/>
+        </w:rPr>
+        <w:t>7</w:t>
+      </w:r>
+    </w:p>
+    <w:p>
+      <w:pPr>
+        <w:autoSpaceDE w:val="0"/>
+        <w:autoSpaceDN w:val="0"/>
+        <w:adjustRightInd w:val="0"/>
+        <w:spacing w:after="0" w:line="240" w:lineRule="auto"/>
+        <w:ind w:left="720"/>
+        <w:rPr>
+          <w:rFonts w:ascii="Consolas" w:hAnsi="Consolas" w:cs="Consolas"/>
+          <w:sz w:val="20"/>
+          <w:szCs w:val="20"/>
+        </w:rPr>
+      </w:pPr>
+      <w:r>
+        <w:rPr>
+          <w:rFonts w:ascii="Consolas" w:hAnsi="Consolas" w:cs="Consolas"/>
+          <w:color w:val="000000"/>
+          <w:sz w:val="20"/>
+          <w:szCs w:val="20"/>
+        </w:rPr>
+        <w:t>8</w:t>
+      </w:r>
+    </w:p>
+    <w:p>
+      <w:pPr>
+        <w:autoSpaceDE w:val="0"/>
+        <w:autoSpaceDN w:val="0"/>
+        <w:adjustRightInd w:val="0"/>
+        <w:spacing w:after="0" w:line="240" w:lineRule="auto"/>
+        <w:ind w:left="720"/>
+        <w:rPr>
+          <w:rFonts w:ascii="Consolas" w:hAnsi="Consolas" w:cs="Consolas"/>
+          <w:sz w:val="20"/>
+          <w:szCs w:val="20"/>
+        </w:rPr>
+      </w:pPr>
+      <w:r>
+        <w:rPr>
+          <w:rFonts w:ascii="Consolas" w:hAnsi="Consolas" w:cs="Consolas"/>
+          <w:color w:val="000000"/>
+          <w:sz w:val="20"/>
+          <w:szCs w:val="20"/>
+        </w:rPr>
+        <w:t>9</w:t>
+      </w:r>
+    </w:p>
+    <w:p>
+      <w:pPr>
+        <w:autoSpaceDE w:val="0"/>
+        <w:autoSpaceDN w:val="0"/>
+        <w:adjustRightInd w:val="0"/>
+        <w:spacing w:after="0" w:line="240" w:lineRule="auto"/>
+        <w:ind w:left="720"/>
+        <w:rPr>
+          <w:rFonts w:ascii="Consolas" w:hAnsi="Consolas" w:cs="Consolas"/>
+          <w:sz w:val="20"/>
+          <w:szCs w:val="20"/>
+        </w:rPr>
+      </w:pPr>
+      <w:r>
+        <w:rPr>
+          <w:rFonts w:ascii="Consolas" w:hAnsi="Consolas" w:cs="Consolas"/>
+          <w:color w:val="000000"/>
+          <w:sz w:val="20"/>
+          <w:szCs w:val="20"/>
+        </w:rPr>
+        <w:t>10</w:t>
+      </w:r>
+    </w:p>
+    <w:p>
+      <w:pPr>
+        <w:autoSpaceDE w:val="0"/>
+        <w:autoSpaceDN w:val="0"/>
+        <w:adjustRightInd w:val="0"/>
+        <w:spacing w:after="0" w:line="240" w:lineRule="auto"/>
+        <w:ind w:left="720"/>
+        <w:rPr>
+          <w:rFonts w:ascii="Consolas" w:hAnsi="Consolas" w:cs="Consolas"/>
+          <w:color w:val="000000"/>
+          <w:sz w:val="20"/>
+          <w:szCs w:val="20"/>
+        </w:rPr>
+      </w:pPr>
+      <w:r>
+        <w:rPr>
+          <w:rFonts w:ascii="Consolas" w:hAnsi="Consolas" w:cs="Consolas"/>
+          <w:color w:val="000000"/>
+          <w:sz w:val="20"/>
+          <w:szCs w:val="20"/>
+        </w:rPr>
+        <w:t>11</w:t>
+      </w:r>
+    </w:p>
+    <w:p>
+      <w:pPr>
+        <w:autoSpaceDE w:val="0"/>
+        <w:autoSpaceDN w:val="0"/>
+        <w:adjustRightInd w:val="0"/>
+        <w:spacing w:after="0" w:line="240" w:lineRule="auto"/>
+        <w:ind w:left="720"/>
+        <w:rPr>
+          <w:rFonts w:ascii="Consolas" w:hAnsi="Consolas" w:cs="Consolas"/>
+          <w:color w:val="000000"/>
+          <w:sz w:val="20"/>
+          <w:szCs w:val="20"/>
+        </w:rPr>
+      </w:pPr>
+    </w:p>
+    <w:p>
+      <w:pPr>
+        <w:spacing w:after="0" w:line="240" w:lineRule="auto"/>
+        <w:rPr>
+          <w:b/>
+        </w:rPr>
+      </w:pPr>
+      <w:r>
+        <w:rPr>
+          <w:b/>
+        </w:rPr>
+        <w:t>Questions</w:t>
+      </w:r>
+    </w:p>
+    <w:p>
+      <w:pPr>
+        <w:autoSpaceDE w:val="0"/>
+        <w:autoSpaceDN w:val="0"/>
+        <w:adjustRightInd w:val="0"/>
+        <w:spacing w:after="0" w:line="240" w:lineRule="auto"/>
+      </w:pPr>
+      <w:r>
+        <w:t>Which is the more pleasing solution? Why?</w:t>
+      </w:r>
+    </w:p>
+    <w:p>
+      <w:pPr>
+        <w:autoSpaceDE w:val="0"/>
+        <w:autoSpaceDN w:val="0"/>
+        <w:adjustRightInd w:val="0"/>
+        <w:spacing w:after="0" w:line="240" w:lineRule="auto"/>
+        <w:ind w:left="720"/>
+        <w:rPr>
+          <w:rFonts w:ascii="Consolas" w:hAnsi="Consolas" w:cs="Consolas"/>
+          <w:sz w:val="20"/>
+          <w:szCs w:val="20"/>
+        </w:rPr>
+      </w:pPr>
+      <w:r>
+        <w:t>I prefer the Minus solution. It seems to be simpler, especially when considering the network process diagram.</w:t>
+      </w:r>
+      <w:r>
+        <w:t xml:space="preserve"> I</w:t>
+      </w:r>
+      <w:r>
+        <w:t>t directly undoes the integrate step</w:t>
+      </w:r>
+      <w:r>
+        <w:t xml:space="preserve"> as Minus.groovy is the oppositve to GPlus.groovy. The negator adds another process before the GPlus that I feel overcomplicates it.</w:t>
+      </w:r>
+      <w:bookmarkStart w:id="0" w:name="_GoBack"/>
+      <w:bookmarkEnd w:id="0"/>
     </w:p>
     <w:sectPr>
       <w:pgSz w:w="11906" w:h="16838"/>

</xml_diff>

<commit_message>
Finished ex 3.2 and 3.3 code and updated LabBook with diagrams, questions answered and output listed.
</commit_message>
<xml_diff>
--- a/LabBook.docx
+++ b/LabBook.docx
@@ -6,13 +6,19 @@
       <w:pPr>
         <w:spacing w:after="0" w:line="240" w:lineRule="auto"/>
         <w:rPr>
-          <w:b/>
+          <w:rFonts w:asciiTheme="majorHAnsi" w:hAnsiTheme="majorHAnsi" w:cstheme="majorHAnsi"/>
+          <w:b/>
+          <w:sz w:val="28"/>
+          <w:szCs w:val="28"/>
           <w:u w:val="single"/>
         </w:rPr>
       </w:pPr>
       <w:r>
         <w:rPr>
-          <w:b/>
+          <w:rFonts w:asciiTheme="majorHAnsi" w:hAnsiTheme="majorHAnsi" w:cstheme="majorHAnsi"/>
+          <w:b/>
+          <w:sz w:val="28"/>
+          <w:szCs w:val="28"/>
           <w:u w:val="single"/>
         </w:rPr>
         <w:t>Lab Book</w:t>
@@ -88,7 +94,7 @@
             <o:lock v:ext="edit" aspectratio="t"/>
           </v:shapetype>
           <v:shape id="_x0000_s1026" type="#_x0000_t75" style="position:absolute;left:0;text-align:left;margin-left:0;margin-top:.3pt;width:450.6pt;height:32.4pt;z-index:251659264;mso-position-horizontal:center;mso-position-horizontal-relative:text;mso-position-vertical:absolute;mso-position-vertical-relative:text">
-            <v:imagedata r:id="rId4" o:title="ex2"/>
+            <v:imagedata r:id="rId7" o:title="ex2"/>
             <w10:wrap type="square"/>
           </v:shape>
         </w:pict>
@@ -901,7 +907,7 @@
                     </pic:cNvPicPr>
                   </pic:nvPicPr>
                   <pic:blipFill>
-                    <a:blip r:embed="rId5">
+                    <a:blip r:embed="rId8">
                       <a:extLst>
                         <a:ext uri="{28A0092B-C50C-407E-A947-70E740481C1C}">
                           <a14:useLocalDpi xmlns:a14="http://schemas.microsoft.com/office/drawing/2010/main" val="0"/>
@@ -1542,6 +1548,7 @@
           <w:sz w:val="20"/>
           <w:szCs w:val="20"/>
         </w:rPr>
+        <w:lastRenderedPageBreak/>
         <w:t>Eight Object is [9, 10, 11, 12, 13, 14, 15, 16]</w:t>
       </w:r>
     </w:p>
@@ -1565,7 +1572,6 @@
           <w:sz w:val="20"/>
           <w:szCs w:val="20"/>
         </w:rPr>
-        <w:lastRenderedPageBreak/>
         <w:t>Eight Object is [17, 18, 19, 20, 21, 22, 23, 24]</w:t>
       </w:r>
     </w:p>
@@ -1922,7 +1928,7 @@
         </w:rPr>
         <w:pict>
           <v:shape id="_x0000_s1027" type="#_x0000_t75" style="position:absolute;margin-left:-.1pt;margin-top:8.5pt;width:451.2pt;height:76.2pt;z-index:251663360;mso-position-horizontal-relative:text;mso-position-vertical-relative:text">
-            <v:imagedata r:id="rId6" o:title="ex3.1_diagram_differentiate"/>
+            <v:imagedata r:id="rId9" o:title="ex3"/>
             <w10:wrap type="square"/>
           </v:shape>
         </w:pict>
@@ -2791,7 +2797,7 @@
         </w:rPr>
         <w:pict>
           <v:shape id="_x0000_s1031" type="#_x0000_t75" style="position:absolute;margin-left:-.1pt;margin-top:20.7pt;width:451.2pt;height:111pt;z-index:251665408;mso-position-horizontal-relative:text;mso-position-vertical-relative:text">
-            <v:imagedata r:id="rId7" o:title="ex3.1_diagram_differentiate"/>
+            <v:imagedata r:id="rId10" o:title="ex3"/>
             <w10:wrap type="square"/>
           </v:shape>
         </w:pict>
@@ -3506,11 +3512,6 @@
         <w:adjustRightInd w:val="0"/>
         <w:spacing w:after="0" w:line="240" w:lineRule="auto"/>
         <w:ind w:left="720"/>
-        <w:rPr>
-          <w:rFonts w:ascii="Consolas" w:hAnsi="Consolas" w:cs="Consolas"/>
-          <w:sz w:val="20"/>
-          <w:szCs w:val="20"/>
-        </w:rPr>
       </w:pPr>
       <w:r>
         <w:t>I prefer the Minus solution. It seems to be simpler, especially when considering the network process diagram.</w:t>
@@ -3523,9 +3524,1569 @@
       </w:r>
       <w:r>
         <w:t xml:space="preserve"> as Minus.groovy is the oppositve to GPlus.groovy. The negator adds another process before the GPlus that I feel overcomplicates it.</w:t>
+      </w:r>
+    </w:p>
+    <w:p>
+      <w:pPr>
+        <w:autoSpaceDE w:val="0"/>
+        <w:autoSpaceDN w:val="0"/>
+        <w:adjustRightInd w:val="0"/>
+        <w:spacing w:after="0" w:line="240" w:lineRule="auto"/>
+      </w:pPr>
+    </w:p>
+    <w:p>
+      <w:pPr>
+        <w:tabs>
+          <w:tab w:val="center" w:pos="4513"/>
+        </w:tabs>
+        <w:spacing w:after="0" w:line="240" w:lineRule="auto"/>
+        <w:rPr>
+          <w:b/>
+          <w:sz w:val="24"/>
+          <w:szCs w:val="24"/>
+        </w:rPr>
+      </w:pPr>
+      <w:r>
+        <w:rPr>
+          <w:b/>
+          <w:sz w:val="24"/>
+          <w:szCs w:val="24"/>
+        </w:rPr>
+        <w:t>Ex 3-2</w:t>
+      </w:r>
+    </w:p>
+    <w:p>
+      <w:pPr>
+        <w:tabs>
+          <w:tab w:val="center" w:pos="4513"/>
+        </w:tabs>
+        <w:spacing w:after="0" w:line="240" w:lineRule="auto"/>
+        <w:rPr>
+          <w:b/>
+          <w:sz w:val="24"/>
+          <w:szCs w:val="24"/>
+        </w:rPr>
+      </w:pPr>
+    </w:p>
+    <w:p>
+      <w:pPr>
+        <w:tabs>
+          <w:tab w:val="center" w:pos="4513"/>
+        </w:tabs>
+        <w:spacing w:after="0" w:line="240" w:lineRule="auto"/>
+        <w:rPr>
+          <w:b/>
+          <w:sz w:val="24"/>
+          <w:szCs w:val="24"/>
+        </w:rPr>
+      </w:pPr>
+    </w:p>
+    <w:p>
+      <w:pPr>
+        <w:spacing w:after="0" w:line="240" w:lineRule="auto"/>
+        <w:rPr>
+          <w:b/>
+        </w:rPr>
+      </w:pPr>
+      <w:r>
+        <w:rPr>
+          <w:noProof/>
+        </w:rPr>
+        <w:pict>
+          <v:shape id="_x0000_s1033" type="#_x0000_t75" style="position:absolute;margin-left:0;margin-top:0;width:451.2pt;height:83.4pt;z-index:251667456;mso-position-horizontal:center;mso-position-horizontal-relative:text;mso-position-vertical:absolute;mso-position-vertical-relative:text">
+            <v:imagedata r:id="rId11" o:title="ex3.2_diagram"/>
+            <w10:wrap type="square"/>
+          </v:shape>
+        </w:pict>
+      </w:r>
+    </w:p>
+    <w:p>
+      <w:pPr>
+        <w:spacing w:after="0" w:line="240" w:lineRule="auto"/>
+      </w:pPr>
+      <w:r>
+        <w:rPr>
+          <w:b/>
+        </w:rPr>
+        <w:lastRenderedPageBreak/>
+        <w:t>GSCopy</w:t>
+      </w:r>
+      <w:r>
+        <w:rPr>
+          <w:b/>
+        </w:rPr>
+        <w:t>.groovy</w:t>
+      </w:r>
+    </w:p>
+    <w:p>
+      <w:pPr>
+        <w:autoSpaceDE w:val="0"/>
+        <w:autoSpaceDN w:val="0"/>
+        <w:adjustRightInd w:val="0"/>
+        <w:spacing w:after="0" w:line="240" w:lineRule="auto"/>
+        <w:ind w:firstLine="720"/>
+        <w:rPr>
+          <w:rFonts w:ascii="Consolas" w:hAnsi="Consolas" w:cs="Consolas"/>
+          <w:sz w:val="20"/>
+          <w:szCs w:val="20"/>
+        </w:rPr>
+      </w:pPr>
+      <w:r>
+        <w:rPr>
+          <w:rFonts w:ascii="Consolas" w:hAnsi="Consolas" w:cs="Consolas"/>
+          <w:color w:val="3F7F5F"/>
+          <w:sz w:val="20"/>
+          <w:szCs w:val="20"/>
+        </w:rPr>
+        <w:t>// output the input value in sequence to each output channel</w:t>
+      </w:r>
+    </w:p>
+    <w:p>
+      <w:pPr>
+        <w:autoSpaceDE w:val="0"/>
+        <w:autoSpaceDN w:val="0"/>
+        <w:adjustRightInd w:val="0"/>
+        <w:spacing w:after="0" w:line="240" w:lineRule="auto"/>
+        <w:rPr>
+          <w:rFonts w:ascii="Consolas" w:hAnsi="Consolas" w:cs="Consolas"/>
+          <w:sz w:val="20"/>
+          <w:szCs w:val="20"/>
+        </w:rPr>
+      </w:pPr>
+      <w:r>
+        <w:rPr>
+          <w:rFonts w:ascii="Consolas" w:hAnsi="Consolas" w:cs="Consolas"/>
+          <w:color w:val="000000"/>
+          <w:sz w:val="20"/>
+          <w:szCs w:val="20"/>
+        </w:rPr>
+        <w:tab/>
+      </w:r>
+      <w:r>
+        <w:rPr>
+          <w:rFonts w:ascii="Consolas" w:hAnsi="Consolas" w:cs="Consolas"/>
+          <w:color w:val="0000C0"/>
+          <w:sz w:val="20"/>
+          <w:szCs w:val="20"/>
+        </w:rPr>
+        <w:t>outChannel0</w:t>
+      </w:r>
+      <w:r>
+        <w:rPr>
+          <w:rFonts w:ascii="Consolas" w:hAnsi="Consolas" w:cs="Consolas"/>
+          <w:color w:val="000000"/>
+          <w:sz w:val="20"/>
+          <w:szCs w:val="20"/>
+        </w:rPr>
+        <w:t>.write(</w:t>
+      </w:r>
+      <w:r>
+        <w:rPr>
+          <w:rFonts w:ascii="Consolas" w:hAnsi="Consolas" w:cs="Consolas"/>
+          <w:color w:val="6A3E3E"/>
+          <w:sz w:val="20"/>
+          <w:szCs w:val="20"/>
+        </w:rPr>
+        <w:t>i</w:t>
+      </w:r>
+      <w:r>
+        <w:rPr>
+          <w:rFonts w:ascii="Consolas" w:hAnsi="Consolas" w:cs="Consolas"/>
+          <w:color w:val="000000"/>
+          <w:sz w:val="20"/>
+          <w:szCs w:val="20"/>
+        </w:rPr>
+        <w:t>)</w:t>
+      </w:r>
+    </w:p>
+    <w:p>
+      <w:pPr>
+        <w:spacing w:after="0" w:line="240" w:lineRule="auto"/>
+        <w:ind w:firstLine="720"/>
+        <w:rPr>
+          <w:rFonts w:ascii="Consolas" w:hAnsi="Consolas" w:cs="Consolas"/>
+          <w:color w:val="000000"/>
+          <w:sz w:val="20"/>
+          <w:szCs w:val="20"/>
+        </w:rPr>
+      </w:pPr>
+      <w:r>
+        <w:rPr>
+          <w:rFonts w:ascii="Consolas" w:hAnsi="Consolas" w:cs="Consolas"/>
+          <w:color w:val="0000C0"/>
+          <w:sz w:val="20"/>
+          <w:szCs w:val="20"/>
+        </w:rPr>
+        <w:t>outChannel1</w:t>
+      </w:r>
+      <w:r>
+        <w:rPr>
+          <w:rFonts w:ascii="Consolas" w:hAnsi="Consolas" w:cs="Consolas"/>
+          <w:color w:val="000000"/>
+          <w:sz w:val="20"/>
+          <w:szCs w:val="20"/>
+        </w:rPr>
+        <w:t>.write(</w:t>
+      </w:r>
+      <w:r>
+        <w:rPr>
+          <w:rFonts w:ascii="Consolas" w:hAnsi="Consolas" w:cs="Consolas"/>
+          <w:color w:val="6A3E3E"/>
+          <w:sz w:val="20"/>
+          <w:szCs w:val="20"/>
+        </w:rPr>
+        <w:t>i</w:t>
+      </w:r>
+      <w:r>
+        <w:rPr>
+          <w:rFonts w:ascii="Consolas" w:hAnsi="Consolas" w:cs="Consolas"/>
+          <w:color w:val="000000"/>
+          <w:sz w:val="20"/>
+          <w:szCs w:val="20"/>
+        </w:rPr>
+        <w:t>)</w:t>
+      </w:r>
+    </w:p>
+    <w:p>
+      <w:pPr>
+        <w:spacing w:after="0" w:line="240" w:lineRule="auto"/>
+        <w:rPr>
+          <w:rFonts w:ascii="Consolas" w:hAnsi="Consolas" w:cs="Consolas"/>
+          <w:color w:val="000000"/>
+          <w:sz w:val="20"/>
+          <w:szCs w:val="20"/>
+        </w:rPr>
+      </w:pPr>
+    </w:p>
+    <w:p>
+      <w:pPr>
+        <w:spacing w:after="0" w:line="240" w:lineRule="auto"/>
+      </w:pPr>
+      <w:r>
+        <w:rPr>
+          <w:b/>
+        </w:rPr>
+        <w:t>GSquares</w:t>
+      </w:r>
+      <w:r>
+        <w:rPr>
+          <w:b/>
+        </w:rPr>
+        <w:t>.groovy</w:t>
+      </w:r>
+    </w:p>
+    <w:p>
+      <w:pPr>
+        <w:autoSpaceDE w:val="0"/>
+        <w:autoSpaceDN w:val="0"/>
+        <w:adjustRightInd w:val="0"/>
+        <w:spacing w:after="0" w:line="240" w:lineRule="auto"/>
+        <w:ind w:firstLine="720"/>
+        <w:rPr>
+          <w:rFonts w:ascii="Consolas" w:hAnsi="Consolas" w:cs="Consolas"/>
+          <w:sz w:val="20"/>
+          <w:szCs w:val="20"/>
+        </w:rPr>
+      </w:pPr>
+      <w:r>
+        <w:rPr>
+          <w:rFonts w:ascii="Consolas" w:hAnsi="Consolas" w:cs="Consolas"/>
+          <w:color w:val="3F7F5F"/>
+          <w:sz w:val="20"/>
+          <w:szCs w:val="20"/>
+        </w:rPr>
+        <w:t>// you will need to modify this twice</w:t>
+      </w:r>
+    </w:p>
+    <w:p>
+      <w:pPr>
+        <w:autoSpaceDE w:val="0"/>
+        <w:autoSpaceDN w:val="0"/>
+        <w:adjustRightInd w:val="0"/>
+        <w:spacing w:after="0" w:line="240" w:lineRule="auto"/>
+        <w:ind w:firstLine="720"/>
+        <w:rPr>
+          <w:rFonts w:ascii="Consolas" w:hAnsi="Consolas" w:cs="Consolas"/>
+          <w:sz w:val="20"/>
+          <w:szCs w:val="20"/>
+        </w:rPr>
+      </w:pPr>
+      <w:r>
+        <w:rPr>
+          <w:rFonts w:ascii="Consolas" w:hAnsi="Consolas" w:cs="Consolas"/>
+          <w:b/>
+          <w:bCs/>
+          <w:color w:val="972C78"/>
+          <w:sz w:val="20"/>
+          <w:szCs w:val="20"/>
+        </w:rPr>
+        <w:t>new</w:t>
+      </w:r>
+      <w:r>
+        <w:rPr>
+          <w:rFonts w:ascii="Consolas" w:hAnsi="Consolas" w:cs="Consolas"/>
+          <w:color w:val="000000"/>
+          <w:sz w:val="20"/>
+          <w:szCs w:val="20"/>
+        </w:rPr>
+        <w:t xml:space="preserve"> </w:t>
+      </w:r>
+      <w:r>
+        <w:rPr>
+          <w:rFonts w:ascii="Consolas" w:hAnsi="Consolas" w:cs="Consolas"/>
+          <w:color w:val="000000"/>
+          <w:sz w:val="20"/>
+          <w:szCs w:val="20"/>
+        </w:rPr>
+        <w:t>GSPairsA</w:t>
+      </w:r>
+      <w:r>
+        <w:rPr>
+          <w:rFonts w:ascii="Consolas" w:hAnsi="Consolas" w:cs="Consolas"/>
+          <w:color w:val="000000"/>
+          <w:sz w:val="20"/>
+          <w:szCs w:val="20"/>
+        </w:rPr>
+        <w:t xml:space="preserve"> ( </w:t>
+      </w:r>
+      <w:r>
+        <w:rPr>
+          <w:rFonts w:ascii="Consolas" w:hAnsi="Consolas" w:cs="Consolas"/>
+          <w:color w:val="0000C0"/>
+          <w:sz w:val="20"/>
+          <w:szCs w:val="20"/>
+        </w:rPr>
+        <w:t>inChannel</w:t>
+      </w:r>
+      <w:r>
+        <w:rPr>
+          <w:rFonts w:ascii="Consolas" w:hAnsi="Consolas" w:cs="Consolas"/>
+          <w:color w:val="000000"/>
+          <w:sz w:val="20"/>
+          <w:szCs w:val="20"/>
+        </w:rPr>
+        <w:t xml:space="preserve">: </w:t>
+      </w:r>
+      <w:r>
+        <w:rPr>
+          <w:rFonts w:ascii="Consolas" w:hAnsi="Consolas" w:cs="Consolas"/>
+          <w:color w:val="6A3E3E"/>
+          <w:sz w:val="20"/>
+          <w:szCs w:val="20"/>
+        </w:rPr>
+        <w:t>I2P</w:t>
+      </w:r>
+      <w:r>
+        <w:rPr>
+          <w:rFonts w:ascii="Consolas" w:hAnsi="Consolas" w:cs="Consolas"/>
+          <w:color w:val="000000"/>
+          <w:sz w:val="20"/>
+          <w:szCs w:val="20"/>
+        </w:rPr>
+        <w:t>.in(),</w:t>
+      </w:r>
+    </w:p>
+    <w:p>
+      <w:pPr>
+        <w:spacing w:after="0" w:line="240" w:lineRule="auto"/>
+        <w:ind w:left="2160"/>
+        <w:rPr>
+          <w:rFonts w:ascii="Consolas" w:hAnsi="Consolas" w:cs="Consolas"/>
+          <w:color w:val="000000"/>
+          <w:sz w:val="20"/>
+          <w:szCs w:val="20"/>
+        </w:rPr>
+      </w:pPr>
+      <w:r>
+        <w:rPr>
+          <w:rFonts w:ascii="Consolas" w:hAnsi="Consolas" w:cs="Consolas"/>
+          <w:color w:val="0000C0"/>
+          <w:sz w:val="20"/>
+          <w:szCs w:val="20"/>
+        </w:rPr>
+        <w:t xml:space="preserve">  </w:t>
+      </w:r>
+      <w:r>
+        <w:rPr>
+          <w:rFonts w:ascii="Consolas" w:hAnsi="Consolas" w:cs="Consolas"/>
+          <w:color w:val="0000C0"/>
+          <w:sz w:val="20"/>
+          <w:szCs w:val="20"/>
+        </w:rPr>
+        <w:t>outChannel</w:t>
+      </w:r>
+      <w:r>
+        <w:rPr>
+          <w:rFonts w:ascii="Consolas" w:hAnsi="Consolas" w:cs="Consolas"/>
+          <w:color w:val="000000"/>
+          <w:sz w:val="20"/>
+          <w:szCs w:val="20"/>
+        </w:rPr>
+        <w:t xml:space="preserve">: </w:t>
+      </w:r>
+      <w:r>
+        <w:rPr>
+          <w:rFonts w:ascii="Consolas" w:hAnsi="Consolas" w:cs="Consolas"/>
+          <w:color w:val="0000C0"/>
+          <w:sz w:val="20"/>
+          <w:szCs w:val="20"/>
+        </w:rPr>
+        <w:t>outChannel</w:t>
+      </w:r>
+      <w:r>
+        <w:rPr>
+          <w:rFonts w:ascii="Consolas" w:hAnsi="Consolas" w:cs="Consolas"/>
+          <w:color w:val="000000"/>
+          <w:sz w:val="20"/>
+          <w:szCs w:val="20"/>
+        </w:rPr>
+        <w:t xml:space="preserve"> ),</w:t>
+      </w:r>
+    </w:p>
+    <w:p>
+      <w:pPr>
+        <w:spacing w:after="0" w:line="240" w:lineRule="auto"/>
+        <w:rPr>
+          <w:i/>
+        </w:rPr>
+      </w:pPr>
+      <w:r>
+        <w:rPr>
+          <w:i/>
+        </w:rPr>
+        <w:t>and</w:t>
+      </w:r>
+    </w:p>
+    <w:p>
+      <w:pPr>
+        <w:autoSpaceDE w:val="0"/>
+        <w:autoSpaceDN w:val="0"/>
+        <w:adjustRightInd w:val="0"/>
+        <w:spacing w:after="0" w:line="240" w:lineRule="auto"/>
+        <w:ind w:firstLine="720"/>
+        <w:rPr>
+          <w:rFonts w:ascii="Consolas" w:hAnsi="Consolas" w:cs="Consolas"/>
+          <w:sz w:val="20"/>
+          <w:szCs w:val="20"/>
+        </w:rPr>
+      </w:pPr>
+      <w:r>
+        <w:rPr>
+          <w:rFonts w:ascii="Consolas" w:hAnsi="Consolas" w:cs="Consolas"/>
+          <w:color w:val="3F7F5F"/>
+          <w:sz w:val="20"/>
+          <w:szCs w:val="20"/>
+        </w:rPr>
+        <w:t>// you will need to modify this twice</w:t>
+      </w:r>
+    </w:p>
+    <w:p>
+      <w:pPr>
+        <w:autoSpaceDE w:val="0"/>
+        <w:autoSpaceDN w:val="0"/>
+        <w:adjustRightInd w:val="0"/>
+        <w:spacing w:after="0" w:line="240" w:lineRule="auto"/>
+        <w:ind w:firstLine="720"/>
+        <w:rPr>
+          <w:rFonts w:ascii="Consolas" w:hAnsi="Consolas" w:cs="Consolas"/>
+          <w:sz w:val="20"/>
+          <w:szCs w:val="20"/>
+        </w:rPr>
+      </w:pPr>
+      <w:r>
+        <w:rPr>
+          <w:rFonts w:ascii="Consolas" w:hAnsi="Consolas" w:cs="Consolas"/>
+          <w:b/>
+          <w:bCs/>
+          <w:color w:val="972C78"/>
+          <w:sz w:val="20"/>
+          <w:szCs w:val="20"/>
+        </w:rPr>
+        <w:t>new</w:t>
+      </w:r>
+      <w:r>
+        <w:rPr>
+          <w:rFonts w:ascii="Consolas" w:hAnsi="Consolas" w:cs="Consolas"/>
+          <w:color w:val="000000"/>
+          <w:sz w:val="20"/>
+          <w:szCs w:val="20"/>
+        </w:rPr>
+        <w:t xml:space="preserve"> </w:t>
+      </w:r>
+      <w:r>
+        <w:rPr>
+          <w:rFonts w:ascii="Consolas" w:hAnsi="Consolas" w:cs="Consolas"/>
+          <w:color w:val="000000"/>
+          <w:sz w:val="20"/>
+          <w:szCs w:val="20"/>
+        </w:rPr>
+        <w:t>GSPairsB</w:t>
+      </w:r>
+      <w:r>
+        <w:rPr>
+          <w:rFonts w:ascii="Consolas" w:hAnsi="Consolas" w:cs="Consolas"/>
+          <w:color w:val="000000"/>
+          <w:sz w:val="20"/>
+          <w:szCs w:val="20"/>
+        </w:rPr>
+        <w:t xml:space="preserve"> ( </w:t>
+      </w:r>
+      <w:r>
+        <w:rPr>
+          <w:rFonts w:ascii="Consolas" w:hAnsi="Consolas" w:cs="Consolas"/>
+          <w:color w:val="0000C0"/>
+          <w:sz w:val="20"/>
+          <w:szCs w:val="20"/>
+        </w:rPr>
+        <w:t>inChannel</w:t>
+      </w:r>
+      <w:r>
+        <w:rPr>
+          <w:rFonts w:ascii="Consolas" w:hAnsi="Consolas" w:cs="Consolas"/>
+          <w:color w:val="000000"/>
+          <w:sz w:val="20"/>
+          <w:szCs w:val="20"/>
+        </w:rPr>
+        <w:t xml:space="preserve">: </w:t>
+      </w:r>
+      <w:r>
+        <w:rPr>
+          <w:rFonts w:ascii="Consolas" w:hAnsi="Consolas" w:cs="Consolas"/>
+          <w:color w:val="6A3E3E"/>
+          <w:sz w:val="20"/>
+          <w:szCs w:val="20"/>
+        </w:rPr>
+        <w:t>I2P</w:t>
+      </w:r>
+      <w:r>
+        <w:rPr>
+          <w:rFonts w:ascii="Consolas" w:hAnsi="Consolas" w:cs="Consolas"/>
+          <w:color w:val="000000"/>
+          <w:sz w:val="20"/>
+          <w:szCs w:val="20"/>
+        </w:rPr>
+        <w:t>.in(),</w:t>
+      </w:r>
+    </w:p>
+    <w:p>
+      <w:pPr>
+        <w:spacing w:after="0" w:line="240" w:lineRule="auto"/>
+        <w:ind w:left="2160"/>
+        <w:rPr>
+          <w:rFonts w:ascii="Consolas" w:hAnsi="Consolas" w:cs="Consolas"/>
+          <w:color w:val="000000"/>
+          <w:sz w:val="20"/>
+          <w:szCs w:val="20"/>
+        </w:rPr>
+      </w:pPr>
+      <w:r>
+        <w:rPr>
+          <w:rFonts w:ascii="Consolas" w:hAnsi="Consolas" w:cs="Consolas"/>
+          <w:color w:val="0000C0"/>
+          <w:sz w:val="20"/>
+          <w:szCs w:val="20"/>
+        </w:rPr>
+        <w:t xml:space="preserve">  outChannel</w:t>
+      </w:r>
+      <w:r>
+        <w:rPr>
+          <w:rFonts w:ascii="Consolas" w:hAnsi="Consolas" w:cs="Consolas"/>
+          <w:color w:val="000000"/>
+          <w:sz w:val="20"/>
+          <w:szCs w:val="20"/>
+        </w:rPr>
+        <w:t xml:space="preserve">: </w:t>
+      </w:r>
+      <w:r>
+        <w:rPr>
+          <w:rFonts w:ascii="Consolas" w:hAnsi="Consolas" w:cs="Consolas"/>
+          <w:color w:val="0000C0"/>
+          <w:sz w:val="20"/>
+          <w:szCs w:val="20"/>
+        </w:rPr>
+        <w:t>outChannel</w:t>
+      </w:r>
+      <w:r>
+        <w:rPr>
+          <w:rFonts w:ascii="Consolas" w:hAnsi="Consolas" w:cs="Consolas"/>
+          <w:color w:val="000000"/>
+          <w:sz w:val="20"/>
+          <w:szCs w:val="20"/>
+        </w:rPr>
+        <w:t xml:space="preserve"> ),</w:t>
+      </w:r>
+    </w:p>
+    <w:p>
+      <w:pPr>
+        <w:spacing w:after="0" w:line="240" w:lineRule="auto"/>
+        <w:rPr>
+          <w:rFonts w:ascii="Consolas" w:hAnsi="Consolas" w:cs="Consolas"/>
+          <w:color w:val="000000"/>
+          <w:sz w:val="20"/>
+          <w:szCs w:val="20"/>
+        </w:rPr>
+      </w:pPr>
+    </w:p>
+    <w:p>
+      <w:pPr>
+        <w:spacing w:after="0" w:line="240" w:lineRule="auto"/>
+        <w:rPr>
+          <w:b/>
+        </w:rPr>
+      </w:pPr>
+      <w:r>
+        <w:rPr>
+          <w:b/>
+        </w:rPr>
+        <w:t>Output</w:t>
+      </w:r>
+      <w:r>
+        <w:rPr>
+          <w:b/>
+        </w:rPr>
+        <w:t xml:space="preserve"> </w:t>
+      </w:r>
+      <w:r>
+        <w:rPr>
+          <w:b/>
+        </w:rPr>
+        <w:t xml:space="preserve">(with </w:t>
+      </w:r>
+      <w:r>
+        <w:rPr>
+          <w:b/>
+        </w:rPr>
+        <w:t>GSPairsA)</w:t>
+      </w:r>
+    </w:p>
+    <w:p>
+      <w:pPr>
+        <w:autoSpaceDE w:val="0"/>
+        <w:autoSpaceDN w:val="0"/>
+        <w:adjustRightInd w:val="0"/>
+        <w:spacing w:after="0" w:line="240" w:lineRule="auto"/>
+        <w:ind w:left="720"/>
+        <w:rPr>
+          <w:rFonts w:ascii="Consolas" w:hAnsi="Consolas" w:cs="Consolas"/>
+          <w:color w:val="000000"/>
+          <w:sz w:val="20"/>
+          <w:szCs w:val="20"/>
+        </w:rPr>
+      </w:pPr>
+      <w:r>
+        <w:rPr>
+          <w:rFonts w:ascii="Consolas" w:hAnsi="Consolas" w:cs="Consolas"/>
+          <w:color w:val="000000"/>
+          <w:sz w:val="20"/>
+          <w:szCs w:val="20"/>
+        </w:rPr>
+        <w:t>Squares</w:t>
+      </w:r>
+    </w:p>
+    <w:p>
+      <w:pPr>
+        <w:autoSpaceDE w:val="0"/>
+        <w:autoSpaceDN w:val="0"/>
+        <w:adjustRightInd w:val="0"/>
+        <w:spacing w:after="0" w:line="240" w:lineRule="auto"/>
+        <w:ind w:left="720"/>
+        <w:rPr>
+          <w:rFonts w:ascii="Consolas" w:hAnsi="Consolas" w:cs="Consolas"/>
+          <w:color w:val="000000"/>
+          <w:sz w:val="20"/>
+          <w:szCs w:val="20"/>
+        </w:rPr>
+      </w:pPr>
+    </w:p>
+    <w:p>
+      <w:pPr>
+        <w:spacing w:after="0" w:line="240" w:lineRule="auto"/>
+        <w:rPr>
+          <w:b/>
+        </w:rPr>
+      </w:pPr>
+      <w:r>
+        <w:rPr>
+          <w:b/>
+        </w:rPr>
+        <w:t xml:space="preserve">Output (with </w:t>
+      </w:r>
+      <w:r>
+        <w:rPr>
+          <w:b/>
+        </w:rPr>
+        <w:t>GSPairsB</w:t>
+      </w:r>
+      <w:r>
+        <w:rPr>
+          <w:b/>
+        </w:rPr>
+        <w:t>)</w:t>
+      </w:r>
+    </w:p>
+    <w:p>
+      <w:pPr>
+        <w:autoSpaceDE w:val="0"/>
+        <w:autoSpaceDN w:val="0"/>
+        <w:adjustRightInd w:val="0"/>
+        <w:spacing w:after="0" w:line="240" w:lineRule="auto"/>
+        <w:ind w:left="720"/>
+        <w:rPr>
+          <w:rFonts w:ascii="Consolas" w:hAnsi="Consolas" w:cs="Consolas"/>
+          <w:sz w:val="20"/>
+          <w:szCs w:val="20"/>
+        </w:rPr>
+      </w:pPr>
+      <w:r>
+        <w:rPr>
+          <w:rFonts w:ascii="Consolas" w:hAnsi="Consolas" w:cs="Consolas"/>
+          <w:sz w:val="20"/>
+          <w:szCs w:val="20"/>
+        </w:rPr>
+        <w:t>Squares</w:t>
+      </w:r>
+    </w:p>
+    <w:p>
+      <w:pPr>
+        <w:autoSpaceDE w:val="0"/>
+        <w:autoSpaceDN w:val="0"/>
+        <w:adjustRightInd w:val="0"/>
+        <w:spacing w:after="0" w:line="240" w:lineRule="auto"/>
+        <w:ind w:left="720"/>
+        <w:rPr>
+          <w:rFonts w:ascii="Consolas" w:hAnsi="Consolas" w:cs="Consolas"/>
+          <w:sz w:val="20"/>
+          <w:szCs w:val="20"/>
+        </w:rPr>
+      </w:pPr>
+      <w:r>
+        <w:rPr>
+          <w:rFonts w:ascii="Consolas" w:hAnsi="Consolas" w:cs="Consolas"/>
+          <w:color w:val="000000"/>
+          <w:sz w:val="20"/>
+          <w:szCs w:val="20"/>
+        </w:rPr>
+        <w:t>1</w:t>
+      </w:r>
+    </w:p>
+    <w:p>
+      <w:pPr>
+        <w:autoSpaceDE w:val="0"/>
+        <w:autoSpaceDN w:val="0"/>
+        <w:adjustRightInd w:val="0"/>
+        <w:spacing w:after="0" w:line="240" w:lineRule="auto"/>
+        <w:ind w:left="720"/>
+        <w:rPr>
+          <w:rFonts w:ascii="Consolas" w:hAnsi="Consolas" w:cs="Consolas"/>
+          <w:sz w:val="20"/>
+          <w:szCs w:val="20"/>
+        </w:rPr>
+      </w:pPr>
+      <w:r>
+        <w:rPr>
+          <w:rFonts w:ascii="Consolas" w:hAnsi="Consolas" w:cs="Consolas"/>
+          <w:color w:val="000000"/>
+          <w:sz w:val="20"/>
+          <w:szCs w:val="20"/>
+        </w:rPr>
+        <w:t>4</w:t>
+      </w:r>
+    </w:p>
+    <w:p>
+      <w:pPr>
+        <w:autoSpaceDE w:val="0"/>
+        <w:autoSpaceDN w:val="0"/>
+        <w:adjustRightInd w:val="0"/>
+        <w:spacing w:after="0" w:line="240" w:lineRule="auto"/>
+        <w:ind w:left="720"/>
+        <w:rPr>
+          <w:rFonts w:ascii="Consolas" w:hAnsi="Consolas" w:cs="Consolas"/>
+          <w:sz w:val="20"/>
+          <w:szCs w:val="20"/>
+        </w:rPr>
+      </w:pPr>
+      <w:r>
+        <w:rPr>
+          <w:rFonts w:ascii="Consolas" w:hAnsi="Consolas" w:cs="Consolas"/>
+          <w:color w:val="000000"/>
+          <w:sz w:val="20"/>
+          <w:szCs w:val="20"/>
+        </w:rPr>
+        <w:t>9</w:t>
+      </w:r>
+    </w:p>
+    <w:p>
+      <w:pPr>
+        <w:autoSpaceDE w:val="0"/>
+        <w:autoSpaceDN w:val="0"/>
+        <w:adjustRightInd w:val="0"/>
+        <w:spacing w:after="0" w:line="240" w:lineRule="auto"/>
+        <w:ind w:left="720"/>
+        <w:rPr>
+          <w:rFonts w:ascii="Consolas" w:hAnsi="Consolas" w:cs="Consolas"/>
+          <w:sz w:val="20"/>
+          <w:szCs w:val="20"/>
+        </w:rPr>
+      </w:pPr>
+      <w:r>
+        <w:rPr>
+          <w:rFonts w:ascii="Consolas" w:hAnsi="Consolas" w:cs="Consolas"/>
+          <w:color w:val="000000"/>
+          <w:sz w:val="20"/>
+          <w:szCs w:val="20"/>
+        </w:rPr>
+        <w:t>16</w:t>
+      </w:r>
+    </w:p>
+    <w:p>
+      <w:pPr>
+        <w:autoSpaceDE w:val="0"/>
+        <w:autoSpaceDN w:val="0"/>
+        <w:adjustRightInd w:val="0"/>
+        <w:spacing w:after="0" w:line="240" w:lineRule="auto"/>
+        <w:ind w:left="720"/>
+        <w:rPr>
+          <w:rFonts w:ascii="Consolas" w:hAnsi="Consolas" w:cs="Consolas"/>
+          <w:sz w:val="20"/>
+          <w:szCs w:val="20"/>
+        </w:rPr>
+      </w:pPr>
+      <w:r>
+        <w:rPr>
+          <w:rFonts w:ascii="Consolas" w:hAnsi="Consolas" w:cs="Consolas"/>
+          <w:color w:val="000000"/>
+          <w:sz w:val="20"/>
+          <w:szCs w:val="20"/>
+        </w:rPr>
+        <w:t>25</w:t>
+      </w:r>
+    </w:p>
+    <w:p>
+      <w:pPr>
+        <w:autoSpaceDE w:val="0"/>
+        <w:autoSpaceDN w:val="0"/>
+        <w:adjustRightInd w:val="0"/>
+        <w:spacing w:after="0" w:line="240" w:lineRule="auto"/>
+        <w:ind w:left="720"/>
+        <w:rPr>
+          <w:rFonts w:ascii="Consolas" w:hAnsi="Consolas" w:cs="Consolas"/>
+          <w:sz w:val="20"/>
+          <w:szCs w:val="20"/>
+        </w:rPr>
+      </w:pPr>
+      <w:r>
+        <w:rPr>
+          <w:rFonts w:ascii="Consolas" w:hAnsi="Consolas" w:cs="Consolas"/>
+          <w:color w:val="000000"/>
+          <w:sz w:val="20"/>
+          <w:szCs w:val="20"/>
+        </w:rPr>
+        <w:t>36</w:t>
+      </w:r>
+    </w:p>
+    <w:p>
+      <w:pPr>
+        <w:autoSpaceDE w:val="0"/>
+        <w:autoSpaceDN w:val="0"/>
+        <w:adjustRightInd w:val="0"/>
+        <w:spacing w:after="0" w:line="240" w:lineRule="auto"/>
+        <w:ind w:left="720"/>
+        <w:rPr>
+          <w:rFonts w:ascii="Consolas" w:hAnsi="Consolas" w:cs="Consolas"/>
+          <w:sz w:val="20"/>
+          <w:szCs w:val="20"/>
+        </w:rPr>
+      </w:pPr>
+      <w:r>
+        <w:rPr>
+          <w:rFonts w:ascii="Consolas" w:hAnsi="Consolas" w:cs="Consolas"/>
+          <w:color w:val="000000"/>
+          <w:sz w:val="20"/>
+          <w:szCs w:val="20"/>
+        </w:rPr>
+        <w:t>49</w:t>
+      </w:r>
+    </w:p>
+    <w:p>
+      <w:pPr>
+        <w:autoSpaceDE w:val="0"/>
+        <w:autoSpaceDN w:val="0"/>
+        <w:adjustRightInd w:val="0"/>
+        <w:spacing w:after="0" w:line="240" w:lineRule="auto"/>
+        <w:ind w:left="720"/>
+        <w:rPr>
+          <w:rFonts w:ascii="Consolas" w:hAnsi="Consolas" w:cs="Consolas"/>
+          <w:sz w:val="20"/>
+          <w:szCs w:val="20"/>
+        </w:rPr>
+      </w:pPr>
+      <w:r>
+        <w:rPr>
+          <w:rFonts w:ascii="Consolas" w:hAnsi="Consolas" w:cs="Consolas"/>
+          <w:color w:val="000000"/>
+          <w:sz w:val="20"/>
+          <w:szCs w:val="20"/>
+        </w:rPr>
+        <w:t>64</w:t>
+      </w:r>
+    </w:p>
+    <w:p>
+      <w:pPr>
+        <w:autoSpaceDE w:val="0"/>
+        <w:autoSpaceDN w:val="0"/>
+        <w:adjustRightInd w:val="0"/>
+        <w:spacing w:after="0" w:line="240" w:lineRule="auto"/>
+        <w:ind w:left="720"/>
+        <w:rPr>
+          <w:rFonts w:ascii="Consolas" w:hAnsi="Consolas" w:cs="Consolas"/>
+          <w:sz w:val="20"/>
+          <w:szCs w:val="20"/>
+        </w:rPr>
+      </w:pPr>
+      <w:r>
+        <w:rPr>
+          <w:rFonts w:ascii="Consolas" w:hAnsi="Consolas" w:cs="Consolas"/>
+          <w:color w:val="000000"/>
+          <w:sz w:val="20"/>
+          <w:szCs w:val="20"/>
+        </w:rPr>
+        <w:t>81</w:t>
+      </w:r>
+    </w:p>
+    <w:p>
+      <w:pPr>
+        <w:autoSpaceDE w:val="0"/>
+        <w:autoSpaceDN w:val="0"/>
+        <w:adjustRightInd w:val="0"/>
+        <w:spacing w:after="0" w:line="240" w:lineRule="auto"/>
+        <w:ind w:left="720"/>
+        <w:rPr>
+          <w:rFonts w:ascii="Consolas" w:hAnsi="Consolas" w:cs="Consolas"/>
+          <w:sz w:val="20"/>
+          <w:szCs w:val="20"/>
+        </w:rPr>
+      </w:pPr>
+      <w:r>
+        <w:rPr>
+          <w:rFonts w:ascii="Consolas" w:hAnsi="Consolas" w:cs="Consolas"/>
+          <w:color w:val="000000"/>
+          <w:sz w:val="20"/>
+          <w:szCs w:val="20"/>
+        </w:rPr>
+        <w:t>100</w:t>
+      </w:r>
+    </w:p>
+    <w:p>
+      <w:pPr>
+        <w:autoSpaceDE w:val="0"/>
+        <w:autoSpaceDN w:val="0"/>
+        <w:adjustRightInd w:val="0"/>
+        <w:spacing w:after="0" w:line="240" w:lineRule="auto"/>
+        <w:ind w:left="720"/>
+        <w:rPr>
+          <w:rFonts w:ascii="Consolas" w:hAnsi="Consolas" w:cs="Consolas"/>
+          <w:sz w:val="20"/>
+          <w:szCs w:val="20"/>
+        </w:rPr>
+      </w:pPr>
+      <w:r>
+        <w:rPr>
+          <w:rFonts w:ascii="Consolas" w:hAnsi="Consolas" w:cs="Consolas"/>
+          <w:color w:val="000000"/>
+          <w:sz w:val="20"/>
+          <w:szCs w:val="20"/>
+        </w:rPr>
+        <w:t>121</w:t>
+      </w:r>
+    </w:p>
+    <w:p>
+      <w:pPr>
+        <w:autoSpaceDE w:val="0"/>
+        <w:autoSpaceDN w:val="0"/>
+        <w:adjustRightInd w:val="0"/>
+        <w:spacing w:after="0" w:line="240" w:lineRule="auto"/>
+        <w:ind w:left="720"/>
+        <w:rPr>
+          <w:rFonts w:ascii="Consolas" w:hAnsi="Consolas" w:cs="Consolas"/>
+          <w:sz w:val="20"/>
+          <w:szCs w:val="20"/>
+        </w:rPr>
+      </w:pPr>
+      <w:r>
+        <w:rPr>
+          <w:rFonts w:ascii="Consolas" w:hAnsi="Consolas" w:cs="Consolas"/>
+          <w:color w:val="000000"/>
+          <w:sz w:val="20"/>
+          <w:szCs w:val="20"/>
+        </w:rPr>
+        <w:t>144</w:t>
+      </w:r>
+    </w:p>
+    <w:p>
+      <w:pPr>
+        <w:autoSpaceDE w:val="0"/>
+        <w:autoSpaceDN w:val="0"/>
+        <w:adjustRightInd w:val="0"/>
+        <w:spacing w:after="0" w:line="240" w:lineRule="auto"/>
+        <w:ind w:left="720"/>
+        <w:rPr>
+          <w:rFonts w:ascii="Consolas" w:hAnsi="Consolas" w:cs="Consolas"/>
+          <w:sz w:val="20"/>
+          <w:szCs w:val="20"/>
+        </w:rPr>
+      </w:pPr>
+      <w:r>
+        <w:rPr>
+          <w:rFonts w:ascii="Consolas" w:hAnsi="Consolas" w:cs="Consolas"/>
+          <w:color w:val="000000"/>
+          <w:sz w:val="20"/>
+          <w:szCs w:val="20"/>
+        </w:rPr>
+        <w:t>169</w:t>
+      </w:r>
+    </w:p>
+    <w:p>
+      <w:pPr>
+        <w:autoSpaceDE w:val="0"/>
+        <w:autoSpaceDN w:val="0"/>
+        <w:adjustRightInd w:val="0"/>
+        <w:spacing w:after="0" w:line="240" w:lineRule="auto"/>
+        <w:ind w:left="720"/>
+        <w:rPr>
+          <w:rFonts w:ascii="Consolas" w:hAnsi="Consolas" w:cs="Consolas"/>
+          <w:sz w:val="20"/>
+          <w:szCs w:val="20"/>
+        </w:rPr>
+      </w:pPr>
+      <w:r>
+        <w:rPr>
+          <w:rFonts w:ascii="Consolas" w:hAnsi="Consolas" w:cs="Consolas"/>
+          <w:color w:val="000000"/>
+          <w:sz w:val="20"/>
+          <w:szCs w:val="20"/>
+        </w:rPr>
+        <w:t>196</w:t>
+      </w:r>
+    </w:p>
+    <w:p>
+      <w:pPr>
+        <w:spacing w:after="0" w:line="240" w:lineRule="auto"/>
+        <w:ind w:left="720"/>
+        <w:rPr>
+          <w:rFonts w:ascii="Consolas" w:hAnsi="Consolas" w:cs="Consolas"/>
+          <w:color w:val="000000"/>
+          <w:sz w:val="20"/>
+          <w:szCs w:val="20"/>
+        </w:rPr>
+      </w:pPr>
+    </w:p>
+    <w:p>
+      <w:pPr>
+        <w:spacing w:after="0" w:line="240" w:lineRule="auto"/>
+        <w:rPr>
+          <w:b/>
+        </w:rPr>
+      </w:pPr>
+      <w:r>
+        <w:rPr>
+          <w:b/>
+        </w:rPr>
+        <w:t>Questions</w:t>
+      </w:r>
+    </w:p>
+    <w:p>
+      <w:pPr>
+        <w:spacing w:after="0" w:line="240" w:lineRule="auto"/>
+      </w:pPr>
+      <w:r>
+        <w:t>D</w:t>
+      </w:r>
+      <w:r>
+        <w:t>etermine the effect of the change.  Why does this happen?</w:t>
+      </w:r>
+    </w:p>
+    <w:p>
+      <w:pPr>
+        <w:spacing w:after="0" w:line="240" w:lineRule="auto"/>
+        <w:ind w:left="720"/>
+      </w:pPr>
+      <w:r>
+        <w:t>When usi</w:t>
+      </w:r>
+      <w:r>
+        <w:t xml:space="preserve">ng GSPairsA the process </w:t>
+      </w:r>
+      <w:r>
+        <w:t>halts</w:t>
+      </w:r>
+      <w:r>
+        <w:t>. This is because</w:t>
+      </w:r>
+      <w:r>
+        <w:t xml:space="preserve"> GSCopy</w:t>
+      </w:r>
+      <w:r>
+        <w:t xml:space="preserve"> sequentially</w:t>
+      </w:r>
+      <w:r>
+        <w:t xml:space="preserve"> </w:t>
+      </w:r>
+      <w:r>
+        <w:t>writes the value</w:t>
+      </w:r>
+      <w:r>
+        <w:t xml:space="preserve"> to </w:t>
+      </w:r>
+      <w:r>
+        <w:rPr>
+          <w:rFonts w:ascii="Consolas" w:hAnsi="Consolas" w:cs="Consolas"/>
+          <w:color w:val="6A3E3E"/>
+          <w:sz w:val="20"/>
+          <w:szCs w:val="20"/>
+        </w:rPr>
+        <w:t>a</w:t>
+      </w:r>
+      <w:r>
+        <w:rPr>
+          <w:rFonts w:ascii="Consolas" w:hAnsi="Consolas" w:cs="Consolas"/>
+          <w:color w:val="000000"/>
+          <w:sz w:val="20"/>
+          <w:szCs w:val="20"/>
+        </w:rPr>
+        <w:t>.out</w:t>
+      </w:r>
+      <w:r>
+        <w:rPr>
+          <w:rFonts w:ascii="Consolas" w:hAnsi="Consolas" w:cs="Consolas"/>
+          <w:color w:val="000000"/>
+          <w:sz w:val="20"/>
+          <w:szCs w:val="20"/>
+        </w:rPr>
+        <w:t>()</w:t>
+      </w:r>
+      <w:r>
+        <w:rPr>
+          <w:rFonts w:ascii="Consolas" w:hAnsi="Consolas" w:cs="Consolas"/>
+          <w:color w:val="000000"/>
+          <w:sz w:val="20"/>
+          <w:szCs w:val="20"/>
+        </w:rPr>
+        <w:t xml:space="preserve"> </w:t>
+      </w:r>
+      <w:r>
+        <w:t>then</w:t>
+      </w:r>
+      <w:r>
+        <w:t xml:space="preserve"> </w:t>
+      </w:r>
+      <w:r>
+        <w:rPr>
+          <w:rFonts w:ascii="Consolas" w:hAnsi="Consolas" w:cs="Consolas"/>
+          <w:color w:val="6A3E3E"/>
+          <w:sz w:val="20"/>
+          <w:szCs w:val="20"/>
+        </w:rPr>
+        <w:t>b</w:t>
+      </w:r>
+      <w:r>
+        <w:rPr>
+          <w:rFonts w:ascii="Consolas" w:hAnsi="Consolas" w:cs="Consolas"/>
+          <w:color w:val="000000"/>
+          <w:sz w:val="20"/>
+          <w:szCs w:val="20"/>
+        </w:rPr>
+        <w:t>.out</w:t>
+      </w:r>
+      <w:r>
+        <w:rPr>
+          <w:rFonts w:ascii="Consolas" w:hAnsi="Consolas" w:cs="Consolas"/>
+          <w:color w:val="000000"/>
+          <w:sz w:val="20"/>
+          <w:szCs w:val="20"/>
+        </w:rPr>
+        <w:t>()</w:t>
+      </w:r>
+      <w:r>
+        <w:t xml:space="preserve"> so GPlus</w:t>
+      </w:r>
+      <w:r>
+        <w:t xml:space="preserve"> receives the value via </w:t>
+      </w:r>
+      <w:r>
+        <w:rPr>
+          <w:rFonts w:ascii="Consolas" w:hAnsi="Consolas" w:cs="Consolas"/>
+          <w:color w:val="6A3E3E"/>
+          <w:sz w:val="20"/>
+          <w:szCs w:val="20"/>
+        </w:rPr>
+        <w:t>a</w:t>
+      </w:r>
+      <w:r>
+        <w:rPr>
+          <w:rFonts w:ascii="Consolas" w:hAnsi="Consolas" w:cs="Consolas"/>
+          <w:color w:val="000000"/>
+          <w:sz w:val="20"/>
+          <w:szCs w:val="20"/>
+        </w:rPr>
+        <w:t>.in()</w:t>
+      </w:r>
+      <w:r>
+        <w:t xml:space="preserve"> but</w:t>
+      </w:r>
+      <w:r>
+        <w:t xml:space="preserve"> </w:t>
+      </w:r>
+      <w:r>
+        <w:t>doesn’t</w:t>
+      </w:r>
+      <w:r>
+        <w:t xml:space="preserve"> </w:t>
+      </w:r>
+      <w:r>
+        <w:t>get</w:t>
+      </w:r>
+      <w:r>
+        <w:t xml:space="preserve"> supplied </w:t>
+      </w:r>
+      <w:r>
+        <w:t>a valu</w:t>
+      </w:r>
+      <w:r>
+        <w:t xml:space="preserve">e from </w:t>
+      </w:r>
+      <w:r>
+        <w:rPr>
+          <w:rFonts w:ascii="Consolas" w:hAnsi="Consolas" w:cs="Consolas"/>
+          <w:color w:val="6A3E3E"/>
+          <w:sz w:val="20"/>
+          <w:szCs w:val="20"/>
+        </w:rPr>
+        <w:t>c</w:t>
+      </w:r>
+      <w:r>
+        <w:rPr>
+          <w:rFonts w:ascii="Consolas" w:hAnsi="Consolas" w:cs="Consolas"/>
+          <w:color w:val="000000"/>
+          <w:sz w:val="20"/>
+          <w:szCs w:val="20"/>
+        </w:rPr>
+        <w:t>.in()</w:t>
+      </w:r>
+      <w:r>
+        <w:rPr>
+          <w:rFonts w:ascii="Consolas" w:hAnsi="Consolas" w:cs="Consolas"/>
+          <w:color w:val="000000"/>
+          <w:sz w:val="20"/>
+          <w:szCs w:val="20"/>
+        </w:rPr>
+        <w:t xml:space="preserve"> </w:t>
+      </w:r>
+      <w:r>
+        <w:t xml:space="preserve">yet (as GTail does not write the first value </w:t>
+      </w:r>
+      <w:r>
+        <w:t>it</w:t>
+      </w:r>
+      <w:r>
+        <w:t xml:space="preserve"> </w:t>
+      </w:r>
+      <w:r>
+        <w:t>receives</w:t>
+      </w:r>
+      <w:r>
+        <w:t xml:space="preserve"> to </w:t>
+      </w:r>
+      <w:r>
+        <w:rPr>
+          <w:rFonts w:ascii="Consolas" w:hAnsi="Consolas" w:cs="Consolas"/>
+          <w:color w:val="6A3E3E"/>
+          <w:sz w:val="20"/>
+          <w:szCs w:val="20"/>
+        </w:rPr>
+        <w:t>c</w:t>
+      </w:r>
+      <w:r>
+        <w:rPr>
+          <w:rFonts w:ascii="Consolas" w:hAnsi="Consolas" w:cs="Consolas"/>
+          <w:color w:val="000000"/>
+          <w:sz w:val="20"/>
+          <w:szCs w:val="20"/>
+        </w:rPr>
+        <w:t>.out</w:t>
+      </w:r>
+      <w:r>
+        <w:rPr>
+          <w:rFonts w:ascii="Consolas" w:hAnsi="Consolas" w:cs="Consolas"/>
+          <w:color w:val="000000"/>
+          <w:sz w:val="20"/>
+          <w:szCs w:val="20"/>
+        </w:rPr>
+        <w:t>()</w:t>
+      </w:r>
+      <w:r>
+        <w:t xml:space="preserve">). </w:t>
+      </w:r>
+      <w:r>
+        <w:t>T</w:t>
+      </w:r>
+      <w:r>
+        <w:t>he 2</w:t>
+      </w:r>
+      <w:r>
+        <w:rPr>
+          <w:vertAlign w:val="superscript"/>
+        </w:rPr>
+        <w:t>nd</w:t>
+      </w:r>
+      <w:r>
+        <w:t xml:space="preserve"> value from the inChannel </w:t>
+      </w:r>
+      <w:r>
+        <w:t xml:space="preserve">then cannot </w:t>
+      </w:r>
+      <w:r>
+        <w:t xml:space="preserve">get </w:t>
+      </w:r>
+      <w:r>
+        <w:t xml:space="preserve">sent by GSCopy </w:t>
+      </w:r>
+      <w:r>
+        <w:t xml:space="preserve">via the </w:t>
+      </w:r>
+      <w:r>
+        <w:rPr>
+          <w:rFonts w:ascii="Consolas" w:hAnsi="Consolas" w:cs="Consolas"/>
+          <w:color w:val="6A3E3E"/>
+          <w:sz w:val="20"/>
+          <w:szCs w:val="20"/>
+        </w:rPr>
+        <w:t>a</w:t>
+      </w:r>
+      <w:r>
+        <w:t xml:space="preserve"> </w:t>
+      </w:r>
+      <w:r>
+        <w:t>channel</w:t>
+      </w:r>
+      <w:r>
+        <w:t xml:space="preserve"> to GPlus</w:t>
+      </w:r>
+      <w:r>
+        <w:t xml:space="preserve"> as GPlus has not run.</w:t>
+      </w:r>
+      <w:r>
+        <w:t xml:space="preserve"> Therefore GSCopy is unable to send a 2</w:t>
+      </w:r>
+      <w:r>
+        <w:rPr>
+          <w:vertAlign w:val="superscript"/>
+        </w:rPr>
+        <w:t>nd</w:t>
+      </w:r>
+      <w:r>
+        <w:t xml:space="preserve"> value to GTail and the process </w:t>
+      </w:r>
+      <w:r>
+        <w:t>halts</w:t>
+      </w:r>
+      <w:r>
+        <w:t>.</w:t>
+      </w:r>
+    </w:p>
+    <w:p>
+      <w:pPr>
+        <w:spacing w:after="0" w:line="240" w:lineRule="auto"/>
+        <w:ind w:left="720"/>
+      </w:pPr>
+      <w:r>
+        <w:t xml:space="preserve">When using GSPairsB, the value is sent to GTail first so GPlus will </w:t>
+      </w:r>
+      <w:r>
+        <w:t>receive the 1</w:t>
+      </w:r>
+      <w:r>
+        <w:rPr>
+          <w:vertAlign w:val="superscript"/>
+        </w:rPr>
+        <w:t>st</w:t>
+      </w:r>
+      <w:r>
+        <w:t xml:space="preserve"> value </w:t>
+      </w:r>
+      <w:r>
+        <w:t xml:space="preserve">via the </w:t>
+      </w:r>
+      <w:r>
+        <w:rPr>
+          <w:rFonts w:ascii="Consolas" w:hAnsi="Consolas" w:cs="Consolas"/>
+          <w:color w:val="6A3E3E"/>
+          <w:sz w:val="20"/>
+          <w:szCs w:val="20"/>
+        </w:rPr>
+        <w:t>a</w:t>
+      </w:r>
+      <w:r>
+        <w:t xml:space="preserve"> channel</w:t>
+      </w:r>
+      <w:r>
+        <w:t xml:space="preserve"> and then the 2</w:t>
+      </w:r>
+      <w:r>
+        <w:rPr>
+          <w:vertAlign w:val="superscript"/>
+        </w:rPr>
+        <w:t>nd</w:t>
+      </w:r>
+      <w:r>
+        <w:t xml:space="preserve"> value </w:t>
+      </w:r>
+      <w:r>
+        <w:t xml:space="preserve">via the </w:t>
+      </w:r>
+      <w:r>
+        <w:rPr>
+          <w:rFonts w:ascii="Consolas" w:hAnsi="Consolas" w:cs="Consolas"/>
+          <w:color w:val="6A3E3E"/>
+          <w:sz w:val="20"/>
+          <w:szCs w:val="20"/>
+        </w:rPr>
+        <w:t>c</w:t>
+      </w:r>
+      <w:r>
+        <w:t xml:space="preserve"> channel </w:t>
+      </w:r>
+      <w:r>
+        <w:t>from the GTail</w:t>
+      </w:r>
+      <w:r>
+        <w:t xml:space="preserve"> and run successfully.</w:t>
+      </w:r>
+      <w:r>
+        <w:t xml:space="preserve"> Therefore the process executes normally, providing the correct output</w:t>
+      </w:r>
+      <w:r>
+        <w:t>.</w:t>
+      </w:r>
+    </w:p>
+    <w:p>
+      <w:pPr>
+        <w:spacing w:after="0" w:line="240" w:lineRule="auto"/>
+      </w:pPr>
+    </w:p>
+    <w:p>
+      <w:pPr>
+        <w:tabs>
+          <w:tab w:val="center" w:pos="4513"/>
+        </w:tabs>
+        <w:spacing w:after="0" w:line="240" w:lineRule="auto"/>
+        <w:rPr>
+          <w:b/>
+          <w:sz w:val="24"/>
+          <w:szCs w:val="24"/>
+        </w:rPr>
+      </w:pPr>
+      <w:r>
+        <w:rPr>
+          <w:b/>
+          <w:sz w:val="24"/>
+          <w:szCs w:val="24"/>
+        </w:rPr>
+        <w:t>Ex 3-2</w:t>
+      </w:r>
+    </w:p>
+    <w:p>
+      <w:pPr>
+        <w:tabs>
+          <w:tab w:val="center" w:pos="4513"/>
+        </w:tabs>
+        <w:spacing w:after="0" w:line="240" w:lineRule="auto"/>
+        <w:rPr>
+          <w:b/>
+          <w:sz w:val="24"/>
+          <w:szCs w:val="24"/>
+        </w:rPr>
+      </w:pPr>
+    </w:p>
+    <w:p>
+      <w:pPr>
+        <w:spacing w:after="0" w:line="240" w:lineRule="auto"/>
+        <w:rPr>
+          <w:b/>
+        </w:rPr>
+      </w:pPr>
+      <w:r>
+        <w:rPr>
+          <w:b/>
+        </w:rPr>
+        <w:t>Questions</w:t>
+      </w:r>
+    </w:p>
+    <w:p>
+      <w:pPr>
+        <w:spacing w:after="0" w:line="240" w:lineRule="auto"/>
+      </w:pPr>
+      <w:r>
+        <w:t xml:space="preserve">Why was it considered easier to build </w:t>
+      </w:r>
+      <w:r>
+        <w:rPr>
+          <w:b/>
+        </w:rPr>
+        <w:t>GParPrint</w:t>
+      </w:r>
+      <w:r>
+        <w:t xml:space="preserve"> as a new process rather than using multiple instances of </w:t>
+      </w:r>
+      <w:r>
+        <w:rPr>
+          <w:b/>
+        </w:rPr>
+        <w:t>GPrint</w:t>
+      </w:r>
+      <w:r>
+        <w:t xml:space="preserve"> to output the table of results?</w:t>
+      </w:r>
+    </w:p>
+    <w:p>
+      <w:pPr>
+        <w:spacing w:after="0" w:line="240" w:lineRule="auto"/>
+        <w:ind w:left="720"/>
+      </w:pPr>
+      <w:r>
+        <w:t xml:space="preserve">Building a table using multiple instances of GPrint would require </w:t>
+      </w:r>
+      <w:r>
+        <w:t xml:space="preserve">complex routing of the </w:t>
       </w:r>
       <w:bookmarkStart w:id="0" w:name="_GoBack"/>
       <w:bookmarkEnd w:id="0"/>
+      <w:r>
+        <w:t>in</w:t>
+      </w:r>
+      <w:r>
+        <w:t>Channels and complicated formatting in the println statements so that an accurate table could be formed.</w:t>
+      </w:r>
+      <w:r>
+        <w:t xml:space="preserve"> </w:t>
+      </w:r>
+      <w:r>
+        <w:t>GParPrint</w:t>
+      </w:r>
+      <w:r>
+        <w:t>, however,</w:t>
+      </w:r>
+      <w:r>
+        <w:t xml:space="preserve"> reduces this complexity by taking multiple inChannels at once and printing ea</w:t>
+      </w:r>
+      <w:r>
+        <w:t xml:space="preserve">ch piece of information in line such </w:t>
+      </w:r>
+      <w:r>
+        <w:t xml:space="preserve">that </w:t>
+      </w:r>
+      <w:r>
+        <w:t>a table can easily be formed.</w:t>
+      </w:r>
     </w:p>
     <w:sectPr>
       <w:pgSz w:w="11906" w:h="16838"/>
@@ -3535,6 +5096,202 @@
     </w:sectPr>
   </w:body>
 </w:document>
+</file>
+
+<file path=word/endnotes.xml><?xml version="1.0" encoding="utf-8"?>
+<w:endnotes xmlns:wpc="http://schemas.microsoft.com/office/word/2010/wordprocessingCanvas" xmlns:cx="http://schemas.microsoft.com/office/drawing/2014/chartex" xmlns:cx1="http://schemas.microsoft.com/office/drawing/2015/9/8/chartex" xmlns:cx2="http://schemas.microsoft.com/office/drawing/2015/10/21/chartex" xmlns:cx3="http://schemas.microsoft.com/office/drawing/2016/5/9/chartex" xmlns:cx4="http://schemas.microsoft.com/office/drawing/2016/5/10/chartex" xmlns:cx5="http://schemas.microsoft.com/office/drawing/2016/5/11/chartex" xmlns:mc="http://schemas.openxmlformats.org/markup-compatibility/2006" xmlns:o="urn:schemas-microsoft-com:office:office" xmlns:r="http://schemas.openxmlformats.org/officeDocument/2006/relationships" xmlns:m="http://schemas.openxmlformats.org/officeDocument/2006/math" xmlns:v="urn:schemas-microsoft-com:vml" xmlns:wp14="http://schemas.microsoft.com/office/word/2010/wordprocessingDrawing" xmlns:wp="http://schemas.openxmlformats.org/drawingml/2006/wordprocessingDrawing" xmlns:w10="urn:schemas-microsoft-com:office:word" xmlns:w="http://schemas.openxmlformats.org/wordprocessingml/2006/main" xmlns:w14="http://schemas.microsoft.com/office/word/2010/wordml" xmlns:w15="http://schemas.microsoft.com/office/word/2012/wordml" xmlns:w16se="http://schemas.microsoft.com/office/word/2015/wordml/symex" xmlns:wpg="http://schemas.microsoft.com/office/word/2010/wordprocessingGroup" xmlns:wpi="http://schemas.microsoft.com/office/word/2010/wordprocessingInk" xmlns:wne="http://schemas.microsoft.com/office/word/2006/wordml" xmlns:wps="http://schemas.microsoft.com/office/word/2010/wordprocessingShape" mc:Ignorable="w14 w15 w16se wp14">
+  <w:endnote w:type="separator" w:id="-1">
+    <w:p>
+      <w:pPr>
+        <w:spacing w:after="0" w:line="240" w:lineRule="auto"/>
+      </w:pPr>
+      <w:r>
+        <w:separator/>
+      </w:r>
+    </w:p>
+  </w:endnote>
+  <w:endnote w:type="continuationSeparator" w:id="0">
+    <w:p>
+      <w:pPr>
+        <w:spacing w:after="0" w:line="240" w:lineRule="auto"/>
+      </w:pPr>
+      <w:r>
+        <w:continuationSeparator/>
+      </w:r>
+    </w:p>
+  </w:endnote>
+</w:endnotes>
+</file>
+
+<file path=word/footnotes.xml><?xml version="1.0" encoding="utf-8"?>
+<w:footnotes xmlns:wpc="http://schemas.microsoft.com/office/word/2010/wordprocessingCanvas" xmlns:cx="http://schemas.microsoft.com/office/drawing/2014/chartex" xmlns:cx1="http://schemas.microsoft.com/office/drawing/2015/9/8/chartex" xmlns:cx2="http://schemas.microsoft.com/office/drawing/2015/10/21/chartex" xmlns:cx3="http://schemas.microsoft.com/office/drawing/2016/5/9/chartex" xmlns:cx4="http://schemas.microsoft.com/office/drawing/2016/5/10/chartex" xmlns:cx5="http://schemas.microsoft.com/office/drawing/2016/5/11/chartex" xmlns:mc="http://schemas.openxmlformats.org/markup-compatibility/2006" xmlns:o="urn:schemas-microsoft-com:office:office" xmlns:r="http://schemas.openxmlformats.org/officeDocument/2006/relationships" xmlns:m="http://schemas.openxmlformats.org/officeDocument/2006/math" xmlns:v="urn:schemas-microsoft-com:vml" xmlns:wp14="http://schemas.microsoft.com/office/word/2010/wordprocessingDrawing" xmlns:wp="http://schemas.openxmlformats.org/drawingml/2006/wordprocessingDrawing" xmlns:w10="urn:schemas-microsoft-com:office:word" xmlns:w="http://schemas.openxmlformats.org/wordprocessingml/2006/main" xmlns:w14="http://schemas.microsoft.com/office/word/2010/wordml" xmlns:w15="http://schemas.microsoft.com/office/word/2012/wordml" xmlns:w16se="http://schemas.microsoft.com/office/word/2015/wordml/symex" xmlns:wpg="http://schemas.microsoft.com/office/word/2010/wordprocessingGroup" xmlns:wpi="http://schemas.microsoft.com/office/word/2010/wordprocessingInk" xmlns:wne="http://schemas.microsoft.com/office/word/2006/wordml" xmlns:wps="http://schemas.microsoft.com/office/word/2010/wordprocessingShape" mc:Ignorable="w14 w15 w16se wp14">
+  <w:footnote w:type="separator" w:id="-1">
+    <w:p>
+      <w:pPr>
+        <w:spacing w:after="0" w:line="240" w:lineRule="auto"/>
+      </w:pPr>
+      <w:r>
+        <w:separator/>
+      </w:r>
+    </w:p>
+  </w:footnote>
+  <w:footnote w:type="continuationSeparator" w:id="0">
+    <w:p>
+      <w:pPr>
+        <w:spacing w:after="0" w:line="240" w:lineRule="auto"/>
+      </w:pPr>
+      <w:r>
+        <w:continuationSeparator/>
+      </w:r>
+    </w:p>
+  </w:footnote>
+</w:footnotes>
+</file>
+
+<file path=word/numbering.xml><?xml version="1.0" encoding="utf-8"?>
+<w:numbering xmlns:wpc="http://schemas.microsoft.com/office/word/2010/wordprocessingCanvas" xmlns:cx="http://schemas.microsoft.com/office/drawing/2014/chartex" xmlns:cx1="http://schemas.microsoft.com/office/drawing/2015/9/8/chartex" xmlns:cx2="http://schemas.microsoft.com/office/drawing/2015/10/21/chartex" xmlns:cx3="http://schemas.microsoft.com/office/drawing/2016/5/9/chartex" xmlns:cx4="http://schemas.microsoft.com/office/drawing/2016/5/10/chartex" xmlns:cx5="http://schemas.microsoft.com/office/drawing/2016/5/11/chartex" xmlns:mc="http://schemas.openxmlformats.org/markup-compatibility/2006" xmlns:o="urn:schemas-microsoft-com:office:office" xmlns:r="http://schemas.openxmlformats.org/officeDocument/2006/relationships" xmlns:m="http://schemas.openxmlformats.org/officeDocument/2006/math" xmlns:v="urn:schemas-microsoft-com:vml" xmlns:wp14="http://schemas.microsoft.com/office/word/2010/wordprocessingDrawing" xmlns:wp="http://schemas.openxmlformats.org/drawingml/2006/wordprocessingDrawing" xmlns:w10="urn:schemas-microsoft-com:office:word" xmlns:w="http://schemas.openxmlformats.org/wordprocessingml/2006/main" xmlns:w14="http://schemas.microsoft.com/office/word/2010/wordml" xmlns:w15="http://schemas.microsoft.com/office/word/2012/wordml" xmlns:w16se="http://schemas.microsoft.com/office/word/2015/wordml/symex" xmlns:wpg="http://schemas.microsoft.com/office/word/2010/wordprocessingGroup" xmlns:wpi="http://schemas.microsoft.com/office/word/2010/wordprocessingInk" xmlns:wne="http://schemas.microsoft.com/office/word/2006/wordml" xmlns:wps="http://schemas.microsoft.com/office/word/2010/wordprocessingShape" mc:Ignorable="w14 w15 w16se wp14">
+  <w:abstractNum w:abstractNumId="0" w15:restartNumberingAfterBreak="0">
+    <w:nsid w:val="38A6694C"/>
+    <w:multiLevelType w:val="multilevel"/>
+    <w:tmpl w:val="593CAFAA"/>
+    <w:lvl w:ilvl="0">
+      <w:start w:val="1"/>
+      <w:numFmt w:val="decimal"/>
+      <w:pStyle w:val="Exercise"/>
+      <w:lvlText w:val="%1."/>
+      <w:lvlJc w:val="left"/>
+      <w:pPr>
+        <w:ind w:left="720" w:hanging="360"/>
+      </w:pPr>
+      <w:rPr>
+        <w:rFonts w:hint="default"/>
+      </w:rPr>
+    </w:lvl>
+    <w:lvl w:ilvl="1">
+      <w:start w:val="1"/>
+      <w:numFmt w:val="decimal"/>
+      <w:lvlText w:val="%1.%2"/>
+      <w:lvlJc w:val="left"/>
+      <w:pPr>
+        <w:tabs>
+          <w:tab w:val="num" w:pos="936"/>
+        </w:tabs>
+        <w:ind w:left="936" w:hanging="576"/>
+      </w:pPr>
+      <w:rPr>
+        <w:rFonts w:hint="default"/>
+      </w:rPr>
+    </w:lvl>
+    <w:lvl w:ilvl="2">
+      <w:start w:val="1"/>
+      <w:numFmt w:val="decimal"/>
+      <w:lvlText w:val="%1.%2.%3"/>
+      <w:lvlJc w:val="left"/>
+      <w:pPr>
+        <w:tabs>
+          <w:tab w:val="num" w:pos="1080"/>
+        </w:tabs>
+        <w:ind w:left="1080" w:hanging="720"/>
+      </w:pPr>
+      <w:rPr>
+        <w:rFonts w:hint="default"/>
+      </w:rPr>
+    </w:lvl>
+    <w:lvl w:ilvl="3">
+      <w:start w:val="1"/>
+      <w:numFmt w:val="decimal"/>
+      <w:lvlText w:val="%1.%2.%3.%4"/>
+      <w:lvlJc w:val="left"/>
+      <w:pPr>
+        <w:tabs>
+          <w:tab w:val="num" w:pos="1224"/>
+        </w:tabs>
+        <w:ind w:left="1224" w:hanging="864"/>
+      </w:pPr>
+      <w:rPr>
+        <w:rFonts w:hint="default"/>
+      </w:rPr>
+    </w:lvl>
+    <w:lvl w:ilvl="4">
+      <w:start w:val="1"/>
+      <w:numFmt w:val="decimal"/>
+      <w:lvlText w:val="%1.%2.%3.%4.%5"/>
+      <w:lvlJc w:val="left"/>
+      <w:pPr>
+        <w:tabs>
+          <w:tab w:val="num" w:pos="1368"/>
+        </w:tabs>
+        <w:ind w:left="1368" w:hanging="1008"/>
+      </w:pPr>
+      <w:rPr>
+        <w:rFonts w:hint="default"/>
+      </w:rPr>
+    </w:lvl>
+    <w:lvl w:ilvl="5">
+      <w:start w:val="1"/>
+      <w:numFmt w:val="decimal"/>
+      <w:lvlText w:val="%1.%2.%3.%4.%5.%6"/>
+      <w:lvlJc w:val="left"/>
+      <w:pPr>
+        <w:tabs>
+          <w:tab w:val="num" w:pos="1512"/>
+        </w:tabs>
+        <w:ind w:left="1512" w:hanging="1152"/>
+      </w:pPr>
+      <w:rPr>
+        <w:rFonts w:hint="default"/>
+      </w:rPr>
+    </w:lvl>
+    <w:lvl w:ilvl="6">
+      <w:start w:val="1"/>
+      <w:numFmt w:val="decimal"/>
+      <w:lvlText w:val="%1.%2.%3.%4.%5.%6.%7"/>
+      <w:lvlJc w:val="left"/>
+      <w:pPr>
+        <w:tabs>
+          <w:tab w:val="num" w:pos="1656"/>
+        </w:tabs>
+        <w:ind w:left="1656" w:hanging="1296"/>
+      </w:pPr>
+      <w:rPr>
+        <w:rFonts w:hint="default"/>
+      </w:rPr>
+    </w:lvl>
+    <w:lvl w:ilvl="7">
+      <w:start w:val="1"/>
+      <w:numFmt w:val="decimal"/>
+      <w:lvlText w:val="%1.%2.%3.%4.%5.%6.%7.%8"/>
+      <w:lvlJc w:val="left"/>
+      <w:pPr>
+        <w:tabs>
+          <w:tab w:val="num" w:pos="1800"/>
+        </w:tabs>
+        <w:ind w:left="1800" w:hanging="1440"/>
+      </w:pPr>
+      <w:rPr>
+        <w:rFonts w:hint="default"/>
+      </w:rPr>
+    </w:lvl>
+    <w:lvl w:ilvl="8">
+      <w:start w:val="1"/>
+      <w:numFmt w:val="decimal"/>
+      <w:lvlText w:val="%1.%2.%3.%4.%5.%6.%7.%8.%9"/>
+      <w:lvlJc w:val="left"/>
+      <w:pPr>
+        <w:tabs>
+          <w:tab w:val="num" w:pos="1944"/>
+        </w:tabs>
+        <w:ind w:left="1944" w:hanging="1584"/>
+      </w:pPr>
+      <w:rPr>
+        <w:rFonts w:hint="default"/>
+      </w:rPr>
+    </w:lvl>
+  </w:abstractNum>
+  <w:num w:numId="1">
+    <w:abstractNumId w:val="0"/>
+  </w:num>
+</w:numbering>
 </file>
 
 <file path=word/styles.xml><?xml version="1.0" encoding="utf-8"?>
@@ -3961,6 +5718,80 @@
     <w:semiHidden/>
     <w:unhideWhenUsed/>
   </w:style>
+  <w:style w:type="character" w:customStyle="1" w:styleId="codeword">
+    <w:name w:val="codeword"/>
+    <w:basedOn w:val="DefaultParagraphFont"/>
+    <w:qFormat/>
+    <w:rsid w:val="00AD2547"/>
+    <w:rPr>
+      <w:rFonts w:ascii="Lucida Console" w:hAnsi="Lucida Console"/>
+      <w:b/>
+      <w:sz w:val="20"/>
+    </w:rPr>
+  </w:style>
+  <w:style w:type="paragraph" w:customStyle="1" w:styleId="Exercise">
+    <w:name w:val="Exercise"/>
+    <w:basedOn w:val="Normal"/>
+    <w:rsid w:val="00AD2547"/>
+    <w:pPr>
+      <w:numPr>
+        <w:numId w:val="1"/>
+      </w:numPr>
+      <w:spacing w:after="240" w:line="240" w:lineRule="auto"/>
+      <w:jc w:val="both"/>
+      <w:outlineLvl w:val="0"/>
+    </w:pPr>
+    <w:rPr>
+      <w:rFonts w:ascii="Times New Roman" w:eastAsia="Times New Roman" w:hAnsi="Times New Roman" w:cs="Times New Roman"/>
+      <w:sz w:val="24"/>
+      <w:szCs w:val="24"/>
+      <w:lang w:eastAsia="en-GB"/>
+    </w:rPr>
+  </w:style>
+  <w:style w:type="paragraph" w:styleId="Header">
+    <w:name w:val="header"/>
+    <w:basedOn w:val="Normal"/>
+    <w:link w:val="HeaderChar"/>
+    <w:uiPriority w:val="99"/>
+    <w:unhideWhenUsed/>
+    <w:rsid w:val="00333E93"/>
+    <w:pPr>
+      <w:tabs>
+        <w:tab w:val="center" w:pos="4513"/>
+        <w:tab w:val="right" w:pos="9026"/>
+      </w:tabs>
+      <w:spacing w:after="0" w:line="240" w:lineRule="auto"/>
+    </w:pPr>
+  </w:style>
+  <w:style w:type="character" w:customStyle="1" w:styleId="HeaderChar">
+    <w:name w:val="Header Char"/>
+    <w:basedOn w:val="DefaultParagraphFont"/>
+    <w:link w:val="Header"/>
+    <w:uiPriority w:val="99"/>
+    <w:rsid w:val="00333E93"/>
+  </w:style>
+  <w:style w:type="paragraph" w:styleId="Footer">
+    <w:name w:val="footer"/>
+    <w:basedOn w:val="Normal"/>
+    <w:link w:val="FooterChar"/>
+    <w:uiPriority w:val="99"/>
+    <w:unhideWhenUsed/>
+    <w:rsid w:val="00333E93"/>
+    <w:pPr>
+      <w:tabs>
+        <w:tab w:val="center" w:pos="4513"/>
+        <w:tab w:val="right" w:pos="9026"/>
+      </w:tabs>
+      <w:spacing w:after="0" w:line="240" w:lineRule="auto"/>
+    </w:pPr>
+  </w:style>
+  <w:style w:type="character" w:customStyle="1" w:styleId="FooterChar">
+    <w:name w:val="Footer Char"/>
+    <w:basedOn w:val="DefaultParagraphFont"/>
+    <w:link w:val="Footer"/>
+    <w:uiPriority w:val="99"/>
+    <w:rsid w:val="00333E93"/>
+  </w:style>
 </w:styles>
 </file>
 

</xml_diff>

<commit_message>
Working on ex4.1, answered but unfinished.
</commit_message>
<xml_diff>
--- a/LabBook.docx
+++ b/LabBook.docx
@@ -1628,8 +1628,14 @@
         <w:autoSpaceDN w:val="0"/>
         <w:adjustRightInd w:val="0"/>
         <w:spacing w:after="0" w:line="240" w:lineRule="auto"/>
-      </w:pPr>
-      <w:r>
+        <w:rPr>
+          <w:i/>
+        </w:rPr>
+      </w:pPr>
+      <w:r>
+        <w:rPr>
+          <w:i/>
+        </w:rPr>
         <w:t xml:space="preserve">What change is required to output objects containing six integers?  </w:t>
       </w:r>
     </w:p>
@@ -1789,9 +1795,17 @@
         <w:adjustRightInd w:val="0"/>
         <w:spacing w:after="0" w:line="240" w:lineRule="auto"/>
         <w:ind w:firstLine="720"/>
+        <w:rPr>
+          <w:i/>
+        </w:rPr>
       </w:pPr>
       <w:r>
         <w:br/>
+      </w:r>
+      <w:r>
+        <w:rPr>
+          <w:i/>
+        </w:rPr>
         <w:t>How could you parameterise this in the system to output objects that contain any number of integers (e.g. 2, 4, 8, 12) ?</w:t>
       </w:r>
     </w:p>
@@ -1825,8 +1839,14 @@
         <w:autoSpaceDN w:val="0"/>
         <w:adjustRightInd w:val="0"/>
         <w:spacing w:after="0" w:line="240" w:lineRule="auto"/>
-      </w:pPr>
-      <w:r>
+        <w:rPr>
+          <w:i/>
+        </w:rPr>
+      </w:pPr>
+      <w:r>
+        <w:rPr>
+          <w:i/>
+        </w:rPr>
         <w:t>What happens if the number of integers required in the output stream is not a factor of the total number of integers in the input stream (e.g. 5 or 7)</w:t>
       </w:r>
     </w:p>
@@ -3500,8 +3520,14 @@
         <w:autoSpaceDN w:val="0"/>
         <w:adjustRightInd w:val="0"/>
         <w:spacing w:after="0" w:line="240" w:lineRule="auto"/>
-      </w:pPr>
-      <w:r>
+        <w:rPr>
+          <w:i/>
+        </w:rPr>
+      </w:pPr>
+      <w:r>
+        <w:rPr>
+          <w:i/>
+        </w:rPr>
         <w:t>Which is the more pleasing solution? Why?</w:t>
       </w:r>
     </w:p>
@@ -3594,7 +3620,7 @@
         </w:rPr>
         <w:pict>
           <v:shape id="_x0000_s1033" type="#_x0000_t75" style="position:absolute;margin-left:0;margin-top:0;width:451.2pt;height:83.4pt;z-index:251667456;mso-position-horizontal:center;mso-position-horizontal-relative:text;mso-position-vertical:absolute;mso-position-vertical-relative:text">
-            <v:imagedata r:id="rId11" o:title="ex3.2_diagram"/>
+            <v:imagedata r:id="rId11" o:title="ex3"/>
             <w10:wrap type="square"/>
           </v:shape>
         </w:pict>
@@ -3766,13 +3792,7 @@
         <w:rPr>
           <w:b/>
         </w:rPr>
-        <w:t>GSquares</w:t>
-      </w:r>
-      <w:r>
-        <w:rPr>
-          <w:b/>
-        </w:rPr>
-        <w:t>.groovy</w:t>
+        <w:t>GSquares.groovy</w:t>
       </w:r>
     </w:p>
     <w:p>
@@ -4011,43 +4031,604 @@
           <w:sz w:val="20"/>
           <w:szCs w:val="20"/>
         </w:rPr>
+        <w:t xml:space="preserve"> GSPairsB ( </w:t>
+      </w:r>
+      <w:r>
+        <w:rPr>
+          <w:rFonts w:ascii="Consolas" w:hAnsi="Consolas" w:cs="Consolas"/>
+          <w:color w:val="0000C0"/>
+          <w:sz w:val="20"/>
+          <w:szCs w:val="20"/>
+        </w:rPr>
+        <w:t>inChannel</w:t>
+      </w:r>
+      <w:r>
+        <w:rPr>
+          <w:rFonts w:ascii="Consolas" w:hAnsi="Consolas" w:cs="Consolas"/>
+          <w:color w:val="000000"/>
+          <w:sz w:val="20"/>
+          <w:szCs w:val="20"/>
+        </w:rPr>
+        <w:t xml:space="preserve">: </w:t>
+      </w:r>
+      <w:r>
+        <w:rPr>
+          <w:rFonts w:ascii="Consolas" w:hAnsi="Consolas" w:cs="Consolas"/>
+          <w:color w:val="6A3E3E"/>
+          <w:sz w:val="20"/>
+          <w:szCs w:val="20"/>
+        </w:rPr>
+        <w:t>I2P</w:t>
+      </w:r>
+      <w:r>
+        <w:rPr>
+          <w:rFonts w:ascii="Consolas" w:hAnsi="Consolas" w:cs="Consolas"/>
+          <w:color w:val="000000"/>
+          <w:sz w:val="20"/>
+          <w:szCs w:val="20"/>
+        </w:rPr>
+        <w:t>.in(),</w:t>
+      </w:r>
+    </w:p>
+    <w:p>
+      <w:pPr>
+        <w:spacing w:after="0" w:line="240" w:lineRule="auto"/>
+        <w:ind w:left="2160"/>
+        <w:rPr>
+          <w:rFonts w:ascii="Consolas" w:hAnsi="Consolas" w:cs="Consolas"/>
+          <w:color w:val="000000"/>
+          <w:sz w:val="20"/>
+          <w:szCs w:val="20"/>
+        </w:rPr>
+      </w:pPr>
+      <w:r>
+        <w:rPr>
+          <w:rFonts w:ascii="Consolas" w:hAnsi="Consolas" w:cs="Consolas"/>
+          <w:color w:val="0000C0"/>
+          <w:sz w:val="20"/>
+          <w:szCs w:val="20"/>
+        </w:rPr>
+        <w:t xml:space="preserve">  outChannel</w:t>
+      </w:r>
+      <w:r>
+        <w:rPr>
+          <w:rFonts w:ascii="Consolas" w:hAnsi="Consolas" w:cs="Consolas"/>
+          <w:color w:val="000000"/>
+          <w:sz w:val="20"/>
+          <w:szCs w:val="20"/>
+        </w:rPr>
+        <w:t xml:space="preserve">: </w:t>
+      </w:r>
+      <w:r>
+        <w:rPr>
+          <w:rFonts w:ascii="Consolas" w:hAnsi="Consolas" w:cs="Consolas"/>
+          <w:color w:val="0000C0"/>
+          <w:sz w:val="20"/>
+          <w:szCs w:val="20"/>
+        </w:rPr>
+        <w:t>outChannel</w:t>
+      </w:r>
+      <w:r>
+        <w:rPr>
+          <w:rFonts w:ascii="Consolas" w:hAnsi="Consolas" w:cs="Consolas"/>
+          <w:color w:val="000000"/>
+          <w:sz w:val="20"/>
+          <w:szCs w:val="20"/>
+        </w:rPr>
+        <w:t xml:space="preserve"> ),</w:t>
+      </w:r>
+    </w:p>
+    <w:p>
+      <w:pPr>
+        <w:spacing w:after="0" w:line="240" w:lineRule="auto"/>
+        <w:rPr>
+          <w:rFonts w:ascii="Consolas" w:hAnsi="Consolas" w:cs="Consolas"/>
+          <w:color w:val="000000"/>
+          <w:sz w:val="20"/>
+          <w:szCs w:val="20"/>
+        </w:rPr>
+      </w:pPr>
+    </w:p>
+    <w:p>
+      <w:pPr>
+        <w:spacing w:after="0" w:line="240" w:lineRule="auto"/>
+        <w:rPr>
+          <w:b/>
+        </w:rPr>
+      </w:pPr>
+      <w:r>
+        <w:rPr>
+          <w:b/>
+        </w:rPr>
+        <w:t>Output</w:t>
+      </w:r>
+      <w:r>
+        <w:rPr>
+          <w:b/>
+        </w:rPr>
         <w:t xml:space="preserve"> </w:t>
       </w:r>
       <w:r>
         <w:rPr>
-          <w:rFonts w:ascii="Consolas" w:hAnsi="Consolas" w:cs="Consolas"/>
-          <w:color w:val="000000"/>
-          <w:sz w:val="20"/>
-          <w:szCs w:val="20"/>
-        </w:rPr>
-        <w:t>GSPairsB</w:t>
-      </w:r>
-      <w:r>
-        <w:rPr>
-          <w:rFonts w:ascii="Consolas" w:hAnsi="Consolas" w:cs="Consolas"/>
-          <w:color w:val="000000"/>
-          <w:sz w:val="20"/>
-          <w:szCs w:val="20"/>
-        </w:rPr>
-        <w:t xml:space="preserve"> ( </w:t>
-      </w:r>
-      <w:r>
-        <w:rPr>
-          <w:rFonts w:ascii="Consolas" w:hAnsi="Consolas" w:cs="Consolas"/>
-          <w:color w:val="0000C0"/>
-          <w:sz w:val="20"/>
-          <w:szCs w:val="20"/>
-        </w:rPr>
-        <w:t>inChannel</w:t>
-      </w:r>
-      <w:r>
-        <w:rPr>
-          <w:rFonts w:ascii="Consolas" w:hAnsi="Consolas" w:cs="Consolas"/>
-          <w:color w:val="000000"/>
-          <w:sz w:val="20"/>
-          <w:szCs w:val="20"/>
-        </w:rPr>
-        <w:t xml:space="preserve">: </w:t>
+          <w:b/>
+        </w:rPr>
+        <w:t xml:space="preserve">(with </w:t>
+      </w:r>
+      <w:r>
+        <w:rPr>
+          <w:b/>
+        </w:rPr>
+        <w:t>GSPairsA)</w:t>
+      </w:r>
+    </w:p>
+    <w:p>
+      <w:pPr>
+        <w:autoSpaceDE w:val="0"/>
+        <w:autoSpaceDN w:val="0"/>
+        <w:adjustRightInd w:val="0"/>
+        <w:spacing w:after="0" w:line="240" w:lineRule="auto"/>
+        <w:ind w:left="720"/>
+        <w:rPr>
+          <w:rFonts w:ascii="Consolas" w:hAnsi="Consolas" w:cs="Consolas"/>
+          <w:color w:val="000000"/>
+          <w:sz w:val="20"/>
+          <w:szCs w:val="20"/>
+        </w:rPr>
+      </w:pPr>
+      <w:r>
+        <w:rPr>
+          <w:rFonts w:ascii="Consolas" w:hAnsi="Consolas" w:cs="Consolas"/>
+          <w:color w:val="000000"/>
+          <w:sz w:val="20"/>
+          <w:szCs w:val="20"/>
+        </w:rPr>
+        <w:t>Squares</w:t>
+      </w:r>
+    </w:p>
+    <w:p>
+      <w:pPr>
+        <w:autoSpaceDE w:val="0"/>
+        <w:autoSpaceDN w:val="0"/>
+        <w:adjustRightInd w:val="0"/>
+        <w:spacing w:after="0" w:line="240" w:lineRule="auto"/>
+        <w:ind w:left="720"/>
+        <w:rPr>
+          <w:rFonts w:ascii="Consolas" w:hAnsi="Consolas" w:cs="Consolas"/>
+          <w:color w:val="000000"/>
+          <w:sz w:val="20"/>
+          <w:szCs w:val="20"/>
+        </w:rPr>
+      </w:pPr>
+    </w:p>
+    <w:p>
+      <w:pPr>
+        <w:spacing w:after="0" w:line="240" w:lineRule="auto"/>
+        <w:rPr>
+          <w:b/>
+        </w:rPr>
+      </w:pPr>
+      <w:r>
+        <w:rPr>
+          <w:b/>
+        </w:rPr>
+        <w:t>Output (with GSPairsB)</w:t>
+      </w:r>
+    </w:p>
+    <w:p>
+      <w:pPr>
+        <w:autoSpaceDE w:val="0"/>
+        <w:autoSpaceDN w:val="0"/>
+        <w:adjustRightInd w:val="0"/>
+        <w:spacing w:after="0" w:line="240" w:lineRule="auto"/>
+        <w:ind w:left="720"/>
+        <w:rPr>
+          <w:rFonts w:ascii="Consolas" w:hAnsi="Consolas" w:cs="Consolas"/>
+          <w:sz w:val="20"/>
+          <w:szCs w:val="20"/>
+        </w:rPr>
+      </w:pPr>
+      <w:r>
+        <w:rPr>
+          <w:rFonts w:ascii="Consolas" w:hAnsi="Consolas" w:cs="Consolas"/>
+          <w:sz w:val="20"/>
+          <w:szCs w:val="20"/>
+        </w:rPr>
+        <w:t>Squares</w:t>
+      </w:r>
+    </w:p>
+    <w:p>
+      <w:pPr>
+        <w:autoSpaceDE w:val="0"/>
+        <w:autoSpaceDN w:val="0"/>
+        <w:adjustRightInd w:val="0"/>
+        <w:spacing w:after="0" w:line="240" w:lineRule="auto"/>
+        <w:ind w:left="720"/>
+        <w:rPr>
+          <w:rFonts w:ascii="Consolas" w:hAnsi="Consolas" w:cs="Consolas"/>
+          <w:sz w:val="20"/>
+          <w:szCs w:val="20"/>
+        </w:rPr>
+      </w:pPr>
+      <w:r>
+        <w:rPr>
+          <w:rFonts w:ascii="Consolas" w:hAnsi="Consolas" w:cs="Consolas"/>
+          <w:color w:val="000000"/>
+          <w:sz w:val="20"/>
+          <w:szCs w:val="20"/>
+        </w:rPr>
+        <w:t>1</w:t>
+      </w:r>
+    </w:p>
+    <w:p>
+      <w:pPr>
+        <w:autoSpaceDE w:val="0"/>
+        <w:autoSpaceDN w:val="0"/>
+        <w:adjustRightInd w:val="0"/>
+        <w:spacing w:after="0" w:line="240" w:lineRule="auto"/>
+        <w:ind w:left="720"/>
+        <w:rPr>
+          <w:rFonts w:ascii="Consolas" w:hAnsi="Consolas" w:cs="Consolas"/>
+          <w:sz w:val="20"/>
+          <w:szCs w:val="20"/>
+        </w:rPr>
+      </w:pPr>
+      <w:r>
+        <w:rPr>
+          <w:rFonts w:ascii="Consolas" w:hAnsi="Consolas" w:cs="Consolas"/>
+          <w:color w:val="000000"/>
+          <w:sz w:val="20"/>
+          <w:szCs w:val="20"/>
+        </w:rPr>
+        <w:t>4</w:t>
+      </w:r>
+    </w:p>
+    <w:p>
+      <w:pPr>
+        <w:autoSpaceDE w:val="0"/>
+        <w:autoSpaceDN w:val="0"/>
+        <w:adjustRightInd w:val="0"/>
+        <w:spacing w:after="0" w:line="240" w:lineRule="auto"/>
+        <w:ind w:left="720"/>
+        <w:rPr>
+          <w:rFonts w:ascii="Consolas" w:hAnsi="Consolas" w:cs="Consolas"/>
+          <w:sz w:val="20"/>
+          <w:szCs w:val="20"/>
+        </w:rPr>
+      </w:pPr>
+      <w:r>
+        <w:rPr>
+          <w:rFonts w:ascii="Consolas" w:hAnsi="Consolas" w:cs="Consolas"/>
+          <w:color w:val="000000"/>
+          <w:sz w:val="20"/>
+          <w:szCs w:val="20"/>
+        </w:rPr>
+        <w:t>9</w:t>
+      </w:r>
+    </w:p>
+    <w:p>
+      <w:pPr>
+        <w:autoSpaceDE w:val="0"/>
+        <w:autoSpaceDN w:val="0"/>
+        <w:adjustRightInd w:val="0"/>
+        <w:spacing w:after="0" w:line="240" w:lineRule="auto"/>
+        <w:ind w:left="720"/>
+        <w:rPr>
+          <w:rFonts w:ascii="Consolas" w:hAnsi="Consolas" w:cs="Consolas"/>
+          <w:sz w:val="20"/>
+          <w:szCs w:val="20"/>
+        </w:rPr>
+      </w:pPr>
+      <w:r>
+        <w:rPr>
+          <w:rFonts w:ascii="Consolas" w:hAnsi="Consolas" w:cs="Consolas"/>
+          <w:color w:val="000000"/>
+          <w:sz w:val="20"/>
+          <w:szCs w:val="20"/>
+        </w:rPr>
+        <w:t>16</w:t>
+      </w:r>
+    </w:p>
+    <w:p>
+      <w:pPr>
+        <w:autoSpaceDE w:val="0"/>
+        <w:autoSpaceDN w:val="0"/>
+        <w:adjustRightInd w:val="0"/>
+        <w:spacing w:after="0" w:line="240" w:lineRule="auto"/>
+        <w:ind w:left="720"/>
+        <w:rPr>
+          <w:rFonts w:ascii="Consolas" w:hAnsi="Consolas" w:cs="Consolas"/>
+          <w:sz w:val="20"/>
+          <w:szCs w:val="20"/>
+        </w:rPr>
+      </w:pPr>
+      <w:r>
+        <w:rPr>
+          <w:rFonts w:ascii="Consolas" w:hAnsi="Consolas" w:cs="Consolas"/>
+          <w:color w:val="000000"/>
+          <w:sz w:val="20"/>
+          <w:szCs w:val="20"/>
+        </w:rPr>
+        <w:t>25</w:t>
+      </w:r>
+    </w:p>
+    <w:p>
+      <w:pPr>
+        <w:autoSpaceDE w:val="0"/>
+        <w:autoSpaceDN w:val="0"/>
+        <w:adjustRightInd w:val="0"/>
+        <w:spacing w:after="0" w:line="240" w:lineRule="auto"/>
+        <w:ind w:left="720"/>
+        <w:rPr>
+          <w:rFonts w:ascii="Consolas" w:hAnsi="Consolas" w:cs="Consolas"/>
+          <w:sz w:val="20"/>
+          <w:szCs w:val="20"/>
+        </w:rPr>
+      </w:pPr>
+      <w:r>
+        <w:rPr>
+          <w:rFonts w:ascii="Consolas" w:hAnsi="Consolas" w:cs="Consolas"/>
+          <w:color w:val="000000"/>
+          <w:sz w:val="20"/>
+          <w:szCs w:val="20"/>
+        </w:rPr>
+        <w:t>36</w:t>
+      </w:r>
+    </w:p>
+    <w:p>
+      <w:pPr>
+        <w:autoSpaceDE w:val="0"/>
+        <w:autoSpaceDN w:val="0"/>
+        <w:adjustRightInd w:val="0"/>
+        <w:spacing w:after="0" w:line="240" w:lineRule="auto"/>
+        <w:ind w:left="720"/>
+        <w:rPr>
+          <w:rFonts w:ascii="Consolas" w:hAnsi="Consolas" w:cs="Consolas"/>
+          <w:sz w:val="20"/>
+          <w:szCs w:val="20"/>
+        </w:rPr>
+      </w:pPr>
+      <w:r>
+        <w:rPr>
+          <w:rFonts w:ascii="Consolas" w:hAnsi="Consolas" w:cs="Consolas"/>
+          <w:color w:val="000000"/>
+          <w:sz w:val="20"/>
+          <w:szCs w:val="20"/>
+        </w:rPr>
+        <w:t>49</w:t>
+      </w:r>
+    </w:p>
+    <w:p>
+      <w:pPr>
+        <w:autoSpaceDE w:val="0"/>
+        <w:autoSpaceDN w:val="0"/>
+        <w:adjustRightInd w:val="0"/>
+        <w:spacing w:after="0" w:line="240" w:lineRule="auto"/>
+        <w:ind w:left="720"/>
+        <w:rPr>
+          <w:rFonts w:ascii="Consolas" w:hAnsi="Consolas" w:cs="Consolas"/>
+          <w:sz w:val="20"/>
+          <w:szCs w:val="20"/>
+        </w:rPr>
+      </w:pPr>
+      <w:r>
+        <w:rPr>
+          <w:rFonts w:ascii="Consolas" w:hAnsi="Consolas" w:cs="Consolas"/>
+          <w:color w:val="000000"/>
+          <w:sz w:val="20"/>
+          <w:szCs w:val="20"/>
+        </w:rPr>
+        <w:t>64</w:t>
+      </w:r>
+    </w:p>
+    <w:p>
+      <w:pPr>
+        <w:autoSpaceDE w:val="0"/>
+        <w:autoSpaceDN w:val="0"/>
+        <w:adjustRightInd w:val="0"/>
+        <w:spacing w:after="0" w:line="240" w:lineRule="auto"/>
+        <w:ind w:left="720"/>
+        <w:rPr>
+          <w:rFonts w:ascii="Consolas" w:hAnsi="Consolas" w:cs="Consolas"/>
+          <w:sz w:val="20"/>
+          <w:szCs w:val="20"/>
+        </w:rPr>
+      </w:pPr>
+      <w:r>
+        <w:rPr>
+          <w:rFonts w:ascii="Consolas" w:hAnsi="Consolas" w:cs="Consolas"/>
+          <w:color w:val="000000"/>
+          <w:sz w:val="20"/>
+          <w:szCs w:val="20"/>
+        </w:rPr>
+        <w:t>81</w:t>
+      </w:r>
+    </w:p>
+    <w:p>
+      <w:pPr>
+        <w:autoSpaceDE w:val="0"/>
+        <w:autoSpaceDN w:val="0"/>
+        <w:adjustRightInd w:val="0"/>
+        <w:spacing w:after="0" w:line="240" w:lineRule="auto"/>
+        <w:ind w:left="720"/>
+        <w:rPr>
+          <w:rFonts w:ascii="Consolas" w:hAnsi="Consolas" w:cs="Consolas"/>
+          <w:sz w:val="20"/>
+          <w:szCs w:val="20"/>
+        </w:rPr>
+      </w:pPr>
+      <w:r>
+        <w:rPr>
+          <w:rFonts w:ascii="Consolas" w:hAnsi="Consolas" w:cs="Consolas"/>
+          <w:color w:val="000000"/>
+          <w:sz w:val="20"/>
+          <w:szCs w:val="20"/>
+        </w:rPr>
+        <w:t>100</w:t>
+      </w:r>
+    </w:p>
+    <w:p>
+      <w:pPr>
+        <w:autoSpaceDE w:val="0"/>
+        <w:autoSpaceDN w:val="0"/>
+        <w:adjustRightInd w:val="0"/>
+        <w:spacing w:after="0" w:line="240" w:lineRule="auto"/>
+        <w:ind w:left="720"/>
+        <w:rPr>
+          <w:rFonts w:ascii="Consolas" w:hAnsi="Consolas" w:cs="Consolas"/>
+          <w:sz w:val="20"/>
+          <w:szCs w:val="20"/>
+        </w:rPr>
+      </w:pPr>
+      <w:r>
+        <w:rPr>
+          <w:rFonts w:ascii="Consolas" w:hAnsi="Consolas" w:cs="Consolas"/>
+          <w:color w:val="000000"/>
+          <w:sz w:val="20"/>
+          <w:szCs w:val="20"/>
+        </w:rPr>
+        <w:t>121</w:t>
+      </w:r>
+    </w:p>
+    <w:p>
+      <w:pPr>
+        <w:autoSpaceDE w:val="0"/>
+        <w:autoSpaceDN w:val="0"/>
+        <w:adjustRightInd w:val="0"/>
+        <w:spacing w:after="0" w:line="240" w:lineRule="auto"/>
+        <w:ind w:left="720"/>
+        <w:rPr>
+          <w:rFonts w:ascii="Consolas" w:hAnsi="Consolas" w:cs="Consolas"/>
+          <w:sz w:val="20"/>
+          <w:szCs w:val="20"/>
+        </w:rPr>
+      </w:pPr>
+      <w:r>
+        <w:rPr>
+          <w:rFonts w:ascii="Consolas" w:hAnsi="Consolas" w:cs="Consolas"/>
+          <w:color w:val="000000"/>
+          <w:sz w:val="20"/>
+          <w:szCs w:val="20"/>
+        </w:rPr>
+        <w:t>144</w:t>
+      </w:r>
+    </w:p>
+    <w:p>
+      <w:pPr>
+        <w:autoSpaceDE w:val="0"/>
+        <w:autoSpaceDN w:val="0"/>
+        <w:adjustRightInd w:val="0"/>
+        <w:spacing w:after="0" w:line="240" w:lineRule="auto"/>
+        <w:ind w:left="720"/>
+        <w:rPr>
+          <w:rFonts w:ascii="Consolas" w:hAnsi="Consolas" w:cs="Consolas"/>
+          <w:sz w:val="20"/>
+          <w:szCs w:val="20"/>
+        </w:rPr>
+      </w:pPr>
+      <w:r>
+        <w:rPr>
+          <w:rFonts w:ascii="Consolas" w:hAnsi="Consolas" w:cs="Consolas"/>
+          <w:color w:val="000000"/>
+          <w:sz w:val="20"/>
+          <w:szCs w:val="20"/>
+        </w:rPr>
+        <w:t>169</w:t>
+      </w:r>
+    </w:p>
+    <w:p>
+      <w:pPr>
+        <w:autoSpaceDE w:val="0"/>
+        <w:autoSpaceDN w:val="0"/>
+        <w:adjustRightInd w:val="0"/>
+        <w:spacing w:after="0" w:line="240" w:lineRule="auto"/>
+        <w:ind w:left="720"/>
+        <w:rPr>
+          <w:rFonts w:ascii="Consolas" w:hAnsi="Consolas" w:cs="Consolas"/>
+          <w:sz w:val="20"/>
+          <w:szCs w:val="20"/>
+        </w:rPr>
+      </w:pPr>
+      <w:r>
+        <w:rPr>
+          <w:rFonts w:ascii="Consolas" w:hAnsi="Consolas" w:cs="Consolas"/>
+          <w:color w:val="000000"/>
+          <w:sz w:val="20"/>
+          <w:szCs w:val="20"/>
+        </w:rPr>
+        <w:t>196</w:t>
+      </w:r>
+    </w:p>
+    <w:p>
+      <w:pPr>
+        <w:spacing w:after="0" w:line="240" w:lineRule="auto"/>
+        <w:ind w:left="720"/>
+        <w:rPr>
+          <w:rFonts w:ascii="Consolas" w:hAnsi="Consolas" w:cs="Consolas"/>
+          <w:color w:val="000000"/>
+          <w:sz w:val="20"/>
+          <w:szCs w:val="20"/>
+        </w:rPr>
+      </w:pPr>
+    </w:p>
+    <w:p>
+      <w:pPr>
+        <w:spacing w:after="0" w:line="240" w:lineRule="auto"/>
+        <w:rPr>
+          <w:b/>
+        </w:rPr>
+      </w:pPr>
+      <w:r>
+        <w:rPr>
+          <w:b/>
+        </w:rPr>
+        <w:t>Questions</w:t>
+      </w:r>
+    </w:p>
+    <w:p>
+      <w:pPr>
+        <w:spacing w:after="0" w:line="240" w:lineRule="auto"/>
+        <w:rPr>
+          <w:i/>
+        </w:rPr>
+      </w:pPr>
+      <w:r>
+        <w:rPr>
+          <w:i/>
+        </w:rPr>
+        <w:t>Determine the effect of the change.  Why does this happen?</w:t>
+      </w:r>
+    </w:p>
+    <w:p>
+      <w:pPr>
+        <w:spacing w:after="0" w:line="240" w:lineRule="auto"/>
+        <w:ind w:left="720"/>
+      </w:pPr>
+      <w:r>
+        <w:t>When usi</w:t>
+      </w:r>
+      <w:r>
+        <w:t xml:space="preserve">ng GSPairsA the process </w:t>
+      </w:r>
+      <w:r>
+        <w:t>halts</w:t>
+      </w:r>
+      <w:r>
+        <w:t>. This is because</w:t>
+      </w:r>
+      <w:r>
+        <w:t xml:space="preserve"> GSCopy</w:t>
+      </w:r>
+      <w:r>
+        <w:t xml:space="preserve"> sequentially</w:t>
+      </w:r>
+      <w:r>
+        <w:t xml:space="preserve"> </w:t>
+      </w:r>
+      <w:r>
+        <w:t>writes the value</w:t>
+      </w:r>
+      <w:r>
+        <w:t xml:space="preserve"> to </w:t>
       </w:r>
       <w:r>
         <w:rPr>
@@ -4056,586 +4637,229 @@
           <w:sz w:val="20"/>
           <w:szCs w:val="20"/>
         </w:rPr>
-        <w:t>I2P</w:t>
-      </w:r>
-      <w:r>
-        <w:rPr>
-          <w:rFonts w:ascii="Consolas" w:hAnsi="Consolas" w:cs="Consolas"/>
-          <w:color w:val="000000"/>
-          <w:sz w:val="20"/>
-          <w:szCs w:val="20"/>
-        </w:rPr>
-        <w:t>.in(),</w:t>
-      </w:r>
-    </w:p>
-    <w:p>
-      <w:pPr>
-        <w:spacing w:after="0" w:line="240" w:lineRule="auto"/>
-        <w:ind w:left="2160"/>
-        <w:rPr>
-          <w:rFonts w:ascii="Consolas" w:hAnsi="Consolas" w:cs="Consolas"/>
-          <w:color w:val="000000"/>
-          <w:sz w:val="20"/>
-          <w:szCs w:val="20"/>
-        </w:rPr>
-      </w:pPr>
-      <w:r>
-        <w:rPr>
-          <w:rFonts w:ascii="Consolas" w:hAnsi="Consolas" w:cs="Consolas"/>
-          <w:color w:val="0000C0"/>
-          <w:sz w:val="20"/>
-          <w:szCs w:val="20"/>
-        </w:rPr>
-        <w:t xml:space="preserve">  outChannel</w:t>
-      </w:r>
-      <w:r>
-        <w:rPr>
-          <w:rFonts w:ascii="Consolas" w:hAnsi="Consolas" w:cs="Consolas"/>
-          <w:color w:val="000000"/>
-          <w:sz w:val="20"/>
-          <w:szCs w:val="20"/>
-        </w:rPr>
-        <w:t xml:space="preserve">: </w:t>
-      </w:r>
-      <w:r>
-        <w:rPr>
-          <w:rFonts w:ascii="Consolas" w:hAnsi="Consolas" w:cs="Consolas"/>
-          <w:color w:val="0000C0"/>
-          <w:sz w:val="20"/>
-          <w:szCs w:val="20"/>
-        </w:rPr>
-        <w:t>outChannel</w:t>
-      </w:r>
-      <w:r>
-        <w:rPr>
-          <w:rFonts w:ascii="Consolas" w:hAnsi="Consolas" w:cs="Consolas"/>
-          <w:color w:val="000000"/>
-          <w:sz w:val="20"/>
-          <w:szCs w:val="20"/>
-        </w:rPr>
-        <w:t xml:space="preserve"> ),</w:t>
-      </w:r>
-    </w:p>
-    <w:p>
-      <w:pPr>
-        <w:spacing w:after="0" w:line="240" w:lineRule="auto"/>
-        <w:rPr>
-          <w:rFonts w:ascii="Consolas" w:hAnsi="Consolas" w:cs="Consolas"/>
-          <w:color w:val="000000"/>
-          <w:sz w:val="20"/>
-          <w:szCs w:val="20"/>
-        </w:rPr>
-      </w:pPr>
-    </w:p>
-    <w:p>
-      <w:pPr>
-        <w:spacing w:after="0" w:line="240" w:lineRule="auto"/>
-        <w:rPr>
-          <w:b/>
-        </w:rPr>
-      </w:pPr>
-      <w:r>
-        <w:rPr>
-          <w:b/>
-        </w:rPr>
-        <w:t>Output</w:t>
-      </w:r>
-      <w:r>
-        <w:rPr>
-          <w:b/>
-        </w:rPr>
+        <w:t>a</w:t>
+      </w:r>
+      <w:r>
+        <w:rPr>
+          <w:rFonts w:ascii="Consolas" w:hAnsi="Consolas" w:cs="Consolas"/>
+          <w:color w:val="000000"/>
+          <w:sz w:val="20"/>
+          <w:szCs w:val="20"/>
+        </w:rPr>
+        <w:t xml:space="preserve">.out() </w:t>
+      </w:r>
+      <w:r>
+        <w:t>then</w:t>
+      </w:r>
+      <w:r>
         <w:t xml:space="preserve"> </w:t>
       </w:r>
       <w:r>
         <w:rPr>
-          <w:b/>
-        </w:rPr>
-        <w:t xml:space="preserve">(with </w:t>
-      </w:r>
-      <w:r>
-        <w:rPr>
-          <w:b/>
-        </w:rPr>
-        <w:t>GSPairsA)</w:t>
-      </w:r>
-    </w:p>
-    <w:p>
-      <w:pPr>
-        <w:autoSpaceDE w:val="0"/>
-        <w:autoSpaceDN w:val="0"/>
-        <w:adjustRightInd w:val="0"/>
+          <w:rFonts w:ascii="Consolas" w:hAnsi="Consolas" w:cs="Consolas"/>
+          <w:color w:val="6A3E3E"/>
+          <w:sz w:val="20"/>
+          <w:szCs w:val="20"/>
+        </w:rPr>
+        <w:t>b</w:t>
+      </w:r>
+      <w:r>
+        <w:rPr>
+          <w:rFonts w:ascii="Consolas" w:hAnsi="Consolas" w:cs="Consolas"/>
+          <w:color w:val="000000"/>
+          <w:sz w:val="20"/>
+          <w:szCs w:val="20"/>
+        </w:rPr>
+        <w:t>.out()</w:t>
+      </w:r>
+      <w:r>
+        <w:t xml:space="preserve"> so GPlus</w:t>
+      </w:r>
+      <w:r>
+        <w:t xml:space="preserve"> receives the value via </w:t>
+      </w:r>
+      <w:r>
+        <w:rPr>
+          <w:rFonts w:ascii="Consolas" w:hAnsi="Consolas" w:cs="Consolas"/>
+          <w:color w:val="6A3E3E"/>
+          <w:sz w:val="20"/>
+          <w:szCs w:val="20"/>
+        </w:rPr>
+        <w:t>a</w:t>
+      </w:r>
+      <w:r>
+        <w:rPr>
+          <w:rFonts w:ascii="Consolas" w:hAnsi="Consolas" w:cs="Consolas"/>
+          <w:color w:val="000000"/>
+          <w:sz w:val="20"/>
+          <w:szCs w:val="20"/>
+        </w:rPr>
+        <w:t>.in()</w:t>
+      </w:r>
+      <w:r>
+        <w:t xml:space="preserve"> but</w:t>
+      </w:r>
+      <w:r>
+        <w:t xml:space="preserve"> </w:t>
+      </w:r>
+      <w:r>
+        <w:t>doesn’t</w:t>
+      </w:r>
+      <w:r>
+        <w:t xml:space="preserve"> </w:t>
+      </w:r>
+      <w:r>
+        <w:t>get</w:t>
+      </w:r>
+      <w:r>
+        <w:t xml:space="preserve"> supplied </w:t>
+      </w:r>
+      <w:r>
+        <w:t>a valu</w:t>
+      </w:r>
+      <w:r>
+        <w:t xml:space="preserve">e from </w:t>
+      </w:r>
+      <w:r>
+        <w:rPr>
+          <w:rFonts w:ascii="Consolas" w:hAnsi="Consolas" w:cs="Consolas"/>
+          <w:color w:val="6A3E3E"/>
+          <w:sz w:val="20"/>
+          <w:szCs w:val="20"/>
+        </w:rPr>
+        <w:t>c</w:t>
+      </w:r>
+      <w:r>
+        <w:rPr>
+          <w:rFonts w:ascii="Consolas" w:hAnsi="Consolas" w:cs="Consolas"/>
+          <w:color w:val="000000"/>
+          <w:sz w:val="20"/>
+          <w:szCs w:val="20"/>
+        </w:rPr>
+        <w:t xml:space="preserve">.in() </w:t>
+      </w:r>
+      <w:r>
+        <w:t xml:space="preserve">yet (as GTail does not write the first value </w:t>
+      </w:r>
+      <w:r>
+        <w:t>it</w:t>
+      </w:r>
+      <w:r>
+        <w:t xml:space="preserve"> </w:t>
+      </w:r>
+      <w:r>
+        <w:t>receives</w:t>
+      </w:r>
+      <w:r>
+        <w:t xml:space="preserve"> to </w:t>
+      </w:r>
+      <w:r>
+        <w:rPr>
+          <w:rFonts w:ascii="Consolas" w:hAnsi="Consolas" w:cs="Consolas"/>
+          <w:color w:val="6A3E3E"/>
+          <w:sz w:val="20"/>
+          <w:szCs w:val="20"/>
+        </w:rPr>
+        <w:t>c</w:t>
+      </w:r>
+      <w:r>
+        <w:rPr>
+          <w:rFonts w:ascii="Consolas" w:hAnsi="Consolas" w:cs="Consolas"/>
+          <w:color w:val="000000"/>
+          <w:sz w:val="20"/>
+          <w:szCs w:val="20"/>
+        </w:rPr>
+        <w:t>.out()</w:t>
+      </w:r>
+      <w:r>
+        <w:t xml:space="preserve">). </w:t>
+      </w:r>
+      <w:r>
+        <w:t>T</w:t>
+      </w:r>
+      <w:r>
+        <w:t>he 2</w:t>
+      </w:r>
+      <w:r>
+        <w:rPr>
+          <w:vertAlign w:val="superscript"/>
+        </w:rPr>
+        <w:t>nd</w:t>
+      </w:r>
+      <w:r>
+        <w:t xml:space="preserve"> value from the inChannel </w:t>
+      </w:r>
+      <w:r>
+        <w:t xml:space="preserve">then cannot </w:t>
+      </w:r>
+      <w:r>
+        <w:t xml:space="preserve">get </w:t>
+      </w:r>
+      <w:r>
+        <w:t xml:space="preserve">sent by GSCopy </w:t>
+      </w:r>
+      <w:r>
+        <w:t xml:space="preserve">via the </w:t>
+      </w:r>
+      <w:r>
+        <w:rPr>
+          <w:rFonts w:ascii="Consolas" w:hAnsi="Consolas" w:cs="Consolas"/>
+          <w:color w:val="6A3E3E"/>
+          <w:sz w:val="20"/>
+          <w:szCs w:val="20"/>
+        </w:rPr>
+        <w:t>a</w:t>
+      </w:r>
+      <w:r>
+        <w:t xml:space="preserve"> </w:t>
+      </w:r>
+      <w:r>
+        <w:t>channel</w:t>
+      </w:r>
+      <w:r>
+        <w:t xml:space="preserve"> to GPlus</w:t>
+      </w:r>
+      <w:r>
+        <w:t xml:space="preserve"> as GPlus has not run.</w:t>
+      </w:r>
+      <w:r>
+        <w:t xml:space="preserve"> Therefore GSCopy is unable to send a 2</w:t>
+      </w:r>
+      <w:r>
+        <w:rPr>
+          <w:vertAlign w:val="superscript"/>
+        </w:rPr>
+        <w:t>nd</w:t>
+      </w:r>
+      <w:r>
+        <w:t xml:space="preserve"> value to GTail and the process </w:t>
+      </w:r>
+      <w:r>
+        <w:t>halts</w:t>
+      </w:r>
+      <w:r>
+        <w:t>.</w:t>
+      </w:r>
+    </w:p>
+    <w:p>
+      <w:pPr>
         <w:spacing w:after="0" w:line="240" w:lineRule="auto"/>
         <w:ind w:left="720"/>
-        <w:rPr>
-          <w:rFonts w:ascii="Consolas" w:hAnsi="Consolas" w:cs="Consolas"/>
-          <w:color w:val="000000"/>
-          <w:sz w:val="20"/>
-          <w:szCs w:val="20"/>
-        </w:rPr>
-      </w:pPr>
-      <w:r>
-        <w:rPr>
-          <w:rFonts w:ascii="Consolas" w:hAnsi="Consolas" w:cs="Consolas"/>
-          <w:color w:val="000000"/>
-          <w:sz w:val="20"/>
-          <w:szCs w:val="20"/>
-        </w:rPr>
-        <w:t>Squares</w:t>
-      </w:r>
-    </w:p>
-    <w:p>
-      <w:pPr>
-        <w:autoSpaceDE w:val="0"/>
-        <w:autoSpaceDN w:val="0"/>
-        <w:adjustRightInd w:val="0"/>
-        <w:spacing w:after="0" w:line="240" w:lineRule="auto"/>
-        <w:ind w:left="720"/>
-        <w:rPr>
-          <w:rFonts w:ascii="Consolas" w:hAnsi="Consolas" w:cs="Consolas"/>
-          <w:color w:val="000000"/>
-          <w:sz w:val="20"/>
-          <w:szCs w:val="20"/>
-        </w:rPr>
-      </w:pPr>
-    </w:p>
-    <w:p>
-      <w:pPr>
-        <w:spacing w:after="0" w:line="240" w:lineRule="auto"/>
-        <w:rPr>
-          <w:b/>
-        </w:rPr>
-      </w:pPr>
-      <w:r>
-        <w:rPr>
-          <w:b/>
-        </w:rPr>
-        <w:t xml:space="preserve">Output (with </w:t>
-      </w:r>
-      <w:r>
-        <w:rPr>
-          <w:b/>
-        </w:rPr>
-        <w:t>GSPairsB</w:t>
-      </w:r>
-      <w:r>
-        <w:rPr>
-          <w:b/>
-        </w:rPr>
-        <w:t>)</w:t>
-      </w:r>
-    </w:p>
-    <w:p>
-      <w:pPr>
-        <w:autoSpaceDE w:val="0"/>
-        <w:autoSpaceDN w:val="0"/>
-        <w:adjustRightInd w:val="0"/>
-        <w:spacing w:after="0" w:line="240" w:lineRule="auto"/>
-        <w:ind w:left="720"/>
-        <w:rPr>
-          <w:rFonts w:ascii="Consolas" w:hAnsi="Consolas" w:cs="Consolas"/>
-          <w:sz w:val="20"/>
-          <w:szCs w:val="20"/>
-        </w:rPr>
-      </w:pPr>
-      <w:r>
-        <w:rPr>
-          <w:rFonts w:ascii="Consolas" w:hAnsi="Consolas" w:cs="Consolas"/>
-          <w:sz w:val="20"/>
-          <w:szCs w:val="20"/>
-        </w:rPr>
-        <w:t>Squares</w:t>
-      </w:r>
-    </w:p>
-    <w:p>
-      <w:pPr>
-        <w:autoSpaceDE w:val="0"/>
-        <w:autoSpaceDN w:val="0"/>
-        <w:adjustRightInd w:val="0"/>
-        <w:spacing w:after="0" w:line="240" w:lineRule="auto"/>
-        <w:ind w:left="720"/>
-        <w:rPr>
-          <w:rFonts w:ascii="Consolas" w:hAnsi="Consolas" w:cs="Consolas"/>
-          <w:sz w:val="20"/>
-          <w:szCs w:val="20"/>
-        </w:rPr>
-      </w:pPr>
-      <w:r>
-        <w:rPr>
-          <w:rFonts w:ascii="Consolas" w:hAnsi="Consolas" w:cs="Consolas"/>
-          <w:color w:val="000000"/>
-          <w:sz w:val="20"/>
-          <w:szCs w:val="20"/>
-        </w:rPr>
-        <w:t>1</w:t>
-      </w:r>
-    </w:p>
-    <w:p>
-      <w:pPr>
-        <w:autoSpaceDE w:val="0"/>
-        <w:autoSpaceDN w:val="0"/>
-        <w:adjustRightInd w:val="0"/>
-        <w:spacing w:after="0" w:line="240" w:lineRule="auto"/>
-        <w:ind w:left="720"/>
-        <w:rPr>
-          <w:rFonts w:ascii="Consolas" w:hAnsi="Consolas" w:cs="Consolas"/>
-          <w:sz w:val="20"/>
-          <w:szCs w:val="20"/>
-        </w:rPr>
-      </w:pPr>
-      <w:r>
-        <w:rPr>
-          <w:rFonts w:ascii="Consolas" w:hAnsi="Consolas" w:cs="Consolas"/>
-          <w:color w:val="000000"/>
-          <w:sz w:val="20"/>
-          <w:szCs w:val="20"/>
-        </w:rPr>
-        <w:t>4</w:t>
-      </w:r>
-    </w:p>
-    <w:p>
-      <w:pPr>
-        <w:autoSpaceDE w:val="0"/>
-        <w:autoSpaceDN w:val="0"/>
-        <w:adjustRightInd w:val="0"/>
-        <w:spacing w:after="0" w:line="240" w:lineRule="auto"/>
-        <w:ind w:left="720"/>
-        <w:rPr>
-          <w:rFonts w:ascii="Consolas" w:hAnsi="Consolas" w:cs="Consolas"/>
-          <w:sz w:val="20"/>
-          <w:szCs w:val="20"/>
-        </w:rPr>
-      </w:pPr>
-      <w:r>
-        <w:rPr>
-          <w:rFonts w:ascii="Consolas" w:hAnsi="Consolas" w:cs="Consolas"/>
-          <w:color w:val="000000"/>
-          <w:sz w:val="20"/>
-          <w:szCs w:val="20"/>
-        </w:rPr>
-        <w:t>9</w:t>
-      </w:r>
-    </w:p>
-    <w:p>
-      <w:pPr>
-        <w:autoSpaceDE w:val="0"/>
-        <w:autoSpaceDN w:val="0"/>
-        <w:adjustRightInd w:val="0"/>
-        <w:spacing w:after="0" w:line="240" w:lineRule="auto"/>
-        <w:ind w:left="720"/>
-        <w:rPr>
-          <w:rFonts w:ascii="Consolas" w:hAnsi="Consolas" w:cs="Consolas"/>
-          <w:sz w:val="20"/>
-          <w:szCs w:val="20"/>
-        </w:rPr>
-      </w:pPr>
-      <w:r>
-        <w:rPr>
-          <w:rFonts w:ascii="Consolas" w:hAnsi="Consolas" w:cs="Consolas"/>
-          <w:color w:val="000000"/>
-          <w:sz w:val="20"/>
-          <w:szCs w:val="20"/>
-        </w:rPr>
-        <w:t>16</w:t>
-      </w:r>
-    </w:p>
-    <w:p>
-      <w:pPr>
-        <w:autoSpaceDE w:val="0"/>
-        <w:autoSpaceDN w:val="0"/>
-        <w:adjustRightInd w:val="0"/>
-        <w:spacing w:after="0" w:line="240" w:lineRule="auto"/>
-        <w:ind w:left="720"/>
-        <w:rPr>
-          <w:rFonts w:ascii="Consolas" w:hAnsi="Consolas" w:cs="Consolas"/>
-          <w:sz w:val="20"/>
-          <w:szCs w:val="20"/>
-        </w:rPr>
-      </w:pPr>
-      <w:r>
-        <w:rPr>
-          <w:rFonts w:ascii="Consolas" w:hAnsi="Consolas" w:cs="Consolas"/>
-          <w:color w:val="000000"/>
-          <w:sz w:val="20"/>
-          <w:szCs w:val="20"/>
-        </w:rPr>
-        <w:t>25</w:t>
-      </w:r>
-    </w:p>
-    <w:p>
-      <w:pPr>
-        <w:autoSpaceDE w:val="0"/>
-        <w:autoSpaceDN w:val="0"/>
-        <w:adjustRightInd w:val="0"/>
-        <w:spacing w:after="0" w:line="240" w:lineRule="auto"/>
-        <w:ind w:left="720"/>
-        <w:rPr>
-          <w:rFonts w:ascii="Consolas" w:hAnsi="Consolas" w:cs="Consolas"/>
-          <w:sz w:val="20"/>
-          <w:szCs w:val="20"/>
-        </w:rPr>
-      </w:pPr>
-      <w:r>
-        <w:rPr>
-          <w:rFonts w:ascii="Consolas" w:hAnsi="Consolas" w:cs="Consolas"/>
-          <w:color w:val="000000"/>
-          <w:sz w:val="20"/>
-          <w:szCs w:val="20"/>
-        </w:rPr>
-        <w:t>36</w:t>
-      </w:r>
-    </w:p>
-    <w:p>
-      <w:pPr>
-        <w:autoSpaceDE w:val="0"/>
-        <w:autoSpaceDN w:val="0"/>
-        <w:adjustRightInd w:val="0"/>
-        <w:spacing w:after="0" w:line="240" w:lineRule="auto"/>
-        <w:ind w:left="720"/>
-        <w:rPr>
-          <w:rFonts w:ascii="Consolas" w:hAnsi="Consolas" w:cs="Consolas"/>
-          <w:sz w:val="20"/>
-          <w:szCs w:val="20"/>
-        </w:rPr>
-      </w:pPr>
-      <w:r>
-        <w:rPr>
-          <w:rFonts w:ascii="Consolas" w:hAnsi="Consolas" w:cs="Consolas"/>
-          <w:color w:val="000000"/>
-          <w:sz w:val="20"/>
-          <w:szCs w:val="20"/>
-        </w:rPr>
-        <w:t>49</w:t>
-      </w:r>
-    </w:p>
-    <w:p>
-      <w:pPr>
-        <w:autoSpaceDE w:val="0"/>
-        <w:autoSpaceDN w:val="0"/>
-        <w:adjustRightInd w:val="0"/>
-        <w:spacing w:after="0" w:line="240" w:lineRule="auto"/>
-        <w:ind w:left="720"/>
-        <w:rPr>
-          <w:rFonts w:ascii="Consolas" w:hAnsi="Consolas" w:cs="Consolas"/>
-          <w:sz w:val="20"/>
-          <w:szCs w:val="20"/>
-        </w:rPr>
-      </w:pPr>
-      <w:r>
-        <w:rPr>
-          <w:rFonts w:ascii="Consolas" w:hAnsi="Consolas" w:cs="Consolas"/>
-          <w:color w:val="000000"/>
-          <w:sz w:val="20"/>
-          <w:szCs w:val="20"/>
-        </w:rPr>
-        <w:t>64</w:t>
-      </w:r>
-    </w:p>
-    <w:p>
-      <w:pPr>
-        <w:autoSpaceDE w:val="0"/>
-        <w:autoSpaceDN w:val="0"/>
-        <w:adjustRightInd w:val="0"/>
-        <w:spacing w:after="0" w:line="240" w:lineRule="auto"/>
-        <w:ind w:left="720"/>
-        <w:rPr>
-          <w:rFonts w:ascii="Consolas" w:hAnsi="Consolas" w:cs="Consolas"/>
-          <w:sz w:val="20"/>
-          <w:szCs w:val="20"/>
-        </w:rPr>
-      </w:pPr>
-      <w:r>
-        <w:rPr>
-          <w:rFonts w:ascii="Consolas" w:hAnsi="Consolas" w:cs="Consolas"/>
-          <w:color w:val="000000"/>
-          <w:sz w:val="20"/>
-          <w:szCs w:val="20"/>
-        </w:rPr>
-        <w:t>81</w:t>
-      </w:r>
-    </w:p>
-    <w:p>
-      <w:pPr>
-        <w:autoSpaceDE w:val="0"/>
-        <w:autoSpaceDN w:val="0"/>
-        <w:adjustRightInd w:val="0"/>
-        <w:spacing w:after="0" w:line="240" w:lineRule="auto"/>
-        <w:ind w:left="720"/>
-        <w:rPr>
-          <w:rFonts w:ascii="Consolas" w:hAnsi="Consolas" w:cs="Consolas"/>
-          <w:sz w:val="20"/>
-          <w:szCs w:val="20"/>
-        </w:rPr>
-      </w:pPr>
-      <w:r>
-        <w:rPr>
-          <w:rFonts w:ascii="Consolas" w:hAnsi="Consolas" w:cs="Consolas"/>
-          <w:color w:val="000000"/>
-          <w:sz w:val="20"/>
-          <w:szCs w:val="20"/>
-        </w:rPr>
-        <w:t>100</w:t>
-      </w:r>
-    </w:p>
-    <w:p>
-      <w:pPr>
-        <w:autoSpaceDE w:val="0"/>
-        <w:autoSpaceDN w:val="0"/>
-        <w:adjustRightInd w:val="0"/>
-        <w:spacing w:after="0" w:line="240" w:lineRule="auto"/>
-        <w:ind w:left="720"/>
-        <w:rPr>
-          <w:rFonts w:ascii="Consolas" w:hAnsi="Consolas" w:cs="Consolas"/>
-          <w:sz w:val="20"/>
-          <w:szCs w:val="20"/>
-        </w:rPr>
-      </w:pPr>
-      <w:r>
-        <w:rPr>
-          <w:rFonts w:ascii="Consolas" w:hAnsi="Consolas" w:cs="Consolas"/>
-          <w:color w:val="000000"/>
-          <w:sz w:val="20"/>
-          <w:szCs w:val="20"/>
-        </w:rPr>
-        <w:t>121</w:t>
-      </w:r>
-    </w:p>
-    <w:p>
-      <w:pPr>
-        <w:autoSpaceDE w:val="0"/>
-        <w:autoSpaceDN w:val="0"/>
-        <w:adjustRightInd w:val="0"/>
-        <w:spacing w:after="0" w:line="240" w:lineRule="auto"/>
-        <w:ind w:left="720"/>
-        <w:rPr>
-          <w:rFonts w:ascii="Consolas" w:hAnsi="Consolas" w:cs="Consolas"/>
-          <w:sz w:val="20"/>
-          <w:szCs w:val="20"/>
-        </w:rPr>
-      </w:pPr>
-      <w:r>
-        <w:rPr>
-          <w:rFonts w:ascii="Consolas" w:hAnsi="Consolas" w:cs="Consolas"/>
-          <w:color w:val="000000"/>
-          <w:sz w:val="20"/>
-          <w:szCs w:val="20"/>
-        </w:rPr>
-        <w:t>144</w:t>
-      </w:r>
-    </w:p>
-    <w:p>
-      <w:pPr>
-        <w:autoSpaceDE w:val="0"/>
-        <w:autoSpaceDN w:val="0"/>
-        <w:adjustRightInd w:val="0"/>
-        <w:spacing w:after="0" w:line="240" w:lineRule="auto"/>
-        <w:ind w:left="720"/>
-        <w:rPr>
-          <w:rFonts w:ascii="Consolas" w:hAnsi="Consolas" w:cs="Consolas"/>
-          <w:sz w:val="20"/>
-          <w:szCs w:val="20"/>
-        </w:rPr>
-      </w:pPr>
-      <w:r>
-        <w:rPr>
-          <w:rFonts w:ascii="Consolas" w:hAnsi="Consolas" w:cs="Consolas"/>
-          <w:color w:val="000000"/>
-          <w:sz w:val="20"/>
-          <w:szCs w:val="20"/>
-        </w:rPr>
-        <w:t>169</w:t>
-      </w:r>
-    </w:p>
-    <w:p>
-      <w:pPr>
-        <w:autoSpaceDE w:val="0"/>
-        <w:autoSpaceDN w:val="0"/>
-        <w:adjustRightInd w:val="0"/>
-        <w:spacing w:after="0" w:line="240" w:lineRule="auto"/>
-        <w:ind w:left="720"/>
-        <w:rPr>
-          <w:rFonts w:ascii="Consolas" w:hAnsi="Consolas" w:cs="Consolas"/>
-          <w:sz w:val="20"/>
-          <w:szCs w:val="20"/>
-        </w:rPr>
-      </w:pPr>
-      <w:r>
-        <w:rPr>
-          <w:rFonts w:ascii="Consolas" w:hAnsi="Consolas" w:cs="Consolas"/>
-          <w:color w:val="000000"/>
-          <w:sz w:val="20"/>
-          <w:szCs w:val="20"/>
-        </w:rPr>
-        <w:t>196</w:t>
-      </w:r>
-    </w:p>
-    <w:p>
-      <w:pPr>
-        <w:spacing w:after="0" w:line="240" w:lineRule="auto"/>
-        <w:ind w:left="720"/>
-        <w:rPr>
-          <w:rFonts w:ascii="Consolas" w:hAnsi="Consolas" w:cs="Consolas"/>
-          <w:color w:val="000000"/>
-          <w:sz w:val="20"/>
-          <w:szCs w:val="20"/>
-        </w:rPr>
-      </w:pPr>
-    </w:p>
-    <w:p>
-      <w:pPr>
-        <w:spacing w:after="0" w:line="240" w:lineRule="auto"/>
-        <w:rPr>
-          <w:b/>
-        </w:rPr>
-      </w:pPr>
-      <w:r>
-        <w:rPr>
-          <w:b/>
-        </w:rPr>
-        <w:t>Questions</w:t>
-      </w:r>
-    </w:p>
-    <w:p>
-      <w:pPr>
-        <w:spacing w:after="0" w:line="240" w:lineRule="auto"/>
-      </w:pPr>
-      <w:r>
-        <w:t>D</w:t>
-      </w:r>
-      <w:r>
-        <w:t>etermine the effect of the change.  Why does this happen?</w:t>
-      </w:r>
-    </w:p>
-    <w:p>
-      <w:pPr>
-        <w:spacing w:after="0" w:line="240" w:lineRule="auto"/>
-        <w:ind w:left="720"/>
-      </w:pPr>
-      <w:r>
-        <w:t>When usi</w:t>
-      </w:r>
-      <w:r>
-        <w:t xml:space="preserve">ng GSPairsA the process </w:t>
-      </w:r>
-      <w:r>
-        <w:t>halts</w:t>
-      </w:r>
-      <w:r>
-        <w:t>. This is because</w:t>
-      </w:r>
-      <w:r>
-        <w:t xml:space="preserve"> GSCopy</w:t>
-      </w:r>
-      <w:r>
-        <w:t xml:space="preserve"> sequentially</w:t>
-      </w:r>
-      <w:r>
-        <w:t xml:space="preserve"> </w:t>
-      </w:r>
-      <w:r>
-        <w:t>writes the value</w:t>
-      </w:r>
-      <w:r>
-        <w:t xml:space="preserve"> to </w:t>
+      </w:pPr>
+      <w:r>
+        <w:t xml:space="preserve">When using GSPairsB, the value is sent to GTail first so GPlus will </w:t>
+      </w:r>
+      <w:r>
+        <w:t>receive the 1</w:t>
+      </w:r>
+      <w:r>
+        <w:rPr>
+          <w:vertAlign w:val="superscript"/>
+        </w:rPr>
+        <w:t>st</w:t>
+      </w:r>
+      <w:r>
+        <w:t xml:space="preserve"> value via the </w:t>
       </w:r>
       <w:r>
         <w:rPr>
@@ -4647,37 +4871,16 @@
         <w:t>a</w:t>
       </w:r>
       <w:r>
-        <w:rPr>
-          <w:rFonts w:ascii="Consolas" w:hAnsi="Consolas" w:cs="Consolas"/>
-          <w:color w:val="000000"/>
-          <w:sz w:val="20"/>
-          <w:szCs w:val="20"/>
-        </w:rPr>
-        <w:t>.out</w:t>
-      </w:r>
-      <w:r>
-        <w:rPr>
-          <w:rFonts w:ascii="Consolas" w:hAnsi="Consolas" w:cs="Consolas"/>
-          <w:color w:val="000000"/>
-          <w:sz w:val="20"/>
-          <w:szCs w:val="20"/>
-        </w:rPr>
-        <w:t>()</w:t>
-      </w:r>
-      <w:r>
-        <w:rPr>
-          <w:rFonts w:ascii="Consolas" w:hAnsi="Consolas" w:cs="Consolas"/>
-          <w:color w:val="000000"/>
-          <w:sz w:val="20"/>
-          <w:szCs w:val="20"/>
-        </w:rPr>
-        <w:t xml:space="preserve"> </w:t>
-      </w:r>
-      <w:r>
-        <w:t>then</w:t>
-      </w:r>
-      <w:r>
-        <w:t xml:space="preserve"> </w:t>
+        <w:t xml:space="preserve"> channel and then the 2</w:t>
+      </w:r>
+      <w:r>
+        <w:rPr>
+          <w:vertAlign w:val="superscript"/>
+        </w:rPr>
+        <w:t>nd</w:t>
+      </w:r>
+      <w:r>
+        <w:t xml:space="preserve"> value via the </w:t>
       </w:r>
       <w:r>
         <w:rPr>
@@ -4686,277 +4889,10 @@
           <w:sz w:val="20"/>
           <w:szCs w:val="20"/>
         </w:rPr>
-        <w:t>b</w:t>
-      </w:r>
-      <w:r>
-        <w:rPr>
-          <w:rFonts w:ascii="Consolas" w:hAnsi="Consolas" w:cs="Consolas"/>
-          <w:color w:val="000000"/>
-          <w:sz w:val="20"/>
-          <w:szCs w:val="20"/>
-        </w:rPr>
-        <w:t>.out</w:t>
-      </w:r>
-      <w:r>
-        <w:rPr>
-          <w:rFonts w:ascii="Consolas" w:hAnsi="Consolas" w:cs="Consolas"/>
-          <w:color w:val="000000"/>
-          <w:sz w:val="20"/>
-          <w:szCs w:val="20"/>
-        </w:rPr>
-        <w:t>()</w:t>
-      </w:r>
-      <w:r>
-        <w:t xml:space="preserve"> so GPlus</w:t>
-      </w:r>
-      <w:r>
-        <w:t xml:space="preserve"> receives the value via </w:t>
-      </w:r>
-      <w:r>
-        <w:rPr>
-          <w:rFonts w:ascii="Consolas" w:hAnsi="Consolas" w:cs="Consolas"/>
-          <w:color w:val="6A3E3E"/>
-          <w:sz w:val="20"/>
-          <w:szCs w:val="20"/>
-        </w:rPr>
-        <w:t>a</w:t>
-      </w:r>
-      <w:r>
-        <w:rPr>
-          <w:rFonts w:ascii="Consolas" w:hAnsi="Consolas" w:cs="Consolas"/>
-          <w:color w:val="000000"/>
-          <w:sz w:val="20"/>
-          <w:szCs w:val="20"/>
-        </w:rPr>
-        <w:t>.in()</w:t>
-      </w:r>
-      <w:r>
-        <w:t xml:space="preserve"> but</w:t>
-      </w:r>
-      <w:r>
-        <w:t xml:space="preserve"> </w:t>
-      </w:r>
-      <w:r>
-        <w:t>doesn’t</w:t>
-      </w:r>
-      <w:r>
-        <w:t xml:space="preserve"> </w:t>
-      </w:r>
-      <w:r>
-        <w:t>get</w:t>
-      </w:r>
-      <w:r>
-        <w:t xml:space="preserve"> supplied </w:t>
-      </w:r>
-      <w:r>
-        <w:t>a valu</w:t>
-      </w:r>
-      <w:r>
-        <w:t xml:space="preserve">e from </w:t>
-      </w:r>
-      <w:r>
-        <w:rPr>
-          <w:rFonts w:ascii="Consolas" w:hAnsi="Consolas" w:cs="Consolas"/>
-          <w:color w:val="6A3E3E"/>
-          <w:sz w:val="20"/>
-          <w:szCs w:val="20"/>
-        </w:rPr>
         <w:t>c</w:t>
       </w:r>
       <w:r>
-        <w:rPr>
-          <w:rFonts w:ascii="Consolas" w:hAnsi="Consolas" w:cs="Consolas"/>
-          <w:color w:val="000000"/>
-          <w:sz w:val="20"/>
-          <w:szCs w:val="20"/>
-        </w:rPr>
-        <w:t>.in()</w:t>
-      </w:r>
-      <w:r>
-        <w:rPr>
-          <w:rFonts w:ascii="Consolas" w:hAnsi="Consolas" w:cs="Consolas"/>
-          <w:color w:val="000000"/>
-          <w:sz w:val="20"/>
-          <w:szCs w:val="20"/>
-        </w:rPr>
-        <w:t xml:space="preserve"> </w:t>
-      </w:r>
-      <w:r>
-        <w:t xml:space="preserve">yet (as GTail does not write the first value </w:t>
-      </w:r>
-      <w:r>
-        <w:t>it</w:t>
-      </w:r>
-      <w:r>
-        <w:t xml:space="preserve"> </w:t>
-      </w:r>
-      <w:r>
-        <w:t>receives</w:t>
-      </w:r>
-      <w:r>
-        <w:t xml:space="preserve"> to </w:t>
-      </w:r>
-      <w:r>
-        <w:rPr>
-          <w:rFonts w:ascii="Consolas" w:hAnsi="Consolas" w:cs="Consolas"/>
-          <w:color w:val="6A3E3E"/>
-          <w:sz w:val="20"/>
-          <w:szCs w:val="20"/>
-        </w:rPr>
-        <w:t>c</w:t>
-      </w:r>
-      <w:r>
-        <w:rPr>
-          <w:rFonts w:ascii="Consolas" w:hAnsi="Consolas" w:cs="Consolas"/>
-          <w:color w:val="000000"/>
-          <w:sz w:val="20"/>
-          <w:szCs w:val="20"/>
-        </w:rPr>
-        <w:t>.out</w:t>
-      </w:r>
-      <w:r>
-        <w:rPr>
-          <w:rFonts w:ascii="Consolas" w:hAnsi="Consolas" w:cs="Consolas"/>
-          <w:color w:val="000000"/>
-          <w:sz w:val="20"/>
-          <w:szCs w:val="20"/>
-        </w:rPr>
-        <w:t>()</w:t>
-      </w:r>
-      <w:r>
-        <w:t xml:space="preserve">). </w:t>
-      </w:r>
-      <w:r>
-        <w:t>T</w:t>
-      </w:r>
-      <w:r>
-        <w:t>he 2</w:t>
-      </w:r>
-      <w:r>
-        <w:rPr>
-          <w:vertAlign w:val="superscript"/>
-        </w:rPr>
-        <w:t>nd</w:t>
-      </w:r>
-      <w:r>
-        <w:t xml:space="preserve"> value from the inChannel </w:t>
-      </w:r>
-      <w:r>
-        <w:t xml:space="preserve">then cannot </w:t>
-      </w:r>
-      <w:r>
-        <w:t xml:space="preserve">get </w:t>
-      </w:r>
-      <w:r>
-        <w:t xml:space="preserve">sent by GSCopy </w:t>
-      </w:r>
-      <w:r>
-        <w:t xml:space="preserve">via the </w:t>
-      </w:r>
-      <w:r>
-        <w:rPr>
-          <w:rFonts w:ascii="Consolas" w:hAnsi="Consolas" w:cs="Consolas"/>
-          <w:color w:val="6A3E3E"/>
-          <w:sz w:val="20"/>
-          <w:szCs w:val="20"/>
-        </w:rPr>
-        <w:t>a</w:t>
-      </w:r>
-      <w:r>
-        <w:t xml:space="preserve"> </w:t>
-      </w:r>
-      <w:r>
-        <w:t>channel</w:t>
-      </w:r>
-      <w:r>
-        <w:t xml:space="preserve"> to GPlus</w:t>
-      </w:r>
-      <w:r>
-        <w:t xml:space="preserve"> as GPlus has not run.</w:t>
-      </w:r>
-      <w:r>
-        <w:t xml:space="preserve"> Therefore GSCopy is unable to send a 2</w:t>
-      </w:r>
-      <w:r>
-        <w:rPr>
-          <w:vertAlign w:val="superscript"/>
-        </w:rPr>
-        <w:t>nd</w:t>
-      </w:r>
-      <w:r>
-        <w:t xml:space="preserve"> value to GTail and the process </w:t>
-      </w:r>
-      <w:r>
-        <w:t>halts</w:t>
-      </w:r>
-      <w:r>
-        <w:t>.</w:t>
-      </w:r>
-    </w:p>
-    <w:p>
-      <w:pPr>
-        <w:spacing w:after="0" w:line="240" w:lineRule="auto"/>
-        <w:ind w:left="720"/>
-      </w:pPr>
-      <w:r>
-        <w:t xml:space="preserve">When using GSPairsB, the value is sent to GTail first so GPlus will </w:t>
-      </w:r>
-      <w:r>
-        <w:t>receive the 1</w:t>
-      </w:r>
-      <w:r>
-        <w:rPr>
-          <w:vertAlign w:val="superscript"/>
-        </w:rPr>
-        <w:t>st</w:t>
-      </w:r>
-      <w:r>
-        <w:t xml:space="preserve"> value </w:t>
-      </w:r>
-      <w:r>
-        <w:t xml:space="preserve">via the </w:t>
-      </w:r>
-      <w:r>
-        <w:rPr>
-          <w:rFonts w:ascii="Consolas" w:hAnsi="Consolas" w:cs="Consolas"/>
-          <w:color w:val="6A3E3E"/>
-          <w:sz w:val="20"/>
-          <w:szCs w:val="20"/>
-        </w:rPr>
-        <w:t>a</w:t>
-      </w:r>
-      <w:r>
-        <w:t xml:space="preserve"> channel</w:t>
-      </w:r>
-      <w:r>
-        <w:t xml:space="preserve"> and then the 2</w:t>
-      </w:r>
-      <w:r>
-        <w:rPr>
-          <w:vertAlign w:val="superscript"/>
-        </w:rPr>
-        <w:t>nd</w:t>
-      </w:r>
-      <w:r>
-        <w:t xml:space="preserve"> value </w:t>
-      </w:r>
-      <w:r>
-        <w:t xml:space="preserve">via the </w:t>
-      </w:r>
-      <w:r>
-        <w:rPr>
-          <w:rFonts w:ascii="Consolas" w:hAnsi="Consolas" w:cs="Consolas"/>
-          <w:color w:val="6A3E3E"/>
-          <w:sz w:val="20"/>
-          <w:szCs w:val="20"/>
-        </w:rPr>
-        <w:t>c</w:t>
-      </w:r>
-      <w:r>
-        <w:t xml:space="preserve"> channel </w:t>
-      </w:r>
-      <w:r>
-        <w:t>from the GTail</w:t>
+        <w:t xml:space="preserve"> channel from the GTail</w:t>
       </w:r>
       <w:r>
         <w:t xml:space="preserve"> and run successfully.</w:t>
@@ -4991,7 +4927,7 @@
           <w:sz w:val="24"/>
           <w:szCs w:val="24"/>
         </w:rPr>
-        <w:t>Ex 3-2</w:t>
+        <w:t>Ex 3-3</w:t>
       </w:r>
     </w:p>
     <w:p>
@@ -5024,26 +4960,40 @@
     <w:p>
       <w:pPr>
         <w:spacing w:after="0" w:line="240" w:lineRule="auto"/>
-      </w:pPr>
-      <w:r>
+        <w:rPr>
+          <w:i/>
+        </w:rPr>
+      </w:pPr>
+      <w:r>
+        <w:rPr>
+          <w:i/>
+        </w:rPr>
         <w:t xml:space="preserve">Why was it considered easier to build </w:t>
       </w:r>
       <w:r>
         <w:rPr>
           <w:b/>
+          <w:i/>
         </w:rPr>
         <w:t>GParPrint</w:t>
       </w:r>
       <w:r>
+        <w:rPr>
+          <w:i/>
+        </w:rPr>
         <w:t xml:space="preserve"> as a new process rather than using multiple instances of </w:t>
       </w:r>
       <w:r>
         <w:rPr>
           <w:b/>
+          <w:i/>
         </w:rPr>
         <w:t>GPrint</w:t>
       </w:r>
       <w:r>
+        <w:rPr>
+          <w:i/>
+        </w:rPr>
         <w:t xml:space="preserve"> to output the table of results?</w:t>
       </w:r>
     </w:p>
@@ -5056,37 +5006,265 @@
         <w:t xml:space="preserve">Building a table using multiple instances of GPrint would require </w:t>
       </w:r>
       <w:r>
-        <w:t xml:space="preserve">complex routing of the </w:t>
+        <w:t>complex routing of the in</w:t>
+      </w:r>
+      <w:r>
+        <w:t>Channels and complicated formatting in the println statements so that an accurate table could be formed.</w:t>
+      </w:r>
+      <w:r>
+        <w:t xml:space="preserve"> </w:t>
+      </w:r>
+      <w:r>
+        <w:t>GParPrint</w:t>
+      </w:r>
+      <w:r>
+        <w:t>, however,</w:t>
+      </w:r>
+      <w:r>
+        <w:t xml:space="preserve"> reduces this complexity by taking multiple inChannels at once and printing ea</w:t>
+      </w:r>
+      <w:r>
+        <w:t xml:space="preserve">ch piece of information in line such </w:t>
+      </w:r>
+      <w:r>
+        <w:t xml:space="preserve">that </w:t>
+      </w:r>
+      <w:r>
+        <w:t>a table can easily be formed.</w:t>
+      </w:r>
+    </w:p>
+    <w:p>
+      <w:pPr>
+        <w:tabs>
+          <w:tab w:val="center" w:pos="4513"/>
+        </w:tabs>
+        <w:spacing w:after="0" w:line="240" w:lineRule="auto"/>
+        <w:rPr>
+          <w:b/>
+          <w:sz w:val="24"/>
+          <w:szCs w:val="24"/>
+        </w:rPr>
+      </w:pPr>
+      <w:r>
+        <w:rPr>
+          <w:b/>
+          <w:sz w:val="24"/>
+          <w:szCs w:val="24"/>
+        </w:rPr>
+        <w:lastRenderedPageBreak/>
+        <w:t>Ex 4-1</w:t>
+      </w:r>
+    </w:p>
+    <w:p>
+      <w:pPr>
+        <w:tabs>
+          <w:tab w:val="center" w:pos="4513"/>
+        </w:tabs>
+        <w:spacing w:after="0" w:line="240" w:lineRule="auto"/>
+        <w:rPr>
+          <w:b/>
+          <w:sz w:val="24"/>
+          <w:szCs w:val="24"/>
+        </w:rPr>
+      </w:pPr>
+    </w:p>
+    <w:p>
+      <w:pPr>
+        <w:spacing w:after="0" w:line="240" w:lineRule="auto"/>
+        <w:rPr>
+          <w:b/>
+        </w:rPr>
+      </w:pPr>
+      <w:r>
+        <w:rPr>
+          <w:b/>
+        </w:rPr>
+        <w:t>Questions</w:t>
+      </w:r>
+    </w:p>
+    <w:p>
+      <w:pPr>
+        <w:spacing w:after="0" w:line="240" w:lineRule="auto"/>
+        <w:rPr>
+          <w:i/>
+        </w:rPr>
+      </w:pPr>
+      <w:r>
+        <w:rPr>
+          <w:i/>
+        </w:rPr>
+        <w:t xml:space="preserve">What happens if line {25} of </w:t>
+      </w:r>
+      <w:r>
+        <w:rPr>
+          <w:b/>
+          <w:i/>
+        </w:rPr>
+        <w:t>ResetPrefix</w:t>
+      </w:r>
+      <w:r>
+        <w:rPr>
+          <w:i/>
+        </w:rPr>
+        <w:t xml:space="preserve"> Listing 4-1 is commented out? Why?</w:t>
+      </w:r>
+    </w:p>
+    <w:p>
+      <w:pPr>
+        <w:spacing w:after="0" w:line="240" w:lineRule="auto"/>
+        <w:ind w:left="720"/>
+      </w:pPr>
+      <w:r>
+        <w:t>As s</w:t>
+      </w:r>
+      <w:r>
+        <w:t xml:space="preserve">hown in the output image below when </w:t>
+      </w:r>
+      <w:r>
+        <w:t>a reset value is</w:t>
+      </w:r>
+      <w:r>
+        <w:t xml:space="preserve"> input</w:t>
+      </w:r>
+      <w:r>
+        <w:t>ted</w:t>
+      </w:r>
+      <w:r>
+        <w:t xml:space="preserve"> the output numbers </w:t>
+      </w:r>
+      <w:r>
+        <w:t xml:space="preserve">oscillate </w:t>
+      </w:r>
+      <w:r>
+        <w:t xml:space="preserve">between the initial </w:t>
+      </w:r>
+      <w:r>
+        <w:t>sequence of</w:t>
+      </w:r>
+      <w:r>
+        <w:t xml:space="preserve"> numbers and </w:t>
+      </w:r>
+      <w:r>
+        <w:t xml:space="preserve">the sequence starting from </w:t>
+      </w:r>
+      <w:r>
+        <w:t xml:space="preserve">the </w:t>
+      </w:r>
+      <w:r>
+        <w:t>reset</w:t>
+      </w:r>
+      <w:r>
+        <w:t xml:space="preserve"> value. </w:t>
+      </w:r>
+      <w:r>
+        <w:t xml:space="preserve">If a second reset value is </w:t>
+      </w:r>
+      <w:r>
+        <w:t xml:space="preserve">inputted then </w:t>
+      </w:r>
+      <w:r>
+        <w:t>the process deadlocks.</w:t>
+      </w:r>
+      <w:r>
+        <w:t xml:space="preserve"> This is because the old values are still in the system, when a third number is placed into the system there is no available process to accept the new number. By adding buffers more numbers could be placed into the system but you would need infinite buffers to allow the process to never deadlock, but this is impossible.</w:t>
       </w:r>
       <w:bookmarkStart w:id="0" w:name="_GoBack"/>
       <w:bookmarkEnd w:id="0"/>
-      <w:r>
-        <w:t>in</w:t>
-      </w:r>
-      <w:r>
-        <w:t>Channels and complicated formatting in the println statements so that an accurate table could be formed.</w:t>
-      </w:r>
-      <w:r>
-        <w:t xml:space="preserve"> </w:t>
-      </w:r>
-      <w:r>
-        <w:t>GParPrint</w:t>
-      </w:r>
-      <w:r>
-        <w:t>, however,</w:t>
-      </w:r>
-      <w:r>
-        <w:t xml:space="preserve"> reduces this complexity by taking multiple inChannels at once and printing ea</w:t>
-      </w:r>
-      <w:r>
-        <w:t xml:space="preserve">ch piece of information in line such </w:t>
-      </w:r>
-      <w:r>
-        <w:t xml:space="preserve">that </w:t>
-      </w:r>
-      <w:r>
-        <w:t>a table can easily be formed.</w:t>
-      </w:r>
+    </w:p>
+    <w:p>
+      <w:pPr>
+        <w:spacing w:after="0" w:line="240" w:lineRule="auto"/>
+        <w:ind w:firstLine="720"/>
+      </w:pPr>
+    </w:p>
+    <w:p>
+      <w:pPr>
+        <w:spacing w:after="0" w:line="240" w:lineRule="auto"/>
+        <w:rPr>
+          <w:rFonts w:ascii="Consolas" w:hAnsi="Consolas" w:cs="Consolas"/>
+          <w:sz w:val="20"/>
+          <w:szCs w:val="20"/>
+        </w:rPr>
+      </w:pPr>
+      <w:r>
+        <w:rPr>
+          <w:b/>
+        </w:rPr>
+        <w:t>Output</w:t>
+      </w:r>
+    </w:p>
+    <w:p>
+      <w:pPr>
+        <w:spacing w:after="0" w:line="240" w:lineRule="auto"/>
+        <w:ind w:firstLine="720"/>
+      </w:pPr>
+      <w:r>
+        <w:rPr>
+          <w:noProof/>
+          <w:lang w:eastAsia="en-GB"/>
+        </w:rPr>
+        <w:drawing>
+          <wp:anchor distT="0" distB="0" distL="114300" distR="114300" simplePos="0" relativeHeight="251668480" behindDoc="0" locked="0" layoutInCell="1" allowOverlap="1">
+            <wp:simplePos x="0" y="0"/>
+            <wp:positionH relativeFrom="column">
+              <wp:posOffset>457200</wp:posOffset>
+            </wp:positionH>
+            <wp:positionV relativeFrom="paragraph">
+              <wp:posOffset>167640</wp:posOffset>
+            </wp:positionV>
+            <wp:extent cx="2371090" cy="3855720"/>
+            <wp:effectExtent l="0" t="0" r="0" b="0"/>
+            <wp:wrapSquare wrapText="bothSides"/>
+            <wp:docPr id="2" name="Picture 2"/>
+            <wp:cNvGraphicFramePr>
+              <a:graphicFrameLocks xmlns:a="http://schemas.openxmlformats.org/drawingml/2006/main" noChangeAspect="1"/>
+            </wp:cNvGraphicFramePr>
+            <a:graphic xmlns:a="http://schemas.openxmlformats.org/drawingml/2006/main">
+              <a:graphicData uri="http://schemas.openxmlformats.org/drawingml/2006/picture">
+                <pic:pic xmlns:pic="http://schemas.openxmlformats.org/drawingml/2006/picture">
+                  <pic:nvPicPr>
+                    <pic:cNvPr id="1" name=""/>
+                    <pic:cNvPicPr/>
+                  </pic:nvPicPr>
+                  <pic:blipFill>
+                    <a:blip r:embed="rId12">
+                      <a:extLst>
+                        <a:ext uri="{28A0092B-C50C-407E-A947-70E740481C1C}">
+                          <a14:useLocalDpi xmlns:a14="http://schemas.microsoft.com/office/drawing/2010/main" val="0"/>
+                        </a:ext>
+                      </a:extLst>
+                    </a:blip>
+                    <a:stretch>
+                      <a:fillRect/>
+                    </a:stretch>
+                  </pic:blipFill>
+                  <pic:spPr>
+                    <a:xfrm>
+                      <a:off x="0" y="0"/>
+                      <a:ext cx="2371090" cy="3855720"/>
+                    </a:xfrm>
+                    <a:prstGeom prst="rect">
+                      <a:avLst/>
+                    </a:prstGeom>
+                  </pic:spPr>
+                </pic:pic>
+              </a:graphicData>
+            </a:graphic>
+            <wp14:sizeRelH relativeFrom="margin">
+              <wp14:pctWidth>0</wp14:pctWidth>
+            </wp14:sizeRelH>
+            <wp14:sizeRelV relativeFrom="margin">
+              <wp14:pctHeight>0</wp14:pctHeight>
+            </wp14:sizeRelV>
+          </wp:anchor>
+        </w:drawing>
+      </w:r>
+    </w:p>
+    <w:p>
+      <w:pPr>
+        <w:spacing w:after="0" w:line="240" w:lineRule="auto"/>
+        <w:ind w:firstLine="720"/>
+      </w:pPr>
     </w:p>
     <w:sectPr>
       <w:pgSz w:w="11906" w:h="16838"/>

</xml_diff>

<commit_message>
Finished ex 8.1, added all required code and output to labbook.
</commit_message>
<xml_diff>
--- a/LabBook.docx
+++ b/LabBook.docx
@@ -7648,49 +7648,49 @@
       <w:pPr>
         <w:spacing w:after="0" w:line="240" w:lineRule="auto"/>
       </w:pPr>
+    </w:p>
+    <w:p>
+      <w:pPr>
+        <w:tabs>
+          <w:tab w:val="center" w:pos="4513"/>
+        </w:tabs>
+        <w:spacing w:after="0" w:line="240" w:lineRule="auto"/>
+        <w:rPr>
+          <w:b/>
+          <w:sz w:val="24"/>
+          <w:szCs w:val="24"/>
+        </w:rPr>
+      </w:pPr>
+      <w:r>
+        <w:rPr>
+          <w:b/>
+          <w:sz w:val="24"/>
+          <w:szCs w:val="24"/>
+        </w:rPr>
+        <w:t>Ex 5-2</w:t>
+      </w:r>
+    </w:p>
+    <w:p>
+      <w:pPr>
+        <w:spacing w:after="0" w:line="240" w:lineRule="auto"/>
+        <w:rPr>
+          <w:rFonts w:ascii="Consolas" w:hAnsi="Consolas" w:cs="Consolas"/>
+          <w:color w:val="000000"/>
+          <w:sz w:val="20"/>
+          <w:szCs w:val="20"/>
+        </w:rPr>
+      </w:pPr>
       <w:r>
         <w:rPr>
           <w:noProof/>
         </w:rPr>
         <w:pict>
-          <v:shape id="_x0000_s1036" type="#_x0000_t75" style="position:absolute;margin-left:-.2pt;margin-top:36.45pt;width:451.2pt;height:110.4pt;z-index:251672576;mso-position-horizontal-relative:text;mso-position-vertical-relative:text">
-            <v:imagedata r:id="rId15" o:title="ex4"/>
+          <v:shape id="_x0000_s1038" type="#_x0000_t75" style="position:absolute;margin-left:-.1pt;margin-top:6.2pt;width:451.2pt;height:110.4pt;z-index:251676672;mso-position-horizontal-relative:text;mso-position-vertical-relative:text">
+            <v:imagedata r:id="rId15" o:title="ex5"/>
             <w10:wrap type="square"/>
           </v:shape>
         </w:pict>
       </w:r>
-    </w:p>
-    <w:p>
-      <w:pPr>
-        <w:tabs>
-          <w:tab w:val="center" w:pos="4513"/>
-        </w:tabs>
-        <w:spacing w:after="0" w:line="240" w:lineRule="auto"/>
-        <w:rPr>
-          <w:b/>
-          <w:sz w:val="24"/>
-          <w:szCs w:val="24"/>
-        </w:rPr>
-      </w:pPr>
-      <w:r>
-        <w:rPr>
-          <w:b/>
-          <w:sz w:val="24"/>
-          <w:szCs w:val="24"/>
-        </w:rPr>
-        <w:t>Ex 5-2</w:t>
-      </w:r>
-    </w:p>
-    <w:p>
-      <w:pPr>
-        <w:spacing w:after="0" w:line="240" w:lineRule="auto"/>
-        <w:rPr>
-          <w:rFonts w:ascii="Consolas" w:hAnsi="Consolas" w:cs="Consolas"/>
-          <w:color w:val="000000"/>
-          <w:sz w:val="20"/>
-          <w:szCs w:val="20"/>
-        </w:rPr>
-      </w:pPr>
     </w:p>
     <w:p>
       <w:pPr>
@@ -14527,6 +14527,95 @@
     <w:p>
       <w:pPr>
         <w:spacing w:after="0" w:line="240" w:lineRule="auto"/>
+        <w:ind w:firstLine="720"/>
+        <w:rPr>
+          <w:rFonts w:ascii="Consolas" w:hAnsi="Consolas" w:cs="Consolas"/>
+          <w:color w:val="000000"/>
+          <w:sz w:val="20"/>
+          <w:szCs w:val="20"/>
+        </w:rPr>
+      </w:pPr>
+    </w:p>
+    <w:p>
+      <w:pPr>
+        <w:spacing w:after="0" w:line="240" w:lineRule="auto"/>
+        <w:rPr>
+          <w:rFonts w:ascii="Consolas" w:hAnsi="Consolas" w:cs="Consolas"/>
+          <w:color w:val="000000"/>
+          <w:sz w:val="20"/>
+          <w:szCs w:val="20"/>
+        </w:rPr>
+      </w:pPr>
+      <w:r>
+        <w:rPr>
+          <w:b/>
+        </w:rPr>
+        <w:t>Output</w:t>
+      </w:r>
+    </w:p>
+    <w:p>
+      <w:pPr>
+        <w:spacing w:after="0" w:line="240" w:lineRule="auto"/>
+        <w:ind w:firstLine="720"/>
+        <w:rPr>
+          <w:rFonts w:ascii="Consolas" w:hAnsi="Consolas" w:cs="Consolas"/>
+          <w:color w:val="000000"/>
+          <w:sz w:val="20"/>
+          <w:szCs w:val="20"/>
+        </w:rPr>
+      </w:pPr>
+      <w:r>
+        <w:rPr>
+          <w:noProof/>
+          <w:lang w:eastAsia="en-GB"/>
+        </w:rPr>
+        <w:drawing>
+          <wp:inline distT="0" distB="0" distL="0" distR="0" wp14:anchorId="32B12C74" wp14:editId="0A06CE58">
+            <wp:extent cx="1744980" cy="2065679"/>
+            <wp:effectExtent l="0" t="0" r="7620" b="0"/>
+            <wp:docPr id="5" name="Picture 5"/>
+            <wp:cNvGraphicFramePr>
+              <a:graphicFrameLocks xmlns:a="http://schemas.openxmlformats.org/drawingml/2006/main" noChangeAspect="1"/>
+            </wp:cNvGraphicFramePr>
+            <a:graphic xmlns:a="http://schemas.openxmlformats.org/drawingml/2006/main">
+              <a:graphicData uri="http://schemas.openxmlformats.org/drawingml/2006/picture">
+                <pic:pic xmlns:pic="http://schemas.openxmlformats.org/drawingml/2006/picture">
+                  <pic:nvPicPr>
+                    <pic:cNvPr id="1" name=""/>
+                    <pic:cNvPicPr/>
+                  </pic:nvPicPr>
+                  <pic:blipFill rotWithShape="1">
+                    <a:blip r:embed="rId17"/>
+                    <a:srcRect t="8674" r="75405" b="37051"/>
+                    <a:stretch/>
+                  </pic:blipFill>
+                  <pic:spPr bwMode="auto">
+                    <a:xfrm>
+                      <a:off x="0" y="0"/>
+                      <a:ext cx="1770708" cy="2096135"/>
+                    </a:xfrm>
+                    <a:prstGeom prst="rect">
+                      <a:avLst/>
+                    </a:prstGeom>
+                    <a:ln>
+                      <a:noFill/>
+                    </a:ln>
+                    <a:extLst>
+                      <a:ext uri="{53640926-AAD7-44D8-BBD7-CCE9431645EC}">
+                        <a14:shadowObscured xmlns:a14="http://schemas.microsoft.com/office/drawing/2010/main"/>
+                      </a:ext>
+                    </a:extLst>
+                  </pic:spPr>
+                </pic:pic>
+              </a:graphicData>
+            </a:graphic>
+          </wp:inline>
+        </w:drawing>
+      </w:r>
+    </w:p>
+    <w:p>
+      <w:pPr>
+        <w:spacing w:after="0" w:line="240" w:lineRule="auto"/>
         <w:rPr>
           <w:rFonts w:ascii="Consolas" w:hAnsi="Consolas" w:cs="Consolas"/>
           <w:color w:val="000000"/>
@@ -14553,15 +14642,7 @@
           <w:sz w:val="24"/>
           <w:szCs w:val="24"/>
         </w:rPr>
-        <w:t>Ex 7</w:t>
-      </w:r>
-      <w:r>
-        <w:rPr>
-          <w:b/>
-          <w:sz w:val="24"/>
-          <w:szCs w:val="24"/>
-        </w:rPr>
-        <w:t>-1</w:t>
+        <w:t>Ex 7-1</w:t>
       </w:r>
     </w:p>
     <w:p>
@@ -14585,15 +14666,11 @@
         <w:spacing w:after="0" w:line="240" w:lineRule="auto"/>
         <w:rPr>
           <w:b/>
-          <w:sz w:val="24"/>
-          <w:szCs w:val="24"/>
-        </w:rPr>
-      </w:pPr>
-      <w:r>
-        <w:rPr>
-          <w:b/>
-          <w:sz w:val="24"/>
-          <w:szCs w:val="24"/>
+        </w:rPr>
+      </w:pPr>
+      <w:r>
+        <w:rPr>
+          <w:b/>
         </w:rPr>
         <w:t>Server.groovy</w:t>
       </w:r>
@@ -15245,7 +15322,6 @@
           <w:sz w:val="20"/>
           <w:szCs w:val="20"/>
         </w:rPr>
-        <w:lastRenderedPageBreak/>
         <w:t>println</w:t>
       </w:r>
       <w:r>
@@ -15319,14 +15395,6 @@
           <w:szCs w:val="20"/>
         </w:rPr>
         <w:tab/>
-      </w:r>
-      <w:r>
-        <w:rPr>
-          <w:rFonts w:ascii="Consolas" w:hAnsi="Consolas" w:cs="Consolas"/>
-          <w:color w:val="FF00CC"/>
-          <w:sz w:val="20"/>
-          <w:szCs w:val="20"/>
-        </w:rPr>
         <w:t>client$</w:t>
       </w:r>
       <w:r>
@@ -16949,8 +17017,6 @@
           <w:szCs w:val="20"/>
         </w:rPr>
       </w:pPr>
-      <w:bookmarkStart w:id="0" w:name="_GoBack"/>
-      <w:bookmarkEnd w:id="0"/>
       <w:r>
         <w:rPr>
           <w:rFonts w:ascii="Consolas" w:hAnsi="Consolas" w:cs="Consolas"/>
@@ -17297,6 +17363,7 @@
           <w:sz w:val="20"/>
           <w:szCs w:val="20"/>
         </w:rPr>
+        <w:lastRenderedPageBreak/>
         <w:t>client0 requested value for key 3 from server0</w:t>
       </w:r>
     </w:p>
@@ -17649,7 +17716,7 @@
         </w:rPr>
         <w:pict>
           <v:shape id="_x0000_s1037" type="#_x0000_t75" style="position:absolute;left:0;text-align:left;margin-left:.15pt;margin-top:37.85pt;width:435.6pt;height:180.6pt;z-index:251674624;mso-position-horizontal-relative:text;mso-position-vertical-relative:text">
-            <v:imagedata r:id="rId17" o:title="ex7.1_diagram"/>
+            <v:imagedata r:id="rId18" o:title="ex7"/>
             <w10:wrap type="square"/>
           </v:shape>
         </w:pict>
@@ -17721,6 +17788,3015 @@
       </w:pPr>
       <w:r>
         <w:t>Using the output from the print statements and by looking at the diagram above it is clear that the deadlock occurs when both the servers request information from each other at the same time.</w:t>
+      </w:r>
+    </w:p>
+    <w:p>
+      <w:pPr>
+        <w:spacing w:after="0" w:line="240" w:lineRule="auto"/>
+      </w:pPr>
+    </w:p>
+    <w:p>
+      <w:pPr>
+        <w:tabs>
+          <w:tab w:val="center" w:pos="4513"/>
+        </w:tabs>
+        <w:spacing w:after="0" w:line="240" w:lineRule="auto"/>
+        <w:rPr>
+          <w:b/>
+          <w:sz w:val="24"/>
+          <w:szCs w:val="24"/>
+        </w:rPr>
+      </w:pPr>
+      <w:r>
+        <w:rPr>
+          <w:b/>
+          <w:sz w:val="24"/>
+          <w:szCs w:val="24"/>
+        </w:rPr>
+        <w:br w:type="column"/>
+      </w:r>
+      <w:bookmarkStart w:id="0" w:name="_GoBack"/>
+      <w:bookmarkEnd w:id="0"/>
+      <w:r>
+        <w:rPr>
+          <w:b/>
+          <w:sz w:val="24"/>
+          <w:szCs w:val="24"/>
+        </w:rPr>
+        <w:lastRenderedPageBreak/>
+        <w:t>Ex 8</w:t>
+      </w:r>
+      <w:r>
+        <w:rPr>
+          <w:b/>
+          <w:sz w:val="24"/>
+          <w:szCs w:val="24"/>
+        </w:rPr>
+        <w:t>-1</w:t>
+      </w:r>
+    </w:p>
+    <w:p>
+      <w:pPr>
+        <w:spacing w:after="0" w:line="240" w:lineRule="auto"/>
+      </w:pPr>
+    </w:p>
+    <w:p>
+      <w:pPr>
+        <w:tabs>
+          <w:tab w:val="center" w:pos="4513"/>
+        </w:tabs>
+        <w:spacing w:after="0" w:line="240" w:lineRule="auto"/>
+        <w:rPr>
+          <w:b/>
+        </w:rPr>
+      </w:pPr>
+      <w:r>
+        <w:rPr>
+          <w:b/>
+        </w:rPr>
+        <w:t>Client</w:t>
+      </w:r>
+      <w:r>
+        <w:rPr>
+          <w:b/>
+        </w:rPr>
+        <w:t>.groovy</w:t>
+      </w:r>
+    </w:p>
+    <w:p>
+      <w:pPr>
+        <w:autoSpaceDE w:val="0"/>
+        <w:autoSpaceDN w:val="0"/>
+        <w:adjustRightInd w:val="0"/>
+        <w:spacing w:after="0" w:line="240" w:lineRule="auto"/>
+        <w:ind w:firstLine="720"/>
+        <w:rPr>
+          <w:rFonts w:ascii="Consolas" w:hAnsi="Consolas" w:cs="Consolas"/>
+          <w:sz w:val="20"/>
+          <w:szCs w:val="20"/>
+        </w:rPr>
+      </w:pPr>
+      <w:r>
+        <w:rPr>
+          <w:rFonts w:ascii="Consolas" w:hAnsi="Consolas" w:cs="Consolas"/>
+          <w:b/>
+          <w:bCs/>
+          <w:color w:val="972C78"/>
+          <w:sz w:val="20"/>
+          <w:szCs w:val="20"/>
+        </w:rPr>
+        <w:t>void</w:t>
+      </w:r>
+      <w:r>
+        <w:rPr>
+          <w:rFonts w:ascii="Consolas" w:hAnsi="Consolas" w:cs="Consolas"/>
+          <w:color w:val="000000"/>
+          <w:sz w:val="20"/>
+          <w:szCs w:val="20"/>
+        </w:rPr>
+        <w:t xml:space="preserve"> run () {</w:t>
+      </w:r>
+    </w:p>
+    <w:p>
+      <w:pPr>
+        <w:autoSpaceDE w:val="0"/>
+        <w:autoSpaceDN w:val="0"/>
+        <w:adjustRightInd w:val="0"/>
+        <w:spacing w:after="0" w:line="240" w:lineRule="auto"/>
+        <w:ind w:left="720" w:firstLine="720"/>
+        <w:rPr>
+          <w:rFonts w:ascii="Consolas" w:hAnsi="Consolas" w:cs="Consolas"/>
+          <w:sz w:val="20"/>
+          <w:szCs w:val="20"/>
+        </w:rPr>
+      </w:pPr>
+      <w:r>
+        <w:rPr>
+          <w:rFonts w:ascii="Consolas" w:hAnsi="Consolas" w:cs="Consolas"/>
+          <w:b/>
+          <w:bCs/>
+          <w:color w:val="972C78"/>
+          <w:sz w:val="20"/>
+          <w:szCs w:val="20"/>
+        </w:rPr>
+        <w:t>def</w:t>
+      </w:r>
+      <w:r>
+        <w:rPr>
+          <w:rFonts w:ascii="Consolas" w:hAnsi="Consolas" w:cs="Consolas"/>
+          <w:color w:val="000000"/>
+          <w:sz w:val="20"/>
+          <w:szCs w:val="20"/>
+        </w:rPr>
+        <w:t xml:space="preserve"> </w:t>
+      </w:r>
+      <w:r>
+        <w:rPr>
+          <w:rFonts w:ascii="Consolas" w:hAnsi="Consolas" w:cs="Consolas"/>
+          <w:color w:val="6A3E3E"/>
+          <w:sz w:val="20"/>
+          <w:szCs w:val="20"/>
+        </w:rPr>
+        <w:t>iterations</w:t>
+      </w:r>
+      <w:r>
+        <w:rPr>
+          <w:rFonts w:ascii="Consolas" w:hAnsi="Consolas" w:cs="Consolas"/>
+          <w:color w:val="000000"/>
+          <w:sz w:val="20"/>
+          <w:szCs w:val="20"/>
+        </w:rPr>
+        <w:t xml:space="preserve"> = </w:t>
+      </w:r>
+      <w:r>
+        <w:rPr>
+          <w:rFonts w:ascii="Consolas" w:hAnsi="Consolas" w:cs="Consolas"/>
+          <w:color w:val="0000C0"/>
+          <w:sz w:val="20"/>
+          <w:szCs w:val="20"/>
+        </w:rPr>
+        <w:t>selectList</w:t>
+      </w:r>
+      <w:r>
+        <w:rPr>
+          <w:rFonts w:ascii="Consolas" w:hAnsi="Consolas" w:cs="Consolas"/>
+          <w:color w:val="000000"/>
+          <w:sz w:val="20"/>
+          <w:szCs w:val="20"/>
+        </w:rPr>
+        <w:t>.size</w:t>
+      </w:r>
+    </w:p>
+    <w:p>
+      <w:pPr>
+        <w:autoSpaceDE w:val="0"/>
+        <w:autoSpaceDN w:val="0"/>
+        <w:adjustRightInd w:val="0"/>
+        <w:spacing w:after="0" w:line="240" w:lineRule="auto"/>
+        <w:ind w:left="720" w:firstLine="720"/>
+        <w:rPr>
+          <w:rFonts w:ascii="Consolas" w:hAnsi="Consolas" w:cs="Consolas"/>
+          <w:sz w:val="20"/>
+          <w:szCs w:val="20"/>
+        </w:rPr>
+      </w:pPr>
+      <w:r>
+        <w:rPr>
+          <w:rFonts w:ascii="Consolas" w:hAnsi="Consolas" w:cs="Consolas"/>
+          <w:color w:val="66CCFF"/>
+          <w:sz w:val="20"/>
+          <w:szCs w:val="20"/>
+        </w:rPr>
+        <w:t>println</w:t>
+      </w:r>
+      <w:r>
+        <w:rPr>
+          <w:rFonts w:ascii="Consolas" w:hAnsi="Consolas" w:cs="Consolas"/>
+          <w:color w:val="000000"/>
+          <w:sz w:val="20"/>
+          <w:szCs w:val="20"/>
+        </w:rPr>
+        <w:t xml:space="preserve"> </w:t>
+      </w:r>
+      <w:r>
+        <w:rPr>
+          <w:rFonts w:ascii="Consolas" w:hAnsi="Consolas" w:cs="Consolas"/>
+          <w:color w:val="FF00CC"/>
+          <w:sz w:val="20"/>
+          <w:szCs w:val="20"/>
+        </w:rPr>
+        <w:t>"Client $</w:t>
+      </w:r>
+      <w:r>
+        <w:rPr>
+          <w:rFonts w:ascii="Consolas" w:hAnsi="Consolas" w:cs="Consolas"/>
+          <w:color w:val="0000C0"/>
+          <w:sz w:val="20"/>
+          <w:szCs w:val="20"/>
+        </w:rPr>
+        <w:t>clientNumber</w:t>
+      </w:r>
+      <w:r>
+        <w:rPr>
+          <w:rFonts w:ascii="Consolas" w:hAnsi="Consolas" w:cs="Consolas"/>
+          <w:color w:val="FF00CC"/>
+          <w:sz w:val="20"/>
+          <w:szCs w:val="20"/>
+        </w:rPr>
+        <w:t xml:space="preserve"> has $</w:t>
+      </w:r>
+      <w:r>
+        <w:rPr>
+          <w:rFonts w:ascii="Consolas" w:hAnsi="Consolas" w:cs="Consolas"/>
+          <w:color w:val="6A3E3E"/>
+          <w:sz w:val="20"/>
+          <w:szCs w:val="20"/>
+        </w:rPr>
+        <w:t>iterations</w:t>
+      </w:r>
+      <w:r>
+        <w:rPr>
+          <w:rFonts w:ascii="Consolas" w:hAnsi="Consolas" w:cs="Consolas"/>
+          <w:color w:val="FF00CC"/>
+          <w:sz w:val="20"/>
+          <w:szCs w:val="20"/>
+        </w:rPr>
+        <w:t xml:space="preserve"> values in $</w:t>
+      </w:r>
+      <w:r>
+        <w:rPr>
+          <w:rFonts w:ascii="Consolas" w:hAnsi="Consolas" w:cs="Consolas"/>
+          <w:color w:val="0000C0"/>
+          <w:sz w:val="20"/>
+          <w:szCs w:val="20"/>
+        </w:rPr>
+        <w:t>selectList</w:t>
+      </w:r>
+      <w:r>
+        <w:rPr>
+          <w:rFonts w:ascii="Consolas" w:hAnsi="Consolas" w:cs="Consolas"/>
+          <w:color w:val="FF00CC"/>
+          <w:sz w:val="20"/>
+          <w:szCs w:val="20"/>
+        </w:rPr>
+        <w:t>"</w:t>
+      </w:r>
+    </w:p>
+    <w:p>
+      <w:pPr>
+        <w:autoSpaceDE w:val="0"/>
+        <w:autoSpaceDN w:val="0"/>
+        <w:adjustRightInd w:val="0"/>
+        <w:spacing w:after="0" w:line="240" w:lineRule="auto"/>
+        <w:ind w:left="720" w:firstLine="720"/>
+        <w:rPr>
+          <w:rFonts w:ascii="Consolas" w:hAnsi="Consolas" w:cs="Consolas"/>
+          <w:sz w:val="20"/>
+          <w:szCs w:val="20"/>
+        </w:rPr>
+      </w:pPr>
+      <w:r>
+        <w:rPr>
+          <w:rFonts w:ascii="Consolas" w:hAnsi="Consolas" w:cs="Consolas"/>
+          <w:b/>
+          <w:bCs/>
+          <w:color w:val="972C78"/>
+          <w:sz w:val="20"/>
+          <w:szCs w:val="20"/>
+        </w:rPr>
+        <w:t>def</w:t>
+      </w:r>
+      <w:r>
+        <w:rPr>
+          <w:rFonts w:ascii="Consolas" w:hAnsi="Consolas" w:cs="Consolas"/>
+          <w:color w:val="000000"/>
+          <w:sz w:val="20"/>
+          <w:szCs w:val="20"/>
+        </w:rPr>
+        <w:t xml:space="preserve"> </w:t>
+      </w:r>
+      <w:r>
+        <w:rPr>
+          <w:rFonts w:ascii="Consolas" w:hAnsi="Consolas" w:cs="Consolas"/>
+          <w:color w:val="6A3E3E"/>
+          <w:sz w:val="20"/>
+          <w:szCs w:val="20"/>
+        </w:rPr>
+        <w:t>passed</w:t>
+      </w:r>
+      <w:r>
+        <w:rPr>
+          <w:rFonts w:ascii="Consolas" w:hAnsi="Consolas" w:cs="Consolas"/>
+          <w:color w:val="000000"/>
+          <w:sz w:val="20"/>
+          <w:szCs w:val="20"/>
+        </w:rPr>
+        <w:t xml:space="preserve"> = </w:t>
+      </w:r>
+      <w:r>
+        <w:rPr>
+          <w:rFonts w:ascii="Consolas" w:hAnsi="Consolas" w:cs="Consolas"/>
+          <w:b/>
+          <w:bCs/>
+          <w:color w:val="972C78"/>
+          <w:sz w:val="20"/>
+          <w:szCs w:val="20"/>
+        </w:rPr>
+        <w:t>true</w:t>
+      </w:r>
+    </w:p>
+    <w:p>
+      <w:pPr>
+        <w:autoSpaceDE w:val="0"/>
+        <w:autoSpaceDN w:val="0"/>
+        <w:adjustRightInd w:val="0"/>
+        <w:spacing w:after="0" w:line="240" w:lineRule="auto"/>
+        <w:ind w:left="720" w:firstLine="720"/>
+        <w:rPr>
+          <w:rFonts w:ascii="Consolas" w:hAnsi="Consolas" w:cs="Consolas"/>
+          <w:sz w:val="20"/>
+          <w:szCs w:val="20"/>
+        </w:rPr>
+      </w:pPr>
+      <w:r>
+        <w:rPr>
+          <w:rFonts w:ascii="Consolas" w:hAnsi="Consolas" w:cs="Consolas"/>
+          <w:b/>
+          <w:bCs/>
+          <w:color w:val="972C78"/>
+          <w:sz w:val="20"/>
+          <w:szCs w:val="20"/>
+        </w:rPr>
+        <w:t>def</w:t>
+      </w:r>
+      <w:r>
+        <w:rPr>
+          <w:rFonts w:ascii="Consolas" w:hAnsi="Consolas" w:cs="Consolas"/>
+          <w:color w:val="000000"/>
+          <w:sz w:val="20"/>
+          <w:szCs w:val="20"/>
+        </w:rPr>
+        <w:t xml:space="preserve"> </w:t>
+      </w:r>
+      <w:r>
+        <w:rPr>
+          <w:rFonts w:ascii="Consolas" w:hAnsi="Consolas" w:cs="Consolas"/>
+          <w:color w:val="6A3E3E"/>
+          <w:sz w:val="20"/>
+          <w:szCs w:val="20"/>
+        </w:rPr>
+        <w:t>failedClient</w:t>
+      </w:r>
+    </w:p>
+    <w:p>
+      <w:pPr>
+        <w:autoSpaceDE w:val="0"/>
+        <w:autoSpaceDN w:val="0"/>
+        <w:adjustRightInd w:val="0"/>
+        <w:spacing w:after="0" w:line="240" w:lineRule="auto"/>
+        <w:ind w:left="1440"/>
+        <w:rPr>
+          <w:rFonts w:ascii="Consolas" w:hAnsi="Consolas" w:cs="Consolas"/>
+          <w:sz w:val="20"/>
+          <w:szCs w:val="20"/>
+        </w:rPr>
+      </w:pPr>
+      <w:r>
+        <w:rPr>
+          <w:rFonts w:ascii="Consolas" w:hAnsi="Consolas" w:cs="Consolas"/>
+          <w:b/>
+          <w:bCs/>
+          <w:color w:val="972C78"/>
+          <w:sz w:val="20"/>
+          <w:szCs w:val="20"/>
+        </w:rPr>
+        <w:t>def</w:t>
+      </w:r>
+      <w:r>
+        <w:rPr>
+          <w:rFonts w:ascii="Consolas" w:hAnsi="Consolas" w:cs="Consolas"/>
+          <w:color w:val="000000"/>
+          <w:sz w:val="20"/>
+          <w:szCs w:val="20"/>
+        </w:rPr>
+        <w:t xml:space="preserve"> </w:t>
+      </w:r>
+      <w:r>
+        <w:rPr>
+          <w:rFonts w:ascii="Consolas" w:hAnsi="Consolas" w:cs="Consolas"/>
+          <w:color w:val="6A3E3E"/>
+          <w:sz w:val="20"/>
+          <w:szCs w:val="20"/>
+        </w:rPr>
+        <w:t>timesFailed</w:t>
+      </w:r>
+      <w:r>
+        <w:rPr>
+          <w:rFonts w:ascii="Consolas" w:hAnsi="Consolas" w:cs="Consolas"/>
+          <w:color w:val="000000"/>
+          <w:sz w:val="20"/>
+          <w:szCs w:val="20"/>
+        </w:rPr>
+        <w:t xml:space="preserve"> = 0</w:t>
+      </w:r>
+    </w:p>
+    <w:p>
+      <w:pPr>
+        <w:autoSpaceDE w:val="0"/>
+        <w:autoSpaceDN w:val="0"/>
+        <w:adjustRightInd w:val="0"/>
+        <w:spacing w:after="0" w:line="240" w:lineRule="auto"/>
+        <w:ind w:left="720" w:firstLine="720"/>
+        <w:rPr>
+          <w:rFonts w:ascii="Consolas" w:hAnsi="Consolas" w:cs="Consolas"/>
+          <w:sz w:val="20"/>
+          <w:szCs w:val="20"/>
+        </w:rPr>
+      </w:pPr>
+      <w:r>
+        <w:rPr>
+          <w:rFonts w:ascii="Consolas" w:hAnsi="Consolas" w:cs="Consolas"/>
+          <w:b/>
+          <w:bCs/>
+          <w:color w:val="972C78"/>
+          <w:sz w:val="20"/>
+          <w:szCs w:val="20"/>
+        </w:rPr>
+        <w:t>for</w:t>
+      </w:r>
+      <w:r>
+        <w:rPr>
+          <w:rFonts w:ascii="Consolas" w:hAnsi="Consolas" w:cs="Consolas"/>
+          <w:color w:val="000000"/>
+          <w:sz w:val="20"/>
+          <w:szCs w:val="20"/>
+        </w:rPr>
+        <w:t xml:space="preserve"> ( </w:t>
+      </w:r>
+      <w:r>
+        <w:rPr>
+          <w:rFonts w:ascii="Consolas" w:hAnsi="Consolas" w:cs="Consolas"/>
+          <w:color w:val="6A3E3E"/>
+          <w:sz w:val="20"/>
+          <w:szCs w:val="20"/>
+        </w:rPr>
+        <w:t>i</w:t>
+      </w:r>
+      <w:r>
+        <w:rPr>
+          <w:rFonts w:ascii="Consolas" w:hAnsi="Consolas" w:cs="Consolas"/>
+          <w:color w:val="000000"/>
+          <w:sz w:val="20"/>
+          <w:szCs w:val="20"/>
+        </w:rPr>
+        <w:t xml:space="preserve"> </w:t>
+      </w:r>
+      <w:r>
+        <w:rPr>
+          <w:rFonts w:ascii="Consolas" w:hAnsi="Consolas" w:cs="Consolas"/>
+          <w:b/>
+          <w:bCs/>
+          <w:color w:val="972C78"/>
+          <w:sz w:val="20"/>
+          <w:szCs w:val="20"/>
+        </w:rPr>
+        <w:t>in</w:t>
+      </w:r>
+      <w:r>
+        <w:rPr>
+          <w:rFonts w:ascii="Consolas" w:hAnsi="Consolas" w:cs="Consolas"/>
+          <w:color w:val="000000"/>
+          <w:sz w:val="20"/>
+          <w:szCs w:val="20"/>
+        </w:rPr>
+        <w:t xml:space="preserve"> 0 ..&lt; </w:t>
+      </w:r>
+      <w:r>
+        <w:rPr>
+          <w:rFonts w:ascii="Consolas" w:hAnsi="Consolas" w:cs="Consolas"/>
+          <w:color w:val="6A3E3E"/>
+          <w:sz w:val="20"/>
+          <w:szCs w:val="20"/>
+        </w:rPr>
+        <w:t>iterations</w:t>
+      </w:r>
+      <w:r>
+        <w:rPr>
+          <w:rFonts w:ascii="Consolas" w:hAnsi="Consolas" w:cs="Consolas"/>
+          <w:color w:val="000000"/>
+          <w:sz w:val="20"/>
+          <w:szCs w:val="20"/>
+        </w:rPr>
+        <w:t>) {</w:t>
+      </w:r>
+    </w:p>
+    <w:p>
+      <w:pPr>
+        <w:autoSpaceDE w:val="0"/>
+        <w:autoSpaceDN w:val="0"/>
+        <w:adjustRightInd w:val="0"/>
+        <w:spacing w:after="0" w:line="240" w:lineRule="auto"/>
+        <w:ind w:left="1440" w:firstLine="720"/>
+        <w:rPr>
+          <w:rFonts w:ascii="Consolas" w:hAnsi="Consolas" w:cs="Consolas"/>
+          <w:sz w:val="20"/>
+          <w:szCs w:val="20"/>
+        </w:rPr>
+      </w:pPr>
+      <w:r>
+        <w:rPr>
+          <w:rFonts w:ascii="Consolas" w:hAnsi="Consolas" w:cs="Consolas"/>
+          <w:b/>
+          <w:bCs/>
+          <w:color w:val="972C78"/>
+          <w:sz w:val="20"/>
+          <w:szCs w:val="20"/>
+        </w:rPr>
+        <w:t>def</w:t>
+      </w:r>
+      <w:r>
+        <w:rPr>
+          <w:rFonts w:ascii="Consolas" w:hAnsi="Consolas" w:cs="Consolas"/>
+          <w:color w:val="000000"/>
+          <w:sz w:val="20"/>
+          <w:szCs w:val="20"/>
+        </w:rPr>
+        <w:t xml:space="preserve"> </w:t>
+      </w:r>
+      <w:r>
+        <w:rPr>
+          <w:rFonts w:ascii="Consolas" w:hAnsi="Consolas" w:cs="Consolas"/>
+          <w:color w:val="6A3E3E"/>
+          <w:sz w:val="20"/>
+          <w:szCs w:val="20"/>
+        </w:rPr>
+        <w:t>key</w:t>
+      </w:r>
+      <w:r>
+        <w:rPr>
+          <w:rFonts w:ascii="Consolas" w:hAnsi="Consolas" w:cs="Consolas"/>
+          <w:color w:val="000000"/>
+          <w:sz w:val="20"/>
+          <w:szCs w:val="20"/>
+        </w:rPr>
+        <w:t xml:space="preserve"> = </w:t>
+      </w:r>
+      <w:r>
+        <w:rPr>
+          <w:rFonts w:ascii="Consolas" w:hAnsi="Consolas" w:cs="Consolas"/>
+          <w:color w:val="0000C0"/>
+          <w:sz w:val="20"/>
+          <w:szCs w:val="20"/>
+        </w:rPr>
+        <w:t>selectList</w:t>
+      </w:r>
+      <w:r>
+        <w:rPr>
+          <w:rFonts w:ascii="Consolas" w:hAnsi="Consolas" w:cs="Consolas"/>
+          <w:color w:val="000000"/>
+          <w:sz w:val="20"/>
+          <w:szCs w:val="20"/>
+        </w:rPr>
+        <w:t>[</w:t>
+      </w:r>
+      <w:r>
+        <w:rPr>
+          <w:rFonts w:ascii="Consolas" w:hAnsi="Consolas" w:cs="Consolas"/>
+          <w:color w:val="6A3E3E"/>
+          <w:sz w:val="20"/>
+          <w:szCs w:val="20"/>
+        </w:rPr>
+        <w:t>i</w:t>
+      </w:r>
+      <w:r>
+        <w:rPr>
+          <w:rFonts w:ascii="Consolas" w:hAnsi="Consolas" w:cs="Consolas"/>
+          <w:color w:val="000000"/>
+          <w:sz w:val="20"/>
+          <w:szCs w:val="20"/>
+        </w:rPr>
+        <w:t>]</w:t>
+      </w:r>
+    </w:p>
+    <w:p>
+      <w:pPr>
+        <w:autoSpaceDE w:val="0"/>
+        <w:autoSpaceDN w:val="0"/>
+        <w:adjustRightInd w:val="0"/>
+        <w:spacing w:after="0" w:line="240" w:lineRule="auto"/>
+        <w:ind w:left="1440" w:firstLine="720"/>
+        <w:rPr>
+          <w:rFonts w:ascii="Consolas" w:hAnsi="Consolas" w:cs="Consolas"/>
+          <w:sz w:val="20"/>
+          <w:szCs w:val="20"/>
+        </w:rPr>
+      </w:pPr>
+      <w:r>
+        <w:rPr>
+          <w:rFonts w:ascii="Consolas" w:hAnsi="Consolas" w:cs="Consolas"/>
+          <w:b/>
+          <w:bCs/>
+          <w:color w:val="972C78"/>
+          <w:sz w:val="20"/>
+          <w:szCs w:val="20"/>
+        </w:rPr>
+        <w:t>def</w:t>
+      </w:r>
+      <w:r>
+        <w:rPr>
+          <w:rFonts w:ascii="Consolas" w:hAnsi="Consolas" w:cs="Consolas"/>
+          <w:color w:val="000000"/>
+          <w:sz w:val="20"/>
+          <w:szCs w:val="20"/>
+        </w:rPr>
+        <w:t xml:space="preserve"> </w:t>
+      </w:r>
+      <w:r>
+        <w:rPr>
+          <w:rFonts w:ascii="Consolas" w:hAnsi="Consolas" w:cs="Consolas"/>
+          <w:color w:val="6A3E3E"/>
+          <w:sz w:val="20"/>
+          <w:szCs w:val="20"/>
+        </w:rPr>
+        <w:t>desiredValue</w:t>
+      </w:r>
+      <w:r>
+        <w:rPr>
+          <w:rFonts w:ascii="Consolas" w:hAnsi="Consolas" w:cs="Consolas"/>
+          <w:color w:val="000000"/>
+          <w:sz w:val="20"/>
+          <w:szCs w:val="20"/>
+        </w:rPr>
+        <w:t xml:space="preserve"> = 10 * </w:t>
+      </w:r>
+      <w:r>
+        <w:rPr>
+          <w:rFonts w:ascii="Consolas" w:hAnsi="Consolas" w:cs="Consolas"/>
+          <w:color w:val="6A3E3E"/>
+          <w:sz w:val="20"/>
+          <w:szCs w:val="20"/>
+        </w:rPr>
+        <w:t>key</w:t>
+      </w:r>
+    </w:p>
+    <w:p>
+      <w:pPr>
+        <w:autoSpaceDE w:val="0"/>
+        <w:autoSpaceDN w:val="0"/>
+        <w:adjustRightInd w:val="0"/>
+        <w:spacing w:after="0" w:line="240" w:lineRule="auto"/>
+        <w:ind w:left="2160"/>
+        <w:rPr>
+          <w:rFonts w:ascii="Consolas" w:hAnsi="Consolas" w:cs="Consolas"/>
+          <w:color w:val="000000"/>
+          <w:sz w:val="20"/>
+          <w:szCs w:val="20"/>
+        </w:rPr>
+      </w:pPr>
+      <w:r>
+        <w:rPr>
+          <w:rFonts w:ascii="Consolas" w:hAnsi="Consolas" w:cs="Consolas"/>
+          <w:color w:val="0000C0"/>
+          <w:sz w:val="20"/>
+          <w:szCs w:val="20"/>
+        </w:rPr>
+        <w:t>requestChannel</w:t>
+      </w:r>
+      <w:r>
+        <w:rPr>
+          <w:rFonts w:ascii="Consolas" w:hAnsi="Consolas" w:cs="Consolas"/>
+          <w:color w:val="000000"/>
+          <w:sz w:val="20"/>
+          <w:szCs w:val="20"/>
+        </w:rPr>
+        <w:t>.write(</w:t>
+      </w:r>
+      <w:r>
+        <w:rPr>
+          <w:rFonts w:ascii="Consolas" w:hAnsi="Consolas" w:cs="Consolas"/>
+          <w:color w:val="6A3E3E"/>
+          <w:sz w:val="20"/>
+          <w:szCs w:val="20"/>
+        </w:rPr>
+        <w:t>key</w:t>
+      </w:r>
+      <w:r>
+        <w:rPr>
+          <w:rFonts w:ascii="Consolas" w:hAnsi="Consolas" w:cs="Consolas"/>
+          <w:color w:val="000000"/>
+          <w:sz w:val="20"/>
+          <w:szCs w:val="20"/>
+        </w:rPr>
+        <w:t>)</w:t>
+      </w:r>
+    </w:p>
+    <w:p>
+      <w:pPr>
+        <w:autoSpaceDE w:val="0"/>
+        <w:autoSpaceDN w:val="0"/>
+        <w:adjustRightInd w:val="0"/>
+        <w:spacing w:after="0" w:line="240" w:lineRule="auto"/>
+        <w:ind w:left="2160"/>
+        <w:rPr>
+          <w:rFonts w:ascii="Consolas" w:hAnsi="Consolas" w:cs="Consolas"/>
+          <w:sz w:val="20"/>
+          <w:szCs w:val="20"/>
+        </w:rPr>
+      </w:pPr>
+      <w:r>
+        <w:rPr>
+          <w:rFonts w:ascii="Consolas" w:hAnsi="Consolas" w:cs="Consolas"/>
+          <w:color w:val="66CCFF"/>
+          <w:sz w:val="20"/>
+          <w:szCs w:val="20"/>
+        </w:rPr>
+        <w:t>println</w:t>
+      </w:r>
+      <w:r>
+        <w:rPr>
+          <w:rFonts w:ascii="Consolas" w:hAnsi="Consolas" w:cs="Consolas"/>
+          <w:color w:val="000000"/>
+          <w:sz w:val="20"/>
+          <w:szCs w:val="20"/>
+        </w:rPr>
+        <w:t xml:space="preserve"> </w:t>
+      </w:r>
+      <w:r>
+        <w:rPr>
+          <w:rFonts w:ascii="Consolas" w:hAnsi="Consolas" w:cs="Consolas"/>
+          <w:color w:val="FF00CC"/>
+          <w:sz w:val="20"/>
+          <w:szCs w:val="20"/>
+        </w:rPr>
+        <w:t>"Client $</w:t>
+      </w:r>
+      <w:r>
+        <w:rPr>
+          <w:rFonts w:ascii="Consolas" w:hAnsi="Consolas" w:cs="Consolas"/>
+          <w:color w:val="0000C0"/>
+          <w:sz w:val="20"/>
+          <w:szCs w:val="20"/>
+        </w:rPr>
+        <w:t>clientNumber</w:t>
+      </w:r>
+      <w:r>
+        <w:rPr>
+          <w:rFonts w:ascii="Consolas" w:hAnsi="Consolas" w:cs="Consolas"/>
+          <w:color w:val="FF00CC"/>
+          <w:sz w:val="20"/>
+          <w:szCs w:val="20"/>
+        </w:rPr>
+        <w:t xml:space="preserve"> requested value stored at $</w:t>
+      </w:r>
+      <w:r>
+        <w:rPr>
+          <w:rFonts w:ascii="Consolas" w:hAnsi="Consolas" w:cs="Consolas"/>
+          <w:color w:val="6A3E3E"/>
+          <w:sz w:val="20"/>
+          <w:szCs w:val="20"/>
+        </w:rPr>
+        <w:t>key</w:t>
+      </w:r>
+      <w:r>
+        <w:rPr>
+          <w:rFonts w:ascii="Consolas" w:hAnsi="Consolas" w:cs="Consolas"/>
+          <w:color w:val="FF00CC"/>
+          <w:sz w:val="20"/>
+          <w:szCs w:val="20"/>
+        </w:rPr>
+        <w:t>."</w:t>
+      </w:r>
+    </w:p>
+    <w:p>
+      <w:pPr>
+        <w:autoSpaceDE w:val="0"/>
+        <w:autoSpaceDN w:val="0"/>
+        <w:adjustRightInd w:val="0"/>
+        <w:spacing w:after="0" w:line="240" w:lineRule="auto"/>
+        <w:ind w:left="2160"/>
+        <w:rPr>
+          <w:rFonts w:ascii="Consolas" w:hAnsi="Consolas" w:cs="Consolas"/>
+          <w:sz w:val="20"/>
+          <w:szCs w:val="20"/>
+        </w:rPr>
+      </w:pPr>
+      <w:r>
+        <w:rPr>
+          <w:rFonts w:ascii="Consolas" w:hAnsi="Consolas" w:cs="Consolas"/>
+          <w:b/>
+          <w:bCs/>
+          <w:color w:val="972C78"/>
+          <w:sz w:val="20"/>
+          <w:szCs w:val="20"/>
+        </w:rPr>
+        <w:t>def</w:t>
+      </w:r>
+      <w:r>
+        <w:rPr>
+          <w:rFonts w:ascii="Consolas" w:hAnsi="Consolas" w:cs="Consolas"/>
+          <w:color w:val="000000"/>
+          <w:sz w:val="20"/>
+          <w:szCs w:val="20"/>
+        </w:rPr>
+        <w:t xml:space="preserve"> </w:t>
+      </w:r>
+      <w:r>
+        <w:rPr>
+          <w:rFonts w:ascii="Consolas" w:hAnsi="Consolas" w:cs="Consolas"/>
+          <w:color w:val="6A3E3E"/>
+          <w:sz w:val="20"/>
+          <w:szCs w:val="20"/>
+        </w:rPr>
+        <w:t>v</w:t>
+      </w:r>
+      <w:r>
+        <w:rPr>
+          <w:rFonts w:ascii="Consolas" w:hAnsi="Consolas" w:cs="Consolas"/>
+          <w:color w:val="000000"/>
+          <w:sz w:val="20"/>
+          <w:szCs w:val="20"/>
+        </w:rPr>
+        <w:t xml:space="preserve"> = </w:t>
+      </w:r>
+      <w:r>
+        <w:rPr>
+          <w:rFonts w:ascii="Consolas" w:hAnsi="Consolas" w:cs="Consolas"/>
+          <w:color w:val="0000C0"/>
+          <w:sz w:val="20"/>
+          <w:szCs w:val="20"/>
+        </w:rPr>
+        <w:t>receiveChannel</w:t>
+      </w:r>
+      <w:r>
+        <w:rPr>
+          <w:rFonts w:ascii="Consolas" w:hAnsi="Consolas" w:cs="Consolas"/>
+          <w:color w:val="000000"/>
+          <w:sz w:val="20"/>
+          <w:szCs w:val="20"/>
+        </w:rPr>
+        <w:t>.read()</w:t>
+      </w:r>
+    </w:p>
+    <w:p>
+      <w:pPr>
+        <w:autoSpaceDE w:val="0"/>
+        <w:autoSpaceDN w:val="0"/>
+        <w:adjustRightInd w:val="0"/>
+        <w:spacing w:after="0" w:line="240" w:lineRule="auto"/>
+        <w:ind w:left="1440" w:firstLine="720"/>
+        <w:rPr>
+          <w:rFonts w:ascii="Consolas" w:hAnsi="Consolas" w:cs="Consolas"/>
+          <w:sz w:val="20"/>
+          <w:szCs w:val="20"/>
+        </w:rPr>
+      </w:pPr>
+      <w:r>
+        <w:rPr>
+          <w:rFonts w:ascii="Consolas" w:hAnsi="Consolas" w:cs="Consolas"/>
+          <w:b/>
+          <w:bCs/>
+          <w:color w:val="972C78"/>
+          <w:sz w:val="20"/>
+          <w:szCs w:val="20"/>
+        </w:rPr>
+        <w:t>if</w:t>
+      </w:r>
+      <w:r>
+        <w:rPr>
+          <w:rFonts w:ascii="Consolas" w:hAnsi="Consolas" w:cs="Consolas"/>
+          <w:color w:val="000000"/>
+          <w:sz w:val="20"/>
+          <w:szCs w:val="20"/>
+        </w:rPr>
+        <w:t xml:space="preserve"> (</w:t>
+      </w:r>
+      <w:r>
+        <w:rPr>
+          <w:rFonts w:ascii="Consolas" w:hAnsi="Consolas" w:cs="Consolas"/>
+          <w:color w:val="6A3E3E"/>
+          <w:sz w:val="20"/>
+          <w:szCs w:val="20"/>
+        </w:rPr>
+        <w:t>v</w:t>
+      </w:r>
+      <w:r>
+        <w:rPr>
+          <w:rFonts w:ascii="Consolas" w:hAnsi="Consolas" w:cs="Consolas"/>
+          <w:color w:val="000000"/>
+          <w:sz w:val="20"/>
+          <w:szCs w:val="20"/>
+        </w:rPr>
+        <w:t xml:space="preserve"> != </w:t>
+      </w:r>
+      <w:r>
+        <w:rPr>
+          <w:rFonts w:ascii="Consolas" w:hAnsi="Consolas" w:cs="Consolas"/>
+          <w:color w:val="6A3E3E"/>
+          <w:sz w:val="20"/>
+          <w:szCs w:val="20"/>
+        </w:rPr>
+        <w:t>desiredValue</w:t>
+      </w:r>
+      <w:r>
+        <w:rPr>
+          <w:rFonts w:ascii="Consolas" w:hAnsi="Consolas" w:cs="Consolas"/>
+          <w:color w:val="000000"/>
+          <w:sz w:val="20"/>
+          <w:szCs w:val="20"/>
+        </w:rPr>
+        <w:t>) {</w:t>
+      </w:r>
+    </w:p>
+    <w:p>
+      <w:pPr>
+        <w:autoSpaceDE w:val="0"/>
+        <w:autoSpaceDN w:val="0"/>
+        <w:adjustRightInd w:val="0"/>
+        <w:spacing w:after="0" w:line="240" w:lineRule="auto"/>
+        <w:ind w:left="2880"/>
+        <w:rPr>
+          <w:rFonts w:ascii="Consolas" w:hAnsi="Consolas" w:cs="Consolas"/>
+          <w:color w:val="FF00CC"/>
+          <w:sz w:val="20"/>
+          <w:szCs w:val="20"/>
+        </w:rPr>
+      </w:pPr>
+      <w:r>
+        <w:rPr>
+          <w:rFonts w:ascii="Consolas" w:hAnsi="Consolas" w:cs="Consolas"/>
+          <w:color w:val="66CCFF"/>
+          <w:sz w:val="20"/>
+          <w:szCs w:val="20"/>
+        </w:rPr>
+        <w:t>println</w:t>
+      </w:r>
+      <w:r>
+        <w:rPr>
+          <w:rFonts w:ascii="Consolas" w:hAnsi="Consolas" w:cs="Consolas"/>
+          <w:color w:val="000000"/>
+          <w:sz w:val="20"/>
+          <w:szCs w:val="20"/>
+        </w:rPr>
+        <w:t xml:space="preserve"> </w:t>
+      </w:r>
+      <w:r>
+        <w:rPr>
+          <w:rFonts w:ascii="Consolas" w:hAnsi="Consolas" w:cs="Consolas"/>
+          <w:color w:val="FF00CC"/>
+          <w:sz w:val="20"/>
+          <w:szCs w:val="20"/>
+        </w:rPr>
+        <w:t>"Client $</w:t>
+      </w:r>
+      <w:r>
+        <w:rPr>
+          <w:rFonts w:ascii="Consolas" w:hAnsi="Consolas" w:cs="Consolas"/>
+          <w:color w:val="0000C0"/>
+          <w:sz w:val="20"/>
+          <w:szCs w:val="20"/>
+        </w:rPr>
+        <w:t>clientNumber</w:t>
+      </w:r>
+      <w:r>
+        <w:rPr>
+          <w:rFonts w:ascii="Consolas" w:hAnsi="Consolas" w:cs="Consolas"/>
+          <w:color w:val="FF00CC"/>
+          <w:sz w:val="20"/>
+          <w:szCs w:val="20"/>
+        </w:rPr>
+        <w:t xml:space="preserve"> has recieved the </w:t>
+      </w:r>
+      <w:r>
+        <w:rPr>
+          <w:rFonts w:ascii="Consolas" w:hAnsi="Consolas" w:cs="Consolas"/>
+          <w:color w:val="FF00CC"/>
+          <w:sz w:val="20"/>
+          <w:szCs w:val="20"/>
+        </w:rPr>
+        <w:t>wrong</w:t>
+      </w:r>
+    </w:p>
+    <w:p>
+      <w:pPr>
+        <w:autoSpaceDE w:val="0"/>
+        <w:autoSpaceDN w:val="0"/>
+        <w:adjustRightInd w:val="0"/>
+        <w:spacing w:after="0" w:line="240" w:lineRule="auto"/>
+        <w:ind w:left="2880" w:firstLine="720"/>
+        <w:rPr>
+          <w:rFonts w:ascii="Consolas" w:hAnsi="Consolas" w:cs="Consolas"/>
+          <w:sz w:val="20"/>
+          <w:szCs w:val="20"/>
+        </w:rPr>
+      </w:pPr>
+      <w:r>
+        <w:rPr>
+          <w:rFonts w:ascii="Consolas" w:hAnsi="Consolas" w:cs="Consolas"/>
+          <w:color w:val="FF00CC"/>
+          <w:sz w:val="20"/>
+          <w:szCs w:val="20"/>
+        </w:rPr>
+        <w:t>value. $</w:t>
+      </w:r>
+      <w:r>
+        <w:rPr>
+          <w:rFonts w:ascii="Consolas" w:hAnsi="Consolas" w:cs="Consolas"/>
+          <w:color w:val="6A3E3E"/>
+          <w:sz w:val="20"/>
+          <w:szCs w:val="20"/>
+        </w:rPr>
+        <w:t>v</w:t>
+      </w:r>
+      <w:r>
+        <w:rPr>
+          <w:rFonts w:ascii="Consolas" w:hAnsi="Consolas" w:cs="Consolas"/>
+          <w:color w:val="FF00CC"/>
+          <w:sz w:val="20"/>
+          <w:szCs w:val="20"/>
+        </w:rPr>
+        <w:t xml:space="preserve"> was returned instead of $</w:t>
+      </w:r>
+      <w:r>
+        <w:rPr>
+          <w:rFonts w:ascii="Consolas" w:hAnsi="Consolas" w:cs="Consolas"/>
+          <w:color w:val="6A3E3E"/>
+          <w:sz w:val="20"/>
+          <w:szCs w:val="20"/>
+        </w:rPr>
+        <w:t>desiredValue</w:t>
+      </w:r>
+      <w:r>
+        <w:rPr>
+          <w:rFonts w:ascii="Consolas" w:hAnsi="Consolas" w:cs="Consolas"/>
+          <w:color w:val="FF00CC"/>
+          <w:sz w:val="20"/>
+          <w:szCs w:val="20"/>
+        </w:rPr>
+        <w:t>."</w:t>
+      </w:r>
+    </w:p>
+    <w:p>
+      <w:pPr>
+        <w:autoSpaceDE w:val="0"/>
+        <w:autoSpaceDN w:val="0"/>
+        <w:adjustRightInd w:val="0"/>
+        <w:spacing w:after="0" w:line="240" w:lineRule="auto"/>
+        <w:ind w:left="2160" w:firstLine="720"/>
+        <w:rPr>
+          <w:rFonts w:ascii="Consolas" w:hAnsi="Consolas" w:cs="Consolas"/>
+          <w:color w:val="0000C0"/>
+          <w:sz w:val="20"/>
+          <w:szCs w:val="20"/>
+        </w:rPr>
+      </w:pPr>
+      <w:r>
+        <w:rPr>
+          <w:rFonts w:ascii="Consolas" w:hAnsi="Consolas" w:cs="Consolas"/>
+          <w:color w:val="6A3E3E"/>
+          <w:sz w:val="20"/>
+          <w:szCs w:val="20"/>
+        </w:rPr>
+        <w:t>failedClient</w:t>
+      </w:r>
+      <w:r>
+        <w:rPr>
+          <w:rFonts w:ascii="Consolas" w:hAnsi="Consolas" w:cs="Consolas"/>
+          <w:color w:val="000000"/>
+          <w:sz w:val="20"/>
+          <w:szCs w:val="20"/>
+        </w:rPr>
+        <w:t xml:space="preserve"> = </w:t>
+      </w:r>
+      <w:r>
+        <w:rPr>
+          <w:rFonts w:ascii="Consolas" w:hAnsi="Consolas" w:cs="Consolas"/>
+          <w:color w:val="0000C0"/>
+          <w:sz w:val="20"/>
+          <w:szCs w:val="20"/>
+        </w:rPr>
+        <w:t>clientNumber</w:t>
+      </w:r>
+    </w:p>
+    <w:p>
+      <w:pPr>
+        <w:autoSpaceDE w:val="0"/>
+        <w:autoSpaceDN w:val="0"/>
+        <w:adjustRightInd w:val="0"/>
+        <w:spacing w:after="0" w:line="240" w:lineRule="auto"/>
+        <w:ind w:left="2160" w:firstLine="720"/>
+        <w:rPr>
+          <w:rFonts w:ascii="Consolas" w:hAnsi="Consolas" w:cs="Consolas"/>
+          <w:sz w:val="20"/>
+          <w:szCs w:val="20"/>
+        </w:rPr>
+      </w:pPr>
+      <w:r>
+        <w:rPr>
+          <w:rFonts w:ascii="Consolas" w:hAnsi="Consolas" w:cs="Consolas"/>
+          <w:color w:val="6A3E3E"/>
+          <w:sz w:val="20"/>
+          <w:szCs w:val="20"/>
+        </w:rPr>
+        <w:t>timesFailed</w:t>
+      </w:r>
+      <w:r>
+        <w:rPr>
+          <w:rFonts w:ascii="Consolas" w:hAnsi="Consolas" w:cs="Consolas"/>
+          <w:color w:val="000000"/>
+          <w:sz w:val="20"/>
+          <w:szCs w:val="20"/>
+        </w:rPr>
+        <w:t>++</w:t>
+      </w:r>
+    </w:p>
+    <w:p>
+      <w:pPr>
+        <w:autoSpaceDE w:val="0"/>
+        <w:autoSpaceDN w:val="0"/>
+        <w:adjustRightInd w:val="0"/>
+        <w:spacing w:after="0" w:line="240" w:lineRule="auto"/>
+        <w:ind w:left="2160" w:firstLine="720"/>
+        <w:rPr>
+          <w:rFonts w:ascii="Consolas" w:hAnsi="Consolas" w:cs="Consolas"/>
+          <w:color w:val="000000"/>
+          <w:sz w:val="20"/>
+          <w:szCs w:val="20"/>
+        </w:rPr>
+      </w:pPr>
+      <w:r>
+        <w:rPr>
+          <w:rFonts w:ascii="Consolas" w:hAnsi="Consolas" w:cs="Consolas"/>
+          <w:color w:val="6A3E3E"/>
+          <w:sz w:val="20"/>
+          <w:szCs w:val="20"/>
+        </w:rPr>
+        <w:t>passed</w:t>
+      </w:r>
+      <w:r>
+        <w:rPr>
+          <w:rFonts w:ascii="Consolas" w:hAnsi="Consolas" w:cs="Consolas"/>
+          <w:color w:val="000000"/>
+          <w:sz w:val="20"/>
+          <w:szCs w:val="20"/>
+        </w:rPr>
+        <w:t xml:space="preserve"> = </w:t>
+      </w:r>
+      <w:r>
+        <w:rPr>
+          <w:rFonts w:ascii="Consolas" w:hAnsi="Consolas" w:cs="Consolas"/>
+          <w:b/>
+          <w:bCs/>
+          <w:color w:val="972C78"/>
+          <w:sz w:val="20"/>
+          <w:szCs w:val="20"/>
+        </w:rPr>
+        <w:t>false</w:t>
+      </w:r>
+    </w:p>
+    <w:p>
+      <w:pPr>
+        <w:autoSpaceDE w:val="0"/>
+        <w:autoSpaceDN w:val="0"/>
+        <w:adjustRightInd w:val="0"/>
+        <w:spacing w:after="0" w:line="240" w:lineRule="auto"/>
+        <w:ind w:left="1440" w:firstLine="720"/>
+        <w:rPr>
+          <w:rFonts w:ascii="Consolas" w:hAnsi="Consolas" w:cs="Consolas"/>
+          <w:sz w:val="20"/>
+          <w:szCs w:val="20"/>
+        </w:rPr>
+      </w:pPr>
+      <w:r>
+        <w:rPr>
+          <w:rFonts w:ascii="Consolas" w:hAnsi="Consolas" w:cs="Consolas"/>
+          <w:color w:val="000000"/>
+          <w:sz w:val="20"/>
+          <w:szCs w:val="20"/>
+        </w:rPr>
+        <w:t xml:space="preserve">} </w:t>
+      </w:r>
+      <w:r>
+        <w:rPr>
+          <w:rFonts w:ascii="Consolas" w:hAnsi="Consolas" w:cs="Consolas"/>
+          <w:b/>
+          <w:bCs/>
+          <w:color w:val="972C78"/>
+          <w:sz w:val="20"/>
+          <w:szCs w:val="20"/>
+        </w:rPr>
+        <w:t>else</w:t>
+      </w:r>
+      <w:r>
+        <w:rPr>
+          <w:rFonts w:ascii="Consolas" w:hAnsi="Consolas" w:cs="Consolas"/>
+          <w:color w:val="000000"/>
+          <w:sz w:val="20"/>
+          <w:szCs w:val="20"/>
+        </w:rPr>
+        <w:t xml:space="preserve"> {</w:t>
+      </w:r>
+    </w:p>
+    <w:p>
+      <w:pPr>
+        <w:autoSpaceDE w:val="0"/>
+        <w:autoSpaceDN w:val="0"/>
+        <w:adjustRightInd w:val="0"/>
+        <w:spacing w:after="0" w:line="240" w:lineRule="auto"/>
+        <w:ind w:left="2160" w:firstLine="720"/>
+        <w:rPr>
+          <w:rFonts w:ascii="Consolas" w:hAnsi="Consolas" w:cs="Consolas"/>
+          <w:color w:val="FF00CC"/>
+          <w:sz w:val="20"/>
+          <w:szCs w:val="20"/>
+        </w:rPr>
+      </w:pPr>
+      <w:r>
+        <w:rPr>
+          <w:rFonts w:ascii="Consolas" w:hAnsi="Consolas" w:cs="Consolas"/>
+          <w:color w:val="66CCFF"/>
+          <w:sz w:val="20"/>
+          <w:szCs w:val="20"/>
+        </w:rPr>
+        <w:t>println</w:t>
+      </w:r>
+      <w:r>
+        <w:rPr>
+          <w:rFonts w:ascii="Consolas" w:hAnsi="Consolas" w:cs="Consolas"/>
+          <w:color w:val="000000"/>
+          <w:sz w:val="20"/>
+          <w:szCs w:val="20"/>
+        </w:rPr>
+        <w:t xml:space="preserve"> </w:t>
+      </w:r>
+      <w:r>
+        <w:rPr>
+          <w:rFonts w:ascii="Consolas" w:hAnsi="Consolas" w:cs="Consolas"/>
+          <w:color w:val="FF00CC"/>
+          <w:sz w:val="20"/>
+          <w:szCs w:val="20"/>
+        </w:rPr>
+        <w:t>"Client $</w:t>
+      </w:r>
+      <w:r>
+        <w:rPr>
+          <w:rFonts w:ascii="Consolas" w:hAnsi="Consolas" w:cs="Consolas"/>
+          <w:color w:val="0000C0"/>
+          <w:sz w:val="20"/>
+          <w:szCs w:val="20"/>
+        </w:rPr>
+        <w:t>clientNumber</w:t>
+      </w:r>
+      <w:r>
+        <w:rPr>
+          <w:rFonts w:ascii="Consolas" w:hAnsi="Consolas" w:cs="Consolas"/>
+          <w:color w:val="FF00CC"/>
+          <w:sz w:val="20"/>
+          <w:szCs w:val="20"/>
+        </w:rPr>
+        <w:t xml:space="preserve"> recieved the desired</w:t>
+      </w:r>
+    </w:p>
+    <w:p>
+      <w:pPr>
+        <w:autoSpaceDE w:val="0"/>
+        <w:autoSpaceDN w:val="0"/>
+        <w:adjustRightInd w:val="0"/>
+        <w:spacing w:after="0" w:line="240" w:lineRule="auto"/>
+        <w:ind w:left="2880" w:firstLine="720"/>
+        <w:rPr>
+          <w:rFonts w:ascii="Consolas" w:hAnsi="Consolas" w:cs="Consolas"/>
+          <w:color w:val="FF00CC"/>
+          <w:sz w:val="20"/>
+          <w:szCs w:val="20"/>
+        </w:rPr>
+      </w:pPr>
+      <w:r>
+        <w:rPr>
+          <w:rFonts w:ascii="Consolas" w:hAnsi="Consolas" w:cs="Consolas"/>
+          <w:color w:val="FF00CC"/>
+          <w:sz w:val="20"/>
+          <w:szCs w:val="20"/>
+        </w:rPr>
+        <w:t>value, $</w:t>
+      </w:r>
+      <w:r>
+        <w:rPr>
+          <w:rFonts w:ascii="Consolas" w:hAnsi="Consolas" w:cs="Consolas"/>
+          <w:color w:val="6A3E3E"/>
+          <w:sz w:val="20"/>
+          <w:szCs w:val="20"/>
+        </w:rPr>
+        <w:t>desiredValue</w:t>
+      </w:r>
+      <w:r>
+        <w:rPr>
+          <w:rFonts w:ascii="Consolas" w:hAnsi="Consolas" w:cs="Consolas"/>
+          <w:color w:val="FF00CC"/>
+          <w:sz w:val="20"/>
+          <w:szCs w:val="20"/>
+        </w:rPr>
+        <w:t>."</w:t>
+      </w:r>
+    </w:p>
+    <w:p>
+      <w:pPr>
+        <w:autoSpaceDE w:val="0"/>
+        <w:autoSpaceDN w:val="0"/>
+        <w:adjustRightInd w:val="0"/>
+        <w:spacing w:after="0" w:line="240" w:lineRule="auto"/>
+        <w:ind w:left="1440" w:firstLine="720"/>
+        <w:rPr>
+          <w:rFonts w:ascii="Consolas" w:hAnsi="Consolas" w:cs="Consolas"/>
+          <w:color w:val="000000"/>
+          <w:sz w:val="20"/>
+          <w:szCs w:val="20"/>
+        </w:rPr>
+      </w:pPr>
+      <w:r>
+        <w:rPr>
+          <w:rFonts w:ascii="Consolas" w:hAnsi="Consolas" w:cs="Consolas"/>
+          <w:color w:val="000000"/>
+          <w:sz w:val="20"/>
+          <w:szCs w:val="20"/>
+        </w:rPr>
+        <w:t>}</w:t>
+      </w:r>
+    </w:p>
+    <w:p>
+      <w:pPr>
+        <w:autoSpaceDE w:val="0"/>
+        <w:autoSpaceDN w:val="0"/>
+        <w:adjustRightInd w:val="0"/>
+        <w:spacing w:after="0" w:line="240" w:lineRule="auto"/>
+        <w:ind w:left="720" w:firstLine="720"/>
+        <w:rPr>
+          <w:rFonts w:ascii="Consolas" w:hAnsi="Consolas" w:cs="Consolas"/>
+          <w:sz w:val="20"/>
+          <w:szCs w:val="20"/>
+        </w:rPr>
+      </w:pPr>
+      <w:r>
+        <w:rPr>
+          <w:rFonts w:ascii="Consolas" w:hAnsi="Consolas" w:cs="Consolas"/>
+          <w:color w:val="000000"/>
+          <w:sz w:val="20"/>
+          <w:szCs w:val="20"/>
+        </w:rPr>
+        <w:t>}</w:t>
+      </w:r>
+    </w:p>
+    <w:p>
+      <w:pPr>
+        <w:autoSpaceDE w:val="0"/>
+        <w:autoSpaceDN w:val="0"/>
+        <w:adjustRightInd w:val="0"/>
+        <w:spacing w:after="0" w:line="240" w:lineRule="auto"/>
+        <w:ind w:left="1440"/>
+        <w:rPr>
+          <w:rFonts w:ascii="Consolas" w:hAnsi="Consolas" w:cs="Consolas"/>
+          <w:sz w:val="20"/>
+          <w:szCs w:val="20"/>
+        </w:rPr>
+      </w:pPr>
+      <w:r>
+        <w:rPr>
+          <w:rFonts w:ascii="Consolas" w:hAnsi="Consolas" w:cs="Consolas"/>
+          <w:color w:val="000000"/>
+          <w:sz w:val="20"/>
+          <w:szCs w:val="20"/>
+        </w:rPr>
+        <w:tab/>
+      </w:r>
+    </w:p>
+    <w:p>
+      <w:pPr>
+        <w:autoSpaceDE w:val="0"/>
+        <w:autoSpaceDN w:val="0"/>
+        <w:adjustRightInd w:val="0"/>
+        <w:spacing w:after="0" w:line="240" w:lineRule="auto"/>
+        <w:ind w:left="1440"/>
+        <w:rPr>
+          <w:rFonts w:ascii="Consolas" w:hAnsi="Consolas" w:cs="Consolas"/>
+          <w:sz w:val="20"/>
+          <w:szCs w:val="20"/>
+        </w:rPr>
+      </w:pPr>
+      <w:r>
+        <w:rPr>
+          <w:rFonts w:ascii="Consolas" w:hAnsi="Consolas" w:cs="Consolas"/>
+          <w:b/>
+          <w:bCs/>
+          <w:color w:val="972C78"/>
+          <w:sz w:val="20"/>
+          <w:szCs w:val="20"/>
+        </w:rPr>
+        <w:t>if</w:t>
+      </w:r>
+      <w:r>
+        <w:rPr>
+          <w:rFonts w:ascii="Consolas" w:hAnsi="Consolas" w:cs="Consolas"/>
+          <w:color w:val="000000"/>
+          <w:sz w:val="20"/>
+          <w:szCs w:val="20"/>
+        </w:rPr>
+        <w:t xml:space="preserve"> (</w:t>
+      </w:r>
+      <w:r>
+        <w:rPr>
+          <w:rFonts w:ascii="Consolas" w:hAnsi="Consolas" w:cs="Consolas"/>
+          <w:color w:val="6A3E3E"/>
+          <w:sz w:val="20"/>
+          <w:szCs w:val="20"/>
+        </w:rPr>
+        <w:t>passed</w:t>
+      </w:r>
+      <w:r>
+        <w:rPr>
+          <w:rFonts w:ascii="Consolas" w:hAnsi="Consolas" w:cs="Consolas"/>
+          <w:color w:val="000000"/>
+          <w:sz w:val="20"/>
+          <w:szCs w:val="20"/>
+        </w:rPr>
+        <w:t>) {</w:t>
+      </w:r>
+    </w:p>
+    <w:p>
+      <w:pPr>
+        <w:autoSpaceDE w:val="0"/>
+        <w:autoSpaceDN w:val="0"/>
+        <w:adjustRightInd w:val="0"/>
+        <w:spacing w:after="0" w:line="240" w:lineRule="auto"/>
+        <w:ind w:left="1440" w:firstLine="720"/>
+        <w:rPr>
+          <w:rFonts w:ascii="Consolas" w:hAnsi="Consolas" w:cs="Consolas"/>
+          <w:color w:val="FF00CC"/>
+          <w:sz w:val="20"/>
+          <w:szCs w:val="20"/>
+        </w:rPr>
+      </w:pPr>
+      <w:r>
+        <w:rPr>
+          <w:rFonts w:ascii="Consolas" w:hAnsi="Consolas" w:cs="Consolas"/>
+          <w:color w:val="66CCFF"/>
+          <w:sz w:val="20"/>
+          <w:szCs w:val="20"/>
+        </w:rPr>
+        <w:t>println</w:t>
+      </w:r>
+      <w:r>
+        <w:rPr>
+          <w:rFonts w:ascii="Consolas" w:hAnsi="Consolas" w:cs="Consolas"/>
+          <w:color w:val="000000"/>
+          <w:sz w:val="20"/>
+          <w:szCs w:val="20"/>
+        </w:rPr>
+        <w:t xml:space="preserve"> </w:t>
+      </w:r>
+      <w:r>
+        <w:rPr>
+          <w:rFonts w:ascii="Consolas" w:hAnsi="Consolas" w:cs="Consolas"/>
+          <w:color w:val="FF00CC"/>
+          <w:sz w:val="20"/>
+          <w:szCs w:val="20"/>
+        </w:rPr>
+        <w:t xml:space="preserve">"\nAll values </w:t>
+      </w:r>
+      <w:r>
+        <w:rPr>
+          <w:rFonts w:ascii="Consolas" w:hAnsi="Consolas" w:cs="Consolas"/>
+          <w:color w:val="FF00CC"/>
+          <w:sz w:val="20"/>
+          <w:szCs w:val="20"/>
+        </w:rPr>
+        <w:t>successfully returned to Client</w:t>
+      </w:r>
+    </w:p>
+    <w:p>
+      <w:pPr>
+        <w:autoSpaceDE w:val="0"/>
+        <w:autoSpaceDN w:val="0"/>
+        <w:adjustRightInd w:val="0"/>
+        <w:spacing w:after="0" w:line="240" w:lineRule="auto"/>
+        <w:ind w:left="2160" w:firstLine="720"/>
+        <w:rPr>
+          <w:rFonts w:ascii="Consolas" w:hAnsi="Consolas" w:cs="Consolas"/>
+          <w:sz w:val="20"/>
+          <w:szCs w:val="20"/>
+        </w:rPr>
+      </w:pPr>
+      <w:r>
+        <w:rPr>
+          <w:rFonts w:ascii="Consolas" w:hAnsi="Consolas" w:cs="Consolas"/>
+          <w:color w:val="FF00CC"/>
+          <w:sz w:val="20"/>
+          <w:szCs w:val="20"/>
+        </w:rPr>
+        <w:t>$</w:t>
+      </w:r>
+      <w:r>
+        <w:rPr>
+          <w:rFonts w:ascii="Consolas" w:hAnsi="Consolas" w:cs="Consolas"/>
+          <w:color w:val="0000C0"/>
+          <w:sz w:val="20"/>
+          <w:szCs w:val="20"/>
+        </w:rPr>
+        <w:t>clientNumber</w:t>
+      </w:r>
+      <w:r>
+        <w:rPr>
+          <w:rFonts w:ascii="Consolas" w:hAnsi="Consolas" w:cs="Consolas"/>
+          <w:color w:val="FF00CC"/>
+          <w:sz w:val="20"/>
+          <w:szCs w:val="20"/>
+        </w:rPr>
+        <w:t>.</w:t>
+      </w:r>
+      <w:r>
+        <w:rPr>
+          <w:rFonts w:ascii="Consolas" w:hAnsi="Consolas" w:cs="Consolas"/>
+          <w:color w:val="FF00CC"/>
+          <w:sz w:val="20"/>
+          <w:szCs w:val="20"/>
+        </w:rPr>
+        <w:t>"</w:t>
+      </w:r>
+    </w:p>
+    <w:p>
+      <w:pPr>
+        <w:autoSpaceDE w:val="0"/>
+        <w:autoSpaceDN w:val="0"/>
+        <w:adjustRightInd w:val="0"/>
+        <w:spacing w:after="0" w:line="240" w:lineRule="auto"/>
+        <w:ind w:left="720" w:firstLine="720"/>
+        <w:rPr>
+          <w:rFonts w:ascii="Consolas" w:hAnsi="Consolas" w:cs="Consolas"/>
+          <w:sz w:val="20"/>
+          <w:szCs w:val="20"/>
+        </w:rPr>
+      </w:pPr>
+      <w:r>
+        <w:rPr>
+          <w:rFonts w:ascii="Consolas" w:hAnsi="Consolas" w:cs="Consolas"/>
+          <w:color w:val="000000"/>
+          <w:sz w:val="20"/>
+          <w:szCs w:val="20"/>
+        </w:rPr>
+        <w:t xml:space="preserve">} </w:t>
+      </w:r>
+      <w:r>
+        <w:rPr>
+          <w:rFonts w:ascii="Consolas" w:hAnsi="Consolas" w:cs="Consolas"/>
+          <w:b/>
+          <w:bCs/>
+          <w:color w:val="972C78"/>
+          <w:sz w:val="20"/>
+          <w:szCs w:val="20"/>
+        </w:rPr>
+        <w:t>else</w:t>
+      </w:r>
+      <w:r>
+        <w:rPr>
+          <w:rFonts w:ascii="Consolas" w:hAnsi="Consolas" w:cs="Consolas"/>
+          <w:color w:val="000000"/>
+          <w:sz w:val="20"/>
+          <w:szCs w:val="20"/>
+        </w:rPr>
+        <w:t xml:space="preserve"> {</w:t>
+      </w:r>
+    </w:p>
+    <w:p>
+      <w:pPr>
+        <w:autoSpaceDE w:val="0"/>
+        <w:autoSpaceDN w:val="0"/>
+        <w:adjustRightInd w:val="0"/>
+        <w:spacing w:after="0" w:line="240" w:lineRule="auto"/>
+        <w:ind w:left="1440" w:firstLine="720"/>
+        <w:rPr>
+          <w:rFonts w:ascii="Consolas" w:hAnsi="Consolas" w:cs="Consolas"/>
+          <w:color w:val="FF00CC"/>
+          <w:sz w:val="20"/>
+          <w:szCs w:val="20"/>
+        </w:rPr>
+      </w:pPr>
+      <w:r>
+        <w:rPr>
+          <w:rFonts w:ascii="Consolas" w:hAnsi="Consolas" w:cs="Consolas"/>
+          <w:color w:val="66CCFF"/>
+          <w:sz w:val="20"/>
+          <w:szCs w:val="20"/>
+        </w:rPr>
+        <w:t>println</w:t>
+      </w:r>
+      <w:r>
+        <w:rPr>
+          <w:rFonts w:ascii="Consolas" w:hAnsi="Consolas" w:cs="Consolas"/>
+          <w:color w:val="000000"/>
+          <w:sz w:val="20"/>
+          <w:szCs w:val="20"/>
+        </w:rPr>
+        <w:t xml:space="preserve"> </w:t>
+      </w:r>
+      <w:r>
+        <w:rPr>
+          <w:rFonts w:ascii="Consolas" w:hAnsi="Consolas" w:cs="Consolas"/>
+          <w:color w:val="FF00CC"/>
+          <w:sz w:val="20"/>
+          <w:szCs w:val="20"/>
+        </w:rPr>
+        <w:t>"\nClient $</w:t>
+      </w:r>
+      <w:r>
+        <w:rPr>
+          <w:rFonts w:ascii="Consolas" w:hAnsi="Consolas" w:cs="Consolas"/>
+          <w:color w:val="6A3E3E"/>
+          <w:sz w:val="20"/>
+          <w:szCs w:val="20"/>
+        </w:rPr>
+        <w:t>failedClient</w:t>
+      </w:r>
+      <w:r>
+        <w:rPr>
+          <w:rFonts w:ascii="Consolas" w:hAnsi="Consolas" w:cs="Consolas"/>
+          <w:color w:val="FF00CC"/>
+          <w:sz w:val="20"/>
+          <w:szCs w:val="20"/>
+        </w:rPr>
+        <w:t xml:space="preserve"> was not successful. It failed</w:t>
+      </w:r>
+    </w:p>
+    <w:p>
+      <w:pPr>
+        <w:autoSpaceDE w:val="0"/>
+        <w:autoSpaceDN w:val="0"/>
+        <w:adjustRightInd w:val="0"/>
+        <w:spacing w:after="0" w:line="240" w:lineRule="auto"/>
+        <w:ind w:left="2160" w:firstLine="720"/>
+        <w:rPr>
+          <w:rFonts w:ascii="Consolas" w:hAnsi="Consolas" w:cs="Consolas"/>
+          <w:sz w:val="20"/>
+          <w:szCs w:val="20"/>
+        </w:rPr>
+      </w:pPr>
+      <w:r>
+        <w:rPr>
+          <w:rFonts w:ascii="Consolas" w:hAnsi="Consolas" w:cs="Consolas"/>
+          <w:color w:val="FF00CC"/>
+          <w:sz w:val="20"/>
+          <w:szCs w:val="20"/>
+        </w:rPr>
+        <w:t>$</w:t>
+      </w:r>
+      <w:r>
+        <w:rPr>
+          <w:rFonts w:ascii="Consolas" w:hAnsi="Consolas" w:cs="Consolas"/>
+          <w:color w:val="6A3E3E"/>
+          <w:sz w:val="20"/>
+          <w:szCs w:val="20"/>
+        </w:rPr>
+        <w:t>timesFailed</w:t>
+      </w:r>
+      <w:r>
+        <w:rPr>
+          <w:rFonts w:ascii="Consolas" w:hAnsi="Consolas" w:cs="Consolas"/>
+          <w:color w:val="FF00CC"/>
+          <w:sz w:val="20"/>
+          <w:szCs w:val="20"/>
+        </w:rPr>
+        <w:t xml:space="preserve"> time(s)."</w:t>
+      </w:r>
+    </w:p>
+    <w:p>
+      <w:pPr>
+        <w:autoSpaceDE w:val="0"/>
+        <w:autoSpaceDN w:val="0"/>
+        <w:adjustRightInd w:val="0"/>
+        <w:spacing w:after="0" w:line="240" w:lineRule="auto"/>
+        <w:ind w:left="720" w:firstLine="720"/>
+        <w:rPr>
+          <w:rFonts w:ascii="Consolas" w:hAnsi="Consolas" w:cs="Consolas"/>
+          <w:sz w:val="20"/>
+          <w:szCs w:val="20"/>
+        </w:rPr>
+      </w:pPr>
+      <w:r>
+        <w:rPr>
+          <w:rFonts w:ascii="Consolas" w:hAnsi="Consolas" w:cs="Consolas"/>
+          <w:color w:val="000000"/>
+          <w:sz w:val="20"/>
+          <w:szCs w:val="20"/>
+        </w:rPr>
+        <w:t>}</w:t>
+      </w:r>
+    </w:p>
+    <w:p>
+      <w:pPr>
+        <w:autoSpaceDE w:val="0"/>
+        <w:autoSpaceDN w:val="0"/>
+        <w:adjustRightInd w:val="0"/>
+        <w:spacing w:after="0" w:line="240" w:lineRule="auto"/>
+        <w:ind w:left="1440"/>
+        <w:rPr>
+          <w:rFonts w:ascii="Consolas" w:hAnsi="Consolas" w:cs="Consolas"/>
+          <w:sz w:val="20"/>
+          <w:szCs w:val="20"/>
+        </w:rPr>
+      </w:pPr>
+      <w:r>
+        <w:rPr>
+          <w:rFonts w:ascii="Consolas" w:hAnsi="Consolas" w:cs="Consolas"/>
+          <w:color w:val="66CCFF"/>
+          <w:sz w:val="20"/>
+          <w:szCs w:val="20"/>
+        </w:rPr>
+        <w:t>println</w:t>
+      </w:r>
+      <w:r>
+        <w:rPr>
+          <w:rFonts w:ascii="Consolas" w:hAnsi="Consolas" w:cs="Consolas"/>
+          <w:color w:val="000000"/>
+          <w:sz w:val="20"/>
+          <w:szCs w:val="20"/>
+        </w:rPr>
+        <w:t xml:space="preserve"> </w:t>
+      </w:r>
+      <w:r>
+        <w:rPr>
+          <w:rFonts w:ascii="Consolas" w:hAnsi="Consolas" w:cs="Consolas"/>
+          <w:color w:val="FF00CC"/>
+          <w:sz w:val="20"/>
+          <w:szCs w:val="20"/>
+        </w:rPr>
+        <w:t>"\n *** Client $</w:t>
+      </w:r>
+      <w:r>
+        <w:rPr>
+          <w:rFonts w:ascii="Consolas" w:hAnsi="Consolas" w:cs="Consolas"/>
+          <w:color w:val="0000C0"/>
+          <w:sz w:val="20"/>
+          <w:szCs w:val="20"/>
+        </w:rPr>
+        <w:t>clientNumber</w:t>
+      </w:r>
+      <w:r>
+        <w:rPr>
+          <w:rFonts w:ascii="Consolas" w:hAnsi="Consolas" w:cs="Consolas"/>
+          <w:color w:val="FF00CC"/>
+          <w:sz w:val="20"/>
+          <w:szCs w:val="20"/>
+        </w:rPr>
+        <w:t xml:space="preserve"> has finished *** \n"</w:t>
+      </w:r>
+    </w:p>
+    <w:p>
+      <w:pPr>
+        <w:autoSpaceDE w:val="0"/>
+        <w:autoSpaceDN w:val="0"/>
+        <w:adjustRightInd w:val="0"/>
+        <w:spacing w:after="0" w:line="240" w:lineRule="auto"/>
+        <w:ind w:left="720"/>
+        <w:rPr>
+          <w:rFonts w:ascii="Consolas" w:hAnsi="Consolas" w:cs="Consolas"/>
+          <w:color w:val="000000"/>
+          <w:sz w:val="20"/>
+          <w:szCs w:val="20"/>
+        </w:rPr>
+      </w:pPr>
+      <w:r>
+        <w:rPr>
+          <w:rFonts w:ascii="Consolas" w:hAnsi="Consolas" w:cs="Consolas"/>
+          <w:color w:val="000000"/>
+          <w:sz w:val="20"/>
+          <w:szCs w:val="20"/>
+        </w:rPr>
+        <w:t>}</w:t>
+      </w:r>
+    </w:p>
+    <w:p>
+      <w:pPr>
+        <w:autoSpaceDE w:val="0"/>
+        <w:autoSpaceDN w:val="0"/>
+        <w:adjustRightInd w:val="0"/>
+        <w:spacing w:after="0" w:line="240" w:lineRule="auto"/>
+        <w:ind w:left="720"/>
+        <w:rPr>
+          <w:rFonts w:ascii="Consolas" w:hAnsi="Consolas" w:cs="Consolas"/>
+          <w:sz w:val="20"/>
+          <w:szCs w:val="20"/>
+        </w:rPr>
+      </w:pPr>
+    </w:p>
+    <w:p>
+      <w:pPr>
+        <w:spacing w:after="0" w:line="240" w:lineRule="auto"/>
+      </w:pPr>
+      <w:r>
+        <w:rPr>
+          <w:b/>
+        </w:rPr>
+        <w:t>Output</w:t>
+      </w:r>
+      <w:r>
+        <w:rPr>
+          <w:b/>
+        </w:rPr>
+        <w:t xml:space="preserve"> </w:t>
+      </w:r>
+      <w:r>
+        <w:t>(</w:t>
+      </w:r>
+      <w:r>
+        <w:t>using wrong values in server map</w:t>
+      </w:r>
+      <w:r>
+        <w:t xml:space="preserve"> to test the system</w:t>
+      </w:r>
+      <w:r>
+        <w:t>)</w:t>
+      </w:r>
+    </w:p>
+    <w:p>
+      <w:pPr>
+        <w:autoSpaceDE w:val="0"/>
+        <w:autoSpaceDN w:val="0"/>
+        <w:adjustRightInd w:val="0"/>
+        <w:spacing w:after="0" w:line="240" w:lineRule="auto"/>
+        <w:ind w:left="720"/>
+        <w:rPr>
+          <w:rFonts w:ascii="Consolas" w:hAnsi="Consolas" w:cs="Consolas"/>
+          <w:sz w:val="20"/>
+          <w:szCs w:val="20"/>
+        </w:rPr>
+      </w:pPr>
+      <w:r>
+        <w:rPr>
+          <w:rFonts w:ascii="Consolas" w:hAnsi="Consolas" w:cs="Consolas"/>
+          <w:color w:val="000000"/>
+          <w:sz w:val="20"/>
+          <w:szCs w:val="20"/>
+        </w:rPr>
+        <w:t xml:space="preserve">Number of clients per server; 1 to 9 ? </w:t>
+      </w:r>
+      <w:r>
+        <w:rPr>
+          <w:rFonts w:ascii="Consolas" w:hAnsi="Consolas" w:cs="Consolas"/>
+          <w:color w:val="00C87D"/>
+          <w:sz w:val="20"/>
+          <w:szCs w:val="20"/>
+        </w:rPr>
+        <w:t>1</w:t>
+      </w:r>
+    </w:p>
+    <w:p>
+      <w:pPr>
+        <w:autoSpaceDE w:val="0"/>
+        <w:autoSpaceDN w:val="0"/>
+        <w:adjustRightInd w:val="0"/>
+        <w:spacing w:after="0" w:line="240" w:lineRule="auto"/>
+        <w:ind w:left="720"/>
+        <w:rPr>
+          <w:rFonts w:ascii="Consolas" w:hAnsi="Consolas" w:cs="Consolas"/>
+          <w:sz w:val="20"/>
+          <w:szCs w:val="20"/>
+        </w:rPr>
+      </w:pPr>
+      <w:r>
+        <w:rPr>
+          <w:rFonts w:ascii="Consolas" w:hAnsi="Consolas" w:cs="Consolas"/>
+          <w:color w:val="000000"/>
+          <w:sz w:val="20"/>
+          <w:szCs w:val="20"/>
+        </w:rPr>
+        <w:t>Client 10 has 10 values in [11, 12, 13, 14, 15, 6, 17, 8, 19, 20]</w:t>
+      </w:r>
+    </w:p>
+    <w:p>
+      <w:pPr>
+        <w:autoSpaceDE w:val="0"/>
+        <w:autoSpaceDN w:val="0"/>
+        <w:adjustRightInd w:val="0"/>
+        <w:spacing w:after="0" w:line="240" w:lineRule="auto"/>
+        <w:ind w:left="720"/>
+        <w:rPr>
+          <w:rFonts w:ascii="Consolas" w:hAnsi="Consolas" w:cs="Consolas"/>
+          <w:sz w:val="20"/>
+          <w:szCs w:val="20"/>
+        </w:rPr>
+      </w:pPr>
+      <w:r>
+        <w:rPr>
+          <w:rFonts w:ascii="Consolas" w:hAnsi="Consolas" w:cs="Consolas"/>
+          <w:color w:val="000000"/>
+          <w:sz w:val="20"/>
+          <w:szCs w:val="20"/>
+        </w:rPr>
+        <w:t>Client 0 has 10 values in [1, 12, 3, 14, 15, 16, 7, 18, 9, 10]</w:t>
+      </w:r>
+    </w:p>
+    <w:p>
+      <w:pPr>
+        <w:autoSpaceDE w:val="0"/>
+        <w:autoSpaceDN w:val="0"/>
+        <w:adjustRightInd w:val="0"/>
+        <w:spacing w:after="0" w:line="240" w:lineRule="auto"/>
+        <w:ind w:left="720"/>
+        <w:rPr>
+          <w:rFonts w:ascii="Consolas" w:hAnsi="Consolas" w:cs="Consolas"/>
+          <w:sz w:val="20"/>
+          <w:szCs w:val="20"/>
+        </w:rPr>
+      </w:pPr>
+      <w:r>
+        <w:rPr>
+          <w:rFonts w:ascii="Consolas" w:hAnsi="Consolas" w:cs="Consolas"/>
+          <w:color w:val="000000"/>
+          <w:sz w:val="20"/>
+          <w:szCs w:val="20"/>
+        </w:rPr>
+        <w:t>Client 0 requested value stored at 1.</w:t>
+      </w:r>
+    </w:p>
+    <w:p>
+      <w:pPr>
+        <w:autoSpaceDE w:val="0"/>
+        <w:autoSpaceDN w:val="0"/>
+        <w:adjustRightInd w:val="0"/>
+        <w:spacing w:after="0" w:line="240" w:lineRule="auto"/>
+        <w:ind w:left="720"/>
+        <w:rPr>
+          <w:rFonts w:ascii="Consolas" w:hAnsi="Consolas" w:cs="Consolas"/>
+          <w:sz w:val="20"/>
+          <w:szCs w:val="20"/>
+        </w:rPr>
+      </w:pPr>
+      <w:r>
+        <w:rPr>
+          <w:rFonts w:ascii="Consolas" w:hAnsi="Consolas" w:cs="Consolas"/>
+          <w:color w:val="000000"/>
+          <w:sz w:val="20"/>
+          <w:szCs w:val="20"/>
+        </w:rPr>
+        <w:t>Client 10 requested value stored at 11.</w:t>
+      </w:r>
+    </w:p>
+    <w:p>
+      <w:pPr>
+        <w:autoSpaceDE w:val="0"/>
+        <w:autoSpaceDN w:val="0"/>
+        <w:adjustRightInd w:val="0"/>
+        <w:spacing w:after="0" w:line="240" w:lineRule="auto"/>
+        <w:ind w:left="720"/>
+        <w:rPr>
+          <w:rFonts w:ascii="Consolas" w:hAnsi="Consolas" w:cs="Consolas"/>
+          <w:sz w:val="20"/>
+          <w:szCs w:val="20"/>
+        </w:rPr>
+      </w:pPr>
+      <w:r>
+        <w:rPr>
+          <w:rFonts w:ascii="Consolas" w:hAnsi="Consolas" w:cs="Consolas"/>
+          <w:color w:val="000000"/>
+          <w:sz w:val="20"/>
+          <w:szCs w:val="20"/>
+        </w:rPr>
+        <w:t>Client 10 recieved the desired value, 110.</w:t>
+      </w:r>
+    </w:p>
+    <w:p>
+      <w:pPr>
+        <w:autoSpaceDE w:val="0"/>
+        <w:autoSpaceDN w:val="0"/>
+        <w:adjustRightInd w:val="0"/>
+        <w:spacing w:after="0" w:line="240" w:lineRule="auto"/>
+        <w:ind w:left="720"/>
+        <w:rPr>
+          <w:rFonts w:ascii="Consolas" w:hAnsi="Consolas" w:cs="Consolas"/>
+          <w:sz w:val="20"/>
+          <w:szCs w:val="20"/>
+        </w:rPr>
+      </w:pPr>
+      <w:r>
+        <w:rPr>
+          <w:rFonts w:ascii="Consolas" w:hAnsi="Consolas" w:cs="Consolas"/>
+          <w:color w:val="000000"/>
+          <w:sz w:val="20"/>
+          <w:szCs w:val="20"/>
+        </w:rPr>
+        <w:t>Client 0 recieved the desired value, 10.</w:t>
+      </w:r>
+    </w:p>
+    <w:p>
+      <w:pPr>
+        <w:autoSpaceDE w:val="0"/>
+        <w:autoSpaceDN w:val="0"/>
+        <w:adjustRightInd w:val="0"/>
+        <w:spacing w:after="0" w:line="240" w:lineRule="auto"/>
+        <w:ind w:left="720"/>
+        <w:rPr>
+          <w:rFonts w:ascii="Consolas" w:hAnsi="Consolas" w:cs="Consolas"/>
+          <w:sz w:val="20"/>
+          <w:szCs w:val="20"/>
+        </w:rPr>
+      </w:pPr>
+      <w:r>
+        <w:rPr>
+          <w:rFonts w:ascii="Consolas" w:hAnsi="Consolas" w:cs="Consolas"/>
+          <w:color w:val="000000"/>
+          <w:sz w:val="20"/>
+          <w:szCs w:val="20"/>
+        </w:rPr>
+        <w:t>Client 10 requested value stored at 12.</w:t>
+      </w:r>
+    </w:p>
+    <w:p>
+      <w:pPr>
+        <w:autoSpaceDE w:val="0"/>
+        <w:autoSpaceDN w:val="0"/>
+        <w:adjustRightInd w:val="0"/>
+        <w:spacing w:after="0" w:line="240" w:lineRule="auto"/>
+        <w:ind w:left="720"/>
+        <w:rPr>
+          <w:rFonts w:ascii="Consolas" w:hAnsi="Consolas" w:cs="Consolas"/>
+          <w:sz w:val="20"/>
+          <w:szCs w:val="20"/>
+        </w:rPr>
+      </w:pPr>
+      <w:r>
+        <w:rPr>
+          <w:rFonts w:ascii="Consolas" w:hAnsi="Consolas" w:cs="Consolas"/>
+          <w:color w:val="000000"/>
+          <w:sz w:val="20"/>
+          <w:szCs w:val="20"/>
+        </w:rPr>
+        <w:t>Client 0 requested value stored at 12.</w:t>
+      </w:r>
+    </w:p>
+    <w:p>
+      <w:pPr>
+        <w:autoSpaceDE w:val="0"/>
+        <w:autoSpaceDN w:val="0"/>
+        <w:adjustRightInd w:val="0"/>
+        <w:spacing w:after="0" w:line="240" w:lineRule="auto"/>
+        <w:ind w:left="720"/>
+        <w:rPr>
+          <w:rFonts w:ascii="Consolas" w:hAnsi="Consolas" w:cs="Consolas"/>
+          <w:sz w:val="20"/>
+          <w:szCs w:val="20"/>
+        </w:rPr>
+      </w:pPr>
+      <w:r>
+        <w:rPr>
+          <w:rFonts w:ascii="Consolas" w:hAnsi="Consolas" w:cs="Consolas"/>
+          <w:color w:val="000000"/>
+          <w:sz w:val="20"/>
+          <w:szCs w:val="20"/>
+        </w:rPr>
+        <w:t>Client 0 recieved the desired value, 120.</w:t>
+      </w:r>
+    </w:p>
+    <w:p>
+      <w:pPr>
+        <w:autoSpaceDE w:val="0"/>
+        <w:autoSpaceDN w:val="0"/>
+        <w:adjustRightInd w:val="0"/>
+        <w:spacing w:after="0" w:line="240" w:lineRule="auto"/>
+        <w:ind w:left="720"/>
+        <w:rPr>
+          <w:rFonts w:ascii="Consolas" w:hAnsi="Consolas" w:cs="Consolas"/>
+          <w:sz w:val="20"/>
+          <w:szCs w:val="20"/>
+        </w:rPr>
+      </w:pPr>
+      <w:r>
+        <w:rPr>
+          <w:rFonts w:ascii="Consolas" w:hAnsi="Consolas" w:cs="Consolas"/>
+          <w:color w:val="000000"/>
+          <w:sz w:val="20"/>
+          <w:szCs w:val="20"/>
+        </w:rPr>
+        <w:t>Client 0 requested value stored at 3.</w:t>
+      </w:r>
+    </w:p>
+    <w:p>
+      <w:pPr>
+        <w:autoSpaceDE w:val="0"/>
+        <w:autoSpaceDN w:val="0"/>
+        <w:adjustRightInd w:val="0"/>
+        <w:spacing w:after="0" w:line="240" w:lineRule="auto"/>
+        <w:ind w:left="720"/>
+        <w:rPr>
+          <w:rFonts w:ascii="Consolas" w:hAnsi="Consolas" w:cs="Consolas"/>
+          <w:sz w:val="20"/>
+          <w:szCs w:val="20"/>
+        </w:rPr>
+      </w:pPr>
+      <w:r>
+        <w:rPr>
+          <w:rFonts w:ascii="Consolas" w:hAnsi="Consolas" w:cs="Consolas"/>
+          <w:color w:val="000000"/>
+          <w:sz w:val="20"/>
+          <w:szCs w:val="20"/>
+        </w:rPr>
+        <w:t>Client 10 recieved the desired value, 120.</w:t>
+      </w:r>
+    </w:p>
+    <w:p>
+      <w:pPr>
+        <w:autoSpaceDE w:val="0"/>
+        <w:autoSpaceDN w:val="0"/>
+        <w:adjustRightInd w:val="0"/>
+        <w:spacing w:after="0" w:line="240" w:lineRule="auto"/>
+        <w:ind w:left="720"/>
+        <w:rPr>
+          <w:rFonts w:ascii="Consolas" w:hAnsi="Consolas" w:cs="Consolas"/>
+          <w:sz w:val="20"/>
+          <w:szCs w:val="20"/>
+        </w:rPr>
+      </w:pPr>
+      <w:r>
+        <w:rPr>
+          <w:rFonts w:ascii="Consolas" w:hAnsi="Consolas" w:cs="Consolas"/>
+          <w:color w:val="000000"/>
+          <w:sz w:val="20"/>
+          <w:szCs w:val="20"/>
+        </w:rPr>
+        <w:t>Client 0 has recieved the wrong value. 31 was returned instead of 30.</w:t>
+      </w:r>
+    </w:p>
+    <w:p>
+      <w:pPr>
+        <w:autoSpaceDE w:val="0"/>
+        <w:autoSpaceDN w:val="0"/>
+        <w:adjustRightInd w:val="0"/>
+        <w:spacing w:after="0" w:line="240" w:lineRule="auto"/>
+        <w:ind w:left="720"/>
+        <w:rPr>
+          <w:rFonts w:ascii="Consolas" w:hAnsi="Consolas" w:cs="Consolas"/>
+          <w:sz w:val="20"/>
+          <w:szCs w:val="20"/>
+        </w:rPr>
+      </w:pPr>
+      <w:r>
+        <w:rPr>
+          <w:rFonts w:ascii="Consolas" w:hAnsi="Consolas" w:cs="Consolas"/>
+          <w:color w:val="000000"/>
+          <w:sz w:val="20"/>
+          <w:szCs w:val="20"/>
+        </w:rPr>
+        <w:t>Client 10 requested value stored at 13.</w:t>
+      </w:r>
+    </w:p>
+    <w:p>
+      <w:pPr>
+        <w:autoSpaceDE w:val="0"/>
+        <w:autoSpaceDN w:val="0"/>
+        <w:adjustRightInd w:val="0"/>
+        <w:spacing w:after="0" w:line="240" w:lineRule="auto"/>
+        <w:ind w:left="720"/>
+        <w:rPr>
+          <w:rFonts w:ascii="Consolas" w:hAnsi="Consolas" w:cs="Consolas"/>
+          <w:sz w:val="20"/>
+          <w:szCs w:val="20"/>
+        </w:rPr>
+      </w:pPr>
+      <w:r>
+        <w:rPr>
+          <w:rFonts w:ascii="Consolas" w:hAnsi="Consolas" w:cs="Consolas"/>
+          <w:color w:val="000000"/>
+          <w:sz w:val="20"/>
+          <w:szCs w:val="20"/>
+        </w:rPr>
+        <w:t>Client 10 recieved the desired value, 130.</w:t>
+      </w:r>
+    </w:p>
+    <w:p>
+      <w:pPr>
+        <w:autoSpaceDE w:val="0"/>
+        <w:autoSpaceDN w:val="0"/>
+        <w:adjustRightInd w:val="0"/>
+        <w:spacing w:after="0" w:line="240" w:lineRule="auto"/>
+        <w:ind w:left="720"/>
+        <w:rPr>
+          <w:rFonts w:ascii="Consolas" w:hAnsi="Consolas" w:cs="Consolas"/>
+          <w:sz w:val="20"/>
+          <w:szCs w:val="20"/>
+        </w:rPr>
+      </w:pPr>
+      <w:r>
+        <w:rPr>
+          <w:rFonts w:ascii="Consolas" w:hAnsi="Consolas" w:cs="Consolas"/>
+          <w:color w:val="000000"/>
+          <w:sz w:val="20"/>
+          <w:szCs w:val="20"/>
+        </w:rPr>
+        <w:t>Client 10 requested value stored at 14.</w:t>
+      </w:r>
+    </w:p>
+    <w:p>
+      <w:pPr>
+        <w:autoSpaceDE w:val="0"/>
+        <w:autoSpaceDN w:val="0"/>
+        <w:adjustRightInd w:val="0"/>
+        <w:spacing w:after="0" w:line="240" w:lineRule="auto"/>
+        <w:ind w:left="720"/>
+        <w:rPr>
+          <w:rFonts w:ascii="Consolas" w:hAnsi="Consolas" w:cs="Consolas"/>
+          <w:sz w:val="20"/>
+          <w:szCs w:val="20"/>
+        </w:rPr>
+      </w:pPr>
+      <w:r>
+        <w:rPr>
+          <w:rFonts w:ascii="Consolas" w:hAnsi="Consolas" w:cs="Consolas"/>
+          <w:color w:val="000000"/>
+          <w:sz w:val="20"/>
+          <w:szCs w:val="20"/>
+        </w:rPr>
+        <w:t>Client 10 recieved the desired value, 140.</w:t>
+      </w:r>
+    </w:p>
+    <w:p>
+      <w:pPr>
+        <w:autoSpaceDE w:val="0"/>
+        <w:autoSpaceDN w:val="0"/>
+        <w:adjustRightInd w:val="0"/>
+        <w:spacing w:after="0" w:line="240" w:lineRule="auto"/>
+        <w:ind w:left="720"/>
+        <w:rPr>
+          <w:rFonts w:ascii="Consolas" w:hAnsi="Consolas" w:cs="Consolas"/>
+          <w:sz w:val="20"/>
+          <w:szCs w:val="20"/>
+        </w:rPr>
+      </w:pPr>
+      <w:r>
+        <w:rPr>
+          <w:rFonts w:ascii="Consolas" w:hAnsi="Consolas" w:cs="Consolas"/>
+          <w:color w:val="000000"/>
+          <w:sz w:val="20"/>
+          <w:szCs w:val="20"/>
+        </w:rPr>
+        <w:t>Client 10 requested value stored at 15.</w:t>
+      </w:r>
+    </w:p>
+    <w:p>
+      <w:pPr>
+        <w:autoSpaceDE w:val="0"/>
+        <w:autoSpaceDN w:val="0"/>
+        <w:adjustRightInd w:val="0"/>
+        <w:spacing w:after="0" w:line="240" w:lineRule="auto"/>
+        <w:ind w:left="720"/>
+        <w:rPr>
+          <w:rFonts w:ascii="Consolas" w:hAnsi="Consolas" w:cs="Consolas"/>
+          <w:sz w:val="20"/>
+          <w:szCs w:val="20"/>
+        </w:rPr>
+      </w:pPr>
+      <w:r>
+        <w:rPr>
+          <w:rFonts w:ascii="Consolas" w:hAnsi="Consolas" w:cs="Consolas"/>
+          <w:color w:val="000000"/>
+          <w:sz w:val="20"/>
+          <w:szCs w:val="20"/>
+        </w:rPr>
+        <w:t>Client 0 requested value stored at 14.</w:t>
+      </w:r>
+    </w:p>
+    <w:p>
+      <w:pPr>
+        <w:autoSpaceDE w:val="0"/>
+        <w:autoSpaceDN w:val="0"/>
+        <w:adjustRightInd w:val="0"/>
+        <w:spacing w:after="0" w:line="240" w:lineRule="auto"/>
+        <w:ind w:left="720"/>
+        <w:rPr>
+          <w:rFonts w:ascii="Consolas" w:hAnsi="Consolas" w:cs="Consolas"/>
+          <w:sz w:val="20"/>
+          <w:szCs w:val="20"/>
+        </w:rPr>
+      </w:pPr>
+      <w:r>
+        <w:rPr>
+          <w:rFonts w:ascii="Consolas" w:hAnsi="Consolas" w:cs="Consolas"/>
+          <w:color w:val="000000"/>
+          <w:sz w:val="20"/>
+          <w:szCs w:val="20"/>
+        </w:rPr>
+        <w:t>Client 10 recieved the desired value, 150.</w:t>
+      </w:r>
+    </w:p>
+    <w:p>
+      <w:pPr>
+        <w:autoSpaceDE w:val="0"/>
+        <w:autoSpaceDN w:val="0"/>
+        <w:adjustRightInd w:val="0"/>
+        <w:spacing w:after="0" w:line="240" w:lineRule="auto"/>
+        <w:ind w:left="720"/>
+        <w:rPr>
+          <w:rFonts w:ascii="Consolas" w:hAnsi="Consolas" w:cs="Consolas"/>
+          <w:sz w:val="20"/>
+          <w:szCs w:val="20"/>
+        </w:rPr>
+      </w:pPr>
+      <w:r>
+        <w:rPr>
+          <w:rFonts w:ascii="Consolas" w:hAnsi="Consolas" w:cs="Consolas"/>
+          <w:color w:val="000000"/>
+          <w:sz w:val="20"/>
+          <w:szCs w:val="20"/>
+        </w:rPr>
+        <w:lastRenderedPageBreak/>
+        <w:t>Client 0 recieved the desired value, 140.</w:t>
+      </w:r>
+    </w:p>
+    <w:p>
+      <w:pPr>
+        <w:autoSpaceDE w:val="0"/>
+        <w:autoSpaceDN w:val="0"/>
+        <w:adjustRightInd w:val="0"/>
+        <w:spacing w:after="0" w:line="240" w:lineRule="auto"/>
+        <w:ind w:left="720"/>
+        <w:rPr>
+          <w:rFonts w:ascii="Consolas" w:hAnsi="Consolas" w:cs="Consolas"/>
+          <w:sz w:val="20"/>
+          <w:szCs w:val="20"/>
+        </w:rPr>
+      </w:pPr>
+      <w:r>
+        <w:rPr>
+          <w:rFonts w:ascii="Consolas" w:hAnsi="Consolas" w:cs="Consolas"/>
+          <w:color w:val="000000"/>
+          <w:sz w:val="20"/>
+          <w:szCs w:val="20"/>
+        </w:rPr>
+        <w:t>Client 10 requested value stored at 6.</w:t>
+      </w:r>
+    </w:p>
+    <w:p>
+      <w:pPr>
+        <w:autoSpaceDE w:val="0"/>
+        <w:autoSpaceDN w:val="0"/>
+        <w:adjustRightInd w:val="0"/>
+        <w:spacing w:after="0" w:line="240" w:lineRule="auto"/>
+        <w:ind w:left="720"/>
+        <w:rPr>
+          <w:rFonts w:ascii="Consolas" w:hAnsi="Consolas" w:cs="Consolas"/>
+          <w:sz w:val="20"/>
+          <w:szCs w:val="20"/>
+        </w:rPr>
+      </w:pPr>
+      <w:r>
+        <w:rPr>
+          <w:rFonts w:ascii="Consolas" w:hAnsi="Consolas" w:cs="Consolas"/>
+          <w:color w:val="000000"/>
+          <w:sz w:val="20"/>
+          <w:szCs w:val="20"/>
+        </w:rPr>
+        <w:t>Client 0 requested value stored at 15.</w:t>
+      </w:r>
+    </w:p>
+    <w:p>
+      <w:pPr>
+        <w:autoSpaceDE w:val="0"/>
+        <w:autoSpaceDN w:val="0"/>
+        <w:adjustRightInd w:val="0"/>
+        <w:spacing w:after="0" w:line="240" w:lineRule="auto"/>
+        <w:ind w:left="720"/>
+        <w:rPr>
+          <w:rFonts w:ascii="Consolas" w:hAnsi="Consolas" w:cs="Consolas"/>
+          <w:sz w:val="20"/>
+          <w:szCs w:val="20"/>
+        </w:rPr>
+      </w:pPr>
+      <w:r>
+        <w:rPr>
+          <w:rFonts w:ascii="Consolas" w:hAnsi="Consolas" w:cs="Consolas"/>
+          <w:color w:val="000000"/>
+          <w:sz w:val="20"/>
+          <w:szCs w:val="20"/>
+        </w:rPr>
+        <w:t>Client 10 recieved the desired value, 60.</w:t>
+      </w:r>
+    </w:p>
+    <w:p>
+      <w:pPr>
+        <w:autoSpaceDE w:val="0"/>
+        <w:autoSpaceDN w:val="0"/>
+        <w:adjustRightInd w:val="0"/>
+        <w:spacing w:after="0" w:line="240" w:lineRule="auto"/>
+        <w:ind w:left="720"/>
+        <w:rPr>
+          <w:rFonts w:ascii="Consolas" w:hAnsi="Consolas" w:cs="Consolas"/>
+          <w:sz w:val="20"/>
+          <w:szCs w:val="20"/>
+        </w:rPr>
+      </w:pPr>
+      <w:r>
+        <w:rPr>
+          <w:rFonts w:ascii="Consolas" w:hAnsi="Consolas" w:cs="Consolas"/>
+          <w:color w:val="000000"/>
+          <w:sz w:val="20"/>
+          <w:szCs w:val="20"/>
+        </w:rPr>
+        <w:t>Client 0 recieved the desired value, 150.</w:t>
+      </w:r>
+    </w:p>
+    <w:p>
+      <w:pPr>
+        <w:autoSpaceDE w:val="0"/>
+        <w:autoSpaceDN w:val="0"/>
+        <w:adjustRightInd w:val="0"/>
+        <w:spacing w:after="0" w:line="240" w:lineRule="auto"/>
+        <w:ind w:left="720"/>
+        <w:rPr>
+          <w:rFonts w:ascii="Consolas" w:hAnsi="Consolas" w:cs="Consolas"/>
+          <w:sz w:val="20"/>
+          <w:szCs w:val="20"/>
+        </w:rPr>
+      </w:pPr>
+      <w:r>
+        <w:rPr>
+          <w:rFonts w:ascii="Consolas" w:hAnsi="Consolas" w:cs="Consolas"/>
+          <w:color w:val="000000"/>
+          <w:sz w:val="20"/>
+          <w:szCs w:val="20"/>
+        </w:rPr>
+        <w:t>Client 10 requested value stored at 17.</w:t>
+      </w:r>
+    </w:p>
+    <w:p>
+      <w:pPr>
+        <w:autoSpaceDE w:val="0"/>
+        <w:autoSpaceDN w:val="0"/>
+        <w:adjustRightInd w:val="0"/>
+        <w:spacing w:after="0" w:line="240" w:lineRule="auto"/>
+        <w:ind w:left="720"/>
+        <w:rPr>
+          <w:rFonts w:ascii="Consolas" w:hAnsi="Consolas" w:cs="Consolas"/>
+          <w:sz w:val="20"/>
+          <w:szCs w:val="20"/>
+        </w:rPr>
+      </w:pPr>
+      <w:r>
+        <w:rPr>
+          <w:rFonts w:ascii="Consolas" w:hAnsi="Consolas" w:cs="Consolas"/>
+          <w:color w:val="000000"/>
+          <w:sz w:val="20"/>
+          <w:szCs w:val="20"/>
+        </w:rPr>
+        <w:t>Client 0 requested value stored at 16.</w:t>
+      </w:r>
+    </w:p>
+    <w:p>
+      <w:pPr>
+        <w:autoSpaceDE w:val="0"/>
+        <w:autoSpaceDN w:val="0"/>
+        <w:adjustRightInd w:val="0"/>
+        <w:spacing w:after="0" w:line="240" w:lineRule="auto"/>
+        <w:ind w:left="720"/>
+        <w:rPr>
+          <w:rFonts w:ascii="Consolas" w:hAnsi="Consolas" w:cs="Consolas"/>
+          <w:sz w:val="20"/>
+          <w:szCs w:val="20"/>
+        </w:rPr>
+      </w:pPr>
+      <w:r>
+        <w:rPr>
+          <w:rFonts w:ascii="Consolas" w:hAnsi="Consolas" w:cs="Consolas"/>
+          <w:color w:val="000000"/>
+          <w:sz w:val="20"/>
+          <w:szCs w:val="20"/>
+        </w:rPr>
+        <w:t>Client 10 recieved the desired value, 170.</w:t>
+      </w:r>
+    </w:p>
+    <w:p>
+      <w:pPr>
+        <w:autoSpaceDE w:val="0"/>
+        <w:autoSpaceDN w:val="0"/>
+        <w:adjustRightInd w:val="0"/>
+        <w:spacing w:after="0" w:line="240" w:lineRule="auto"/>
+        <w:ind w:left="720"/>
+        <w:rPr>
+          <w:rFonts w:ascii="Consolas" w:hAnsi="Consolas" w:cs="Consolas"/>
+          <w:sz w:val="20"/>
+          <w:szCs w:val="20"/>
+        </w:rPr>
+      </w:pPr>
+      <w:r>
+        <w:rPr>
+          <w:rFonts w:ascii="Consolas" w:hAnsi="Consolas" w:cs="Consolas"/>
+          <w:color w:val="000000"/>
+          <w:sz w:val="20"/>
+          <w:szCs w:val="20"/>
+        </w:rPr>
+        <w:t>Client 0 has recieved the wrong value. 162 was returned instead of 160.</w:t>
+      </w:r>
+    </w:p>
+    <w:p>
+      <w:pPr>
+        <w:autoSpaceDE w:val="0"/>
+        <w:autoSpaceDN w:val="0"/>
+        <w:adjustRightInd w:val="0"/>
+        <w:spacing w:after="0" w:line="240" w:lineRule="auto"/>
+        <w:ind w:left="720"/>
+        <w:rPr>
+          <w:rFonts w:ascii="Consolas" w:hAnsi="Consolas" w:cs="Consolas"/>
+          <w:sz w:val="20"/>
+          <w:szCs w:val="20"/>
+        </w:rPr>
+      </w:pPr>
+      <w:r>
+        <w:rPr>
+          <w:rFonts w:ascii="Consolas" w:hAnsi="Consolas" w:cs="Consolas"/>
+          <w:color w:val="000000"/>
+          <w:sz w:val="20"/>
+          <w:szCs w:val="20"/>
+        </w:rPr>
+        <w:t>Client 10 requested value stored at 8.</w:t>
+      </w:r>
+    </w:p>
+    <w:p>
+      <w:pPr>
+        <w:autoSpaceDE w:val="0"/>
+        <w:autoSpaceDN w:val="0"/>
+        <w:adjustRightInd w:val="0"/>
+        <w:spacing w:after="0" w:line="240" w:lineRule="auto"/>
+        <w:ind w:left="720"/>
+        <w:rPr>
+          <w:rFonts w:ascii="Consolas" w:hAnsi="Consolas" w:cs="Consolas"/>
+          <w:sz w:val="20"/>
+          <w:szCs w:val="20"/>
+        </w:rPr>
+      </w:pPr>
+      <w:r>
+        <w:rPr>
+          <w:rFonts w:ascii="Consolas" w:hAnsi="Consolas" w:cs="Consolas"/>
+          <w:color w:val="000000"/>
+          <w:sz w:val="20"/>
+          <w:szCs w:val="20"/>
+        </w:rPr>
+        <w:t>Client 0 requested value stored at 7.</w:t>
+      </w:r>
+    </w:p>
+    <w:p>
+      <w:pPr>
+        <w:autoSpaceDE w:val="0"/>
+        <w:autoSpaceDN w:val="0"/>
+        <w:adjustRightInd w:val="0"/>
+        <w:spacing w:after="0" w:line="240" w:lineRule="auto"/>
+        <w:ind w:left="720"/>
+        <w:rPr>
+          <w:rFonts w:ascii="Consolas" w:hAnsi="Consolas" w:cs="Consolas"/>
+          <w:sz w:val="20"/>
+          <w:szCs w:val="20"/>
+        </w:rPr>
+      </w:pPr>
+      <w:r>
+        <w:rPr>
+          <w:rFonts w:ascii="Consolas" w:hAnsi="Consolas" w:cs="Consolas"/>
+          <w:color w:val="000000"/>
+          <w:sz w:val="20"/>
+          <w:szCs w:val="20"/>
+        </w:rPr>
+        <w:t>Client 10 recieved the desired value, 80.</w:t>
+      </w:r>
+    </w:p>
+    <w:p>
+      <w:pPr>
+        <w:autoSpaceDE w:val="0"/>
+        <w:autoSpaceDN w:val="0"/>
+        <w:adjustRightInd w:val="0"/>
+        <w:spacing w:after="0" w:line="240" w:lineRule="auto"/>
+        <w:ind w:left="720"/>
+        <w:rPr>
+          <w:rFonts w:ascii="Consolas" w:hAnsi="Consolas" w:cs="Consolas"/>
+          <w:sz w:val="20"/>
+          <w:szCs w:val="20"/>
+        </w:rPr>
+      </w:pPr>
+      <w:r>
+        <w:rPr>
+          <w:rFonts w:ascii="Consolas" w:hAnsi="Consolas" w:cs="Consolas"/>
+          <w:color w:val="000000"/>
+          <w:sz w:val="20"/>
+          <w:szCs w:val="20"/>
+        </w:rPr>
+        <w:t>Client 0 recieved the desired value, 70.</w:t>
+      </w:r>
+    </w:p>
+    <w:p>
+      <w:pPr>
+        <w:autoSpaceDE w:val="0"/>
+        <w:autoSpaceDN w:val="0"/>
+        <w:adjustRightInd w:val="0"/>
+        <w:spacing w:after="0" w:line="240" w:lineRule="auto"/>
+        <w:ind w:left="720"/>
+        <w:rPr>
+          <w:rFonts w:ascii="Consolas" w:hAnsi="Consolas" w:cs="Consolas"/>
+          <w:sz w:val="20"/>
+          <w:szCs w:val="20"/>
+        </w:rPr>
+      </w:pPr>
+      <w:r>
+        <w:rPr>
+          <w:rFonts w:ascii="Consolas" w:hAnsi="Consolas" w:cs="Consolas"/>
+          <w:color w:val="000000"/>
+          <w:sz w:val="20"/>
+          <w:szCs w:val="20"/>
+        </w:rPr>
+        <w:t>Client 10 requested value stored at 19.</w:t>
+      </w:r>
+    </w:p>
+    <w:p>
+      <w:pPr>
+        <w:autoSpaceDE w:val="0"/>
+        <w:autoSpaceDN w:val="0"/>
+        <w:adjustRightInd w:val="0"/>
+        <w:spacing w:after="0" w:line="240" w:lineRule="auto"/>
+        <w:ind w:left="720"/>
+        <w:rPr>
+          <w:rFonts w:ascii="Consolas" w:hAnsi="Consolas" w:cs="Consolas"/>
+          <w:sz w:val="20"/>
+          <w:szCs w:val="20"/>
+        </w:rPr>
+      </w:pPr>
+      <w:r>
+        <w:rPr>
+          <w:rFonts w:ascii="Consolas" w:hAnsi="Consolas" w:cs="Consolas"/>
+          <w:color w:val="000000"/>
+          <w:sz w:val="20"/>
+          <w:szCs w:val="20"/>
+        </w:rPr>
+        <w:t>Client 0 requested value stored at 18.</w:t>
+      </w:r>
+    </w:p>
+    <w:p>
+      <w:pPr>
+        <w:autoSpaceDE w:val="0"/>
+        <w:autoSpaceDN w:val="0"/>
+        <w:adjustRightInd w:val="0"/>
+        <w:spacing w:after="0" w:line="240" w:lineRule="auto"/>
+        <w:ind w:left="720"/>
+        <w:rPr>
+          <w:rFonts w:ascii="Consolas" w:hAnsi="Consolas" w:cs="Consolas"/>
+          <w:sz w:val="20"/>
+          <w:szCs w:val="20"/>
+        </w:rPr>
+      </w:pPr>
+      <w:r>
+        <w:rPr>
+          <w:rFonts w:ascii="Consolas" w:hAnsi="Consolas" w:cs="Consolas"/>
+          <w:color w:val="000000"/>
+          <w:sz w:val="20"/>
+          <w:szCs w:val="20"/>
+        </w:rPr>
+        <w:t>Client 10 recieved the desired value, 190.</w:t>
+      </w:r>
+    </w:p>
+    <w:p>
+      <w:pPr>
+        <w:autoSpaceDE w:val="0"/>
+        <w:autoSpaceDN w:val="0"/>
+        <w:adjustRightInd w:val="0"/>
+        <w:spacing w:after="0" w:line="240" w:lineRule="auto"/>
+        <w:ind w:left="720"/>
+        <w:rPr>
+          <w:rFonts w:ascii="Consolas" w:hAnsi="Consolas" w:cs="Consolas"/>
+          <w:sz w:val="20"/>
+          <w:szCs w:val="20"/>
+        </w:rPr>
+      </w:pPr>
+      <w:r>
+        <w:rPr>
+          <w:rFonts w:ascii="Consolas" w:hAnsi="Consolas" w:cs="Consolas"/>
+          <w:color w:val="000000"/>
+          <w:sz w:val="20"/>
+          <w:szCs w:val="20"/>
+        </w:rPr>
+        <w:t>Client 0 recieved the desired value, 180.</w:t>
+      </w:r>
+    </w:p>
+    <w:p>
+      <w:pPr>
+        <w:autoSpaceDE w:val="0"/>
+        <w:autoSpaceDN w:val="0"/>
+        <w:adjustRightInd w:val="0"/>
+        <w:spacing w:after="0" w:line="240" w:lineRule="auto"/>
+        <w:ind w:left="720"/>
+        <w:rPr>
+          <w:rFonts w:ascii="Consolas" w:hAnsi="Consolas" w:cs="Consolas"/>
+          <w:sz w:val="20"/>
+          <w:szCs w:val="20"/>
+        </w:rPr>
+      </w:pPr>
+      <w:r>
+        <w:rPr>
+          <w:rFonts w:ascii="Consolas" w:hAnsi="Consolas" w:cs="Consolas"/>
+          <w:color w:val="000000"/>
+          <w:sz w:val="20"/>
+          <w:szCs w:val="20"/>
+        </w:rPr>
+        <w:t>Client 0 requested value stored at 9.</w:t>
+      </w:r>
+    </w:p>
+    <w:p>
+      <w:pPr>
+        <w:autoSpaceDE w:val="0"/>
+        <w:autoSpaceDN w:val="0"/>
+        <w:adjustRightInd w:val="0"/>
+        <w:spacing w:after="0" w:line="240" w:lineRule="auto"/>
+        <w:ind w:left="720"/>
+        <w:rPr>
+          <w:rFonts w:ascii="Consolas" w:hAnsi="Consolas" w:cs="Consolas"/>
+          <w:sz w:val="20"/>
+          <w:szCs w:val="20"/>
+        </w:rPr>
+      </w:pPr>
+      <w:r>
+        <w:rPr>
+          <w:rFonts w:ascii="Consolas" w:hAnsi="Consolas" w:cs="Consolas"/>
+          <w:color w:val="000000"/>
+          <w:sz w:val="20"/>
+          <w:szCs w:val="20"/>
+        </w:rPr>
+        <w:t>Client 10 requested value stored at 20.</w:t>
+      </w:r>
+    </w:p>
+    <w:p>
+      <w:pPr>
+        <w:autoSpaceDE w:val="0"/>
+        <w:autoSpaceDN w:val="0"/>
+        <w:adjustRightInd w:val="0"/>
+        <w:spacing w:after="0" w:line="240" w:lineRule="auto"/>
+        <w:ind w:left="720"/>
+        <w:rPr>
+          <w:rFonts w:ascii="Consolas" w:hAnsi="Consolas" w:cs="Consolas"/>
+          <w:sz w:val="20"/>
+          <w:szCs w:val="20"/>
+        </w:rPr>
+      </w:pPr>
+      <w:r>
+        <w:rPr>
+          <w:rFonts w:ascii="Consolas" w:hAnsi="Consolas" w:cs="Consolas"/>
+          <w:color w:val="000000"/>
+          <w:sz w:val="20"/>
+          <w:szCs w:val="20"/>
+        </w:rPr>
+        <w:t>Client 10 recieved the desired value, 200.</w:t>
+      </w:r>
+    </w:p>
+    <w:p>
+      <w:pPr>
+        <w:autoSpaceDE w:val="0"/>
+        <w:autoSpaceDN w:val="0"/>
+        <w:adjustRightInd w:val="0"/>
+        <w:spacing w:after="0" w:line="240" w:lineRule="auto"/>
+        <w:ind w:left="720"/>
+        <w:rPr>
+          <w:rFonts w:ascii="Consolas" w:hAnsi="Consolas" w:cs="Consolas"/>
+          <w:sz w:val="20"/>
+          <w:szCs w:val="20"/>
+        </w:rPr>
+      </w:pPr>
+      <w:r>
+        <w:rPr>
+          <w:rFonts w:ascii="Consolas" w:hAnsi="Consolas" w:cs="Consolas"/>
+          <w:color w:val="000000"/>
+          <w:sz w:val="20"/>
+          <w:szCs w:val="20"/>
+        </w:rPr>
+        <w:t>Client 0 recieved the desired value, 90.</w:t>
+      </w:r>
+    </w:p>
+    <w:p>
+      <w:pPr>
+        <w:autoSpaceDE w:val="0"/>
+        <w:autoSpaceDN w:val="0"/>
+        <w:adjustRightInd w:val="0"/>
+        <w:spacing w:after="0" w:line="240" w:lineRule="auto"/>
+        <w:ind w:left="720"/>
+        <w:rPr>
+          <w:rFonts w:ascii="Consolas" w:hAnsi="Consolas" w:cs="Consolas"/>
+          <w:sz w:val="20"/>
+          <w:szCs w:val="20"/>
+        </w:rPr>
+      </w:pPr>
+    </w:p>
+    <w:p>
+      <w:pPr>
+        <w:autoSpaceDE w:val="0"/>
+        <w:autoSpaceDN w:val="0"/>
+        <w:adjustRightInd w:val="0"/>
+        <w:spacing w:after="0" w:line="240" w:lineRule="auto"/>
+        <w:ind w:left="720"/>
+        <w:rPr>
+          <w:rFonts w:ascii="Consolas" w:hAnsi="Consolas" w:cs="Consolas"/>
+          <w:sz w:val="20"/>
+          <w:szCs w:val="20"/>
+        </w:rPr>
+      </w:pPr>
+      <w:r>
+        <w:rPr>
+          <w:rFonts w:ascii="Consolas" w:hAnsi="Consolas" w:cs="Consolas"/>
+          <w:color w:val="000000"/>
+          <w:sz w:val="20"/>
+          <w:szCs w:val="20"/>
+        </w:rPr>
+        <w:t>All values successfully returned to Client 10</w:t>
+      </w:r>
+      <w:r>
+        <w:rPr>
+          <w:rFonts w:ascii="Consolas" w:hAnsi="Consolas" w:cs="Consolas"/>
+          <w:color w:val="000000"/>
+          <w:sz w:val="20"/>
+          <w:szCs w:val="20"/>
+        </w:rPr>
+        <w:t>.</w:t>
+      </w:r>
+    </w:p>
+    <w:p>
+      <w:pPr>
+        <w:autoSpaceDE w:val="0"/>
+        <w:autoSpaceDN w:val="0"/>
+        <w:adjustRightInd w:val="0"/>
+        <w:spacing w:after="0" w:line="240" w:lineRule="auto"/>
+        <w:ind w:left="720"/>
+        <w:rPr>
+          <w:rFonts w:ascii="Consolas" w:hAnsi="Consolas" w:cs="Consolas"/>
+          <w:sz w:val="20"/>
+          <w:szCs w:val="20"/>
+        </w:rPr>
+      </w:pPr>
+    </w:p>
+    <w:p>
+      <w:pPr>
+        <w:autoSpaceDE w:val="0"/>
+        <w:autoSpaceDN w:val="0"/>
+        <w:adjustRightInd w:val="0"/>
+        <w:spacing w:after="0" w:line="240" w:lineRule="auto"/>
+        <w:ind w:left="720"/>
+        <w:rPr>
+          <w:rFonts w:ascii="Consolas" w:hAnsi="Consolas" w:cs="Consolas"/>
+          <w:sz w:val="20"/>
+          <w:szCs w:val="20"/>
+        </w:rPr>
+      </w:pPr>
+      <w:r>
+        <w:rPr>
+          <w:rFonts w:ascii="Consolas" w:hAnsi="Consolas" w:cs="Consolas"/>
+          <w:color w:val="000000"/>
+          <w:sz w:val="20"/>
+          <w:szCs w:val="20"/>
+        </w:rPr>
+        <w:t xml:space="preserve"> *** Client 10 has finished *** </w:t>
+      </w:r>
+    </w:p>
+    <w:p>
+      <w:pPr>
+        <w:autoSpaceDE w:val="0"/>
+        <w:autoSpaceDN w:val="0"/>
+        <w:adjustRightInd w:val="0"/>
+        <w:spacing w:after="0" w:line="240" w:lineRule="auto"/>
+        <w:ind w:left="720"/>
+        <w:rPr>
+          <w:rFonts w:ascii="Consolas" w:hAnsi="Consolas" w:cs="Consolas"/>
+          <w:sz w:val="20"/>
+          <w:szCs w:val="20"/>
+        </w:rPr>
+      </w:pPr>
+    </w:p>
+    <w:p>
+      <w:pPr>
+        <w:autoSpaceDE w:val="0"/>
+        <w:autoSpaceDN w:val="0"/>
+        <w:adjustRightInd w:val="0"/>
+        <w:spacing w:after="0" w:line="240" w:lineRule="auto"/>
+        <w:ind w:left="720"/>
+        <w:rPr>
+          <w:rFonts w:ascii="Consolas" w:hAnsi="Consolas" w:cs="Consolas"/>
+          <w:sz w:val="20"/>
+          <w:szCs w:val="20"/>
+        </w:rPr>
+      </w:pPr>
+      <w:r>
+        <w:rPr>
+          <w:rFonts w:ascii="Consolas" w:hAnsi="Consolas" w:cs="Consolas"/>
+          <w:color w:val="000000"/>
+          <w:sz w:val="20"/>
+          <w:szCs w:val="20"/>
+        </w:rPr>
+        <w:t>Client 0 requested value stored at 10.</w:t>
+      </w:r>
+    </w:p>
+    <w:p>
+      <w:pPr>
+        <w:autoSpaceDE w:val="0"/>
+        <w:autoSpaceDN w:val="0"/>
+        <w:adjustRightInd w:val="0"/>
+        <w:spacing w:after="0" w:line="240" w:lineRule="auto"/>
+        <w:ind w:left="720"/>
+        <w:rPr>
+          <w:rFonts w:ascii="Consolas" w:hAnsi="Consolas" w:cs="Consolas"/>
+          <w:sz w:val="20"/>
+          <w:szCs w:val="20"/>
+        </w:rPr>
+      </w:pPr>
+      <w:r>
+        <w:rPr>
+          <w:rFonts w:ascii="Consolas" w:hAnsi="Consolas" w:cs="Consolas"/>
+          <w:color w:val="000000"/>
+          <w:sz w:val="20"/>
+          <w:szCs w:val="20"/>
+        </w:rPr>
+        <w:t>Client 0 recieved the desired value, 100.</w:t>
+      </w:r>
+    </w:p>
+    <w:p>
+      <w:pPr>
+        <w:autoSpaceDE w:val="0"/>
+        <w:autoSpaceDN w:val="0"/>
+        <w:adjustRightInd w:val="0"/>
+        <w:spacing w:after="0" w:line="240" w:lineRule="auto"/>
+        <w:ind w:left="720"/>
+        <w:rPr>
+          <w:rFonts w:ascii="Consolas" w:hAnsi="Consolas" w:cs="Consolas"/>
+          <w:sz w:val="20"/>
+          <w:szCs w:val="20"/>
+        </w:rPr>
+      </w:pPr>
+    </w:p>
+    <w:p>
+      <w:pPr>
+        <w:autoSpaceDE w:val="0"/>
+        <w:autoSpaceDN w:val="0"/>
+        <w:adjustRightInd w:val="0"/>
+        <w:spacing w:after="0" w:line="240" w:lineRule="auto"/>
+        <w:ind w:left="720"/>
+        <w:rPr>
+          <w:rFonts w:ascii="Consolas" w:hAnsi="Consolas" w:cs="Consolas"/>
+          <w:sz w:val="20"/>
+          <w:szCs w:val="20"/>
+        </w:rPr>
+      </w:pPr>
+      <w:r>
+        <w:rPr>
+          <w:rFonts w:ascii="Consolas" w:hAnsi="Consolas" w:cs="Consolas"/>
+          <w:color w:val="000000"/>
+          <w:sz w:val="20"/>
+          <w:szCs w:val="20"/>
+        </w:rPr>
+        <w:t>Client 0 was not successful. It failed 2 time(s).</w:t>
+      </w:r>
+    </w:p>
+    <w:p>
+      <w:pPr>
+        <w:autoSpaceDE w:val="0"/>
+        <w:autoSpaceDN w:val="0"/>
+        <w:adjustRightInd w:val="0"/>
+        <w:spacing w:after="0" w:line="240" w:lineRule="auto"/>
+        <w:ind w:left="720"/>
+        <w:rPr>
+          <w:rFonts w:ascii="Consolas" w:hAnsi="Consolas" w:cs="Consolas"/>
+          <w:sz w:val="20"/>
+          <w:szCs w:val="20"/>
+        </w:rPr>
+      </w:pPr>
+    </w:p>
+    <w:p>
+      <w:pPr>
+        <w:autoSpaceDE w:val="0"/>
+        <w:autoSpaceDN w:val="0"/>
+        <w:adjustRightInd w:val="0"/>
+        <w:spacing w:after="0" w:line="240" w:lineRule="auto"/>
+        <w:ind w:firstLine="720"/>
+      </w:pPr>
+      <w:r>
+        <w:rPr>
+          <w:rFonts w:ascii="Consolas" w:hAnsi="Consolas" w:cs="Consolas"/>
+          <w:color w:val="000000"/>
+          <w:sz w:val="20"/>
+          <w:szCs w:val="20"/>
+        </w:rPr>
+        <w:t>*** Client 0 has finished ***</w:t>
       </w:r>
     </w:p>
     <w:sectPr>

</xml_diff>

<commit_message>
Added all ChapterExamples to repo
</commit_message>
<xml_diff>
--- a/LabBook.docx
+++ b/LabBook.docx
@@ -17729,7 +17729,27 @@
           <w:sz w:val="20"/>
           <w:szCs w:val="20"/>
         </w:rPr>
+        <w:t>(</w:t>
+      </w:r>
+      <w:r>
+        <w:rPr>
+          <w:rFonts w:ascii="Consolas" w:hAnsi="Consolas" w:cs="Consolas"/>
+          <w:i/>
+          <w:color w:val="000000"/>
+          <w:sz w:val="20"/>
+          <w:szCs w:val="20"/>
+        </w:rPr>
         <w:t>deadlock</w:t>
+      </w:r>
+      <w:r>
+        <w:rPr>
+          <w:rFonts w:ascii="Consolas" w:hAnsi="Consolas" w:cs="Consolas"/>
+          <w:i/>
+          <w:color w:val="000000"/>
+          <w:sz w:val="20"/>
+          <w:szCs w:val="20"/>
+        </w:rPr>
+        <w:t>)</w:t>
       </w:r>
     </w:p>
     <w:p>
@@ -17815,8 +17835,6 @@
         </w:rPr>
         <w:br w:type="column"/>
       </w:r>
-      <w:bookmarkStart w:id="0" w:name="_GoBack"/>
-      <w:bookmarkEnd w:id="0"/>
       <w:r>
         <w:rPr>
           <w:b/>
@@ -17824,15 +17842,7 @@
           <w:szCs w:val="24"/>
         </w:rPr>
         <w:lastRenderedPageBreak/>
-        <w:t>Ex 8</w:t>
-      </w:r>
-      <w:r>
-        <w:rPr>
-          <w:b/>
-          <w:sz w:val="24"/>
-          <w:szCs w:val="24"/>
-        </w:rPr>
-        <w:t>-1</w:t>
+        <w:t>Ex 8-1</w:t>
       </w:r>
     </w:p>
     <w:p>
@@ -18926,7 +18936,25 @@
           <w:sz w:val="20"/>
           <w:szCs w:val="20"/>
         </w:rPr>
-        <w:t>++</w:t>
+        <w:t xml:space="preserve"> = </w:t>
+      </w:r>
+      <w:r>
+        <w:rPr>
+          <w:rFonts w:ascii="Consolas" w:hAnsi="Consolas" w:cs="Consolas"/>
+          <w:color w:val="6A3E3E"/>
+          <w:sz w:val="20"/>
+          <w:szCs w:val="20"/>
+        </w:rPr>
+        <w:t>timesFailed</w:t>
+      </w:r>
+      <w:r>
+        <w:rPr>
+          <w:rFonts w:ascii="Consolas" w:hAnsi="Consolas" w:cs="Consolas"/>
+          <w:color w:val="000000"/>
+          <w:sz w:val="20"/>
+          <w:szCs w:val="20"/>
+        </w:rPr>
+        <w:t xml:space="preserve"> + 1</w:t>
       </w:r>
     </w:p>
     <w:p>
@@ -20788,6 +20816,12 @@
         <w:adjustRightInd w:val="0"/>
         <w:spacing w:after="0" w:line="240" w:lineRule="auto"/>
         <w:ind w:firstLine="720"/>
+        <w:rPr>
+          <w:rFonts w:ascii="Consolas" w:hAnsi="Consolas" w:cs="Consolas"/>
+          <w:color w:val="000000"/>
+          <w:sz w:val="20"/>
+          <w:szCs w:val="20"/>
+        </w:rPr>
       </w:pPr>
       <w:r>
         <w:rPr>
@@ -20797,6 +20831,2593 @@
           <w:szCs w:val="20"/>
         </w:rPr>
         <w:t>*** Client 0 has finished ***</w:t>
+      </w:r>
+    </w:p>
+    <w:p>
+      <w:pPr>
+        <w:autoSpaceDE w:val="0"/>
+        <w:autoSpaceDN w:val="0"/>
+        <w:adjustRightInd w:val="0"/>
+        <w:spacing w:after="0" w:line="240" w:lineRule="auto"/>
+        <w:rPr>
+          <w:rFonts w:ascii="Consolas" w:hAnsi="Consolas" w:cs="Consolas"/>
+          <w:color w:val="000000"/>
+          <w:sz w:val="20"/>
+          <w:szCs w:val="20"/>
+        </w:rPr>
+      </w:pPr>
+    </w:p>
+    <w:p>
+      <w:pPr>
+        <w:tabs>
+          <w:tab w:val="center" w:pos="4513"/>
+        </w:tabs>
+        <w:spacing w:after="0" w:line="240" w:lineRule="auto"/>
+        <w:rPr>
+          <w:b/>
+          <w:sz w:val="24"/>
+          <w:szCs w:val="24"/>
+        </w:rPr>
+      </w:pPr>
+      <w:r>
+        <w:rPr>
+          <w:noProof/>
+        </w:rPr>
+        <w:pict>
+          <v:shape id="_x0000_s1040" type="#_x0000_t75" style="position:absolute;margin-left:-.1pt;margin-top:35.35pt;width:451.2pt;height:99pt;z-index:251678720;mso-position-horizontal-relative:text;mso-position-vertical-relative:text">
+            <v:imagedata r:id="rId19" o:title="ex9.1_diagram"/>
+            <w10:wrap type="square"/>
+          </v:shape>
+        </w:pict>
+      </w:r>
+      <w:r>
+        <w:rPr>
+          <w:b/>
+          <w:sz w:val="24"/>
+          <w:szCs w:val="24"/>
+        </w:rPr>
+        <w:t>Exercise 9-1</w:t>
+      </w:r>
+    </w:p>
+    <w:p>
+      <w:pPr>
+        <w:tabs>
+          <w:tab w:val="center" w:pos="4513"/>
+        </w:tabs>
+        <w:spacing w:after="0" w:line="240" w:lineRule="auto"/>
+        <w:rPr>
+          <w:b/>
+          <w:sz w:val="24"/>
+          <w:szCs w:val="24"/>
+        </w:rPr>
+      </w:pPr>
+    </w:p>
+    <w:p>
+      <w:pPr>
+        <w:autoSpaceDE w:val="0"/>
+        <w:autoSpaceDN w:val="0"/>
+        <w:adjustRightInd w:val="0"/>
+        <w:spacing w:after="0" w:line="240" w:lineRule="auto"/>
+        <w:rPr>
+          <w:rFonts w:ascii="Consolas" w:hAnsi="Consolas" w:cs="Consolas"/>
+          <w:sz w:val="20"/>
+          <w:szCs w:val="20"/>
+        </w:rPr>
+      </w:pPr>
+    </w:p>
+    <w:p>
+      <w:pPr>
+        <w:tabs>
+          <w:tab w:val="center" w:pos="4513"/>
+        </w:tabs>
+        <w:spacing w:after="0" w:line="240" w:lineRule="auto"/>
+        <w:rPr>
+          <w:b/>
+        </w:rPr>
+      </w:pPr>
+    </w:p>
+    <w:p>
+      <w:pPr>
+        <w:tabs>
+          <w:tab w:val="center" w:pos="4513"/>
+        </w:tabs>
+        <w:spacing w:after="0" w:line="240" w:lineRule="auto"/>
+        <w:rPr>
+          <w:b/>
+        </w:rPr>
+      </w:pPr>
+      <w:bookmarkStart w:id="0" w:name="_GoBack"/>
+      <w:bookmarkEnd w:id="0"/>
+      <w:r>
+        <w:rPr>
+          <w:b/>
+        </w:rPr>
+        <w:t>MissedEventsCheck.groovy</w:t>
+      </w:r>
+    </w:p>
+    <w:p>
+      <w:pPr>
+        <w:autoSpaceDE w:val="0"/>
+        <w:autoSpaceDN w:val="0"/>
+        <w:adjustRightInd w:val="0"/>
+        <w:spacing w:after="0" w:line="240" w:lineRule="auto"/>
+        <w:ind w:left="720"/>
+        <w:rPr>
+          <w:rFonts w:ascii="Consolas" w:hAnsi="Consolas" w:cs="Consolas"/>
+          <w:sz w:val="20"/>
+          <w:szCs w:val="20"/>
+        </w:rPr>
+      </w:pPr>
+      <w:r>
+        <w:rPr>
+          <w:rFonts w:ascii="Consolas" w:hAnsi="Consolas" w:cs="Consolas"/>
+          <w:b/>
+          <w:bCs/>
+          <w:color w:val="972C78"/>
+          <w:sz w:val="20"/>
+          <w:szCs w:val="20"/>
+        </w:rPr>
+        <w:t>class</w:t>
+      </w:r>
+      <w:r>
+        <w:rPr>
+          <w:rFonts w:ascii="Consolas" w:hAnsi="Consolas" w:cs="Consolas"/>
+          <w:color w:val="000000"/>
+          <w:sz w:val="20"/>
+          <w:szCs w:val="20"/>
+        </w:rPr>
+        <w:t xml:space="preserve"> MissedEventsCheck </w:t>
+      </w:r>
+      <w:r>
+        <w:rPr>
+          <w:rFonts w:ascii="Consolas" w:hAnsi="Consolas" w:cs="Consolas"/>
+          <w:b/>
+          <w:bCs/>
+          <w:color w:val="972C78"/>
+          <w:sz w:val="20"/>
+          <w:szCs w:val="20"/>
+        </w:rPr>
+        <w:t>implements</w:t>
+      </w:r>
+      <w:r>
+        <w:rPr>
+          <w:rFonts w:ascii="Consolas" w:hAnsi="Consolas" w:cs="Consolas"/>
+          <w:color w:val="000000"/>
+          <w:sz w:val="20"/>
+          <w:szCs w:val="20"/>
+        </w:rPr>
+        <w:t xml:space="preserve"> CSProcess {</w:t>
+      </w:r>
+    </w:p>
+    <w:p>
+      <w:pPr>
+        <w:autoSpaceDE w:val="0"/>
+        <w:autoSpaceDN w:val="0"/>
+        <w:adjustRightInd w:val="0"/>
+        <w:spacing w:after="0" w:line="240" w:lineRule="auto"/>
+        <w:ind w:left="720"/>
+        <w:rPr>
+          <w:rFonts w:ascii="Consolas" w:hAnsi="Consolas" w:cs="Consolas"/>
+          <w:sz w:val="20"/>
+          <w:szCs w:val="20"/>
+        </w:rPr>
+      </w:pPr>
+    </w:p>
+    <w:p>
+      <w:pPr>
+        <w:autoSpaceDE w:val="0"/>
+        <w:autoSpaceDN w:val="0"/>
+        <w:adjustRightInd w:val="0"/>
+        <w:spacing w:after="0" w:line="240" w:lineRule="auto"/>
+        <w:ind w:left="720"/>
+        <w:rPr>
+          <w:rFonts w:ascii="Consolas" w:hAnsi="Consolas" w:cs="Consolas"/>
+          <w:sz w:val="20"/>
+          <w:szCs w:val="20"/>
+        </w:rPr>
+      </w:pPr>
+      <w:r>
+        <w:rPr>
+          <w:rFonts w:ascii="Consolas" w:hAnsi="Consolas" w:cs="Consolas"/>
+          <w:color w:val="000000"/>
+          <w:sz w:val="20"/>
+          <w:szCs w:val="20"/>
+        </w:rPr>
+        <w:tab/>
+      </w:r>
+      <w:r>
+        <w:rPr>
+          <w:rFonts w:ascii="Consolas" w:hAnsi="Consolas" w:cs="Consolas"/>
+          <w:b/>
+          <w:bCs/>
+          <w:color w:val="972C78"/>
+          <w:sz w:val="20"/>
+          <w:szCs w:val="20"/>
+        </w:rPr>
+        <w:t>def</w:t>
+      </w:r>
+      <w:r>
+        <w:rPr>
+          <w:rFonts w:ascii="Consolas" w:hAnsi="Consolas" w:cs="Consolas"/>
+          <w:color w:val="000000"/>
+          <w:sz w:val="20"/>
+          <w:szCs w:val="20"/>
+        </w:rPr>
+        <w:t xml:space="preserve"> ChannelInput </w:t>
+      </w:r>
+      <w:r>
+        <w:rPr>
+          <w:rFonts w:ascii="Consolas" w:hAnsi="Consolas" w:cs="Consolas"/>
+          <w:color w:val="0000C0"/>
+          <w:sz w:val="20"/>
+          <w:szCs w:val="20"/>
+        </w:rPr>
+        <w:t>inChannel</w:t>
+      </w:r>
+    </w:p>
+    <w:p>
+      <w:pPr>
+        <w:autoSpaceDE w:val="0"/>
+        <w:autoSpaceDN w:val="0"/>
+        <w:adjustRightInd w:val="0"/>
+        <w:spacing w:after="0" w:line="240" w:lineRule="auto"/>
+        <w:ind w:left="720"/>
+        <w:rPr>
+          <w:rFonts w:ascii="Consolas" w:hAnsi="Consolas" w:cs="Consolas"/>
+          <w:sz w:val="20"/>
+          <w:szCs w:val="20"/>
+        </w:rPr>
+      </w:pPr>
+      <w:r>
+        <w:rPr>
+          <w:rFonts w:ascii="Consolas" w:hAnsi="Consolas" w:cs="Consolas"/>
+          <w:color w:val="000000"/>
+          <w:sz w:val="20"/>
+          <w:szCs w:val="20"/>
+        </w:rPr>
+        <w:tab/>
+      </w:r>
+      <w:r>
+        <w:rPr>
+          <w:rFonts w:ascii="Consolas" w:hAnsi="Consolas" w:cs="Consolas"/>
+          <w:b/>
+          <w:bCs/>
+          <w:color w:val="972C78"/>
+          <w:sz w:val="20"/>
+          <w:szCs w:val="20"/>
+        </w:rPr>
+        <w:t>def</w:t>
+      </w:r>
+      <w:r>
+        <w:rPr>
+          <w:rFonts w:ascii="Consolas" w:hAnsi="Consolas" w:cs="Consolas"/>
+          <w:color w:val="000000"/>
+          <w:sz w:val="20"/>
+          <w:szCs w:val="20"/>
+        </w:rPr>
+        <w:t xml:space="preserve"> ChannelOutput </w:t>
+      </w:r>
+      <w:r>
+        <w:rPr>
+          <w:rFonts w:ascii="Consolas" w:hAnsi="Consolas" w:cs="Consolas"/>
+          <w:color w:val="0000C0"/>
+          <w:sz w:val="20"/>
+          <w:szCs w:val="20"/>
+        </w:rPr>
+        <w:t>outChannel</w:t>
+      </w:r>
+    </w:p>
+    <w:p>
+      <w:pPr>
+        <w:autoSpaceDE w:val="0"/>
+        <w:autoSpaceDN w:val="0"/>
+        <w:adjustRightInd w:val="0"/>
+        <w:spacing w:after="0" w:line="240" w:lineRule="auto"/>
+        <w:ind w:left="720"/>
+        <w:rPr>
+          <w:rFonts w:ascii="Consolas" w:hAnsi="Consolas" w:cs="Consolas"/>
+          <w:sz w:val="20"/>
+          <w:szCs w:val="20"/>
+        </w:rPr>
+      </w:pPr>
+    </w:p>
+    <w:p>
+      <w:pPr>
+        <w:autoSpaceDE w:val="0"/>
+        <w:autoSpaceDN w:val="0"/>
+        <w:adjustRightInd w:val="0"/>
+        <w:spacing w:after="0" w:line="240" w:lineRule="auto"/>
+        <w:ind w:left="720"/>
+        <w:rPr>
+          <w:rFonts w:ascii="Consolas" w:hAnsi="Consolas" w:cs="Consolas"/>
+          <w:sz w:val="20"/>
+          <w:szCs w:val="20"/>
+        </w:rPr>
+      </w:pPr>
+      <w:r>
+        <w:rPr>
+          <w:rFonts w:ascii="Consolas" w:hAnsi="Consolas" w:cs="Consolas"/>
+          <w:color w:val="000000"/>
+          <w:sz w:val="20"/>
+          <w:szCs w:val="20"/>
+        </w:rPr>
+        <w:tab/>
+      </w:r>
+      <w:r>
+        <w:rPr>
+          <w:rFonts w:ascii="Consolas" w:hAnsi="Consolas" w:cs="Consolas"/>
+          <w:b/>
+          <w:bCs/>
+          <w:color w:val="972C78"/>
+          <w:sz w:val="20"/>
+          <w:szCs w:val="20"/>
+        </w:rPr>
+        <w:t>void</w:t>
+      </w:r>
+      <w:r>
+        <w:rPr>
+          <w:rFonts w:ascii="Consolas" w:hAnsi="Consolas" w:cs="Consolas"/>
+          <w:color w:val="000000"/>
+          <w:sz w:val="20"/>
+          <w:szCs w:val="20"/>
+        </w:rPr>
+        <w:t xml:space="preserve"> run(){</w:t>
+      </w:r>
+    </w:p>
+    <w:p>
+      <w:pPr>
+        <w:autoSpaceDE w:val="0"/>
+        <w:autoSpaceDN w:val="0"/>
+        <w:adjustRightInd w:val="0"/>
+        <w:spacing w:after="0" w:line="240" w:lineRule="auto"/>
+        <w:ind w:left="720"/>
+        <w:rPr>
+          <w:rFonts w:ascii="Consolas" w:hAnsi="Consolas" w:cs="Consolas"/>
+          <w:sz w:val="20"/>
+          <w:szCs w:val="20"/>
+        </w:rPr>
+      </w:pPr>
+    </w:p>
+    <w:p>
+      <w:pPr>
+        <w:autoSpaceDE w:val="0"/>
+        <w:autoSpaceDN w:val="0"/>
+        <w:adjustRightInd w:val="0"/>
+        <w:spacing w:after="0" w:line="240" w:lineRule="auto"/>
+        <w:ind w:left="720"/>
+        <w:rPr>
+          <w:rFonts w:ascii="Consolas" w:hAnsi="Consolas" w:cs="Consolas"/>
+          <w:sz w:val="20"/>
+          <w:szCs w:val="20"/>
+        </w:rPr>
+      </w:pPr>
+      <w:r>
+        <w:rPr>
+          <w:rFonts w:ascii="Consolas" w:hAnsi="Consolas" w:cs="Consolas"/>
+          <w:color w:val="000000"/>
+          <w:sz w:val="20"/>
+          <w:szCs w:val="20"/>
+        </w:rPr>
+        <w:tab/>
+      </w:r>
+      <w:r>
+        <w:rPr>
+          <w:rFonts w:ascii="Consolas" w:hAnsi="Consolas" w:cs="Consolas"/>
+          <w:color w:val="000000"/>
+          <w:sz w:val="20"/>
+          <w:szCs w:val="20"/>
+        </w:rPr>
+        <w:tab/>
+      </w:r>
+      <w:r>
+        <w:rPr>
+          <w:rFonts w:ascii="Consolas" w:hAnsi="Consolas" w:cs="Consolas"/>
+          <w:b/>
+          <w:bCs/>
+          <w:color w:val="972C78"/>
+          <w:sz w:val="20"/>
+          <w:szCs w:val="20"/>
+        </w:rPr>
+        <w:t>def</w:t>
+      </w:r>
+      <w:r>
+        <w:rPr>
+          <w:rFonts w:ascii="Consolas" w:hAnsi="Consolas" w:cs="Consolas"/>
+          <w:color w:val="000000"/>
+          <w:sz w:val="20"/>
+          <w:szCs w:val="20"/>
+        </w:rPr>
+        <w:t xml:space="preserve"> </w:t>
+      </w:r>
+      <w:r>
+        <w:rPr>
+          <w:rFonts w:ascii="Consolas" w:hAnsi="Consolas" w:cs="Consolas"/>
+          <w:color w:val="6A3E3E"/>
+          <w:sz w:val="20"/>
+          <w:szCs w:val="20"/>
+        </w:rPr>
+        <w:t>previousData</w:t>
+      </w:r>
+      <w:r>
+        <w:rPr>
+          <w:rFonts w:ascii="Consolas" w:hAnsi="Consolas" w:cs="Consolas"/>
+          <w:color w:val="000000"/>
+          <w:sz w:val="20"/>
+          <w:szCs w:val="20"/>
+        </w:rPr>
+        <w:t xml:space="preserve"> = 0</w:t>
+      </w:r>
+    </w:p>
+    <w:p>
+      <w:pPr>
+        <w:autoSpaceDE w:val="0"/>
+        <w:autoSpaceDN w:val="0"/>
+        <w:adjustRightInd w:val="0"/>
+        <w:spacing w:after="0" w:line="240" w:lineRule="auto"/>
+        <w:ind w:left="720"/>
+        <w:rPr>
+          <w:rFonts w:ascii="Consolas" w:hAnsi="Consolas" w:cs="Consolas"/>
+          <w:sz w:val="20"/>
+          <w:szCs w:val="20"/>
+        </w:rPr>
+      </w:pPr>
+      <w:r>
+        <w:rPr>
+          <w:rFonts w:ascii="Consolas" w:hAnsi="Consolas" w:cs="Consolas"/>
+          <w:color w:val="000000"/>
+          <w:sz w:val="20"/>
+          <w:szCs w:val="20"/>
+        </w:rPr>
+        <w:tab/>
+      </w:r>
+      <w:r>
+        <w:rPr>
+          <w:rFonts w:ascii="Consolas" w:hAnsi="Consolas" w:cs="Consolas"/>
+          <w:color w:val="000000"/>
+          <w:sz w:val="20"/>
+          <w:szCs w:val="20"/>
+        </w:rPr>
+        <w:tab/>
+      </w:r>
+      <w:r>
+        <w:rPr>
+          <w:rFonts w:ascii="Consolas" w:hAnsi="Consolas" w:cs="Consolas"/>
+          <w:b/>
+          <w:bCs/>
+          <w:color w:val="972C78"/>
+          <w:sz w:val="20"/>
+          <w:szCs w:val="20"/>
+        </w:rPr>
+        <w:t>def</w:t>
+      </w:r>
+      <w:r>
+        <w:rPr>
+          <w:rFonts w:ascii="Consolas" w:hAnsi="Consolas" w:cs="Consolas"/>
+          <w:color w:val="000000"/>
+          <w:sz w:val="20"/>
+          <w:szCs w:val="20"/>
+        </w:rPr>
+        <w:t xml:space="preserve"> </w:t>
+      </w:r>
+      <w:r>
+        <w:rPr>
+          <w:rFonts w:ascii="Consolas" w:hAnsi="Consolas" w:cs="Consolas"/>
+          <w:color w:val="6A3E3E"/>
+          <w:sz w:val="20"/>
+          <w:szCs w:val="20"/>
+        </w:rPr>
+        <w:t>count</w:t>
+      </w:r>
+      <w:r>
+        <w:rPr>
+          <w:rFonts w:ascii="Consolas" w:hAnsi="Consolas" w:cs="Consolas"/>
+          <w:color w:val="000000"/>
+          <w:sz w:val="20"/>
+          <w:szCs w:val="20"/>
+        </w:rPr>
+        <w:t xml:space="preserve"> = 0</w:t>
+      </w:r>
+    </w:p>
+    <w:p>
+      <w:pPr>
+        <w:autoSpaceDE w:val="0"/>
+        <w:autoSpaceDN w:val="0"/>
+        <w:adjustRightInd w:val="0"/>
+        <w:spacing w:after="0" w:line="240" w:lineRule="auto"/>
+        <w:ind w:left="720"/>
+        <w:rPr>
+          <w:rFonts w:ascii="Consolas" w:hAnsi="Consolas" w:cs="Consolas"/>
+          <w:sz w:val="20"/>
+          <w:szCs w:val="20"/>
+        </w:rPr>
+      </w:pPr>
+      <w:r>
+        <w:rPr>
+          <w:rFonts w:ascii="Consolas" w:hAnsi="Consolas" w:cs="Consolas"/>
+          <w:color w:val="000000"/>
+          <w:sz w:val="20"/>
+          <w:szCs w:val="20"/>
+        </w:rPr>
+        <w:tab/>
+      </w:r>
+      <w:r>
+        <w:rPr>
+          <w:rFonts w:ascii="Consolas" w:hAnsi="Consolas" w:cs="Consolas"/>
+          <w:color w:val="000000"/>
+          <w:sz w:val="20"/>
+          <w:szCs w:val="20"/>
+        </w:rPr>
+        <w:tab/>
+      </w:r>
+      <w:r>
+        <w:rPr>
+          <w:rFonts w:ascii="Consolas" w:hAnsi="Consolas" w:cs="Consolas"/>
+          <w:b/>
+          <w:bCs/>
+          <w:color w:val="972C78"/>
+          <w:sz w:val="20"/>
+          <w:szCs w:val="20"/>
+        </w:rPr>
+        <w:t>def</w:t>
+      </w:r>
+      <w:r>
+        <w:rPr>
+          <w:rFonts w:ascii="Consolas" w:hAnsi="Consolas" w:cs="Consolas"/>
+          <w:color w:val="000000"/>
+          <w:sz w:val="20"/>
+          <w:szCs w:val="20"/>
+        </w:rPr>
+        <w:t xml:space="preserve"> </w:t>
+      </w:r>
+      <w:r>
+        <w:rPr>
+          <w:rFonts w:ascii="Consolas" w:hAnsi="Consolas" w:cs="Consolas"/>
+          <w:color w:val="6A3E3E"/>
+          <w:sz w:val="20"/>
+          <w:szCs w:val="20"/>
+        </w:rPr>
+        <w:t>e</w:t>
+      </w:r>
+      <w:r>
+        <w:rPr>
+          <w:rFonts w:ascii="Consolas" w:hAnsi="Consolas" w:cs="Consolas"/>
+          <w:color w:val="000000"/>
+          <w:sz w:val="20"/>
+          <w:szCs w:val="20"/>
+        </w:rPr>
+        <w:t xml:space="preserve"> = </w:t>
+      </w:r>
+      <w:r>
+        <w:rPr>
+          <w:rFonts w:ascii="Consolas" w:hAnsi="Consolas" w:cs="Consolas"/>
+          <w:b/>
+          <w:bCs/>
+          <w:color w:val="972C78"/>
+          <w:sz w:val="20"/>
+          <w:szCs w:val="20"/>
+        </w:rPr>
+        <w:t>new</w:t>
+      </w:r>
+      <w:r>
+        <w:rPr>
+          <w:rFonts w:ascii="Consolas" w:hAnsi="Consolas" w:cs="Consolas"/>
+          <w:color w:val="000000"/>
+          <w:sz w:val="20"/>
+          <w:szCs w:val="20"/>
+        </w:rPr>
+        <w:t xml:space="preserve"> EventData()</w:t>
+      </w:r>
+    </w:p>
+    <w:p>
+      <w:pPr>
+        <w:autoSpaceDE w:val="0"/>
+        <w:autoSpaceDN w:val="0"/>
+        <w:adjustRightInd w:val="0"/>
+        <w:spacing w:after="0" w:line="240" w:lineRule="auto"/>
+        <w:ind w:left="720"/>
+        <w:rPr>
+          <w:rFonts w:ascii="Consolas" w:hAnsi="Consolas" w:cs="Consolas"/>
+          <w:sz w:val="20"/>
+          <w:szCs w:val="20"/>
+        </w:rPr>
+      </w:pPr>
+    </w:p>
+    <w:p>
+      <w:pPr>
+        <w:autoSpaceDE w:val="0"/>
+        <w:autoSpaceDN w:val="0"/>
+        <w:adjustRightInd w:val="0"/>
+        <w:spacing w:after="0" w:line="240" w:lineRule="auto"/>
+        <w:ind w:left="720"/>
+        <w:rPr>
+          <w:rFonts w:ascii="Consolas" w:hAnsi="Consolas" w:cs="Consolas"/>
+          <w:sz w:val="20"/>
+          <w:szCs w:val="20"/>
+        </w:rPr>
+      </w:pPr>
+      <w:r>
+        <w:rPr>
+          <w:rFonts w:ascii="Consolas" w:hAnsi="Consolas" w:cs="Consolas"/>
+          <w:color w:val="000000"/>
+          <w:sz w:val="20"/>
+          <w:szCs w:val="20"/>
+        </w:rPr>
+        <w:lastRenderedPageBreak/>
+        <w:tab/>
+      </w:r>
+      <w:r>
+        <w:rPr>
+          <w:rFonts w:ascii="Consolas" w:hAnsi="Consolas" w:cs="Consolas"/>
+          <w:color w:val="000000"/>
+          <w:sz w:val="20"/>
+          <w:szCs w:val="20"/>
+        </w:rPr>
+        <w:tab/>
+      </w:r>
+      <w:r>
+        <w:rPr>
+          <w:rFonts w:ascii="Consolas" w:hAnsi="Consolas" w:cs="Consolas"/>
+          <w:b/>
+          <w:bCs/>
+          <w:color w:val="972C78"/>
+          <w:sz w:val="20"/>
+          <w:szCs w:val="20"/>
+        </w:rPr>
+        <w:t>while</w:t>
+      </w:r>
+      <w:r>
+        <w:rPr>
+          <w:rFonts w:ascii="Consolas" w:hAnsi="Consolas" w:cs="Consolas"/>
+          <w:color w:val="000000"/>
+          <w:sz w:val="20"/>
+          <w:szCs w:val="20"/>
+        </w:rPr>
+        <w:t>(</w:t>
+      </w:r>
+      <w:r>
+        <w:rPr>
+          <w:rFonts w:ascii="Consolas" w:hAnsi="Consolas" w:cs="Consolas"/>
+          <w:b/>
+          <w:bCs/>
+          <w:color w:val="972C78"/>
+          <w:sz w:val="20"/>
+          <w:szCs w:val="20"/>
+        </w:rPr>
+        <w:t>true</w:t>
+      </w:r>
+      <w:r>
+        <w:rPr>
+          <w:rFonts w:ascii="Consolas" w:hAnsi="Consolas" w:cs="Consolas"/>
+          <w:color w:val="000000"/>
+          <w:sz w:val="20"/>
+          <w:szCs w:val="20"/>
+        </w:rPr>
+        <w:t>) {</w:t>
+      </w:r>
+    </w:p>
+    <w:p>
+      <w:pPr>
+        <w:autoSpaceDE w:val="0"/>
+        <w:autoSpaceDN w:val="0"/>
+        <w:adjustRightInd w:val="0"/>
+        <w:spacing w:after="0" w:line="240" w:lineRule="auto"/>
+        <w:ind w:left="720"/>
+        <w:rPr>
+          <w:rFonts w:ascii="Consolas" w:hAnsi="Consolas" w:cs="Consolas"/>
+          <w:sz w:val="20"/>
+          <w:szCs w:val="20"/>
+        </w:rPr>
+      </w:pPr>
+      <w:r>
+        <w:rPr>
+          <w:rFonts w:ascii="Consolas" w:hAnsi="Consolas" w:cs="Consolas"/>
+          <w:color w:val="000000"/>
+          <w:sz w:val="20"/>
+          <w:szCs w:val="20"/>
+        </w:rPr>
+        <w:tab/>
+      </w:r>
+      <w:r>
+        <w:rPr>
+          <w:rFonts w:ascii="Consolas" w:hAnsi="Consolas" w:cs="Consolas"/>
+          <w:color w:val="000000"/>
+          <w:sz w:val="20"/>
+          <w:szCs w:val="20"/>
+        </w:rPr>
+        <w:tab/>
+      </w:r>
+      <w:r>
+        <w:rPr>
+          <w:rFonts w:ascii="Consolas" w:hAnsi="Consolas" w:cs="Consolas"/>
+          <w:color w:val="000000"/>
+          <w:sz w:val="20"/>
+          <w:szCs w:val="20"/>
+        </w:rPr>
+        <w:tab/>
+      </w:r>
+      <w:r>
+        <w:rPr>
+          <w:rFonts w:ascii="Consolas" w:hAnsi="Consolas" w:cs="Consolas"/>
+          <w:color w:val="6A3E3E"/>
+          <w:sz w:val="20"/>
+          <w:szCs w:val="20"/>
+        </w:rPr>
+        <w:t>e</w:t>
+      </w:r>
+      <w:r>
+        <w:rPr>
+          <w:rFonts w:ascii="Consolas" w:hAnsi="Consolas" w:cs="Consolas"/>
+          <w:color w:val="000000"/>
+          <w:sz w:val="20"/>
+          <w:szCs w:val="20"/>
+        </w:rPr>
+        <w:t xml:space="preserve"> = </w:t>
+      </w:r>
+      <w:r>
+        <w:rPr>
+          <w:rFonts w:ascii="Consolas" w:hAnsi="Consolas" w:cs="Consolas"/>
+          <w:color w:val="0000C0"/>
+          <w:sz w:val="20"/>
+          <w:szCs w:val="20"/>
+        </w:rPr>
+        <w:t>inChannel</w:t>
+      </w:r>
+      <w:r>
+        <w:rPr>
+          <w:rFonts w:ascii="Consolas" w:hAnsi="Consolas" w:cs="Consolas"/>
+          <w:color w:val="000000"/>
+          <w:sz w:val="20"/>
+          <w:szCs w:val="20"/>
+        </w:rPr>
+        <w:t>.read().</w:t>
+      </w:r>
+      <w:r>
+        <w:rPr>
+          <w:rFonts w:ascii="Consolas" w:hAnsi="Consolas" w:cs="Consolas"/>
+          <w:color w:val="000000"/>
+          <w:sz w:val="20"/>
+          <w:szCs w:val="20"/>
+          <w:u w:val="single"/>
+        </w:rPr>
+        <w:t>copy</w:t>
+      </w:r>
+      <w:r>
+        <w:rPr>
+          <w:rFonts w:ascii="Consolas" w:hAnsi="Consolas" w:cs="Consolas"/>
+          <w:color w:val="000000"/>
+          <w:sz w:val="20"/>
+          <w:szCs w:val="20"/>
+        </w:rPr>
+        <w:t>()</w:t>
+      </w:r>
+    </w:p>
+    <w:p>
+      <w:pPr>
+        <w:autoSpaceDE w:val="0"/>
+        <w:autoSpaceDN w:val="0"/>
+        <w:adjustRightInd w:val="0"/>
+        <w:spacing w:after="0" w:line="240" w:lineRule="auto"/>
+        <w:ind w:left="720"/>
+        <w:rPr>
+          <w:rFonts w:ascii="Consolas" w:hAnsi="Consolas" w:cs="Consolas"/>
+          <w:sz w:val="20"/>
+          <w:szCs w:val="20"/>
+        </w:rPr>
+      </w:pPr>
+      <w:r>
+        <w:rPr>
+          <w:rFonts w:ascii="Consolas" w:hAnsi="Consolas" w:cs="Consolas"/>
+          <w:color w:val="000000"/>
+          <w:sz w:val="20"/>
+          <w:szCs w:val="20"/>
+        </w:rPr>
+        <w:tab/>
+      </w:r>
+      <w:r>
+        <w:rPr>
+          <w:rFonts w:ascii="Consolas" w:hAnsi="Consolas" w:cs="Consolas"/>
+          <w:color w:val="000000"/>
+          <w:sz w:val="20"/>
+          <w:szCs w:val="20"/>
+        </w:rPr>
+        <w:tab/>
+      </w:r>
+      <w:r>
+        <w:rPr>
+          <w:rFonts w:ascii="Consolas" w:hAnsi="Consolas" w:cs="Consolas"/>
+          <w:color w:val="000000"/>
+          <w:sz w:val="20"/>
+          <w:szCs w:val="20"/>
+        </w:rPr>
+        <w:tab/>
+      </w:r>
+      <w:r>
+        <w:rPr>
+          <w:rFonts w:ascii="Consolas" w:hAnsi="Consolas" w:cs="Consolas"/>
+          <w:b/>
+          <w:bCs/>
+          <w:color w:val="972C78"/>
+          <w:sz w:val="20"/>
+          <w:szCs w:val="20"/>
+        </w:rPr>
+        <w:t>if</w:t>
+      </w:r>
+      <w:r>
+        <w:rPr>
+          <w:rFonts w:ascii="Consolas" w:hAnsi="Consolas" w:cs="Consolas"/>
+          <w:color w:val="000000"/>
+          <w:sz w:val="20"/>
+          <w:szCs w:val="20"/>
+        </w:rPr>
+        <w:t xml:space="preserve"> (</w:t>
+      </w:r>
+      <w:r>
+        <w:rPr>
+          <w:rFonts w:ascii="Consolas" w:hAnsi="Consolas" w:cs="Consolas"/>
+          <w:color w:val="6A3E3E"/>
+          <w:sz w:val="20"/>
+          <w:szCs w:val="20"/>
+        </w:rPr>
+        <w:t>count</w:t>
+      </w:r>
+      <w:r>
+        <w:rPr>
+          <w:rFonts w:ascii="Consolas" w:hAnsi="Consolas" w:cs="Consolas"/>
+          <w:color w:val="000000"/>
+          <w:sz w:val="20"/>
+          <w:szCs w:val="20"/>
+        </w:rPr>
+        <w:t xml:space="preserve"> &gt; 0) {</w:t>
+      </w:r>
+    </w:p>
+    <w:p>
+      <w:pPr>
+        <w:autoSpaceDE w:val="0"/>
+        <w:autoSpaceDN w:val="0"/>
+        <w:adjustRightInd w:val="0"/>
+        <w:spacing w:after="0" w:line="240" w:lineRule="auto"/>
+        <w:ind w:left="720"/>
+        <w:rPr>
+          <w:rFonts w:ascii="Consolas" w:hAnsi="Consolas" w:cs="Consolas"/>
+          <w:sz w:val="20"/>
+          <w:szCs w:val="20"/>
+        </w:rPr>
+      </w:pPr>
+      <w:r>
+        <w:rPr>
+          <w:rFonts w:ascii="Consolas" w:hAnsi="Consolas" w:cs="Consolas"/>
+          <w:color w:val="000000"/>
+          <w:sz w:val="20"/>
+          <w:szCs w:val="20"/>
+        </w:rPr>
+        <w:tab/>
+      </w:r>
+      <w:r>
+        <w:rPr>
+          <w:rFonts w:ascii="Consolas" w:hAnsi="Consolas" w:cs="Consolas"/>
+          <w:color w:val="000000"/>
+          <w:sz w:val="20"/>
+          <w:szCs w:val="20"/>
+        </w:rPr>
+        <w:tab/>
+      </w:r>
+      <w:r>
+        <w:rPr>
+          <w:rFonts w:ascii="Consolas" w:hAnsi="Consolas" w:cs="Consolas"/>
+          <w:color w:val="000000"/>
+          <w:sz w:val="20"/>
+          <w:szCs w:val="20"/>
+        </w:rPr>
+        <w:tab/>
+      </w:r>
+      <w:r>
+        <w:rPr>
+          <w:rFonts w:ascii="Consolas" w:hAnsi="Consolas" w:cs="Consolas"/>
+          <w:color w:val="000000"/>
+          <w:sz w:val="20"/>
+          <w:szCs w:val="20"/>
+        </w:rPr>
+        <w:tab/>
+      </w:r>
+      <w:r>
+        <w:rPr>
+          <w:rFonts w:ascii="Consolas" w:hAnsi="Consolas" w:cs="Consolas"/>
+          <w:b/>
+          <w:bCs/>
+          <w:color w:val="972C78"/>
+          <w:sz w:val="20"/>
+          <w:szCs w:val="20"/>
+        </w:rPr>
+        <w:t>if</w:t>
+      </w:r>
+      <w:r>
+        <w:rPr>
+          <w:rFonts w:ascii="Consolas" w:hAnsi="Consolas" w:cs="Consolas"/>
+          <w:color w:val="000000"/>
+          <w:sz w:val="20"/>
+          <w:szCs w:val="20"/>
+        </w:rPr>
+        <w:t xml:space="preserve"> (</w:t>
+      </w:r>
+      <w:r>
+        <w:rPr>
+          <w:rFonts w:ascii="Consolas" w:hAnsi="Consolas" w:cs="Consolas"/>
+          <w:color w:val="6A3E3E"/>
+          <w:sz w:val="20"/>
+          <w:szCs w:val="20"/>
+        </w:rPr>
+        <w:t>e</w:t>
+      </w:r>
+      <w:r>
+        <w:rPr>
+          <w:rFonts w:ascii="Consolas" w:hAnsi="Consolas" w:cs="Consolas"/>
+          <w:color w:val="000000"/>
+          <w:sz w:val="20"/>
+          <w:szCs w:val="20"/>
+        </w:rPr>
+        <w:t>.</w:t>
+      </w:r>
+      <w:r>
+        <w:rPr>
+          <w:rFonts w:ascii="Consolas" w:hAnsi="Consolas" w:cs="Consolas"/>
+          <w:color w:val="000000"/>
+          <w:sz w:val="20"/>
+          <w:szCs w:val="20"/>
+          <w:u w:val="single"/>
+        </w:rPr>
+        <w:t>data</w:t>
+      </w:r>
+      <w:r>
+        <w:rPr>
+          <w:rFonts w:ascii="Consolas" w:hAnsi="Consolas" w:cs="Consolas"/>
+          <w:color w:val="000000"/>
+          <w:sz w:val="20"/>
+          <w:szCs w:val="20"/>
+        </w:rPr>
+        <w:t xml:space="preserve"> == </w:t>
+      </w:r>
+      <w:r>
+        <w:rPr>
+          <w:rFonts w:ascii="Consolas" w:hAnsi="Consolas" w:cs="Consolas"/>
+          <w:color w:val="6A3E3E"/>
+          <w:sz w:val="20"/>
+          <w:szCs w:val="20"/>
+        </w:rPr>
+        <w:t>previousData</w:t>
+      </w:r>
+      <w:r>
+        <w:rPr>
+          <w:rFonts w:ascii="Consolas" w:hAnsi="Consolas" w:cs="Consolas"/>
+          <w:color w:val="000000"/>
+          <w:sz w:val="20"/>
+          <w:szCs w:val="20"/>
+        </w:rPr>
+        <w:t xml:space="preserve"> + 1 + </w:t>
+      </w:r>
+      <w:r>
+        <w:rPr>
+          <w:rFonts w:ascii="Consolas" w:hAnsi="Consolas" w:cs="Consolas"/>
+          <w:color w:val="6A3E3E"/>
+          <w:sz w:val="20"/>
+          <w:szCs w:val="20"/>
+        </w:rPr>
+        <w:t>e</w:t>
+      </w:r>
+      <w:r>
+        <w:rPr>
+          <w:rFonts w:ascii="Consolas" w:hAnsi="Consolas" w:cs="Consolas"/>
+          <w:color w:val="000000"/>
+          <w:sz w:val="20"/>
+          <w:szCs w:val="20"/>
+        </w:rPr>
+        <w:t>.</w:t>
+      </w:r>
+      <w:r>
+        <w:rPr>
+          <w:rFonts w:ascii="Consolas" w:hAnsi="Consolas" w:cs="Consolas"/>
+          <w:color w:val="000000"/>
+          <w:sz w:val="20"/>
+          <w:szCs w:val="20"/>
+          <w:u w:val="single"/>
+        </w:rPr>
+        <w:t>missed</w:t>
+      </w:r>
+      <w:r>
+        <w:rPr>
+          <w:rFonts w:ascii="Consolas" w:hAnsi="Consolas" w:cs="Consolas"/>
+          <w:color w:val="000000"/>
+          <w:sz w:val="20"/>
+          <w:szCs w:val="20"/>
+        </w:rPr>
+        <w:t>) {</w:t>
+      </w:r>
+    </w:p>
+    <w:p>
+      <w:pPr>
+        <w:autoSpaceDE w:val="0"/>
+        <w:autoSpaceDN w:val="0"/>
+        <w:adjustRightInd w:val="0"/>
+        <w:spacing w:after="0" w:line="240" w:lineRule="auto"/>
+        <w:ind w:left="720"/>
+        <w:rPr>
+          <w:rFonts w:ascii="Consolas" w:hAnsi="Consolas" w:cs="Consolas"/>
+          <w:color w:val="FF00CC"/>
+          <w:sz w:val="20"/>
+          <w:szCs w:val="20"/>
+        </w:rPr>
+      </w:pPr>
+      <w:r>
+        <w:rPr>
+          <w:rFonts w:ascii="Consolas" w:hAnsi="Consolas" w:cs="Consolas"/>
+          <w:color w:val="000000"/>
+          <w:sz w:val="20"/>
+          <w:szCs w:val="20"/>
+        </w:rPr>
+        <w:tab/>
+      </w:r>
+      <w:r>
+        <w:rPr>
+          <w:rFonts w:ascii="Consolas" w:hAnsi="Consolas" w:cs="Consolas"/>
+          <w:color w:val="000000"/>
+          <w:sz w:val="20"/>
+          <w:szCs w:val="20"/>
+        </w:rPr>
+        <w:tab/>
+      </w:r>
+      <w:r>
+        <w:rPr>
+          <w:rFonts w:ascii="Consolas" w:hAnsi="Consolas" w:cs="Consolas"/>
+          <w:color w:val="000000"/>
+          <w:sz w:val="20"/>
+          <w:szCs w:val="20"/>
+        </w:rPr>
+        <w:tab/>
+      </w:r>
+      <w:r>
+        <w:rPr>
+          <w:rFonts w:ascii="Consolas" w:hAnsi="Consolas" w:cs="Consolas"/>
+          <w:color w:val="000000"/>
+          <w:sz w:val="20"/>
+          <w:szCs w:val="20"/>
+        </w:rPr>
+        <w:tab/>
+      </w:r>
+      <w:r>
+        <w:rPr>
+          <w:rFonts w:ascii="Consolas" w:hAnsi="Consolas" w:cs="Consolas"/>
+          <w:color w:val="000000"/>
+          <w:sz w:val="20"/>
+          <w:szCs w:val="20"/>
+        </w:rPr>
+        <w:tab/>
+      </w:r>
+      <w:r>
+        <w:rPr>
+          <w:rFonts w:ascii="Consolas" w:hAnsi="Consolas" w:cs="Consolas"/>
+          <w:color w:val="66CCFF"/>
+          <w:sz w:val="20"/>
+          <w:szCs w:val="20"/>
+        </w:rPr>
+        <w:t>println</w:t>
+      </w:r>
+      <w:r>
+        <w:rPr>
+          <w:rFonts w:ascii="Consolas" w:hAnsi="Consolas" w:cs="Consolas"/>
+          <w:color w:val="000000"/>
+          <w:sz w:val="20"/>
+          <w:szCs w:val="20"/>
+        </w:rPr>
+        <w:t xml:space="preserve"> </w:t>
+      </w:r>
+      <w:r>
+        <w:rPr>
+          <w:rFonts w:ascii="Consolas" w:hAnsi="Consolas" w:cs="Consolas"/>
+          <w:color w:val="FF00CC"/>
+          <w:sz w:val="20"/>
+          <w:szCs w:val="20"/>
+        </w:rPr>
+        <w:t>"Number of missed data is</w:t>
+      </w:r>
+    </w:p>
+    <w:p>
+      <w:pPr>
+        <w:autoSpaceDE w:val="0"/>
+        <w:autoSpaceDN w:val="0"/>
+        <w:adjustRightInd w:val="0"/>
+        <w:spacing w:after="0" w:line="240" w:lineRule="auto"/>
+        <w:ind w:left="4320" w:firstLine="720"/>
+        <w:rPr>
+          <w:rFonts w:ascii="Consolas" w:hAnsi="Consolas" w:cs="Consolas"/>
+          <w:sz w:val="20"/>
+          <w:szCs w:val="20"/>
+        </w:rPr>
+      </w:pPr>
+      <w:r>
+        <w:rPr>
+          <w:rFonts w:ascii="Consolas" w:hAnsi="Consolas" w:cs="Consolas"/>
+          <w:color w:val="FF00CC"/>
+          <w:sz w:val="20"/>
+          <w:szCs w:val="20"/>
+        </w:rPr>
+        <w:t>correct."</w:t>
+      </w:r>
+    </w:p>
+    <w:p>
+      <w:pPr>
+        <w:autoSpaceDE w:val="0"/>
+        <w:autoSpaceDN w:val="0"/>
+        <w:adjustRightInd w:val="0"/>
+        <w:spacing w:after="0" w:line="240" w:lineRule="auto"/>
+        <w:ind w:left="720"/>
+        <w:rPr>
+          <w:rFonts w:ascii="Consolas" w:hAnsi="Consolas" w:cs="Consolas"/>
+          <w:sz w:val="20"/>
+          <w:szCs w:val="20"/>
+        </w:rPr>
+      </w:pPr>
+      <w:r>
+        <w:rPr>
+          <w:rFonts w:ascii="Consolas" w:hAnsi="Consolas" w:cs="Consolas"/>
+          <w:color w:val="000000"/>
+          <w:sz w:val="20"/>
+          <w:szCs w:val="20"/>
+        </w:rPr>
+        <w:tab/>
+      </w:r>
+      <w:r>
+        <w:rPr>
+          <w:rFonts w:ascii="Consolas" w:hAnsi="Consolas" w:cs="Consolas"/>
+          <w:color w:val="000000"/>
+          <w:sz w:val="20"/>
+          <w:szCs w:val="20"/>
+        </w:rPr>
+        <w:tab/>
+      </w:r>
+      <w:r>
+        <w:rPr>
+          <w:rFonts w:ascii="Consolas" w:hAnsi="Consolas" w:cs="Consolas"/>
+          <w:color w:val="000000"/>
+          <w:sz w:val="20"/>
+          <w:szCs w:val="20"/>
+        </w:rPr>
+        <w:tab/>
+      </w:r>
+      <w:r>
+        <w:rPr>
+          <w:rFonts w:ascii="Consolas" w:hAnsi="Consolas" w:cs="Consolas"/>
+          <w:color w:val="000000"/>
+          <w:sz w:val="20"/>
+          <w:szCs w:val="20"/>
+        </w:rPr>
+        <w:tab/>
+        <w:t xml:space="preserve">} </w:t>
+      </w:r>
+      <w:r>
+        <w:rPr>
+          <w:rFonts w:ascii="Consolas" w:hAnsi="Consolas" w:cs="Consolas"/>
+          <w:b/>
+          <w:bCs/>
+          <w:color w:val="972C78"/>
+          <w:sz w:val="20"/>
+          <w:szCs w:val="20"/>
+        </w:rPr>
+        <w:t>else</w:t>
+      </w:r>
+      <w:r>
+        <w:rPr>
+          <w:rFonts w:ascii="Consolas" w:hAnsi="Consolas" w:cs="Consolas"/>
+          <w:color w:val="000000"/>
+          <w:sz w:val="20"/>
+          <w:szCs w:val="20"/>
+        </w:rPr>
+        <w:t xml:space="preserve"> {</w:t>
+      </w:r>
+    </w:p>
+    <w:p>
+      <w:pPr>
+        <w:autoSpaceDE w:val="0"/>
+        <w:autoSpaceDN w:val="0"/>
+        <w:adjustRightInd w:val="0"/>
+        <w:spacing w:after="0" w:line="240" w:lineRule="auto"/>
+        <w:ind w:left="720"/>
+        <w:rPr>
+          <w:rFonts w:ascii="Consolas" w:hAnsi="Consolas" w:cs="Consolas"/>
+          <w:color w:val="FF00CC"/>
+          <w:sz w:val="20"/>
+          <w:szCs w:val="20"/>
+        </w:rPr>
+      </w:pPr>
+      <w:r>
+        <w:rPr>
+          <w:rFonts w:ascii="Consolas" w:hAnsi="Consolas" w:cs="Consolas"/>
+          <w:color w:val="000000"/>
+          <w:sz w:val="20"/>
+          <w:szCs w:val="20"/>
+        </w:rPr>
+        <w:tab/>
+      </w:r>
+      <w:r>
+        <w:rPr>
+          <w:rFonts w:ascii="Consolas" w:hAnsi="Consolas" w:cs="Consolas"/>
+          <w:color w:val="000000"/>
+          <w:sz w:val="20"/>
+          <w:szCs w:val="20"/>
+        </w:rPr>
+        <w:tab/>
+      </w:r>
+      <w:r>
+        <w:rPr>
+          <w:rFonts w:ascii="Consolas" w:hAnsi="Consolas" w:cs="Consolas"/>
+          <w:color w:val="000000"/>
+          <w:sz w:val="20"/>
+          <w:szCs w:val="20"/>
+        </w:rPr>
+        <w:tab/>
+      </w:r>
+      <w:r>
+        <w:rPr>
+          <w:rFonts w:ascii="Consolas" w:hAnsi="Consolas" w:cs="Consolas"/>
+          <w:color w:val="000000"/>
+          <w:sz w:val="20"/>
+          <w:szCs w:val="20"/>
+        </w:rPr>
+        <w:tab/>
+      </w:r>
+      <w:r>
+        <w:rPr>
+          <w:rFonts w:ascii="Consolas" w:hAnsi="Consolas" w:cs="Consolas"/>
+          <w:color w:val="000000"/>
+          <w:sz w:val="20"/>
+          <w:szCs w:val="20"/>
+        </w:rPr>
+        <w:tab/>
+      </w:r>
+      <w:r>
+        <w:rPr>
+          <w:rFonts w:ascii="Consolas" w:hAnsi="Consolas" w:cs="Consolas"/>
+          <w:color w:val="66CCFF"/>
+          <w:sz w:val="20"/>
+          <w:szCs w:val="20"/>
+        </w:rPr>
+        <w:t>println</w:t>
+      </w:r>
+      <w:r>
+        <w:rPr>
+          <w:rFonts w:ascii="Consolas" w:hAnsi="Consolas" w:cs="Consolas"/>
+          <w:color w:val="000000"/>
+          <w:sz w:val="20"/>
+          <w:szCs w:val="20"/>
+        </w:rPr>
+        <w:t xml:space="preserve"> </w:t>
+      </w:r>
+      <w:r>
+        <w:rPr>
+          <w:rFonts w:ascii="Consolas" w:hAnsi="Consolas" w:cs="Consolas"/>
+          <w:color w:val="FF00CC"/>
+          <w:sz w:val="20"/>
+          <w:szCs w:val="20"/>
+        </w:rPr>
+        <w:t>"Number of missed data is</w:t>
+      </w:r>
+    </w:p>
+    <w:p>
+      <w:pPr>
+        <w:autoSpaceDE w:val="0"/>
+        <w:autoSpaceDN w:val="0"/>
+        <w:adjustRightInd w:val="0"/>
+        <w:spacing w:after="0" w:line="240" w:lineRule="auto"/>
+        <w:ind w:left="4320" w:firstLine="720"/>
+        <w:rPr>
+          <w:rFonts w:ascii="Consolas" w:hAnsi="Consolas" w:cs="Consolas"/>
+          <w:sz w:val="20"/>
+          <w:szCs w:val="20"/>
+        </w:rPr>
+      </w:pPr>
+      <w:r>
+        <w:rPr>
+          <w:rFonts w:ascii="Consolas" w:hAnsi="Consolas" w:cs="Consolas"/>
+          <w:color w:val="FF00CC"/>
+          <w:sz w:val="20"/>
+          <w:szCs w:val="20"/>
+        </w:rPr>
+        <w:t>incorrect."</w:t>
+      </w:r>
+    </w:p>
+    <w:p>
+      <w:pPr>
+        <w:autoSpaceDE w:val="0"/>
+        <w:autoSpaceDN w:val="0"/>
+        <w:adjustRightInd w:val="0"/>
+        <w:spacing w:after="0" w:line="240" w:lineRule="auto"/>
+        <w:ind w:left="720"/>
+        <w:rPr>
+          <w:rFonts w:ascii="Consolas" w:hAnsi="Consolas" w:cs="Consolas"/>
+          <w:sz w:val="20"/>
+          <w:szCs w:val="20"/>
+        </w:rPr>
+      </w:pPr>
+      <w:r>
+        <w:rPr>
+          <w:rFonts w:ascii="Consolas" w:hAnsi="Consolas" w:cs="Consolas"/>
+          <w:color w:val="000000"/>
+          <w:sz w:val="20"/>
+          <w:szCs w:val="20"/>
+        </w:rPr>
+        <w:tab/>
+      </w:r>
+      <w:r>
+        <w:rPr>
+          <w:rFonts w:ascii="Consolas" w:hAnsi="Consolas" w:cs="Consolas"/>
+          <w:color w:val="000000"/>
+          <w:sz w:val="20"/>
+          <w:szCs w:val="20"/>
+        </w:rPr>
+        <w:tab/>
+      </w:r>
+      <w:r>
+        <w:rPr>
+          <w:rFonts w:ascii="Consolas" w:hAnsi="Consolas" w:cs="Consolas"/>
+          <w:color w:val="000000"/>
+          <w:sz w:val="20"/>
+          <w:szCs w:val="20"/>
+        </w:rPr>
+        <w:tab/>
+      </w:r>
+      <w:r>
+        <w:rPr>
+          <w:rFonts w:ascii="Consolas" w:hAnsi="Consolas" w:cs="Consolas"/>
+          <w:color w:val="000000"/>
+          <w:sz w:val="20"/>
+          <w:szCs w:val="20"/>
+        </w:rPr>
+        <w:tab/>
+        <w:t>}</w:t>
+      </w:r>
+    </w:p>
+    <w:p>
+      <w:pPr>
+        <w:autoSpaceDE w:val="0"/>
+        <w:autoSpaceDN w:val="0"/>
+        <w:adjustRightInd w:val="0"/>
+        <w:spacing w:after="0" w:line="240" w:lineRule="auto"/>
+        <w:ind w:left="720"/>
+        <w:rPr>
+          <w:rFonts w:ascii="Consolas" w:hAnsi="Consolas" w:cs="Consolas"/>
+          <w:sz w:val="20"/>
+          <w:szCs w:val="20"/>
+        </w:rPr>
+      </w:pPr>
+      <w:r>
+        <w:rPr>
+          <w:rFonts w:ascii="Consolas" w:hAnsi="Consolas" w:cs="Consolas"/>
+          <w:color w:val="000000"/>
+          <w:sz w:val="20"/>
+          <w:szCs w:val="20"/>
+        </w:rPr>
+        <w:tab/>
+      </w:r>
+      <w:r>
+        <w:rPr>
+          <w:rFonts w:ascii="Consolas" w:hAnsi="Consolas" w:cs="Consolas"/>
+          <w:color w:val="000000"/>
+          <w:sz w:val="20"/>
+          <w:szCs w:val="20"/>
+        </w:rPr>
+        <w:tab/>
+      </w:r>
+      <w:r>
+        <w:rPr>
+          <w:rFonts w:ascii="Consolas" w:hAnsi="Consolas" w:cs="Consolas"/>
+          <w:color w:val="000000"/>
+          <w:sz w:val="20"/>
+          <w:szCs w:val="20"/>
+        </w:rPr>
+        <w:tab/>
+        <w:t>}</w:t>
+      </w:r>
+    </w:p>
+    <w:p>
+      <w:pPr>
+        <w:autoSpaceDE w:val="0"/>
+        <w:autoSpaceDN w:val="0"/>
+        <w:adjustRightInd w:val="0"/>
+        <w:spacing w:after="0" w:line="240" w:lineRule="auto"/>
+        <w:ind w:left="720"/>
+        <w:rPr>
+          <w:rFonts w:ascii="Consolas" w:hAnsi="Consolas" w:cs="Consolas"/>
+          <w:sz w:val="20"/>
+          <w:szCs w:val="20"/>
+        </w:rPr>
+      </w:pPr>
+    </w:p>
+    <w:p>
+      <w:pPr>
+        <w:autoSpaceDE w:val="0"/>
+        <w:autoSpaceDN w:val="0"/>
+        <w:adjustRightInd w:val="0"/>
+        <w:spacing w:after="0" w:line="240" w:lineRule="auto"/>
+        <w:ind w:left="720"/>
+        <w:rPr>
+          <w:rFonts w:ascii="Consolas" w:hAnsi="Consolas" w:cs="Consolas"/>
+          <w:sz w:val="20"/>
+          <w:szCs w:val="20"/>
+        </w:rPr>
+      </w:pPr>
+      <w:r>
+        <w:rPr>
+          <w:rFonts w:ascii="Consolas" w:hAnsi="Consolas" w:cs="Consolas"/>
+          <w:color w:val="000000"/>
+          <w:sz w:val="20"/>
+          <w:szCs w:val="20"/>
+        </w:rPr>
+        <w:tab/>
+      </w:r>
+      <w:r>
+        <w:rPr>
+          <w:rFonts w:ascii="Consolas" w:hAnsi="Consolas" w:cs="Consolas"/>
+          <w:color w:val="000000"/>
+          <w:sz w:val="20"/>
+          <w:szCs w:val="20"/>
+        </w:rPr>
+        <w:tab/>
+      </w:r>
+      <w:r>
+        <w:rPr>
+          <w:rFonts w:ascii="Consolas" w:hAnsi="Consolas" w:cs="Consolas"/>
+          <w:color w:val="000000"/>
+          <w:sz w:val="20"/>
+          <w:szCs w:val="20"/>
+        </w:rPr>
+        <w:tab/>
+      </w:r>
+      <w:r>
+        <w:rPr>
+          <w:rFonts w:ascii="Consolas" w:hAnsi="Consolas" w:cs="Consolas"/>
+          <w:color w:val="6A3E3E"/>
+          <w:sz w:val="20"/>
+          <w:szCs w:val="20"/>
+        </w:rPr>
+        <w:t>previousData</w:t>
+      </w:r>
+      <w:r>
+        <w:rPr>
+          <w:rFonts w:ascii="Consolas" w:hAnsi="Consolas" w:cs="Consolas"/>
+          <w:color w:val="000000"/>
+          <w:sz w:val="20"/>
+          <w:szCs w:val="20"/>
+        </w:rPr>
+        <w:t xml:space="preserve"> = </w:t>
+      </w:r>
+      <w:r>
+        <w:rPr>
+          <w:rFonts w:ascii="Consolas" w:hAnsi="Consolas" w:cs="Consolas"/>
+          <w:color w:val="6A3E3E"/>
+          <w:sz w:val="20"/>
+          <w:szCs w:val="20"/>
+        </w:rPr>
+        <w:t>e</w:t>
+      </w:r>
+      <w:r>
+        <w:rPr>
+          <w:rFonts w:ascii="Consolas" w:hAnsi="Consolas" w:cs="Consolas"/>
+          <w:color w:val="000000"/>
+          <w:sz w:val="20"/>
+          <w:szCs w:val="20"/>
+        </w:rPr>
+        <w:t>.</w:t>
+      </w:r>
+      <w:r>
+        <w:rPr>
+          <w:rFonts w:ascii="Consolas" w:hAnsi="Consolas" w:cs="Consolas"/>
+          <w:color w:val="000000"/>
+          <w:sz w:val="20"/>
+          <w:szCs w:val="20"/>
+          <w:u w:val="single"/>
+        </w:rPr>
+        <w:t>data</w:t>
+      </w:r>
+    </w:p>
+    <w:p>
+      <w:pPr>
+        <w:autoSpaceDE w:val="0"/>
+        <w:autoSpaceDN w:val="0"/>
+        <w:adjustRightInd w:val="0"/>
+        <w:spacing w:after="0" w:line="240" w:lineRule="auto"/>
+        <w:ind w:left="720"/>
+        <w:rPr>
+          <w:rFonts w:ascii="Consolas" w:hAnsi="Consolas" w:cs="Consolas"/>
+          <w:sz w:val="20"/>
+          <w:szCs w:val="20"/>
+        </w:rPr>
+      </w:pPr>
+      <w:r>
+        <w:rPr>
+          <w:rFonts w:ascii="Consolas" w:hAnsi="Consolas" w:cs="Consolas"/>
+          <w:color w:val="000000"/>
+          <w:sz w:val="20"/>
+          <w:szCs w:val="20"/>
+        </w:rPr>
+        <w:tab/>
+      </w:r>
+      <w:r>
+        <w:rPr>
+          <w:rFonts w:ascii="Consolas" w:hAnsi="Consolas" w:cs="Consolas"/>
+          <w:color w:val="000000"/>
+          <w:sz w:val="20"/>
+          <w:szCs w:val="20"/>
+        </w:rPr>
+        <w:tab/>
+      </w:r>
+      <w:r>
+        <w:rPr>
+          <w:rFonts w:ascii="Consolas" w:hAnsi="Consolas" w:cs="Consolas"/>
+          <w:color w:val="000000"/>
+          <w:sz w:val="20"/>
+          <w:szCs w:val="20"/>
+        </w:rPr>
+        <w:tab/>
+      </w:r>
+      <w:r>
+        <w:rPr>
+          <w:rFonts w:ascii="Consolas" w:hAnsi="Consolas" w:cs="Consolas"/>
+          <w:color w:val="6A3E3E"/>
+          <w:sz w:val="20"/>
+          <w:szCs w:val="20"/>
+        </w:rPr>
+        <w:t>count</w:t>
+      </w:r>
+      <w:r>
+        <w:rPr>
+          <w:rFonts w:ascii="Consolas" w:hAnsi="Consolas" w:cs="Consolas"/>
+          <w:color w:val="000000"/>
+          <w:sz w:val="20"/>
+          <w:szCs w:val="20"/>
+        </w:rPr>
+        <w:t xml:space="preserve"> = </w:t>
+      </w:r>
+      <w:r>
+        <w:rPr>
+          <w:rFonts w:ascii="Consolas" w:hAnsi="Consolas" w:cs="Consolas"/>
+          <w:color w:val="6A3E3E"/>
+          <w:sz w:val="20"/>
+          <w:szCs w:val="20"/>
+        </w:rPr>
+        <w:t>count</w:t>
+      </w:r>
+      <w:r>
+        <w:rPr>
+          <w:rFonts w:ascii="Consolas" w:hAnsi="Consolas" w:cs="Consolas"/>
+          <w:color w:val="000000"/>
+          <w:sz w:val="20"/>
+          <w:szCs w:val="20"/>
+        </w:rPr>
+        <w:t xml:space="preserve"> + 1</w:t>
+      </w:r>
+    </w:p>
+    <w:p>
+      <w:pPr>
+        <w:autoSpaceDE w:val="0"/>
+        <w:autoSpaceDN w:val="0"/>
+        <w:adjustRightInd w:val="0"/>
+        <w:spacing w:after="0" w:line="240" w:lineRule="auto"/>
+        <w:ind w:left="720"/>
+        <w:rPr>
+          <w:rFonts w:ascii="Consolas" w:hAnsi="Consolas" w:cs="Consolas"/>
+          <w:sz w:val="20"/>
+          <w:szCs w:val="20"/>
+        </w:rPr>
+      </w:pPr>
+      <w:r>
+        <w:rPr>
+          <w:rFonts w:ascii="Consolas" w:hAnsi="Consolas" w:cs="Consolas"/>
+          <w:color w:val="000000"/>
+          <w:sz w:val="20"/>
+          <w:szCs w:val="20"/>
+        </w:rPr>
+        <w:tab/>
+      </w:r>
+      <w:r>
+        <w:rPr>
+          <w:rFonts w:ascii="Consolas" w:hAnsi="Consolas" w:cs="Consolas"/>
+          <w:color w:val="000000"/>
+          <w:sz w:val="20"/>
+          <w:szCs w:val="20"/>
+        </w:rPr>
+        <w:tab/>
+      </w:r>
+      <w:r>
+        <w:rPr>
+          <w:rFonts w:ascii="Consolas" w:hAnsi="Consolas" w:cs="Consolas"/>
+          <w:color w:val="000000"/>
+          <w:sz w:val="20"/>
+          <w:szCs w:val="20"/>
+        </w:rPr>
+        <w:tab/>
+      </w:r>
+      <w:r>
+        <w:rPr>
+          <w:rFonts w:ascii="Consolas" w:hAnsi="Consolas" w:cs="Consolas"/>
+          <w:color w:val="0000C0"/>
+          <w:sz w:val="20"/>
+          <w:szCs w:val="20"/>
+        </w:rPr>
+        <w:t>outChannel</w:t>
+      </w:r>
+      <w:r>
+        <w:rPr>
+          <w:rFonts w:ascii="Consolas" w:hAnsi="Consolas" w:cs="Consolas"/>
+          <w:color w:val="000000"/>
+          <w:sz w:val="20"/>
+          <w:szCs w:val="20"/>
+        </w:rPr>
+        <w:t>.write(</w:t>
+      </w:r>
+      <w:r>
+        <w:rPr>
+          <w:rFonts w:ascii="Consolas" w:hAnsi="Consolas" w:cs="Consolas"/>
+          <w:color w:val="6A3E3E"/>
+          <w:sz w:val="20"/>
+          <w:szCs w:val="20"/>
+        </w:rPr>
+        <w:t>e</w:t>
+      </w:r>
+      <w:r>
+        <w:rPr>
+          <w:rFonts w:ascii="Consolas" w:hAnsi="Consolas" w:cs="Consolas"/>
+          <w:color w:val="000000"/>
+          <w:sz w:val="20"/>
+          <w:szCs w:val="20"/>
+        </w:rPr>
+        <w:t>)</w:t>
+      </w:r>
+    </w:p>
+    <w:p>
+      <w:pPr>
+        <w:autoSpaceDE w:val="0"/>
+        <w:autoSpaceDN w:val="0"/>
+        <w:adjustRightInd w:val="0"/>
+        <w:spacing w:after="0" w:line="240" w:lineRule="auto"/>
+        <w:ind w:left="720"/>
+        <w:rPr>
+          <w:rFonts w:ascii="Consolas" w:hAnsi="Consolas" w:cs="Consolas"/>
+          <w:sz w:val="20"/>
+          <w:szCs w:val="20"/>
+        </w:rPr>
+      </w:pPr>
+      <w:r>
+        <w:rPr>
+          <w:rFonts w:ascii="Consolas" w:hAnsi="Consolas" w:cs="Consolas"/>
+          <w:color w:val="000000"/>
+          <w:sz w:val="20"/>
+          <w:szCs w:val="20"/>
+        </w:rPr>
+        <w:tab/>
+      </w:r>
+      <w:r>
+        <w:rPr>
+          <w:rFonts w:ascii="Consolas" w:hAnsi="Consolas" w:cs="Consolas"/>
+          <w:color w:val="000000"/>
+          <w:sz w:val="20"/>
+          <w:szCs w:val="20"/>
+        </w:rPr>
+        <w:tab/>
+        <w:t>}</w:t>
+      </w:r>
+    </w:p>
+    <w:p>
+      <w:pPr>
+        <w:autoSpaceDE w:val="0"/>
+        <w:autoSpaceDN w:val="0"/>
+        <w:adjustRightInd w:val="0"/>
+        <w:spacing w:after="0" w:line="240" w:lineRule="auto"/>
+        <w:ind w:left="720"/>
+        <w:rPr>
+          <w:rFonts w:ascii="Consolas" w:hAnsi="Consolas" w:cs="Consolas"/>
+          <w:sz w:val="20"/>
+          <w:szCs w:val="20"/>
+        </w:rPr>
+      </w:pPr>
+      <w:r>
+        <w:rPr>
+          <w:rFonts w:ascii="Consolas" w:hAnsi="Consolas" w:cs="Consolas"/>
+          <w:color w:val="000000"/>
+          <w:sz w:val="20"/>
+          <w:szCs w:val="20"/>
+        </w:rPr>
+        <w:tab/>
+        <w:t>}</w:t>
+      </w:r>
+    </w:p>
+    <w:p>
+      <w:pPr>
+        <w:autoSpaceDE w:val="0"/>
+        <w:autoSpaceDN w:val="0"/>
+        <w:adjustRightInd w:val="0"/>
+        <w:spacing w:after="0" w:line="240" w:lineRule="auto"/>
+        <w:ind w:left="720"/>
+        <w:rPr>
+          <w:rFonts w:ascii="Consolas" w:hAnsi="Consolas" w:cs="Consolas"/>
+          <w:color w:val="000000"/>
+          <w:sz w:val="20"/>
+          <w:szCs w:val="20"/>
+        </w:rPr>
+      </w:pPr>
+      <w:r>
+        <w:rPr>
+          <w:rFonts w:ascii="Consolas" w:hAnsi="Consolas" w:cs="Consolas"/>
+          <w:color w:val="000000"/>
+          <w:sz w:val="20"/>
+          <w:szCs w:val="20"/>
+        </w:rPr>
+        <w:t>}</w:t>
+      </w:r>
+    </w:p>
+    <w:p>
+      <w:pPr>
+        <w:autoSpaceDE w:val="0"/>
+        <w:autoSpaceDN w:val="0"/>
+        <w:adjustRightInd w:val="0"/>
+        <w:spacing w:after="0" w:line="240" w:lineRule="auto"/>
+        <w:rPr>
+          <w:rFonts w:ascii="Consolas" w:hAnsi="Consolas" w:cs="Consolas"/>
+          <w:color w:val="000000"/>
+          <w:sz w:val="20"/>
+          <w:szCs w:val="20"/>
+        </w:rPr>
+      </w:pPr>
+    </w:p>
+    <w:p>
+      <w:pPr>
+        <w:tabs>
+          <w:tab w:val="center" w:pos="4513"/>
+        </w:tabs>
+        <w:spacing w:after="0" w:line="240" w:lineRule="auto"/>
+        <w:rPr>
+          <w:b/>
+        </w:rPr>
+      </w:pPr>
+      <w:r>
+        <w:rPr>
+          <w:b/>
+        </w:rPr>
+        <w:t>RunSingleStream.groovy</w:t>
+      </w:r>
+    </w:p>
+    <w:p>
+      <w:pPr>
+        <w:autoSpaceDE w:val="0"/>
+        <w:autoSpaceDN w:val="0"/>
+        <w:adjustRightInd w:val="0"/>
+        <w:spacing w:after="0" w:line="240" w:lineRule="auto"/>
+        <w:ind w:firstLine="720"/>
+        <w:rPr>
+          <w:rFonts w:ascii="Consolas" w:hAnsi="Consolas" w:cs="Consolas"/>
+          <w:sz w:val="20"/>
+          <w:szCs w:val="20"/>
+        </w:rPr>
+      </w:pPr>
+      <w:r>
+        <w:rPr>
+          <w:rFonts w:ascii="Consolas" w:hAnsi="Consolas" w:cs="Consolas"/>
+          <w:b/>
+          <w:bCs/>
+          <w:color w:val="972C78"/>
+          <w:sz w:val="20"/>
+          <w:szCs w:val="20"/>
+        </w:rPr>
+        <w:t>new</w:t>
+      </w:r>
+      <w:r>
+        <w:rPr>
+          <w:rFonts w:ascii="Consolas" w:hAnsi="Consolas" w:cs="Consolas"/>
+          <w:color w:val="000000"/>
+          <w:sz w:val="20"/>
+          <w:szCs w:val="20"/>
+        </w:rPr>
+        <w:t xml:space="preserve"> MissedEventsCheck ( </w:t>
+      </w:r>
+      <w:r>
+        <w:rPr>
+          <w:rFonts w:ascii="Consolas" w:hAnsi="Consolas" w:cs="Consolas"/>
+          <w:color w:val="000000"/>
+          <w:sz w:val="20"/>
+          <w:szCs w:val="20"/>
+        </w:rPr>
+        <w:tab/>
+      </w:r>
+      <w:r>
+        <w:rPr>
+          <w:rFonts w:ascii="Consolas" w:hAnsi="Consolas" w:cs="Consolas"/>
+          <w:color w:val="FF00CC"/>
+          <w:sz w:val="20"/>
+          <w:szCs w:val="20"/>
+        </w:rPr>
+        <w:t>inChannel</w:t>
+      </w:r>
+      <w:r>
+        <w:rPr>
+          <w:rFonts w:ascii="Consolas" w:hAnsi="Consolas" w:cs="Consolas"/>
+          <w:color w:val="000000"/>
+          <w:sz w:val="20"/>
+          <w:szCs w:val="20"/>
+        </w:rPr>
+        <w:t xml:space="preserve">: </w:t>
+      </w:r>
+      <w:r>
+        <w:rPr>
+          <w:rFonts w:ascii="Consolas" w:hAnsi="Consolas" w:cs="Consolas"/>
+          <w:color w:val="6A3E3E"/>
+          <w:sz w:val="20"/>
+          <w:szCs w:val="20"/>
+        </w:rPr>
+        <w:t>udd2mec</w:t>
+      </w:r>
+      <w:r>
+        <w:rPr>
+          <w:rFonts w:ascii="Consolas" w:hAnsi="Consolas" w:cs="Consolas"/>
+          <w:color w:val="000000"/>
+          <w:sz w:val="20"/>
+          <w:szCs w:val="20"/>
+        </w:rPr>
+        <w:t>.in(),</w:t>
+      </w:r>
+    </w:p>
+    <w:p>
+      <w:pPr>
+        <w:autoSpaceDE w:val="0"/>
+        <w:autoSpaceDN w:val="0"/>
+        <w:adjustRightInd w:val="0"/>
+        <w:spacing w:after="0" w:line="240" w:lineRule="auto"/>
+        <w:ind w:left="720"/>
+        <w:rPr>
+          <w:rFonts w:ascii="Consolas" w:hAnsi="Consolas" w:cs="Consolas"/>
+          <w:sz w:val="20"/>
+          <w:szCs w:val="20"/>
+        </w:rPr>
+      </w:pPr>
+      <w:r>
+        <w:rPr>
+          <w:rFonts w:ascii="Consolas" w:hAnsi="Consolas" w:cs="Consolas"/>
+          <w:color w:val="000000"/>
+          <w:sz w:val="20"/>
+          <w:szCs w:val="20"/>
+        </w:rPr>
+        <w:tab/>
+      </w:r>
+      <w:r>
+        <w:rPr>
+          <w:rFonts w:ascii="Consolas" w:hAnsi="Consolas" w:cs="Consolas"/>
+          <w:color w:val="000000"/>
+          <w:sz w:val="20"/>
+          <w:szCs w:val="20"/>
+        </w:rPr>
+        <w:tab/>
+      </w:r>
+      <w:r>
+        <w:rPr>
+          <w:rFonts w:ascii="Consolas" w:hAnsi="Consolas" w:cs="Consolas"/>
+          <w:color w:val="000000"/>
+          <w:sz w:val="20"/>
+          <w:szCs w:val="20"/>
+        </w:rPr>
+        <w:tab/>
+      </w:r>
+      <w:r>
+        <w:rPr>
+          <w:rFonts w:ascii="Consolas" w:hAnsi="Consolas" w:cs="Consolas"/>
+          <w:color w:val="000000"/>
+          <w:sz w:val="20"/>
+          <w:szCs w:val="20"/>
+        </w:rPr>
+        <w:tab/>
+      </w:r>
+      <w:r>
+        <w:rPr>
+          <w:rFonts w:ascii="Consolas" w:hAnsi="Consolas" w:cs="Consolas"/>
+          <w:color w:val="FF00CC"/>
+          <w:sz w:val="20"/>
+          <w:szCs w:val="20"/>
+        </w:rPr>
+        <w:t>outChannel</w:t>
+      </w:r>
+      <w:r>
+        <w:rPr>
+          <w:rFonts w:ascii="Consolas" w:hAnsi="Consolas" w:cs="Consolas"/>
+          <w:color w:val="000000"/>
+          <w:sz w:val="20"/>
+          <w:szCs w:val="20"/>
+        </w:rPr>
+        <w:t xml:space="preserve">: </w:t>
+      </w:r>
+      <w:r>
+        <w:rPr>
+          <w:rFonts w:ascii="Consolas" w:hAnsi="Consolas" w:cs="Consolas"/>
+          <w:color w:val="6A3E3E"/>
+          <w:sz w:val="20"/>
+          <w:szCs w:val="20"/>
+        </w:rPr>
+        <w:t>mec2prn</w:t>
+      </w:r>
+      <w:r>
+        <w:rPr>
+          <w:rFonts w:ascii="Consolas" w:hAnsi="Consolas" w:cs="Consolas"/>
+          <w:color w:val="000000"/>
+          <w:sz w:val="20"/>
+          <w:szCs w:val="20"/>
+        </w:rPr>
+        <w:t>.out()),</w:t>
+      </w:r>
+    </w:p>
+    <w:p>
+      <w:pPr>
+        <w:tabs>
+          <w:tab w:val="center" w:pos="4513"/>
+        </w:tabs>
+        <w:spacing w:after="0" w:line="240" w:lineRule="auto"/>
+        <w:rPr>
+          <w:b/>
+        </w:rPr>
+      </w:pPr>
+    </w:p>
+    <w:p>
+      <w:pPr>
+        <w:tabs>
+          <w:tab w:val="center" w:pos="4513"/>
+        </w:tabs>
+        <w:spacing w:after="0" w:line="240" w:lineRule="auto"/>
+        <w:rPr>
+          <w:b/>
+        </w:rPr>
+      </w:pPr>
+      <w:r>
+        <w:rPr>
+          <w:b/>
+        </w:rPr>
+        <w:t>Output</w:t>
+      </w:r>
+    </w:p>
+    <w:p>
+      <w:pPr>
+        <w:autoSpaceDE w:val="0"/>
+        <w:autoSpaceDN w:val="0"/>
+        <w:adjustRightInd w:val="0"/>
+        <w:spacing w:after="0" w:line="240" w:lineRule="auto"/>
+        <w:ind w:left="720"/>
+        <w:rPr>
+          <w:rFonts w:ascii="Consolas" w:hAnsi="Consolas" w:cs="Consolas"/>
+          <w:sz w:val="20"/>
+          <w:szCs w:val="20"/>
+        </w:rPr>
+      </w:pPr>
+      <w:r>
+        <w:rPr>
+          <w:rFonts w:ascii="Consolas" w:hAnsi="Consolas" w:cs="Consolas"/>
+          <w:color w:val="000000"/>
+          <w:sz w:val="20"/>
+          <w:szCs w:val="20"/>
+        </w:rPr>
+        <w:t>Event Output</w:t>
+      </w:r>
+    </w:p>
+    <w:p>
+      <w:pPr>
+        <w:autoSpaceDE w:val="0"/>
+        <w:autoSpaceDN w:val="0"/>
+        <w:adjustRightInd w:val="0"/>
+        <w:spacing w:after="0" w:line="240" w:lineRule="auto"/>
+        <w:ind w:left="720"/>
+        <w:rPr>
+          <w:rFonts w:ascii="Consolas" w:hAnsi="Consolas" w:cs="Consolas"/>
+          <w:sz w:val="20"/>
+          <w:szCs w:val="20"/>
+        </w:rPr>
+      </w:pPr>
+      <w:r>
+        <w:rPr>
+          <w:rFonts w:ascii="Consolas" w:hAnsi="Consolas" w:cs="Consolas"/>
+          <w:color w:val="000000"/>
+          <w:sz w:val="20"/>
+          <w:szCs w:val="20"/>
+        </w:rPr>
+        <w:t>Event Generator for source 1 has started</w:t>
+      </w:r>
+    </w:p>
+    <w:p>
+      <w:pPr>
+        <w:autoSpaceDE w:val="0"/>
+        <w:autoSpaceDN w:val="0"/>
+        <w:adjustRightInd w:val="0"/>
+        <w:spacing w:after="0" w:line="240" w:lineRule="auto"/>
+        <w:ind w:left="720"/>
+        <w:rPr>
+          <w:rFonts w:ascii="Consolas" w:hAnsi="Consolas" w:cs="Consolas"/>
+          <w:sz w:val="20"/>
+          <w:szCs w:val="20"/>
+        </w:rPr>
+      </w:pPr>
+      <w:r>
+        <w:rPr>
+          <w:rFonts w:ascii="Consolas" w:hAnsi="Consolas" w:cs="Consolas"/>
+          <w:color w:val="000000"/>
+          <w:sz w:val="20"/>
+          <w:szCs w:val="20"/>
+        </w:rPr>
+        <w:t>EventData -&gt; [source: 1, data: 100, missed: 0]</w:t>
+      </w:r>
+    </w:p>
+    <w:p>
+      <w:pPr>
+        <w:autoSpaceDE w:val="0"/>
+        <w:autoSpaceDN w:val="0"/>
+        <w:adjustRightInd w:val="0"/>
+        <w:spacing w:after="0" w:line="240" w:lineRule="auto"/>
+        <w:ind w:left="720"/>
+        <w:rPr>
+          <w:rFonts w:ascii="Consolas" w:hAnsi="Consolas" w:cs="Consolas"/>
+          <w:sz w:val="20"/>
+          <w:szCs w:val="20"/>
+        </w:rPr>
+      </w:pPr>
+      <w:r>
+        <w:rPr>
+          <w:rFonts w:ascii="Consolas" w:hAnsi="Consolas" w:cs="Consolas"/>
+          <w:color w:val="000000"/>
+          <w:sz w:val="20"/>
+          <w:szCs w:val="20"/>
+        </w:rPr>
+        <w:t>Number of missed data is correct.</w:t>
+      </w:r>
+    </w:p>
+    <w:p>
+      <w:pPr>
+        <w:autoSpaceDE w:val="0"/>
+        <w:autoSpaceDN w:val="0"/>
+        <w:adjustRightInd w:val="0"/>
+        <w:spacing w:after="0" w:line="240" w:lineRule="auto"/>
+        <w:ind w:left="720"/>
+        <w:rPr>
+          <w:rFonts w:ascii="Consolas" w:hAnsi="Consolas" w:cs="Consolas"/>
+          <w:sz w:val="20"/>
+          <w:szCs w:val="20"/>
+        </w:rPr>
+      </w:pPr>
+      <w:r>
+        <w:rPr>
+          <w:rFonts w:ascii="Consolas" w:hAnsi="Consolas" w:cs="Consolas"/>
+          <w:color w:val="000000"/>
+          <w:sz w:val="20"/>
+          <w:szCs w:val="20"/>
+        </w:rPr>
+        <w:t>EventData -&gt; [source: 1, data: 101, missed: 0]</w:t>
+      </w:r>
+    </w:p>
+    <w:p>
+      <w:pPr>
+        <w:autoSpaceDE w:val="0"/>
+        <w:autoSpaceDN w:val="0"/>
+        <w:adjustRightInd w:val="0"/>
+        <w:spacing w:after="0" w:line="240" w:lineRule="auto"/>
+        <w:ind w:left="720"/>
+        <w:rPr>
+          <w:rFonts w:ascii="Consolas" w:hAnsi="Consolas" w:cs="Consolas"/>
+          <w:sz w:val="20"/>
+          <w:szCs w:val="20"/>
+        </w:rPr>
+      </w:pPr>
+      <w:r>
+        <w:rPr>
+          <w:rFonts w:ascii="Consolas" w:hAnsi="Consolas" w:cs="Consolas"/>
+          <w:color w:val="000000"/>
+          <w:sz w:val="20"/>
+          <w:szCs w:val="20"/>
+        </w:rPr>
+        <w:t>Number of missed data is correct.</w:t>
+      </w:r>
+    </w:p>
+    <w:p>
+      <w:pPr>
+        <w:autoSpaceDE w:val="0"/>
+        <w:autoSpaceDN w:val="0"/>
+        <w:adjustRightInd w:val="0"/>
+        <w:spacing w:after="0" w:line="240" w:lineRule="auto"/>
+        <w:ind w:left="720"/>
+        <w:rPr>
+          <w:rFonts w:ascii="Consolas" w:hAnsi="Consolas" w:cs="Consolas"/>
+          <w:sz w:val="20"/>
+          <w:szCs w:val="20"/>
+        </w:rPr>
+      </w:pPr>
+      <w:r>
+        <w:rPr>
+          <w:rFonts w:ascii="Consolas" w:hAnsi="Consolas" w:cs="Consolas"/>
+          <w:color w:val="000000"/>
+          <w:sz w:val="20"/>
+          <w:szCs w:val="20"/>
+        </w:rPr>
+        <w:t>EventData -&gt; [source: 1, data: 110, missed: 8]</w:t>
+      </w:r>
+    </w:p>
+    <w:p>
+      <w:pPr>
+        <w:autoSpaceDE w:val="0"/>
+        <w:autoSpaceDN w:val="0"/>
+        <w:adjustRightInd w:val="0"/>
+        <w:spacing w:after="0" w:line="240" w:lineRule="auto"/>
+        <w:ind w:left="720"/>
+        <w:rPr>
+          <w:rFonts w:ascii="Consolas" w:hAnsi="Consolas" w:cs="Consolas"/>
+          <w:sz w:val="20"/>
+          <w:szCs w:val="20"/>
+        </w:rPr>
+      </w:pPr>
+      <w:r>
+        <w:rPr>
+          <w:rFonts w:ascii="Consolas" w:hAnsi="Consolas" w:cs="Consolas"/>
+          <w:color w:val="000000"/>
+          <w:sz w:val="20"/>
+          <w:szCs w:val="20"/>
+        </w:rPr>
+        <w:t>Number of missed data is correct.</w:t>
+      </w:r>
+    </w:p>
+    <w:p>
+      <w:pPr>
+        <w:autoSpaceDE w:val="0"/>
+        <w:autoSpaceDN w:val="0"/>
+        <w:adjustRightInd w:val="0"/>
+        <w:spacing w:after="0" w:line="240" w:lineRule="auto"/>
+        <w:ind w:left="720"/>
+        <w:rPr>
+          <w:rFonts w:ascii="Consolas" w:hAnsi="Consolas" w:cs="Consolas"/>
+          <w:sz w:val="20"/>
+          <w:szCs w:val="20"/>
+        </w:rPr>
+      </w:pPr>
+      <w:r>
+        <w:rPr>
+          <w:rFonts w:ascii="Consolas" w:hAnsi="Consolas" w:cs="Consolas"/>
+          <w:color w:val="000000"/>
+          <w:sz w:val="20"/>
+          <w:szCs w:val="20"/>
+        </w:rPr>
+        <w:t>EventData -&gt; [source: 1, data: 121, missed: 10]</w:t>
+      </w:r>
+    </w:p>
+    <w:p>
+      <w:pPr>
+        <w:autoSpaceDE w:val="0"/>
+        <w:autoSpaceDN w:val="0"/>
+        <w:adjustRightInd w:val="0"/>
+        <w:spacing w:after="0" w:line="240" w:lineRule="auto"/>
+        <w:ind w:left="720"/>
+        <w:rPr>
+          <w:rFonts w:ascii="Consolas" w:hAnsi="Consolas" w:cs="Consolas"/>
+          <w:sz w:val="20"/>
+          <w:szCs w:val="20"/>
+        </w:rPr>
+      </w:pPr>
+      <w:r>
+        <w:rPr>
+          <w:rFonts w:ascii="Consolas" w:hAnsi="Consolas" w:cs="Consolas"/>
+          <w:color w:val="000000"/>
+          <w:sz w:val="20"/>
+          <w:szCs w:val="20"/>
+        </w:rPr>
+        <w:t>Number of missed data is correct.</w:t>
+      </w:r>
+    </w:p>
+    <w:p>
+      <w:pPr>
+        <w:autoSpaceDE w:val="0"/>
+        <w:autoSpaceDN w:val="0"/>
+        <w:adjustRightInd w:val="0"/>
+        <w:spacing w:after="0" w:line="240" w:lineRule="auto"/>
+        <w:ind w:left="720"/>
+        <w:rPr>
+          <w:rFonts w:ascii="Consolas" w:hAnsi="Consolas" w:cs="Consolas"/>
+          <w:sz w:val="20"/>
+          <w:szCs w:val="20"/>
+        </w:rPr>
+      </w:pPr>
+      <w:r>
+        <w:rPr>
+          <w:rFonts w:ascii="Consolas" w:hAnsi="Consolas" w:cs="Consolas"/>
+          <w:color w:val="000000"/>
+          <w:sz w:val="20"/>
+          <w:szCs w:val="20"/>
+        </w:rPr>
+        <w:t>EventData -&gt; [source: 1, data: 131, missed: 9]</w:t>
+      </w:r>
+    </w:p>
+    <w:p>
+      <w:pPr>
+        <w:autoSpaceDE w:val="0"/>
+        <w:autoSpaceDN w:val="0"/>
+        <w:adjustRightInd w:val="0"/>
+        <w:spacing w:after="0" w:line="240" w:lineRule="auto"/>
+        <w:ind w:left="720"/>
+        <w:rPr>
+          <w:rFonts w:ascii="Consolas" w:hAnsi="Consolas" w:cs="Consolas"/>
+          <w:sz w:val="20"/>
+          <w:szCs w:val="20"/>
+        </w:rPr>
+      </w:pPr>
+      <w:r>
+        <w:rPr>
+          <w:rFonts w:ascii="Consolas" w:hAnsi="Consolas" w:cs="Consolas"/>
+          <w:color w:val="000000"/>
+          <w:sz w:val="20"/>
+          <w:szCs w:val="20"/>
+        </w:rPr>
+        <w:t>Number of missed data is correct.</w:t>
+      </w:r>
+    </w:p>
+    <w:p>
+      <w:pPr>
+        <w:autoSpaceDE w:val="0"/>
+        <w:autoSpaceDN w:val="0"/>
+        <w:adjustRightInd w:val="0"/>
+        <w:spacing w:after="0" w:line="240" w:lineRule="auto"/>
+        <w:ind w:left="720"/>
+        <w:rPr>
+          <w:rFonts w:ascii="Consolas" w:hAnsi="Consolas" w:cs="Consolas"/>
+          <w:sz w:val="20"/>
+          <w:szCs w:val="20"/>
+        </w:rPr>
+      </w:pPr>
+      <w:r>
+        <w:rPr>
+          <w:rFonts w:ascii="Consolas" w:hAnsi="Consolas" w:cs="Consolas"/>
+          <w:color w:val="000000"/>
+          <w:sz w:val="20"/>
+          <w:szCs w:val="20"/>
+        </w:rPr>
+        <w:t>EventData -&gt; [source: 1, data: 140, missed: 8]</w:t>
+      </w:r>
+    </w:p>
+    <w:p>
+      <w:pPr>
+        <w:autoSpaceDE w:val="0"/>
+        <w:autoSpaceDN w:val="0"/>
+        <w:adjustRightInd w:val="0"/>
+        <w:spacing w:after="0" w:line="240" w:lineRule="auto"/>
+        <w:ind w:left="720"/>
+        <w:rPr>
+          <w:rFonts w:ascii="Consolas" w:hAnsi="Consolas" w:cs="Consolas"/>
+          <w:sz w:val="20"/>
+          <w:szCs w:val="20"/>
+        </w:rPr>
+      </w:pPr>
+      <w:r>
+        <w:rPr>
+          <w:rFonts w:ascii="Consolas" w:hAnsi="Consolas" w:cs="Consolas"/>
+          <w:color w:val="000000"/>
+          <w:sz w:val="20"/>
+          <w:szCs w:val="20"/>
+        </w:rPr>
+        <w:t>Number of missed data is correct.</w:t>
+      </w:r>
+    </w:p>
+    <w:p>
+      <w:pPr>
+        <w:autoSpaceDE w:val="0"/>
+        <w:autoSpaceDN w:val="0"/>
+        <w:adjustRightInd w:val="0"/>
+        <w:spacing w:after="0" w:line="240" w:lineRule="auto"/>
+        <w:ind w:left="720"/>
+        <w:rPr>
+          <w:rFonts w:ascii="Consolas" w:hAnsi="Consolas" w:cs="Consolas"/>
+          <w:sz w:val="20"/>
+          <w:szCs w:val="20"/>
+        </w:rPr>
+      </w:pPr>
+      <w:r>
+        <w:rPr>
+          <w:rFonts w:ascii="Consolas" w:hAnsi="Consolas" w:cs="Consolas"/>
+          <w:color w:val="000000"/>
+          <w:sz w:val="20"/>
+          <w:szCs w:val="20"/>
+        </w:rPr>
+        <w:t>EventData -&gt; [source: 1, data: 150, missed: 9]</w:t>
+      </w:r>
+    </w:p>
+    <w:p>
+      <w:pPr>
+        <w:autoSpaceDE w:val="0"/>
+        <w:autoSpaceDN w:val="0"/>
+        <w:adjustRightInd w:val="0"/>
+        <w:spacing w:after="0" w:line="240" w:lineRule="auto"/>
+        <w:ind w:left="720"/>
+        <w:rPr>
+          <w:rFonts w:ascii="Consolas" w:hAnsi="Consolas" w:cs="Consolas"/>
+          <w:sz w:val="20"/>
+          <w:szCs w:val="20"/>
+        </w:rPr>
+      </w:pPr>
+      <w:r>
+        <w:rPr>
+          <w:rFonts w:ascii="Consolas" w:hAnsi="Consolas" w:cs="Consolas"/>
+          <w:color w:val="000000"/>
+          <w:sz w:val="20"/>
+          <w:szCs w:val="20"/>
+        </w:rPr>
+        <w:t>Number of missed data is correct.</w:t>
+      </w:r>
+    </w:p>
+    <w:p>
+      <w:pPr>
+        <w:autoSpaceDE w:val="0"/>
+        <w:autoSpaceDN w:val="0"/>
+        <w:adjustRightInd w:val="0"/>
+        <w:spacing w:after="0" w:line="240" w:lineRule="auto"/>
+        <w:ind w:left="720"/>
+        <w:rPr>
+          <w:rFonts w:ascii="Consolas" w:hAnsi="Consolas" w:cs="Consolas"/>
+          <w:sz w:val="20"/>
+          <w:szCs w:val="20"/>
+        </w:rPr>
+      </w:pPr>
+      <w:r>
+        <w:rPr>
+          <w:rFonts w:ascii="Consolas" w:hAnsi="Consolas" w:cs="Consolas"/>
+          <w:color w:val="000000"/>
+          <w:sz w:val="20"/>
+          <w:szCs w:val="20"/>
+        </w:rPr>
+        <w:t>EventData -&gt; [source: 1, data: 158, missed: 7]</w:t>
+      </w:r>
+    </w:p>
+    <w:p>
+      <w:pPr>
+        <w:autoSpaceDE w:val="0"/>
+        <w:autoSpaceDN w:val="0"/>
+        <w:adjustRightInd w:val="0"/>
+        <w:spacing w:after="0" w:line="240" w:lineRule="auto"/>
+        <w:ind w:left="720"/>
+        <w:rPr>
+          <w:rFonts w:ascii="Consolas" w:hAnsi="Consolas" w:cs="Consolas"/>
+          <w:sz w:val="20"/>
+          <w:szCs w:val="20"/>
+        </w:rPr>
+      </w:pPr>
+      <w:r>
+        <w:rPr>
+          <w:rFonts w:ascii="Consolas" w:hAnsi="Consolas" w:cs="Consolas"/>
+          <w:color w:val="000000"/>
+          <w:sz w:val="20"/>
+          <w:szCs w:val="20"/>
+        </w:rPr>
+        <w:t>Number of missed data is correct.</w:t>
+      </w:r>
+    </w:p>
+    <w:p>
+      <w:pPr>
+        <w:autoSpaceDE w:val="0"/>
+        <w:autoSpaceDN w:val="0"/>
+        <w:adjustRightInd w:val="0"/>
+        <w:spacing w:after="0" w:line="240" w:lineRule="auto"/>
+        <w:ind w:left="720"/>
+        <w:rPr>
+          <w:rFonts w:ascii="Consolas" w:hAnsi="Consolas" w:cs="Consolas"/>
+          <w:sz w:val="20"/>
+          <w:szCs w:val="20"/>
+        </w:rPr>
+      </w:pPr>
+      <w:r>
+        <w:rPr>
+          <w:rFonts w:ascii="Consolas" w:hAnsi="Consolas" w:cs="Consolas"/>
+          <w:color w:val="000000"/>
+          <w:sz w:val="20"/>
+          <w:szCs w:val="20"/>
+        </w:rPr>
+        <w:t>EventData -&gt; [source: 1, data: 167, missed: 8]</w:t>
+      </w:r>
+    </w:p>
+    <w:p>
+      <w:pPr>
+        <w:autoSpaceDE w:val="0"/>
+        <w:autoSpaceDN w:val="0"/>
+        <w:adjustRightInd w:val="0"/>
+        <w:spacing w:after="0" w:line="240" w:lineRule="auto"/>
+        <w:ind w:left="720"/>
+        <w:rPr>
+          <w:rFonts w:ascii="Consolas" w:hAnsi="Consolas" w:cs="Consolas"/>
+          <w:sz w:val="20"/>
+          <w:szCs w:val="20"/>
+        </w:rPr>
+      </w:pPr>
+      <w:r>
+        <w:rPr>
+          <w:rFonts w:ascii="Consolas" w:hAnsi="Consolas" w:cs="Consolas"/>
+          <w:color w:val="000000"/>
+          <w:sz w:val="20"/>
+          <w:szCs w:val="20"/>
+        </w:rPr>
+        <w:t>Source 1 has finished</w:t>
+      </w:r>
+    </w:p>
+    <w:p>
+      <w:pPr>
+        <w:autoSpaceDE w:val="0"/>
+        <w:autoSpaceDN w:val="0"/>
+        <w:adjustRightInd w:val="0"/>
+        <w:spacing w:after="0" w:line="240" w:lineRule="auto"/>
+        <w:ind w:left="720"/>
+        <w:rPr>
+          <w:rFonts w:ascii="Consolas" w:hAnsi="Consolas" w:cs="Consolas"/>
+          <w:sz w:val="20"/>
+          <w:szCs w:val="20"/>
+        </w:rPr>
+      </w:pPr>
+      <w:r>
+        <w:rPr>
+          <w:rFonts w:ascii="Consolas" w:hAnsi="Consolas" w:cs="Consolas"/>
+          <w:color w:val="000000"/>
+          <w:sz w:val="20"/>
+          <w:szCs w:val="20"/>
+        </w:rPr>
+        <w:t>Number of missed data is correct.</w:t>
+      </w:r>
+    </w:p>
+    <w:p>
+      <w:pPr>
+        <w:autoSpaceDE w:val="0"/>
+        <w:autoSpaceDN w:val="0"/>
+        <w:adjustRightInd w:val="0"/>
+        <w:spacing w:after="0" w:line="240" w:lineRule="auto"/>
+        <w:ind w:left="720"/>
+        <w:rPr>
+          <w:rFonts w:ascii="Consolas" w:hAnsi="Consolas" w:cs="Consolas"/>
+          <w:sz w:val="20"/>
+          <w:szCs w:val="20"/>
+        </w:rPr>
+      </w:pPr>
+      <w:r>
+        <w:rPr>
+          <w:rFonts w:ascii="Consolas" w:hAnsi="Consolas" w:cs="Consolas"/>
+          <w:color w:val="000000"/>
+          <w:sz w:val="20"/>
+          <w:szCs w:val="20"/>
+        </w:rPr>
+        <w:t>EventData -&gt; [source: 1, data: 177, missed: 9]</w:t>
+      </w:r>
+    </w:p>
+    <w:p>
+      <w:pPr>
+        <w:autoSpaceDE w:val="0"/>
+        <w:autoSpaceDN w:val="0"/>
+        <w:adjustRightInd w:val="0"/>
+        <w:spacing w:after="0" w:line="240" w:lineRule="auto"/>
+        <w:ind w:left="720"/>
+        <w:rPr>
+          <w:rFonts w:ascii="Consolas" w:hAnsi="Consolas" w:cs="Consolas"/>
+          <w:sz w:val="20"/>
+          <w:szCs w:val="20"/>
+        </w:rPr>
+      </w:pPr>
+      <w:r>
+        <w:rPr>
+          <w:rFonts w:ascii="Consolas" w:hAnsi="Consolas" w:cs="Consolas"/>
+          <w:color w:val="000000"/>
+          <w:sz w:val="20"/>
+          <w:szCs w:val="20"/>
+        </w:rPr>
+        <w:t>Number of missed data is correct.</w:t>
+      </w:r>
+    </w:p>
+    <w:p>
+      <w:pPr>
+        <w:autoSpaceDE w:val="0"/>
+        <w:autoSpaceDN w:val="0"/>
+        <w:adjustRightInd w:val="0"/>
+        <w:spacing w:after="0" w:line="240" w:lineRule="auto"/>
+        <w:ind w:left="720"/>
+        <w:rPr>
+          <w:rFonts w:ascii="Consolas" w:hAnsi="Consolas" w:cs="Consolas"/>
+          <w:sz w:val="20"/>
+          <w:szCs w:val="20"/>
+        </w:rPr>
+      </w:pPr>
+      <w:r>
+        <w:rPr>
+          <w:rFonts w:ascii="Consolas" w:hAnsi="Consolas" w:cs="Consolas"/>
+          <w:color w:val="000000"/>
+          <w:sz w:val="20"/>
+          <w:szCs w:val="20"/>
+        </w:rPr>
+        <w:t>EventData -&gt; [source: 1, data: 189, missed: 11]</w:t>
+      </w:r>
+    </w:p>
+    <w:p>
+      <w:pPr>
+        <w:autoSpaceDE w:val="0"/>
+        <w:autoSpaceDN w:val="0"/>
+        <w:adjustRightInd w:val="0"/>
+        <w:spacing w:after="0" w:line="240" w:lineRule="auto"/>
+        <w:ind w:left="720"/>
+        <w:rPr>
+          <w:rFonts w:ascii="Consolas" w:hAnsi="Consolas" w:cs="Consolas"/>
+          <w:sz w:val="20"/>
+          <w:szCs w:val="20"/>
+        </w:rPr>
+      </w:pPr>
+      <w:r>
+        <w:rPr>
+          <w:rFonts w:ascii="Consolas" w:hAnsi="Consolas" w:cs="Consolas"/>
+          <w:color w:val="000000"/>
+          <w:sz w:val="20"/>
+          <w:szCs w:val="20"/>
+        </w:rPr>
+        <w:t>Number of missed data is correct.</w:t>
+      </w:r>
+    </w:p>
+    <w:p>
+      <w:pPr>
+        <w:autoSpaceDE w:val="0"/>
+        <w:autoSpaceDN w:val="0"/>
+        <w:adjustRightInd w:val="0"/>
+        <w:spacing w:after="0" w:line="240" w:lineRule="auto"/>
+        <w:ind w:left="720"/>
+        <w:rPr>
+          <w:rFonts w:ascii="Consolas" w:hAnsi="Consolas" w:cs="Consolas"/>
+          <w:sz w:val="20"/>
+          <w:szCs w:val="20"/>
+        </w:rPr>
+      </w:pPr>
+      <w:r>
+        <w:rPr>
+          <w:rFonts w:ascii="Consolas" w:hAnsi="Consolas" w:cs="Consolas"/>
+          <w:color w:val="000000"/>
+          <w:sz w:val="20"/>
+          <w:szCs w:val="20"/>
+        </w:rPr>
+        <w:t>EventData -&gt; [source: 1, data: 198, missed: 8]</w:t>
+      </w:r>
+    </w:p>
+    <w:p>
+      <w:pPr>
+        <w:autoSpaceDE w:val="0"/>
+        <w:autoSpaceDN w:val="0"/>
+        <w:adjustRightInd w:val="0"/>
+        <w:spacing w:after="0" w:line="240" w:lineRule="auto"/>
+        <w:ind w:left="720"/>
+        <w:rPr>
+          <w:rFonts w:ascii="Consolas" w:hAnsi="Consolas" w:cs="Consolas"/>
+          <w:sz w:val="20"/>
+          <w:szCs w:val="20"/>
+        </w:rPr>
+      </w:pPr>
+      <w:r>
+        <w:rPr>
+          <w:rFonts w:ascii="Consolas" w:hAnsi="Consolas" w:cs="Consolas"/>
+          <w:color w:val="000000"/>
+          <w:sz w:val="20"/>
+          <w:szCs w:val="20"/>
+        </w:rPr>
+        <w:t>Number of missed data is correct.</w:t>
+      </w:r>
+    </w:p>
+    <w:p>
+      <w:pPr>
+        <w:tabs>
+          <w:tab w:val="center" w:pos="4513"/>
+        </w:tabs>
+        <w:spacing w:after="0" w:line="240" w:lineRule="auto"/>
+        <w:ind w:left="720"/>
+        <w:rPr>
+          <w:b/>
+          <w:sz w:val="24"/>
+          <w:szCs w:val="24"/>
+        </w:rPr>
+      </w:pPr>
+      <w:r>
+        <w:rPr>
+          <w:rFonts w:ascii="Consolas" w:hAnsi="Consolas" w:cs="Consolas"/>
+          <w:color w:val="000000"/>
+          <w:sz w:val="20"/>
+          <w:szCs w:val="20"/>
+        </w:rPr>
+        <w:t>EventData -&gt; [source: 1, data: 199, missed: 0]</w:t>
       </w:r>
     </w:p>
     <w:sectPr>

</xml_diff>

<commit_message>
Finished ex 9.1, 9.2, 9.3, updated labbook with diagrams, outpur, code and answered questions.
</commit_message>
<xml_diff>
--- a/LabBook.docx
+++ b/LabBook.docx
@@ -3549,7 +3549,13 @@
         <w:t>t directly undoes the integrate step</w:t>
       </w:r>
       <w:r>
-        <w:t xml:space="preserve"> as Minus.groovy is the oppositve to GPlus.groovy. The negator adds another process before the GPlus that I feel overcomplicates it.</w:t>
+        <w:t xml:space="preserve"> as Minus.groovy is the </w:t>
+      </w:r>
+      <w:r>
+        <w:t>opposite</w:t>
+      </w:r>
+      <w:r>
+        <w:t xml:space="preserve"> to GPlus.groovy. The negator adds another process before the GPlus that I feel overcomplicates it.</w:t>
       </w:r>
     </w:p>
     <w:p>
@@ -5168,7 +5174,10 @@
         <w:t xml:space="preserve">If a second reset value is </w:t>
       </w:r>
       <w:r>
-        <w:t xml:space="preserve">inputted then </w:t>
+        <w:t>inputted,</w:t>
+      </w:r>
+      <w:r>
+        <w:t xml:space="preserve"> then </w:t>
       </w:r>
       <w:r>
         <w:t>the process deadlocks.</w:t>
@@ -5177,7 +5186,19 @@
         <w:t xml:space="preserve"> This is because the old values are still in the system</w:t>
       </w:r>
       <w:r>
-        <w:t xml:space="preserve"> (as the read line is commented out)</w:t>
+        <w:t xml:space="preserve"> (as the</w:t>
+      </w:r>
+      <w:r>
+        <w:t xml:space="preserve"> line whe</w:t>
+      </w:r>
+      <w:r>
+        <w:t>re</w:t>
+      </w:r>
+      <w:r>
+        <w:t xml:space="preserve"> they’re read in is</w:t>
+      </w:r>
+      <w:r>
+        <w:t xml:space="preserve"> commented out)</w:t>
       </w:r>
       <w:r>
         <w:t>, when a third number is placed into the system there is no available process to accept the new number. By adding buffers more numbers could be placed into the system but you would need infinite buffers to allow the process to never deadlock, but this is impossible.</w:t>
@@ -7623,7 +7644,13 @@
         <w:ind w:left="720"/>
       </w:pPr>
       <w:r>
-        <w:t>Changing the delay times did not affect operation from completeting correctly, only how long it took to finish.</w:t>
+        <w:t>Changing the delay times did not</w:t>
+      </w:r>
+      <w:r>
+        <w:t xml:space="preserve"> affect operation from complet</w:t>
+      </w:r>
+      <w:r>
+        <w:t>ing correctly, only how long it took to finish.</w:t>
       </w:r>
       <w:r>
         <w:t xml:space="preserve"> Increasing the delay values</w:t>
@@ -16844,7 +16871,25 @@
           <w:sz w:val="20"/>
           <w:szCs w:val="20"/>
         </w:rPr>
-        <w:t xml:space="preserve"> recieved from other</w:t>
+        <w:t xml:space="preserve"> </w:t>
+      </w:r>
+      <w:r>
+        <w:rPr>
+          <w:rFonts w:ascii="Consolas" w:hAnsi="Consolas" w:cs="Consolas"/>
+          <w:color w:val="FF00CC"/>
+          <w:sz w:val="20"/>
+          <w:szCs w:val="20"/>
+        </w:rPr>
+        <w:t>received</w:t>
+      </w:r>
+      <w:r>
+        <w:rPr>
+          <w:rFonts w:ascii="Consolas" w:hAnsi="Consolas" w:cs="Consolas"/>
+          <w:color w:val="FF00CC"/>
+          <w:sz w:val="20"/>
+          <w:szCs w:val="20"/>
+        </w:rPr>
+        <w:t xml:space="preserve"> from other</w:t>
       </w:r>
       <w:r>
         <w:rPr>
@@ -17317,7 +17362,25 @@
           <w:sz w:val="20"/>
           <w:szCs w:val="20"/>
         </w:rPr>
-        <w:t>server0 sent 120 recieved from other server to client0</w:t>
+        <w:t xml:space="preserve">server0 sent 120 </w:t>
+      </w:r>
+      <w:r>
+        <w:rPr>
+          <w:rFonts w:ascii="Consolas" w:hAnsi="Consolas" w:cs="Consolas"/>
+          <w:color w:val="000000"/>
+          <w:sz w:val="20"/>
+          <w:szCs w:val="20"/>
+        </w:rPr>
+        <w:t>received</w:t>
+      </w:r>
+      <w:r>
+        <w:rPr>
+          <w:rFonts w:ascii="Consolas" w:hAnsi="Consolas" w:cs="Consolas"/>
+          <w:color w:val="000000"/>
+          <w:sz w:val="20"/>
+          <w:szCs w:val="20"/>
+        </w:rPr>
+        <w:t xml:space="preserve"> from other server to client0</w:t>
       </w:r>
     </w:p>
     <w:p>
@@ -17594,7 +17657,25 @@
           <w:sz w:val="20"/>
           <w:szCs w:val="20"/>
         </w:rPr>
-        <w:t>server0 sent 140 recieved from other server to client0</w:t>
+        <w:t xml:space="preserve">server0 sent 140 </w:t>
+      </w:r>
+      <w:r>
+        <w:rPr>
+          <w:rFonts w:ascii="Consolas" w:hAnsi="Consolas" w:cs="Consolas"/>
+          <w:color w:val="000000"/>
+          <w:sz w:val="20"/>
+          <w:szCs w:val="20"/>
+        </w:rPr>
+        <w:t>received</w:t>
+      </w:r>
+      <w:r>
+        <w:rPr>
+          <w:rFonts w:ascii="Consolas" w:hAnsi="Consolas" w:cs="Consolas"/>
+          <w:color w:val="000000"/>
+          <w:sz w:val="20"/>
+          <w:szCs w:val="20"/>
+        </w:rPr>
+        <w:t xml:space="preserve"> from other server to client0</w:t>
       </w:r>
     </w:p>
     <w:p>
@@ -17805,9 +17886,23 @@
       <w:pPr>
         <w:spacing w:after="0" w:line="240" w:lineRule="auto"/>
         <w:ind w:left="720"/>
+        <w:rPr>
+          <w:color w:val="FF0000"/>
+        </w:rPr>
       </w:pPr>
       <w:r>
         <w:t>Using the output from the print statements and by looking at the diagram above it is clear that the deadlock occurs when both the servers request information from each other at the same time.</w:t>
+      </w:r>
+      <w:r>
+        <w:t xml:space="preserve"> </w:t>
+      </w:r>
+      <w:r>
+        <w:rPr>
+          <w:color w:val="FF0000"/>
+          <w:sz w:val="36"/>
+          <w:szCs w:val="36"/>
+        </w:rPr>
+        <w:t>NEEDS MORE</w:t>
       </w:r>
     </w:p>
     <w:p>
@@ -18794,7 +18889,25 @@
           <w:sz w:val="20"/>
           <w:szCs w:val="20"/>
         </w:rPr>
-        <w:t xml:space="preserve"> has recieved the </w:t>
+        <w:t xml:space="preserve"> has </w:t>
+      </w:r>
+      <w:r>
+        <w:rPr>
+          <w:rFonts w:ascii="Consolas" w:hAnsi="Consolas" w:cs="Consolas"/>
+          <w:color w:val="FF00CC"/>
+          <w:sz w:val="20"/>
+          <w:szCs w:val="20"/>
+        </w:rPr>
+        <w:t>received</w:t>
+      </w:r>
+      <w:r>
+        <w:rPr>
+          <w:rFonts w:ascii="Consolas" w:hAnsi="Consolas" w:cs="Consolas"/>
+          <w:color w:val="FF00CC"/>
+          <w:sz w:val="20"/>
+          <w:szCs w:val="20"/>
+        </w:rPr>
+        <w:t xml:space="preserve"> the </w:t>
       </w:r>
       <w:r>
         <w:rPr>
@@ -19101,7 +19214,25 @@
           <w:sz w:val="20"/>
           <w:szCs w:val="20"/>
         </w:rPr>
-        <w:t xml:space="preserve"> recieved the desired</w:t>
+        <w:t xml:space="preserve"> </w:t>
+      </w:r>
+      <w:r>
+        <w:rPr>
+          <w:rFonts w:ascii="Consolas" w:hAnsi="Consolas" w:cs="Consolas"/>
+          <w:color w:val="FF00CC"/>
+          <w:sz w:val="20"/>
+          <w:szCs w:val="20"/>
+        </w:rPr>
+        <w:t>received</w:t>
+      </w:r>
+      <w:r>
+        <w:rPr>
+          <w:rFonts w:ascii="Consolas" w:hAnsi="Consolas" w:cs="Consolas"/>
+          <w:color w:val="FF00CC"/>
+          <w:sz w:val="20"/>
+          <w:szCs w:val="20"/>
+        </w:rPr>
+        <w:t xml:space="preserve"> the desired</w:t>
       </w:r>
     </w:p>
     <w:p>
@@ -19806,30 +19937,48 @@
           <w:sz w:val="20"/>
           <w:szCs w:val="20"/>
         </w:rPr>
-        <w:t>Client 10 recieved the desired value, 110.</w:t>
-      </w:r>
-    </w:p>
-    <w:p>
-      <w:pPr>
-        <w:autoSpaceDE w:val="0"/>
-        <w:autoSpaceDN w:val="0"/>
-        <w:adjustRightInd w:val="0"/>
-        <w:spacing w:after="0" w:line="240" w:lineRule="auto"/>
-        <w:ind w:left="720"/>
-        <w:rPr>
-          <w:rFonts w:ascii="Consolas" w:hAnsi="Consolas" w:cs="Consolas"/>
-          <w:sz w:val="20"/>
-          <w:szCs w:val="20"/>
-        </w:rPr>
-      </w:pPr>
-      <w:r>
-        <w:rPr>
-          <w:rFonts w:ascii="Consolas" w:hAnsi="Consolas" w:cs="Consolas"/>
-          <w:color w:val="000000"/>
-          <w:sz w:val="20"/>
-          <w:szCs w:val="20"/>
-        </w:rPr>
-        <w:t>Client 0 recieved the desired value, 10.</w:t>
+        <w:t>Client 10 recei</w:t>
+      </w:r>
+      <w:r>
+        <w:rPr>
+          <w:rFonts w:ascii="Consolas" w:hAnsi="Consolas" w:cs="Consolas"/>
+          <w:color w:val="000000"/>
+          <w:sz w:val="20"/>
+          <w:szCs w:val="20"/>
+        </w:rPr>
+        <w:t>ved the desired value, 110.</w:t>
+      </w:r>
+    </w:p>
+    <w:p>
+      <w:pPr>
+        <w:autoSpaceDE w:val="0"/>
+        <w:autoSpaceDN w:val="0"/>
+        <w:adjustRightInd w:val="0"/>
+        <w:spacing w:after="0" w:line="240" w:lineRule="auto"/>
+        <w:ind w:left="720"/>
+        <w:rPr>
+          <w:rFonts w:ascii="Consolas" w:hAnsi="Consolas" w:cs="Consolas"/>
+          <w:sz w:val="20"/>
+          <w:szCs w:val="20"/>
+        </w:rPr>
+      </w:pPr>
+      <w:r>
+        <w:rPr>
+          <w:rFonts w:ascii="Consolas" w:hAnsi="Consolas" w:cs="Consolas"/>
+          <w:color w:val="000000"/>
+          <w:sz w:val="20"/>
+          <w:szCs w:val="20"/>
+        </w:rPr>
+        <w:t>Client 0 recei</w:t>
+      </w:r>
+      <w:r>
+        <w:rPr>
+          <w:rFonts w:ascii="Consolas" w:hAnsi="Consolas" w:cs="Consolas"/>
+          <w:color w:val="000000"/>
+          <w:sz w:val="20"/>
+          <w:szCs w:val="20"/>
+        </w:rPr>
+        <w:t>ved the desired value, 10.</w:t>
       </w:r>
     </w:p>
     <w:p>
@@ -19898,7 +20047,16 @@
           <w:sz w:val="20"/>
           <w:szCs w:val="20"/>
         </w:rPr>
-        <w:t>Client 0 recieved the desired value, 120.</w:t>
+        <w:t>Client 0 recei</w:t>
+      </w:r>
+      <w:r>
+        <w:rPr>
+          <w:rFonts w:ascii="Consolas" w:hAnsi="Consolas" w:cs="Consolas"/>
+          <w:color w:val="000000"/>
+          <w:sz w:val="20"/>
+          <w:szCs w:val="20"/>
+        </w:rPr>
+        <w:t>ved the desired value, 120.</w:t>
       </w:r>
     </w:p>
     <w:p>
@@ -19944,30 +20102,66 @@
           <w:sz w:val="20"/>
           <w:szCs w:val="20"/>
         </w:rPr>
-        <w:t>Client 10 recieved the desired value, 120.</w:t>
-      </w:r>
-    </w:p>
-    <w:p>
-      <w:pPr>
-        <w:autoSpaceDE w:val="0"/>
-        <w:autoSpaceDN w:val="0"/>
-        <w:adjustRightInd w:val="0"/>
-        <w:spacing w:after="0" w:line="240" w:lineRule="auto"/>
-        <w:ind w:left="720"/>
-        <w:rPr>
-          <w:rFonts w:ascii="Consolas" w:hAnsi="Consolas" w:cs="Consolas"/>
-          <w:sz w:val="20"/>
-          <w:szCs w:val="20"/>
-        </w:rPr>
-      </w:pPr>
-      <w:r>
-        <w:rPr>
-          <w:rFonts w:ascii="Consolas" w:hAnsi="Consolas" w:cs="Consolas"/>
-          <w:color w:val="000000"/>
-          <w:sz w:val="20"/>
-          <w:szCs w:val="20"/>
-        </w:rPr>
-        <w:t>Client 0 has recieved the wrong value. 31 was returned instead of 30.</w:t>
+        <w:t xml:space="preserve">Client 10 </w:t>
+      </w:r>
+      <w:r>
+        <w:rPr>
+          <w:rFonts w:ascii="Consolas" w:hAnsi="Consolas" w:cs="Consolas"/>
+          <w:color w:val="000000"/>
+          <w:sz w:val="20"/>
+          <w:szCs w:val="20"/>
+        </w:rPr>
+        <w:t>received</w:t>
+      </w:r>
+      <w:r>
+        <w:rPr>
+          <w:rFonts w:ascii="Consolas" w:hAnsi="Consolas" w:cs="Consolas"/>
+          <w:color w:val="000000"/>
+          <w:sz w:val="20"/>
+          <w:szCs w:val="20"/>
+        </w:rPr>
+        <w:t xml:space="preserve"> the desired value, 120.</w:t>
+      </w:r>
+    </w:p>
+    <w:p>
+      <w:pPr>
+        <w:autoSpaceDE w:val="0"/>
+        <w:autoSpaceDN w:val="0"/>
+        <w:adjustRightInd w:val="0"/>
+        <w:spacing w:after="0" w:line="240" w:lineRule="auto"/>
+        <w:ind w:left="720"/>
+        <w:rPr>
+          <w:rFonts w:ascii="Consolas" w:hAnsi="Consolas" w:cs="Consolas"/>
+          <w:sz w:val="20"/>
+          <w:szCs w:val="20"/>
+        </w:rPr>
+      </w:pPr>
+      <w:r>
+        <w:rPr>
+          <w:rFonts w:ascii="Consolas" w:hAnsi="Consolas" w:cs="Consolas"/>
+          <w:color w:val="000000"/>
+          <w:sz w:val="20"/>
+          <w:szCs w:val="20"/>
+        </w:rPr>
+        <w:t xml:space="preserve">Client 0 has </w:t>
+      </w:r>
+      <w:r>
+        <w:rPr>
+          <w:rFonts w:ascii="Consolas" w:hAnsi="Consolas" w:cs="Consolas"/>
+          <w:color w:val="000000"/>
+          <w:sz w:val="20"/>
+          <w:szCs w:val="20"/>
+        </w:rPr>
+        <w:t>received</w:t>
+      </w:r>
+      <w:r>
+        <w:rPr>
+          <w:rFonts w:ascii="Consolas" w:hAnsi="Consolas" w:cs="Consolas"/>
+          <w:color w:val="000000"/>
+          <w:sz w:val="20"/>
+          <w:szCs w:val="20"/>
+        </w:rPr>
+        <w:t xml:space="preserve"> the wrong value. 31 was returned instead of 30.</w:t>
       </w:r>
     </w:p>
     <w:p>
@@ -20013,7 +20207,25 @@
           <w:sz w:val="20"/>
           <w:szCs w:val="20"/>
         </w:rPr>
-        <w:t>Client 10 recieved the desired value, 130.</w:t>
+        <w:t xml:space="preserve">Client 10 </w:t>
+      </w:r>
+      <w:r>
+        <w:rPr>
+          <w:rFonts w:ascii="Consolas" w:hAnsi="Consolas" w:cs="Consolas"/>
+          <w:color w:val="000000"/>
+          <w:sz w:val="20"/>
+          <w:szCs w:val="20"/>
+        </w:rPr>
+        <w:t>received</w:t>
+      </w:r>
+      <w:r>
+        <w:rPr>
+          <w:rFonts w:ascii="Consolas" w:hAnsi="Consolas" w:cs="Consolas"/>
+          <w:color w:val="000000"/>
+          <w:sz w:val="20"/>
+          <w:szCs w:val="20"/>
+        </w:rPr>
+        <w:t xml:space="preserve"> the desired value, 130.</w:t>
       </w:r>
     </w:p>
     <w:p>
@@ -20059,7 +20271,25 @@
           <w:sz w:val="20"/>
           <w:szCs w:val="20"/>
         </w:rPr>
-        <w:t>Client 10 recieved the desired value, 140.</w:t>
+        <w:t xml:space="preserve">Client 10 </w:t>
+      </w:r>
+      <w:r>
+        <w:rPr>
+          <w:rFonts w:ascii="Consolas" w:hAnsi="Consolas" w:cs="Consolas"/>
+          <w:color w:val="000000"/>
+          <w:sz w:val="20"/>
+          <w:szCs w:val="20"/>
+        </w:rPr>
+        <w:t>received</w:t>
+      </w:r>
+      <w:r>
+        <w:rPr>
+          <w:rFonts w:ascii="Consolas" w:hAnsi="Consolas" w:cs="Consolas"/>
+          <w:color w:val="000000"/>
+          <w:sz w:val="20"/>
+          <w:szCs w:val="20"/>
+        </w:rPr>
+        <w:t xml:space="preserve"> the desired value, 140.</w:t>
       </w:r>
     </w:p>
     <w:p>
@@ -20128,7 +20358,25 @@
           <w:sz w:val="20"/>
           <w:szCs w:val="20"/>
         </w:rPr>
-        <w:t>Client 10 recieved the desired value, 150.</w:t>
+        <w:t xml:space="preserve">Client 10 </w:t>
+      </w:r>
+      <w:r>
+        <w:rPr>
+          <w:rFonts w:ascii="Consolas" w:hAnsi="Consolas" w:cs="Consolas"/>
+          <w:color w:val="000000"/>
+          <w:sz w:val="20"/>
+          <w:szCs w:val="20"/>
+        </w:rPr>
+        <w:t>received</w:t>
+      </w:r>
+      <w:r>
+        <w:rPr>
+          <w:rFonts w:ascii="Consolas" w:hAnsi="Consolas" w:cs="Consolas"/>
+          <w:color w:val="000000"/>
+          <w:sz w:val="20"/>
+          <w:szCs w:val="20"/>
+        </w:rPr>
+        <w:t xml:space="preserve"> the desired value, 150.</w:t>
       </w:r>
     </w:p>
     <w:p>
@@ -20152,7 +20400,25 @@
           <w:szCs w:val="20"/>
         </w:rPr>
         <w:lastRenderedPageBreak/>
-        <w:t>Client 0 recieved the desired value, 140.</w:t>
+        <w:t xml:space="preserve">Client 0 </w:t>
+      </w:r>
+      <w:r>
+        <w:rPr>
+          <w:rFonts w:ascii="Consolas" w:hAnsi="Consolas" w:cs="Consolas"/>
+          <w:color w:val="000000"/>
+          <w:sz w:val="20"/>
+          <w:szCs w:val="20"/>
+        </w:rPr>
+        <w:t>received</w:t>
+      </w:r>
+      <w:r>
+        <w:rPr>
+          <w:rFonts w:ascii="Consolas" w:hAnsi="Consolas" w:cs="Consolas"/>
+          <w:color w:val="000000"/>
+          <w:sz w:val="20"/>
+          <w:szCs w:val="20"/>
+        </w:rPr>
+        <w:t xml:space="preserve"> the desired value, 140.</w:t>
       </w:r>
     </w:p>
     <w:p>
@@ -20221,30 +20487,66 @@
           <w:sz w:val="20"/>
           <w:szCs w:val="20"/>
         </w:rPr>
-        <w:t>Client 10 recieved the desired value, 60.</w:t>
-      </w:r>
-    </w:p>
-    <w:p>
-      <w:pPr>
-        <w:autoSpaceDE w:val="0"/>
-        <w:autoSpaceDN w:val="0"/>
-        <w:adjustRightInd w:val="0"/>
-        <w:spacing w:after="0" w:line="240" w:lineRule="auto"/>
-        <w:ind w:left="720"/>
-        <w:rPr>
-          <w:rFonts w:ascii="Consolas" w:hAnsi="Consolas" w:cs="Consolas"/>
-          <w:sz w:val="20"/>
-          <w:szCs w:val="20"/>
-        </w:rPr>
-      </w:pPr>
-      <w:r>
-        <w:rPr>
-          <w:rFonts w:ascii="Consolas" w:hAnsi="Consolas" w:cs="Consolas"/>
-          <w:color w:val="000000"/>
-          <w:sz w:val="20"/>
-          <w:szCs w:val="20"/>
-        </w:rPr>
-        <w:t>Client 0 recieved the desired value, 150.</w:t>
+        <w:t xml:space="preserve">Client 10 </w:t>
+      </w:r>
+      <w:r>
+        <w:rPr>
+          <w:rFonts w:ascii="Consolas" w:hAnsi="Consolas" w:cs="Consolas"/>
+          <w:color w:val="000000"/>
+          <w:sz w:val="20"/>
+          <w:szCs w:val="20"/>
+        </w:rPr>
+        <w:t>received</w:t>
+      </w:r>
+      <w:r>
+        <w:rPr>
+          <w:rFonts w:ascii="Consolas" w:hAnsi="Consolas" w:cs="Consolas"/>
+          <w:color w:val="000000"/>
+          <w:sz w:val="20"/>
+          <w:szCs w:val="20"/>
+        </w:rPr>
+        <w:t xml:space="preserve"> the desired value, 60.</w:t>
+      </w:r>
+    </w:p>
+    <w:p>
+      <w:pPr>
+        <w:autoSpaceDE w:val="0"/>
+        <w:autoSpaceDN w:val="0"/>
+        <w:adjustRightInd w:val="0"/>
+        <w:spacing w:after="0" w:line="240" w:lineRule="auto"/>
+        <w:ind w:left="720"/>
+        <w:rPr>
+          <w:rFonts w:ascii="Consolas" w:hAnsi="Consolas" w:cs="Consolas"/>
+          <w:sz w:val="20"/>
+          <w:szCs w:val="20"/>
+        </w:rPr>
+      </w:pPr>
+      <w:r>
+        <w:rPr>
+          <w:rFonts w:ascii="Consolas" w:hAnsi="Consolas" w:cs="Consolas"/>
+          <w:color w:val="000000"/>
+          <w:sz w:val="20"/>
+          <w:szCs w:val="20"/>
+        </w:rPr>
+        <w:t xml:space="preserve">Client 0 </w:t>
+      </w:r>
+      <w:r>
+        <w:rPr>
+          <w:rFonts w:ascii="Consolas" w:hAnsi="Consolas" w:cs="Consolas"/>
+          <w:color w:val="000000"/>
+          <w:sz w:val="20"/>
+          <w:szCs w:val="20"/>
+        </w:rPr>
+        <w:t>received</w:t>
+      </w:r>
+      <w:r>
+        <w:rPr>
+          <w:rFonts w:ascii="Consolas" w:hAnsi="Consolas" w:cs="Consolas"/>
+          <w:color w:val="000000"/>
+          <w:sz w:val="20"/>
+          <w:szCs w:val="20"/>
+        </w:rPr>
+        <w:t xml:space="preserve"> the desired value, 150.</w:t>
       </w:r>
     </w:p>
     <w:p>
@@ -20313,30 +20615,66 @@
           <w:sz w:val="20"/>
           <w:szCs w:val="20"/>
         </w:rPr>
-        <w:t>Client 10 recieved the desired value, 170.</w:t>
-      </w:r>
-    </w:p>
-    <w:p>
-      <w:pPr>
-        <w:autoSpaceDE w:val="0"/>
-        <w:autoSpaceDN w:val="0"/>
-        <w:adjustRightInd w:val="0"/>
-        <w:spacing w:after="0" w:line="240" w:lineRule="auto"/>
-        <w:ind w:left="720"/>
-        <w:rPr>
-          <w:rFonts w:ascii="Consolas" w:hAnsi="Consolas" w:cs="Consolas"/>
-          <w:sz w:val="20"/>
-          <w:szCs w:val="20"/>
-        </w:rPr>
-      </w:pPr>
-      <w:r>
-        <w:rPr>
-          <w:rFonts w:ascii="Consolas" w:hAnsi="Consolas" w:cs="Consolas"/>
-          <w:color w:val="000000"/>
-          <w:sz w:val="20"/>
-          <w:szCs w:val="20"/>
-        </w:rPr>
-        <w:t>Client 0 has recieved the wrong value. 162 was returned instead of 160.</w:t>
+        <w:t xml:space="preserve">Client 10 </w:t>
+      </w:r>
+      <w:r>
+        <w:rPr>
+          <w:rFonts w:ascii="Consolas" w:hAnsi="Consolas" w:cs="Consolas"/>
+          <w:color w:val="000000"/>
+          <w:sz w:val="20"/>
+          <w:szCs w:val="20"/>
+        </w:rPr>
+        <w:t>received</w:t>
+      </w:r>
+      <w:r>
+        <w:rPr>
+          <w:rFonts w:ascii="Consolas" w:hAnsi="Consolas" w:cs="Consolas"/>
+          <w:color w:val="000000"/>
+          <w:sz w:val="20"/>
+          <w:szCs w:val="20"/>
+        </w:rPr>
+        <w:t xml:space="preserve"> the desired value, 170.</w:t>
+      </w:r>
+    </w:p>
+    <w:p>
+      <w:pPr>
+        <w:autoSpaceDE w:val="0"/>
+        <w:autoSpaceDN w:val="0"/>
+        <w:adjustRightInd w:val="0"/>
+        <w:spacing w:after="0" w:line="240" w:lineRule="auto"/>
+        <w:ind w:left="720"/>
+        <w:rPr>
+          <w:rFonts w:ascii="Consolas" w:hAnsi="Consolas" w:cs="Consolas"/>
+          <w:sz w:val="20"/>
+          <w:szCs w:val="20"/>
+        </w:rPr>
+      </w:pPr>
+      <w:r>
+        <w:rPr>
+          <w:rFonts w:ascii="Consolas" w:hAnsi="Consolas" w:cs="Consolas"/>
+          <w:color w:val="000000"/>
+          <w:sz w:val="20"/>
+          <w:szCs w:val="20"/>
+        </w:rPr>
+        <w:t xml:space="preserve">Client 0 has </w:t>
+      </w:r>
+      <w:r>
+        <w:rPr>
+          <w:rFonts w:ascii="Consolas" w:hAnsi="Consolas" w:cs="Consolas"/>
+          <w:color w:val="000000"/>
+          <w:sz w:val="20"/>
+          <w:szCs w:val="20"/>
+        </w:rPr>
+        <w:t>received</w:t>
+      </w:r>
+      <w:r>
+        <w:rPr>
+          <w:rFonts w:ascii="Consolas" w:hAnsi="Consolas" w:cs="Consolas"/>
+          <w:color w:val="000000"/>
+          <w:sz w:val="20"/>
+          <w:szCs w:val="20"/>
+        </w:rPr>
+        <w:t xml:space="preserve"> the wrong value. 162 was returned instead of 160.</w:t>
       </w:r>
     </w:p>
     <w:p>
@@ -20405,30 +20743,66 @@
           <w:sz w:val="20"/>
           <w:szCs w:val="20"/>
         </w:rPr>
-        <w:t>Client 10 recieved the desired value, 80.</w:t>
-      </w:r>
-    </w:p>
-    <w:p>
-      <w:pPr>
-        <w:autoSpaceDE w:val="0"/>
-        <w:autoSpaceDN w:val="0"/>
-        <w:adjustRightInd w:val="0"/>
-        <w:spacing w:after="0" w:line="240" w:lineRule="auto"/>
-        <w:ind w:left="720"/>
-        <w:rPr>
-          <w:rFonts w:ascii="Consolas" w:hAnsi="Consolas" w:cs="Consolas"/>
-          <w:sz w:val="20"/>
-          <w:szCs w:val="20"/>
-        </w:rPr>
-      </w:pPr>
-      <w:r>
-        <w:rPr>
-          <w:rFonts w:ascii="Consolas" w:hAnsi="Consolas" w:cs="Consolas"/>
-          <w:color w:val="000000"/>
-          <w:sz w:val="20"/>
-          <w:szCs w:val="20"/>
-        </w:rPr>
-        <w:t>Client 0 recieved the desired value, 70.</w:t>
+        <w:t xml:space="preserve">Client 10 </w:t>
+      </w:r>
+      <w:r>
+        <w:rPr>
+          <w:rFonts w:ascii="Consolas" w:hAnsi="Consolas" w:cs="Consolas"/>
+          <w:color w:val="000000"/>
+          <w:sz w:val="20"/>
+          <w:szCs w:val="20"/>
+        </w:rPr>
+        <w:t>received</w:t>
+      </w:r>
+      <w:r>
+        <w:rPr>
+          <w:rFonts w:ascii="Consolas" w:hAnsi="Consolas" w:cs="Consolas"/>
+          <w:color w:val="000000"/>
+          <w:sz w:val="20"/>
+          <w:szCs w:val="20"/>
+        </w:rPr>
+        <w:t xml:space="preserve"> the desired value, 80.</w:t>
+      </w:r>
+    </w:p>
+    <w:p>
+      <w:pPr>
+        <w:autoSpaceDE w:val="0"/>
+        <w:autoSpaceDN w:val="0"/>
+        <w:adjustRightInd w:val="0"/>
+        <w:spacing w:after="0" w:line="240" w:lineRule="auto"/>
+        <w:ind w:left="720"/>
+        <w:rPr>
+          <w:rFonts w:ascii="Consolas" w:hAnsi="Consolas" w:cs="Consolas"/>
+          <w:sz w:val="20"/>
+          <w:szCs w:val="20"/>
+        </w:rPr>
+      </w:pPr>
+      <w:r>
+        <w:rPr>
+          <w:rFonts w:ascii="Consolas" w:hAnsi="Consolas" w:cs="Consolas"/>
+          <w:color w:val="000000"/>
+          <w:sz w:val="20"/>
+          <w:szCs w:val="20"/>
+        </w:rPr>
+        <w:t xml:space="preserve">Client 0 </w:t>
+      </w:r>
+      <w:r>
+        <w:rPr>
+          <w:rFonts w:ascii="Consolas" w:hAnsi="Consolas" w:cs="Consolas"/>
+          <w:color w:val="000000"/>
+          <w:sz w:val="20"/>
+          <w:szCs w:val="20"/>
+        </w:rPr>
+        <w:t>received</w:t>
+      </w:r>
+      <w:r>
+        <w:rPr>
+          <w:rFonts w:ascii="Consolas" w:hAnsi="Consolas" w:cs="Consolas"/>
+          <w:color w:val="000000"/>
+          <w:sz w:val="20"/>
+          <w:szCs w:val="20"/>
+        </w:rPr>
+        <w:t xml:space="preserve"> the desired value, 70.</w:t>
       </w:r>
     </w:p>
     <w:p>
@@ -20497,30 +20871,66 @@
           <w:sz w:val="20"/>
           <w:szCs w:val="20"/>
         </w:rPr>
-        <w:t>Client 10 recieved the desired value, 190.</w:t>
-      </w:r>
-    </w:p>
-    <w:p>
-      <w:pPr>
-        <w:autoSpaceDE w:val="0"/>
-        <w:autoSpaceDN w:val="0"/>
-        <w:adjustRightInd w:val="0"/>
-        <w:spacing w:after="0" w:line="240" w:lineRule="auto"/>
-        <w:ind w:left="720"/>
-        <w:rPr>
-          <w:rFonts w:ascii="Consolas" w:hAnsi="Consolas" w:cs="Consolas"/>
-          <w:sz w:val="20"/>
-          <w:szCs w:val="20"/>
-        </w:rPr>
-      </w:pPr>
-      <w:r>
-        <w:rPr>
-          <w:rFonts w:ascii="Consolas" w:hAnsi="Consolas" w:cs="Consolas"/>
-          <w:color w:val="000000"/>
-          <w:sz w:val="20"/>
-          <w:szCs w:val="20"/>
-        </w:rPr>
-        <w:t>Client 0 recieved the desired value, 180.</w:t>
+        <w:t xml:space="preserve">Client 10 </w:t>
+      </w:r>
+      <w:r>
+        <w:rPr>
+          <w:rFonts w:ascii="Consolas" w:hAnsi="Consolas" w:cs="Consolas"/>
+          <w:color w:val="000000"/>
+          <w:sz w:val="20"/>
+          <w:szCs w:val="20"/>
+        </w:rPr>
+        <w:t>received</w:t>
+      </w:r>
+      <w:r>
+        <w:rPr>
+          <w:rFonts w:ascii="Consolas" w:hAnsi="Consolas" w:cs="Consolas"/>
+          <w:color w:val="000000"/>
+          <w:sz w:val="20"/>
+          <w:szCs w:val="20"/>
+        </w:rPr>
+        <w:t xml:space="preserve"> the desired value, 190.</w:t>
+      </w:r>
+    </w:p>
+    <w:p>
+      <w:pPr>
+        <w:autoSpaceDE w:val="0"/>
+        <w:autoSpaceDN w:val="0"/>
+        <w:adjustRightInd w:val="0"/>
+        <w:spacing w:after="0" w:line="240" w:lineRule="auto"/>
+        <w:ind w:left="720"/>
+        <w:rPr>
+          <w:rFonts w:ascii="Consolas" w:hAnsi="Consolas" w:cs="Consolas"/>
+          <w:sz w:val="20"/>
+          <w:szCs w:val="20"/>
+        </w:rPr>
+      </w:pPr>
+      <w:r>
+        <w:rPr>
+          <w:rFonts w:ascii="Consolas" w:hAnsi="Consolas" w:cs="Consolas"/>
+          <w:color w:val="000000"/>
+          <w:sz w:val="20"/>
+          <w:szCs w:val="20"/>
+        </w:rPr>
+        <w:t xml:space="preserve">Client 0 </w:t>
+      </w:r>
+      <w:r>
+        <w:rPr>
+          <w:rFonts w:ascii="Consolas" w:hAnsi="Consolas" w:cs="Consolas"/>
+          <w:color w:val="000000"/>
+          <w:sz w:val="20"/>
+          <w:szCs w:val="20"/>
+        </w:rPr>
+        <w:t>received</w:t>
+      </w:r>
+      <w:r>
+        <w:rPr>
+          <w:rFonts w:ascii="Consolas" w:hAnsi="Consolas" w:cs="Consolas"/>
+          <w:color w:val="000000"/>
+          <w:sz w:val="20"/>
+          <w:szCs w:val="20"/>
+        </w:rPr>
+        <w:t xml:space="preserve"> the desired value, 180.</w:t>
       </w:r>
     </w:p>
     <w:p>
@@ -20589,30 +20999,66 @@
           <w:sz w:val="20"/>
           <w:szCs w:val="20"/>
         </w:rPr>
-        <w:t>Client 10 recieved the desired value, 200.</w:t>
-      </w:r>
-    </w:p>
-    <w:p>
-      <w:pPr>
-        <w:autoSpaceDE w:val="0"/>
-        <w:autoSpaceDN w:val="0"/>
-        <w:adjustRightInd w:val="0"/>
-        <w:spacing w:after="0" w:line="240" w:lineRule="auto"/>
-        <w:ind w:left="720"/>
-        <w:rPr>
-          <w:rFonts w:ascii="Consolas" w:hAnsi="Consolas" w:cs="Consolas"/>
-          <w:sz w:val="20"/>
-          <w:szCs w:val="20"/>
-        </w:rPr>
-      </w:pPr>
-      <w:r>
-        <w:rPr>
-          <w:rFonts w:ascii="Consolas" w:hAnsi="Consolas" w:cs="Consolas"/>
-          <w:color w:val="000000"/>
-          <w:sz w:val="20"/>
-          <w:szCs w:val="20"/>
-        </w:rPr>
-        <w:t>Client 0 recieved the desired value, 90.</w:t>
+        <w:t xml:space="preserve">Client 10 </w:t>
+      </w:r>
+      <w:r>
+        <w:rPr>
+          <w:rFonts w:ascii="Consolas" w:hAnsi="Consolas" w:cs="Consolas"/>
+          <w:color w:val="000000"/>
+          <w:sz w:val="20"/>
+          <w:szCs w:val="20"/>
+        </w:rPr>
+        <w:t>received</w:t>
+      </w:r>
+      <w:r>
+        <w:rPr>
+          <w:rFonts w:ascii="Consolas" w:hAnsi="Consolas" w:cs="Consolas"/>
+          <w:color w:val="000000"/>
+          <w:sz w:val="20"/>
+          <w:szCs w:val="20"/>
+        </w:rPr>
+        <w:t xml:space="preserve"> the desired value, 200.</w:t>
+      </w:r>
+    </w:p>
+    <w:p>
+      <w:pPr>
+        <w:autoSpaceDE w:val="0"/>
+        <w:autoSpaceDN w:val="0"/>
+        <w:adjustRightInd w:val="0"/>
+        <w:spacing w:after="0" w:line="240" w:lineRule="auto"/>
+        <w:ind w:left="720"/>
+        <w:rPr>
+          <w:rFonts w:ascii="Consolas" w:hAnsi="Consolas" w:cs="Consolas"/>
+          <w:sz w:val="20"/>
+          <w:szCs w:val="20"/>
+        </w:rPr>
+      </w:pPr>
+      <w:r>
+        <w:rPr>
+          <w:rFonts w:ascii="Consolas" w:hAnsi="Consolas" w:cs="Consolas"/>
+          <w:color w:val="000000"/>
+          <w:sz w:val="20"/>
+          <w:szCs w:val="20"/>
+        </w:rPr>
+        <w:t xml:space="preserve">Client 0 </w:t>
+      </w:r>
+      <w:r>
+        <w:rPr>
+          <w:rFonts w:ascii="Consolas" w:hAnsi="Consolas" w:cs="Consolas"/>
+          <w:color w:val="000000"/>
+          <w:sz w:val="20"/>
+          <w:szCs w:val="20"/>
+        </w:rPr>
+        <w:t>received</w:t>
+      </w:r>
+      <w:r>
+        <w:rPr>
+          <w:rFonts w:ascii="Consolas" w:hAnsi="Consolas" w:cs="Consolas"/>
+          <w:color w:val="000000"/>
+          <w:sz w:val="20"/>
+          <w:szCs w:val="20"/>
+        </w:rPr>
+        <w:t xml:space="preserve"> the desired value, 90.</w:t>
       </w:r>
     </w:p>
     <w:p>
@@ -20755,7 +21201,25 @@
           <w:sz w:val="20"/>
           <w:szCs w:val="20"/>
         </w:rPr>
-        <w:t>Client 0 recieved the desired value, 100.</w:t>
+        <w:t xml:space="preserve">Client 0 </w:t>
+      </w:r>
+      <w:r>
+        <w:rPr>
+          <w:rFonts w:ascii="Consolas" w:hAnsi="Consolas" w:cs="Consolas"/>
+          <w:color w:val="000000"/>
+          <w:sz w:val="20"/>
+          <w:szCs w:val="20"/>
+        </w:rPr>
+        <w:t>received</w:t>
+      </w:r>
+      <w:r>
+        <w:rPr>
+          <w:rFonts w:ascii="Consolas" w:hAnsi="Consolas" w:cs="Consolas"/>
+          <w:color w:val="000000"/>
+          <w:sz w:val="20"/>
+          <w:szCs w:val="20"/>
+        </w:rPr>
+        <w:t xml:space="preserve"> the desired value, 100.</w:t>
       </w:r>
     </w:p>
     <w:p>
@@ -20865,7 +21329,7 @@
         </w:rPr>
         <w:pict>
           <v:shape id="_x0000_s1040" type="#_x0000_t75" style="position:absolute;margin-left:-.1pt;margin-top:35.35pt;width:451.2pt;height:99pt;z-index:251678720;mso-position-horizontal-relative:text;mso-position-vertical-relative:text">
-            <v:imagedata r:id="rId19" o:title="ex9.1_diagram"/>
+            <v:imagedata r:id="rId19" o:title="ex9"/>
             <w10:wrap type="square"/>
           </v:shape>
         </w:pict>
@@ -20876,7 +21340,15 @@
           <w:sz w:val="24"/>
           <w:szCs w:val="24"/>
         </w:rPr>
-        <w:t>Exercise 9-1</w:t>
+        <w:t>Ex</w:t>
+      </w:r>
+      <w:r>
+        <w:rPr>
+          <w:b/>
+          <w:sz w:val="24"/>
+          <w:szCs w:val="24"/>
+        </w:rPr>
+        <w:t xml:space="preserve"> 9-1</w:t>
       </w:r>
     </w:p>
     <w:p>
@@ -20926,8 +21398,6 @@
           <w:b/>
         </w:rPr>
       </w:pPr>
-      <w:bookmarkStart w:id="0" w:name="_GoBack"/>
-      <w:bookmarkEnd w:id="0"/>
       <w:r>
         <w:rPr>
           <w:b/>
@@ -23405,6 +23875,43 @@
         <w:spacing w:after="0" w:line="240" w:lineRule="auto"/>
         <w:ind w:left="720"/>
         <w:rPr>
+          <w:rFonts w:ascii="Consolas" w:hAnsi="Consolas" w:cs="Consolas"/>
+          <w:color w:val="000000"/>
+          <w:sz w:val="20"/>
+          <w:szCs w:val="20"/>
+        </w:rPr>
+      </w:pPr>
+      <w:r>
+        <w:rPr>
+          <w:rFonts w:ascii="Consolas" w:hAnsi="Consolas" w:cs="Consolas"/>
+          <w:color w:val="000000"/>
+          <w:sz w:val="20"/>
+          <w:szCs w:val="20"/>
+        </w:rPr>
+        <w:t>EventData -&gt; [source: 1, data: 199, missed: 0]</w:t>
+      </w:r>
+    </w:p>
+    <w:p>
+      <w:pPr>
+        <w:tabs>
+          <w:tab w:val="center" w:pos="4513"/>
+        </w:tabs>
+        <w:spacing w:after="0" w:line="240" w:lineRule="auto"/>
+        <w:rPr>
+          <w:rFonts w:ascii="Consolas" w:hAnsi="Consolas" w:cs="Consolas"/>
+          <w:color w:val="000000"/>
+          <w:sz w:val="20"/>
+          <w:szCs w:val="20"/>
+        </w:rPr>
+      </w:pPr>
+    </w:p>
+    <w:p>
+      <w:pPr>
+        <w:tabs>
+          <w:tab w:val="center" w:pos="4513"/>
+        </w:tabs>
+        <w:spacing w:after="0" w:line="240" w:lineRule="auto"/>
+        <w:rPr>
           <w:b/>
           <w:sz w:val="24"/>
           <w:szCs w:val="24"/>
@@ -23412,12 +23919,3574 @@
       </w:pPr>
       <w:r>
         <w:rPr>
-          <w:rFonts w:ascii="Consolas" w:hAnsi="Consolas" w:cs="Consolas"/>
-          <w:color w:val="000000"/>
-          <w:sz w:val="20"/>
-          <w:szCs w:val="20"/>
-        </w:rPr>
-        <w:t>EventData -&gt; [source: 1, data: 199, missed: 0]</w:t>
+          <w:b/>
+          <w:sz w:val="24"/>
+          <w:szCs w:val="24"/>
+        </w:rPr>
+        <w:br w:type="column"/>
+      </w:r>
+      <w:r>
+        <w:rPr>
+          <w:b/>
+          <w:sz w:val="24"/>
+          <w:szCs w:val="24"/>
+        </w:rPr>
+        <w:lastRenderedPageBreak/>
+        <w:t>Ex</w:t>
+      </w:r>
+      <w:r>
+        <w:rPr>
+          <w:b/>
+          <w:sz w:val="24"/>
+          <w:szCs w:val="24"/>
+        </w:rPr>
+        <w:t xml:space="preserve"> 9-2</w:t>
+      </w:r>
+    </w:p>
+    <w:p>
+      <w:pPr>
+        <w:tabs>
+          <w:tab w:val="center" w:pos="4513"/>
+        </w:tabs>
+        <w:spacing w:after="0" w:line="240" w:lineRule="auto"/>
+        <w:rPr>
+          <w:b/>
+          <w:sz w:val="24"/>
+          <w:szCs w:val="24"/>
+        </w:rPr>
+      </w:pPr>
+    </w:p>
+    <w:p>
+      <w:pPr>
+        <w:spacing w:after="0" w:line="240" w:lineRule="auto"/>
+      </w:pPr>
+      <w:r>
+        <w:t>(</w:t>
+      </w:r>
+      <w:r>
+        <w:t>Examples of the modifications made to the times associated with event generation and processing</w:t>
+      </w:r>
+      <w:r>
+        <w:t>)</w:t>
+      </w:r>
+    </w:p>
+    <w:p>
+      <w:pPr>
+        <w:tabs>
+          <w:tab w:val="center" w:pos="4513"/>
+        </w:tabs>
+        <w:spacing w:after="0" w:line="240" w:lineRule="auto"/>
+        <w:rPr>
+          <w:b/>
+        </w:rPr>
+      </w:pPr>
+      <w:r>
+        <w:rPr>
+          <w:b/>
+        </w:rPr>
+        <w:t>RunMultiStream.groovy</w:t>
+      </w:r>
+    </w:p>
+    <w:p>
+      <w:pPr>
+        <w:autoSpaceDE w:val="0"/>
+        <w:autoSpaceDN w:val="0"/>
+        <w:adjustRightInd w:val="0"/>
+        <w:spacing w:after="0" w:line="240" w:lineRule="auto"/>
+        <w:ind w:firstLine="720"/>
+        <w:rPr>
+          <w:rFonts w:ascii="Consolas" w:hAnsi="Consolas" w:cs="Consolas"/>
+          <w:sz w:val="20"/>
+          <w:szCs w:val="20"/>
+        </w:rPr>
+      </w:pPr>
+      <w:r>
+        <w:rPr>
+          <w:rFonts w:ascii="Consolas" w:hAnsi="Consolas" w:cs="Consolas"/>
+          <w:color w:val="3F7F5F"/>
+          <w:sz w:val="20"/>
+          <w:szCs w:val="20"/>
+        </w:rPr>
+        <w:t>//High delay in event generation</w:t>
+      </w:r>
+    </w:p>
+    <w:p>
+      <w:pPr>
+        <w:autoSpaceDE w:val="0"/>
+        <w:autoSpaceDN w:val="0"/>
+        <w:adjustRightInd w:val="0"/>
+        <w:spacing w:after="0" w:line="240" w:lineRule="auto"/>
+        <w:ind w:firstLine="720"/>
+        <w:rPr>
+          <w:rFonts w:ascii="Consolas" w:hAnsi="Consolas" w:cs="Consolas"/>
+          <w:sz w:val="20"/>
+          <w:szCs w:val="20"/>
+        </w:rPr>
+      </w:pPr>
+      <w:r>
+        <w:rPr>
+          <w:rFonts w:ascii="Consolas" w:hAnsi="Consolas" w:cs="Consolas"/>
+          <w:color w:val="6A3E3E"/>
+          <w:sz w:val="20"/>
+          <w:szCs w:val="20"/>
+        </w:rPr>
+        <w:t>minTimes</w:t>
+      </w:r>
+      <w:r>
+        <w:rPr>
+          <w:rFonts w:ascii="Consolas" w:hAnsi="Consolas" w:cs="Consolas"/>
+          <w:color w:val="000000"/>
+          <w:sz w:val="20"/>
+          <w:szCs w:val="20"/>
+        </w:rPr>
+        <w:t xml:space="preserve"> = [ 1000, 1020, 1030, 1040, 1050, 1010, 1020, 1030, 1040 ]</w:t>
+      </w:r>
+    </w:p>
+    <w:p>
+      <w:pPr>
+        <w:autoSpaceDE w:val="0"/>
+        <w:autoSpaceDN w:val="0"/>
+        <w:adjustRightInd w:val="0"/>
+        <w:spacing w:after="0" w:line="240" w:lineRule="auto"/>
+        <w:ind w:left="720"/>
+        <w:rPr>
+          <w:rFonts w:ascii="Consolas" w:hAnsi="Consolas" w:cs="Consolas"/>
+          <w:color w:val="000000"/>
+          <w:sz w:val="20"/>
+          <w:szCs w:val="20"/>
+        </w:rPr>
+      </w:pPr>
+      <w:r>
+        <w:rPr>
+          <w:rFonts w:ascii="Consolas" w:hAnsi="Consolas" w:cs="Consolas"/>
+          <w:color w:val="6A3E3E"/>
+          <w:sz w:val="20"/>
+          <w:szCs w:val="20"/>
+        </w:rPr>
+        <w:t>maxTimes</w:t>
+      </w:r>
+      <w:r>
+        <w:rPr>
+          <w:rFonts w:ascii="Consolas" w:hAnsi="Consolas" w:cs="Consolas"/>
+          <w:color w:val="000000"/>
+          <w:sz w:val="20"/>
+          <w:szCs w:val="20"/>
+        </w:rPr>
+        <w:t xml:space="preserve"> = [ 1100, 1150, 1200, 1050, 1060, 1030, 1060, 1100, 1080 ] </w:t>
+      </w:r>
+    </w:p>
+    <w:p>
+      <w:pPr>
+        <w:autoSpaceDE w:val="0"/>
+        <w:autoSpaceDN w:val="0"/>
+        <w:adjustRightInd w:val="0"/>
+        <w:spacing w:after="0" w:line="240" w:lineRule="auto"/>
+        <w:ind w:left="720"/>
+        <w:rPr>
+          <w:rFonts w:ascii="Consolas" w:hAnsi="Consolas" w:cs="Consolas"/>
+          <w:color w:val="000000"/>
+          <w:sz w:val="20"/>
+          <w:szCs w:val="20"/>
+        </w:rPr>
+      </w:pPr>
+    </w:p>
+    <w:p>
+      <w:pPr>
+        <w:autoSpaceDE w:val="0"/>
+        <w:autoSpaceDN w:val="0"/>
+        <w:adjustRightInd w:val="0"/>
+        <w:spacing w:after="0" w:line="240" w:lineRule="auto"/>
+        <w:ind w:firstLine="720"/>
+        <w:rPr>
+          <w:rFonts w:ascii="Consolas" w:hAnsi="Consolas" w:cs="Consolas"/>
+          <w:sz w:val="20"/>
+          <w:szCs w:val="20"/>
+        </w:rPr>
+      </w:pPr>
+      <w:r>
+        <w:rPr>
+          <w:rFonts w:ascii="Consolas" w:hAnsi="Consolas" w:cs="Consolas"/>
+          <w:b/>
+          <w:bCs/>
+          <w:color w:val="972C78"/>
+          <w:sz w:val="20"/>
+          <w:szCs w:val="20"/>
+        </w:rPr>
+        <w:t>def</w:t>
+      </w:r>
+      <w:r>
+        <w:rPr>
+          <w:rFonts w:ascii="Consolas" w:hAnsi="Consolas" w:cs="Consolas"/>
+          <w:color w:val="000000"/>
+          <w:sz w:val="20"/>
+          <w:szCs w:val="20"/>
+        </w:rPr>
+        <w:t xml:space="preserve"> </w:t>
+      </w:r>
+      <w:r>
+        <w:rPr>
+          <w:rFonts w:ascii="Consolas" w:hAnsi="Consolas" w:cs="Consolas"/>
+          <w:color w:val="6A3E3E"/>
+          <w:sz w:val="20"/>
+          <w:szCs w:val="20"/>
+        </w:rPr>
+        <w:t>eventProcess</w:t>
+      </w:r>
+      <w:r>
+        <w:rPr>
+          <w:rFonts w:ascii="Consolas" w:hAnsi="Consolas" w:cs="Consolas"/>
+          <w:color w:val="000000"/>
+          <w:sz w:val="20"/>
+          <w:szCs w:val="20"/>
+        </w:rPr>
+        <w:t xml:space="preserve"> = </w:t>
+      </w:r>
+      <w:r>
+        <w:rPr>
+          <w:rFonts w:ascii="Consolas" w:hAnsi="Consolas" w:cs="Consolas"/>
+          <w:b/>
+          <w:bCs/>
+          <w:color w:val="972C78"/>
+          <w:sz w:val="20"/>
+          <w:szCs w:val="20"/>
+        </w:rPr>
+        <w:t>new</w:t>
+      </w:r>
+      <w:r>
+        <w:rPr>
+          <w:rFonts w:ascii="Consolas" w:hAnsi="Consolas" w:cs="Consolas"/>
+          <w:color w:val="000000"/>
+          <w:sz w:val="20"/>
+          <w:szCs w:val="20"/>
+        </w:rPr>
+        <w:t xml:space="preserve"> EventProcessing (</w:t>
+      </w:r>
+      <w:r>
+        <w:rPr>
+          <w:rFonts w:ascii="Consolas" w:hAnsi="Consolas" w:cs="Consolas"/>
+          <w:color w:val="FF00CC"/>
+          <w:sz w:val="20"/>
+          <w:szCs w:val="20"/>
+        </w:rPr>
+        <w:t>eventStreams</w:t>
+      </w:r>
+      <w:r>
+        <w:rPr>
+          <w:rFonts w:ascii="Consolas" w:hAnsi="Consolas" w:cs="Consolas"/>
+          <w:color w:val="000000"/>
+          <w:sz w:val="20"/>
+          <w:szCs w:val="20"/>
+        </w:rPr>
+        <w:t xml:space="preserve">: </w:t>
+      </w:r>
+      <w:r>
+        <w:rPr>
+          <w:rFonts w:ascii="Consolas" w:hAnsi="Consolas" w:cs="Consolas"/>
+          <w:color w:val="6A3E3E"/>
+          <w:sz w:val="20"/>
+          <w:szCs w:val="20"/>
+        </w:rPr>
+        <w:t>eventsList</w:t>
+      </w:r>
+      <w:r>
+        <w:rPr>
+          <w:rFonts w:ascii="Consolas" w:hAnsi="Consolas" w:cs="Consolas"/>
+          <w:color w:val="000000"/>
+          <w:sz w:val="20"/>
+          <w:szCs w:val="20"/>
+        </w:rPr>
+        <w:t>,</w:t>
+      </w:r>
+    </w:p>
+    <w:p>
+      <w:pPr>
+        <w:autoSpaceDE w:val="0"/>
+        <w:autoSpaceDN w:val="0"/>
+        <w:adjustRightInd w:val="0"/>
+        <w:spacing w:after="0" w:line="240" w:lineRule="auto"/>
+        <w:rPr>
+          <w:rFonts w:ascii="Consolas" w:hAnsi="Consolas" w:cs="Consolas"/>
+          <w:sz w:val="20"/>
+          <w:szCs w:val="20"/>
+        </w:rPr>
+      </w:pPr>
+      <w:r>
+        <w:rPr>
+          <w:rFonts w:ascii="Consolas" w:hAnsi="Consolas" w:cs="Consolas"/>
+          <w:color w:val="000000"/>
+          <w:sz w:val="20"/>
+          <w:szCs w:val="20"/>
+        </w:rPr>
+        <w:tab/>
+      </w:r>
+      <w:r>
+        <w:rPr>
+          <w:rFonts w:ascii="Consolas" w:hAnsi="Consolas" w:cs="Consolas"/>
+          <w:color w:val="000000"/>
+          <w:sz w:val="20"/>
+          <w:szCs w:val="20"/>
+        </w:rPr>
+        <w:tab/>
+      </w:r>
+      <w:r>
+        <w:rPr>
+          <w:rFonts w:ascii="Consolas" w:hAnsi="Consolas" w:cs="Consolas"/>
+          <w:color w:val="000000"/>
+          <w:sz w:val="20"/>
+          <w:szCs w:val="20"/>
+        </w:rPr>
+        <w:tab/>
+      </w:r>
+      <w:r>
+        <w:rPr>
+          <w:rFonts w:ascii="Consolas" w:hAnsi="Consolas" w:cs="Consolas"/>
+          <w:color w:val="000000"/>
+          <w:sz w:val="20"/>
+          <w:szCs w:val="20"/>
+        </w:rPr>
+        <w:tab/>
+      </w:r>
+      <w:r>
+        <w:rPr>
+          <w:rFonts w:ascii="Consolas" w:hAnsi="Consolas" w:cs="Consolas"/>
+          <w:color w:val="000000"/>
+          <w:sz w:val="20"/>
+          <w:szCs w:val="20"/>
+        </w:rPr>
+        <w:tab/>
+      </w:r>
+      <w:r>
+        <w:rPr>
+          <w:rFonts w:ascii="Consolas" w:hAnsi="Consolas" w:cs="Consolas"/>
+          <w:color w:val="000000"/>
+          <w:sz w:val="20"/>
+          <w:szCs w:val="20"/>
+        </w:rPr>
+        <w:tab/>
+      </w:r>
+      <w:r>
+        <w:rPr>
+          <w:rFonts w:ascii="Consolas" w:hAnsi="Consolas" w:cs="Consolas"/>
+          <w:color w:val="000000"/>
+          <w:sz w:val="20"/>
+          <w:szCs w:val="20"/>
+        </w:rPr>
+        <w:tab/>
+      </w:r>
+      <w:r>
+        <w:rPr>
+          <w:rFonts w:ascii="Consolas" w:hAnsi="Consolas" w:cs="Consolas"/>
+          <w:color w:val="3F7F5F"/>
+          <w:sz w:val="20"/>
+          <w:szCs w:val="20"/>
+        </w:rPr>
+        <w:t>//Default delay in processing</w:t>
+      </w:r>
+    </w:p>
+    <w:p>
+      <w:pPr>
+        <w:autoSpaceDE w:val="0"/>
+        <w:autoSpaceDN w:val="0"/>
+        <w:adjustRightInd w:val="0"/>
+        <w:spacing w:after="0" w:line="240" w:lineRule="auto"/>
+        <w:rPr>
+          <w:rFonts w:ascii="Consolas" w:hAnsi="Consolas" w:cs="Consolas"/>
+          <w:sz w:val="20"/>
+          <w:szCs w:val="20"/>
+        </w:rPr>
+      </w:pPr>
+      <w:r>
+        <w:rPr>
+          <w:rFonts w:ascii="Consolas" w:hAnsi="Consolas" w:cs="Consolas"/>
+          <w:color w:val="000000"/>
+          <w:sz w:val="20"/>
+          <w:szCs w:val="20"/>
+        </w:rPr>
+        <w:t xml:space="preserve">                                           </w:t>
+      </w:r>
+      <w:r>
+        <w:rPr>
+          <w:rFonts w:ascii="Consolas" w:hAnsi="Consolas" w:cs="Consolas"/>
+          <w:color w:val="000000"/>
+          <w:sz w:val="20"/>
+          <w:szCs w:val="20"/>
+        </w:rPr>
+        <w:tab/>
+      </w:r>
+      <w:r>
+        <w:rPr>
+          <w:rFonts w:ascii="Consolas" w:hAnsi="Consolas" w:cs="Consolas"/>
+          <w:color w:val="FF00CC"/>
+          <w:sz w:val="20"/>
+          <w:szCs w:val="20"/>
+        </w:rPr>
+        <w:t>minTime</w:t>
+      </w:r>
+      <w:r>
+        <w:rPr>
+          <w:rFonts w:ascii="Consolas" w:hAnsi="Consolas" w:cs="Consolas"/>
+          <w:color w:val="000000"/>
+          <w:sz w:val="20"/>
+          <w:szCs w:val="20"/>
+        </w:rPr>
+        <w:t>: 10,</w:t>
+      </w:r>
+    </w:p>
+    <w:p>
+      <w:pPr>
+        <w:autoSpaceDE w:val="0"/>
+        <w:autoSpaceDN w:val="0"/>
+        <w:adjustRightInd w:val="0"/>
+        <w:spacing w:after="0" w:line="240" w:lineRule="auto"/>
+        <w:ind w:left="720"/>
+        <w:rPr>
+          <w:rFonts w:ascii="Consolas" w:hAnsi="Consolas" w:cs="Consolas"/>
+          <w:color w:val="000000"/>
+          <w:sz w:val="20"/>
+          <w:szCs w:val="20"/>
+        </w:rPr>
+      </w:pPr>
+      <w:r>
+        <w:rPr>
+          <w:rFonts w:ascii="Consolas" w:hAnsi="Consolas" w:cs="Consolas"/>
+          <w:color w:val="000000"/>
+          <w:sz w:val="20"/>
+          <w:szCs w:val="20"/>
+        </w:rPr>
+        <w:t xml:space="preserve">                                      </w:t>
+      </w:r>
+      <w:r>
+        <w:rPr>
+          <w:rFonts w:ascii="Consolas" w:hAnsi="Consolas" w:cs="Consolas"/>
+          <w:color w:val="000000"/>
+          <w:sz w:val="20"/>
+          <w:szCs w:val="20"/>
+        </w:rPr>
+        <w:tab/>
+      </w:r>
+      <w:r>
+        <w:rPr>
+          <w:rFonts w:ascii="Consolas" w:hAnsi="Consolas" w:cs="Consolas"/>
+          <w:color w:val="FF00CC"/>
+          <w:sz w:val="20"/>
+          <w:szCs w:val="20"/>
+        </w:rPr>
+        <w:t>maxTime</w:t>
+      </w:r>
+      <w:r>
+        <w:rPr>
+          <w:rFonts w:ascii="Consolas" w:hAnsi="Consolas" w:cs="Consolas"/>
+          <w:color w:val="000000"/>
+          <w:sz w:val="20"/>
+          <w:szCs w:val="20"/>
+        </w:rPr>
+        <w:t>: 400 )</w:t>
+      </w:r>
+    </w:p>
+    <w:p>
+      <w:pPr>
+        <w:autoSpaceDE w:val="0"/>
+        <w:autoSpaceDN w:val="0"/>
+        <w:adjustRightInd w:val="0"/>
+        <w:spacing w:after="0" w:line="240" w:lineRule="auto"/>
+        <w:ind w:left="720"/>
+        <w:rPr>
+          <w:rFonts w:ascii="Consolas" w:hAnsi="Consolas" w:cs="Consolas"/>
+          <w:color w:val="000000"/>
+          <w:sz w:val="20"/>
+          <w:szCs w:val="20"/>
+        </w:rPr>
+      </w:pPr>
+    </w:p>
+    <w:p>
+      <w:pPr>
+        <w:autoSpaceDE w:val="0"/>
+        <w:autoSpaceDN w:val="0"/>
+        <w:adjustRightInd w:val="0"/>
+        <w:spacing w:after="0" w:line="240" w:lineRule="auto"/>
+        <w:ind w:left="720"/>
+        <w:rPr>
+          <w:rFonts w:ascii="Consolas" w:hAnsi="Consolas" w:cs="Consolas"/>
+          <w:sz w:val="20"/>
+          <w:szCs w:val="20"/>
+        </w:rPr>
+      </w:pPr>
+      <w:r>
+        <w:rPr>
+          <w:rFonts w:ascii="Consolas" w:hAnsi="Consolas" w:cs="Consolas"/>
+          <w:color w:val="3F7F5F"/>
+          <w:sz w:val="20"/>
+          <w:szCs w:val="20"/>
+        </w:rPr>
+        <w:t>//Low delay in event generation</w:t>
+      </w:r>
+    </w:p>
+    <w:p>
+      <w:pPr>
+        <w:autoSpaceDE w:val="0"/>
+        <w:autoSpaceDN w:val="0"/>
+        <w:adjustRightInd w:val="0"/>
+        <w:spacing w:after="0" w:line="240" w:lineRule="auto"/>
+        <w:ind w:firstLine="720"/>
+        <w:rPr>
+          <w:rFonts w:ascii="Consolas" w:hAnsi="Consolas" w:cs="Consolas"/>
+          <w:sz w:val="20"/>
+          <w:szCs w:val="20"/>
+        </w:rPr>
+      </w:pPr>
+      <w:r>
+        <w:rPr>
+          <w:rFonts w:ascii="Consolas" w:hAnsi="Consolas" w:cs="Consolas"/>
+          <w:color w:val="6A3E3E"/>
+          <w:sz w:val="20"/>
+          <w:szCs w:val="20"/>
+        </w:rPr>
+        <w:t>minTimes</w:t>
+      </w:r>
+      <w:r>
+        <w:rPr>
+          <w:rFonts w:ascii="Consolas" w:hAnsi="Consolas" w:cs="Consolas"/>
+          <w:color w:val="000000"/>
+          <w:sz w:val="20"/>
+          <w:szCs w:val="20"/>
+        </w:rPr>
+        <w:t xml:space="preserve"> = [ 10, 20, 30, 40, 50, 10, 20, 30, 40 ]</w:t>
+      </w:r>
+    </w:p>
+    <w:p>
+      <w:pPr>
+        <w:autoSpaceDE w:val="0"/>
+        <w:autoSpaceDN w:val="0"/>
+        <w:adjustRightInd w:val="0"/>
+        <w:spacing w:after="0" w:line="240" w:lineRule="auto"/>
+        <w:ind w:left="720"/>
+        <w:rPr>
+          <w:rFonts w:ascii="Consolas" w:hAnsi="Consolas" w:cs="Consolas"/>
+          <w:color w:val="000000"/>
+          <w:sz w:val="20"/>
+          <w:szCs w:val="20"/>
+        </w:rPr>
+      </w:pPr>
+      <w:r>
+        <w:rPr>
+          <w:rFonts w:ascii="Consolas" w:hAnsi="Consolas" w:cs="Consolas"/>
+          <w:color w:val="6A3E3E"/>
+          <w:sz w:val="20"/>
+          <w:szCs w:val="20"/>
+        </w:rPr>
+        <w:t>maxTimes</w:t>
+      </w:r>
+      <w:r>
+        <w:rPr>
+          <w:rFonts w:ascii="Consolas" w:hAnsi="Consolas" w:cs="Consolas"/>
+          <w:color w:val="000000"/>
+          <w:sz w:val="20"/>
+          <w:szCs w:val="20"/>
+        </w:rPr>
+        <w:t xml:space="preserve"> = [ 20, 30, 40, 50, 60, 70, 80, 90, 100 ] </w:t>
+      </w:r>
+    </w:p>
+    <w:p>
+      <w:pPr>
+        <w:autoSpaceDE w:val="0"/>
+        <w:autoSpaceDN w:val="0"/>
+        <w:adjustRightInd w:val="0"/>
+        <w:spacing w:after="0" w:line="240" w:lineRule="auto"/>
+        <w:ind w:left="720"/>
+        <w:rPr>
+          <w:rFonts w:ascii="Consolas" w:hAnsi="Consolas" w:cs="Consolas"/>
+          <w:color w:val="000000"/>
+          <w:sz w:val="20"/>
+          <w:szCs w:val="20"/>
+        </w:rPr>
+      </w:pPr>
+    </w:p>
+    <w:p>
+      <w:pPr>
+        <w:autoSpaceDE w:val="0"/>
+        <w:autoSpaceDN w:val="0"/>
+        <w:adjustRightInd w:val="0"/>
+        <w:spacing w:after="0" w:line="240" w:lineRule="auto"/>
+        <w:ind w:firstLine="720"/>
+        <w:rPr>
+          <w:rFonts w:ascii="Consolas" w:hAnsi="Consolas" w:cs="Consolas"/>
+          <w:sz w:val="20"/>
+          <w:szCs w:val="20"/>
+        </w:rPr>
+      </w:pPr>
+      <w:r>
+        <w:rPr>
+          <w:rFonts w:ascii="Consolas" w:hAnsi="Consolas" w:cs="Consolas"/>
+          <w:b/>
+          <w:bCs/>
+          <w:color w:val="972C78"/>
+          <w:sz w:val="20"/>
+          <w:szCs w:val="20"/>
+        </w:rPr>
+        <w:t>def</w:t>
+      </w:r>
+      <w:r>
+        <w:rPr>
+          <w:rFonts w:ascii="Consolas" w:hAnsi="Consolas" w:cs="Consolas"/>
+          <w:color w:val="000000"/>
+          <w:sz w:val="20"/>
+          <w:szCs w:val="20"/>
+        </w:rPr>
+        <w:t xml:space="preserve"> </w:t>
+      </w:r>
+      <w:r>
+        <w:rPr>
+          <w:rFonts w:ascii="Consolas" w:hAnsi="Consolas" w:cs="Consolas"/>
+          <w:color w:val="6A3E3E"/>
+          <w:sz w:val="20"/>
+          <w:szCs w:val="20"/>
+        </w:rPr>
+        <w:t>eventProcess</w:t>
+      </w:r>
+      <w:r>
+        <w:rPr>
+          <w:rFonts w:ascii="Consolas" w:hAnsi="Consolas" w:cs="Consolas"/>
+          <w:color w:val="000000"/>
+          <w:sz w:val="20"/>
+          <w:szCs w:val="20"/>
+        </w:rPr>
+        <w:t xml:space="preserve"> = </w:t>
+      </w:r>
+      <w:r>
+        <w:rPr>
+          <w:rFonts w:ascii="Consolas" w:hAnsi="Consolas" w:cs="Consolas"/>
+          <w:b/>
+          <w:bCs/>
+          <w:color w:val="972C78"/>
+          <w:sz w:val="20"/>
+          <w:szCs w:val="20"/>
+        </w:rPr>
+        <w:t>new</w:t>
+      </w:r>
+      <w:r>
+        <w:rPr>
+          <w:rFonts w:ascii="Consolas" w:hAnsi="Consolas" w:cs="Consolas"/>
+          <w:color w:val="000000"/>
+          <w:sz w:val="20"/>
+          <w:szCs w:val="20"/>
+        </w:rPr>
+        <w:t xml:space="preserve"> EventProcessing ( </w:t>
+      </w:r>
+      <w:r>
+        <w:rPr>
+          <w:rFonts w:ascii="Consolas" w:hAnsi="Consolas" w:cs="Consolas"/>
+          <w:color w:val="FF00CC"/>
+          <w:sz w:val="20"/>
+          <w:szCs w:val="20"/>
+        </w:rPr>
+        <w:t>eventStreams</w:t>
+      </w:r>
+      <w:r>
+        <w:rPr>
+          <w:rFonts w:ascii="Consolas" w:hAnsi="Consolas" w:cs="Consolas"/>
+          <w:color w:val="000000"/>
+          <w:sz w:val="20"/>
+          <w:szCs w:val="20"/>
+        </w:rPr>
+        <w:t xml:space="preserve">: </w:t>
+      </w:r>
+      <w:r>
+        <w:rPr>
+          <w:rFonts w:ascii="Consolas" w:hAnsi="Consolas" w:cs="Consolas"/>
+          <w:color w:val="6A3E3E"/>
+          <w:sz w:val="20"/>
+          <w:szCs w:val="20"/>
+        </w:rPr>
+        <w:t>eventsList</w:t>
+      </w:r>
+      <w:r>
+        <w:rPr>
+          <w:rFonts w:ascii="Consolas" w:hAnsi="Consolas" w:cs="Consolas"/>
+          <w:color w:val="000000"/>
+          <w:sz w:val="20"/>
+          <w:szCs w:val="20"/>
+        </w:rPr>
+        <w:t>,</w:t>
+      </w:r>
+    </w:p>
+    <w:p>
+      <w:pPr>
+        <w:autoSpaceDE w:val="0"/>
+        <w:autoSpaceDN w:val="0"/>
+        <w:adjustRightInd w:val="0"/>
+        <w:spacing w:after="0" w:line="240" w:lineRule="auto"/>
+        <w:rPr>
+          <w:rFonts w:ascii="Consolas" w:hAnsi="Consolas" w:cs="Consolas"/>
+          <w:sz w:val="20"/>
+          <w:szCs w:val="20"/>
+        </w:rPr>
+      </w:pPr>
+      <w:r>
+        <w:rPr>
+          <w:rFonts w:ascii="Consolas" w:hAnsi="Consolas" w:cs="Consolas"/>
+          <w:color w:val="000000"/>
+          <w:sz w:val="20"/>
+          <w:szCs w:val="20"/>
+        </w:rPr>
+        <w:tab/>
+      </w:r>
+      <w:r>
+        <w:rPr>
+          <w:rFonts w:ascii="Consolas" w:hAnsi="Consolas" w:cs="Consolas"/>
+          <w:color w:val="000000"/>
+          <w:sz w:val="20"/>
+          <w:szCs w:val="20"/>
+        </w:rPr>
+        <w:tab/>
+      </w:r>
+      <w:r>
+        <w:rPr>
+          <w:rFonts w:ascii="Consolas" w:hAnsi="Consolas" w:cs="Consolas"/>
+          <w:color w:val="000000"/>
+          <w:sz w:val="20"/>
+          <w:szCs w:val="20"/>
+        </w:rPr>
+        <w:tab/>
+      </w:r>
+      <w:r>
+        <w:rPr>
+          <w:rFonts w:ascii="Consolas" w:hAnsi="Consolas" w:cs="Consolas"/>
+          <w:color w:val="000000"/>
+          <w:sz w:val="20"/>
+          <w:szCs w:val="20"/>
+        </w:rPr>
+        <w:tab/>
+      </w:r>
+      <w:r>
+        <w:rPr>
+          <w:rFonts w:ascii="Consolas" w:hAnsi="Consolas" w:cs="Consolas"/>
+          <w:color w:val="000000"/>
+          <w:sz w:val="20"/>
+          <w:szCs w:val="20"/>
+        </w:rPr>
+        <w:tab/>
+      </w:r>
+      <w:r>
+        <w:rPr>
+          <w:rFonts w:ascii="Consolas" w:hAnsi="Consolas" w:cs="Consolas"/>
+          <w:color w:val="000000"/>
+          <w:sz w:val="20"/>
+          <w:szCs w:val="20"/>
+        </w:rPr>
+        <w:tab/>
+      </w:r>
+      <w:r>
+        <w:rPr>
+          <w:rFonts w:ascii="Consolas" w:hAnsi="Consolas" w:cs="Consolas"/>
+          <w:color w:val="000000"/>
+          <w:sz w:val="20"/>
+          <w:szCs w:val="20"/>
+        </w:rPr>
+        <w:tab/>
+      </w:r>
+      <w:r>
+        <w:rPr>
+          <w:rFonts w:ascii="Consolas" w:hAnsi="Consolas" w:cs="Consolas"/>
+          <w:color w:val="3F7F5F"/>
+          <w:sz w:val="20"/>
+          <w:szCs w:val="20"/>
+        </w:rPr>
+        <w:t>//High delay in processing</w:t>
+      </w:r>
+    </w:p>
+    <w:p>
+      <w:pPr>
+        <w:autoSpaceDE w:val="0"/>
+        <w:autoSpaceDN w:val="0"/>
+        <w:adjustRightInd w:val="0"/>
+        <w:spacing w:after="0" w:line="240" w:lineRule="auto"/>
+        <w:rPr>
+          <w:rFonts w:ascii="Consolas" w:hAnsi="Consolas" w:cs="Consolas"/>
+          <w:sz w:val="20"/>
+          <w:szCs w:val="20"/>
+        </w:rPr>
+      </w:pPr>
+      <w:r>
+        <w:rPr>
+          <w:rFonts w:ascii="Consolas" w:hAnsi="Consolas" w:cs="Consolas"/>
+          <w:color w:val="000000"/>
+          <w:sz w:val="20"/>
+          <w:szCs w:val="20"/>
+        </w:rPr>
+        <w:t xml:space="preserve">                                         </w:t>
+      </w:r>
+      <w:r>
+        <w:rPr>
+          <w:rFonts w:ascii="Consolas" w:hAnsi="Consolas" w:cs="Consolas"/>
+          <w:color w:val="000000"/>
+          <w:sz w:val="20"/>
+          <w:szCs w:val="20"/>
+        </w:rPr>
+        <w:tab/>
+      </w:r>
+      <w:r>
+        <w:rPr>
+          <w:rFonts w:ascii="Consolas" w:hAnsi="Consolas" w:cs="Consolas"/>
+          <w:color w:val="FF00CC"/>
+          <w:sz w:val="20"/>
+          <w:szCs w:val="20"/>
+        </w:rPr>
+        <w:t>minTime</w:t>
+      </w:r>
+      <w:r>
+        <w:rPr>
+          <w:rFonts w:ascii="Consolas" w:hAnsi="Consolas" w:cs="Consolas"/>
+          <w:color w:val="000000"/>
+          <w:sz w:val="20"/>
+          <w:szCs w:val="20"/>
+        </w:rPr>
+        <w:t>: 100,</w:t>
+      </w:r>
+    </w:p>
+    <w:p>
+      <w:pPr>
+        <w:autoSpaceDE w:val="0"/>
+        <w:autoSpaceDN w:val="0"/>
+        <w:adjustRightInd w:val="0"/>
+        <w:spacing w:after="0" w:line="240" w:lineRule="auto"/>
+        <w:ind w:left="720"/>
+        <w:rPr>
+          <w:rFonts w:ascii="Consolas" w:hAnsi="Consolas" w:cs="Consolas"/>
+          <w:color w:val="000000"/>
+          <w:sz w:val="20"/>
+          <w:szCs w:val="20"/>
+        </w:rPr>
+      </w:pPr>
+      <w:r>
+        <w:rPr>
+          <w:rFonts w:ascii="Consolas" w:hAnsi="Consolas" w:cs="Consolas"/>
+          <w:color w:val="000000"/>
+          <w:sz w:val="20"/>
+          <w:szCs w:val="20"/>
+        </w:rPr>
+        <w:t xml:space="preserve">                                      </w:t>
+      </w:r>
+      <w:r>
+        <w:rPr>
+          <w:rFonts w:ascii="Consolas" w:hAnsi="Consolas" w:cs="Consolas"/>
+          <w:color w:val="000000"/>
+          <w:sz w:val="20"/>
+          <w:szCs w:val="20"/>
+        </w:rPr>
+        <w:tab/>
+      </w:r>
+      <w:r>
+        <w:rPr>
+          <w:rFonts w:ascii="Consolas" w:hAnsi="Consolas" w:cs="Consolas"/>
+          <w:color w:val="FF00CC"/>
+          <w:sz w:val="20"/>
+          <w:szCs w:val="20"/>
+        </w:rPr>
+        <w:t>maxTime</w:t>
+      </w:r>
+      <w:r>
+        <w:rPr>
+          <w:rFonts w:ascii="Consolas" w:hAnsi="Consolas" w:cs="Consolas"/>
+          <w:color w:val="000000"/>
+          <w:sz w:val="20"/>
+          <w:szCs w:val="20"/>
+        </w:rPr>
+        <w:t>: 1000 )</w:t>
+      </w:r>
+      <w:r>
+        <w:rPr>
+          <w:rFonts w:ascii="Consolas" w:hAnsi="Consolas" w:cs="Consolas"/>
+          <w:color w:val="000000"/>
+          <w:sz w:val="20"/>
+          <w:szCs w:val="20"/>
+        </w:rPr>
+        <w:t xml:space="preserve"> </w:t>
+      </w:r>
+    </w:p>
+    <w:p>
+      <w:pPr>
+        <w:autoSpaceDE w:val="0"/>
+        <w:autoSpaceDN w:val="0"/>
+        <w:adjustRightInd w:val="0"/>
+        <w:spacing w:after="0" w:line="240" w:lineRule="auto"/>
+        <w:ind w:left="720"/>
+        <w:rPr>
+          <w:rFonts w:ascii="Consolas" w:hAnsi="Consolas" w:cs="Consolas"/>
+          <w:color w:val="000000"/>
+          <w:sz w:val="20"/>
+          <w:szCs w:val="20"/>
+        </w:rPr>
+      </w:pPr>
+    </w:p>
+    <w:p>
+      <w:pPr>
+        <w:autoSpaceDE w:val="0"/>
+        <w:autoSpaceDN w:val="0"/>
+        <w:adjustRightInd w:val="0"/>
+        <w:spacing w:after="0" w:line="240" w:lineRule="auto"/>
+        <w:ind w:firstLine="720"/>
+        <w:rPr>
+          <w:rFonts w:ascii="Consolas" w:hAnsi="Consolas" w:cs="Consolas"/>
+          <w:sz w:val="20"/>
+          <w:szCs w:val="20"/>
+        </w:rPr>
+      </w:pPr>
+      <w:r>
+        <w:rPr>
+          <w:rFonts w:ascii="Consolas" w:hAnsi="Consolas" w:cs="Consolas"/>
+          <w:color w:val="3F7F5F"/>
+          <w:sz w:val="20"/>
+          <w:szCs w:val="20"/>
+        </w:rPr>
+        <w:t>//Default delay in event generation</w:t>
+      </w:r>
+    </w:p>
+    <w:p>
+      <w:pPr>
+        <w:autoSpaceDE w:val="0"/>
+        <w:autoSpaceDN w:val="0"/>
+        <w:adjustRightInd w:val="0"/>
+        <w:spacing w:after="0" w:line="240" w:lineRule="auto"/>
+        <w:ind w:firstLine="720"/>
+        <w:rPr>
+          <w:rFonts w:ascii="Consolas" w:hAnsi="Consolas" w:cs="Consolas"/>
+          <w:sz w:val="20"/>
+          <w:szCs w:val="20"/>
+        </w:rPr>
+      </w:pPr>
+      <w:r>
+        <w:rPr>
+          <w:rFonts w:ascii="Consolas" w:hAnsi="Consolas" w:cs="Consolas"/>
+          <w:color w:val="6A3E3E"/>
+          <w:sz w:val="20"/>
+          <w:szCs w:val="20"/>
+        </w:rPr>
+        <w:t>minTimes</w:t>
+      </w:r>
+      <w:r>
+        <w:rPr>
+          <w:rFonts w:ascii="Consolas" w:hAnsi="Consolas" w:cs="Consolas"/>
+          <w:color w:val="000000"/>
+          <w:sz w:val="20"/>
+          <w:szCs w:val="20"/>
+        </w:rPr>
+        <w:t xml:space="preserve"> = [ 10, 20, 30, 40, 50, 10, 20, 30, 40 ]</w:t>
+      </w:r>
+    </w:p>
+    <w:p>
+      <w:pPr>
+        <w:autoSpaceDE w:val="0"/>
+        <w:autoSpaceDN w:val="0"/>
+        <w:adjustRightInd w:val="0"/>
+        <w:spacing w:after="0" w:line="240" w:lineRule="auto"/>
+        <w:ind w:left="720"/>
+        <w:rPr>
+          <w:rFonts w:ascii="Consolas" w:hAnsi="Consolas" w:cs="Consolas"/>
+          <w:color w:val="000000"/>
+          <w:sz w:val="20"/>
+          <w:szCs w:val="20"/>
+        </w:rPr>
+      </w:pPr>
+      <w:r>
+        <w:rPr>
+          <w:rFonts w:ascii="Consolas" w:hAnsi="Consolas" w:cs="Consolas"/>
+          <w:color w:val="6A3E3E"/>
+          <w:sz w:val="20"/>
+          <w:szCs w:val="20"/>
+        </w:rPr>
+        <w:t>maxTimes</w:t>
+      </w:r>
+      <w:r>
+        <w:rPr>
+          <w:rFonts w:ascii="Consolas" w:hAnsi="Consolas" w:cs="Consolas"/>
+          <w:color w:val="000000"/>
+          <w:sz w:val="20"/>
+          <w:szCs w:val="20"/>
+        </w:rPr>
+        <w:t xml:space="preserve"> = [ 100, 150, 200, 50, 60, 30, 60, 100, 80 ]</w:t>
+      </w:r>
+      <w:r>
+        <w:rPr>
+          <w:rFonts w:ascii="Consolas" w:hAnsi="Consolas" w:cs="Consolas"/>
+          <w:color w:val="000000"/>
+          <w:sz w:val="20"/>
+          <w:szCs w:val="20"/>
+        </w:rPr>
+        <w:tab/>
+      </w:r>
+      <w:r>
+        <w:rPr>
+          <w:rFonts w:ascii="Consolas" w:hAnsi="Consolas" w:cs="Consolas"/>
+          <w:color w:val="000000"/>
+          <w:sz w:val="20"/>
+          <w:szCs w:val="20"/>
+        </w:rPr>
+        <w:t xml:space="preserve"> </w:t>
+      </w:r>
+    </w:p>
+    <w:p>
+      <w:pPr>
+        <w:autoSpaceDE w:val="0"/>
+        <w:autoSpaceDN w:val="0"/>
+        <w:adjustRightInd w:val="0"/>
+        <w:spacing w:after="0" w:line="240" w:lineRule="auto"/>
+        <w:ind w:left="720"/>
+        <w:rPr>
+          <w:rFonts w:ascii="Consolas" w:hAnsi="Consolas" w:cs="Consolas"/>
+          <w:color w:val="000000"/>
+          <w:sz w:val="20"/>
+          <w:szCs w:val="20"/>
+        </w:rPr>
+      </w:pPr>
+    </w:p>
+    <w:p>
+      <w:pPr>
+        <w:autoSpaceDE w:val="0"/>
+        <w:autoSpaceDN w:val="0"/>
+        <w:adjustRightInd w:val="0"/>
+        <w:spacing w:after="0" w:line="240" w:lineRule="auto"/>
+        <w:ind w:firstLine="720"/>
+        <w:rPr>
+          <w:rFonts w:ascii="Consolas" w:hAnsi="Consolas" w:cs="Consolas"/>
+          <w:sz w:val="20"/>
+          <w:szCs w:val="20"/>
+        </w:rPr>
+      </w:pPr>
+      <w:r>
+        <w:rPr>
+          <w:rFonts w:ascii="Consolas" w:hAnsi="Consolas" w:cs="Consolas"/>
+          <w:b/>
+          <w:bCs/>
+          <w:color w:val="972C78"/>
+          <w:sz w:val="20"/>
+          <w:szCs w:val="20"/>
+        </w:rPr>
+        <w:t>def</w:t>
+      </w:r>
+      <w:r>
+        <w:rPr>
+          <w:rFonts w:ascii="Consolas" w:hAnsi="Consolas" w:cs="Consolas"/>
+          <w:color w:val="000000"/>
+          <w:sz w:val="20"/>
+          <w:szCs w:val="20"/>
+        </w:rPr>
+        <w:t xml:space="preserve"> </w:t>
+      </w:r>
+      <w:r>
+        <w:rPr>
+          <w:rFonts w:ascii="Consolas" w:hAnsi="Consolas" w:cs="Consolas"/>
+          <w:color w:val="6A3E3E"/>
+          <w:sz w:val="20"/>
+          <w:szCs w:val="20"/>
+        </w:rPr>
+        <w:t>eventProcess</w:t>
+      </w:r>
+      <w:r>
+        <w:rPr>
+          <w:rFonts w:ascii="Consolas" w:hAnsi="Consolas" w:cs="Consolas"/>
+          <w:color w:val="000000"/>
+          <w:sz w:val="20"/>
+          <w:szCs w:val="20"/>
+        </w:rPr>
+        <w:t xml:space="preserve"> = </w:t>
+      </w:r>
+      <w:r>
+        <w:rPr>
+          <w:rFonts w:ascii="Consolas" w:hAnsi="Consolas" w:cs="Consolas"/>
+          <w:b/>
+          <w:bCs/>
+          <w:color w:val="972C78"/>
+          <w:sz w:val="20"/>
+          <w:szCs w:val="20"/>
+        </w:rPr>
+        <w:t>new</w:t>
+      </w:r>
+      <w:r>
+        <w:rPr>
+          <w:rFonts w:ascii="Consolas" w:hAnsi="Consolas" w:cs="Consolas"/>
+          <w:color w:val="000000"/>
+          <w:sz w:val="20"/>
+          <w:szCs w:val="20"/>
+        </w:rPr>
+        <w:t xml:space="preserve"> EventProcessing ( </w:t>
+      </w:r>
+      <w:r>
+        <w:rPr>
+          <w:rFonts w:ascii="Consolas" w:hAnsi="Consolas" w:cs="Consolas"/>
+          <w:color w:val="FF00CC"/>
+          <w:sz w:val="20"/>
+          <w:szCs w:val="20"/>
+        </w:rPr>
+        <w:t>eventStreams</w:t>
+      </w:r>
+      <w:r>
+        <w:rPr>
+          <w:rFonts w:ascii="Consolas" w:hAnsi="Consolas" w:cs="Consolas"/>
+          <w:color w:val="000000"/>
+          <w:sz w:val="20"/>
+          <w:szCs w:val="20"/>
+        </w:rPr>
+        <w:t xml:space="preserve">: </w:t>
+      </w:r>
+      <w:r>
+        <w:rPr>
+          <w:rFonts w:ascii="Consolas" w:hAnsi="Consolas" w:cs="Consolas"/>
+          <w:color w:val="6A3E3E"/>
+          <w:sz w:val="20"/>
+          <w:szCs w:val="20"/>
+        </w:rPr>
+        <w:t>eventsList</w:t>
+      </w:r>
+      <w:r>
+        <w:rPr>
+          <w:rFonts w:ascii="Consolas" w:hAnsi="Consolas" w:cs="Consolas"/>
+          <w:color w:val="000000"/>
+          <w:sz w:val="20"/>
+          <w:szCs w:val="20"/>
+        </w:rPr>
+        <w:t>,</w:t>
+      </w:r>
+    </w:p>
+    <w:p>
+      <w:pPr>
+        <w:autoSpaceDE w:val="0"/>
+        <w:autoSpaceDN w:val="0"/>
+        <w:adjustRightInd w:val="0"/>
+        <w:spacing w:after="0" w:line="240" w:lineRule="auto"/>
+        <w:rPr>
+          <w:rFonts w:ascii="Consolas" w:hAnsi="Consolas" w:cs="Consolas"/>
+          <w:sz w:val="20"/>
+          <w:szCs w:val="20"/>
+        </w:rPr>
+      </w:pPr>
+      <w:r>
+        <w:rPr>
+          <w:rFonts w:ascii="Consolas" w:hAnsi="Consolas" w:cs="Consolas"/>
+          <w:color w:val="000000"/>
+          <w:sz w:val="20"/>
+          <w:szCs w:val="20"/>
+        </w:rPr>
+        <w:tab/>
+      </w:r>
+      <w:r>
+        <w:rPr>
+          <w:rFonts w:ascii="Consolas" w:hAnsi="Consolas" w:cs="Consolas"/>
+          <w:color w:val="000000"/>
+          <w:sz w:val="20"/>
+          <w:szCs w:val="20"/>
+        </w:rPr>
+        <w:tab/>
+      </w:r>
+      <w:r>
+        <w:rPr>
+          <w:rFonts w:ascii="Consolas" w:hAnsi="Consolas" w:cs="Consolas"/>
+          <w:color w:val="000000"/>
+          <w:sz w:val="20"/>
+          <w:szCs w:val="20"/>
+        </w:rPr>
+        <w:tab/>
+      </w:r>
+      <w:r>
+        <w:rPr>
+          <w:rFonts w:ascii="Consolas" w:hAnsi="Consolas" w:cs="Consolas"/>
+          <w:color w:val="000000"/>
+          <w:sz w:val="20"/>
+          <w:szCs w:val="20"/>
+        </w:rPr>
+        <w:tab/>
+      </w:r>
+      <w:r>
+        <w:rPr>
+          <w:rFonts w:ascii="Consolas" w:hAnsi="Consolas" w:cs="Consolas"/>
+          <w:color w:val="000000"/>
+          <w:sz w:val="20"/>
+          <w:szCs w:val="20"/>
+        </w:rPr>
+        <w:tab/>
+      </w:r>
+      <w:r>
+        <w:rPr>
+          <w:rFonts w:ascii="Consolas" w:hAnsi="Consolas" w:cs="Consolas"/>
+          <w:color w:val="000000"/>
+          <w:sz w:val="20"/>
+          <w:szCs w:val="20"/>
+        </w:rPr>
+        <w:tab/>
+      </w:r>
+      <w:r>
+        <w:rPr>
+          <w:rFonts w:ascii="Consolas" w:hAnsi="Consolas" w:cs="Consolas"/>
+          <w:color w:val="000000"/>
+          <w:sz w:val="20"/>
+          <w:szCs w:val="20"/>
+        </w:rPr>
+        <w:tab/>
+      </w:r>
+      <w:r>
+        <w:rPr>
+          <w:rFonts w:ascii="Consolas" w:hAnsi="Consolas" w:cs="Consolas"/>
+          <w:color w:val="3F7F5F"/>
+          <w:sz w:val="20"/>
+          <w:szCs w:val="20"/>
+        </w:rPr>
+        <w:t>//Low delay in processing</w:t>
+      </w:r>
+    </w:p>
+    <w:p>
+      <w:pPr>
+        <w:autoSpaceDE w:val="0"/>
+        <w:autoSpaceDN w:val="0"/>
+        <w:adjustRightInd w:val="0"/>
+        <w:spacing w:after="0" w:line="240" w:lineRule="auto"/>
+        <w:rPr>
+          <w:rFonts w:ascii="Consolas" w:hAnsi="Consolas" w:cs="Consolas"/>
+          <w:sz w:val="20"/>
+          <w:szCs w:val="20"/>
+        </w:rPr>
+      </w:pPr>
+      <w:r>
+        <w:rPr>
+          <w:rFonts w:ascii="Consolas" w:hAnsi="Consolas" w:cs="Consolas"/>
+          <w:color w:val="000000"/>
+          <w:sz w:val="20"/>
+          <w:szCs w:val="20"/>
+        </w:rPr>
+        <w:t xml:space="preserve">                                          </w:t>
+      </w:r>
+      <w:r>
+        <w:rPr>
+          <w:rFonts w:ascii="Consolas" w:hAnsi="Consolas" w:cs="Consolas"/>
+          <w:color w:val="000000"/>
+          <w:sz w:val="20"/>
+          <w:szCs w:val="20"/>
+        </w:rPr>
+        <w:tab/>
+      </w:r>
+      <w:r>
+        <w:rPr>
+          <w:rFonts w:ascii="Consolas" w:hAnsi="Consolas" w:cs="Consolas"/>
+          <w:color w:val="FF00CC"/>
+          <w:sz w:val="20"/>
+          <w:szCs w:val="20"/>
+        </w:rPr>
+        <w:t>minTime</w:t>
+      </w:r>
+      <w:r>
+        <w:rPr>
+          <w:rFonts w:ascii="Consolas" w:hAnsi="Consolas" w:cs="Consolas"/>
+          <w:color w:val="000000"/>
+          <w:sz w:val="20"/>
+          <w:szCs w:val="20"/>
+        </w:rPr>
+        <w:t>: 10,</w:t>
+      </w:r>
+    </w:p>
+    <w:p>
+      <w:pPr>
+        <w:autoSpaceDE w:val="0"/>
+        <w:autoSpaceDN w:val="0"/>
+        <w:adjustRightInd w:val="0"/>
+        <w:spacing w:after="0" w:line="240" w:lineRule="auto"/>
+        <w:ind w:left="720"/>
+        <w:rPr>
+          <w:rFonts w:ascii="Consolas" w:hAnsi="Consolas" w:cs="Consolas"/>
+          <w:color w:val="000000"/>
+          <w:sz w:val="20"/>
+          <w:szCs w:val="20"/>
+        </w:rPr>
+      </w:pPr>
+      <w:r>
+        <w:rPr>
+          <w:rFonts w:ascii="Consolas" w:hAnsi="Consolas" w:cs="Consolas"/>
+          <w:color w:val="000000"/>
+          <w:sz w:val="20"/>
+          <w:szCs w:val="20"/>
+        </w:rPr>
+        <w:t xml:space="preserve">                                      </w:t>
+      </w:r>
+      <w:r>
+        <w:rPr>
+          <w:rFonts w:ascii="Consolas" w:hAnsi="Consolas" w:cs="Consolas"/>
+          <w:color w:val="000000"/>
+          <w:sz w:val="20"/>
+          <w:szCs w:val="20"/>
+        </w:rPr>
+        <w:tab/>
+      </w:r>
+      <w:r>
+        <w:rPr>
+          <w:rFonts w:ascii="Consolas" w:hAnsi="Consolas" w:cs="Consolas"/>
+          <w:color w:val="FF00CC"/>
+          <w:sz w:val="20"/>
+          <w:szCs w:val="20"/>
+        </w:rPr>
+        <w:t>maxTime</w:t>
+      </w:r>
+      <w:r>
+        <w:rPr>
+          <w:rFonts w:ascii="Consolas" w:hAnsi="Consolas" w:cs="Consolas"/>
+          <w:color w:val="000000"/>
+          <w:sz w:val="20"/>
+          <w:szCs w:val="20"/>
+        </w:rPr>
+        <w:t>: 20 )</w:t>
+      </w:r>
+    </w:p>
+    <w:p>
+      <w:pPr>
+        <w:autoSpaceDE w:val="0"/>
+        <w:autoSpaceDN w:val="0"/>
+        <w:adjustRightInd w:val="0"/>
+        <w:spacing w:after="0" w:line="240" w:lineRule="auto"/>
+        <w:ind w:left="720"/>
+        <w:rPr>
+          <w:rFonts w:ascii="Consolas" w:hAnsi="Consolas" w:cs="Consolas"/>
+          <w:color w:val="000000"/>
+          <w:sz w:val="20"/>
+          <w:szCs w:val="20"/>
+        </w:rPr>
+      </w:pPr>
+    </w:p>
+    <w:p>
+      <w:pPr>
+        <w:spacing w:after="0" w:line="240" w:lineRule="auto"/>
+      </w:pPr>
+      <w:r>
+        <w:rPr>
+          <w:b/>
+        </w:rPr>
+        <w:t>Output</w:t>
+      </w:r>
+      <w:r>
+        <w:rPr>
+          <w:b/>
+        </w:rPr>
+        <w:t xml:space="preserve"> </w:t>
+      </w:r>
+      <w:r>
+        <w:t>(</w:t>
+      </w:r>
+      <w:r>
+        <w:t xml:space="preserve">example </w:t>
+      </w:r>
+      <w:r>
+        <w:t xml:space="preserve">of output </w:t>
+      </w:r>
+      <w:r>
+        <w:t>using high delay in event generation and default delay in processing)</w:t>
+      </w:r>
+    </w:p>
+    <w:p>
+      <w:pPr>
+        <w:autoSpaceDE w:val="0"/>
+        <w:autoSpaceDN w:val="0"/>
+        <w:adjustRightInd w:val="0"/>
+        <w:spacing w:after="0" w:line="240" w:lineRule="auto"/>
+      </w:pPr>
+    </w:p>
+    <w:p>
+      <w:pPr>
+        <w:autoSpaceDE w:val="0"/>
+        <w:autoSpaceDN w:val="0"/>
+        <w:adjustRightInd w:val="0"/>
+        <w:spacing w:after="0" w:line="240" w:lineRule="auto"/>
+        <w:ind w:left="720"/>
+        <w:rPr>
+          <w:rFonts w:ascii="Consolas" w:hAnsi="Consolas" w:cs="Consolas"/>
+          <w:sz w:val="20"/>
+          <w:szCs w:val="20"/>
+        </w:rPr>
+      </w:pPr>
+      <w:r>
+        <w:rPr>
+          <w:rFonts w:ascii="Consolas" w:hAnsi="Consolas" w:cs="Consolas"/>
+          <w:color w:val="000000"/>
+          <w:sz w:val="20"/>
+          <w:szCs w:val="20"/>
+        </w:rPr>
+        <w:t xml:space="preserve">Number of event sources between 1 and 9 ? </w:t>
+      </w:r>
+      <w:r>
+        <w:rPr>
+          <w:rFonts w:ascii="Consolas" w:hAnsi="Consolas" w:cs="Consolas"/>
+          <w:color w:val="00C87D"/>
+          <w:sz w:val="20"/>
+          <w:szCs w:val="20"/>
+        </w:rPr>
+        <w:t>4</w:t>
+      </w:r>
+    </w:p>
+    <w:p>
+      <w:pPr>
+        <w:autoSpaceDE w:val="0"/>
+        <w:autoSpaceDN w:val="0"/>
+        <w:adjustRightInd w:val="0"/>
+        <w:spacing w:after="0" w:line="240" w:lineRule="auto"/>
+        <w:ind w:left="720"/>
+        <w:rPr>
+          <w:rFonts w:ascii="Consolas" w:hAnsi="Consolas" w:cs="Consolas"/>
+          <w:sz w:val="20"/>
+          <w:szCs w:val="20"/>
+        </w:rPr>
+      </w:pPr>
+      <w:r>
+        <w:rPr>
+          <w:rFonts w:ascii="Consolas" w:hAnsi="Consolas" w:cs="Consolas"/>
+          <w:color w:val="000000"/>
+          <w:sz w:val="20"/>
+          <w:szCs w:val="20"/>
+        </w:rPr>
+        <w:t>Event Generator for source 3 has started</w:t>
+      </w:r>
+    </w:p>
+    <w:p>
+      <w:pPr>
+        <w:autoSpaceDE w:val="0"/>
+        <w:autoSpaceDN w:val="0"/>
+        <w:adjustRightInd w:val="0"/>
+        <w:spacing w:after="0" w:line="240" w:lineRule="auto"/>
+        <w:ind w:left="720"/>
+        <w:rPr>
+          <w:rFonts w:ascii="Consolas" w:hAnsi="Consolas" w:cs="Consolas"/>
+          <w:sz w:val="20"/>
+          <w:szCs w:val="20"/>
+        </w:rPr>
+      </w:pPr>
+      <w:r>
+        <w:rPr>
+          <w:rFonts w:ascii="Consolas" w:hAnsi="Consolas" w:cs="Consolas"/>
+          <w:color w:val="000000"/>
+          <w:sz w:val="20"/>
+          <w:szCs w:val="20"/>
+        </w:rPr>
+        <w:t>Event Output</w:t>
+      </w:r>
+    </w:p>
+    <w:p>
+      <w:pPr>
+        <w:autoSpaceDE w:val="0"/>
+        <w:autoSpaceDN w:val="0"/>
+        <w:adjustRightInd w:val="0"/>
+        <w:spacing w:after="0" w:line="240" w:lineRule="auto"/>
+        <w:ind w:left="720"/>
+        <w:rPr>
+          <w:rFonts w:ascii="Consolas" w:hAnsi="Consolas" w:cs="Consolas"/>
+          <w:sz w:val="20"/>
+          <w:szCs w:val="20"/>
+        </w:rPr>
+      </w:pPr>
+      <w:r>
+        <w:rPr>
+          <w:rFonts w:ascii="Consolas" w:hAnsi="Consolas" w:cs="Consolas"/>
+          <w:color w:val="000000"/>
+          <w:sz w:val="20"/>
+          <w:szCs w:val="20"/>
+        </w:rPr>
+        <w:t>Event Generator for source 1 has started</w:t>
+      </w:r>
+    </w:p>
+    <w:p>
+      <w:pPr>
+        <w:autoSpaceDE w:val="0"/>
+        <w:autoSpaceDN w:val="0"/>
+        <w:adjustRightInd w:val="0"/>
+        <w:spacing w:after="0" w:line="240" w:lineRule="auto"/>
+        <w:ind w:left="720"/>
+        <w:rPr>
+          <w:rFonts w:ascii="Consolas" w:hAnsi="Consolas" w:cs="Consolas"/>
+          <w:sz w:val="20"/>
+          <w:szCs w:val="20"/>
+        </w:rPr>
+      </w:pPr>
+      <w:r>
+        <w:rPr>
+          <w:rFonts w:ascii="Consolas" w:hAnsi="Consolas" w:cs="Consolas"/>
+          <w:color w:val="000000"/>
+          <w:sz w:val="20"/>
+          <w:szCs w:val="20"/>
+        </w:rPr>
+        <w:t>Event Generator for source 2 has started</w:t>
+      </w:r>
+    </w:p>
+    <w:p>
+      <w:pPr>
+        <w:autoSpaceDE w:val="0"/>
+        <w:autoSpaceDN w:val="0"/>
+        <w:adjustRightInd w:val="0"/>
+        <w:spacing w:after="0" w:line="240" w:lineRule="auto"/>
+        <w:ind w:left="720"/>
+        <w:rPr>
+          <w:rFonts w:ascii="Consolas" w:hAnsi="Consolas" w:cs="Consolas"/>
+          <w:color w:val="000000"/>
+          <w:sz w:val="20"/>
+          <w:szCs w:val="20"/>
+        </w:rPr>
+      </w:pPr>
+      <w:r>
+        <w:rPr>
+          <w:rFonts w:ascii="Consolas" w:hAnsi="Consolas" w:cs="Consolas"/>
+          <w:color w:val="000000"/>
+          <w:sz w:val="20"/>
+          <w:szCs w:val="20"/>
+        </w:rPr>
+        <w:t>Event Generator for source 4 has started</w:t>
+      </w:r>
+    </w:p>
+    <w:p>
+      <w:pPr>
+        <w:autoSpaceDE w:val="0"/>
+        <w:autoSpaceDN w:val="0"/>
+        <w:adjustRightInd w:val="0"/>
+        <w:spacing w:after="0" w:line="240" w:lineRule="auto"/>
+        <w:ind w:left="720"/>
+        <w:rPr>
+          <w:rFonts w:ascii="Consolas" w:hAnsi="Consolas" w:cs="Consolas"/>
+          <w:color w:val="000000"/>
+          <w:sz w:val="20"/>
+          <w:szCs w:val="20"/>
+        </w:rPr>
+      </w:pPr>
+      <w:r>
+        <w:rPr>
+          <w:rFonts w:ascii="Consolas" w:hAnsi="Consolas" w:cs="Consolas"/>
+          <w:color w:val="000000"/>
+          <w:sz w:val="20"/>
+          <w:szCs w:val="20"/>
+        </w:rPr>
+        <w:t>…</w:t>
+      </w:r>
+    </w:p>
+    <w:p>
+      <w:pPr>
+        <w:autoSpaceDE w:val="0"/>
+        <w:autoSpaceDN w:val="0"/>
+        <w:adjustRightInd w:val="0"/>
+        <w:spacing w:after="0" w:line="240" w:lineRule="auto"/>
+        <w:ind w:left="720"/>
+      </w:pPr>
+      <w:r>
+        <w:rPr>
+          <w:rFonts w:ascii="Consolas" w:hAnsi="Consolas" w:cs="Consolas"/>
+          <w:color w:val="000000"/>
+          <w:sz w:val="20"/>
+          <w:szCs w:val="20"/>
+        </w:rPr>
+        <w:t>…</w:t>
+      </w:r>
+    </w:p>
+    <w:p>
+      <w:pPr>
+        <w:autoSpaceDE w:val="0"/>
+        <w:autoSpaceDN w:val="0"/>
+        <w:adjustRightInd w:val="0"/>
+        <w:spacing w:after="0" w:line="240" w:lineRule="auto"/>
+        <w:ind w:left="720"/>
+        <w:rPr>
+          <w:rFonts w:ascii="Consolas" w:hAnsi="Consolas" w:cs="Consolas"/>
+          <w:sz w:val="20"/>
+          <w:szCs w:val="20"/>
+        </w:rPr>
+      </w:pPr>
+      <w:r>
+        <w:rPr>
+          <w:rFonts w:ascii="Consolas" w:hAnsi="Consolas" w:cs="Consolas"/>
+          <w:color w:val="000000"/>
+          <w:sz w:val="20"/>
+          <w:szCs w:val="20"/>
+        </w:rPr>
+        <w:t>EventData -&gt; [source: 1, data: 195, missed: 0]</w:t>
+      </w:r>
+    </w:p>
+    <w:p>
+      <w:pPr>
+        <w:autoSpaceDE w:val="0"/>
+        <w:autoSpaceDN w:val="0"/>
+        <w:adjustRightInd w:val="0"/>
+        <w:spacing w:after="0" w:line="240" w:lineRule="auto"/>
+        <w:ind w:left="720"/>
+        <w:rPr>
+          <w:rFonts w:ascii="Consolas" w:hAnsi="Consolas" w:cs="Consolas"/>
+          <w:sz w:val="20"/>
+          <w:szCs w:val="20"/>
+        </w:rPr>
+      </w:pPr>
+      <w:r>
+        <w:rPr>
+          <w:rFonts w:ascii="Consolas" w:hAnsi="Consolas" w:cs="Consolas"/>
+          <w:color w:val="000000"/>
+          <w:sz w:val="20"/>
+          <w:szCs w:val="20"/>
+        </w:rPr>
+        <w:t>EventData -&gt; [source: 4, data: 496, missed: 0]</w:t>
+      </w:r>
+    </w:p>
+    <w:p>
+      <w:pPr>
+        <w:autoSpaceDE w:val="0"/>
+        <w:autoSpaceDN w:val="0"/>
+        <w:adjustRightInd w:val="0"/>
+        <w:spacing w:after="0" w:line="240" w:lineRule="auto"/>
+        <w:ind w:left="720"/>
+        <w:rPr>
+          <w:rFonts w:ascii="Consolas" w:hAnsi="Consolas" w:cs="Consolas"/>
+          <w:sz w:val="20"/>
+          <w:szCs w:val="20"/>
+        </w:rPr>
+      </w:pPr>
+      <w:r>
+        <w:rPr>
+          <w:rFonts w:ascii="Consolas" w:hAnsi="Consolas" w:cs="Consolas"/>
+          <w:color w:val="000000"/>
+          <w:sz w:val="20"/>
+          <w:szCs w:val="20"/>
+        </w:rPr>
+        <w:t>EventData -&gt; [source: 3, data: 390, missed: 0]</w:t>
+      </w:r>
+    </w:p>
+    <w:p>
+      <w:pPr>
+        <w:autoSpaceDE w:val="0"/>
+        <w:autoSpaceDN w:val="0"/>
+        <w:adjustRightInd w:val="0"/>
+        <w:spacing w:after="0" w:line="240" w:lineRule="auto"/>
+        <w:ind w:left="720"/>
+        <w:rPr>
+          <w:rFonts w:ascii="Consolas" w:hAnsi="Consolas" w:cs="Consolas"/>
+          <w:sz w:val="20"/>
+          <w:szCs w:val="20"/>
+        </w:rPr>
+      </w:pPr>
+      <w:r>
+        <w:rPr>
+          <w:rFonts w:ascii="Consolas" w:hAnsi="Consolas" w:cs="Consolas"/>
+          <w:color w:val="000000"/>
+          <w:sz w:val="20"/>
+          <w:szCs w:val="20"/>
+        </w:rPr>
+        <w:t>EventData -&gt; [source: 2, data: 293, missed: 0]</w:t>
+      </w:r>
+    </w:p>
+    <w:p>
+      <w:pPr>
+        <w:autoSpaceDE w:val="0"/>
+        <w:autoSpaceDN w:val="0"/>
+        <w:adjustRightInd w:val="0"/>
+        <w:spacing w:after="0" w:line="240" w:lineRule="auto"/>
+        <w:ind w:left="720"/>
+        <w:rPr>
+          <w:rFonts w:ascii="Consolas" w:hAnsi="Consolas" w:cs="Consolas"/>
+          <w:sz w:val="20"/>
+          <w:szCs w:val="20"/>
+        </w:rPr>
+      </w:pPr>
+      <w:r>
+        <w:rPr>
+          <w:rFonts w:ascii="Consolas" w:hAnsi="Consolas" w:cs="Consolas"/>
+          <w:color w:val="000000"/>
+          <w:sz w:val="20"/>
+          <w:szCs w:val="20"/>
+        </w:rPr>
+        <w:t>Source 4 has finished</w:t>
+      </w:r>
+    </w:p>
+    <w:p>
+      <w:pPr>
+        <w:autoSpaceDE w:val="0"/>
+        <w:autoSpaceDN w:val="0"/>
+        <w:adjustRightInd w:val="0"/>
+        <w:spacing w:after="0" w:line="240" w:lineRule="auto"/>
+        <w:ind w:left="720"/>
+        <w:rPr>
+          <w:rFonts w:ascii="Consolas" w:hAnsi="Consolas" w:cs="Consolas"/>
+          <w:sz w:val="20"/>
+          <w:szCs w:val="20"/>
+        </w:rPr>
+      </w:pPr>
+      <w:r>
+        <w:rPr>
+          <w:rFonts w:ascii="Consolas" w:hAnsi="Consolas" w:cs="Consolas"/>
+          <w:color w:val="000000"/>
+          <w:sz w:val="20"/>
+          <w:szCs w:val="20"/>
+        </w:rPr>
+        <w:t>EventData -&gt; [source: 1, data: 196, missed: 0]</w:t>
+      </w:r>
+    </w:p>
+    <w:p>
+      <w:pPr>
+        <w:autoSpaceDE w:val="0"/>
+        <w:autoSpaceDN w:val="0"/>
+        <w:adjustRightInd w:val="0"/>
+        <w:spacing w:after="0" w:line="240" w:lineRule="auto"/>
+        <w:ind w:left="720"/>
+        <w:rPr>
+          <w:rFonts w:ascii="Consolas" w:hAnsi="Consolas" w:cs="Consolas"/>
+          <w:sz w:val="20"/>
+          <w:szCs w:val="20"/>
+        </w:rPr>
+      </w:pPr>
+      <w:r>
+        <w:rPr>
+          <w:rFonts w:ascii="Consolas" w:hAnsi="Consolas" w:cs="Consolas"/>
+          <w:color w:val="000000"/>
+          <w:sz w:val="20"/>
+          <w:szCs w:val="20"/>
+        </w:rPr>
+        <w:t>EventData -&gt; [source: 4, data: 497, missed: 0]</w:t>
+      </w:r>
+    </w:p>
+    <w:p>
+      <w:pPr>
+        <w:autoSpaceDE w:val="0"/>
+        <w:autoSpaceDN w:val="0"/>
+        <w:adjustRightInd w:val="0"/>
+        <w:spacing w:after="0" w:line="240" w:lineRule="auto"/>
+        <w:ind w:left="720"/>
+        <w:rPr>
+          <w:rFonts w:ascii="Consolas" w:hAnsi="Consolas" w:cs="Consolas"/>
+          <w:sz w:val="20"/>
+          <w:szCs w:val="20"/>
+        </w:rPr>
+      </w:pPr>
+      <w:r>
+        <w:rPr>
+          <w:rFonts w:ascii="Consolas" w:hAnsi="Consolas" w:cs="Consolas"/>
+          <w:color w:val="000000"/>
+          <w:sz w:val="20"/>
+          <w:szCs w:val="20"/>
+        </w:rPr>
+        <w:t>EventData -&gt; [source: 3, data: 391, missed: 0]</w:t>
+      </w:r>
+    </w:p>
+    <w:p>
+      <w:pPr>
+        <w:autoSpaceDE w:val="0"/>
+        <w:autoSpaceDN w:val="0"/>
+        <w:adjustRightInd w:val="0"/>
+        <w:spacing w:after="0" w:line="240" w:lineRule="auto"/>
+        <w:ind w:left="720"/>
+        <w:rPr>
+          <w:rFonts w:ascii="Consolas" w:hAnsi="Consolas" w:cs="Consolas"/>
+          <w:sz w:val="20"/>
+          <w:szCs w:val="20"/>
+        </w:rPr>
+      </w:pPr>
+      <w:r>
+        <w:rPr>
+          <w:rFonts w:ascii="Consolas" w:hAnsi="Consolas" w:cs="Consolas"/>
+          <w:color w:val="000000"/>
+          <w:sz w:val="20"/>
+          <w:szCs w:val="20"/>
+        </w:rPr>
+        <w:t>Source 1 has finished</w:t>
+      </w:r>
+    </w:p>
+    <w:p>
+      <w:pPr>
+        <w:autoSpaceDE w:val="0"/>
+        <w:autoSpaceDN w:val="0"/>
+        <w:adjustRightInd w:val="0"/>
+        <w:spacing w:after="0" w:line="240" w:lineRule="auto"/>
+        <w:ind w:left="720"/>
+        <w:rPr>
+          <w:rFonts w:ascii="Consolas" w:hAnsi="Consolas" w:cs="Consolas"/>
+          <w:sz w:val="20"/>
+          <w:szCs w:val="20"/>
+        </w:rPr>
+      </w:pPr>
+      <w:r>
+        <w:rPr>
+          <w:rFonts w:ascii="Consolas" w:hAnsi="Consolas" w:cs="Consolas"/>
+          <w:color w:val="000000"/>
+          <w:sz w:val="20"/>
+          <w:szCs w:val="20"/>
+        </w:rPr>
+        <w:t>EventData -&gt; [source: 2, data: 294, missed: 0]</w:t>
+      </w:r>
+    </w:p>
+    <w:p>
+      <w:pPr>
+        <w:autoSpaceDE w:val="0"/>
+        <w:autoSpaceDN w:val="0"/>
+        <w:adjustRightInd w:val="0"/>
+        <w:spacing w:after="0" w:line="240" w:lineRule="auto"/>
+        <w:ind w:left="720"/>
+        <w:rPr>
+          <w:rFonts w:ascii="Consolas" w:hAnsi="Consolas" w:cs="Consolas"/>
+          <w:sz w:val="20"/>
+          <w:szCs w:val="20"/>
+        </w:rPr>
+      </w:pPr>
+      <w:r>
+        <w:rPr>
+          <w:rFonts w:ascii="Consolas" w:hAnsi="Consolas" w:cs="Consolas"/>
+          <w:color w:val="000000"/>
+          <w:sz w:val="20"/>
+          <w:szCs w:val="20"/>
+        </w:rPr>
+        <w:t>EventData -&gt; [source: 1, data: 197, missed: 0]</w:t>
+      </w:r>
+    </w:p>
+    <w:p>
+      <w:pPr>
+        <w:autoSpaceDE w:val="0"/>
+        <w:autoSpaceDN w:val="0"/>
+        <w:adjustRightInd w:val="0"/>
+        <w:spacing w:after="0" w:line="240" w:lineRule="auto"/>
+        <w:ind w:left="720"/>
+        <w:rPr>
+          <w:rFonts w:ascii="Consolas" w:hAnsi="Consolas" w:cs="Consolas"/>
+          <w:sz w:val="20"/>
+          <w:szCs w:val="20"/>
+        </w:rPr>
+      </w:pPr>
+      <w:r>
+        <w:rPr>
+          <w:rFonts w:ascii="Consolas" w:hAnsi="Consolas" w:cs="Consolas"/>
+          <w:color w:val="000000"/>
+          <w:sz w:val="20"/>
+          <w:szCs w:val="20"/>
+        </w:rPr>
+        <w:t>EventData -&gt; [source: 4, data: 498, missed: 0]</w:t>
+      </w:r>
+    </w:p>
+    <w:p>
+      <w:pPr>
+        <w:autoSpaceDE w:val="0"/>
+        <w:autoSpaceDN w:val="0"/>
+        <w:adjustRightInd w:val="0"/>
+        <w:spacing w:after="0" w:line="240" w:lineRule="auto"/>
+        <w:ind w:left="720"/>
+        <w:rPr>
+          <w:rFonts w:ascii="Consolas" w:hAnsi="Consolas" w:cs="Consolas"/>
+          <w:sz w:val="20"/>
+          <w:szCs w:val="20"/>
+        </w:rPr>
+      </w:pPr>
+      <w:r>
+        <w:rPr>
+          <w:rFonts w:ascii="Consolas" w:hAnsi="Consolas" w:cs="Consolas"/>
+          <w:color w:val="000000"/>
+          <w:sz w:val="20"/>
+          <w:szCs w:val="20"/>
+        </w:rPr>
+        <w:t>EventData -&gt; [source: 3, data: 392, missed: 0]</w:t>
+      </w:r>
+    </w:p>
+    <w:p>
+      <w:pPr>
+        <w:autoSpaceDE w:val="0"/>
+        <w:autoSpaceDN w:val="0"/>
+        <w:adjustRightInd w:val="0"/>
+        <w:spacing w:after="0" w:line="240" w:lineRule="auto"/>
+        <w:ind w:left="720"/>
+        <w:rPr>
+          <w:rFonts w:ascii="Consolas" w:hAnsi="Consolas" w:cs="Consolas"/>
+          <w:sz w:val="20"/>
+          <w:szCs w:val="20"/>
+        </w:rPr>
+      </w:pPr>
+      <w:r>
+        <w:rPr>
+          <w:rFonts w:ascii="Consolas" w:hAnsi="Consolas" w:cs="Consolas"/>
+          <w:color w:val="000000"/>
+          <w:sz w:val="20"/>
+          <w:szCs w:val="20"/>
+        </w:rPr>
+        <w:t>EventData -&gt; [source: 2, data: 295, missed: 0]</w:t>
+      </w:r>
+    </w:p>
+    <w:p>
+      <w:pPr>
+        <w:autoSpaceDE w:val="0"/>
+        <w:autoSpaceDN w:val="0"/>
+        <w:adjustRightInd w:val="0"/>
+        <w:spacing w:after="0" w:line="240" w:lineRule="auto"/>
+        <w:ind w:left="720"/>
+        <w:rPr>
+          <w:rFonts w:ascii="Consolas" w:hAnsi="Consolas" w:cs="Consolas"/>
+          <w:sz w:val="20"/>
+          <w:szCs w:val="20"/>
+        </w:rPr>
+      </w:pPr>
+      <w:r>
+        <w:rPr>
+          <w:rFonts w:ascii="Consolas" w:hAnsi="Consolas" w:cs="Consolas"/>
+          <w:color w:val="000000"/>
+          <w:sz w:val="20"/>
+          <w:szCs w:val="20"/>
+        </w:rPr>
+        <w:t>EventData -&gt; [source: 1, data: 198, missed: 0]</w:t>
+      </w:r>
+    </w:p>
+    <w:p>
+      <w:pPr>
+        <w:autoSpaceDE w:val="0"/>
+        <w:autoSpaceDN w:val="0"/>
+        <w:adjustRightInd w:val="0"/>
+        <w:spacing w:after="0" w:line="240" w:lineRule="auto"/>
+        <w:ind w:left="720"/>
+        <w:rPr>
+          <w:rFonts w:ascii="Consolas" w:hAnsi="Consolas" w:cs="Consolas"/>
+          <w:sz w:val="20"/>
+          <w:szCs w:val="20"/>
+        </w:rPr>
+      </w:pPr>
+      <w:r>
+        <w:rPr>
+          <w:rFonts w:ascii="Consolas" w:hAnsi="Consolas" w:cs="Consolas"/>
+          <w:color w:val="000000"/>
+          <w:sz w:val="20"/>
+          <w:szCs w:val="20"/>
+        </w:rPr>
+        <w:t>EventData -&gt; [source: 3, data: 393, missed: 0]</w:t>
+      </w:r>
+    </w:p>
+    <w:p>
+      <w:pPr>
+        <w:autoSpaceDE w:val="0"/>
+        <w:autoSpaceDN w:val="0"/>
+        <w:adjustRightInd w:val="0"/>
+        <w:spacing w:after="0" w:line="240" w:lineRule="auto"/>
+        <w:ind w:left="720"/>
+        <w:rPr>
+          <w:rFonts w:ascii="Consolas" w:hAnsi="Consolas" w:cs="Consolas"/>
+          <w:sz w:val="20"/>
+          <w:szCs w:val="20"/>
+        </w:rPr>
+      </w:pPr>
+      <w:r>
+        <w:rPr>
+          <w:rFonts w:ascii="Consolas" w:hAnsi="Consolas" w:cs="Consolas"/>
+          <w:color w:val="000000"/>
+          <w:sz w:val="20"/>
+          <w:szCs w:val="20"/>
+        </w:rPr>
+        <w:t>EventData -&gt; [source: 2, data: 296, missed: 0]</w:t>
+      </w:r>
+    </w:p>
+    <w:p>
+      <w:pPr>
+        <w:autoSpaceDE w:val="0"/>
+        <w:autoSpaceDN w:val="0"/>
+        <w:adjustRightInd w:val="0"/>
+        <w:spacing w:after="0" w:line="240" w:lineRule="auto"/>
+        <w:ind w:left="720"/>
+        <w:rPr>
+          <w:rFonts w:ascii="Consolas" w:hAnsi="Consolas" w:cs="Consolas"/>
+          <w:sz w:val="20"/>
+          <w:szCs w:val="20"/>
+        </w:rPr>
+      </w:pPr>
+      <w:r>
+        <w:rPr>
+          <w:rFonts w:ascii="Consolas" w:hAnsi="Consolas" w:cs="Consolas"/>
+          <w:color w:val="000000"/>
+          <w:sz w:val="20"/>
+          <w:szCs w:val="20"/>
+        </w:rPr>
+        <w:lastRenderedPageBreak/>
+        <w:t>EventData -&gt; [source: 3, data: 394, missed: 0]</w:t>
+      </w:r>
+    </w:p>
+    <w:p>
+      <w:pPr>
+        <w:autoSpaceDE w:val="0"/>
+        <w:autoSpaceDN w:val="0"/>
+        <w:adjustRightInd w:val="0"/>
+        <w:spacing w:after="0" w:line="240" w:lineRule="auto"/>
+        <w:ind w:left="720"/>
+        <w:rPr>
+          <w:rFonts w:ascii="Consolas" w:hAnsi="Consolas" w:cs="Consolas"/>
+          <w:sz w:val="20"/>
+          <w:szCs w:val="20"/>
+        </w:rPr>
+      </w:pPr>
+      <w:r>
+        <w:rPr>
+          <w:rFonts w:ascii="Consolas" w:hAnsi="Consolas" w:cs="Consolas"/>
+          <w:color w:val="000000"/>
+          <w:sz w:val="20"/>
+          <w:szCs w:val="20"/>
+        </w:rPr>
+        <w:t>Source 2 has finished</w:t>
+      </w:r>
+    </w:p>
+    <w:p>
+      <w:pPr>
+        <w:autoSpaceDE w:val="0"/>
+        <w:autoSpaceDN w:val="0"/>
+        <w:adjustRightInd w:val="0"/>
+        <w:spacing w:after="0" w:line="240" w:lineRule="auto"/>
+        <w:ind w:left="720"/>
+        <w:rPr>
+          <w:rFonts w:ascii="Consolas" w:hAnsi="Consolas" w:cs="Consolas"/>
+          <w:sz w:val="20"/>
+          <w:szCs w:val="20"/>
+        </w:rPr>
+      </w:pPr>
+      <w:r>
+        <w:rPr>
+          <w:rFonts w:ascii="Consolas" w:hAnsi="Consolas" w:cs="Consolas"/>
+          <w:color w:val="000000"/>
+          <w:sz w:val="20"/>
+          <w:szCs w:val="20"/>
+        </w:rPr>
+        <w:t>EventData -&gt; [source: 2, data: 297, missed: 0]</w:t>
+      </w:r>
+    </w:p>
+    <w:p>
+      <w:pPr>
+        <w:autoSpaceDE w:val="0"/>
+        <w:autoSpaceDN w:val="0"/>
+        <w:adjustRightInd w:val="0"/>
+        <w:spacing w:after="0" w:line="240" w:lineRule="auto"/>
+        <w:ind w:left="720"/>
+        <w:rPr>
+          <w:rFonts w:ascii="Consolas" w:hAnsi="Consolas" w:cs="Consolas"/>
+          <w:sz w:val="20"/>
+          <w:szCs w:val="20"/>
+        </w:rPr>
+      </w:pPr>
+      <w:r>
+        <w:rPr>
+          <w:rFonts w:ascii="Consolas" w:hAnsi="Consolas" w:cs="Consolas"/>
+          <w:color w:val="000000"/>
+          <w:sz w:val="20"/>
+          <w:szCs w:val="20"/>
+        </w:rPr>
+        <w:t>EventData -&gt; [source: 3, data: 395, missed: 0]</w:t>
+      </w:r>
+    </w:p>
+    <w:p>
+      <w:pPr>
+        <w:autoSpaceDE w:val="0"/>
+        <w:autoSpaceDN w:val="0"/>
+        <w:adjustRightInd w:val="0"/>
+        <w:spacing w:after="0" w:line="240" w:lineRule="auto"/>
+        <w:ind w:left="720"/>
+        <w:rPr>
+          <w:rFonts w:ascii="Consolas" w:hAnsi="Consolas" w:cs="Consolas"/>
+          <w:sz w:val="20"/>
+          <w:szCs w:val="20"/>
+        </w:rPr>
+      </w:pPr>
+      <w:r>
+        <w:rPr>
+          <w:rFonts w:ascii="Consolas" w:hAnsi="Consolas" w:cs="Consolas"/>
+          <w:color w:val="000000"/>
+          <w:sz w:val="20"/>
+          <w:szCs w:val="20"/>
+        </w:rPr>
+        <w:t>EventData -&gt; [source: 2, data: 298, missed: 0]</w:t>
+      </w:r>
+    </w:p>
+    <w:p>
+      <w:pPr>
+        <w:autoSpaceDE w:val="0"/>
+        <w:autoSpaceDN w:val="0"/>
+        <w:adjustRightInd w:val="0"/>
+        <w:spacing w:after="0" w:line="240" w:lineRule="auto"/>
+        <w:ind w:left="720"/>
+        <w:rPr>
+          <w:rFonts w:ascii="Consolas" w:hAnsi="Consolas" w:cs="Consolas"/>
+          <w:sz w:val="20"/>
+          <w:szCs w:val="20"/>
+        </w:rPr>
+      </w:pPr>
+      <w:r>
+        <w:rPr>
+          <w:rFonts w:ascii="Consolas" w:hAnsi="Consolas" w:cs="Consolas"/>
+          <w:color w:val="000000"/>
+          <w:sz w:val="20"/>
+          <w:szCs w:val="20"/>
+        </w:rPr>
+        <w:t>EventData -&gt; [source: 3, data: 396, missed: 0]</w:t>
+      </w:r>
+    </w:p>
+    <w:p>
+      <w:pPr>
+        <w:autoSpaceDE w:val="0"/>
+        <w:autoSpaceDN w:val="0"/>
+        <w:adjustRightInd w:val="0"/>
+        <w:spacing w:after="0" w:line="240" w:lineRule="auto"/>
+        <w:ind w:left="720"/>
+        <w:rPr>
+          <w:rFonts w:ascii="Consolas" w:hAnsi="Consolas" w:cs="Consolas"/>
+          <w:sz w:val="20"/>
+          <w:szCs w:val="20"/>
+        </w:rPr>
+      </w:pPr>
+      <w:r>
+        <w:rPr>
+          <w:rFonts w:ascii="Consolas" w:hAnsi="Consolas" w:cs="Consolas"/>
+          <w:color w:val="000000"/>
+          <w:sz w:val="20"/>
+          <w:szCs w:val="20"/>
+        </w:rPr>
+        <w:t>Source 3 has finished</w:t>
+      </w:r>
+    </w:p>
+    <w:p>
+      <w:pPr>
+        <w:autoSpaceDE w:val="0"/>
+        <w:autoSpaceDN w:val="0"/>
+        <w:adjustRightInd w:val="0"/>
+        <w:spacing w:after="0" w:line="240" w:lineRule="auto"/>
+        <w:ind w:left="720"/>
+        <w:rPr>
+          <w:rFonts w:ascii="Consolas" w:hAnsi="Consolas" w:cs="Consolas"/>
+          <w:sz w:val="20"/>
+          <w:szCs w:val="20"/>
+        </w:rPr>
+      </w:pPr>
+      <w:r>
+        <w:rPr>
+          <w:rFonts w:ascii="Consolas" w:hAnsi="Consolas" w:cs="Consolas"/>
+          <w:color w:val="000000"/>
+          <w:sz w:val="20"/>
+          <w:szCs w:val="20"/>
+        </w:rPr>
+        <w:t>EventData -&gt; [source: 3, data: 397, missed: 0]</w:t>
+      </w:r>
+    </w:p>
+    <w:p>
+      <w:pPr>
+        <w:autoSpaceDE w:val="0"/>
+        <w:autoSpaceDN w:val="0"/>
+        <w:adjustRightInd w:val="0"/>
+        <w:spacing w:after="0" w:line="240" w:lineRule="auto"/>
+        <w:ind w:left="720"/>
+        <w:rPr>
+          <w:rFonts w:ascii="Consolas" w:hAnsi="Consolas" w:cs="Consolas"/>
+          <w:color w:val="000000"/>
+          <w:sz w:val="20"/>
+          <w:szCs w:val="20"/>
+        </w:rPr>
+      </w:pPr>
+      <w:r>
+        <w:rPr>
+          <w:rFonts w:ascii="Consolas" w:hAnsi="Consolas" w:cs="Consolas"/>
+          <w:color w:val="000000"/>
+          <w:sz w:val="20"/>
+          <w:szCs w:val="20"/>
+        </w:rPr>
+        <w:t>EventData -&gt; [source: 3, data: 398, missed: 0]</w:t>
+      </w:r>
+    </w:p>
+    <w:p>
+      <w:pPr>
+        <w:autoSpaceDE w:val="0"/>
+        <w:autoSpaceDN w:val="0"/>
+        <w:adjustRightInd w:val="0"/>
+        <w:spacing w:after="0" w:line="240" w:lineRule="auto"/>
+        <w:rPr>
+          <w:rFonts w:ascii="Consolas" w:hAnsi="Consolas" w:cs="Consolas"/>
+          <w:color w:val="000000"/>
+          <w:sz w:val="20"/>
+          <w:szCs w:val="20"/>
+        </w:rPr>
+      </w:pPr>
+    </w:p>
+    <w:p>
+      <w:pPr>
+        <w:autoSpaceDE w:val="0"/>
+        <w:autoSpaceDN w:val="0"/>
+        <w:adjustRightInd w:val="0"/>
+        <w:spacing w:after="0" w:line="240" w:lineRule="auto"/>
+        <w:rPr>
+          <w:rFonts w:ascii="Consolas" w:hAnsi="Consolas" w:cs="Consolas"/>
+          <w:color w:val="000000"/>
+          <w:sz w:val="20"/>
+          <w:szCs w:val="20"/>
+        </w:rPr>
+      </w:pPr>
+      <w:r>
+        <w:rPr>
+          <w:b/>
+        </w:rPr>
+        <w:t>Output</w:t>
+      </w:r>
+      <w:r>
+        <w:t xml:space="preserve"> (</w:t>
+      </w:r>
+      <w:r>
+        <w:t xml:space="preserve">example of output </w:t>
+      </w:r>
+      <w:r>
+        <w:t>using low delay in event generation and high delay in processing)</w:t>
+      </w:r>
+    </w:p>
+    <w:p>
+      <w:pPr>
+        <w:autoSpaceDE w:val="0"/>
+        <w:autoSpaceDN w:val="0"/>
+        <w:adjustRightInd w:val="0"/>
+        <w:spacing w:after="0" w:line="240" w:lineRule="auto"/>
+        <w:ind w:left="720"/>
+        <w:rPr>
+          <w:rFonts w:ascii="Consolas" w:hAnsi="Consolas" w:cs="Consolas"/>
+          <w:sz w:val="20"/>
+          <w:szCs w:val="20"/>
+        </w:rPr>
+      </w:pPr>
+      <w:r>
+        <w:rPr>
+          <w:rFonts w:ascii="Consolas" w:hAnsi="Consolas" w:cs="Consolas"/>
+          <w:color w:val="000000"/>
+          <w:sz w:val="20"/>
+          <w:szCs w:val="20"/>
+        </w:rPr>
+        <w:t xml:space="preserve">Number of event sources between 1 and 9 ? </w:t>
+      </w:r>
+      <w:r>
+        <w:rPr>
+          <w:rFonts w:ascii="Consolas" w:hAnsi="Consolas" w:cs="Consolas"/>
+          <w:color w:val="00C87D"/>
+          <w:sz w:val="20"/>
+          <w:szCs w:val="20"/>
+        </w:rPr>
+        <w:t>4</w:t>
+      </w:r>
+    </w:p>
+    <w:p>
+      <w:pPr>
+        <w:autoSpaceDE w:val="0"/>
+        <w:autoSpaceDN w:val="0"/>
+        <w:adjustRightInd w:val="0"/>
+        <w:spacing w:after="0" w:line="240" w:lineRule="auto"/>
+        <w:ind w:left="720"/>
+        <w:rPr>
+          <w:rFonts w:ascii="Consolas" w:hAnsi="Consolas" w:cs="Consolas"/>
+          <w:sz w:val="20"/>
+          <w:szCs w:val="20"/>
+        </w:rPr>
+      </w:pPr>
+      <w:r>
+        <w:rPr>
+          <w:rFonts w:ascii="Consolas" w:hAnsi="Consolas" w:cs="Consolas"/>
+          <w:color w:val="000000"/>
+          <w:sz w:val="20"/>
+          <w:szCs w:val="20"/>
+        </w:rPr>
+        <w:t>Event Generator for source 1 has started</w:t>
+      </w:r>
+    </w:p>
+    <w:p>
+      <w:pPr>
+        <w:autoSpaceDE w:val="0"/>
+        <w:autoSpaceDN w:val="0"/>
+        <w:adjustRightInd w:val="0"/>
+        <w:spacing w:after="0" w:line="240" w:lineRule="auto"/>
+        <w:ind w:left="720"/>
+        <w:rPr>
+          <w:rFonts w:ascii="Consolas" w:hAnsi="Consolas" w:cs="Consolas"/>
+          <w:sz w:val="20"/>
+          <w:szCs w:val="20"/>
+        </w:rPr>
+      </w:pPr>
+      <w:r>
+        <w:rPr>
+          <w:rFonts w:ascii="Consolas" w:hAnsi="Consolas" w:cs="Consolas"/>
+          <w:color w:val="000000"/>
+          <w:sz w:val="20"/>
+          <w:szCs w:val="20"/>
+        </w:rPr>
+        <w:t>Event Generator for source 4 has started</w:t>
+      </w:r>
+    </w:p>
+    <w:p>
+      <w:pPr>
+        <w:autoSpaceDE w:val="0"/>
+        <w:autoSpaceDN w:val="0"/>
+        <w:adjustRightInd w:val="0"/>
+        <w:spacing w:after="0" w:line="240" w:lineRule="auto"/>
+        <w:ind w:left="720"/>
+        <w:rPr>
+          <w:rFonts w:ascii="Consolas" w:hAnsi="Consolas" w:cs="Consolas"/>
+          <w:sz w:val="20"/>
+          <w:szCs w:val="20"/>
+        </w:rPr>
+      </w:pPr>
+      <w:r>
+        <w:rPr>
+          <w:rFonts w:ascii="Consolas" w:hAnsi="Consolas" w:cs="Consolas"/>
+          <w:color w:val="000000"/>
+          <w:sz w:val="20"/>
+          <w:szCs w:val="20"/>
+        </w:rPr>
+        <w:t>Event Generator for source 2 has started</w:t>
+      </w:r>
+    </w:p>
+    <w:p>
+      <w:pPr>
+        <w:autoSpaceDE w:val="0"/>
+        <w:autoSpaceDN w:val="0"/>
+        <w:adjustRightInd w:val="0"/>
+        <w:spacing w:after="0" w:line="240" w:lineRule="auto"/>
+        <w:ind w:left="720"/>
+        <w:rPr>
+          <w:rFonts w:ascii="Consolas" w:hAnsi="Consolas" w:cs="Consolas"/>
+          <w:sz w:val="20"/>
+          <w:szCs w:val="20"/>
+        </w:rPr>
+      </w:pPr>
+      <w:r>
+        <w:rPr>
+          <w:rFonts w:ascii="Consolas" w:hAnsi="Consolas" w:cs="Consolas"/>
+          <w:color w:val="000000"/>
+          <w:sz w:val="20"/>
+          <w:szCs w:val="20"/>
+        </w:rPr>
+        <w:t>Event Output</w:t>
+      </w:r>
+    </w:p>
+    <w:p>
+      <w:pPr>
+        <w:autoSpaceDE w:val="0"/>
+        <w:autoSpaceDN w:val="0"/>
+        <w:adjustRightInd w:val="0"/>
+        <w:spacing w:after="0" w:line="240" w:lineRule="auto"/>
+        <w:ind w:left="720"/>
+        <w:rPr>
+          <w:rFonts w:ascii="Consolas" w:hAnsi="Consolas" w:cs="Consolas"/>
+          <w:sz w:val="20"/>
+          <w:szCs w:val="20"/>
+        </w:rPr>
+      </w:pPr>
+      <w:r>
+        <w:rPr>
+          <w:rFonts w:ascii="Consolas" w:hAnsi="Consolas" w:cs="Consolas"/>
+          <w:color w:val="000000"/>
+          <w:sz w:val="20"/>
+          <w:szCs w:val="20"/>
+        </w:rPr>
+        <w:t>EventData -&gt; [source: 1, data: 100, missed: 0]</w:t>
+      </w:r>
+    </w:p>
+    <w:p>
+      <w:pPr>
+        <w:autoSpaceDE w:val="0"/>
+        <w:autoSpaceDN w:val="0"/>
+        <w:adjustRightInd w:val="0"/>
+        <w:spacing w:after="0" w:line="240" w:lineRule="auto"/>
+        <w:ind w:left="720"/>
+        <w:rPr>
+          <w:rFonts w:ascii="Consolas" w:hAnsi="Consolas" w:cs="Consolas"/>
+          <w:sz w:val="20"/>
+          <w:szCs w:val="20"/>
+        </w:rPr>
+      </w:pPr>
+      <w:r>
+        <w:rPr>
+          <w:rFonts w:ascii="Consolas" w:hAnsi="Consolas" w:cs="Consolas"/>
+          <w:color w:val="000000"/>
+          <w:sz w:val="20"/>
+          <w:szCs w:val="20"/>
+        </w:rPr>
+        <w:t>EventData -&gt; [source: 2, data: 200, missed: 0]</w:t>
+      </w:r>
+    </w:p>
+    <w:p>
+      <w:pPr>
+        <w:autoSpaceDE w:val="0"/>
+        <w:autoSpaceDN w:val="0"/>
+        <w:adjustRightInd w:val="0"/>
+        <w:spacing w:after="0" w:line="240" w:lineRule="auto"/>
+        <w:ind w:left="720"/>
+        <w:rPr>
+          <w:rFonts w:ascii="Consolas" w:hAnsi="Consolas" w:cs="Consolas"/>
+          <w:sz w:val="20"/>
+          <w:szCs w:val="20"/>
+        </w:rPr>
+      </w:pPr>
+      <w:r>
+        <w:rPr>
+          <w:rFonts w:ascii="Consolas" w:hAnsi="Consolas" w:cs="Consolas"/>
+          <w:color w:val="000000"/>
+          <w:sz w:val="20"/>
+          <w:szCs w:val="20"/>
+        </w:rPr>
+        <w:t>EventData -&gt; [source: 3, data: 300, missed: 0]</w:t>
+      </w:r>
+    </w:p>
+    <w:p>
+      <w:pPr>
+        <w:autoSpaceDE w:val="0"/>
+        <w:autoSpaceDN w:val="0"/>
+        <w:adjustRightInd w:val="0"/>
+        <w:spacing w:after="0" w:line="240" w:lineRule="auto"/>
+        <w:ind w:left="720"/>
+        <w:rPr>
+          <w:rFonts w:ascii="Consolas" w:hAnsi="Consolas" w:cs="Consolas"/>
+          <w:sz w:val="20"/>
+          <w:szCs w:val="20"/>
+        </w:rPr>
+      </w:pPr>
+      <w:r>
+        <w:rPr>
+          <w:rFonts w:ascii="Consolas" w:hAnsi="Consolas" w:cs="Consolas"/>
+          <w:color w:val="000000"/>
+          <w:sz w:val="20"/>
+          <w:szCs w:val="20"/>
+        </w:rPr>
+        <w:t>Source 1 has finished</w:t>
+      </w:r>
+    </w:p>
+    <w:p>
+      <w:pPr>
+        <w:autoSpaceDE w:val="0"/>
+        <w:autoSpaceDN w:val="0"/>
+        <w:adjustRightInd w:val="0"/>
+        <w:spacing w:after="0" w:line="240" w:lineRule="auto"/>
+        <w:ind w:left="720"/>
+        <w:rPr>
+          <w:rFonts w:ascii="Consolas" w:hAnsi="Consolas" w:cs="Consolas"/>
+          <w:sz w:val="20"/>
+          <w:szCs w:val="20"/>
+        </w:rPr>
+      </w:pPr>
+      <w:r>
+        <w:rPr>
+          <w:rFonts w:ascii="Consolas" w:hAnsi="Consolas" w:cs="Consolas"/>
+          <w:color w:val="000000"/>
+          <w:sz w:val="20"/>
+          <w:szCs w:val="20"/>
+        </w:rPr>
+        <w:t>EventData -&gt; [source: 4, data: 400, missed: 0]</w:t>
+      </w:r>
+    </w:p>
+    <w:p>
+      <w:pPr>
+        <w:autoSpaceDE w:val="0"/>
+        <w:autoSpaceDN w:val="0"/>
+        <w:adjustRightInd w:val="0"/>
+        <w:spacing w:after="0" w:line="240" w:lineRule="auto"/>
+        <w:ind w:left="720"/>
+        <w:rPr>
+          <w:rFonts w:ascii="Consolas" w:hAnsi="Consolas" w:cs="Consolas"/>
+          <w:sz w:val="20"/>
+          <w:szCs w:val="20"/>
+        </w:rPr>
+      </w:pPr>
+      <w:r>
+        <w:rPr>
+          <w:rFonts w:ascii="Consolas" w:hAnsi="Consolas" w:cs="Consolas"/>
+          <w:color w:val="000000"/>
+          <w:sz w:val="20"/>
+          <w:szCs w:val="20"/>
+        </w:rPr>
+        <w:t>Source 2 has finished</w:t>
+      </w:r>
+    </w:p>
+    <w:p>
+      <w:pPr>
+        <w:autoSpaceDE w:val="0"/>
+        <w:autoSpaceDN w:val="0"/>
+        <w:adjustRightInd w:val="0"/>
+        <w:spacing w:after="0" w:line="240" w:lineRule="auto"/>
+        <w:ind w:left="720"/>
+        <w:rPr>
+          <w:rFonts w:ascii="Consolas" w:hAnsi="Consolas" w:cs="Consolas"/>
+          <w:sz w:val="20"/>
+          <w:szCs w:val="20"/>
+        </w:rPr>
+      </w:pPr>
+      <w:r>
+        <w:rPr>
+          <w:rFonts w:ascii="Consolas" w:hAnsi="Consolas" w:cs="Consolas"/>
+          <w:color w:val="000000"/>
+          <w:sz w:val="20"/>
+          <w:szCs w:val="20"/>
+        </w:rPr>
+        <w:t>EventData -&gt; [source: 1, data: 101, missed: 0]</w:t>
+      </w:r>
+    </w:p>
+    <w:p>
+      <w:pPr>
+        <w:autoSpaceDE w:val="0"/>
+        <w:autoSpaceDN w:val="0"/>
+        <w:adjustRightInd w:val="0"/>
+        <w:spacing w:after="0" w:line="240" w:lineRule="auto"/>
+        <w:ind w:left="720"/>
+        <w:rPr>
+          <w:rFonts w:ascii="Consolas" w:hAnsi="Consolas" w:cs="Consolas"/>
+          <w:sz w:val="20"/>
+          <w:szCs w:val="20"/>
+        </w:rPr>
+      </w:pPr>
+      <w:r>
+        <w:rPr>
+          <w:rFonts w:ascii="Consolas" w:hAnsi="Consolas" w:cs="Consolas"/>
+          <w:color w:val="000000"/>
+          <w:sz w:val="20"/>
+          <w:szCs w:val="20"/>
+        </w:rPr>
+        <w:t>Source 3 has finished</w:t>
+      </w:r>
+    </w:p>
+    <w:p>
+      <w:pPr>
+        <w:autoSpaceDE w:val="0"/>
+        <w:autoSpaceDN w:val="0"/>
+        <w:adjustRightInd w:val="0"/>
+        <w:spacing w:after="0" w:line="240" w:lineRule="auto"/>
+        <w:ind w:left="720"/>
+        <w:rPr>
+          <w:rFonts w:ascii="Consolas" w:hAnsi="Consolas" w:cs="Consolas"/>
+          <w:sz w:val="20"/>
+          <w:szCs w:val="20"/>
+        </w:rPr>
+      </w:pPr>
+      <w:r>
+        <w:rPr>
+          <w:rFonts w:ascii="Consolas" w:hAnsi="Consolas" w:cs="Consolas"/>
+          <w:color w:val="000000"/>
+          <w:sz w:val="20"/>
+          <w:szCs w:val="20"/>
+        </w:rPr>
+        <w:t>EventData -&gt; [source: 2, data: 201, missed: 0]</w:t>
+      </w:r>
+    </w:p>
+    <w:p>
+      <w:pPr>
+        <w:autoSpaceDE w:val="0"/>
+        <w:autoSpaceDN w:val="0"/>
+        <w:adjustRightInd w:val="0"/>
+        <w:spacing w:after="0" w:line="240" w:lineRule="auto"/>
+        <w:ind w:left="720"/>
+        <w:rPr>
+          <w:rFonts w:ascii="Consolas" w:hAnsi="Consolas" w:cs="Consolas"/>
+          <w:sz w:val="20"/>
+          <w:szCs w:val="20"/>
+        </w:rPr>
+      </w:pPr>
+      <w:r>
+        <w:rPr>
+          <w:rFonts w:ascii="Consolas" w:hAnsi="Consolas" w:cs="Consolas"/>
+          <w:color w:val="000000"/>
+          <w:sz w:val="20"/>
+          <w:szCs w:val="20"/>
+        </w:rPr>
+        <w:t>Source 4 has finished</w:t>
+      </w:r>
+    </w:p>
+    <w:p>
+      <w:pPr>
+        <w:autoSpaceDE w:val="0"/>
+        <w:autoSpaceDN w:val="0"/>
+        <w:adjustRightInd w:val="0"/>
+        <w:spacing w:after="0" w:line="240" w:lineRule="auto"/>
+        <w:ind w:left="720"/>
+        <w:rPr>
+          <w:rFonts w:ascii="Consolas" w:hAnsi="Consolas" w:cs="Consolas"/>
+          <w:sz w:val="20"/>
+          <w:szCs w:val="20"/>
+        </w:rPr>
+      </w:pPr>
+      <w:r>
+        <w:rPr>
+          <w:rFonts w:ascii="Consolas" w:hAnsi="Consolas" w:cs="Consolas"/>
+          <w:color w:val="000000"/>
+          <w:sz w:val="20"/>
+          <w:szCs w:val="20"/>
+        </w:rPr>
+        <w:t>EventData -&gt; [source: 3, data: 309, missed: 8]</w:t>
+      </w:r>
+    </w:p>
+    <w:p>
+      <w:pPr>
+        <w:autoSpaceDE w:val="0"/>
+        <w:autoSpaceDN w:val="0"/>
+        <w:adjustRightInd w:val="0"/>
+        <w:spacing w:after="0" w:line="240" w:lineRule="auto"/>
+        <w:ind w:left="720"/>
+        <w:rPr>
+          <w:rFonts w:ascii="Consolas" w:hAnsi="Consolas" w:cs="Consolas"/>
+          <w:sz w:val="20"/>
+          <w:szCs w:val="20"/>
+        </w:rPr>
+      </w:pPr>
+      <w:r>
+        <w:rPr>
+          <w:rFonts w:ascii="Consolas" w:hAnsi="Consolas" w:cs="Consolas"/>
+          <w:color w:val="000000"/>
+          <w:sz w:val="20"/>
+          <w:szCs w:val="20"/>
+        </w:rPr>
+        <w:t>EventData -&gt; [source: 4, data: 423, missed: 22]</w:t>
+      </w:r>
+    </w:p>
+    <w:p>
+      <w:pPr>
+        <w:autoSpaceDE w:val="0"/>
+        <w:autoSpaceDN w:val="0"/>
+        <w:adjustRightInd w:val="0"/>
+        <w:spacing w:after="0" w:line="240" w:lineRule="auto"/>
+        <w:ind w:left="720"/>
+        <w:rPr>
+          <w:rFonts w:ascii="Consolas" w:hAnsi="Consolas" w:cs="Consolas"/>
+          <w:sz w:val="20"/>
+          <w:szCs w:val="20"/>
+        </w:rPr>
+      </w:pPr>
+      <w:r>
+        <w:rPr>
+          <w:rFonts w:ascii="Consolas" w:hAnsi="Consolas" w:cs="Consolas"/>
+          <w:color w:val="000000"/>
+          <w:sz w:val="20"/>
+          <w:szCs w:val="20"/>
+        </w:rPr>
+        <w:t>EventData -&gt; [source: 1, data: 187, missed: 85]</w:t>
+      </w:r>
+    </w:p>
+    <w:p>
+      <w:pPr>
+        <w:autoSpaceDE w:val="0"/>
+        <w:autoSpaceDN w:val="0"/>
+        <w:adjustRightInd w:val="0"/>
+        <w:spacing w:after="0" w:line="240" w:lineRule="auto"/>
+        <w:ind w:left="720"/>
+        <w:rPr>
+          <w:rFonts w:ascii="Consolas" w:hAnsi="Consolas" w:cs="Consolas"/>
+          <w:sz w:val="20"/>
+          <w:szCs w:val="20"/>
+        </w:rPr>
+      </w:pPr>
+      <w:r>
+        <w:rPr>
+          <w:rFonts w:ascii="Consolas" w:hAnsi="Consolas" w:cs="Consolas"/>
+          <w:color w:val="000000"/>
+          <w:sz w:val="20"/>
+          <w:szCs w:val="20"/>
+        </w:rPr>
+        <w:t>EventData -&gt; [source: 2, data: 278, missed: 76]</w:t>
+      </w:r>
+    </w:p>
+    <w:p>
+      <w:pPr>
+        <w:autoSpaceDE w:val="0"/>
+        <w:autoSpaceDN w:val="0"/>
+        <w:adjustRightInd w:val="0"/>
+        <w:spacing w:after="0" w:line="240" w:lineRule="auto"/>
+        <w:ind w:left="720"/>
+        <w:rPr>
+          <w:rFonts w:ascii="Consolas" w:hAnsi="Consolas" w:cs="Consolas"/>
+          <w:sz w:val="20"/>
+          <w:szCs w:val="20"/>
+        </w:rPr>
+      </w:pPr>
+      <w:r>
+        <w:rPr>
+          <w:rFonts w:ascii="Consolas" w:hAnsi="Consolas" w:cs="Consolas"/>
+          <w:color w:val="000000"/>
+          <w:sz w:val="20"/>
+          <w:szCs w:val="20"/>
+        </w:rPr>
+        <w:t>EventData -&gt; [source: 3, data: 381, missed: 71]</w:t>
+      </w:r>
+    </w:p>
+    <w:p>
+      <w:pPr>
+        <w:autoSpaceDE w:val="0"/>
+        <w:autoSpaceDN w:val="0"/>
+        <w:adjustRightInd w:val="0"/>
+        <w:spacing w:after="0" w:line="240" w:lineRule="auto"/>
+        <w:ind w:left="720"/>
+        <w:rPr>
+          <w:rFonts w:ascii="Consolas" w:hAnsi="Consolas" w:cs="Consolas"/>
+          <w:sz w:val="20"/>
+          <w:szCs w:val="20"/>
+        </w:rPr>
+      </w:pPr>
+      <w:r>
+        <w:rPr>
+          <w:rFonts w:ascii="Consolas" w:hAnsi="Consolas" w:cs="Consolas"/>
+          <w:color w:val="000000"/>
+          <w:sz w:val="20"/>
+          <w:szCs w:val="20"/>
+        </w:rPr>
+        <w:t>EventData -&gt; [source: 4, data: 478, missed: 54]</w:t>
+      </w:r>
+    </w:p>
+    <w:p>
+      <w:pPr>
+        <w:autoSpaceDE w:val="0"/>
+        <w:autoSpaceDN w:val="0"/>
+        <w:adjustRightInd w:val="0"/>
+        <w:spacing w:after="0" w:line="240" w:lineRule="auto"/>
+        <w:ind w:left="720"/>
+        <w:rPr>
+          <w:rFonts w:ascii="Consolas" w:hAnsi="Consolas" w:cs="Consolas"/>
+          <w:sz w:val="20"/>
+          <w:szCs w:val="20"/>
+        </w:rPr>
+      </w:pPr>
+      <w:r>
+        <w:rPr>
+          <w:rFonts w:ascii="Consolas" w:hAnsi="Consolas" w:cs="Consolas"/>
+          <w:color w:val="000000"/>
+          <w:sz w:val="20"/>
+          <w:szCs w:val="20"/>
+        </w:rPr>
+        <w:t>EventData -&gt; [source: 1, data: 198, missed: 10]</w:t>
+      </w:r>
+    </w:p>
+    <w:p>
+      <w:pPr>
+        <w:autoSpaceDE w:val="0"/>
+        <w:autoSpaceDN w:val="0"/>
+        <w:adjustRightInd w:val="0"/>
+        <w:spacing w:after="0" w:line="240" w:lineRule="auto"/>
+        <w:ind w:left="720"/>
+        <w:rPr>
+          <w:rFonts w:ascii="Consolas" w:hAnsi="Consolas" w:cs="Consolas"/>
+          <w:sz w:val="20"/>
+          <w:szCs w:val="20"/>
+        </w:rPr>
+      </w:pPr>
+      <w:r>
+        <w:rPr>
+          <w:rFonts w:ascii="Consolas" w:hAnsi="Consolas" w:cs="Consolas"/>
+          <w:color w:val="000000"/>
+          <w:sz w:val="20"/>
+          <w:szCs w:val="20"/>
+        </w:rPr>
+        <w:t>EventData -&gt; [source: 2, data: 298, missed: 19]</w:t>
+      </w:r>
+    </w:p>
+    <w:p>
+      <w:pPr>
+        <w:autoSpaceDE w:val="0"/>
+        <w:autoSpaceDN w:val="0"/>
+        <w:adjustRightInd w:val="0"/>
+        <w:spacing w:after="0" w:line="240" w:lineRule="auto"/>
+        <w:ind w:left="720"/>
+        <w:rPr>
+          <w:rFonts w:ascii="Consolas" w:hAnsi="Consolas" w:cs="Consolas"/>
+          <w:sz w:val="20"/>
+          <w:szCs w:val="20"/>
+        </w:rPr>
+      </w:pPr>
+      <w:r>
+        <w:rPr>
+          <w:rFonts w:ascii="Consolas" w:hAnsi="Consolas" w:cs="Consolas"/>
+          <w:color w:val="000000"/>
+          <w:sz w:val="20"/>
+          <w:szCs w:val="20"/>
+        </w:rPr>
+        <w:t>EventData -&gt; [source: 3, data: 398, missed: 16]</w:t>
+      </w:r>
+    </w:p>
+    <w:p>
+      <w:pPr>
+        <w:autoSpaceDE w:val="0"/>
+        <w:autoSpaceDN w:val="0"/>
+        <w:adjustRightInd w:val="0"/>
+        <w:spacing w:after="0" w:line="240" w:lineRule="auto"/>
+        <w:ind w:firstLine="720"/>
+        <w:rPr>
+          <w:rFonts w:ascii="Consolas" w:hAnsi="Consolas" w:cs="Consolas"/>
+          <w:color w:val="000000"/>
+          <w:sz w:val="20"/>
+          <w:szCs w:val="20"/>
+        </w:rPr>
+      </w:pPr>
+      <w:r>
+        <w:rPr>
+          <w:rFonts w:ascii="Consolas" w:hAnsi="Consolas" w:cs="Consolas"/>
+          <w:color w:val="000000"/>
+          <w:sz w:val="20"/>
+          <w:szCs w:val="20"/>
+        </w:rPr>
+        <w:t>EventData -&gt; [source: 4, data: 498, missed: 19]</w:t>
+      </w:r>
+    </w:p>
+    <w:p>
+      <w:pPr>
+        <w:autoSpaceDE w:val="0"/>
+        <w:autoSpaceDN w:val="0"/>
+        <w:adjustRightInd w:val="0"/>
+        <w:spacing w:after="0" w:line="240" w:lineRule="auto"/>
+        <w:ind w:firstLine="720"/>
+        <w:rPr>
+          <w:rFonts w:ascii="Consolas" w:hAnsi="Consolas" w:cs="Consolas"/>
+          <w:color w:val="000000"/>
+          <w:sz w:val="20"/>
+          <w:szCs w:val="20"/>
+        </w:rPr>
+      </w:pPr>
+    </w:p>
+    <w:p>
+      <w:pPr>
+        <w:spacing w:after="0" w:line="240" w:lineRule="auto"/>
+        <w:rPr>
+          <w:b/>
+        </w:rPr>
+      </w:pPr>
+      <w:r>
+        <w:rPr>
+          <w:b/>
+        </w:rPr>
+        <w:t>Questions</w:t>
+      </w:r>
+    </w:p>
+    <w:p>
+      <w:pPr>
+        <w:spacing w:after="0" w:line="240" w:lineRule="auto"/>
+        <w:rPr>
+          <w:i/>
+        </w:rPr>
+      </w:pPr>
+      <w:r>
+        <w:rPr>
+          <w:i/>
+        </w:rPr>
+        <w:t>By modifying the times associated with each event generation stream and also of the processing system explore the performance of the system.  What do you conclude?</w:t>
+      </w:r>
+    </w:p>
+    <w:p>
+      <w:pPr>
+        <w:autoSpaceDE w:val="0"/>
+        <w:autoSpaceDN w:val="0"/>
+        <w:adjustRightInd w:val="0"/>
+        <w:spacing w:after="0" w:line="240" w:lineRule="auto"/>
+        <w:ind w:left="720"/>
+        <w:rPr>
+          <w:b/>
+          <w:sz w:val="24"/>
+          <w:szCs w:val="24"/>
+        </w:rPr>
+      </w:pPr>
+      <w:r>
+        <w:t xml:space="preserve">If the delay in </w:t>
+      </w:r>
+      <w:r>
+        <w:t xml:space="preserve">the </w:t>
+      </w:r>
+      <w:r>
+        <w:t xml:space="preserve">event generation is on average </w:t>
+      </w:r>
+      <w:r>
+        <w:t>higher</w:t>
+      </w:r>
+      <w:r>
+        <w:t xml:space="preserve"> than the delay in the processing </w:t>
+      </w:r>
+      <w:r>
+        <w:t>system,</w:t>
+      </w:r>
+      <w:r>
+        <w:t xml:space="preserve"> then less data is missed</w:t>
+      </w:r>
+      <w:r>
+        <w:t xml:space="preserve"> </w:t>
+      </w:r>
+      <w:r>
+        <w:t>and vice versa</w:t>
+      </w:r>
+      <w:r>
+        <w:t>.</w:t>
+      </w:r>
+      <w:r>
+        <w:t xml:space="preserve"> The extremes of this are when there is a high delay in the event generation and a low delay in the processing </w:t>
+      </w:r>
+      <w:r>
+        <w:t xml:space="preserve">system </w:t>
+      </w:r>
+      <w:r>
+        <w:t xml:space="preserve">causing there </w:t>
+      </w:r>
+      <w:r>
+        <w:t>to be no missed data, and when there is a very low delay in the event generation and a high delay in the processing system causing a very significant portion of the data to be missed (often over 50%).</w:t>
+      </w:r>
+      <w:r>
+        <w:t xml:space="preserve"> </w:t>
+      </w:r>
+      <w:r>
+        <w:t xml:space="preserve">This </w:t>
+      </w:r>
+      <w:r>
+        <w:t>becomes</w:t>
+      </w:r>
+      <w:r>
+        <w:t xml:space="preserve"> </w:t>
+      </w:r>
+      <w:r>
+        <w:t xml:space="preserve">clear </w:t>
+      </w:r>
+      <w:r>
+        <w:t>when considering that</w:t>
+      </w:r>
+      <w:r>
+        <w:t xml:space="preserve"> if the events are being written into the processor faster than it can process them then the data</w:t>
+      </w:r>
+      <w:r>
+        <w:t xml:space="preserve"> will be missed as </w:t>
+      </w:r>
+      <w:r>
+        <w:t>the processor</w:t>
+      </w:r>
+      <w:r>
+        <w:t xml:space="preserve"> is not ready to receive more data,</w:t>
+      </w:r>
+      <w:r>
+        <w:t xml:space="preserve"> but if </w:t>
+      </w:r>
+      <w:r>
+        <w:t>the events</w:t>
+      </w:r>
+      <w:r>
+        <w:t xml:space="preserve"> are written in slowly then they can be processed in time</w:t>
+      </w:r>
+      <w:r>
+        <w:t>.</w:t>
+      </w:r>
+    </w:p>
+    <w:p>
+      <w:pPr>
+        <w:autoSpaceDE w:val="0"/>
+        <w:autoSpaceDN w:val="0"/>
+        <w:adjustRightInd w:val="0"/>
+        <w:spacing w:after="0" w:line="240" w:lineRule="auto"/>
+      </w:pPr>
+      <w:r>
+        <w:rPr>
+          <w:b/>
+          <w:sz w:val="24"/>
+          <w:szCs w:val="24"/>
+        </w:rPr>
+        <w:br w:type="column"/>
+      </w:r>
+      <w:r>
+        <w:rPr>
+          <w:b/>
+          <w:sz w:val="24"/>
+          <w:szCs w:val="24"/>
+        </w:rPr>
+        <w:lastRenderedPageBreak/>
+        <w:t>Ex 9-3</w:t>
+      </w:r>
+    </w:p>
+    <w:p>
+      <w:pPr>
+        <w:tabs>
+          <w:tab w:val="center" w:pos="4513"/>
+        </w:tabs>
+        <w:spacing w:after="0" w:line="240" w:lineRule="auto"/>
+        <w:rPr>
+          <w:b/>
+          <w:sz w:val="24"/>
+          <w:szCs w:val="24"/>
+        </w:rPr>
+      </w:pPr>
+    </w:p>
+    <w:p>
+      <w:pPr>
+        <w:tabs>
+          <w:tab w:val="center" w:pos="4513"/>
+        </w:tabs>
+        <w:spacing w:after="0" w:line="240" w:lineRule="auto"/>
+      </w:pPr>
+      <w:r>
+        <w:rPr>
+          <w:b/>
+        </w:rPr>
+        <w:t>Output</w:t>
+      </w:r>
+      <w:r>
+        <w:rPr>
+          <w:b/>
+        </w:rPr>
+        <w:t xml:space="preserve"> </w:t>
+      </w:r>
+      <w:r>
+        <w:t xml:space="preserve">(using </w:t>
+      </w:r>
+      <w:r>
+        <w:t>PriMultiplex</w:t>
+      </w:r>
+      <w:r>
+        <w:t xml:space="preserve"> processing</w:t>
+      </w:r>
+      <w:r>
+        <w:t xml:space="preserve"> showing priority issue</w:t>
+      </w:r>
+      <w:r>
+        <w:t>)</w:t>
+      </w:r>
+    </w:p>
+    <w:p>
+      <w:pPr>
+        <w:autoSpaceDE w:val="0"/>
+        <w:autoSpaceDN w:val="0"/>
+        <w:adjustRightInd w:val="0"/>
+        <w:spacing w:after="0" w:line="240" w:lineRule="auto"/>
+        <w:ind w:left="720"/>
+        <w:rPr>
+          <w:rFonts w:ascii="Consolas" w:hAnsi="Consolas" w:cs="Consolas"/>
+          <w:color w:val="000000"/>
+          <w:sz w:val="20"/>
+          <w:szCs w:val="20"/>
+        </w:rPr>
+      </w:pPr>
+      <w:r>
+        <w:rPr>
+          <w:rFonts w:ascii="Consolas" w:hAnsi="Consolas" w:cs="Consolas"/>
+          <w:color w:val="000000"/>
+          <w:sz w:val="20"/>
+          <w:szCs w:val="20"/>
+        </w:rPr>
+        <w:t>…</w:t>
+      </w:r>
+    </w:p>
+    <w:p>
+      <w:pPr>
+        <w:autoSpaceDE w:val="0"/>
+        <w:autoSpaceDN w:val="0"/>
+        <w:adjustRightInd w:val="0"/>
+        <w:spacing w:after="0" w:line="240" w:lineRule="auto"/>
+        <w:ind w:left="720"/>
+        <w:rPr>
+          <w:rFonts w:ascii="Consolas" w:hAnsi="Consolas" w:cs="Consolas"/>
+          <w:sz w:val="20"/>
+          <w:szCs w:val="20"/>
+        </w:rPr>
+      </w:pPr>
+      <w:r>
+        <w:rPr>
+          <w:rFonts w:ascii="Consolas" w:hAnsi="Consolas" w:cs="Consolas"/>
+          <w:color w:val="000000"/>
+          <w:sz w:val="20"/>
+          <w:szCs w:val="20"/>
+        </w:rPr>
+        <w:t>EventData -&gt; [source: 1, data: 171, missed: 5]</w:t>
+      </w:r>
+    </w:p>
+    <w:p>
+      <w:pPr>
+        <w:autoSpaceDE w:val="0"/>
+        <w:autoSpaceDN w:val="0"/>
+        <w:adjustRightInd w:val="0"/>
+        <w:spacing w:after="0" w:line="240" w:lineRule="auto"/>
+        <w:ind w:left="720"/>
+        <w:rPr>
+          <w:rFonts w:ascii="Consolas" w:hAnsi="Consolas" w:cs="Consolas"/>
+          <w:sz w:val="20"/>
+          <w:szCs w:val="20"/>
+        </w:rPr>
+      </w:pPr>
+      <w:r>
+        <w:rPr>
+          <w:rFonts w:ascii="Consolas" w:hAnsi="Consolas" w:cs="Consolas"/>
+          <w:color w:val="000000"/>
+          <w:sz w:val="20"/>
+          <w:szCs w:val="20"/>
+        </w:rPr>
+        <w:t>EventData -&gt; [source: 1, data: 172, missed: 0]</w:t>
+      </w:r>
+    </w:p>
+    <w:p>
+      <w:pPr>
+        <w:autoSpaceDE w:val="0"/>
+        <w:autoSpaceDN w:val="0"/>
+        <w:adjustRightInd w:val="0"/>
+        <w:spacing w:after="0" w:line="240" w:lineRule="auto"/>
+        <w:ind w:left="720"/>
+        <w:rPr>
+          <w:rFonts w:ascii="Consolas" w:hAnsi="Consolas" w:cs="Consolas"/>
+          <w:sz w:val="20"/>
+          <w:szCs w:val="20"/>
+        </w:rPr>
+      </w:pPr>
+      <w:r>
+        <w:rPr>
+          <w:rFonts w:ascii="Consolas" w:hAnsi="Consolas" w:cs="Consolas"/>
+          <w:color w:val="000000"/>
+          <w:sz w:val="20"/>
+          <w:szCs w:val="20"/>
+        </w:rPr>
+        <w:t>EventData -&gt; [source: 1, data: 174, missed: 1]</w:t>
+      </w:r>
+    </w:p>
+    <w:p>
+      <w:pPr>
+        <w:autoSpaceDE w:val="0"/>
+        <w:autoSpaceDN w:val="0"/>
+        <w:adjustRightInd w:val="0"/>
+        <w:spacing w:after="0" w:line="240" w:lineRule="auto"/>
+        <w:ind w:left="720"/>
+        <w:rPr>
+          <w:rFonts w:ascii="Consolas" w:hAnsi="Consolas" w:cs="Consolas"/>
+          <w:sz w:val="20"/>
+          <w:szCs w:val="20"/>
+        </w:rPr>
+      </w:pPr>
+      <w:r>
+        <w:rPr>
+          <w:rFonts w:ascii="Consolas" w:hAnsi="Consolas" w:cs="Consolas"/>
+          <w:color w:val="000000"/>
+          <w:sz w:val="20"/>
+          <w:szCs w:val="20"/>
+        </w:rPr>
+        <w:t>EventData -&gt; [source: 1, data: 176, missed: 1]</w:t>
+      </w:r>
+    </w:p>
+    <w:p>
+      <w:pPr>
+        <w:autoSpaceDE w:val="0"/>
+        <w:autoSpaceDN w:val="0"/>
+        <w:adjustRightInd w:val="0"/>
+        <w:spacing w:after="0" w:line="240" w:lineRule="auto"/>
+        <w:ind w:left="720"/>
+        <w:rPr>
+          <w:rFonts w:ascii="Consolas" w:hAnsi="Consolas" w:cs="Consolas"/>
+          <w:sz w:val="20"/>
+          <w:szCs w:val="20"/>
+        </w:rPr>
+      </w:pPr>
+      <w:r>
+        <w:rPr>
+          <w:rFonts w:ascii="Consolas" w:hAnsi="Consolas" w:cs="Consolas"/>
+          <w:color w:val="000000"/>
+          <w:sz w:val="20"/>
+          <w:szCs w:val="20"/>
+        </w:rPr>
+        <w:t>EventData -&gt; [source: 1, data: 180, missed: 3]</w:t>
+      </w:r>
+    </w:p>
+    <w:p>
+      <w:pPr>
+        <w:autoSpaceDE w:val="0"/>
+        <w:autoSpaceDN w:val="0"/>
+        <w:adjustRightInd w:val="0"/>
+        <w:spacing w:after="0" w:line="240" w:lineRule="auto"/>
+        <w:ind w:left="720"/>
+        <w:rPr>
+          <w:rFonts w:ascii="Consolas" w:hAnsi="Consolas" w:cs="Consolas"/>
+          <w:sz w:val="20"/>
+          <w:szCs w:val="20"/>
+        </w:rPr>
+      </w:pPr>
+      <w:r>
+        <w:rPr>
+          <w:rFonts w:ascii="Consolas" w:hAnsi="Consolas" w:cs="Consolas"/>
+          <w:color w:val="000000"/>
+          <w:sz w:val="20"/>
+          <w:szCs w:val="20"/>
+        </w:rPr>
+        <w:t>Source 1 has finished</w:t>
+      </w:r>
+    </w:p>
+    <w:p>
+      <w:pPr>
+        <w:autoSpaceDE w:val="0"/>
+        <w:autoSpaceDN w:val="0"/>
+        <w:adjustRightInd w:val="0"/>
+        <w:spacing w:after="0" w:line="240" w:lineRule="auto"/>
+        <w:ind w:left="720"/>
+        <w:rPr>
+          <w:rFonts w:ascii="Consolas" w:hAnsi="Consolas" w:cs="Consolas"/>
+          <w:sz w:val="20"/>
+          <w:szCs w:val="20"/>
+        </w:rPr>
+      </w:pPr>
+      <w:r>
+        <w:rPr>
+          <w:rFonts w:ascii="Consolas" w:hAnsi="Consolas" w:cs="Consolas"/>
+          <w:color w:val="000000"/>
+          <w:sz w:val="20"/>
+          <w:szCs w:val="20"/>
+        </w:rPr>
+        <w:t>EventData -&gt; [source: 1, data: 183, missed: 2]</w:t>
+      </w:r>
+    </w:p>
+    <w:p>
+      <w:pPr>
+        <w:autoSpaceDE w:val="0"/>
+        <w:autoSpaceDN w:val="0"/>
+        <w:adjustRightInd w:val="0"/>
+        <w:spacing w:after="0" w:line="240" w:lineRule="auto"/>
+        <w:ind w:left="720"/>
+        <w:rPr>
+          <w:rFonts w:ascii="Consolas" w:hAnsi="Consolas" w:cs="Consolas"/>
+          <w:sz w:val="20"/>
+          <w:szCs w:val="20"/>
+        </w:rPr>
+      </w:pPr>
+      <w:r>
+        <w:rPr>
+          <w:rFonts w:ascii="Consolas" w:hAnsi="Consolas" w:cs="Consolas"/>
+          <w:color w:val="000000"/>
+          <w:sz w:val="20"/>
+          <w:szCs w:val="20"/>
+        </w:rPr>
+        <w:t>EventData -&gt; [source: 1, data: 189, missed: 5]</w:t>
+      </w:r>
+    </w:p>
+    <w:p>
+      <w:pPr>
+        <w:autoSpaceDE w:val="0"/>
+        <w:autoSpaceDN w:val="0"/>
+        <w:adjustRightInd w:val="0"/>
+        <w:spacing w:after="0" w:line="240" w:lineRule="auto"/>
+        <w:ind w:left="720"/>
+        <w:rPr>
+          <w:rFonts w:ascii="Consolas" w:hAnsi="Consolas" w:cs="Consolas"/>
+          <w:sz w:val="20"/>
+          <w:szCs w:val="20"/>
+        </w:rPr>
+      </w:pPr>
+      <w:r>
+        <w:rPr>
+          <w:rFonts w:ascii="Consolas" w:hAnsi="Consolas" w:cs="Consolas"/>
+          <w:color w:val="000000"/>
+          <w:sz w:val="20"/>
+          <w:szCs w:val="20"/>
+        </w:rPr>
+        <w:t>EventData -&gt; [source: 1, data: 195, missed: 5]</w:t>
+      </w:r>
+    </w:p>
+    <w:p>
+      <w:pPr>
+        <w:autoSpaceDE w:val="0"/>
+        <w:autoSpaceDN w:val="0"/>
+        <w:adjustRightInd w:val="0"/>
+        <w:spacing w:after="0" w:line="240" w:lineRule="auto"/>
+        <w:ind w:left="720"/>
+        <w:rPr>
+          <w:rFonts w:ascii="Consolas" w:hAnsi="Consolas" w:cs="Consolas"/>
+          <w:sz w:val="20"/>
+          <w:szCs w:val="20"/>
+        </w:rPr>
+      </w:pPr>
+      <w:r>
+        <w:rPr>
+          <w:rFonts w:ascii="Consolas" w:hAnsi="Consolas" w:cs="Consolas"/>
+          <w:color w:val="000000"/>
+          <w:sz w:val="20"/>
+          <w:szCs w:val="20"/>
+        </w:rPr>
+        <w:t>EventData -&gt; [source: 1, data: 198, missed: 2]</w:t>
+      </w:r>
+    </w:p>
+    <w:p>
+      <w:pPr>
+        <w:autoSpaceDE w:val="0"/>
+        <w:autoSpaceDN w:val="0"/>
+        <w:adjustRightInd w:val="0"/>
+        <w:spacing w:after="0" w:line="240" w:lineRule="auto"/>
+        <w:ind w:left="720"/>
+        <w:rPr>
+          <w:rFonts w:ascii="Consolas" w:hAnsi="Consolas" w:cs="Consolas"/>
+          <w:sz w:val="20"/>
+          <w:szCs w:val="20"/>
+        </w:rPr>
+      </w:pPr>
+      <w:r>
+        <w:rPr>
+          <w:rFonts w:ascii="Consolas" w:hAnsi="Consolas" w:cs="Consolas"/>
+          <w:color w:val="000000"/>
+          <w:sz w:val="20"/>
+          <w:szCs w:val="20"/>
+        </w:rPr>
+        <w:t>EventData -&gt; [source: 2, data: 201, missed: 0]</w:t>
+      </w:r>
+    </w:p>
+    <w:p>
+      <w:pPr>
+        <w:autoSpaceDE w:val="0"/>
+        <w:autoSpaceDN w:val="0"/>
+        <w:adjustRightInd w:val="0"/>
+        <w:spacing w:after="0" w:line="240" w:lineRule="auto"/>
+        <w:ind w:left="720"/>
+        <w:rPr>
+          <w:rFonts w:ascii="Consolas" w:hAnsi="Consolas" w:cs="Consolas"/>
+          <w:sz w:val="20"/>
+          <w:szCs w:val="20"/>
+        </w:rPr>
+      </w:pPr>
+      <w:r>
+        <w:rPr>
+          <w:rFonts w:ascii="Consolas" w:hAnsi="Consolas" w:cs="Consolas"/>
+          <w:color w:val="000000"/>
+          <w:sz w:val="20"/>
+          <w:szCs w:val="20"/>
+        </w:rPr>
+        <w:t>EventData -&gt; [source: 2, data: 261, missed: 59]</w:t>
+      </w:r>
+    </w:p>
+    <w:p>
+      <w:pPr>
+        <w:autoSpaceDE w:val="0"/>
+        <w:autoSpaceDN w:val="0"/>
+        <w:adjustRightInd w:val="0"/>
+        <w:spacing w:after="0" w:line="240" w:lineRule="auto"/>
+        <w:ind w:left="720"/>
+        <w:rPr>
+          <w:rFonts w:ascii="Consolas" w:hAnsi="Consolas" w:cs="Consolas"/>
+          <w:sz w:val="20"/>
+          <w:szCs w:val="20"/>
+        </w:rPr>
+      </w:pPr>
+      <w:r>
+        <w:rPr>
+          <w:rFonts w:ascii="Consolas" w:hAnsi="Consolas" w:cs="Consolas"/>
+          <w:color w:val="000000"/>
+          <w:sz w:val="20"/>
+          <w:szCs w:val="20"/>
+        </w:rPr>
+        <w:t>EventData -&gt; [source: 2, data: 262, missed: 0]</w:t>
+      </w:r>
+    </w:p>
+    <w:p>
+      <w:pPr>
+        <w:autoSpaceDE w:val="0"/>
+        <w:autoSpaceDN w:val="0"/>
+        <w:adjustRightInd w:val="0"/>
+        <w:spacing w:after="0" w:line="240" w:lineRule="auto"/>
+        <w:ind w:left="720"/>
+        <w:rPr>
+          <w:rFonts w:ascii="Consolas" w:hAnsi="Consolas" w:cs="Consolas"/>
+          <w:sz w:val="20"/>
+          <w:szCs w:val="20"/>
+        </w:rPr>
+      </w:pPr>
+      <w:r>
+        <w:rPr>
+          <w:rFonts w:ascii="Consolas" w:hAnsi="Consolas" w:cs="Consolas"/>
+          <w:color w:val="000000"/>
+          <w:sz w:val="20"/>
+          <w:szCs w:val="20"/>
+        </w:rPr>
+        <w:t>EventData -&gt; [source: 2, data: 263, missed: 0]</w:t>
+      </w:r>
+    </w:p>
+    <w:p>
+      <w:pPr>
+        <w:tabs>
+          <w:tab w:val="center" w:pos="4513"/>
+        </w:tabs>
+        <w:spacing w:after="0" w:line="240" w:lineRule="auto"/>
+        <w:ind w:left="720"/>
+        <w:rPr>
+          <w:rFonts w:ascii="Consolas" w:hAnsi="Consolas" w:cs="Consolas"/>
+          <w:color w:val="000000"/>
+          <w:sz w:val="20"/>
+          <w:szCs w:val="20"/>
+        </w:rPr>
+      </w:pPr>
+      <w:r>
+        <w:rPr>
+          <w:rFonts w:ascii="Consolas" w:hAnsi="Consolas" w:cs="Consolas"/>
+          <w:color w:val="000000"/>
+          <w:sz w:val="20"/>
+          <w:szCs w:val="20"/>
+        </w:rPr>
+        <w:t>EventData -&gt; [source: 2, data: 264, missed: 0]</w:t>
+      </w:r>
+    </w:p>
+    <w:p>
+      <w:pPr>
+        <w:tabs>
+          <w:tab w:val="center" w:pos="4513"/>
+        </w:tabs>
+        <w:spacing w:after="0" w:line="240" w:lineRule="auto"/>
+        <w:ind w:left="720"/>
+        <w:rPr>
+          <w:rFonts w:ascii="Consolas" w:hAnsi="Consolas" w:cs="Consolas"/>
+          <w:color w:val="000000"/>
+          <w:sz w:val="20"/>
+          <w:szCs w:val="20"/>
+        </w:rPr>
+      </w:pPr>
+      <w:r>
+        <w:rPr>
+          <w:rFonts w:ascii="Consolas" w:hAnsi="Consolas" w:cs="Consolas"/>
+          <w:color w:val="000000"/>
+          <w:sz w:val="20"/>
+          <w:szCs w:val="20"/>
+        </w:rPr>
+        <w:t>…</w:t>
+      </w:r>
+    </w:p>
+    <w:p>
+      <w:pPr>
+        <w:tabs>
+          <w:tab w:val="center" w:pos="4513"/>
+        </w:tabs>
+        <w:spacing w:after="0" w:line="240" w:lineRule="auto"/>
+        <w:rPr>
+          <w:rFonts w:ascii="Consolas" w:hAnsi="Consolas" w:cs="Consolas"/>
+          <w:color w:val="000000"/>
+          <w:sz w:val="20"/>
+          <w:szCs w:val="20"/>
+        </w:rPr>
+      </w:pPr>
+    </w:p>
+    <w:p>
+      <w:pPr>
+        <w:spacing w:after="0" w:line="240" w:lineRule="auto"/>
+        <w:rPr>
+          <w:b/>
+        </w:rPr>
+      </w:pPr>
+      <w:r>
+        <w:rPr>
+          <w:b/>
+        </w:rPr>
+        <w:t>Questions</w:t>
+      </w:r>
+    </w:p>
+    <w:p>
+      <w:pPr>
+        <w:autoSpaceDE w:val="0"/>
+        <w:autoSpaceDN w:val="0"/>
+        <w:adjustRightInd w:val="0"/>
+        <w:spacing w:after="0" w:line="240" w:lineRule="auto"/>
+        <w:rPr>
+          <w:i/>
+        </w:rPr>
+      </w:pPr>
+      <w:r>
+        <w:rPr>
+          <w:i/>
+        </w:rPr>
+        <w:t>By choosing each of the options in turn, comment upon the effect that each multiplexer variation has on overall system performance.</w:t>
+      </w:r>
+    </w:p>
+    <w:p>
+      <w:pPr>
+        <w:autoSpaceDE w:val="0"/>
+        <w:autoSpaceDN w:val="0"/>
+        <w:adjustRightInd w:val="0"/>
+        <w:spacing w:after="0" w:line="240" w:lineRule="auto"/>
+        <w:ind w:left="720"/>
+      </w:pPr>
+      <w:r>
+        <w:t xml:space="preserve">FairMultiplex: This is the multiplexer used in the previous exercise so it’s performance shall be taken as the base. It selects </w:t>
+      </w:r>
+      <w:r>
+        <w:t xml:space="preserve">which event source to process </w:t>
+      </w:r>
+      <w:r>
+        <w:t>‘</w:t>
+      </w:r>
+      <w:r>
+        <w:t>fairly</w:t>
+      </w:r>
+      <w:r>
+        <w:t>’</w:t>
+      </w:r>
+      <w:r>
+        <w:t xml:space="preserve">. When choosing which event source to process, the last one </w:t>
+      </w:r>
+      <w:r>
+        <w:t xml:space="preserve">that was </w:t>
+      </w:r>
+      <w:r>
+        <w:t>selected will have th</w:t>
+      </w:r>
+      <w:r>
+        <w:t>e lowest pri</w:t>
+      </w:r>
+      <w:r>
+        <w:t>ority in the current selection.</w:t>
+      </w:r>
+    </w:p>
+    <w:p>
+      <w:pPr>
+        <w:autoSpaceDE w:val="0"/>
+        <w:autoSpaceDN w:val="0"/>
+        <w:adjustRightInd w:val="0"/>
+        <w:spacing w:after="0" w:line="240" w:lineRule="auto"/>
+        <w:ind w:left="720"/>
+      </w:pPr>
+      <w:r>
+        <w:t>PriMultiplex: This multiplexer selects whichever source event has the lowest index. Whilst it may reduce the total number of missed events across the all the source event streams, so</w:t>
+      </w:r>
+      <w:r>
+        <w:t>u</w:t>
+      </w:r>
+      <w:r>
+        <w:t>rces with a hi</w:t>
+      </w:r>
+      <w:r>
+        <w:t>gher index will have a lot of its events</w:t>
+      </w:r>
+      <w:r>
+        <w:t xml:space="preserve"> missed until it becomes the</w:t>
+      </w:r>
+      <w:r>
+        <w:t xml:space="preserve"> source with the</w:t>
+      </w:r>
+      <w:r>
+        <w:t xml:space="preserve"> lowest index av</w:t>
+      </w:r>
+      <w:r>
+        <w:t xml:space="preserve">ailable to the multiplexer. This is shown </w:t>
+      </w:r>
+      <w:r>
+        <w:t>in the output above where ‘source: 2’ had 59 events missed by the processor whilst it finished processing ‘source: 1’.</w:t>
+      </w:r>
+    </w:p>
+    <w:p>
+      <w:pPr>
+        <w:autoSpaceDE w:val="0"/>
+        <w:autoSpaceDN w:val="0"/>
+        <w:adjustRightInd w:val="0"/>
+        <w:spacing w:after="0" w:line="240" w:lineRule="auto"/>
+        <w:ind w:left="720"/>
+      </w:pPr>
+      <w:r>
+        <w:t xml:space="preserve">Multiplexer: This multiplexer is the same as FairMultiplex. When opening the declaration </w:t>
+      </w:r>
+      <w:r>
+        <w:t>it can be seen that it simply</w:t>
+      </w:r>
+      <w:r>
+        <w:t xml:space="preserve"> calls the same select method that FairMulplexer uses</w:t>
+      </w:r>
+      <w:r>
+        <w:t xml:space="preserve"> (</w:t>
+      </w:r>
+      <w:r>
+        <w:t>‘</w:t>
+      </w:r>
+      <w:r>
+        <w:rPr>
+          <w:rFonts w:ascii="Consolas" w:hAnsi="Consolas" w:cs="Consolas"/>
+          <w:color w:val="000000"/>
+          <w:sz w:val="20"/>
+          <w:szCs w:val="20"/>
+        </w:rPr>
+        <w:t>fairSelect()</w:t>
+      </w:r>
+      <w:r>
+        <w:t>’)</w:t>
+      </w:r>
+      <w:r>
+        <w:t xml:space="preserve">, and is </w:t>
+      </w:r>
+      <w:r>
+        <w:t xml:space="preserve">therefore identical. As a </w:t>
+      </w:r>
+      <w:r>
+        <w:t>res</w:t>
+      </w:r>
+      <w:bookmarkStart w:id="0" w:name="_GoBack"/>
+      <w:bookmarkEnd w:id="0"/>
+      <w:r>
+        <w:t>ult,</w:t>
+      </w:r>
+      <w:r>
+        <w:t xml:space="preserve"> this multiplexer will have no difference</w:t>
+      </w:r>
+      <w:r>
+        <w:t xml:space="preserve"> when</w:t>
+      </w:r>
+      <w:r>
+        <w:t xml:space="preserve"> compared to the FairMultiplex in terms of overall system performance.</w:t>
       </w:r>
     </w:p>
     <w:sectPr>

</xml_diff>